<commit_message>
First draft of Web App with NFC javascript file
</commit_message>
<xml_diff>
--- a/Documentation/Final Report/Project Report.docx
+++ b/Documentation/Final Report/Project Report.docx
@@ -269,29 +269,128 @@
     <w:p/>
     <w:p/>
     <w:p/>
-    <w:p/>
-    <w:p/>
-    <w:p/>
-    <w:p/>
-    <w:p/>
-    <w:p/>
-    <w:p/>
-    <w:p/>
-    <w:p/>
-    <w:p/>
-    <w:p/>
-    <w:p/>
-    <w:p/>
-    <w:p/>
-    <w:p/>
-    <w:p/>
-    <w:p/>
-    <w:p/>
-    <w:p/>
-    <w:p/>
-    <w:p/>
-    <w:p/>
-    <w:p/>
+    <w:p>
+      <w:pPr>
+        <w:sectPr>
+          <w:pgSz w:w="11906" w:h="16838"/>
+          <w:pgMar w:top="1440" w:right="1440" w:bottom="1440" w:left="1440" w:header="708" w:footer="708" w:gutter="0"/>
+          <w:cols w:space="708"/>
+          <w:docGrid w:linePitch="360"/>
+        </w:sectPr>
+      </w:pPr>
+    </w:p>
+    <w:p>
+      <w:pPr>
+        <w:pStyle w:val="Heading1"/>
+      </w:pPr>
+      <w:r>
+        <w:lastRenderedPageBreak/>
+        <w:t>Abstract</w:t>
+      </w:r>
+    </w:p>
+    <w:p/>
+    <w:p/>
+    <w:p>
+      <w:pPr>
+        <w:sectPr>
+          <w:pgSz w:w="11906" w:h="16838"/>
+          <w:pgMar w:top="1440" w:right="1440" w:bottom="1440" w:left="1440" w:header="708" w:footer="708" w:gutter="0"/>
+          <w:cols w:space="708"/>
+          <w:docGrid w:linePitch="360"/>
+        </w:sectPr>
+      </w:pPr>
+    </w:p>
+    <w:p>
+      <w:pPr>
+        <w:pStyle w:val="Heading1"/>
+      </w:pPr>
+      <w:r>
+        <w:lastRenderedPageBreak/>
+        <w:t>Acknowledgements</w:t>
+      </w:r>
+    </w:p>
+    <w:p/>
+    <w:p/>
+    <w:p>
+      <w:pPr>
+        <w:sectPr>
+          <w:pgSz w:w="11906" w:h="16838"/>
+          <w:pgMar w:top="1440" w:right="1440" w:bottom="1440" w:left="1440" w:header="708" w:footer="708" w:gutter="0"/>
+          <w:cols w:space="708"/>
+          <w:docGrid w:linePitch="360"/>
+        </w:sectPr>
+      </w:pPr>
+    </w:p>
+    <w:p>
+      <w:pPr>
+        <w:pStyle w:val="Heading1"/>
+      </w:pPr>
+      <w:r>
+        <w:lastRenderedPageBreak/>
+        <w:t>Table of contents</w:t>
+      </w:r>
+    </w:p>
+    <w:p/>
+    <w:p/>
+    <w:p/>
+    <w:p>
+      <w:pPr>
+        <w:sectPr>
+          <w:pgSz w:w="11906" w:h="16838"/>
+          <w:pgMar w:top="1440" w:right="1440" w:bottom="1440" w:left="1440" w:header="708" w:footer="708" w:gutter="0"/>
+          <w:cols w:space="708"/>
+          <w:docGrid w:linePitch="360"/>
+        </w:sectPr>
+      </w:pPr>
+    </w:p>
+    <w:p>
+      <w:pPr>
+        <w:pStyle w:val="Heading1"/>
+      </w:pPr>
+      <w:r>
+        <w:lastRenderedPageBreak/>
+        <w:t>1.</w:t>
+      </w:r>
+      <w:r>
+        <w:t xml:space="preserve"> </w:t>
+      </w:r>
+      <w:r>
+        <w:t>Introduction</w:t>
+      </w:r>
+    </w:p>
+    <w:p/>
+    <w:p>
+      <w:pPr>
+        <w:pStyle w:val="Heading2"/>
+      </w:pPr>
+      <w:r>
+        <w:t xml:space="preserve">1.1 </w:t>
+      </w:r>
+      <w:r>
+        <w:t xml:space="preserve">Problem </w:t>
+      </w:r>
+      <w:r>
+        <w:t>statement</w:t>
+      </w:r>
+    </w:p>
+    <w:p/>
+    <w:p>
+      <w:pPr>
+        <w:pStyle w:val="Heading2"/>
+      </w:pPr>
+      <w:r>
+        <w:t>1.2 Aim and Objectives</w:t>
+      </w:r>
+    </w:p>
+    <w:p/>
+    <w:p>
+      <w:pPr>
+        <w:pStyle w:val="Heading1"/>
+      </w:pPr>
+      <w:r>
+        <w:t>2. Background</w:t>
+      </w:r>
+    </w:p>
     <w:p/>
     <w:sectPr>
       <w:pgSz w:w="11906" w:h="16838"/>
@@ -351,6 +450,103 @@
     </w:p>
   </w:footnote>
 </w:footnotes>
+</file>
+
+<file path=word/numbering.xml><?xml version="1.0" encoding="utf-8"?>
+<w:numbering xmlns:wpc="http://schemas.microsoft.com/office/word/2010/wordprocessingCanvas" xmlns:cx="http://schemas.microsoft.com/office/drawing/2014/chartex" xmlns:cx1="http://schemas.microsoft.com/office/drawing/2015/9/8/chartex" xmlns:cx2="http://schemas.microsoft.com/office/drawing/2015/10/21/chartex" xmlns:cx3="http://schemas.microsoft.com/office/drawing/2016/5/9/chartex" xmlns:cx4="http://schemas.microsoft.com/office/drawing/2016/5/10/chartex" xmlns:cx5="http://schemas.microsoft.com/office/drawing/2016/5/11/chartex" xmlns:cx6="http://schemas.microsoft.com/office/drawing/2016/5/12/chartex" xmlns:cx7="http://schemas.microsoft.com/office/drawing/2016/5/13/chartex" xmlns:cx8="http://schemas.microsoft.com/office/drawing/2016/5/14/chartex" xmlns:mc="http://schemas.openxmlformats.org/markup-compatibility/2006" xmlns:aink="http://schemas.microsoft.com/office/drawing/2016/ink" xmlns:am3d="http://schemas.microsoft.com/office/drawing/2017/model3d" xmlns:o="urn:schemas-microsoft-com:office:office" xmlns:r="http://schemas.openxmlformats.org/officeDocument/2006/relationships" xmlns:m="http://schemas.openxmlformats.org/officeDocument/2006/math" xmlns:v="urn:schemas-microsoft-com:vml" xmlns:wp14="http://schemas.microsoft.com/office/word/2010/wordprocessingDrawing" xmlns:wp="http://schemas.openxmlformats.org/drawingml/2006/wordprocessingDrawing" xmlns:w10="urn:schemas-microsoft-com:office:word" xmlns:w="http://schemas.openxmlformats.org/wordprocessingml/2006/main" xmlns:w14="http://schemas.microsoft.com/office/word/2010/wordml" xmlns:w15="http://schemas.microsoft.com/office/word/2012/wordml" xmlns:w16cex="http://schemas.microsoft.com/office/word/2018/wordml/cex" xmlns:w16cid="http://schemas.microsoft.com/office/word/2016/wordml/cid" xmlns:w16="http://schemas.microsoft.com/office/word/2018/wordml" xmlns:w16se="http://schemas.microsoft.com/office/word/2015/wordml/symex" xmlns:wpg="http://schemas.microsoft.com/office/word/2010/wordprocessingGroup" xmlns:wpi="http://schemas.microsoft.com/office/word/2010/wordprocessingInk" xmlns:wne="http://schemas.microsoft.com/office/word/2006/wordml" xmlns:wps="http://schemas.microsoft.com/office/word/2010/wordprocessingShape" mc:Ignorable="w14 w15 w16se w16cid w16 w16cex wp14">
+  <w:abstractNum w:abstractNumId="0" w15:restartNumberingAfterBreak="0">
+    <w:nsid w:val="6BBA0E08"/>
+    <w:multiLevelType w:val="hybridMultilevel"/>
+    <w:tmpl w:val="E82A58F2"/>
+    <w:lvl w:ilvl="0" w:tplc="0809000F">
+      <w:start w:val="1"/>
+      <w:numFmt w:val="decimal"/>
+      <w:lvlText w:val="%1."/>
+      <w:lvlJc w:val="left"/>
+      <w:pPr>
+        <w:ind w:left="720" w:hanging="360"/>
+      </w:pPr>
+      <w:rPr>
+        <w:rFonts w:hint="default"/>
+      </w:rPr>
+    </w:lvl>
+    <w:lvl w:ilvl="1" w:tplc="08090019" w:tentative="1">
+      <w:start w:val="1"/>
+      <w:numFmt w:val="lowerLetter"/>
+      <w:lvlText w:val="%2."/>
+      <w:lvlJc w:val="left"/>
+      <w:pPr>
+        <w:ind w:left="1440" w:hanging="360"/>
+      </w:pPr>
+    </w:lvl>
+    <w:lvl w:ilvl="2" w:tplc="0809001B" w:tentative="1">
+      <w:start w:val="1"/>
+      <w:numFmt w:val="lowerRoman"/>
+      <w:lvlText w:val="%3."/>
+      <w:lvlJc w:val="right"/>
+      <w:pPr>
+        <w:ind w:left="2160" w:hanging="180"/>
+      </w:pPr>
+    </w:lvl>
+    <w:lvl w:ilvl="3" w:tplc="0809000F" w:tentative="1">
+      <w:start w:val="1"/>
+      <w:numFmt w:val="decimal"/>
+      <w:lvlText w:val="%4."/>
+      <w:lvlJc w:val="left"/>
+      <w:pPr>
+        <w:ind w:left="2880" w:hanging="360"/>
+      </w:pPr>
+    </w:lvl>
+    <w:lvl w:ilvl="4" w:tplc="08090019" w:tentative="1">
+      <w:start w:val="1"/>
+      <w:numFmt w:val="lowerLetter"/>
+      <w:lvlText w:val="%5."/>
+      <w:lvlJc w:val="left"/>
+      <w:pPr>
+        <w:ind w:left="3600" w:hanging="360"/>
+      </w:pPr>
+    </w:lvl>
+    <w:lvl w:ilvl="5" w:tplc="0809001B" w:tentative="1">
+      <w:start w:val="1"/>
+      <w:numFmt w:val="lowerRoman"/>
+      <w:lvlText w:val="%6."/>
+      <w:lvlJc w:val="right"/>
+      <w:pPr>
+        <w:ind w:left="4320" w:hanging="180"/>
+      </w:pPr>
+    </w:lvl>
+    <w:lvl w:ilvl="6" w:tplc="0809000F" w:tentative="1">
+      <w:start w:val="1"/>
+      <w:numFmt w:val="decimal"/>
+      <w:lvlText w:val="%7."/>
+      <w:lvlJc w:val="left"/>
+      <w:pPr>
+        <w:ind w:left="5040" w:hanging="360"/>
+      </w:pPr>
+    </w:lvl>
+    <w:lvl w:ilvl="7" w:tplc="08090019" w:tentative="1">
+      <w:start w:val="1"/>
+      <w:numFmt w:val="lowerLetter"/>
+      <w:lvlText w:val="%8."/>
+      <w:lvlJc w:val="left"/>
+      <w:pPr>
+        <w:ind w:left="5760" w:hanging="360"/>
+      </w:pPr>
+    </w:lvl>
+    <w:lvl w:ilvl="8" w:tplc="0809001B" w:tentative="1">
+      <w:start w:val="1"/>
+      <w:numFmt w:val="lowerRoman"/>
+      <w:lvlText w:val="%9."/>
+      <w:lvlJc w:val="right"/>
+      <w:pPr>
+        <w:ind w:left="6480" w:hanging="180"/>
+      </w:pPr>
+    </w:lvl>
+  </w:abstractNum>
+  <w:num w:numId="1">
+    <w:abstractNumId w:val="0"/>
+  </w:num>
+</w:numbering>
 </file>
 
 <file path=word/styles.xml><?xml version="1.0" encoding="utf-8"?>
@@ -764,18 +960,17 @@
     <w:link w:val="Heading1Char"/>
     <w:uiPriority w:val="9"/>
     <w:qFormat/>
-    <w:rsid w:val="00FB312D"/>
+    <w:rsid w:val="00CA1714"/>
     <w:pPr>
       <w:keepNext/>
       <w:keepLines/>
       <w:spacing w:before="240" w:after="0"/>
-      <w:jc w:val="center"/>
       <w:outlineLvl w:val="0"/>
     </w:pPr>
     <w:rPr>
       <w:rFonts w:ascii="Georgia" w:eastAsiaTheme="majorEastAsia" w:hAnsi="Georgia" w:cstheme="majorBidi"/>
       <w:color w:val="2F5496" w:themeColor="accent1" w:themeShade="BF"/>
-      <w:sz w:val="32"/>
+      <w:sz w:val="36"/>
       <w:szCs w:val="32"/>
     </w:rPr>
   </w:style>
@@ -785,7 +980,6 @@
     <w:next w:val="Normal"/>
     <w:link w:val="Heading2Char"/>
     <w:uiPriority w:val="9"/>
-    <w:semiHidden/>
     <w:unhideWhenUsed/>
     <w:qFormat/>
     <w:rsid w:val="00FB312D"/>
@@ -903,11 +1097,11 @@
     <w:basedOn w:val="DefaultParagraphFont"/>
     <w:link w:val="Heading1"/>
     <w:uiPriority w:val="9"/>
-    <w:rsid w:val="00FB312D"/>
+    <w:rsid w:val="00CA1714"/>
     <w:rPr>
       <w:rFonts w:ascii="Georgia" w:eastAsiaTheme="majorEastAsia" w:hAnsi="Georgia" w:cstheme="majorBidi"/>
       <w:color w:val="2F5496" w:themeColor="accent1" w:themeShade="BF"/>
-      <w:sz w:val="32"/>
+      <w:sz w:val="36"/>
       <w:szCs w:val="32"/>
     </w:rPr>
   </w:style>
@@ -916,7 +1110,6 @@
     <w:basedOn w:val="DefaultParagraphFont"/>
     <w:link w:val="Heading2"/>
     <w:uiPriority w:val="9"/>
-    <w:semiHidden/>
     <w:rsid w:val="00FB312D"/>
     <w:rPr>
       <w:rFonts w:ascii="Georgia" w:eastAsiaTheme="majorEastAsia" w:hAnsi="Georgia" w:cstheme="majorBidi"/>
@@ -975,6 +1168,59 @@
     <w:rPr>
       <w:rFonts w:ascii="Adobe Devanagari" w:hAnsi="Adobe Devanagari"/>
       <w:sz w:val="24"/>
+    </w:rPr>
+  </w:style>
+  <w:style w:type="paragraph" w:styleId="TOCHeading">
+    <w:name w:val="TOC Heading"/>
+    <w:basedOn w:val="Heading1"/>
+    <w:next w:val="Normal"/>
+    <w:uiPriority w:val="39"/>
+    <w:unhideWhenUsed/>
+    <w:qFormat/>
+    <w:rsid w:val="00CA1714"/>
+    <w:pPr>
+      <w:outlineLvl w:val="9"/>
+    </w:pPr>
+    <w:rPr>
+      <w:rFonts w:asciiTheme="majorHAnsi" w:hAnsiTheme="majorHAnsi"/>
+      <w:sz w:val="32"/>
+      <w:lang w:val="en-US"/>
+    </w:rPr>
+  </w:style>
+  <w:style w:type="paragraph" w:styleId="TOC1">
+    <w:name w:val="toc 1"/>
+    <w:basedOn w:val="Normal"/>
+    <w:next w:val="Normal"/>
+    <w:autoRedefine/>
+    <w:uiPriority w:val="39"/>
+    <w:unhideWhenUsed/>
+    <w:rsid w:val="00CA1714"/>
+    <w:pPr>
+      <w:spacing w:after="100"/>
+    </w:pPr>
+  </w:style>
+  <w:style w:type="paragraph" w:styleId="TOC2">
+    <w:name w:val="toc 2"/>
+    <w:basedOn w:val="Normal"/>
+    <w:next w:val="Normal"/>
+    <w:autoRedefine/>
+    <w:uiPriority w:val="39"/>
+    <w:unhideWhenUsed/>
+    <w:rsid w:val="00CA1714"/>
+    <w:pPr>
+      <w:spacing w:after="100"/>
+      <w:ind w:left="240"/>
+    </w:pPr>
+  </w:style>
+  <w:style w:type="character" w:styleId="Hyperlink">
+    <w:name w:val="Hyperlink"/>
+    <w:basedOn w:val="DefaultParagraphFont"/>
+    <w:uiPriority w:val="99"/>
+    <w:unhideWhenUsed/>
+    <w:rsid w:val="00CA1714"/>
+    <w:rPr>
+      <w:color w:val="0563C1" w:themeColor="hyperlink"/>
+      <w:u w:val="single"/>
     </w:rPr>
   </w:style>
 </w:styles>
@@ -1273,4 +1519,16 @@
     </a:ext>
   </a:extLst>
 </a:theme>
+</file>
+
+<file path=customXml/item1.xml><?xml version="1.0" encoding="utf-8"?>
+<b:Sources xmlns:b="http://schemas.openxmlformats.org/officeDocument/2006/bibliography" xmlns="http://schemas.openxmlformats.org/officeDocument/2006/bibliography" SelectedStyle="\HarvardAnglia2008OfficeOnline.xsl" StyleName="Harvard - Anglia" Version="2008"/>
+</file>
+
+<file path=customXml/itemProps1.xml><?xml version="1.0" encoding="utf-8"?>
+<ds:datastoreItem xmlns:ds="http://schemas.openxmlformats.org/officeDocument/2006/customXml" ds:itemID="{CD1E4818-DE9C-4B1B-B2D1-BC8B4678267E}">
+  <ds:schemaRefs>
+    <ds:schemaRef ds:uri="http://schemas.openxmlformats.org/officeDocument/2006/bibliography"/>
+  </ds:schemaRefs>
+</ds:datastoreItem>
 </file>
</xml_diff>

<commit_message>
Started background and literature survey
</commit_message>
<xml_diff>
--- a/Documentation/Final Report/Project Report.docx
+++ b/Documentation/Final Report/Project Report.docx
@@ -32,14 +32,38 @@
     <w:p>
       <w:pPr>
         <w:jc w:val="center"/>
-      </w:pPr>
-      <w:r>
+        <w:rPr>
+          <w:lang w:val="it-IT"/>
+        </w:rPr>
+      </w:pPr>
+      <w:r>
+        <w:rPr>
+          <w:lang w:val="it-IT"/>
+        </w:rPr>
         <w:t>Shouyi Cui (w1618594)</w:t>
       </w:r>
     </w:p>
-    <w:p/>
-    <w:p/>
-    <w:p/>
+    <w:p>
+      <w:pPr>
+        <w:rPr>
+          <w:lang w:val="it-IT"/>
+        </w:rPr>
+      </w:pPr>
+    </w:p>
+    <w:p>
+      <w:pPr>
+        <w:rPr>
+          <w:lang w:val="it-IT"/>
+        </w:rPr>
+      </w:pPr>
+    </w:p>
+    <w:p>
+      <w:pPr>
+        <w:rPr>
+          <w:lang w:val="it-IT"/>
+        </w:rPr>
+      </w:pPr>
+    </w:p>
     <w:p>
       <w:pPr>
         <w:spacing w:before="200" w:after="200" w:line="240" w:lineRule="auto"/>
@@ -49,6 +73,7 @@
           <w:rFonts w:eastAsia="Times New Roman" w:cs="Adobe Devanagari"/>
           <w:sz w:val="32"/>
           <w:szCs w:val="32"/>
+          <w:lang w:val="it-IT"/>
         </w:rPr>
       </w:pPr>
       <w:r>
@@ -57,6 +82,7 @@
           <w:b/>
           <w:sz w:val="32"/>
           <w:szCs w:val="32"/>
+          <w:lang w:val="it-IT"/>
         </w:rPr>
         <w:t xml:space="preserve">Supervisor: </w:t>
       </w:r>
@@ -65,19 +91,23 @@
           <w:rFonts w:eastAsia="Times New Roman" w:cs="Adobe Devanagari"/>
           <w:sz w:val="32"/>
           <w:szCs w:val="32"/>
-        </w:rPr>
-        <w:t xml:space="preserve">Barbara </w:t>
-      </w:r>
-      <w:proofErr w:type="spellStart"/>
-      <w:r>
+          <w:lang w:val="it-IT"/>
+        </w:rPr>
+        <w:t>Barbara Villarini</w:t>
+      </w:r>
+    </w:p>
+    <w:p>
+      <w:pPr>
+        <w:spacing w:before="200" w:after="200" w:line="240" w:lineRule="auto"/>
+        <w:ind w:left="1077" w:right="1077"/>
+        <w:jc w:val="center"/>
         <w:rPr>
           <w:rFonts w:eastAsia="Times New Roman" w:cs="Adobe Devanagari"/>
           <w:sz w:val="32"/>
           <w:szCs w:val="32"/>
-        </w:rPr>
-        <w:t>Villarini</w:t>
-      </w:r>
-      <w:proofErr w:type="spellEnd"/>
+          <w:lang w:val="it-IT"/>
+        </w:rPr>
+      </w:pPr>
     </w:p>
     <w:p>
       <w:pPr>
@@ -90,6 +120,30 @@
           <w:szCs w:val="32"/>
         </w:rPr>
       </w:pPr>
+      <w:r>
+        <w:rPr>
+          <w:rFonts w:eastAsia="Times New Roman" w:cs="Adobe Devanagari"/>
+          <w:sz w:val="32"/>
+          <w:szCs w:val="32"/>
+        </w:rPr>
+        <w:t>B</w:t>
+      </w:r>
+      <w:r>
+        <w:rPr>
+          <w:rFonts w:eastAsia="Times New Roman" w:cs="Adobe Devanagari"/>
+          <w:sz w:val="32"/>
+          <w:szCs w:val="32"/>
+        </w:rPr>
+        <w:t>Eng</w:t>
+      </w:r>
+      <w:r>
+        <w:rPr>
+          <w:rFonts w:eastAsia="Times New Roman" w:cs="Adobe Devanagari"/>
+          <w:sz w:val="32"/>
+          <w:szCs w:val="32"/>
+        </w:rPr>
+        <w:t xml:space="preserve"> (Hons) in Software Engineering</w:t>
+      </w:r>
     </w:p>
     <w:p>
       <w:pPr>
@@ -98,18 +152,11 @@
         <w:jc w:val="center"/>
         <w:rPr>
           <w:rFonts w:eastAsia="Times New Roman" w:cs="Adobe Devanagari"/>
+          <w:b/>
           <w:sz w:val="32"/>
           <w:szCs w:val="32"/>
         </w:rPr>
       </w:pPr>
-      <w:r>
-        <w:rPr>
-          <w:rFonts w:eastAsia="Times New Roman" w:cs="Adobe Devanagari"/>
-          <w:sz w:val="32"/>
-          <w:szCs w:val="32"/>
-        </w:rPr>
-        <w:t>BSc (Hons) in Software Engineering</w:t>
-      </w:r>
     </w:p>
     <w:p>
       <w:pPr>
@@ -333,6 +380,28 @@
     <w:p/>
     <w:p/>
     <w:p/>
+    <w:p/>
+    <w:p>
+      <w:pPr>
+        <w:pStyle w:val="Heading1"/>
+      </w:pPr>
+      <w:r>
+        <w:t>List of figures</w:t>
+      </w:r>
+    </w:p>
+    <w:p>
+      <w:pPr>
+        <w:pStyle w:val="Heading1"/>
+      </w:pPr>
+      <w:r>
+        <w:t>Glossary</w:t>
+      </w:r>
+    </w:p>
+    <w:p/>
+    <w:p/>
+    <w:p/>
+    <w:p/>
+    <w:p/>
     <w:p>
       <w:pPr>
         <w:sectPr>
@@ -346,6 +415,7 @@
     <w:p>
       <w:pPr>
         <w:pStyle w:val="Heading1"/>
+        <w:spacing w:after="240"/>
       </w:pPr>
       <w:r>
         <w:lastRenderedPageBreak/>
@@ -358,40 +428,1681 @@
         <w:t>Introduction</w:t>
       </w:r>
     </w:p>
+    <w:p>
+      <w:r>
+        <w:t xml:space="preserve">This chapter aims to give an overview of the context of this project, the problem is trying to resolve and </w:t>
+      </w:r>
+      <w:r>
+        <w:t xml:space="preserve">the </w:t>
+      </w:r>
+      <w:r>
+        <w:t>objectives.</w:t>
+      </w:r>
+    </w:p>
+    <w:p>
+      <w:pPr>
+        <w:pStyle w:val="Heading2"/>
+        <w:spacing w:after="240"/>
+      </w:pPr>
+      <w:r>
+        <w:t xml:space="preserve">1.1 </w:t>
+      </w:r>
+      <w:r>
+        <w:t>Problem statement</w:t>
+      </w:r>
+    </w:p>
+    <w:p>
+      <w:r>
+        <w:t xml:space="preserve">Nowadays there are many ways a retailer can reward the most loyal customers. There are loyalty schemes almost for everything, from the coffee shops to </w:t>
+      </w:r>
+      <w:r>
+        <w:t>flights</w:t>
+      </w:r>
+      <w:r>
+        <w:t xml:space="preserve">. The more money you spend </w:t>
+      </w:r>
+      <w:r>
+        <w:t xml:space="preserve">with a company </w:t>
+      </w:r>
+      <w:r>
+        <w:t>more likely the</w:t>
+      </w:r>
+      <w:r>
+        <w:t>y are</w:t>
+      </w:r>
+      <w:r>
+        <w:t xml:space="preserve"> going to offer you special discounts</w:t>
+      </w:r>
+      <w:r>
+        <w:t xml:space="preserve"> because it is easier and more convenient for the business </w:t>
+      </w:r>
+      <w:sdt>
+        <w:sdtPr>
+          <w:id w:val="-748420929"/>
+          <w:citation/>
+        </w:sdtPr>
+        <w:sdtEndPr/>
+        <w:sdtContent>
+          <w:r>
+            <w:fldChar w:fldCharType="begin"/>
+          </w:r>
+          <w:r>
+            <w:instrText xml:space="preserve"> CITATION Nem19 \l 2057 </w:instrText>
+          </w:r>
+          <w:r>
+            <w:fldChar w:fldCharType="separate"/>
+          </w:r>
+          <w:r>
+            <w:rPr>
+              <w:noProof/>
+            </w:rPr>
+            <w:t>(Jovancic, 2019)</w:t>
+          </w:r>
+          <w:r>
+            <w:fldChar w:fldCharType="end"/>
+          </w:r>
+        </w:sdtContent>
+      </w:sdt>
+      <w:r>
+        <w:t>.</w:t>
+      </w:r>
+    </w:p>
+    <w:p>
+      <w:r>
+        <w:t>The</w:t>
+      </w:r>
+      <w:r>
+        <w:t xml:space="preserve"> current</w:t>
+      </w:r>
+      <w:r>
+        <w:t xml:space="preserve"> most common type of loyalty schemes available </w:t>
+      </w:r>
+      <w:r>
+        <w:t xml:space="preserve">in restaurant such as Starbucks, Pizza Hut, Domino’s </w:t>
+      </w:r>
+      <w:r>
+        <w:t>require the customer to register online on their service and then download a mobile application</w:t>
+      </w:r>
+      <w:r>
+        <w:t xml:space="preserve"> </w:t>
+      </w:r>
+      <w:sdt>
+        <w:sdtPr>
+          <w:id w:val="240759783"/>
+          <w:citation/>
+        </w:sdtPr>
+        <w:sdtEndPr/>
+        <w:sdtContent>
+          <w:r>
+            <w:fldChar w:fldCharType="begin"/>
+          </w:r>
+          <w:r>
+            <w:instrText xml:space="preserve"> CITATION Dev20 \l 2057 </w:instrText>
+          </w:r>
+          <w:r>
+            <w:fldChar w:fldCharType="separate"/>
+          </w:r>
+          <w:r>
+            <w:rPr>
+              <w:noProof/>
+            </w:rPr>
+            <w:t>(DevTeam.Space, 2020)</w:t>
+          </w:r>
+          <w:r>
+            <w:fldChar w:fldCharType="end"/>
+          </w:r>
+        </w:sdtContent>
+      </w:sdt>
+      <w:r>
+        <w:t>.</w:t>
+      </w:r>
+      <w:r>
+        <w:t xml:space="preserve"> </w:t>
+      </w:r>
+      <w:r>
+        <w:t xml:space="preserve">Sometimes is the cashier that confirms the stamp or other times is the record of the purchase in the customer account. Other smaller food </w:t>
+      </w:r>
+      <w:r>
+        <w:t>restaurant</w:t>
+      </w:r>
+      <w:r>
+        <w:t>s</w:t>
+      </w:r>
+      <w:r>
+        <w:t xml:space="preserve"> usually have a classic paper card where the cashier can make stamp on it. </w:t>
+      </w:r>
+      <w:r>
+        <w:t>The cards are usually made with empty icons that can be filled with the stamp to represent the accumulation of visits with purchase.</w:t>
+      </w:r>
+    </w:p>
+    <w:p>
+      <w:pPr>
+        <w:keepNext/>
+        <w:jc w:val="center"/>
+      </w:pPr>
+      <w:r>
+        <w:rPr>
+          <w:noProof/>
+        </w:rPr>
+        <w:drawing>
+          <wp:inline distT="0" distB="0" distL="0" distR="0" wp14:anchorId="4DFAF5B0" wp14:editId="63F38373">
+            <wp:extent cx="3862316" cy="2357345"/>
+            <wp:effectExtent l="19050" t="19050" r="24130" b="24130"/>
+            <wp:docPr id="1" name="Picture 1" descr="Image sources:  https://www.tradeprint.co.uk/dam/jcr:a3f81a33-30e6-43c7-a798-6a9fdbf89a9b/comp_loyaltycard_170620_0187.jpg&#10;&#10;https://www.thesun.co.uk/wp-content/uploads/2017/04/nero1.png&#10;&#10;"/>
+            <wp:cNvGraphicFramePr>
+              <a:graphicFrameLocks xmlns:a="http://schemas.openxmlformats.org/drawingml/2006/main" noChangeAspect="1"/>
+            </wp:cNvGraphicFramePr>
+            <a:graphic xmlns:a="http://schemas.openxmlformats.org/drawingml/2006/main">
+              <a:graphicData uri="http://schemas.openxmlformats.org/drawingml/2006/picture">
+                <pic:pic xmlns:pic="http://schemas.openxmlformats.org/drawingml/2006/picture">
+                  <pic:nvPicPr>
+                    <pic:cNvPr id="1" name=""/>
+                    <pic:cNvPicPr/>
+                  </pic:nvPicPr>
+                  <pic:blipFill>
+                    <a:blip r:embed="rId8"/>
+                    <a:stretch>
+                      <a:fillRect/>
+                    </a:stretch>
+                  </pic:blipFill>
+                  <pic:spPr>
+                    <a:xfrm>
+                      <a:off x="0" y="0"/>
+                      <a:ext cx="3903028" cy="2382193"/>
+                    </a:xfrm>
+                    <a:prstGeom prst="rect">
+                      <a:avLst/>
+                    </a:prstGeom>
+                    <a:ln>
+                      <a:solidFill>
+                        <a:schemeClr val="tx1"/>
+                      </a:solidFill>
+                    </a:ln>
+                  </pic:spPr>
+                </pic:pic>
+              </a:graphicData>
+            </a:graphic>
+          </wp:inline>
+        </w:drawing>
+      </w:r>
+    </w:p>
+    <w:p>
+      <w:pPr>
+        <w:pStyle w:val="Caption"/>
+        <w:jc w:val="center"/>
+      </w:pPr>
+      <w:r>
+        <w:t xml:space="preserve">Figure </w:t>
+      </w:r>
+      <w:r>
+        <w:fldChar w:fldCharType="begin"/>
+      </w:r>
+      <w:r>
+        <w:instrText xml:space="preserve"> SEQ Figure \* ARABIC </w:instrText>
+      </w:r>
+      <w:r>
+        <w:fldChar w:fldCharType="separate"/>
+      </w:r>
+      <w:r>
+        <w:rPr>
+          <w:noProof/>
+        </w:rPr>
+        <w:t>1</w:t>
+      </w:r>
+      <w:r>
+        <w:fldChar w:fldCharType="end"/>
+      </w:r>
+      <w:r>
+        <w:t>. Paper loyalty card and loyalty Mobile</w:t>
+      </w:r>
+      <w:r>
+        <w:rPr>
+          <w:noProof/>
+        </w:rPr>
+        <w:t xml:space="preserve"> App</w:t>
+      </w:r>
+    </w:p>
+    <w:p>
+      <w:r>
+        <w:t xml:space="preserve">In the </w:t>
+      </w:r>
+      <w:r>
+        <w:t xml:space="preserve">example above (Figure 1.) on the left there is an example of paper loyalty card and on the right a mobile loyalty app. </w:t>
+      </w:r>
+      <w:r>
+        <w:t>The concept is similar but the way it works is completely different</w:t>
+      </w:r>
+      <w:r>
+        <w:t xml:space="preserve"> because one is physical and other one is digital.</w:t>
+      </w:r>
+    </w:p>
+    <w:p>
+      <w:r>
+        <w:t xml:space="preserve">This project purpose is to enable something in between the two existing solutions by using the NFC technology. Also known as contactless, this technology is now available in most of the devices in the world and </w:t>
+      </w:r>
+      <w:r>
+        <w:t>it is becoming more popular</w:t>
+      </w:r>
+      <w:r>
+        <w:t xml:space="preserve">. </w:t>
+      </w:r>
+    </w:p>
+    <w:p>
+      <w:pPr>
+        <w:keepNext/>
+        <w:jc w:val="center"/>
+      </w:pPr>
+      <w:r>
+        <w:lastRenderedPageBreak/>
+        <w:drawing>
+          <wp:inline distT="0" distB="0" distL="0" distR="0" wp14:anchorId="0F0D2A29" wp14:editId="104C851F">
+            <wp:extent cx="5701871" cy="3207224"/>
+            <wp:effectExtent l="19050" t="19050" r="13335" b="12700"/>
+            <wp:docPr id="2" name="Picture 2" descr="https://www.statista.com/study/12823/contactless-payment-in-the-united-kingdom-uk/"/>
+            <wp:cNvGraphicFramePr>
+              <a:graphicFrameLocks xmlns:a="http://schemas.openxmlformats.org/drawingml/2006/main" noChangeAspect="1"/>
+            </wp:cNvGraphicFramePr>
+            <a:graphic xmlns:a="http://schemas.openxmlformats.org/drawingml/2006/main">
+              <a:graphicData uri="http://schemas.openxmlformats.org/drawingml/2006/picture">
+                <pic:pic xmlns:pic="http://schemas.openxmlformats.org/drawingml/2006/picture">
+                  <pic:nvPicPr>
+                    <pic:cNvPr id="1" name=""/>
+                    <pic:cNvPicPr/>
+                  </pic:nvPicPr>
+                  <pic:blipFill>
+                    <a:blip r:embed="rId9"/>
+                    <a:stretch>
+                      <a:fillRect/>
+                    </a:stretch>
+                  </pic:blipFill>
+                  <pic:spPr>
+                    <a:xfrm>
+                      <a:off x="0" y="0"/>
+                      <a:ext cx="5778492" cy="3250322"/>
+                    </a:xfrm>
+                    <a:prstGeom prst="rect">
+                      <a:avLst/>
+                    </a:prstGeom>
+                    <a:ln>
+                      <a:solidFill>
+                        <a:schemeClr val="tx1"/>
+                      </a:solidFill>
+                    </a:ln>
+                  </pic:spPr>
+                </pic:pic>
+              </a:graphicData>
+            </a:graphic>
+          </wp:inline>
+        </w:drawing>
+      </w:r>
+    </w:p>
+    <w:p>
+      <w:pPr>
+        <w:pStyle w:val="Caption"/>
+        <w:jc w:val="center"/>
+      </w:pPr>
+      <w:r>
+        <w:t xml:space="preserve">Figure </w:t>
+      </w:r>
+      <w:r>
+        <w:fldChar w:fldCharType="begin"/>
+      </w:r>
+      <w:r>
+        <w:instrText xml:space="preserve"> SEQ Figure \* ARABIC </w:instrText>
+      </w:r>
+      <w:r>
+        <w:fldChar w:fldCharType="separate"/>
+      </w:r>
+      <w:r>
+        <w:rPr>
+          <w:noProof/>
+        </w:rPr>
+        <w:t>2</w:t>
+      </w:r>
+      <w:r>
+        <w:fldChar w:fldCharType="end"/>
+      </w:r>
+      <w:r>
+        <w:t>. Monthly contactless transaction in the UK from June 2016 to October 2019</w:t>
+      </w:r>
+    </w:p>
+    <w:p>
+      <w:r>
+        <w:t xml:space="preserve">This technology is mostly used for payments with a small amount of money involved because it does not require any type of validation. The lack of validation makes the card more vulnerable to </w:t>
+      </w:r>
+      <w:r>
+        <w:t>fraud</w:t>
+      </w:r>
+      <w:r>
+        <w:t xml:space="preserve"> </w:t>
+      </w:r>
+      <w:sdt>
+        <w:sdtPr>
+          <w:id w:val="2074163184"/>
+          <w:citation/>
+        </w:sdtPr>
+        <w:sdtContent>
+          <w:r>
+            <w:fldChar w:fldCharType="begin"/>
+          </w:r>
+          <w:r>
+            <w:instrText xml:space="preserve"> CITATION lov19 \l 2057 </w:instrText>
+          </w:r>
+          <w:r>
+            <w:fldChar w:fldCharType="separate"/>
+          </w:r>
+          <w:r>
+            <w:rPr>
+              <w:noProof/>
+            </w:rPr>
+            <w:t>(loveMoney, 2019)</w:t>
+          </w:r>
+          <w:r>
+            <w:fldChar w:fldCharType="end"/>
+          </w:r>
+        </w:sdtContent>
+      </w:sdt>
+      <w:r>
+        <w:t>,</w:t>
+      </w:r>
+      <w:r>
+        <w:t xml:space="preserve"> but </w:t>
+      </w:r>
+      <w:r>
+        <w:t xml:space="preserve">that is a reasonable </w:t>
+      </w:r>
+      <w:r>
+        <w:t xml:space="preserve">compromise for </w:t>
+      </w:r>
+      <w:r>
+        <w:t xml:space="preserve">fast </w:t>
+      </w:r>
+      <w:r>
+        <w:t>payment</w:t>
+      </w:r>
+      <w:r>
+        <w:t>s</w:t>
+      </w:r>
+      <w:r>
+        <w:t>.</w:t>
+      </w:r>
+    </w:p>
+    <w:p>
+      <w:r>
+        <w:t xml:space="preserve">Moreover, in terms of ethic and ecologic point of view, this project has the potential to save the waste of plastic and paper by avoiding the demand of printed </w:t>
+      </w:r>
+      <w:r>
+        <w:t>paper cards</w:t>
+      </w:r>
+      <w:r>
+        <w:t xml:space="preserve"> and plastic cards that “[…] have actually been the most requested gift in America”</w:t>
+      </w:r>
+      <w:sdt>
+        <w:sdtPr>
+          <w:id w:val="-1600634618"/>
+          <w:citation/>
+        </w:sdtPr>
+        <w:sdtContent>
+          <w:r>
+            <w:fldChar w:fldCharType="begin"/>
+          </w:r>
+          <w:r>
+            <w:instrText xml:space="preserve">CITATION CNN15 \l 1040 </w:instrText>
+          </w:r>
+          <w:r>
+            <w:fldChar w:fldCharType="separate"/>
+          </w:r>
+          <w:r>
+            <w:rPr>
+              <w:noProof/>
+            </w:rPr>
+            <w:t xml:space="preserve"> (Long, 2015)</w:t>
+          </w:r>
+          <w:r>
+            <w:fldChar w:fldCharType="end"/>
+          </w:r>
+        </w:sdtContent>
+      </w:sdt>
+      <w:r>
+        <w:t xml:space="preserve">. </w:t>
+      </w:r>
+    </w:p>
+    <w:p>
+      <w:pPr>
+        <w:pStyle w:val="Heading2"/>
+        <w:spacing w:after="240"/>
+      </w:pPr>
+      <w:r>
+        <w:t>1.2 Aim and Objectives</w:t>
+      </w:r>
+    </w:p>
+    <w:p>
+      <w:pPr>
+        <w:spacing w:after="0"/>
+      </w:pPr>
+      <w:r>
+        <w:t xml:space="preserve">The overall purpose is to create a Web App that uses the Web-NFC </w:t>
+      </w:r>
+      <w:r>
+        <w:t xml:space="preserve">experimental </w:t>
+      </w:r>
+      <w:r>
+        <w:t>feature on Google Chrome browser on mobile</w:t>
+      </w:r>
+      <w:r>
+        <w:t xml:space="preserve"> </w:t>
+      </w:r>
+      <w:sdt>
+        <w:sdtPr>
+          <w:id w:val="790563116"/>
+          <w:citation/>
+        </w:sdtPr>
+        <w:sdtContent>
+          <w:r>
+            <w:fldChar w:fldCharType="begin"/>
+          </w:r>
+          <w:r>
+            <w:instrText xml:space="preserve">CITATION Rij20 \l 2057 </w:instrText>
+          </w:r>
+          <w:r>
+            <w:fldChar w:fldCharType="separate"/>
+          </w:r>
+          <w:r>
+            <w:rPr>
+              <w:noProof/>
+            </w:rPr>
+            <w:t>(Bhaumik, et al., 2020)</w:t>
+          </w:r>
+          <w:r>
+            <w:fldChar w:fldCharType="end"/>
+          </w:r>
+        </w:sdtContent>
+      </w:sdt>
+      <w:r>
+        <w:t xml:space="preserve"> and allows both customer and retailer to manage their loyalty experience the way they want.</w:t>
+      </w:r>
+    </w:p>
+    <w:p>
+      <w:pPr>
+        <w:spacing w:after="0"/>
+      </w:pPr>
+      <w:r>
+        <w:t>The main scope is to allow the customer an easy way to collect stamps or points without the need of a mobile application. For the retailer the advantage is a system where t</w:t>
+      </w:r>
+      <w:r>
+        <w:t xml:space="preserve">he loyalty experience </w:t>
+      </w:r>
+      <w:r>
+        <w:t>is not</w:t>
+      </w:r>
+      <w:r>
+        <w:t xml:space="preserve"> </w:t>
+      </w:r>
+      <w:proofErr w:type="gramStart"/>
+      <w:r>
+        <w:t>re</w:t>
+      </w:r>
+      <w:r>
+        <w:t>strict</w:t>
+      </w:r>
+      <w:proofErr w:type="gramEnd"/>
+      <w:r>
+        <w:t xml:space="preserve"> to a proof a purchase, but it could a number of visits throughout a month or maybe an interaction with a new product in the store.</w:t>
+      </w:r>
+      <w:r>
+        <w:t xml:space="preserve"> With the use of NFC tag the retailer is also able to reuse the same piece of technology without investing into more complex </w:t>
+      </w:r>
+      <w:r>
+        <w:t>machinery.</w:t>
+      </w:r>
+    </w:p>
+    <w:p>
+      <w:pPr>
+        <w:spacing w:after="0" w:line="360" w:lineRule="auto"/>
+        <w:rPr>
+          <w:bCs/>
+        </w:rPr>
+      </w:pPr>
+      <w:r>
+        <w:rPr>
+          <w:bCs/>
+        </w:rPr>
+        <w:t>To achieve the desired goal, I will need to complete this list of objectives:</w:t>
+      </w:r>
+    </w:p>
+    <w:p>
+      <w:pPr>
+        <w:pStyle w:val="ListParagraph"/>
+        <w:numPr>
+          <w:ilvl w:val="0"/>
+          <w:numId w:val="2"/>
+        </w:numPr>
+        <w:spacing w:before="0" w:after="0"/>
+        <w:rPr>
+          <w:rFonts w:ascii="Baskerville Old Face" w:hAnsi="Baskerville Old Face"/>
+          <w:bCs/>
+          <w:sz w:val="24"/>
+        </w:rPr>
+      </w:pPr>
+      <w:r>
+        <w:rPr>
+          <w:rFonts w:ascii="Baskerville Old Face" w:hAnsi="Baskerville Old Face"/>
+          <w:bCs/>
+          <w:sz w:val="24"/>
+        </w:rPr>
+        <w:t xml:space="preserve">Gain in-depth understanding on NFC capabilities </w:t>
+      </w:r>
+    </w:p>
+    <w:p>
+      <w:pPr>
+        <w:pStyle w:val="ListParagraph"/>
+        <w:numPr>
+          <w:ilvl w:val="0"/>
+          <w:numId w:val="2"/>
+        </w:numPr>
+        <w:spacing w:before="0" w:after="0"/>
+        <w:rPr>
+          <w:rFonts w:ascii="Baskerville Old Face" w:hAnsi="Baskerville Old Face"/>
+          <w:bCs/>
+          <w:sz w:val="24"/>
+        </w:rPr>
+      </w:pPr>
+      <w:r>
+        <w:rPr>
+          <w:rFonts w:ascii="Baskerville Old Face" w:hAnsi="Baskerville Old Face"/>
+          <w:bCs/>
+          <w:sz w:val="24"/>
+        </w:rPr>
+        <w:t xml:space="preserve">Research </w:t>
+      </w:r>
+      <w:r>
+        <w:rPr>
+          <w:rFonts w:ascii="Baskerville Old Face" w:hAnsi="Baskerville Old Face"/>
+          <w:bCs/>
+          <w:sz w:val="24"/>
+        </w:rPr>
+        <w:t>NFC security</w:t>
+      </w:r>
+      <w:r>
+        <w:rPr>
+          <w:rFonts w:ascii="Baskerville Old Face" w:hAnsi="Baskerville Old Face"/>
+          <w:bCs/>
+          <w:sz w:val="24"/>
+        </w:rPr>
+        <w:t xml:space="preserve"> known</w:t>
+      </w:r>
+      <w:r>
+        <w:rPr>
+          <w:rFonts w:ascii="Baskerville Old Face" w:hAnsi="Baskerville Old Face"/>
+          <w:bCs/>
+          <w:sz w:val="24"/>
+        </w:rPr>
+        <w:t xml:space="preserve"> issues</w:t>
+      </w:r>
+      <w:r>
+        <w:rPr>
+          <w:rFonts w:ascii="Baskerville Old Face" w:hAnsi="Baskerville Old Face"/>
+          <w:bCs/>
+          <w:sz w:val="24"/>
+        </w:rPr>
+        <w:t xml:space="preserve"> and always be aware on related news</w:t>
+      </w:r>
+    </w:p>
+    <w:p>
+      <w:pPr>
+        <w:pStyle w:val="ListParagraph"/>
+        <w:numPr>
+          <w:ilvl w:val="0"/>
+          <w:numId w:val="2"/>
+        </w:numPr>
+        <w:spacing w:before="0" w:after="0"/>
+        <w:rPr>
+          <w:rFonts w:ascii="Baskerville Old Face" w:hAnsi="Baskerville Old Face"/>
+          <w:bCs/>
+          <w:sz w:val="24"/>
+        </w:rPr>
+      </w:pPr>
+      <w:r>
+        <w:rPr>
+          <w:rFonts w:ascii="Baskerville Old Face" w:hAnsi="Baskerville Old Face"/>
+          <w:bCs/>
+          <w:sz w:val="24"/>
+        </w:rPr>
+        <w:t>Develop a prototype to use as demo for stakeholders</w:t>
+      </w:r>
+    </w:p>
+    <w:p>
+      <w:pPr>
+        <w:pStyle w:val="ListParagraph"/>
+        <w:numPr>
+          <w:ilvl w:val="0"/>
+          <w:numId w:val="2"/>
+        </w:numPr>
+        <w:spacing w:before="0" w:after="0"/>
+        <w:rPr>
+          <w:rFonts w:ascii="Baskerville Old Face" w:hAnsi="Baskerville Old Face"/>
+          <w:bCs/>
+          <w:sz w:val="24"/>
+        </w:rPr>
+      </w:pPr>
+      <w:r>
+        <w:rPr>
+          <w:rFonts w:ascii="Baskerville Old Face" w:hAnsi="Baskerville Old Face"/>
+          <w:bCs/>
+          <w:sz w:val="24"/>
+        </w:rPr>
+        <w:t>Constantly receive feedback from different sources to gain a wider perspective of the project</w:t>
+      </w:r>
+    </w:p>
+    <w:p>
+      <w:pPr>
+        <w:pStyle w:val="ListParagraph"/>
+        <w:numPr>
+          <w:ilvl w:val="0"/>
+          <w:numId w:val="2"/>
+        </w:numPr>
+        <w:spacing w:before="0" w:after="0"/>
+        <w:rPr>
+          <w:rFonts w:ascii="Baskerville Old Face" w:hAnsi="Baskerville Old Face"/>
+          <w:bCs/>
+          <w:sz w:val="24"/>
+        </w:rPr>
+      </w:pPr>
+      <w:r>
+        <w:rPr>
+          <w:rFonts w:ascii="Baskerville Old Face" w:hAnsi="Baskerville Old Face"/>
+          <w:bCs/>
+          <w:sz w:val="24"/>
+        </w:rPr>
+        <w:t>Source control to make sure there is trace of the work done in case of work lost or not working as expected</w:t>
+      </w:r>
+    </w:p>
+    <w:p>
+      <w:pPr>
+        <w:pStyle w:val="ListParagraph"/>
+        <w:numPr>
+          <w:ilvl w:val="0"/>
+          <w:numId w:val="2"/>
+        </w:numPr>
+        <w:spacing w:before="0" w:after="0"/>
+        <w:rPr>
+          <w:rFonts w:ascii="Baskerville Old Face" w:hAnsi="Baskerville Old Face"/>
+          <w:bCs/>
+          <w:sz w:val="24"/>
+        </w:rPr>
+      </w:pPr>
+      <w:r>
+        <w:rPr>
+          <w:rFonts w:ascii="Baskerville Old Face" w:hAnsi="Baskerville Old Face"/>
+          <w:bCs/>
+          <w:sz w:val="24"/>
+        </w:rPr>
+        <w:t>Time tracking and documentation of the work done for the project</w:t>
+      </w:r>
+    </w:p>
+    <w:p>
+      <w:pPr>
+        <w:pStyle w:val="ListParagraph"/>
+        <w:numPr>
+          <w:ilvl w:val="0"/>
+          <w:numId w:val="2"/>
+        </w:numPr>
+        <w:spacing w:before="0" w:after="0"/>
+        <w:rPr>
+          <w:rFonts w:ascii="Baskerville Old Face" w:hAnsi="Baskerville Old Face"/>
+          <w:bCs/>
+          <w:sz w:val="24"/>
+        </w:rPr>
+      </w:pPr>
+      <w:r>
+        <w:rPr>
+          <w:rFonts w:ascii="Baskerville Old Face" w:hAnsi="Baskerville Old Face"/>
+          <w:bCs/>
+          <w:sz w:val="24"/>
+        </w:rPr>
+        <w:lastRenderedPageBreak/>
+        <w:t>Deployment of the project on a stable environment such a cloud service</w:t>
+      </w:r>
+    </w:p>
+    <w:p>
+      <w:pPr>
+        <w:pStyle w:val="ListParagraph"/>
+        <w:numPr>
+          <w:ilvl w:val="0"/>
+          <w:numId w:val="2"/>
+        </w:numPr>
+        <w:spacing w:before="0" w:after="0"/>
+        <w:rPr>
+          <w:rFonts w:ascii="Baskerville Old Face" w:hAnsi="Baskerville Old Face"/>
+          <w:bCs/>
+          <w:sz w:val="24"/>
+        </w:rPr>
+      </w:pPr>
+      <w:r>
+        <w:rPr>
+          <w:rFonts w:ascii="Baskerville Old Face" w:hAnsi="Baskerville Old Face"/>
+          <w:bCs/>
+          <w:sz w:val="24"/>
+        </w:rPr>
+        <w:t>Implement an algorithm that compress the small amount of data</w:t>
+      </w:r>
+    </w:p>
+    <w:p>
+      <w:pPr>
+        <w:pStyle w:val="ListParagraph"/>
+        <w:numPr>
+          <w:ilvl w:val="0"/>
+          <w:numId w:val="2"/>
+        </w:numPr>
+        <w:spacing w:before="0" w:after="0"/>
+        <w:rPr>
+          <w:rFonts w:ascii="Baskerville Old Face" w:hAnsi="Baskerville Old Face"/>
+          <w:bCs/>
+          <w:sz w:val="24"/>
+        </w:rPr>
+      </w:pPr>
+      <w:r>
+        <w:rPr>
+          <w:rFonts w:ascii="Baskerville Old Face" w:hAnsi="Baskerville Old Face"/>
+          <w:bCs/>
+          <w:sz w:val="24"/>
+        </w:rPr>
+        <w:t>Work with an external API that can send a digital voucher to the customer</w:t>
+      </w:r>
+    </w:p>
+    <w:p>
+      <w:pPr>
+        <w:spacing w:before="240"/>
+        <w:rPr>
+          <w:bCs/>
+        </w:rPr>
+      </w:pPr>
+      <w:r>
+        <w:rPr>
+          <w:bCs/>
+        </w:rPr>
+        <w:t>Moreover, I would like to achieve some additional features (in descending order of importance):</w:t>
+      </w:r>
+    </w:p>
+    <w:p>
+      <w:pPr>
+        <w:pStyle w:val="ListParagraph"/>
+        <w:numPr>
+          <w:ilvl w:val="0"/>
+          <w:numId w:val="5"/>
+        </w:numPr>
+        <w:spacing w:before="240"/>
+        <w:rPr>
+          <w:bCs/>
+        </w:rPr>
+      </w:pPr>
+      <w:r>
+        <w:rPr>
+          <w:bCs/>
+        </w:rPr>
+        <w:t>Creation of own images and logos</w:t>
+      </w:r>
+    </w:p>
+    <w:p>
+      <w:pPr>
+        <w:pStyle w:val="ListParagraph"/>
+        <w:numPr>
+          <w:ilvl w:val="0"/>
+          <w:numId w:val="5"/>
+        </w:numPr>
+        <w:spacing w:before="240"/>
+        <w:rPr>
+          <w:bCs/>
+        </w:rPr>
+      </w:pPr>
+      <w:r>
+        <w:rPr>
+          <w:bCs/>
+        </w:rPr>
+        <w:t>Customisation of the interface per type of user</w:t>
+      </w:r>
+    </w:p>
+    <w:p>
+      <w:pPr>
+        <w:pStyle w:val="ListParagraph"/>
+        <w:numPr>
+          <w:ilvl w:val="0"/>
+          <w:numId w:val="5"/>
+        </w:numPr>
+        <w:spacing w:before="240"/>
+        <w:rPr>
+          <w:bCs/>
+        </w:rPr>
+      </w:pPr>
+      <w:r>
+        <w:rPr>
+          <w:bCs/>
+        </w:rPr>
+        <w:t>Gamification of the user experience</w:t>
+      </w:r>
+    </w:p>
+    <w:p>
+      <w:pPr>
+        <w:spacing w:before="240"/>
+        <w:rPr>
+          <w:bCs/>
+        </w:rPr>
+        <w:sectPr>
+          <w:pgSz w:w="11906" w:h="16838"/>
+          <w:pgMar w:top="1440" w:right="1440" w:bottom="1440" w:left="1440" w:header="708" w:footer="708" w:gutter="0"/>
+          <w:cols w:space="708"/>
+          <w:docGrid w:linePitch="360"/>
+        </w:sectPr>
+      </w:pPr>
+    </w:p>
+    <w:p>
+      <w:pPr>
+        <w:pStyle w:val="Heading1"/>
+      </w:pPr>
+      <w:r>
+        <w:lastRenderedPageBreak/>
+        <w:t>2. Background</w:t>
+      </w:r>
+    </w:p>
+    <w:p>
+      <w:pPr>
+        <w:spacing w:before="240"/>
+      </w:pPr>
+      <w:r>
+        <w:t xml:space="preserve">This </w:t>
+      </w:r>
+      <w:r>
+        <w:t>section</w:t>
+      </w:r>
+      <w:r>
+        <w:t xml:space="preserve"> introduces the literature of the project, a discussion of similar or relevant applications for the same customer reward. In addition,</w:t>
+      </w:r>
+      <w:r>
+        <w:t xml:space="preserve"> it is included</w:t>
+      </w:r>
+      <w:r>
+        <w:t xml:space="preserve"> a </w:t>
+      </w:r>
+      <w:r>
+        <w:t>discussion on</w:t>
+      </w:r>
+      <w:r>
+        <w:t xml:space="preserve"> the possible approaches</w:t>
+      </w:r>
+      <w:r>
+        <w:t xml:space="preserve"> for the intended solution.</w:t>
+      </w:r>
+    </w:p>
+    <w:p>
+      <w:pPr>
+        <w:pStyle w:val="Heading2"/>
+      </w:pPr>
+      <w:r>
+        <w:t>2.1 Literature survey</w:t>
+      </w:r>
+    </w:p>
+    <w:p>
+      <w:pPr>
+        <w:spacing w:before="240"/>
+      </w:pPr>
+      <w:r>
+        <w:t>Within the following sections the literature review will be uncovered</w:t>
+      </w:r>
+      <w:r>
+        <w:t xml:space="preserve"> to give an insight of the aspects of the NFC.</w:t>
+      </w:r>
+      <w:r>
+        <w:t xml:space="preserve"> Starting from the beginning of this technology and its original creator to the technical differentiation of the modern world. Understanding the modern enhancement and what are the future capabilities.</w:t>
+      </w:r>
+    </w:p>
+    <w:p>
+      <w:pPr>
+        <w:pStyle w:val="Heading3"/>
+      </w:pPr>
+      <w:r>
+        <w:t xml:space="preserve">2.1.1 The </w:t>
+      </w:r>
+      <w:r>
+        <w:t xml:space="preserve">history and </w:t>
+      </w:r>
+      <w:r>
+        <w:t>physics</w:t>
+      </w:r>
+      <w:r>
+        <w:t xml:space="preserve"> behind</w:t>
+      </w:r>
+    </w:p>
+    <w:p>
+      <w:pPr>
+        <w:spacing w:before="240"/>
+      </w:pPr>
+      <w:r>
+        <w:t>A</w:t>
+      </w:r>
+      <w:r>
+        <w:t xml:space="preserve"> Russian physicist and inventor </w:t>
+      </w:r>
+      <w:r>
+        <w:t>called L</w:t>
+      </w:r>
+      <w:r>
+        <w:t>é</w:t>
+      </w:r>
+      <w:r>
+        <w:t xml:space="preserve">on Theremin (also known as </w:t>
+      </w:r>
+      <w:r>
+        <w:t>Lev Sergeyevich Termen</w:t>
+      </w:r>
+      <w:r>
+        <w:t xml:space="preserve">) in 1920 </w:t>
+      </w:r>
+      <w:r>
+        <w:t>developed a musical instrument</w:t>
+      </w:r>
+      <w:r>
+        <w:t xml:space="preserve">, later named after himself, that </w:t>
+      </w:r>
+      <w:r>
+        <w:t>can</w:t>
+      </w:r>
+      <w:r>
+        <w:t xml:space="preserve"> produce sounds without being touched. The theremin core principles are heterodyning and capacitance. </w:t>
+      </w:r>
+      <w:r>
+        <w:t>The former is the result of a combination or mixture of two frequencies</w:t>
+      </w:r>
+      <w:r>
+        <w:t xml:space="preserve"> (</w:t>
+      </w:r>
+      <w:r>
+        <w:t xml:space="preserve">principle </w:t>
+      </w:r>
+      <w:r>
+        <w:t xml:space="preserve">used </w:t>
+      </w:r>
+      <w:r>
+        <w:t>for</w:t>
+      </w:r>
+      <w:r>
+        <w:t xml:space="preserve"> FM radios)</w:t>
+      </w:r>
+      <w:r>
+        <w:t xml:space="preserve"> and the latter is the </w:t>
+      </w:r>
+      <w:r>
+        <w:t>“</w:t>
+      </w:r>
+      <w:r>
+        <w:t>ability of a circuit to collect and store energy in the form of an electrical charge</w:t>
+      </w:r>
+      <w:r>
+        <w:t>”</w:t>
+      </w:r>
+      <w:r>
+        <w:t xml:space="preserve"> </w:t>
+      </w:r>
+      <w:sdt>
+        <w:sdtPr>
+          <w:id w:val="-160618928"/>
+          <w:citation/>
+        </w:sdtPr>
+        <w:sdtContent>
+          <w:r>
+            <w:fldChar w:fldCharType="begin"/>
+          </w:r>
+          <w:r>
+            <w:instrText xml:space="preserve"> CITATION Flu20 \l 2057 </w:instrText>
+          </w:r>
+          <w:r>
+            <w:fldChar w:fldCharType="separate"/>
+          </w:r>
+          <w:r>
+            <w:rPr>
+              <w:noProof/>
+            </w:rPr>
+            <w:t>(Fluke Corporation, 2020)</w:t>
+          </w:r>
+          <w:r>
+            <w:fldChar w:fldCharType="end"/>
+          </w:r>
+        </w:sdtContent>
+      </w:sdt>
+      <w:r>
+        <w:t>.</w:t>
+      </w:r>
+      <w:r>
+        <w:t xml:space="preserve"> </w:t>
+      </w:r>
+    </w:p>
+    <w:p>
+      <w:pPr>
+        <w:pStyle w:val="Caption"/>
+        <w:jc w:val="center"/>
+      </w:pPr>
+      <w:r>
+        <w:drawing>
+          <wp:inline distT="0" distB="0" distL="0" distR="0" wp14:anchorId="126E43C2" wp14:editId="2B2A1A8E">
+            <wp:extent cx="5062119" cy="2847372"/>
+            <wp:effectExtent l="19050" t="19050" r="24765" b="10160"/>
+            <wp:docPr id="3" name="Picture 3" descr="https://ichef.bbci.co.uk/news/800/cpsprodpb/AE11/production/_107916544_976549gettyimages-515500944.jpg"/>
+            <wp:cNvGraphicFramePr>
+              <a:graphicFrameLocks xmlns:a="http://schemas.openxmlformats.org/drawingml/2006/main" noChangeAspect="1"/>
+            </wp:cNvGraphicFramePr>
+            <a:graphic xmlns:a="http://schemas.openxmlformats.org/drawingml/2006/main">
+              <a:graphicData uri="http://schemas.openxmlformats.org/drawingml/2006/picture">
+                <pic:pic xmlns:pic="http://schemas.openxmlformats.org/drawingml/2006/picture">
+                  <pic:nvPicPr>
+                    <pic:cNvPr id="1" name=""/>
+                    <pic:cNvPicPr/>
+                  </pic:nvPicPr>
+                  <pic:blipFill>
+                    <a:blip r:embed="rId10"/>
+                    <a:stretch>
+                      <a:fillRect/>
+                    </a:stretch>
+                  </pic:blipFill>
+                  <pic:spPr>
+                    <a:xfrm>
+                      <a:off x="0" y="0"/>
+                      <a:ext cx="5086901" cy="2861311"/>
+                    </a:xfrm>
+                    <a:prstGeom prst="rect">
+                      <a:avLst/>
+                    </a:prstGeom>
+                    <a:ln>
+                      <a:solidFill>
+                        <a:schemeClr val="tx1"/>
+                      </a:solidFill>
+                    </a:ln>
+                  </pic:spPr>
+                </pic:pic>
+              </a:graphicData>
+            </a:graphic>
+          </wp:inline>
+        </w:drawing>
+      </w:r>
+      <w:r>
+        <w:t xml:space="preserve"> </w:t>
+      </w:r>
+    </w:p>
+    <w:p>
+      <w:pPr>
+        <w:pStyle w:val="Caption"/>
+        <w:jc w:val="center"/>
+      </w:pPr>
+      <w:r>
+        <w:t xml:space="preserve">Figure </w:t>
+      </w:r>
+      <w:r>
+        <w:fldChar w:fldCharType="begin"/>
+      </w:r>
+      <w:r>
+        <w:instrText xml:space="preserve"> SEQ Figure \* ARABIC </w:instrText>
+      </w:r>
+      <w:r>
+        <w:fldChar w:fldCharType="separate"/>
+      </w:r>
+      <w:r>
+        <w:rPr>
+          <w:noProof/>
+        </w:rPr>
+        <w:t>3</w:t>
+      </w:r>
+      <w:r>
+        <w:fldChar w:fldCharType="end"/>
+      </w:r>
+      <w:r>
+        <w:t>. Léon Theremin playing his own invention</w:t>
+      </w:r>
+    </w:p>
+    <w:p>
+      <w:pPr>
+        <w:spacing w:before="240"/>
+      </w:pPr>
+      <w:r>
+        <w:t xml:space="preserve">The electric instrument has two metal antennas, one to control the pitch and the other to control the volume. When a hand goes near to an antenna, a natural capacitor is </w:t>
+      </w:r>
+      <w:proofErr w:type="gramStart"/>
+      <w:r>
+        <w:t>generated</w:t>
+      </w:r>
+      <w:proofErr w:type="gramEnd"/>
+      <w:r>
+        <w:t xml:space="preserve"> and</w:t>
+      </w:r>
+      <w:r>
+        <w:t xml:space="preserve"> its capacitance change </w:t>
+      </w:r>
+      <w:r>
+        <w:t xml:space="preserve">based upon the distance </w:t>
+      </w:r>
+      <w:r>
+        <w:t>to the hand</w:t>
+      </w:r>
+      <w:r>
+        <w:t xml:space="preserve">. The circuit of the instrument takes the capacitance and set </w:t>
+      </w:r>
+      <w:r>
+        <w:t>a</w:t>
+      </w:r>
+      <w:r>
+        <w:t xml:space="preserve"> frequency for the pitch and </w:t>
+      </w:r>
+      <w:r>
+        <w:t xml:space="preserve">the </w:t>
+      </w:r>
+      <w:r>
+        <w:t xml:space="preserve">volume. Then an inductor inside the instrument </w:t>
+      </w:r>
+      <w:r>
+        <w:t>creates the frequency to be combined with the previous one so it can result with an interference that is hearable by the human hear</w:t>
+      </w:r>
+      <w:r>
+        <w:t xml:space="preserve"> </w:t>
+      </w:r>
+      <w:sdt>
+        <w:sdtPr>
+          <w:id w:val="135467499"/>
+          <w:citation/>
+        </w:sdtPr>
+        <w:sdtContent>
+          <w:r>
+            <w:fldChar w:fldCharType="begin"/>
+          </w:r>
+          <w:r>
+            <w:instrText xml:space="preserve"> CITATION Joh18 \l 1040 </w:instrText>
+          </w:r>
+          <w:r>
+            <w:fldChar w:fldCharType="separate"/>
+          </w:r>
+          <w:r>
+            <w:rPr>
+              <w:noProof/>
+            </w:rPr>
+            <w:t>(Huth, 2018)</w:t>
+          </w:r>
+          <w:r>
+            <w:fldChar w:fldCharType="end"/>
+          </w:r>
+        </w:sdtContent>
+      </w:sdt>
+      <w:r>
+        <w:t>.</w:t>
+      </w:r>
+    </w:p>
+    <w:p>
+      <w:pPr>
+        <w:spacing w:before="240"/>
+      </w:pPr>
+      <w:r>
+        <w:lastRenderedPageBreak/>
+        <w:t xml:space="preserve">Later, in </w:t>
+      </w:r>
+      <w:r>
+        <w:t xml:space="preserve">1945 the World War II finally came to an end. On the 4th August in Moscow a group of boys from the </w:t>
+      </w:r>
+      <w:r>
+        <w:t>Young Pioneer Organization of the Soviet Union</w:t>
+      </w:r>
+      <w:r>
+        <w:t xml:space="preserve"> went to the American embassy to give a present as a symbol of friendship between the two countries. Averell Harriman, the United States ambassador at that time</w:t>
+      </w:r>
+      <w:r>
+        <w:t>, took the great wooden ornament as an important gesture and h</w:t>
+      </w:r>
+      <w:r>
+        <w:t>u</w:t>
+      </w:r>
+      <w:r>
+        <w:t>ng it on the wall of his study. They probably</w:t>
+      </w:r>
+      <w:r>
+        <w:t xml:space="preserve"> have</w:t>
+      </w:r>
+      <w:r>
+        <w:t xml:space="preserve"> checked every side of it to make sure it was not going to cause any harm like a Trojan </w:t>
+      </w:r>
+      <w:r>
+        <w:t>horse,</w:t>
+      </w:r>
+      <w:r>
+        <w:t xml:space="preserve"> but nobody found anything alarming</w:t>
+      </w:r>
+      <w:r>
+        <w:t xml:space="preserve"> </w:t>
+      </w:r>
+      <w:sdt>
+        <w:sdtPr>
+          <w:id w:val="887228676"/>
+          <w:citation/>
+        </w:sdtPr>
+        <w:sdtContent>
+          <w:r>
+            <w:fldChar w:fldCharType="begin"/>
+          </w:r>
+          <w:r>
+            <w:instrText xml:space="preserve"> CITATION Tim19 \l 1040 </w:instrText>
+          </w:r>
+          <w:r>
+            <w:fldChar w:fldCharType="separate"/>
+          </w:r>
+          <w:r>
+            <w:rPr>
+              <w:noProof/>
+            </w:rPr>
+            <w:t>(Harford, 2019)</w:t>
+          </w:r>
+          <w:r>
+            <w:fldChar w:fldCharType="end"/>
+          </w:r>
+        </w:sdtContent>
+      </w:sdt>
+      <w:r>
+        <w:t>.</w:t>
+      </w:r>
+    </w:p>
+    <w:p>
+      <w:pPr>
+        <w:keepNext/>
+        <w:spacing w:before="240"/>
+        <w:jc w:val="center"/>
+      </w:pPr>
+      <w:r>
+        <w:rPr>
+          <w:noProof/>
+        </w:rPr>
+        <w:drawing>
+          <wp:inline distT="0" distB="0" distL="0" distR="0" wp14:anchorId="6889E3FB" wp14:editId="74BF5183">
+            <wp:extent cx="4754880" cy="2245995"/>
+            <wp:effectExtent l="19050" t="19050" r="26670" b="20955"/>
+            <wp:docPr id="4" name="Picture 4" descr="Wooden carving acting as a concealment for The Thing"/>
+            <wp:cNvGraphicFramePr>
+              <a:graphicFrameLocks xmlns:a="http://schemas.openxmlformats.org/drawingml/2006/main" noChangeAspect="1"/>
+            </wp:cNvGraphicFramePr>
+            <a:graphic xmlns:a="http://schemas.openxmlformats.org/drawingml/2006/main">
+              <a:graphicData uri="http://schemas.openxmlformats.org/drawingml/2006/picture">
+                <pic:pic xmlns:pic="http://schemas.openxmlformats.org/drawingml/2006/picture">
+                  <pic:nvPicPr>
+                    <pic:cNvPr id="0" name="Picture 1" descr="Wooden carving acting as a concealment for The Thing"/>
+                    <pic:cNvPicPr>
+                      <a:picLocks noChangeAspect="1" noChangeArrowheads="1"/>
+                    </pic:cNvPicPr>
+                  </pic:nvPicPr>
+                  <pic:blipFill>
+                    <a:blip r:embed="rId11">
+                      <a:extLst>
+                        <a:ext uri="{28A0092B-C50C-407E-A947-70E740481C1C}">
+                          <a14:useLocalDpi xmlns:a14="http://schemas.microsoft.com/office/drawing/2010/main" val="0"/>
+                        </a:ext>
+                      </a:extLst>
+                    </a:blip>
+                    <a:srcRect/>
+                    <a:stretch>
+                      <a:fillRect/>
+                    </a:stretch>
+                  </pic:blipFill>
+                  <pic:spPr bwMode="auto">
+                    <a:xfrm>
+                      <a:off x="0" y="0"/>
+                      <a:ext cx="4754880" cy="2245995"/>
+                    </a:xfrm>
+                    <a:prstGeom prst="rect">
+                      <a:avLst/>
+                    </a:prstGeom>
+                    <a:noFill/>
+                    <a:ln>
+                      <a:solidFill>
+                        <a:schemeClr val="tx1"/>
+                      </a:solidFill>
+                    </a:ln>
+                  </pic:spPr>
+                </pic:pic>
+              </a:graphicData>
+            </a:graphic>
+          </wp:inline>
+        </w:drawing>
+      </w:r>
+    </w:p>
+    <w:p>
+      <w:pPr>
+        <w:pStyle w:val="Caption"/>
+        <w:jc w:val="center"/>
+      </w:pPr>
+      <w:r>
+        <w:t xml:space="preserve">Figure </w:t>
+      </w:r>
+      <w:r>
+        <w:fldChar w:fldCharType="begin"/>
+      </w:r>
+      <w:r>
+        <w:instrText xml:space="preserve"> SEQ Figure \* ARABIC </w:instrText>
+      </w:r>
+      <w:r>
+        <w:fldChar w:fldCharType="separate"/>
+      </w:r>
+      <w:r>
+        <w:rPr>
+          <w:noProof/>
+        </w:rPr>
+        <w:t>4</w:t>
+      </w:r>
+      <w:r>
+        <w:fldChar w:fldCharType="end"/>
+      </w:r>
+      <w:r>
+        <w:t>. The present given to the ambassador and the hidden device location within</w:t>
+      </w:r>
+    </w:p>
+    <w:p>
+      <w:pPr>
+        <w:spacing w:before="240"/>
+      </w:pPr>
+      <w:r>
+        <w:t xml:space="preserve">Eventually it was found that the </w:t>
+      </w:r>
+      <w:r>
+        <w:t>gift was a</w:t>
+      </w:r>
+      <w:r>
+        <w:t>n</w:t>
+      </w:r>
+      <w:r>
+        <w:t xml:space="preserve"> </w:t>
+      </w:r>
+      <w:r>
+        <w:t>innovative</w:t>
+      </w:r>
+      <w:r>
+        <w:t xml:space="preserve"> </w:t>
+      </w:r>
+      <w:r>
+        <w:t>creation</w:t>
+      </w:r>
+      <w:r>
+        <w:t xml:space="preserve"> from Theremin commissioned by </w:t>
+      </w:r>
+      <w:r>
+        <w:t xml:space="preserve">his </w:t>
+      </w:r>
+      <w:r>
+        <w:t>government to spy the conversation of the</w:t>
+      </w:r>
+      <w:r>
+        <w:t xml:space="preserve"> </w:t>
+      </w:r>
+      <w:r>
+        <w:t>ambassador</w:t>
+      </w:r>
+      <w:r>
+        <w:t>. I</w:t>
+      </w:r>
+      <w:r>
+        <w:t>t worked fine for seven years until its discovery</w:t>
+      </w:r>
+      <w:r>
+        <w:t xml:space="preserve"> and </w:t>
+      </w:r>
+      <w:r>
+        <w:t>gained</w:t>
+      </w:r>
+      <w:r>
+        <w:t xml:space="preserve"> </w:t>
+      </w:r>
+      <w:r>
+        <w:t>the name</w:t>
+      </w:r>
+      <w:r>
+        <w:t xml:space="preserve"> as </w:t>
+      </w:r>
+      <w:r>
+        <w:t>“</w:t>
+      </w:r>
+      <w:r>
+        <w:t>The Thing</w:t>
+      </w:r>
+      <w:r>
+        <w:t>”</w:t>
+      </w:r>
+      <w:r>
+        <w:t xml:space="preserve"> </w:t>
+      </w:r>
+      <w:r>
+        <w:t xml:space="preserve">and “The </w:t>
+      </w:r>
+      <w:r>
+        <w:t>Great Seal Bug</w:t>
+      </w:r>
+      <w:r>
+        <w:t>”</w:t>
+      </w:r>
+      <w:sdt>
+        <w:sdtPr>
+          <w:id w:val="728895785"/>
+          <w:citation/>
+        </w:sdtPr>
+        <w:sdtContent>
+          <w:r>
+            <w:fldChar w:fldCharType="begin"/>
+          </w:r>
+          <w:r>
+            <w:instrText xml:space="preserve"> CITATION Tim19 \l 2057 </w:instrText>
+          </w:r>
+          <w:r>
+            <w:fldChar w:fldCharType="separate"/>
+          </w:r>
+          <w:r>
+            <w:rPr>
+              <w:noProof/>
+            </w:rPr>
+            <w:t xml:space="preserve"> </w:t>
+          </w:r>
+          <w:r>
+            <w:rPr>
+              <w:noProof/>
+            </w:rPr>
+            <w:t>(Harford, 2019)</w:t>
+          </w:r>
+          <w:r>
+            <w:fldChar w:fldCharType="end"/>
+          </w:r>
+        </w:sdtContent>
+      </w:sdt>
+      <w:r>
+        <w:t>.</w:t>
+      </w:r>
+    </w:p>
+    <w:p>
+      <w:pPr>
+        <w:spacing w:before="240"/>
+      </w:pPr>
+      <w:r>
+        <w:t>The invention of Theremin consisted of a reverse concept of his musical instrument.</w:t>
+      </w:r>
+      <w:r>
+        <w:t xml:space="preserve"> He created a hidden circuit that </w:t>
+      </w:r>
+      <w:r>
+        <w:t>had a</w:t>
+      </w:r>
+      <w:r>
+        <w:t xml:space="preserve"> capacitor</w:t>
+      </w:r>
+      <w:r>
+        <w:t xml:space="preserve"> that vibrated depending on the voice pattern</w:t>
+      </w:r>
+      <w:r>
+        <w:t xml:space="preserve">. The capacitance </w:t>
+      </w:r>
+      <w:r>
+        <w:t>would</w:t>
+      </w:r>
+      <w:r>
+        <w:t xml:space="preserve"> </w:t>
+      </w:r>
+      <w:r>
+        <w:t>set the</w:t>
+      </w:r>
+      <w:r>
+        <w:t xml:space="preserve"> </w:t>
+      </w:r>
+      <w:r>
+        <w:t>frequency representing the voice</w:t>
+      </w:r>
+      <w:r>
+        <w:t xml:space="preserve">. When beaming a </w:t>
+      </w:r>
+      <w:r>
+        <w:t xml:space="preserve">radio frequency signal to the object </w:t>
+      </w:r>
+      <w:r>
+        <w:t>an interference would be created</w:t>
+      </w:r>
+      <w:r>
+        <w:t xml:space="preserve">. Then it would </w:t>
+      </w:r>
+      <w:r>
+        <w:t>powe</w:t>
+      </w:r>
+      <w:r>
+        <w:t xml:space="preserve">r </w:t>
+      </w:r>
+      <w:r>
+        <w:t>up and activate</w:t>
+      </w:r>
+      <w:r>
+        <w:t xml:space="preserve"> </w:t>
+      </w:r>
+      <w:r>
+        <w:t xml:space="preserve">a response signal to </w:t>
+      </w:r>
+      <w:r>
+        <w:t>broadcast</w:t>
+      </w:r>
+      <w:r>
+        <w:t xml:space="preserve"> out</w:t>
+      </w:r>
+      <w:r>
+        <w:t xml:space="preserve">. </w:t>
+      </w:r>
+      <w:r>
+        <w:t xml:space="preserve">This signal </w:t>
+      </w:r>
+      <w:r>
+        <w:t xml:space="preserve">could be </w:t>
+      </w:r>
+      <w:r>
+        <w:t xml:space="preserve">received and </w:t>
+      </w:r>
+      <w:r>
+        <w:t>analysed to retrieve the information needed</w:t>
+      </w:r>
+      <w:r>
+        <w:t xml:space="preserve"> </w:t>
+      </w:r>
+      <w:sdt>
+        <w:sdtPr>
+          <w:id w:val="-1680890946"/>
+          <w:citation/>
+        </w:sdtPr>
+        <w:sdtContent>
+          <w:r>
+            <w:fldChar w:fldCharType="begin"/>
+          </w:r>
+          <w:r>
+            <w:instrText xml:space="preserve"> CITATION Cry15 \l 2057 </w:instrText>
+          </w:r>
+          <w:r>
+            <w:fldChar w:fldCharType="separate"/>
+          </w:r>
+          <w:r>
+            <w:rPr>
+              <w:noProof/>
+            </w:rPr>
+            <w:t>(Crypto Museum, 2015)</w:t>
+          </w:r>
+          <w:r>
+            <w:fldChar w:fldCharType="end"/>
+          </w:r>
+        </w:sdtContent>
+      </w:sdt>
+      <w:r>
+        <w:t>.</w:t>
+      </w:r>
+    </w:p>
+    <w:p>
+      <w:pPr>
+        <w:spacing w:before="240"/>
+      </w:pPr>
+    </w:p>
+    <w:p>
+      <w:pPr>
+        <w:pStyle w:val="Heading3"/>
+      </w:pPr>
+      <w:r>
+        <w:t>2.1.3 RFID</w:t>
+      </w:r>
+    </w:p>
     <w:p/>
     <w:p>
+      <w:r>
+        <w:t>What is it? What examples there are?</w:t>
+      </w:r>
+    </w:p>
+    <w:p>
+      <w:pPr>
+        <w:pStyle w:val="Heading3"/>
+      </w:pPr>
+      <w:r>
+        <w:t>2.1.4 NFC</w:t>
+      </w:r>
+    </w:p>
+    <w:p/>
+    <w:p>
+      <w:pPr>
+        <w:pStyle w:val="Heading3"/>
+      </w:pPr>
+      <w:r>
+        <w:t>2.1.5 Key differences between RFID and NFC</w:t>
+      </w:r>
+    </w:p>
+    <w:p/>
+    <w:p>
+      <w:pPr>
+        <w:pStyle w:val="Heading3"/>
+      </w:pPr>
+      <w:r>
+        <w:t>2.1.6 NDEF</w:t>
+      </w:r>
+    </w:p>
+    <w:p/>
+    <w:p>
+      <w:pPr>
+        <w:pStyle w:val="Heading3"/>
+      </w:pPr>
+      <w:r>
+        <w:lastRenderedPageBreak/>
+        <w:t>2.1.7 Web NFC</w:t>
+      </w:r>
+    </w:p>
+    <w:p>
+      <w:pPr>
+        <w:spacing w:before="240"/>
+      </w:pPr>
+    </w:p>
+    <w:p>
       <w:pPr>
         <w:pStyle w:val="Heading2"/>
       </w:pPr>
       <w:r>
-        <w:t xml:space="preserve">1.1 </w:t>
-      </w:r>
-      <w:r>
-        <w:t xml:space="preserve">Problem </w:t>
-      </w:r>
-      <w:r>
-        <w:t>statement</w:t>
-      </w:r>
-    </w:p>
-    <w:p/>
-    <w:p>
-      <w:pPr>
-        <w:pStyle w:val="Heading2"/>
-      </w:pPr>
-      <w:r>
-        <w:t>1.2 Aim and Objectives</w:t>
-      </w:r>
-    </w:p>
-    <w:p/>
-    <w:p>
-      <w:pPr>
-        <w:pStyle w:val="Heading1"/>
-      </w:pPr>
-      <w:r>
-        <w:t>2. Background</w:t>
-      </w:r>
-    </w:p>
-    <w:p/>
+        <w:t>2.2 Review of project / applications</w:t>
+      </w:r>
+    </w:p>
+    <w:p>
+      <w:pPr>
+        <w:spacing w:before="240"/>
+      </w:pPr>
+    </w:p>
     <w:sectPr>
       <w:pgSz w:w="11906" w:h="16838"/>
       <w:pgMar w:top="1440" w:right="1440" w:bottom="1440" w:left="1440" w:header="708" w:footer="708" w:gutter="0"/>
@@ -455,6 +2166,404 @@
 <file path=word/numbering.xml><?xml version="1.0" encoding="utf-8"?>
 <w:numbering xmlns:wpc="http://schemas.microsoft.com/office/word/2010/wordprocessingCanvas" xmlns:cx="http://schemas.microsoft.com/office/drawing/2014/chartex" xmlns:cx1="http://schemas.microsoft.com/office/drawing/2015/9/8/chartex" xmlns:cx2="http://schemas.microsoft.com/office/drawing/2015/10/21/chartex" xmlns:cx3="http://schemas.microsoft.com/office/drawing/2016/5/9/chartex" xmlns:cx4="http://schemas.microsoft.com/office/drawing/2016/5/10/chartex" xmlns:cx5="http://schemas.microsoft.com/office/drawing/2016/5/11/chartex" xmlns:cx6="http://schemas.microsoft.com/office/drawing/2016/5/12/chartex" xmlns:cx7="http://schemas.microsoft.com/office/drawing/2016/5/13/chartex" xmlns:cx8="http://schemas.microsoft.com/office/drawing/2016/5/14/chartex" xmlns:mc="http://schemas.openxmlformats.org/markup-compatibility/2006" xmlns:aink="http://schemas.microsoft.com/office/drawing/2016/ink" xmlns:am3d="http://schemas.microsoft.com/office/drawing/2017/model3d" xmlns:o="urn:schemas-microsoft-com:office:office" xmlns:r="http://schemas.openxmlformats.org/officeDocument/2006/relationships" xmlns:m="http://schemas.openxmlformats.org/officeDocument/2006/math" xmlns:v="urn:schemas-microsoft-com:vml" xmlns:wp14="http://schemas.microsoft.com/office/word/2010/wordprocessingDrawing" xmlns:wp="http://schemas.openxmlformats.org/drawingml/2006/wordprocessingDrawing" xmlns:w10="urn:schemas-microsoft-com:office:word" xmlns:w="http://schemas.openxmlformats.org/wordprocessingml/2006/main" xmlns:w14="http://schemas.microsoft.com/office/word/2010/wordml" xmlns:w15="http://schemas.microsoft.com/office/word/2012/wordml" xmlns:w16cex="http://schemas.microsoft.com/office/word/2018/wordml/cex" xmlns:w16cid="http://schemas.microsoft.com/office/word/2016/wordml/cid" xmlns:w16="http://schemas.microsoft.com/office/word/2018/wordml" xmlns:w16se="http://schemas.microsoft.com/office/word/2015/wordml/symex" xmlns:wpg="http://schemas.microsoft.com/office/word/2010/wordprocessingGroup" xmlns:wpi="http://schemas.microsoft.com/office/word/2010/wordprocessingInk" xmlns:wne="http://schemas.microsoft.com/office/word/2006/wordml" xmlns:wps="http://schemas.microsoft.com/office/word/2010/wordprocessingShape" mc:Ignorable="w14 w15 w16se w16cid w16 w16cex wp14">
   <w:abstractNum w:abstractNumId="0" w15:restartNumberingAfterBreak="0">
+    <w:nsid w:val="01E2783D"/>
+    <w:multiLevelType w:val="hybridMultilevel"/>
+    <w:tmpl w:val="1248D39E"/>
+    <w:lvl w:ilvl="0" w:tplc="0809000F">
+      <w:start w:val="1"/>
+      <w:numFmt w:val="decimal"/>
+      <w:lvlText w:val="%1."/>
+      <w:lvlJc w:val="left"/>
+      <w:pPr>
+        <w:ind w:left="720" w:hanging="360"/>
+      </w:pPr>
+    </w:lvl>
+    <w:lvl w:ilvl="1" w:tplc="08090019" w:tentative="1">
+      <w:start w:val="1"/>
+      <w:numFmt w:val="lowerLetter"/>
+      <w:lvlText w:val="%2."/>
+      <w:lvlJc w:val="left"/>
+      <w:pPr>
+        <w:ind w:left="1440" w:hanging="360"/>
+      </w:pPr>
+    </w:lvl>
+    <w:lvl w:ilvl="2" w:tplc="0809001B" w:tentative="1">
+      <w:start w:val="1"/>
+      <w:numFmt w:val="lowerRoman"/>
+      <w:lvlText w:val="%3."/>
+      <w:lvlJc w:val="right"/>
+      <w:pPr>
+        <w:ind w:left="2160" w:hanging="180"/>
+      </w:pPr>
+    </w:lvl>
+    <w:lvl w:ilvl="3" w:tplc="0809000F" w:tentative="1">
+      <w:start w:val="1"/>
+      <w:numFmt w:val="decimal"/>
+      <w:lvlText w:val="%4."/>
+      <w:lvlJc w:val="left"/>
+      <w:pPr>
+        <w:ind w:left="2880" w:hanging="360"/>
+      </w:pPr>
+    </w:lvl>
+    <w:lvl w:ilvl="4" w:tplc="08090019" w:tentative="1">
+      <w:start w:val="1"/>
+      <w:numFmt w:val="lowerLetter"/>
+      <w:lvlText w:val="%5."/>
+      <w:lvlJc w:val="left"/>
+      <w:pPr>
+        <w:ind w:left="3600" w:hanging="360"/>
+      </w:pPr>
+    </w:lvl>
+    <w:lvl w:ilvl="5" w:tplc="0809001B" w:tentative="1">
+      <w:start w:val="1"/>
+      <w:numFmt w:val="lowerRoman"/>
+      <w:lvlText w:val="%6."/>
+      <w:lvlJc w:val="right"/>
+      <w:pPr>
+        <w:ind w:left="4320" w:hanging="180"/>
+      </w:pPr>
+    </w:lvl>
+    <w:lvl w:ilvl="6" w:tplc="0809000F" w:tentative="1">
+      <w:start w:val="1"/>
+      <w:numFmt w:val="decimal"/>
+      <w:lvlText w:val="%7."/>
+      <w:lvlJc w:val="left"/>
+      <w:pPr>
+        <w:ind w:left="5040" w:hanging="360"/>
+      </w:pPr>
+    </w:lvl>
+    <w:lvl w:ilvl="7" w:tplc="08090019" w:tentative="1">
+      <w:start w:val="1"/>
+      <w:numFmt w:val="lowerLetter"/>
+      <w:lvlText w:val="%8."/>
+      <w:lvlJc w:val="left"/>
+      <w:pPr>
+        <w:ind w:left="5760" w:hanging="360"/>
+      </w:pPr>
+    </w:lvl>
+    <w:lvl w:ilvl="8" w:tplc="0809001B" w:tentative="1">
+      <w:start w:val="1"/>
+      <w:numFmt w:val="lowerRoman"/>
+      <w:lvlText w:val="%9."/>
+      <w:lvlJc w:val="right"/>
+      <w:pPr>
+        <w:ind w:left="6480" w:hanging="180"/>
+      </w:pPr>
+    </w:lvl>
+  </w:abstractNum>
+  <w:abstractNum w:abstractNumId="1" w15:restartNumberingAfterBreak="0">
+    <w:nsid w:val="105B2D8A"/>
+    <w:multiLevelType w:val="hybridMultilevel"/>
+    <w:tmpl w:val="9CF013C0"/>
+    <w:lvl w:ilvl="0" w:tplc="04100001">
+      <w:start w:val="1"/>
+      <w:numFmt w:val="bullet"/>
+      <w:lvlText w:val=""/>
+      <w:lvlJc w:val="left"/>
+      <w:pPr>
+        <w:ind w:left="720" w:hanging="360"/>
+      </w:pPr>
+      <w:rPr>
+        <w:rFonts w:ascii="Symbol" w:hAnsi="Symbol" w:hint="default"/>
+      </w:rPr>
+    </w:lvl>
+    <w:lvl w:ilvl="1" w:tplc="04100003" w:tentative="1">
+      <w:start w:val="1"/>
+      <w:numFmt w:val="bullet"/>
+      <w:lvlText w:val="o"/>
+      <w:lvlJc w:val="left"/>
+      <w:pPr>
+        <w:ind w:left="1440" w:hanging="360"/>
+      </w:pPr>
+      <w:rPr>
+        <w:rFonts w:ascii="Courier New" w:hAnsi="Courier New" w:cs="Courier New" w:hint="default"/>
+      </w:rPr>
+    </w:lvl>
+    <w:lvl w:ilvl="2" w:tplc="04100005" w:tentative="1">
+      <w:start w:val="1"/>
+      <w:numFmt w:val="bullet"/>
+      <w:lvlText w:val=""/>
+      <w:lvlJc w:val="left"/>
+      <w:pPr>
+        <w:ind w:left="2160" w:hanging="360"/>
+      </w:pPr>
+      <w:rPr>
+        <w:rFonts w:ascii="Wingdings" w:hAnsi="Wingdings" w:hint="default"/>
+      </w:rPr>
+    </w:lvl>
+    <w:lvl w:ilvl="3" w:tplc="04100001" w:tentative="1">
+      <w:start w:val="1"/>
+      <w:numFmt w:val="bullet"/>
+      <w:lvlText w:val=""/>
+      <w:lvlJc w:val="left"/>
+      <w:pPr>
+        <w:ind w:left="2880" w:hanging="360"/>
+      </w:pPr>
+      <w:rPr>
+        <w:rFonts w:ascii="Symbol" w:hAnsi="Symbol" w:hint="default"/>
+      </w:rPr>
+    </w:lvl>
+    <w:lvl w:ilvl="4" w:tplc="04100003" w:tentative="1">
+      <w:start w:val="1"/>
+      <w:numFmt w:val="bullet"/>
+      <w:lvlText w:val="o"/>
+      <w:lvlJc w:val="left"/>
+      <w:pPr>
+        <w:ind w:left="3600" w:hanging="360"/>
+      </w:pPr>
+      <w:rPr>
+        <w:rFonts w:ascii="Courier New" w:hAnsi="Courier New" w:cs="Courier New" w:hint="default"/>
+      </w:rPr>
+    </w:lvl>
+    <w:lvl w:ilvl="5" w:tplc="04100005" w:tentative="1">
+      <w:start w:val="1"/>
+      <w:numFmt w:val="bullet"/>
+      <w:lvlText w:val=""/>
+      <w:lvlJc w:val="left"/>
+      <w:pPr>
+        <w:ind w:left="4320" w:hanging="360"/>
+      </w:pPr>
+      <w:rPr>
+        <w:rFonts w:ascii="Wingdings" w:hAnsi="Wingdings" w:hint="default"/>
+      </w:rPr>
+    </w:lvl>
+    <w:lvl w:ilvl="6" w:tplc="04100001" w:tentative="1">
+      <w:start w:val="1"/>
+      <w:numFmt w:val="bullet"/>
+      <w:lvlText w:val=""/>
+      <w:lvlJc w:val="left"/>
+      <w:pPr>
+        <w:ind w:left="5040" w:hanging="360"/>
+      </w:pPr>
+      <w:rPr>
+        <w:rFonts w:ascii="Symbol" w:hAnsi="Symbol" w:hint="default"/>
+      </w:rPr>
+    </w:lvl>
+    <w:lvl w:ilvl="7" w:tplc="04100003" w:tentative="1">
+      <w:start w:val="1"/>
+      <w:numFmt w:val="bullet"/>
+      <w:lvlText w:val="o"/>
+      <w:lvlJc w:val="left"/>
+      <w:pPr>
+        <w:ind w:left="5760" w:hanging="360"/>
+      </w:pPr>
+      <w:rPr>
+        <w:rFonts w:ascii="Courier New" w:hAnsi="Courier New" w:cs="Courier New" w:hint="default"/>
+      </w:rPr>
+    </w:lvl>
+    <w:lvl w:ilvl="8" w:tplc="04100005" w:tentative="1">
+      <w:start w:val="1"/>
+      <w:numFmt w:val="bullet"/>
+      <w:lvlText w:val=""/>
+      <w:lvlJc w:val="left"/>
+      <w:pPr>
+        <w:ind w:left="6480" w:hanging="360"/>
+      </w:pPr>
+      <w:rPr>
+        <w:rFonts w:ascii="Wingdings" w:hAnsi="Wingdings" w:hint="default"/>
+      </w:rPr>
+    </w:lvl>
+  </w:abstractNum>
+  <w:abstractNum w:abstractNumId="2" w15:restartNumberingAfterBreak="0">
+    <w:nsid w:val="25B421BF"/>
+    <w:multiLevelType w:val="hybridMultilevel"/>
+    <w:tmpl w:val="CCEE444A"/>
+    <w:lvl w:ilvl="0" w:tplc="0809000F">
+      <w:start w:val="1"/>
+      <w:numFmt w:val="decimal"/>
+      <w:lvlText w:val="%1."/>
+      <w:lvlJc w:val="left"/>
+      <w:pPr>
+        <w:ind w:left="1440" w:hanging="360"/>
+      </w:pPr>
+    </w:lvl>
+    <w:lvl w:ilvl="1" w:tplc="08090019" w:tentative="1">
+      <w:start w:val="1"/>
+      <w:numFmt w:val="lowerLetter"/>
+      <w:lvlText w:val="%2."/>
+      <w:lvlJc w:val="left"/>
+      <w:pPr>
+        <w:ind w:left="2160" w:hanging="360"/>
+      </w:pPr>
+    </w:lvl>
+    <w:lvl w:ilvl="2" w:tplc="0809001B" w:tentative="1">
+      <w:start w:val="1"/>
+      <w:numFmt w:val="lowerRoman"/>
+      <w:lvlText w:val="%3."/>
+      <w:lvlJc w:val="right"/>
+      <w:pPr>
+        <w:ind w:left="2880" w:hanging="180"/>
+      </w:pPr>
+    </w:lvl>
+    <w:lvl w:ilvl="3" w:tplc="0809000F" w:tentative="1">
+      <w:start w:val="1"/>
+      <w:numFmt w:val="decimal"/>
+      <w:lvlText w:val="%4."/>
+      <w:lvlJc w:val="left"/>
+      <w:pPr>
+        <w:ind w:left="3600" w:hanging="360"/>
+      </w:pPr>
+    </w:lvl>
+    <w:lvl w:ilvl="4" w:tplc="08090019" w:tentative="1">
+      <w:start w:val="1"/>
+      <w:numFmt w:val="lowerLetter"/>
+      <w:lvlText w:val="%5."/>
+      <w:lvlJc w:val="left"/>
+      <w:pPr>
+        <w:ind w:left="4320" w:hanging="360"/>
+      </w:pPr>
+    </w:lvl>
+    <w:lvl w:ilvl="5" w:tplc="0809001B" w:tentative="1">
+      <w:start w:val="1"/>
+      <w:numFmt w:val="lowerRoman"/>
+      <w:lvlText w:val="%6."/>
+      <w:lvlJc w:val="right"/>
+      <w:pPr>
+        <w:ind w:left="5040" w:hanging="180"/>
+      </w:pPr>
+    </w:lvl>
+    <w:lvl w:ilvl="6" w:tplc="0809000F" w:tentative="1">
+      <w:start w:val="1"/>
+      <w:numFmt w:val="decimal"/>
+      <w:lvlText w:val="%7."/>
+      <w:lvlJc w:val="left"/>
+      <w:pPr>
+        <w:ind w:left="5760" w:hanging="360"/>
+      </w:pPr>
+    </w:lvl>
+    <w:lvl w:ilvl="7" w:tplc="08090019" w:tentative="1">
+      <w:start w:val="1"/>
+      <w:numFmt w:val="lowerLetter"/>
+      <w:lvlText w:val="%8."/>
+      <w:lvlJc w:val="left"/>
+      <w:pPr>
+        <w:ind w:left="6480" w:hanging="360"/>
+      </w:pPr>
+    </w:lvl>
+    <w:lvl w:ilvl="8" w:tplc="0809001B" w:tentative="1">
+      <w:start w:val="1"/>
+      <w:numFmt w:val="lowerRoman"/>
+      <w:lvlText w:val="%9."/>
+      <w:lvlJc w:val="right"/>
+      <w:pPr>
+        <w:ind w:left="7200" w:hanging="180"/>
+      </w:pPr>
+    </w:lvl>
+  </w:abstractNum>
+  <w:abstractNum w:abstractNumId="3" w15:restartNumberingAfterBreak="0">
+    <w:nsid w:val="51AA2B0D"/>
+    <w:multiLevelType w:val="hybridMultilevel"/>
+    <w:tmpl w:val="9CC81780"/>
+    <w:lvl w:ilvl="0" w:tplc="08090001">
+      <w:start w:val="1"/>
+      <w:numFmt w:val="bullet"/>
+      <w:lvlText w:val=""/>
+      <w:lvlJc w:val="left"/>
+      <w:pPr>
+        <w:ind w:left="720" w:hanging="360"/>
+      </w:pPr>
+      <w:rPr>
+        <w:rFonts w:ascii="Symbol" w:hAnsi="Symbol" w:hint="default"/>
+      </w:rPr>
+    </w:lvl>
+    <w:lvl w:ilvl="1" w:tplc="08090003" w:tentative="1">
+      <w:start w:val="1"/>
+      <w:numFmt w:val="bullet"/>
+      <w:lvlText w:val="o"/>
+      <w:lvlJc w:val="left"/>
+      <w:pPr>
+        <w:ind w:left="1440" w:hanging="360"/>
+      </w:pPr>
+      <w:rPr>
+        <w:rFonts w:ascii="Courier New" w:hAnsi="Courier New" w:cs="Courier New" w:hint="default"/>
+      </w:rPr>
+    </w:lvl>
+    <w:lvl w:ilvl="2" w:tplc="08090005" w:tentative="1">
+      <w:start w:val="1"/>
+      <w:numFmt w:val="bullet"/>
+      <w:lvlText w:val=""/>
+      <w:lvlJc w:val="left"/>
+      <w:pPr>
+        <w:ind w:left="2160" w:hanging="360"/>
+      </w:pPr>
+      <w:rPr>
+        <w:rFonts w:ascii="Wingdings" w:hAnsi="Wingdings" w:hint="default"/>
+      </w:rPr>
+    </w:lvl>
+    <w:lvl w:ilvl="3" w:tplc="08090001" w:tentative="1">
+      <w:start w:val="1"/>
+      <w:numFmt w:val="bullet"/>
+      <w:lvlText w:val=""/>
+      <w:lvlJc w:val="left"/>
+      <w:pPr>
+        <w:ind w:left="2880" w:hanging="360"/>
+      </w:pPr>
+      <w:rPr>
+        <w:rFonts w:ascii="Symbol" w:hAnsi="Symbol" w:hint="default"/>
+      </w:rPr>
+    </w:lvl>
+    <w:lvl w:ilvl="4" w:tplc="08090003" w:tentative="1">
+      <w:start w:val="1"/>
+      <w:numFmt w:val="bullet"/>
+      <w:lvlText w:val="o"/>
+      <w:lvlJc w:val="left"/>
+      <w:pPr>
+        <w:ind w:left="3600" w:hanging="360"/>
+      </w:pPr>
+      <w:rPr>
+        <w:rFonts w:ascii="Courier New" w:hAnsi="Courier New" w:cs="Courier New" w:hint="default"/>
+      </w:rPr>
+    </w:lvl>
+    <w:lvl w:ilvl="5" w:tplc="08090005" w:tentative="1">
+      <w:start w:val="1"/>
+      <w:numFmt w:val="bullet"/>
+      <w:lvlText w:val=""/>
+      <w:lvlJc w:val="left"/>
+      <w:pPr>
+        <w:ind w:left="4320" w:hanging="360"/>
+      </w:pPr>
+      <w:rPr>
+        <w:rFonts w:ascii="Wingdings" w:hAnsi="Wingdings" w:hint="default"/>
+      </w:rPr>
+    </w:lvl>
+    <w:lvl w:ilvl="6" w:tplc="08090001" w:tentative="1">
+      <w:start w:val="1"/>
+      <w:numFmt w:val="bullet"/>
+      <w:lvlText w:val=""/>
+      <w:lvlJc w:val="left"/>
+      <w:pPr>
+        <w:ind w:left="5040" w:hanging="360"/>
+      </w:pPr>
+      <w:rPr>
+        <w:rFonts w:ascii="Symbol" w:hAnsi="Symbol" w:hint="default"/>
+      </w:rPr>
+    </w:lvl>
+    <w:lvl w:ilvl="7" w:tplc="08090003" w:tentative="1">
+      <w:start w:val="1"/>
+      <w:numFmt w:val="bullet"/>
+      <w:lvlText w:val="o"/>
+      <w:lvlJc w:val="left"/>
+      <w:pPr>
+        <w:ind w:left="5760" w:hanging="360"/>
+      </w:pPr>
+      <w:rPr>
+        <w:rFonts w:ascii="Courier New" w:hAnsi="Courier New" w:cs="Courier New" w:hint="default"/>
+      </w:rPr>
+    </w:lvl>
+    <w:lvl w:ilvl="8" w:tplc="08090005" w:tentative="1">
+      <w:start w:val="1"/>
+      <w:numFmt w:val="bullet"/>
+      <w:lvlText w:val=""/>
+      <w:lvlJc w:val="left"/>
+      <w:pPr>
+        <w:ind w:left="6480" w:hanging="360"/>
+      </w:pPr>
+      <w:rPr>
+        <w:rFonts w:ascii="Wingdings" w:hAnsi="Wingdings" w:hint="default"/>
+      </w:rPr>
+    </w:lvl>
+  </w:abstractNum>
+  <w:abstractNum w:abstractNumId="4" w15:restartNumberingAfterBreak="0">
     <w:nsid w:val="6BBA0E08"/>
     <w:multiLevelType w:val="hybridMultilevel"/>
     <w:tmpl w:val="E82A58F2"/>
@@ -544,6 +2653,18 @@
     </w:lvl>
   </w:abstractNum>
   <w:num w:numId="1">
+    <w:abstractNumId w:val="4"/>
+  </w:num>
+  <w:num w:numId="2">
+    <w:abstractNumId w:val="1"/>
+  </w:num>
+  <w:num w:numId="3">
+    <w:abstractNumId w:val="3"/>
+  </w:num>
+  <w:num w:numId="4">
+    <w:abstractNumId w:val="2"/>
+  </w:num>
+  <w:num w:numId="5">
     <w:abstractNumId w:val="0"/>
   </w:num>
 </w:numbering>
@@ -947,9 +3068,12 @@
   <w:style w:type="paragraph" w:default="1" w:styleId="Normal">
     <w:name w:val="Normal"/>
     <w:qFormat/>
-    <w:rsid w:val="00FB312D"/>
+    <w:rsid w:val="00212DBD"/>
+    <w:pPr>
+      <w:jc w:val="both"/>
+    </w:pPr>
     <w:rPr>
-      <w:rFonts w:ascii="Adobe Devanagari" w:hAnsi="Adobe Devanagari"/>
+      <w:rFonts w:ascii="Baskerville Old Face" w:hAnsi="Baskerville Old Face"/>
       <w:sz w:val="24"/>
     </w:rPr>
   </w:style>
@@ -960,7 +3084,7 @@
     <w:link w:val="Heading1Char"/>
     <w:uiPriority w:val="9"/>
     <w:qFormat/>
-    <w:rsid w:val="00CA1714"/>
+    <w:rsid w:val="004F6E39"/>
     <w:pPr>
       <w:keepNext/>
       <w:keepLines/>
@@ -968,9 +3092,10 @@
       <w:outlineLvl w:val="0"/>
     </w:pPr>
     <w:rPr>
-      <w:rFonts w:ascii="Georgia" w:eastAsiaTheme="majorEastAsia" w:hAnsi="Georgia" w:cstheme="majorBidi"/>
+      <w:rFonts w:ascii="Goudy Old Style" w:eastAsiaTheme="majorEastAsia" w:hAnsi="Goudy Old Style" w:cstheme="majorBidi"/>
+      <w:b/>
       <w:color w:val="2F5496" w:themeColor="accent1" w:themeShade="BF"/>
-      <w:sz w:val="36"/>
+      <w:sz w:val="48"/>
       <w:szCs w:val="32"/>
     </w:rPr>
   </w:style>
@@ -982,7 +3107,7 @@
     <w:uiPriority w:val="9"/>
     <w:unhideWhenUsed/>
     <w:qFormat/>
-    <w:rsid w:val="00FB312D"/>
+    <w:rsid w:val="000C4704"/>
     <w:pPr>
       <w:keepNext/>
       <w:keepLines/>
@@ -990,15 +3115,38 @@
       <w:outlineLvl w:val="1"/>
     </w:pPr>
     <w:rPr>
-      <w:rFonts w:ascii="Georgia" w:eastAsiaTheme="majorEastAsia" w:hAnsi="Georgia" w:cstheme="majorBidi"/>
+      <w:rFonts w:ascii="Goudy Old Style" w:eastAsiaTheme="majorEastAsia" w:hAnsi="Goudy Old Style" w:cstheme="majorBidi"/>
       <w:color w:val="2F5496" w:themeColor="accent1" w:themeShade="BF"/>
-      <w:sz w:val="28"/>
+      <w:sz w:val="40"/>
       <w:szCs w:val="26"/>
+    </w:rPr>
+  </w:style>
+  <w:style w:type="paragraph" w:styleId="Heading3">
+    <w:name w:val="heading 3"/>
+    <w:basedOn w:val="Normal"/>
+    <w:next w:val="Normal"/>
+    <w:link w:val="Heading3Char"/>
+    <w:uiPriority w:val="9"/>
+    <w:unhideWhenUsed/>
+    <w:qFormat/>
+    <w:rsid w:val="000C4704"/>
+    <w:pPr>
+      <w:keepNext/>
+      <w:keepLines/>
+      <w:spacing w:before="40" w:after="0"/>
+      <w:outlineLvl w:val="2"/>
+    </w:pPr>
+    <w:rPr>
+      <w:rFonts w:eastAsiaTheme="majorEastAsia" w:cstheme="majorBidi"/>
+      <w:color w:val="2F5496" w:themeColor="accent1" w:themeShade="BF"/>
+      <w:sz w:val="32"/>
+      <w:szCs w:val="24"/>
     </w:rPr>
   </w:style>
   <w:style w:type="character" w:default="1" w:styleId="DefaultParagraphFont">
     <w:name w:val="Default Paragraph Font"/>
     <w:uiPriority w:val="1"/>
+    <w:semiHidden/>
     <w:unhideWhenUsed/>
   </w:style>
   <w:style w:type="table" w:default="1" w:styleId="TableNormal">
@@ -1097,11 +3245,12 @@
     <w:basedOn w:val="DefaultParagraphFont"/>
     <w:link w:val="Heading1"/>
     <w:uiPriority w:val="9"/>
-    <w:rsid w:val="00CA1714"/>
+    <w:rsid w:val="004F6E39"/>
     <w:rPr>
-      <w:rFonts w:ascii="Georgia" w:eastAsiaTheme="majorEastAsia" w:hAnsi="Georgia" w:cstheme="majorBidi"/>
+      <w:rFonts w:ascii="Goudy Old Style" w:eastAsiaTheme="majorEastAsia" w:hAnsi="Goudy Old Style" w:cstheme="majorBidi"/>
+      <w:b/>
       <w:color w:val="2F5496" w:themeColor="accent1" w:themeShade="BF"/>
-      <w:sz w:val="36"/>
+      <w:sz w:val="48"/>
       <w:szCs w:val="32"/>
     </w:rPr>
   </w:style>
@@ -1110,11 +3259,11 @@
     <w:basedOn w:val="DefaultParagraphFont"/>
     <w:link w:val="Heading2"/>
     <w:uiPriority w:val="9"/>
-    <w:rsid w:val="00FB312D"/>
+    <w:rsid w:val="000C4704"/>
     <w:rPr>
-      <w:rFonts w:ascii="Georgia" w:eastAsiaTheme="majorEastAsia" w:hAnsi="Georgia" w:cstheme="majorBidi"/>
+      <w:rFonts w:ascii="Goudy Old Style" w:eastAsiaTheme="majorEastAsia" w:hAnsi="Goudy Old Style" w:cstheme="majorBidi"/>
       <w:color w:val="2F5496" w:themeColor="accent1" w:themeShade="BF"/>
-      <w:sz w:val="28"/>
+      <w:sz w:val="40"/>
       <w:szCs w:val="26"/>
     </w:rPr>
   </w:style>
@@ -1221,6 +3370,56 @@
     <w:rPr>
       <w:color w:val="0563C1" w:themeColor="hyperlink"/>
       <w:u w:val="single"/>
+    </w:rPr>
+  </w:style>
+  <w:style w:type="paragraph" w:styleId="Caption">
+    <w:name w:val="caption"/>
+    <w:basedOn w:val="Normal"/>
+    <w:next w:val="Normal"/>
+    <w:uiPriority w:val="35"/>
+    <w:unhideWhenUsed/>
+    <w:qFormat/>
+    <w:rsid w:val="001A0980"/>
+    <w:pPr>
+      <w:spacing w:after="200" w:line="240" w:lineRule="auto"/>
+    </w:pPr>
+    <w:rPr>
+      <w:rFonts w:ascii="Times New Roman" w:hAnsi="Times New Roman"/>
+      <w:i/>
+      <w:iCs/>
+      <w:color w:val="2E74B5" w:themeColor="accent5" w:themeShade="BF"/>
+      <w:sz w:val="18"/>
+      <w:szCs w:val="18"/>
+    </w:rPr>
+  </w:style>
+  <w:style w:type="paragraph" w:styleId="ListParagraph">
+    <w:name w:val="List Paragraph"/>
+    <w:basedOn w:val="Normal"/>
+    <w:uiPriority w:val="34"/>
+    <w:qFormat/>
+    <w:rsid w:val="00DA7A3F"/>
+    <w:pPr>
+      <w:spacing w:before="120" w:after="240" w:line="240" w:lineRule="auto"/>
+      <w:ind w:left="720"/>
+      <w:contextualSpacing/>
+    </w:pPr>
+    <w:rPr>
+      <w:rFonts w:ascii="Times New Roman" w:eastAsia="Times New Roman" w:hAnsi="Times New Roman" w:cs="Times New Roman"/>
+      <w:sz w:val="22"/>
+      <w:szCs w:val="24"/>
+    </w:rPr>
+  </w:style>
+  <w:style w:type="character" w:customStyle="1" w:styleId="Heading3Char">
+    <w:name w:val="Heading 3 Char"/>
+    <w:basedOn w:val="DefaultParagraphFont"/>
+    <w:link w:val="Heading3"/>
+    <w:uiPriority w:val="9"/>
+    <w:rsid w:val="000C4704"/>
+    <w:rPr>
+      <w:rFonts w:ascii="Baskerville Old Face" w:eastAsiaTheme="majorEastAsia" w:hAnsi="Baskerville Old Face" w:cstheme="majorBidi"/>
+      <w:color w:val="2F5496" w:themeColor="accent1" w:themeShade="BF"/>
+      <w:sz w:val="32"/>
+      <w:szCs w:val="24"/>
     </w:rPr>
   </w:style>
 </w:styles>
@@ -1522,11 +3721,210 @@
 </file>
 
 <file path=customXml/item1.xml><?xml version="1.0" encoding="utf-8"?>
-<b:Sources xmlns:b="http://schemas.openxmlformats.org/officeDocument/2006/bibliography" xmlns="http://schemas.openxmlformats.org/officeDocument/2006/bibliography" SelectedStyle="\HarvardAnglia2008OfficeOnline.xsl" StyleName="Harvard - Anglia" Version="2008"/>
+<b:Sources xmlns:b="http://schemas.openxmlformats.org/officeDocument/2006/bibliography" xmlns="http://schemas.openxmlformats.org/officeDocument/2006/bibliography" SelectedStyle="\HarvardAnglia2008OfficeOnline.xsl" StyleName="Harvard - Anglia" Version="2008">
+  <b:Source>
+    <b:Tag>Nem19</b:Tag>
+    <b:SourceType>DocumentFromInternetSite</b:SourceType>
+    <b:Guid>{AC5ABFCC-C707-4FDE-975F-A9892017E939}</b:Guid>
+    <b:Title>LeadQuizzes</b:Title>
+    <b:Year>2019</b:Year>
+    <b:Month>February</b:Month>
+    <b:Day>21</b:Day>
+    <b:YearAccessed>2020</b:YearAccessed>
+    <b:MonthAccessed>June</b:MonthAccessed>
+    <b:DayAccessed>5</b:DayAccessed>
+    <b:URL>https://www.leadquizzes.com/blog/7-examples-of-customer-loyalty-programs/</b:URL>
+    <b:LCID>en-GB</b:LCID>
+    <b:Author>
+      <b:Author>
+        <b:NameList>
+          <b:Person>
+            <b:Last>Jovancic</b:Last>
+            <b:First>Nemanja</b:First>
+          </b:Person>
+        </b:NameList>
+      </b:Author>
+    </b:Author>
+    <b:RefOrder>1</b:RefOrder>
+  </b:Source>
+  <b:Source>
+    <b:Tag>Dev20</b:Tag>
+    <b:SourceType>DocumentFromInternetSite</b:SourceType>
+    <b:Guid>{FC3229FA-CE7E-4DEE-BD1A-0A854F49F646}</b:Guid>
+    <b:LCID>en-GB</b:LCID>
+    <b:Author>
+      <b:Author>
+        <b:Corporate>DevTeam.Space</b:Corporate>
+      </b:Author>
+    </b:Author>
+    <b:Title>Top 10 Loyalty Apps of 2020</b:Title>
+    <b:Year>2020</b:Year>
+    <b:YearAccessed>2020</b:YearAccessed>
+    <b:MonthAccessed>June</b:MonthAccessed>
+    <b:DayAccessed>06</b:DayAccessed>
+    <b:URL>https://www.devteam.space/blog/top-10-loyalty-apps/</b:URL>
+    <b:RefOrder>2</b:RefOrder>
+  </b:Source>
+  <b:Source>
+    <b:Tag>CNN15</b:Tag>
+    <b:SourceType>DocumentFromInternetSite</b:SourceType>
+    <b:Guid>{FFBBE574-4C65-45AB-927D-DEA230AA2575}</b:Guid>
+    <b:Title>https://edition.cnn.com/business</b:Title>
+    <b:Year>2015</b:Year>
+    <b:Author>
+      <b:Author>
+        <b:NameList>
+          <b:Person>
+            <b:Last>Long</b:Last>
+            <b:First>Heather</b:First>
+          </b:Person>
+        </b:NameList>
+      </b:Author>
+    </b:Author>
+    <b:Month>August</b:Month>
+    <b:Day>11</b:Day>
+    <b:YearAccessed>2019</b:YearAccessed>
+    <b:MonthAccessed>November</b:MonthAccessed>
+    <b:URL>https://money.cnn.com/2015/08/10/investing/gift-cards-soar-in-popularity/</b:URL>
+    <b:LCID>en-GB</b:LCID>
+    <b:RefOrder>4</b:RefOrder>
+  </b:Source>
+  <b:Source>
+    <b:Tag>lov19</b:Tag>
+    <b:SourceType>DocumentFromInternetSite</b:SourceType>
+    <b:Guid>{58C5F693-3982-420F-A1F4-19DD5D5B6CC7}</b:Guid>
+    <b:Author>
+      <b:Author>
+        <b:Corporate>loveMoney</b:Corporate>
+      </b:Author>
+    </b:Author>
+    <b:Title>Contactless payment security, concerns and considerations</b:Title>
+    <b:Year>2019</b:Year>
+    <b:Month>July</b:Month>
+    <b:YearAccessed>2020</b:YearAccessed>
+    <b:MonthAccessed>June</b:MonthAccessed>
+    <b:DayAccessed>11</b:DayAccessed>
+    <b:URL>https://www.lovemoney.com/guides/75138/contactless-card-payment-security-concerns-considerations-safety-fraud</b:URL>
+    <b:RefOrder>3</b:RefOrder>
+  </b:Source>
+  <b:Source>
+    <b:Tag>Rij20</b:Tag>
+    <b:SourceType>DocumentFromInternetSite</b:SourceType>
+    <b:Guid>{410FEC71-5D92-4C04-9685-DEA5202C79DA}</b:Guid>
+    <b:Author>
+      <b:Author>
+        <b:NameList>
+          <b:Person>
+            <b:Last>Bhaumik</b:Last>
+            <b:First>Rijubrata</b:First>
+          </b:Person>
+          <b:Person>
+            <b:Last>Han</b:Last>
+            <b:First>Leon</b:First>
+          </b:Person>
+          <b:Person>
+            <b:Last>Wu</b:Last>
+            <b:First>Donna</b:First>
+          </b:Person>
+        </b:NameList>
+      </b:Author>
+    </b:Author>
+    <b:Title>W3C Web NFC API implementation in Chromium</b:Title>
+    <b:Year>2020</b:Year>
+    <b:Month>January</b:Month>
+    <b:Day>8</b:Day>
+    <b:YearAccessed>2020</b:YearAccessed>
+    <b:MonthAccessed>March</b:MonthAccessed>
+    <b:DayAccessed>25</b:DayAccessed>
+    <b:URL>https://www.chromium.org/developers/design-documents/web-nfc</b:URL>
+    <b:RefOrder>5</b:RefOrder>
+  </b:Source>
+  <b:Source>
+    <b:Tag>Flu20</b:Tag>
+    <b:SourceType>DocumentFromInternetSite</b:SourceType>
+    <b:Guid>{E6C9F9CE-C21B-4A41-8B88-DF72955EE009}</b:Guid>
+    <b:Author>
+      <b:Author>
+        <b:Corporate>Fluke Corporation</b:Corporate>
+      </b:Author>
+    </b:Author>
+    <b:Title>What is a capacitance?</b:Title>
+    <b:Year>2020</b:Year>
+    <b:YearAccessed>2020</b:YearAccessed>
+    <b:MonthAccessed>June</b:MonthAccessed>
+    <b:DayAccessed>10</b:DayAccessed>
+    <b:URL>https://www.fluke.com/en-gb/learn/best-practices/measurement-basics/electricity/what-is-capacitance</b:URL>
+    <b:RefOrder>6</b:RefOrder>
+  </b:Source>
+  <b:Source>
+    <b:Tag>Joh18</b:Tag>
+    <b:SourceType>Interview</b:SourceType>
+    <b:Guid>{CBE82A47-34D3-498E-9677-FAAD2FA17F1E}</b:Guid>
+    <b:LCID>en-GB</b:LCID>
+    <b:Author>
+      <b:Interviewee>
+        <b:NameList>
+          <b:Person>
+            <b:Last>Huth</b:Last>
+            <b:First>John</b:First>
+          </b:Person>
+        </b:NameList>
+      </b:Interviewee>
+    </b:Author>
+    <b:Title>Science Sounds Strange</b:Title>
+    <b:Year>2018</b:Year>
+    <b:Month>November</b:Month>
+    <b:Day>8</b:Day>
+    <b:RefOrder>7</b:RefOrder>
+  </b:Source>
+  <b:Source>
+    <b:Tag>Tim19</b:Tag>
+    <b:SourceType>DocumentFromInternetSite</b:SourceType>
+    <b:Guid>{C6CBE6F3-878D-44DC-8680-34CBF440FD3B}</b:Guid>
+    <b:Title>The Cold War spy technology which we all use</b:Title>
+    <b:Year>2019</b:Year>
+    <b:Month>August</b:Month>
+    <b:Day>21</b:Day>
+    <b:Author>
+      <b:Author>
+        <b:NameList>
+          <b:Person>
+            <b:Last>Harford</b:Last>
+            <b:First>Tim</b:First>
+          </b:Person>
+        </b:NameList>
+      </b:Author>
+    </b:Author>
+    <b:YearAccessed>2020</b:YearAccessed>
+    <b:MonthAccessed>June</b:MonthAccessed>
+    <b:DayAccessed>10</b:DayAccessed>
+    <b:URL>https://www.bbc.co.uk/news/business-48859331</b:URL>
+    <b:RefOrder>8</b:RefOrder>
+  </b:Source>
+  <b:Source>
+    <b:Tag>Cry15</b:Tag>
+    <b:SourceType>DocumentFromInternetSite</b:SourceType>
+    <b:Guid>{D82C7B2C-86AC-4B62-9153-D8EFA93D9B41}</b:Guid>
+    <b:Author>
+      <b:Author>
+        <b:Corporate>Crypto Museum</b:Corporate>
+      </b:Author>
+    </b:Author>
+    <b:Title>The Thing - Great Seal Bug</b:Title>
+    <b:Year>2015</b:Year>
+    <b:Month>September</b:Month>
+    <b:Day>18</b:Day>
+    <b:YearAccessed>2020</b:YearAccessed>
+    <b:MonthAccessed>June</b:MonthAccessed>
+    <b:DayAccessed>11</b:DayAccessed>
+    <b:URL>https://www.cryptomuseum.com/covert/bugs/thing/index.htm#ref_8</b:URL>
+    <b:RefOrder>9</b:RefOrder>
+  </b:Source>
+</b:Sources>
 </file>
 
 <file path=customXml/itemProps1.xml><?xml version="1.0" encoding="utf-8"?>
-<ds:datastoreItem xmlns:ds="http://schemas.openxmlformats.org/officeDocument/2006/customXml" ds:itemID="{CD1E4818-DE9C-4B1B-B2D1-BC8B4678267E}">
+<ds:datastoreItem xmlns:ds="http://schemas.openxmlformats.org/officeDocument/2006/customXml" ds:itemID="{9CFE148A-EEE6-4770-B0BB-6576506A07BF}">
   <ds:schemaRefs>
     <ds:schemaRef ds:uri="http://schemas.openxmlformats.org/officeDocument/2006/bibliography"/>
   </ds:schemaRefs>

</xml_diff>

<commit_message>
Completed section 2.1.1 history and physics behind
</commit_message>
<xml_diff>
--- a/Documentation/Final Report/Project Report.docx
+++ b/Documentation/Final Report/Project Report.docx
@@ -4,7 +4,7 @@
   <w:body>
     <w:p>
       <w:pPr>
-        <w:pStyle w:val="Titolo"/>
+        <w:pStyle w:val="Title"/>
         <w:jc w:val="center"/>
       </w:pPr>
       <w:r>
@@ -306,7 +306,7 @@
     </w:p>
     <w:p>
       <w:pPr>
-        <w:pStyle w:val="Titolo1"/>
+        <w:pStyle w:val="Heading1"/>
       </w:pPr>
       <w:r>
         <w:lastRenderedPageBreak/>
@@ -328,7 +328,7 @@
     </w:p>
     <w:p>
       <w:pPr>
-        <w:pStyle w:val="Titolo1"/>
+        <w:pStyle w:val="Heading1"/>
       </w:pPr>
       <w:r>
         <w:lastRenderedPageBreak/>
@@ -349,7 +349,7 @@
     </w:p>
     <w:p>
       <w:pPr>
-        <w:pStyle w:val="Titolo1"/>
+        <w:pStyle w:val="Heading1"/>
       </w:pPr>
       <w:r>
         <w:lastRenderedPageBreak/>
@@ -370,7 +370,7 @@
     </w:p>
     <w:p>
       <w:pPr>
-        <w:pStyle w:val="Titolo1"/>
+        <w:pStyle w:val="Heading1"/>
       </w:pPr>
       <w:r>
         <w:lastRenderedPageBreak/>
@@ -383,7 +383,7 @@
     <w:p/>
     <w:p>
       <w:pPr>
-        <w:pStyle w:val="Titolo1"/>
+        <w:pStyle w:val="Heading1"/>
       </w:pPr>
       <w:r>
         <w:t>List of figures</w:t>
@@ -391,7 +391,7 @@
     </w:p>
     <w:p>
       <w:pPr>
-        <w:pStyle w:val="Titolo1"/>
+        <w:pStyle w:val="Heading1"/>
       </w:pPr>
       <w:r>
         <w:t>Glossary</w:t>
@@ -414,7 +414,7 @@
     </w:p>
     <w:p>
       <w:pPr>
-        <w:pStyle w:val="Titolo1"/>
+        <w:pStyle w:val="Heading1"/>
         <w:spacing w:after="240"/>
       </w:pPr>
       <w:r>
@@ -441,7 +441,7 @@
     </w:p>
     <w:p>
       <w:pPr>
-        <w:pStyle w:val="Titolo2"/>
+        <w:pStyle w:val="Heading2"/>
         <w:spacing w:after="240"/>
       </w:pPr>
       <w:r>
@@ -560,7 +560,19 @@
         <w:t xml:space="preserve"> </w:t>
       </w:r>
       <w:r>
-        <w:t xml:space="preserve">Sometimes is the cashier that confirms the stamp or other times is the record of the purchase in the customer account. Other smaller food </w:t>
+        <w:t xml:space="preserve">Sometimes is the cashier that </w:t>
+      </w:r>
+      <w:r>
+        <w:t>enables</w:t>
+      </w:r>
+      <w:r>
+        <w:t xml:space="preserve"> the</w:t>
+      </w:r>
+      <w:r>
+        <w:t xml:space="preserve"> digital</w:t>
+      </w:r>
+      <w:r>
+        <w:t xml:space="preserve"> stamp or other times is the record of the purchase in the customer account. Other smaller food </w:t>
       </w:r>
       <w:r>
         <w:t>restaurant</w:t>
@@ -569,10 +581,33 @@
         <w:t>s</w:t>
       </w:r>
       <w:r>
-        <w:t xml:space="preserve"> usually have a classic paper card where the cashier can make stamp on it. </w:t>
-      </w:r>
-      <w:r>
-        <w:t>The cards are usually made with empty icons that can be filled with the stamp to represent the accumulation of visits with purchase.</w:t>
+        <w:t xml:space="preserve"> usually have a classic paper card where the cashier can make</w:t>
+      </w:r>
+      <w:r>
+        <w:t xml:space="preserve"> a</w:t>
+      </w:r>
+      <w:r>
+        <w:t xml:space="preserve"> stamp on it. </w:t>
+      </w:r>
+      <w:r>
+        <w:t xml:space="preserve">The cards are usually made with empty icons that can be filled with the stamp to represent the accumulation of </w:t>
+      </w:r>
+      <w:r>
+        <w:t>number of</w:t>
+      </w:r>
+      <w:r>
+        <w:t xml:space="preserve"> </w:t>
+      </w:r>
+      <w:proofErr w:type="gramStart"/>
+      <w:r>
+        <w:t>purchase</w:t>
+      </w:r>
+      <w:proofErr w:type="gramEnd"/>
+      <w:r>
+        <w:t xml:space="preserve"> made</w:t>
+      </w:r>
+      <w:r>
+        <w:t>.</w:t>
       </w:r>
     </w:p>
     <w:p>
@@ -628,20 +663,33 @@
     </w:p>
     <w:p>
       <w:pPr>
-        <w:pStyle w:val="Didascalia"/>
+        <w:pStyle w:val="Caption"/>
         <w:jc w:val="center"/>
       </w:pPr>
       <w:r>
         <w:t xml:space="preserve">Figure </w:t>
       </w:r>
-      <w:fldSimple w:instr=" SEQ Figure \* ARABIC ">
-        <w:r>
-          <w:rPr>
-            <w:noProof/>
-          </w:rPr>
-          <w:t>1</w:t>
-        </w:r>
-      </w:fldSimple>
+      <w:r>
+        <w:fldChar w:fldCharType="begin"/>
+      </w:r>
+      <w:r>
+        <w:instrText xml:space="preserve"> SEQ Figure \* ARABIC </w:instrText>
+      </w:r>
+      <w:r>
+        <w:fldChar w:fldCharType="separate"/>
+      </w:r>
+      <w:r>
+        <w:rPr>
+          <w:noProof/>
+        </w:rPr>
+        <w:t>1</w:t>
+      </w:r>
+      <w:r>
+        <w:rPr>
+          <w:noProof/>
+        </w:rPr>
+        <w:fldChar w:fldCharType="end"/>
+      </w:r>
       <w:r>
         <w:t>. Paper loyalty card and loyalty Mobile</w:t>
       </w:r>
@@ -668,7 +716,13 @@
     </w:p>
     <w:p>
       <w:r>
-        <w:t xml:space="preserve">This project purpose is to enable something in between the two existing solutions by using the NFC technology. Also known as contactless, this technology is now available in most of the devices in the world and </w:t>
+        <w:t xml:space="preserve">This project purpose is to enable something in between the two existing solutions by using the NFC </w:t>
+      </w:r>
+      <w:r>
+        <w:t xml:space="preserve">(Near Field Communication) </w:t>
+      </w:r>
+      <w:r>
+        <w:t xml:space="preserve">technology. Also known as contactless, this technology is now available in most of the devices in the world and </w:t>
       </w:r>
       <w:r>
         <w:t>it is becoming more popular</w:t>
@@ -731,20 +785,33 @@
     </w:p>
     <w:p>
       <w:pPr>
-        <w:pStyle w:val="Didascalia"/>
+        <w:pStyle w:val="Caption"/>
         <w:jc w:val="center"/>
       </w:pPr>
       <w:r>
         <w:t xml:space="preserve">Figure </w:t>
       </w:r>
-      <w:fldSimple w:instr=" SEQ Figure \* ARABIC ">
-        <w:r>
-          <w:rPr>
-            <w:noProof/>
-          </w:rPr>
-          <w:t>2</w:t>
-        </w:r>
-      </w:fldSimple>
+      <w:r>
+        <w:fldChar w:fldCharType="begin"/>
+      </w:r>
+      <w:r>
+        <w:instrText xml:space="preserve"> SEQ Figure \* ARABIC </w:instrText>
+      </w:r>
+      <w:r>
+        <w:fldChar w:fldCharType="separate"/>
+      </w:r>
+      <w:r>
+        <w:rPr>
+          <w:noProof/>
+        </w:rPr>
+        <w:t>2</w:t>
+      </w:r>
+      <w:r>
+        <w:rPr>
+          <w:noProof/>
+        </w:rPr>
+        <w:fldChar w:fldCharType="end"/>
+      </w:r>
       <w:r>
         <w:t>. Monthly contactless transaction in the UK from June 2016 to October 2019</w:t>
       </w:r>
@@ -854,7 +921,7 @@
     </w:p>
     <w:p>
       <w:pPr>
-        <w:pStyle w:val="Titolo2"/>
+        <w:pStyle w:val="Heading2"/>
         <w:spacing w:after="240"/>
       </w:pPr>
       <w:r>
@@ -958,7 +1025,7 @@
     </w:p>
     <w:p>
       <w:pPr>
-        <w:pStyle w:val="Paragrafoelenco"/>
+        <w:pStyle w:val="ListParagraph"/>
         <w:numPr>
           <w:ilvl w:val="0"/>
           <w:numId w:val="2"/>
@@ -981,7 +1048,7 @@
     </w:p>
     <w:p>
       <w:pPr>
-        <w:pStyle w:val="Paragrafoelenco"/>
+        <w:pStyle w:val="ListParagraph"/>
         <w:numPr>
           <w:ilvl w:val="0"/>
           <w:numId w:val="2"/>
@@ -1036,7 +1103,7 @@
     </w:p>
     <w:p>
       <w:pPr>
-        <w:pStyle w:val="Paragrafoelenco"/>
+        <w:pStyle w:val="ListParagraph"/>
         <w:numPr>
           <w:ilvl w:val="0"/>
           <w:numId w:val="2"/>
@@ -1059,7 +1126,7 @@
     </w:p>
     <w:p>
       <w:pPr>
-        <w:pStyle w:val="Paragrafoelenco"/>
+        <w:pStyle w:val="ListParagraph"/>
         <w:numPr>
           <w:ilvl w:val="0"/>
           <w:numId w:val="2"/>
@@ -1082,7 +1149,7 @@
     </w:p>
     <w:p>
       <w:pPr>
-        <w:pStyle w:val="Paragrafoelenco"/>
+        <w:pStyle w:val="ListParagraph"/>
         <w:numPr>
           <w:ilvl w:val="0"/>
           <w:numId w:val="2"/>
@@ -1105,7 +1172,7 @@
     </w:p>
     <w:p>
       <w:pPr>
-        <w:pStyle w:val="Paragrafoelenco"/>
+        <w:pStyle w:val="ListParagraph"/>
         <w:numPr>
           <w:ilvl w:val="0"/>
           <w:numId w:val="2"/>
@@ -1128,7 +1195,7 @@
     </w:p>
     <w:p>
       <w:pPr>
-        <w:pStyle w:val="Paragrafoelenco"/>
+        <w:pStyle w:val="ListParagraph"/>
         <w:numPr>
           <w:ilvl w:val="0"/>
           <w:numId w:val="2"/>
@@ -1152,7 +1219,7 @@
     </w:p>
     <w:p>
       <w:pPr>
-        <w:pStyle w:val="Paragrafoelenco"/>
+        <w:pStyle w:val="ListParagraph"/>
         <w:numPr>
           <w:ilvl w:val="0"/>
           <w:numId w:val="2"/>
@@ -1175,7 +1242,7 @@
     </w:p>
     <w:p>
       <w:pPr>
-        <w:pStyle w:val="Paragrafoelenco"/>
+        <w:pStyle w:val="ListParagraph"/>
         <w:numPr>
           <w:ilvl w:val="0"/>
           <w:numId w:val="2"/>
@@ -1212,7 +1279,7 @@
     </w:p>
     <w:p>
       <w:pPr>
-        <w:pStyle w:val="Paragrafoelenco"/>
+        <w:pStyle w:val="ListParagraph"/>
         <w:numPr>
           <w:ilvl w:val="0"/>
           <w:numId w:val="5"/>
@@ -1231,7 +1298,7 @@
     </w:p>
     <w:p>
       <w:pPr>
-        <w:pStyle w:val="Paragrafoelenco"/>
+        <w:pStyle w:val="ListParagraph"/>
         <w:numPr>
           <w:ilvl w:val="0"/>
           <w:numId w:val="5"/>
@@ -1250,7 +1317,7 @@
     </w:p>
     <w:p>
       <w:pPr>
-        <w:pStyle w:val="Paragrafoelenco"/>
+        <w:pStyle w:val="ListParagraph"/>
         <w:numPr>
           <w:ilvl w:val="0"/>
           <w:numId w:val="5"/>
@@ -1283,7 +1350,7 @@
     </w:p>
     <w:p>
       <w:pPr>
-        <w:pStyle w:val="Titolo1"/>
+        <w:pStyle w:val="Heading1"/>
       </w:pPr>
       <w:r>
         <w:lastRenderedPageBreak/>
@@ -1336,7 +1403,7 @@
     </w:p>
     <w:p>
       <w:pPr>
-        <w:pStyle w:val="Titolo2"/>
+        <w:pStyle w:val="Heading2"/>
       </w:pPr>
       <w:r>
         <w:t>2.1 Literature survey</w:t>
@@ -1364,7 +1431,7 @@
     </w:p>
     <w:p>
       <w:pPr>
-        <w:pStyle w:val="Titolo3"/>
+        <w:pStyle w:val="Heading3"/>
       </w:pPr>
       <w:r>
         <w:t xml:space="preserve">2.1.1 The </w:t>
@@ -1488,7 +1555,7 @@
     </w:p>
     <w:p>
       <w:pPr>
-        <w:pStyle w:val="Didascalia"/>
+        <w:pStyle w:val="Caption"/>
         <w:jc w:val="center"/>
       </w:pPr>
       <w:r>
@@ -1542,20 +1609,33 @@
     </w:p>
     <w:p>
       <w:pPr>
-        <w:pStyle w:val="Didascalia"/>
+        <w:pStyle w:val="Caption"/>
         <w:jc w:val="center"/>
       </w:pPr>
       <w:r>
         <w:t xml:space="preserve">Figure </w:t>
       </w:r>
-      <w:fldSimple w:instr=" SEQ Figure \* ARABIC ">
-        <w:r>
-          <w:rPr>
-            <w:noProof/>
-          </w:rPr>
-          <w:t>3</w:t>
-        </w:r>
-      </w:fldSimple>
+      <w:r>
+        <w:fldChar w:fldCharType="begin"/>
+      </w:r>
+      <w:r>
+        <w:instrText xml:space="preserve"> SEQ Figure \* ARABIC </w:instrText>
+      </w:r>
+      <w:r>
+        <w:fldChar w:fldCharType="separate"/>
+      </w:r>
+      <w:r>
+        <w:rPr>
+          <w:noProof/>
+        </w:rPr>
+        <w:t>3</w:t>
+      </w:r>
+      <w:r>
+        <w:rPr>
+          <w:noProof/>
+        </w:rPr>
+        <w:fldChar w:fldCharType="end"/>
+      </w:r>
       <w:r>
         <w:t>. Léon Theremin playing his own invention</w:t>
       </w:r>
@@ -1776,20 +1856,33 @@
     </w:p>
     <w:p>
       <w:pPr>
-        <w:pStyle w:val="Didascalia"/>
+        <w:pStyle w:val="Caption"/>
         <w:jc w:val="center"/>
       </w:pPr>
       <w:r>
         <w:t xml:space="preserve">Figure </w:t>
       </w:r>
-      <w:fldSimple w:instr=" SEQ Figure \* ARABIC ">
-        <w:r>
-          <w:rPr>
-            <w:noProof/>
-          </w:rPr>
-          <w:t>4</w:t>
-        </w:r>
-      </w:fldSimple>
+      <w:r>
+        <w:fldChar w:fldCharType="begin"/>
+      </w:r>
+      <w:r>
+        <w:instrText xml:space="preserve"> SEQ Figure \* ARABIC </w:instrText>
+      </w:r>
+      <w:r>
+        <w:fldChar w:fldCharType="separate"/>
+      </w:r>
+      <w:r>
+        <w:rPr>
+          <w:noProof/>
+        </w:rPr>
+        <w:t>4</w:t>
+      </w:r>
+      <w:r>
+        <w:rPr>
+          <w:noProof/>
+        </w:rPr>
+        <w:fldChar w:fldCharType="end"/>
+      </w:r>
       <w:r>
         <w:t>. The present given to the</w:t>
       </w:r>
@@ -1844,7 +1937,13 @@
         <w:t>. I</w:t>
       </w:r>
       <w:r>
-        <w:t>t worked fine for seven years until its discovery</w:t>
+        <w:t xml:space="preserve">t worked </w:t>
+      </w:r>
+      <w:r>
+        <w:t>secretly</w:t>
+      </w:r>
+      <w:r>
+        <w:t xml:space="preserve"> for seven years until its discovery</w:t>
       </w:r>
       <w:r>
         <w:t xml:space="preserve"> and </w:t>
@@ -1960,16 +2059,31 @@
         <w:t>frequency representing the voice</w:t>
       </w:r>
       <w:r>
-        <w:t xml:space="preserve">. When beaming a </w:t>
-      </w:r>
-      <w:r>
-        <w:t xml:space="preserve">radio frequency signal to the object </w:t>
-      </w:r>
-      <w:r>
-        <w:t>an interference would be created</w:t>
-      </w:r>
-      <w:r>
-        <w:t xml:space="preserve">. Then it would </w:t>
+        <w:t xml:space="preserve">. </w:t>
+      </w:r>
+      <w:r>
+        <w:t>A</w:t>
+      </w:r>
+      <w:r>
+        <w:t>n interference would be created</w:t>
+      </w:r>
+      <w:r>
+        <w:t xml:space="preserve"> w</w:t>
+      </w:r>
+      <w:r>
+        <w:t xml:space="preserve">hen beaming a </w:t>
+      </w:r>
+      <w:r>
+        <w:t>radio frequency signal to the object</w:t>
+      </w:r>
+      <w:r>
+        <w:t xml:space="preserve">. </w:t>
+      </w:r>
+      <w:r>
+        <w:t>This beaming would also</w:t>
+      </w:r>
+      <w:r>
+        <w:t xml:space="preserve"> </w:t>
       </w:r>
       <w:r>
         <w:t>powe</w:t>
@@ -1990,22 +2104,28 @@
         <w:t>broadcast</w:t>
       </w:r>
       <w:r>
-        <w:t xml:space="preserve"> out</w:t>
-      </w:r>
-      <w:r>
-        <w:t xml:space="preserve">. </w:t>
-      </w:r>
-      <w:r>
-        <w:t xml:space="preserve">This signal </w:t>
-      </w:r>
-      <w:r>
-        <w:t xml:space="preserve">could be </w:t>
+        <w:t xml:space="preserve"> </w:t>
+      </w:r>
+      <w:r>
+        <w:t xml:space="preserve">out </w:t>
+      </w:r>
+      <w:r>
+        <w:t>so it could be</w:t>
+      </w:r>
+      <w:r>
+        <w:t xml:space="preserve"> </w:t>
       </w:r>
       <w:r>
         <w:t xml:space="preserve">received and </w:t>
       </w:r>
       <w:r>
-        <w:t>analysed to retrieve the information needed</w:t>
+        <w:t xml:space="preserve">analysed to </w:t>
+      </w:r>
+      <w:r>
+        <w:t>get</w:t>
+      </w:r>
+      <w:r>
+        <w:t xml:space="preserve"> the information needed</w:t>
       </w:r>
       <w:r>
         <w:t xml:space="preserve"> </w:t>
@@ -2056,60 +2176,546 @@
       <w:pPr>
         <w:spacing w:before="240"/>
       </w:pPr>
-    </w:p>
-    <w:p>
-      <w:pPr>
+      <w:r>
+        <w:t>In fact, the underlying principle of RFID consists of electromagnetic waves</w:t>
+      </w:r>
+      <w:r>
+        <w:t xml:space="preserve"> and </w:t>
+      </w:r>
+      <w:r>
+        <w:t>mutual inductance</w:t>
+      </w:r>
+      <w:r>
+        <w:t xml:space="preserve">. </w:t>
+      </w:r>
+      <w:r>
+        <w:t>The latter is a physical principle that describes how the change</w:t>
+      </w:r>
+      <w:r>
+        <w:t xml:space="preserve"> of </w:t>
+      </w:r>
+      <w:r>
+        <w:t xml:space="preserve">current </w:t>
+      </w:r>
+      <w:r>
+        <w:t>in a</w:t>
+      </w:r>
+      <w:r>
+        <w:t xml:space="preserve"> coil can produce an electromotive force (EMF) in an inductively coupled coil.</w:t>
+      </w:r>
+    </w:p>
+    <w:p>
+      <w:pPr>
+        <w:keepNext/>
         <w:spacing w:before="240"/>
-      </w:pPr>
+        <w:jc w:val="center"/>
+      </w:pPr>
+      <w:r>
+        <w:rPr>
+          <w:noProof/>
+        </w:rPr>
+        <w:lastRenderedPageBreak/>
+        <w:drawing>
+          <wp:inline distT="0" distB="0" distL="0" distR="0" wp14:anchorId="162CE2B8" wp14:editId="0C39415E">
+            <wp:extent cx="3894582" cy="2445995"/>
+            <wp:effectExtent l="19050" t="19050" r="10795" b="12065"/>
+            <wp:docPr id="5" name="Picture 5"/>
+            <wp:cNvGraphicFramePr>
+              <a:graphicFrameLocks xmlns:a="http://schemas.openxmlformats.org/drawingml/2006/main" noChangeAspect="1"/>
+            </wp:cNvGraphicFramePr>
+            <a:graphic xmlns:a="http://schemas.openxmlformats.org/drawingml/2006/main">
+              <a:graphicData uri="http://schemas.openxmlformats.org/drawingml/2006/picture">
+                <pic:pic xmlns:pic="http://schemas.openxmlformats.org/drawingml/2006/picture">
+                  <pic:nvPicPr>
+                    <pic:cNvPr id="1" name=""/>
+                    <pic:cNvPicPr/>
+                  </pic:nvPicPr>
+                  <pic:blipFill rotWithShape="1">
+                    <a:blip r:embed="rId12">
+                      <a:extLst>
+                        <a:ext uri="{BEBA8EAE-BF5A-486C-A8C5-ECC9F3942E4B}">
+                          <a14:imgProps xmlns:a14="http://schemas.microsoft.com/office/drawing/2010/main">
+                            <a14:imgLayer r:embed="rId13">
+                              <a14:imgEffect>
+                                <a14:sharpenSoften amount="50000"/>
+                              </a14:imgEffect>
+                              <a14:imgEffect>
+                                <a14:brightnessContrast contrast="-20000"/>
+                              </a14:imgEffect>
+                            </a14:imgLayer>
+                          </a14:imgProps>
+                        </a:ext>
+                      </a:extLst>
+                    </a:blip>
+                    <a:srcRect l="3561" r="1542" b="1974"/>
+                    <a:stretch/>
+                  </pic:blipFill>
+                  <pic:spPr bwMode="auto">
+                    <a:xfrm>
+                      <a:off x="0" y="0"/>
+                      <a:ext cx="3942891" cy="2476336"/>
+                    </a:xfrm>
+                    <a:prstGeom prst="rect">
+                      <a:avLst/>
+                    </a:prstGeom>
+                    <a:ln w="9525" cap="flat" cmpd="sng" algn="ctr">
+                      <a:solidFill>
+                        <a:sysClr val="windowText" lastClr="000000"/>
+                      </a:solidFill>
+                      <a:prstDash val="solid"/>
+                      <a:round/>
+                      <a:headEnd type="none" w="med" len="med"/>
+                      <a:tailEnd type="none" w="med" len="med"/>
+                      <a:extLst>
+                        <a:ext uri="{C807C97D-BFC1-408E-A445-0C87EB9F89A2}">
+                          <ask:lineSketchStyleProps xmlns:ask="http://schemas.microsoft.com/office/drawing/2018/sketchyshapes" sd="0">
+                            <a:custGeom>
+                              <a:avLst/>
+                              <a:gdLst/>
+                              <a:ahLst/>
+                              <a:cxnLst/>
+                              <a:rect l="0" t="0" r="0" b="0"/>
+                              <a:pathLst/>
+                            </a:custGeom>
+                            <ask:type/>
+                          </ask:lineSketchStyleProps>
+                        </a:ext>
+                      </a:extLst>
+                    </a:ln>
+                    <a:extLst>
+                      <a:ext uri="{53640926-AAD7-44D8-BBD7-CCE9431645EC}">
+                        <a14:shadowObscured xmlns:a14="http://schemas.microsoft.com/office/drawing/2010/main"/>
+                      </a:ext>
+                    </a:extLst>
+                  </pic:spPr>
+                </pic:pic>
+              </a:graphicData>
+            </a:graphic>
+          </wp:inline>
+        </w:drawing>
+      </w:r>
+    </w:p>
+    <w:p>
+      <w:pPr>
+        <w:pStyle w:val="Caption"/>
+        <w:jc w:val="center"/>
+      </w:pPr>
+      <w:r>
+        <w:t xml:space="preserve">Figure </w:t>
+      </w:r>
+      <w:fldSimple w:instr=" SEQ Figure \* ARABIC ">
+        <w:r>
+          <w:rPr>
+            <w:noProof/>
+          </w:rPr>
+          <w:t>5</w:t>
+        </w:r>
+      </w:fldSimple>
+      <w:r>
+        <w:t>. Inductive coupled coils</w:t>
+      </w:r>
+    </w:p>
+    <w:p>
+      <w:pPr>
+        <w:rPr>
+          <w:vertAlign w:val="subscript"/>
+        </w:rPr>
+      </w:pPr>
+      <w:r>
+        <w:t xml:space="preserve">In the image above we can </w:t>
+      </w:r>
+      <w:r>
+        <w:t>consider</w:t>
+      </w:r>
       <w:r>
         <w:t xml:space="preserve"> </w:t>
       </w:r>
-    </w:p>
-    <w:p>
-      <w:pPr>
-        <w:pStyle w:val="Titolo3"/>
+      <m:oMath>
+        <m:sSub>
+          <m:sSubPr>
+            <m:ctrlPr>
+              <w:rPr>
+                <w:rFonts w:ascii="Cambria Math" w:hAnsi="Cambria Math"/>
+              </w:rPr>
+            </m:ctrlPr>
+          </m:sSubPr>
+          <m:e>
+            <m:r>
+              <w:rPr>
+                <w:rFonts w:ascii="Cambria Math" w:hAnsi="Cambria Math"/>
+              </w:rPr>
+              <m:t>N</m:t>
+            </m:r>
+          </m:e>
+          <m:sub>
+            <m:r>
+              <w:rPr>
+                <w:rFonts w:ascii="Cambria Math" w:hAnsi="Cambria Math"/>
+              </w:rPr>
+              <m:t>1</m:t>
+            </m:r>
+          </m:sub>
+        </m:sSub>
+      </m:oMath>
+      <w:r>
+        <w:t xml:space="preserve"> to be an initiator that tries to engage to a target </w:t>
+      </w:r>
+      <m:oMath>
+        <m:sSub>
+          <m:sSubPr>
+            <m:ctrlPr>
+              <w:rPr>
+                <w:rFonts w:ascii="Cambria Math" w:hAnsi="Cambria Math"/>
+              </w:rPr>
+            </m:ctrlPr>
+          </m:sSubPr>
+          <m:e>
+            <m:r>
+              <w:rPr>
+                <w:rFonts w:ascii="Cambria Math" w:hAnsi="Cambria Math"/>
+              </w:rPr>
+              <m:t>N</m:t>
+            </m:r>
+          </m:e>
+          <m:sub>
+            <m:r>
+              <w:rPr>
+                <w:rFonts w:ascii="Cambria Math" w:hAnsi="Cambria Math"/>
+              </w:rPr>
+              <m:t>2</m:t>
+            </m:r>
+          </m:sub>
+        </m:sSub>
+      </m:oMath>
+      <w:r>
+        <w:t xml:space="preserve">. </w:t>
+      </w:r>
+      <w:r>
+        <w:t>The mutual inductance</w:t>
+      </w:r>
+      <w:r>
+        <w:t xml:space="preserve"> between the two coils </w:t>
+      </w:r>
+      <w:r>
+        <w:t>can be calculated by the following formula</w:t>
+      </w:r>
+      <w:r>
+        <w:t xml:space="preserve">: </w:t>
+      </w:r>
+    </w:p>
+    <w:p>
+      <m:oMathPara>
+        <m:oMath>
+          <m:sSub>
+            <m:sSubPr>
+              <m:ctrlPr>
+                <w:rPr>
+                  <w:rFonts w:ascii="Cambria Math" w:hAnsi="Cambria Math"/>
+                </w:rPr>
+              </m:ctrlPr>
+            </m:sSubPr>
+            <m:e>
+              <m:r>
+                <w:rPr>
+                  <w:rFonts w:ascii="Cambria Math" w:hAnsi="Cambria Math"/>
+                </w:rPr>
+                <m:t>M</m:t>
+              </m:r>
+            </m:e>
+            <m:sub>
+              <m:r>
+                <w:rPr>
+                  <w:rFonts w:ascii="Cambria Math" w:hAnsi="Cambria Math"/>
+                </w:rPr>
+                <m:t>12</m:t>
+              </m:r>
+            </m:sub>
+          </m:sSub>
+          <m:r>
+            <w:rPr>
+              <w:rFonts w:ascii="Cambria Math" w:hAnsi="Cambria Math"/>
+            </w:rPr>
+            <m:t xml:space="preserve"> </m:t>
+          </m:r>
+          <m:r>
+            <w:rPr>
+              <w:rFonts w:ascii="Cambria Math" w:hAnsi="Cambria Math"/>
+            </w:rPr>
+            <m:t>=</m:t>
+          </m:r>
+          <m:r>
+            <w:rPr>
+              <w:rFonts w:ascii="Cambria Math" w:hAnsi="Cambria Math"/>
+            </w:rPr>
+            <m:t xml:space="preserve"> </m:t>
+          </m:r>
+          <m:f>
+            <m:fPr>
+              <m:ctrlPr>
+                <w:rPr>
+                  <w:rFonts w:ascii="Cambria Math" w:hAnsi="Cambria Math"/>
+                  <w:i/>
+                </w:rPr>
+              </m:ctrlPr>
+            </m:fPr>
+            <m:num>
+              <m:sSub>
+                <m:sSubPr>
+                  <m:ctrlPr>
+                    <w:rPr>
+                      <w:rFonts w:ascii="Cambria Math" w:hAnsi="Cambria Math"/>
+                    </w:rPr>
+                  </m:ctrlPr>
+                </m:sSubPr>
+                <m:e>
+                  <m:r>
+                    <w:rPr>
+                      <w:rFonts w:ascii="Cambria Math" w:hAnsi="Cambria Math"/>
+                    </w:rPr>
+                    <m:t>µ</m:t>
+                  </m:r>
+                </m:e>
+                <m:sub>
+                  <m:r>
+                    <w:rPr>
+                      <w:rFonts w:ascii="Cambria Math" w:hAnsi="Cambria Math"/>
+                    </w:rPr>
+                    <m:t>0</m:t>
+                  </m:r>
+                </m:sub>
+              </m:sSub>
+              <m:r>
+                <w:rPr>
+                  <w:rFonts w:ascii="Cambria Math" w:hAnsi="Cambria Math"/>
+                </w:rPr>
+                <m:t>∙</m:t>
+              </m:r>
+              <m:sSub>
+                <m:sSubPr>
+                  <m:ctrlPr>
+                    <w:rPr>
+                      <w:rFonts w:ascii="Cambria Math" w:hAnsi="Cambria Math"/>
+                    </w:rPr>
+                  </m:ctrlPr>
+                </m:sSubPr>
+                <m:e>
+                  <m:r>
+                    <w:rPr>
+                      <w:rFonts w:ascii="Cambria Math" w:hAnsi="Cambria Math"/>
+                    </w:rPr>
+                    <m:t>H(I</m:t>
+                  </m:r>
+                </m:e>
+                <m:sub>
+                  <m:r>
+                    <w:rPr>
+                      <w:rFonts w:ascii="Cambria Math" w:hAnsi="Cambria Math"/>
+                    </w:rPr>
+                    <m:t>1</m:t>
+                  </m:r>
+                </m:sub>
+              </m:sSub>
+              <m:r>
+                <w:rPr>
+                  <w:rFonts w:ascii="Cambria Math" w:hAnsi="Cambria Math"/>
+                </w:rPr>
+                <m:t>)∙</m:t>
+              </m:r>
+              <m:sSub>
+                <m:sSubPr>
+                  <m:ctrlPr>
+                    <w:rPr>
+                      <w:rFonts w:ascii="Cambria Math" w:hAnsi="Cambria Math"/>
+                    </w:rPr>
+                  </m:ctrlPr>
+                </m:sSubPr>
+                <m:e>
+                  <m:r>
+                    <w:rPr>
+                      <w:rFonts w:ascii="Cambria Math" w:hAnsi="Cambria Math"/>
+                    </w:rPr>
+                    <m:t>N</m:t>
+                  </m:r>
+                </m:e>
+                <m:sub>
+                  <m:r>
+                    <w:rPr>
+                      <w:rFonts w:ascii="Cambria Math" w:hAnsi="Cambria Math"/>
+                    </w:rPr>
+                    <m:t>2</m:t>
+                  </m:r>
+                </m:sub>
+              </m:sSub>
+              <m:r>
+                <w:rPr>
+                  <w:rFonts w:ascii="Cambria Math" w:hAnsi="Cambria Math"/>
+                </w:rPr>
+                <m:t>∙</m:t>
+              </m:r>
+              <m:sSub>
+                <m:sSubPr>
+                  <m:ctrlPr>
+                    <w:rPr>
+                      <w:rFonts w:ascii="Cambria Math" w:hAnsi="Cambria Math"/>
+                    </w:rPr>
+                  </m:ctrlPr>
+                </m:sSubPr>
+                <m:e>
+                  <m:r>
+                    <w:rPr>
+                      <w:rFonts w:ascii="Cambria Math" w:hAnsi="Cambria Math"/>
+                    </w:rPr>
+                    <m:t>A</m:t>
+                  </m:r>
+                </m:e>
+                <m:sub>
+                  <m:r>
+                    <w:rPr>
+                      <w:rFonts w:ascii="Cambria Math" w:hAnsi="Cambria Math"/>
+                    </w:rPr>
+                    <m:t>2</m:t>
+                  </m:r>
+                </m:sub>
+              </m:sSub>
+              <m:r>
+                <w:rPr>
+                  <w:rFonts w:ascii="Cambria Math" w:hAnsi="Cambria Math"/>
+                </w:rPr>
+                <m:t xml:space="preserve">  </m:t>
+              </m:r>
+            </m:num>
+            <m:den>
+              <m:sSub>
+                <m:sSubPr>
+                  <m:ctrlPr>
+                    <w:rPr>
+                      <w:rFonts w:ascii="Cambria Math" w:hAnsi="Cambria Math"/>
+                    </w:rPr>
+                  </m:ctrlPr>
+                </m:sSubPr>
+                <m:e>
+                  <m:r>
+                    <w:rPr>
+                      <w:rFonts w:ascii="Cambria Math" w:hAnsi="Cambria Math"/>
+                    </w:rPr>
+                    <m:t>I</m:t>
+                  </m:r>
+                </m:e>
+                <m:sub>
+                  <m:r>
+                    <w:rPr>
+                      <w:rFonts w:ascii="Cambria Math" w:hAnsi="Cambria Math"/>
+                    </w:rPr>
+                    <m:t>1</m:t>
+                  </m:r>
+                </m:sub>
+              </m:sSub>
+            </m:den>
+          </m:f>
+        </m:oMath>
+      </m:oMathPara>
+    </w:p>
+    <w:p>
+      <w:pPr>
+        <w:spacing w:before="240"/>
+      </w:pPr>
+      <w:r>
+        <w:t>Being</w:t>
+      </w:r>
+      <w:r>
+        <w:t xml:space="preserve"> H the magnetic field strength,</w:t>
+      </w:r>
+      <w:r>
+        <w:t xml:space="preserve"> N the number of loops </w:t>
+      </w:r>
+      <w:r>
+        <w:t>of the area A, and I the current that flows in the coil</w:t>
+      </w:r>
+      <w:sdt>
+        <w:sdtPr>
+          <w:id w:val="-1847167897"/>
+          <w:citation/>
+        </w:sdtPr>
+        <w:sdtContent>
+          <w:r>
+            <w:fldChar w:fldCharType="begin"/>
+          </w:r>
+          <w:r>
+            <w:instrText xml:space="preserve"> CITATION Anj17 \l 2057 </w:instrText>
+          </w:r>
+          <w:r>
+            <w:fldChar w:fldCharType="separate"/>
+          </w:r>
+          <w:r>
+            <w:rPr>
+              <w:noProof/>
+            </w:rPr>
+            <w:t xml:space="preserve"> </w:t>
+          </w:r>
+          <w:r>
+            <w:rPr>
+              <w:noProof/>
+            </w:rPr>
+            <w:t>(Yang &amp; Hancke, 2017)</w:t>
+          </w:r>
+          <w:r>
+            <w:fldChar w:fldCharType="end"/>
+          </w:r>
+        </w:sdtContent>
+      </w:sdt>
+      <w:r>
+        <w:t>.</w:t>
+      </w:r>
+      <w:r>
+        <w:t xml:space="preserve"> </w:t>
+      </w:r>
+    </w:p>
+    <w:p>
+      <w:pPr>
+        <w:pStyle w:val="Heading3"/>
       </w:pPr>
       <w:r>
         <w:t>2.1.3 RFID</w:t>
       </w:r>
     </w:p>
+    <w:p>
+      <w:r>
+        <w:t>What is it? What examples there are?</w:t>
+      </w:r>
+      <w:r>
+        <w:t xml:space="preserve"> </w:t>
+      </w:r>
+    </w:p>
+    <w:p>
+      <w:pPr>
+        <w:pStyle w:val="Heading3"/>
+      </w:pPr>
+      <w:r>
+        <w:t>2.1.4 NFC</w:t>
+      </w:r>
+    </w:p>
     <w:p/>
     <w:p>
-      <w:r>
-        <w:t>What is it? What examples there are?</w:t>
-      </w:r>
-    </w:p>
-    <w:p>
-      <w:pPr>
-        <w:pStyle w:val="Titolo3"/>
-      </w:pPr>
-      <w:r>
-        <w:t>2.1.4 NFC</w:t>
+      <w:pPr>
+        <w:pStyle w:val="Heading3"/>
+      </w:pPr>
+      <w:r>
+        <w:t>2.1.5 Key differences between RFID and NFC</w:t>
       </w:r>
     </w:p>
     <w:p/>
     <w:p>
       <w:pPr>
-        <w:pStyle w:val="Titolo3"/>
-      </w:pPr>
-      <w:r>
-        <w:lastRenderedPageBreak/>
-        <w:t>2.1.5 Key differences between RFID and NFC</w:t>
+        <w:pStyle w:val="Heading3"/>
+      </w:pPr>
+      <w:r>
+        <w:t>2.1.6 NDEF</w:t>
       </w:r>
     </w:p>
     <w:p/>
     <w:p>
       <w:pPr>
-        <w:pStyle w:val="Titolo3"/>
-      </w:pPr>
-      <w:r>
-        <w:t>2.1.6 NDEF</w:t>
-      </w:r>
-    </w:p>
-    <w:p/>
-    <w:p>
-      <w:pPr>
-        <w:pStyle w:val="Titolo3"/>
+        <w:pStyle w:val="Heading3"/>
       </w:pPr>
       <w:r>
         <w:t>2.1.7 Web NFC</w:t>
@@ -2122,7 +2728,7 @@
     </w:p>
     <w:p>
       <w:pPr>
-        <w:pStyle w:val="Titolo2"/>
+        <w:pStyle w:val="Heading2"/>
       </w:pPr>
       <w:r>
         <w:t>2.2 Review of project / applications</w:t>
@@ -3095,7 +3701,7 @@
     <w:lsdException w:name="Unresolved Mention" w:semiHidden="1" w:unhideWhenUsed="1"/>
     <w:lsdException w:name="Smart Link" w:semiHidden="1" w:unhideWhenUsed="1"/>
   </w:latentStyles>
-  <w:style w:type="paragraph" w:default="1" w:styleId="Normale">
+  <w:style w:type="paragraph" w:default="1" w:styleId="Normal">
     <w:name w:val="Normal"/>
     <w:qFormat/>
     <w:rsid w:val="00212DBD"/>
@@ -3107,11 +3713,11 @@
       <w:sz w:val="24"/>
     </w:rPr>
   </w:style>
-  <w:style w:type="paragraph" w:styleId="Titolo1">
+  <w:style w:type="paragraph" w:styleId="Heading1">
     <w:name w:val="heading 1"/>
-    <w:basedOn w:val="Normale"/>
-    <w:next w:val="Normale"/>
-    <w:link w:val="Titolo1Carattere"/>
+    <w:basedOn w:val="Normal"/>
+    <w:next w:val="Normal"/>
+    <w:link w:val="Heading1Char"/>
     <w:uiPriority w:val="9"/>
     <w:qFormat/>
     <w:rsid w:val="004F6E39"/>
@@ -3129,11 +3735,11 @@
       <w:szCs w:val="32"/>
     </w:rPr>
   </w:style>
-  <w:style w:type="paragraph" w:styleId="Titolo2">
+  <w:style w:type="paragraph" w:styleId="Heading2">
     <w:name w:val="heading 2"/>
-    <w:basedOn w:val="Normale"/>
-    <w:next w:val="Normale"/>
-    <w:link w:val="Titolo2Carattere"/>
+    <w:basedOn w:val="Normal"/>
+    <w:next w:val="Normal"/>
+    <w:link w:val="Heading2Char"/>
     <w:uiPriority w:val="9"/>
     <w:unhideWhenUsed/>
     <w:qFormat/>
@@ -3151,11 +3757,11 @@
       <w:szCs w:val="26"/>
     </w:rPr>
   </w:style>
-  <w:style w:type="paragraph" w:styleId="Titolo3">
+  <w:style w:type="paragraph" w:styleId="Heading3">
     <w:name w:val="heading 3"/>
-    <w:basedOn w:val="Normale"/>
-    <w:next w:val="Normale"/>
-    <w:link w:val="Titolo3Carattere"/>
+    <w:basedOn w:val="Normal"/>
+    <w:next w:val="Normal"/>
+    <w:link w:val="Heading3Char"/>
     <w:uiPriority w:val="9"/>
     <w:unhideWhenUsed/>
     <w:qFormat/>
@@ -3173,13 +3779,13 @@
       <w:szCs w:val="24"/>
     </w:rPr>
   </w:style>
-  <w:style w:type="character" w:default="1" w:styleId="Carpredefinitoparagrafo">
+  <w:style w:type="character" w:default="1" w:styleId="DefaultParagraphFont">
     <w:name w:val="Default Paragraph Font"/>
     <w:uiPriority w:val="1"/>
     <w:semiHidden/>
     <w:unhideWhenUsed/>
   </w:style>
-  <w:style w:type="table" w:default="1" w:styleId="Tabellanormale">
+  <w:style w:type="table" w:default="1" w:styleId="TableNormal">
     <w:name w:val="Normal Table"/>
     <w:uiPriority w:val="99"/>
     <w:semiHidden/>
@@ -3194,13 +3800,13 @@
       </w:tblCellMar>
     </w:tblPr>
   </w:style>
-  <w:style w:type="numbering" w:default="1" w:styleId="Nessunelenco">
+  <w:style w:type="numbering" w:default="1" w:styleId="NoList">
     <w:name w:val="No List"/>
     <w:uiPriority w:val="99"/>
     <w:semiHidden/>
     <w:unhideWhenUsed/>
   </w:style>
-  <w:style w:type="paragraph" w:styleId="Nessunaspaziatura">
+  <w:style w:type="paragraph" w:styleId="NoSpacing">
     <w:name w:val="No Spacing"/>
     <w:aliases w:val="Adobe Dev"/>
     <w:autoRedefine/>
@@ -3217,7 +3823,7 @@
   </w:style>
   <w:style w:type="paragraph" w:customStyle="1" w:styleId="MumfordAndSons">
     <w:name w:val="Mumford And Sons"/>
-    <w:basedOn w:val="Nessunaspaziatura"/>
+    <w:basedOn w:val="NoSpacing"/>
     <w:link w:val="MumfordAndSonsChar"/>
     <w:autoRedefine/>
     <w:qFormat/>
@@ -3228,7 +3834,7 @@
   </w:style>
   <w:style w:type="character" w:customStyle="1" w:styleId="MumfordAndSonsChar">
     <w:name w:val="Mumford And Sons Char"/>
-    <w:basedOn w:val="Carpredefinitoparagrafo"/>
+    <w:basedOn w:val="DefaultParagraphFont"/>
     <w:link w:val="MumfordAndSons"/>
     <w:rsid w:val="009E7968"/>
     <w:rPr>
@@ -3236,11 +3842,11 @@
       <w:sz w:val="24"/>
     </w:rPr>
   </w:style>
-  <w:style w:type="paragraph" w:styleId="Titolo">
+  <w:style w:type="paragraph" w:styleId="Title">
     <w:name w:val="Title"/>
-    <w:basedOn w:val="Normale"/>
-    <w:next w:val="Normale"/>
-    <w:link w:val="TitoloCarattere"/>
+    <w:basedOn w:val="Normal"/>
+    <w:next w:val="Normal"/>
+    <w:link w:val="TitleChar"/>
     <w:uiPriority w:val="10"/>
     <w:qFormat/>
     <w:rsid w:val="00FB312D"/>
@@ -3256,10 +3862,10 @@
       <w:szCs w:val="56"/>
     </w:rPr>
   </w:style>
-  <w:style w:type="character" w:customStyle="1" w:styleId="TitoloCarattere">
-    <w:name w:val="Titolo Carattere"/>
-    <w:basedOn w:val="Carpredefinitoparagrafo"/>
-    <w:link w:val="Titolo"/>
+  <w:style w:type="character" w:customStyle="1" w:styleId="TitleChar">
+    <w:name w:val="Title Char"/>
+    <w:basedOn w:val="DefaultParagraphFont"/>
+    <w:link w:val="Title"/>
     <w:uiPriority w:val="10"/>
     <w:rsid w:val="00FB312D"/>
     <w:rPr>
@@ -3270,10 +3876,10 @@
       <w:szCs w:val="56"/>
     </w:rPr>
   </w:style>
-  <w:style w:type="character" w:customStyle="1" w:styleId="Titolo1Carattere">
-    <w:name w:val="Titolo 1 Carattere"/>
-    <w:basedOn w:val="Carpredefinitoparagrafo"/>
-    <w:link w:val="Titolo1"/>
+  <w:style w:type="character" w:customStyle="1" w:styleId="Heading1Char">
+    <w:name w:val="Heading 1 Char"/>
+    <w:basedOn w:val="DefaultParagraphFont"/>
+    <w:link w:val="Heading1"/>
     <w:uiPriority w:val="9"/>
     <w:rsid w:val="004F6E39"/>
     <w:rPr>
@@ -3284,10 +3890,10 @@
       <w:szCs w:val="32"/>
     </w:rPr>
   </w:style>
-  <w:style w:type="character" w:customStyle="1" w:styleId="Titolo2Carattere">
-    <w:name w:val="Titolo 2 Carattere"/>
-    <w:basedOn w:val="Carpredefinitoparagrafo"/>
-    <w:link w:val="Titolo2"/>
+  <w:style w:type="character" w:customStyle="1" w:styleId="Heading2Char">
+    <w:name w:val="Heading 2 Char"/>
+    <w:basedOn w:val="DefaultParagraphFont"/>
+    <w:link w:val="Heading2"/>
     <w:uiPriority w:val="9"/>
     <w:rsid w:val="000C4704"/>
     <w:rPr>
@@ -3297,10 +3903,10 @@
       <w:szCs w:val="26"/>
     </w:rPr>
   </w:style>
-  <w:style w:type="paragraph" w:styleId="Intestazione">
+  <w:style w:type="paragraph" w:styleId="Header">
     <w:name w:val="header"/>
-    <w:basedOn w:val="Normale"/>
-    <w:link w:val="IntestazioneCarattere"/>
+    <w:basedOn w:val="Normal"/>
+    <w:link w:val="HeaderChar"/>
     <w:uiPriority w:val="99"/>
     <w:unhideWhenUsed/>
     <w:rsid w:val="00FB312D"/>
@@ -3312,10 +3918,10 @@
       <w:spacing w:after="0" w:line="240" w:lineRule="auto"/>
     </w:pPr>
   </w:style>
-  <w:style w:type="character" w:customStyle="1" w:styleId="IntestazioneCarattere">
-    <w:name w:val="Intestazione Carattere"/>
-    <w:basedOn w:val="Carpredefinitoparagrafo"/>
-    <w:link w:val="Intestazione"/>
+  <w:style w:type="character" w:customStyle="1" w:styleId="HeaderChar">
+    <w:name w:val="Header Char"/>
+    <w:basedOn w:val="DefaultParagraphFont"/>
+    <w:link w:val="Header"/>
     <w:uiPriority w:val="99"/>
     <w:rsid w:val="00FB312D"/>
     <w:rPr>
@@ -3323,10 +3929,10 @@
       <w:sz w:val="24"/>
     </w:rPr>
   </w:style>
-  <w:style w:type="paragraph" w:styleId="Pidipagina">
+  <w:style w:type="paragraph" w:styleId="Footer">
     <w:name w:val="footer"/>
-    <w:basedOn w:val="Normale"/>
-    <w:link w:val="PidipaginaCarattere"/>
+    <w:basedOn w:val="Normal"/>
+    <w:link w:val="FooterChar"/>
     <w:uiPriority w:val="99"/>
     <w:unhideWhenUsed/>
     <w:rsid w:val="00FB312D"/>
@@ -3338,10 +3944,10 @@
       <w:spacing w:after="0" w:line="240" w:lineRule="auto"/>
     </w:pPr>
   </w:style>
-  <w:style w:type="character" w:customStyle="1" w:styleId="PidipaginaCarattere">
-    <w:name w:val="Piè di pagina Carattere"/>
-    <w:basedOn w:val="Carpredefinitoparagrafo"/>
-    <w:link w:val="Pidipagina"/>
+  <w:style w:type="character" w:customStyle="1" w:styleId="FooterChar">
+    <w:name w:val="Footer Char"/>
+    <w:basedOn w:val="DefaultParagraphFont"/>
+    <w:link w:val="Footer"/>
     <w:uiPriority w:val="99"/>
     <w:rsid w:val="00FB312D"/>
     <w:rPr>
@@ -3349,10 +3955,10 @@
       <w:sz w:val="24"/>
     </w:rPr>
   </w:style>
-  <w:style w:type="paragraph" w:styleId="Titolosommario">
+  <w:style w:type="paragraph" w:styleId="TOCHeading">
     <w:name w:val="TOC Heading"/>
-    <w:basedOn w:val="Titolo1"/>
-    <w:next w:val="Normale"/>
+    <w:basedOn w:val="Heading1"/>
+    <w:next w:val="Normal"/>
     <w:uiPriority w:val="39"/>
     <w:unhideWhenUsed/>
     <w:qFormat/>
@@ -3366,10 +3972,10 @@
       <w:lang w:val="en-US"/>
     </w:rPr>
   </w:style>
-  <w:style w:type="paragraph" w:styleId="Sommario1">
+  <w:style w:type="paragraph" w:styleId="TOC1">
     <w:name w:val="toc 1"/>
-    <w:basedOn w:val="Normale"/>
-    <w:next w:val="Normale"/>
+    <w:basedOn w:val="Normal"/>
+    <w:next w:val="Normal"/>
     <w:autoRedefine/>
     <w:uiPriority w:val="39"/>
     <w:unhideWhenUsed/>
@@ -3378,10 +3984,10 @@
       <w:spacing w:after="100"/>
     </w:pPr>
   </w:style>
-  <w:style w:type="paragraph" w:styleId="Sommario2">
+  <w:style w:type="paragraph" w:styleId="TOC2">
     <w:name w:val="toc 2"/>
-    <w:basedOn w:val="Normale"/>
-    <w:next w:val="Normale"/>
+    <w:basedOn w:val="Normal"/>
+    <w:next w:val="Normal"/>
     <w:autoRedefine/>
     <w:uiPriority w:val="39"/>
     <w:unhideWhenUsed/>
@@ -3391,9 +3997,9 @@
       <w:ind w:left="240"/>
     </w:pPr>
   </w:style>
-  <w:style w:type="character" w:styleId="Collegamentoipertestuale">
+  <w:style w:type="character" w:styleId="Hyperlink">
     <w:name w:val="Hyperlink"/>
-    <w:basedOn w:val="Carpredefinitoparagrafo"/>
+    <w:basedOn w:val="DefaultParagraphFont"/>
     <w:uiPriority w:val="99"/>
     <w:unhideWhenUsed/>
     <w:rsid w:val="00CA1714"/>
@@ -3402,10 +4008,10 @@
       <w:u w:val="single"/>
     </w:rPr>
   </w:style>
-  <w:style w:type="paragraph" w:styleId="Didascalia">
+  <w:style w:type="paragraph" w:styleId="Caption">
     <w:name w:val="caption"/>
-    <w:basedOn w:val="Normale"/>
-    <w:next w:val="Normale"/>
+    <w:basedOn w:val="Normal"/>
+    <w:next w:val="Normal"/>
     <w:uiPriority w:val="35"/>
     <w:unhideWhenUsed/>
     <w:qFormat/>
@@ -3422,9 +4028,9 @@
       <w:szCs w:val="18"/>
     </w:rPr>
   </w:style>
-  <w:style w:type="paragraph" w:styleId="Paragrafoelenco">
+  <w:style w:type="paragraph" w:styleId="ListParagraph">
     <w:name w:val="List Paragraph"/>
-    <w:basedOn w:val="Normale"/>
+    <w:basedOn w:val="Normal"/>
     <w:uiPriority w:val="34"/>
     <w:qFormat/>
     <w:rsid w:val="00DA7A3F"/>
@@ -3439,10 +4045,10 @@
       <w:szCs w:val="24"/>
     </w:rPr>
   </w:style>
-  <w:style w:type="character" w:customStyle="1" w:styleId="Titolo3Carattere">
-    <w:name w:val="Titolo 3 Carattere"/>
-    <w:basedOn w:val="Carpredefinitoparagrafo"/>
-    <w:link w:val="Titolo3"/>
+  <w:style w:type="character" w:customStyle="1" w:styleId="Heading3Char">
+    <w:name w:val="Heading 3 Char"/>
+    <w:basedOn w:val="DefaultParagraphFont"/>
+    <w:link w:val="Heading3"/>
     <w:uiPriority w:val="9"/>
     <w:rsid w:val="000C4704"/>
     <w:rPr>
@@ -3450,6 +4056,29 @@
       <w:color w:val="2F5496" w:themeColor="accent1" w:themeShade="BF"/>
       <w:sz w:val="32"/>
       <w:szCs w:val="24"/>
+    </w:rPr>
+  </w:style>
+  <w:style w:type="character" w:styleId="PlaceholderText">
+    <w:name w:val="Placeholder Text"/>
+    <w:basedOn w:val="DefaultParagraphFont"/>
+    <w:uiPriority w:val="99"/>
+    <w:semiHidden/>
+    <w:rsid w:val="0043320F"/>
+    <w:rPr>
+      <w:color w:val="808080"/>
+    </w:rPr>
+  </w:style>
+  <w:style w:type="character" w:styleId="HTMLCode">
+    <w:name w:val="HTML Code"/>
+    <w:basedOn w:val="DefaultParagraphFont"/>
+    <w:uiPriority w:val="99"/>
+    <w:semiHidden/>
+    <w:unhideWhenUsed/>
+    <w:rsid w:val="0043320F"/>
+    <w:rPr>
+      <w:rFonts w:ascii="Courier New" w:eastAsia="Times New Roman" w:hAnsi="Courier New" w:cs="Courier New"/>
+      <w:sz w:val="20"/>
+      <w:szCs w:val="20"/>
     </w:rPr>
   </w:style>
 </w:styles>
@@ -3950,11 +4579,50 @@
     <b:URL>https://www.cryptomuseum.com/covert/bugs/thing/index.htm#ref_8</b:URL>
     <b:RefOrder>9</b:RefOrder>
   </b:Source>
+  <b:Source>
+    <b:Tag>Anj17</b:Tag>
+    <b:SourceType>BookSection</b:SourceType>
+    <b:Guid>{CCDA1124-020B-4592-A934-634F964861D8}</b:Guid>
+    <b:Title>RFID and Contactless Technlogy</b:Title>
+    <b:Year>2017</b:Year>
+    <b:City>London</b:City>
+    <b:Publisher>Springer Nature</b:Publisher>
+    <b:Author>
+      <b:Author>
+        <b:NameList>
+          <b:Person>
+            <b:Last>Yang</b:Last>
+            <b:First>Anjia</b:First>
+          </b:Person>
+          <b:Person>
+            <b:Last>Hancke</b:Last>
+            <b:First>Gerhard</b:First>
+            <b:Middle>P.</b:Middle>
+          </b:Person>
+        </b:NameList>
+      </b:Author>
+      <b:Editor>
+        <b:NameList>
+          <b:Person>
+            <b:Last>Mayes</b:Last>
+            <b:First>Keith</b:First>
+          </b:Person>
+          <b:Person>
+            <b:Last>Markantonakis</b:Last>
+            <b:First>Konstantinos</b:First>
+          </b:Person>
+        </b:NameList>
+      </b:Editor>
+    </b:Author>
+    <b:BookTitle>Smart Cards, Tokens, Security and Applications</b:BookTitle>
+    <b:Pages>530</b:Pages>
+    <b:RefOrder>10</b:RefOrder>
+  </b:Source>
 </b:Sources>
 </file>
 
 <file path=customXml/itemProps1.xml><?xml version="1.0" encoding="utf-8"?>
-<ds:datastoreItem xmlns:ds="http://schemas.openxmlformats.org/officeDocument/2006/customXml" ds:itemID="{9CFE148A-EEE6-4770-B0BB-6576506A07BF}">
+<ds:datastoreItem xmlns:ds="http://schemas.openxmlformats.org/officeDocument/2006/customXml" ds:itemID="{21106DD5-9913-48DB-BF01-8A4A46F221E1}">
   <ds:schemaRefs>
     <ds:schemaRef ds:uri="http://schemas.openxmlformats.org/officeDocument/2006/bibliography"/>
   </ds:schemaRefs>

</xml_diff>

<commit_message>
Started new project with scaffolded login and registration
</commit_message>
<xml_diff>
--- a/Documentation/Final Report/Project Report.docx
+++ b/Documentation/Final Report/Project Report.docx
@@ -2675,7 +2675,13 @@
         <w:pStyle w:val="Heading3"/>
       </w:pPr>
       <w:r>
-        <w:t>2.1.3 RFID</w:t>
+        <w:t>2.1.</w:t>
+      </w:r>
+      <w:r>
+        <w:t>2</w:t>
+      </w:r>
+      <w:r>
+        <w:t xml:space="preserve"> RFID</w:t>
       </w:r>
     </w:p>
     <w:p>
@@ -2691,7 +2697,13 @@
         <w:pStyle w:val="Heading3"/>
       </w:pPr>
       <w:r>
-        <w:t>2.1.4 NFC</w:t>
+        <w:t>2.1.</w:t>
+      </w:r>
+      <w:r>
+        <w:t>3</w:t>
+      </w:r>
+      <w:r>
+        <w:t xml:space="preserve"> NFC</w:t>
       </w:r>
     </w:p>
     <w:p/>
@@ -2700,7 +2712,13 @@
         <w:pStyle w:val="Heading3"/>
       </w:pPr>
       <w:r>
-        <w:t>2.1.5 Key differences between RFID and NFC</w:t>
+        <w:t>2.1.</w:t>
+      </w:r>
+      <w:r>
+        <w:t>4</w:t>
+      </w:r>
+      <w:r>
+        <w:t xml:space="preserve"> Key differences between RFID and NFC</w:t>
       </w:r>
     </w:p>
     <w:p/>
@@ -2709,7 +2727,13 @@
         <w:pStyle w:val="Heading3"/>
       </w:pPr>
       <w:r>
-        <w:t>2.1.6 NDEF</w:t>
+        <w:t>2.1.</w:t>
+      </w:r>
+      <w:r>
+        <w:t>5</w:t>
+      </w:r>
+      <w:r>
+        <w:t xml:space="preserve"> NDEF</w:t>
       </w:r>
     </w:p>
     <w:p/>
@@ -2718,7 +2742,13 @@
         <w:pStyle w:val="Heading3"/>
       </w:pPr>
       <w:r>
-        <w:t>2.1.7 Web NFC</w:t>
+        <w:t>2.1.</w:t>
+      </w:r>
+      <w:r>
+        <w:t>6</w:t>
+      </w:r>
+      <w:r>
+        <w:t xml:space="preserve"> Web NFC</w:t>
       </w:r>
     </w:p>
     <w:p>

</xml_diff>

<commit_message>
Restarted with custom login
</commit_message>
<xml_diff>
--- a/Documentation/Final Report/Project Report.docx
+++ b/Documentation/Final Report/Project Report.docx
@@ -669,27 +669,14 @@
       <w:r>
         <w:t xml:space="preserve">Figure </w:t>
       </w:r>
-      <w:r>
-        <w:fldChar w:fldCharType="begin"/>
-      </w:r>
-      <w:r>
-        <w:instrText xml:space="preserve"> SEQ Figure \* ARABIC </w:instrText>
-      </w:r>
-      <w:r>
-        <w:fldChar w:fldCharType="separate"/>
-      </w:r>
-      <w:r>
-        <w:rPr>
-          <w:noProof/>
-        </w:rPr>
-        <w:t>1</w:t>
-      </w:r>
-      <w:r>
-        <w:rPr>
-          <w:noProof/>
-        </w:rPr>
-        <w:fldChar w:fldCharType="end"/>
-      </w:r>
+      <w:fldSimple w:instr=" SEQ Figure \* ARABIC ">
+        <w:r>
+          <w:rPr>
+            <w:noProof/>
+          </w:rPr>
+          <w:t>1</w:t>
+        </w:r>
+      </w:fldSimple>
       <w:r>
         <w:t>. Paper loyalty card and loyalty Mobile</w:t>
       </w:r>
@@ -791,27 +778,14 @@
       <w:r>
         <w:t xml:space="preserve">Figure </w:t>
       </w:r>
-      <w:r>
-        <w:fldChar w:fldCharType="begin"/>
-      </w:r>
-      <w:r>
-        <w:instrText xml:space="preserve"> SEQ Figure \* ARABIC </w:instrText>
-      </w:r>
-      <w:r>
-        <w:fldChar w:fldCharType="separate"/>
-      </w:r>
-      <w:r>
-        <w:rPr>
-          <w:noProof/>
-        </w:rPr>
-        <w:t>2</w:t>
-      </w:r>
-      <w:r>
-        <w:rPr>
-          <w:noProof/>
-        </w:rPr>
-        <w:fldChar w:fldCharType="end"/>
-      </w:r>
+      <w:fldSimple w:instr=" SEQ Figure \* ARABIC ">
+        <w:r>
+          <w:rPr>
+            <w:noProof/>
+          </w:rPr>
+          <w:t>2</w:t>
+        </w:r>
+      </w:fldSimple>
       <w:r>
         <w:t>. Monthly contactless transaction in the UK from June 2016 to October 2019</w:t>
       </w:r>
@@ -1615,27 +1589,14 @@
       <w:r>
         <w:t xml:space="preserve">Figure </w:t>
       </w:r>
-      <w:r>
-        <w:fldChar w:fldCharType="begin"/>
-      </w:r>
-      <w:r>
-        <w:instrText xml:space="preserve"> SEQ Figure \* ARABIC </w:instrText>
-      </w:r>
-      <w:r>
-        <w:fldChar w:fldCharType="separate"/>
-      </w:r>
-      <w:r>
-        <w:rPr>
-          <w:noProof/>
-        </w:rPr>
-        <w:t>3</w:t>
-      </w:r>
-      <w:r>
-        <w:rPr>
-          <w:noProof/>
-        </w:rPr>
-        <w:fldChar w:fldCharType="end"/>
-      </w:r>
+      <w:fldSimple w:instr=" SEQ Figure \* ARABIC ">
+        <w:r>
+          <w:rPr>
+            <w:noProof/>
+          </w:rPr>
+          <w:t>3</w:t>
+        </w:r>
+      </w:fldSimple>
       <w:r>
         <w:t>. Léon Theremin playing his own invention</w:t>
       </w:r>
@@ -1862,27 +1823,14 @@
       <w:r>
         <w:t xml:space="preserve">Figure </w:t>
       </w:r>
-      <w:r>
-        <w:fldChar w:fldCharType="begin"/>
-      </w:r>
-      <w:r>
-        <w:instrText xml:space="preserve"> SEQ Figure \* ARABIC </w:instrText>
-      </w:r>
-      <w:r>
-        <w:fldChar w:fldCharType="separate"/>
-      </w:r>
-      <w:r>
-        <w:rPr>
-          <w:noProof/>
-        </w:rPr>
-        <w:t>4</w:t>
-      </w:r>
-      <w:r>
-        <w:rPr>
-          <w:noProof/>
-        </w:rPr>
-        <w:fldChar w:fldCharType="end"/>
-      </w:r>
+      <w:fldSimple w:instr=" SEQ Figure \* ARABIC ">
+        <w:r>
+          <w:rPr>
+            <w:noProof/>
+          </w:rPr>
+          <w:t>4</w:t>
+        </w:r>
+      </w:fldSimple>
       <w:r>
         <w:t>. The present given to the</w:t>
       </w:r>
@@ -2062,13 +2010,7 @@
         <w:t xml:space="preserve">. </w:t>
       </w:r>
       <w:r>
-        <w:t>A</w:t>
-      </w:r>
-      <w:r>
-        <w:t>n interference would be created</w:t>
-      </w:r>
-      <w:r>
-        <w:t xml:space="preserve"> w</w:t>
+        <w:t>An interference would be created w</w:t>
       </w:r>
       <w:r>
         <w:t xml:space="preserve">hen beaming a </w:t>
@@ -2303,14 +2245,27 @@
       <w:r>
         <w:t xml:space="preserve">Figure </w:t>
       </w:r>
-      <w:fldSimple w:instr=" SEQ Figure \* ARABIC ">
-        <w:r>
-          <w:rPr>
-            <w:noProof/>
-          </w:rPr>
-          <w:t>5</w:t>
-        </w:r>
-      </w:fldSimple>
+      <w:r>
+        <w:fldChar w:fldCharType="begin"/>
+      </w:r>
+      <w:r>
+        <w:instrText xml:space="preserve"> SEQ Figure \* ARABIC </w:instrText>
+      </w:r>
+      <w:r>
+        <w:fldChar w:fldCharType="separate"/>
+      </w:r>
+      <w:r>
+        <w:rPr>
+          <w:noProof/>
+        </w:rPr>
+        <w:t>5</w:t>
+      </w:r>
+      <w:r>
+        <w:rPr>
+          <w:noProof/>
+        </w:rPr>
+        <w:fldChar w:fldCharType="end"/>
+      </w:r>
       <w:r>
         <w:t>. Inductive coupled coils</w:t>
       </w:r>
@@ -2435,19 +2390,7 @@
             <w:rPr>
               <w:rFonts w:ascii="Cambria Math" w:hAnsi="Cambria Math"/>
             </w:rPr>
-            <m:t xml:space="preserve"> </m:t>
-          </m:r>
-          <m:r>
-            <w:rPr>
-              <w:rFonts w:ascii="Cambria Math" w:hAnsi="Cambria Math"/>
-            </w:rPr>
-            <m:t>=</m:t>
-          </m:r>
-          <m:r>
-            <w:rPr>
-              <w:rFonts w:ascii="Cambria Math" w:hAnsi="Cambria Math"/>
-            </w:rPr>
-            <m:t xml:space="preserve"> </m:t>
+            <m:t xml:space="preserve"> = </m:t>
           </m:r>
           <m:f>
             <m:fPr>
@@ -2636,6 +2579,7 @@
           <w:id w:val="-1847167897"/>
           <w:citation/>
         </w:sdtPr>
+        <w:sdtEndPr/>
         <w:sdtContent>
           <w:r>
             <w:fldChar w:fldCharType="begin"/>
@@ -2769,6 +2713,211 @@
         <w:spacing w:before="240"/>
       </w:pPr>
     </w:p>
+    <w:p>
+      <w:pPr>
+        <w:spacing w:before="240"/>
+      </w:pPr>
+    </w:p>
+    <w:p>
+      <w:pPr>
+        <w:spacing w:before="240"/>
+      </w:pPr>
+    </w:p>
+    <w:p>
+      <w:pPr>
+        <w:spacing w:before="240"/>
+      </w:pPr>
+    </w:p>
+    <w:p>
+      <w:pPr>
+        <w:pStyle w:val="Heading1"/>
+      </w:pPr>
+      <w:r>
+        <w:t>5. Design</w:t>
+      </w:r>
+    </w:p>
+    <w:p>
+      <w:r>
+        <w:t xml:space="preserve">How the project design is </w:t>
+      </w:r>
+      <w:proofErr w:type="gramStart"/>
+      <w:r>
+        <w:t>implemented</w:t>
+      </w:r>
+      <w:proofErr w:type="gramEnd"/>
+      <w:r>
+        <w:t xml:space="preserve"> and the tool used</w:t>
+      </w:r>
+    </w:p>
+    <w:p>
+      <w:r>
+        <w:t>UI interface</w:t>
+      </w:r>
+    </w:p>
+    <w:p>
+      <w:r>
+        <w:t>Landing page for registration</w:t>
+      </w:r>
+    </w:p>
+    <w:p>
+      <w:r>
+        <w:t>Customer scheme</w:t>
+      </w:r>
+    </w:p>
+    <w:p>
+      <w:r>
+        <w:t>Retailer settings</w:t>
+      </w:r>
+    </w:p>
+    <w:p>
+      <w:pPr>
+        <w:pStyle w:val="Heading1"/>
+      </w:pPr>
+      <w:r>
+        <w:t>6. Tools and implementation</w:t>
+      </w:r>
+    </w:p>
+    <w:p/>
+    <w:p>
+      <w:pPr>
+        <w:pStyle w:val="Heading2"/>
+      </w:pPr>
+      <w:r>
+        <w:t>6.1 Tools</w:t>
+      </w:r>
+    </w:p>
+    <w:p>
+      <w:r>
+        <w:t>Programming languages, libraries, framework with choice justification. Razor pages</w:t>
+      </w:r>
+    </w:p>
+    <w:p>
+      <w:pPr>
+        <w:pStyle w:val="Heading3"/>
+      </w:pPr>
+      <w:r>
+        <w:t>6.1.1 Visu</w:t>
+      </w:r>
+      <w:r>
+        <w:t>al Studio MVC</w:t>
+      </w:r>
+    </w:p>
+    <w:p>
+      <w:pPr>
+        <w:pStyle w:val="Heading3"/>
+      </w:pPr>
+      <w:r>
+        <w:t>6.1.2 Git</w:t>
+      </w:r>
+    </w:p>
+    <w:p>
+      <w:pPr>
+        <w:pStyle w:val="Heading3"/>
+      </w:pPr>
+      <w:r>
+        <w:t xml:space="preserve">6.1.3 </w:t>
+      </w:r>
+      <w:proofErr w:type="spellStart"/>
+      <w:r>
+        <w:t>StyleCop</w:t>
+      </w:r>
+      <w:proofErr w:type="spellEnd"/>
+    </w:p>
+    <w:p>
+      <w:pPr>
+        <w:pStyle w:val="Heading3"/>
+      </w:pPr>
+      <w:r>
+        <w:t>6.1.4 Chrome Developer Tools</w:t>
+      </w:r>
+    </w:p>
+    <w:p/>
+    <w:p>
+      <w:pPr>
+        <w:pStyle w:val="Heading2"/>
+      </w:pPr>
+      <w:r>
+        <w:t>6.2 Loyalty Scheme system</w:t>
+      </w:r>
+    </w:p>
+    <w:p/>
+    <w:p>
+      <w:pPr>
+        <w:pStyle w:val="Heading3"/>
+      </w:pPr>
+      <w:r>
+        <w:t>6.2.1 Digital card visualisation</w:t>
+      </w:r>
+    </w:p>
+    <w:p/>
+    <w:p>
+      <w:pPr>
+        <w:pStyle w:val="Heading3"/>
+      </w:pPr>
+      <w:r>
+        <w:t>6.2.2 Web API</w:t>
+      </w:r>
+    </w:p>
+    <w:p/>
+    <w:p>
+      <w:pPr>
+        <w:pStyle w:val="Heading3"/>
+      </w:pPr>
+      <w:r>
+        <w:t>6.2.3 Collecting the stamp</w:t>
+      </w:r>
+    </w:p>
+    <w:p/>
+    <w:p>
+      <w:pPr>
+        <w:pStyle w:val="Heading3"/>
+      </w:pPr>
+      <w:r>
+        <w:t>6.2.4 Creating the stamp</w:t>
+      </w:r>
+    </w:p>
+    <w:p/>
+    <w:p>
+      <w:pPr>
+        <w:pStyle w:val="Heading2"/>
+      </w:pPr>
+      <w:r>
+        <w:t>6.3 Deployment</w:t>
+      </w:r>
+    </w:p>
+    <w:p/>
+    <w:p>
+      <w:pPr>
+        <w:pStyle w:val="Heading3"/>
+      </w:pPr>
+      <w:r>
+        <w:t>6.3.1 Web Application setup</w:t>
+      </w:r>
+    </w:p>
+    <w:p/>
+    <w:p>
+      <w:pPr>
+        <w:pStyle w:val="Heading3"/>
+      </w:pPr>
+      <w:r>
+        <w:lastRenderedPageBreak/>
+        <w:t>6.3.2 Database setup</w:t>
+      </w:r>
+    </w:p>
+    <w:p/>
+    <w:p>
+      <w:r>
+        <w:t xml:space="preserve">6.3.3 </w:t>
+      </w:r>
+    </w:p>
+    <w:p/>
+    <w:p>
+      <w:r>
+        <w:t>Visual Studio</w:t>
+      </w:r>
+    </w:p>
+    <w:p/>
+    <w:p/>
     <w:sectPr>
       <w:pgSz w:w="11906" w:h="16838"/>
       <w:pgMar w:top="1440" w:right="1440" w:bottom="1440" w:left="1440" w:header="708" w:footer="708" w:gutter="0"/>

</xml_diff>

<commit_message>
Starting writing about RFID in the documentation
</commit_message>
<xml_diff>
--- a/Documentation/Final Report/Project Report.docx
+++ b/Documentation/Final Report/Project Report.docx
@@ -397,6 +397,18 @@
         <w:t>Glossary</w:t>
       </w:r>
     </w:p>
+    <w:p>
+      <w:pPr>
+        <w:pStyle w:val="Heading1"/>
+      </w:pPr>
+      <w:r>
+        <w:t>Abbreviations</w:t>
+      </w:r>
+    </w:p>
+    <w:p/>
+    <w:p/>
+    <w:p/>
+    <w:p/>
     <w:p/>
     <w:p/>
     <w:p/>
@@ -596,13 +608,8 @@
         <w:t>number of</w:t>
       </w:r>
       <w:r>
-        <w:t xml:space="preserve"> </w:t>
-      </w:r>
-      <w:proofErr w:type="gramStart"/>
-      <w:r>
-        <w:t>purchase</w:t>
-      </w:r>
-      <w:proofErr w:type="gramEnd"/>
+        <w:t xml:space="preserve"> purchase</w:t>
+      </w:r>
       <w:r>
         <w:t xml:space="preserve"> made</w:t>
       </w:r>
@@ -669,14 +676,27 @@
       <w:r>
         <w:t xml:space="preserve">Figure </w:t>
       </w:r>
-      <w:fldSimple w:instr=" SEQ Figure \* ARABIC ">
-        <w:r>
-          <w:rPr>
-            <w:noProof/>
-          </w:rPr>
-          <w:t>1</w:t>
-        </w:r>
-      </w:fldSimple>
+      <w:r>
+        <w:fldChar w:fldCharType="begin"/>
+      </w:r>
+      <w:r>
+        <w:instrText xml:space="preserve"> SEQ Figure \* ARABIC </w:instrText>
+      </w:r>
+      <w:r>
+        <w:fldChar w:fldCharType="separate"/>
+      </w:r>
+      <w:r>
+        <w:rPr>
+          <w:noProof/>
+        </w:rPr>
+        <w:t>1</w:t>
+      </w:r>
+      <w:r>
+        <w:rPr>
+          <w:noProof/>
+        </w:rPr>
+        <w:fldChar w:fldCharType="end"/>
+      </w:r>
       <w:r>
         <w:t>. Paper loyalty card and loyalty Mobile</w:t>
       </w:r>
@@ -778,14 +798,27 @@
       <w:r>
         <w:t xml:space="preserve">Figure </w:t>
       </w:r>
-      <w:fldSimple w:instr=" SEQ Figure \* ARABIC ">
-        <w:r>
-          <w:rPr>
-            <w:noProof/>
-          </w:rPr>
-          <w:t>2</w:t>
-        </w:r>
-      </w:fldSimple>
+      <w:r>
+        <w:fldChar w:fldCharType="begin"/>
+      </w:r>
+      <w:r>
+        <w:instrText xml:space="preserve"> SEQ Figure \* ARABIC </w:instrText>
+      </w:r>
+      <w:r>
+        <w:fldChar w:fldCharType="separate"/>
+      </w:r>
+      <w:r>
+        <w:rPr>
+          <w:noProof/>
+        </w:rPr>
+        <w:t>2</w:t>
+      </w:r>
+      <w:r>
+        <w:rPr>
+          <w:noProof/>
+        </w:rPr>
+        <w:fldChar w:fldCharType="end"/>
+      </w:r>
       <w:r>
         <w:t>. Monthly contactless transaction in the UK from June 2016 to October 2019</w:t>
       </w:r>
@@ -965,16 +998,11 @@
       <w:r>
         <w:t xml:space="preserve"> </w:t>
       </w:r>
-      <w:proofErr w:type="gramStart"/>
       <w:r>
         <w:t>re</w:t>
       </w:r>
       <w:r>
-        <w:t>strict</w:t>
-      </w:r>
-      <w:proofErr w:type="gramEnd"/>
-      <w:r>
-        <w:t xml:space="preserve"> to a proof a purchase, but it could a number of visits throughout a month or maybe an interaction with a new product in the store.</w:t>
+        <w:t>strict to a proof a purchase, but it could a number of visits throughout a month or maybe an interaction with a new product in the store.</w:t>
       </w:r>
       <w:r>
         <w:t xml:space="preserve"> With the use of NFC tag the retailer is also able to reuse the same piece of technology without investing into more complex </w:t>
@@ -1589,14 +1617,27 @@
       <w:r>
         <w:t xml:space="preserve">Figure </w:t>
       </w:r>
-      <w:fldSimple w:instr=" SEQ Figure \* ARABIC ">
-        <w:r>
-          <w:rPr>
-            <w:noProof/>
-          </w:rPr>
-          <w:t>3</w:t>
-        </w:r>
-      </w:fldSimple>
+      <w:r>
+        <w:fldChar w:fldCharType="begin"/>
+      </w:r>
+      <w:r>
+        <w:instrText xml:space="preserve"> SEQ Figure \* ARABIC </w:instrText>
+      </w:r>
+      <w:r>
+        <w:fldChar w:fldCharType="separate"/>
+      </w:r>
+      <w:r>
+        <w:rPr>
+          <w:noProof/>
+        </w:rPr>
+        <w:t>3</w:t>
+      </w:r>
+      <w:r>
+        <w:rPr>
+          <w:noProof/>
+        </w:rPr>
+        <w:fldChar w:fldCharType="end"/>
+      </w:r>
       <w:r>
         <w:t>. Léon Theremin playing his own invention</w:t>
       </w:r>
@@ -1823,14 +1864,27 @@
       <w:r>
         <w:t xml:space="preserve">Figure </w:t>
       </w:r>
-      <w:fldSimple w:instr=" SEQ Figure \* ARABIC ">
-        <w:r>
-          <w:rPr>
-            <w:noProof/>
-          </w:rPr>
-          <w:t>4</w:t>
-        </w:r>
-      </w:fldSimple>
+      <w:r>
+        <w:fldChar w:fldCharType="begin"/>
+      </w:r>
+      <w:r>
+        <w:instrText xml:space="preserve"> SEQ Figure \* ARABIC </w:instrText>
+      </w:r>
+      <w:r>
+        <w:fldChar w:fldCharType="separate"/>
+      </w:r>
+      <w:r>
+        <w:rPr>
+          <w:noProof/>
+        </w:rPr>
+        <w:t>4</w:t>
+      </w:r>
+      <w:r>
+        <w:rPr>
+          <w:noProof/>
+        </w:rPr>
+        <w:fldChar w:fldCharType="end"/>
+      </w:r>
       <w:r>
         <w:t>. The present given to the</w:t>
       </w:r>
@@ -2627,15 +2681,69 @@
       <w:r>
         <w:t xml:space="preserve"> RFID</w:t>
       </w:r>
-    </w:p>
-    <w:p>
-      <w:r>
-        <w:t>What is it? What examples there are?</w:t>
-      </w:r>
       <w:r>
         <w:t xml:space="preserve"> </w:t>
       </w:r>
-    </w:p>
+      <w:r>
+        <w:t>(</w:t>
+      </w:r>
+      <w:r>
+        <w:t>R</w:t>
+      </w:r>
+      <w:r>
+        <w:t>adio</w:t>
+      </w:r>
+      <w:r>
+        <w:t>-F</w:t>
+      </w:r>
+      <w:r>
+        <w:t xml:space="preserve">requency </w:t>
+      </w:r>
+      <w:r>
+        <w:t>I</w:t>
+      </w:r>
+      <w:r>
+        <w:t>dentification)</w:t>
+      </w:r>
+    </w:p>
+    <w:p>
+      <w:pPr>
+        <w:spacing w:before="240"/>
+      </w:pPr>
+      <w:r>
+        <w:t xml:space="preserve">A form of wireless communication that uses the aforementioned electromagnetic principle to uniquely identify an object </w:t>
+      </w:r>
+      <w:sdt>
+        <w:sdtPr>
+          <w:id w:val="-369679857"/>
+          <w:citation/>
+        </w:sdtPr>
+        <w:sdtContent>
+          <w:r>
+            <w:fldChar w:fldCharType="begin"/>
+          </w:r>
+          <w:r>
+            <w:instrText xml:space="preserve"> CITATION Mar07 \l 2057 </w:instrText>
+          </w:r>
+          <w:r>
+            <w:fldChar w:fldCharType="separate"/>
+          </w:r>
+          <w:r>
+            <w:rPr>
+              <w:noProof/>
+            </w:rPr>
+            <w:t>(Rouse, 2007)</w:t>
+          </w:r>
+          <w:r>
+            <w:fldChar w:fldCharType="end"/>
+          </w:r>
+        </w:sdtContent>
+      </w:sdt>
+      <w:r>
+        <w:t>. It is purposely designed for identification because the RFID tags can hold only a small amount of data, around a thousand bytes or less.</w:t>
+      </w:r>
+    </w:p>
+    <w:p/>
     <w:p>
       <w:pPr>
         <w:pStyle w:val="Heading3"/>
@@ -2651,6 +2759,7 @@
       </w:r>
     </w:p>
     <w:p/>
+    <w:p/>
     <w:p>
       <w:pPr>
         <w:pStyle w:val="Heading3"/>
@@ -2705,6 +2814,7 @@
         <w:pStyle w:val="Heading2"/>
       </w:pPr>
       <w:r>
+        <w:lastRenderedPageBreak/>
         <w:t>2.2 Review of project / applications</w:t>
       </w:r>
     </w:p>
@@ -2738,15 +2848,7 @@
     </w:p>
     <w:p>
       <w:r>
-        <w:t xml:space="preserve">How the project design is </w:t>
-      </w:r>
-      <w:proofErr w:type="gramStart"/>
-      <w:r>
-        <w:t>implemented</w:t>
-      </w:r>
-      <w:proofErr w:type="gramEnd"/>
-      <w:r>
-        <w:t xml:space="preserve"> and the tool used</w:t>
+        <w:t>How the project design is implemented and the tool used</w:t>
       </w:r>
     </w:p>
     <w:p>
@@ -2815,13 +2917,8 @@
         <w:pStyle w:val="Heading3"/>
       </w:pPr>
       <w:r>
-        <w:t xml:space="preserve">6.1.3 </w:t>
-      </w:r>
-      <w:proofErr w:type="spellStart"/>
-      <w:r>
-        <w:t>StyleCop</w:t>
-      </w:r>
-      <w:proofErr w:type="spellEnd"/>
+        <w:t>6.1.3 StyleCop</w:t>
+      </w:r>
     </w:p>
     <w:p>
       <w:pPr>
@@ -2832,15 +2929,36 @@
       </w:r>
     </w:p>
     <w:p>
+      <w:pPr>
+        <w:pStyle w:val="Heading3"/>
+      </w:pPr>
       <w:r>
         <w:t>6.1.5 Entity Framework</w:t>
       </w:r>
-    </w:p>
-    <w:p>
-      <w:r>
-        <w:t>https://docs.microsoft.com/en-us/ef/core/miscellaneous/cli/powershell</w:t>
-      </w:r>
-    </w:p>
+      <w:r>
+        <w:t xml:space="preserve"> Core</w:t>
+      </w:r>
+    </w:p>
+    <w:p>
+      <w:hyperlink r:id="rId14" w:history="1">
+        <w:r>
+          <w:rPr>
+            <w:rStyle w:val="Hyperlink"/>
+          </w:rPr>
+          <w:t>https://docs.microsoft.com/en-us/ef/core/miscellaneous/cli/powershell</w:t>
+        </w:r>
+      </w:hyperlink>
+    </w:p>
+    <w:p>
+      <w:pPr>
+        <w:pStyle w:val="Heading3"/>
+      </w:pPr>
+      <w:r>
+        <w:t>6.1.6 Adobe Illustrator</w:t>
+      </w:r>
+    </w:p>
+    <w:p/>
+    <w:p/>
     <w:p>
       <w:pPr>
         <w:pStyle w:val="Heading2"/>
@@ -2864,6 +2982,7 @@
         <w:pStyle w:val="Heading3"/>
       </w:pPr>
       <w:r>
+        <w:lastRenderedPageBreak/>
         <w:t>6.2.2 Web API</w:t>
       </w:r>
     </w:p>
@@ -2900,7 +3019,6 @@
         <w:pStyle w:val="Heading3"/>
       </w:pPr>
       <w:r>
-        <w:lastRenderedPageBreak/>
         <w:t>6.3.1 Web Application setup</w:t>
       </w:r>
     </w:p>
@@ -3388,6 +3506,119 @@
     </w:lvl>
   </w:abstractNum>
   <w:abstractNum w:abstractNumId="4" w15:restartNumberingAfterBreak="0">
+    <w:nsid w:val="69E96424"/>
+    <w:multiLevelType w:val="hybridMultilevel"/>
+    <w:tmpl w:val="5F8E1EE2"/>
+    <w:lvl w:ilvl="0" w:tplc="F60CD22C">
+      <w:start w:val="2"/>
+      <w:numFmt w:val="bullet"/>
+      <w:lvlText w:val="-"/>
+      <w:lvlJc w:val="left"/>
+      <w:pPr>
+        <w:ind w:left="720" w:hanging="360"/>
+      </w:pPr>
+      <w:rPr>
+        <w:rFonts w:ascii="Baskerville Old Face" w:eastAsiaTheme="minorHAnsi" w:hAnsi="Baskerville Old Face" w:cstheme="minorBidi" w:hint="default"/>
+      </w:rPr>
+    </w:lvl>
+    <w:lvl w:ilvl="1" w:tplc="08090003" w:tentative="1">
+      <w:start w:val="1"/>
+      <w:numFmt w:val="bullet"/>
+      <w:lvlText w:val="o"/>
+      <w:lvlJc w:val="left"/>
+      <w:pPr>
+        <w:ind w:left="1440" w:hanging="360"/>
+      </w:pPr>
+      <w:rPr>
+        <w:rFonts w:ascii="Courier New" w:hAnsi="Courier New" w:cs="Courier New" w:hint="default"/>
+      </w:rPr>
+    </w:lvl>
+    <w:lvl w:ilvl="2" w:tplc="08090005" w:tentative="1">
+      <w:start w:val="1"/>
+      <w:numFmt w:val="bullet"/>
+      <w:lvlText w:val=""/>
+      <w:lvlJc w:val="left"/>
+      <w:pPr>
+        <w:ind w:left="2160" w:hanging="360"/>
+      </w:pPr>
+      <w:rPr>
+        <w:rFonts w:ascii="Wingdings" w:hAnsi="Wingdings" w:hint="default"/>
+      </w:rPr>
+    </w:lvl>
+    <w:lvl w:ilvl="3" w:tplc="08090001" w:tentative="1">
+      <w:start w:val="1"/>
+      <w:numFmt w:val="bullet"/>
+      <w:lvlText w:val=""/>
+      <w:lvlJc w:val="left"/>
+      <w:pPr>
+        <w:ind w:left="2880" w:hanging="360"/>
+      </w:pPr>
+      <w:rPr>
+        <w:rFonts w:ascii="Symbol" w:hAnsi="Symbol" w:hint="default"/>
+      </w:rPr>
+    </w:lvl>
+    <w:lvl w:ilvl="4" w:tplc="08090003" w:tentative="1">
+      <w:start w:val="1"/>
+      <w:numFmt w:val="bullet"/>
+      <w:lvlText w:val="o"/>
+      <w:lvlJc w:val="left"/>
+      <w:pPr>
+        <w:ind w:left="3600" w:hanging="360"/>
+      </w:pPr>
+      <w:rPr>
+        <w:rFonts w:ascii="Courier New" w:hAnsi="Courier New" w:cs="Courier New" w:hint="default"/>
+      </w:rPr>
+    </w:lvl>
+    <w:lvl w:ilvl="5" w:tplc="08090005" w:tentative="1">
+      <w:start w:val="1"/>
+      <w:numFmt w:val="bullet"/>
+      <w:lvlText w:val=""/>
+      <w:lvlJc w:val="left"/>
+      <w:pPr>
+        <w:ind w:left="4320" w:hanging="360"/>
+      </w:pPr>
+      <w:rPr>
+        <w:rFonts w:ascii="Wingdings" w:hAnsi="Wingdings" w:hint="default"/>
+      </w:rPr>
+    </w:lvl>
+    <w:lvl w:ilvl="6" w:tplc="08090001" w:tentative="1">
+      <w:start w:val="1"/>
+      <w:numFmt w:val="bullet"/>
+      <w:lvlText w:val=""/>
+      <w:lvlJc w:val="left"/>
+      <w:pPr>
+        <w:ind w:left="5040" w:hanging="360"/>
+      </w:pPr>
+      <w:rPr>
+        <w:rFonts w:ascii="Symbol" w:hAnsi="Symbol" w:hint="default"/>
+      </w:rPr>
+    </w:lvl>
+    <w:lvl w:ilvl="7" w:tplc="08090003" w:tentative="1">
+      <w:start w:val="1"/>
+      <w:numFmt w:val="bullet"/>
+      <w:lvlText w:val="o"/>
+      <w:lvlJc w:val="left"/>
+      <w:pPr>
+        <w:ind w:left="5760" w:hanging="360"/>
+      </w:pPr>
+      <w:rPr>
+        <w:rFonts w:ascii="Courier New" w:hAnsi="Courier New" w:cs="Courier New" w:hint="default"/>
+      </w:rPr>
+    </w:lvl>
+    <w:lvl w:ilvl="8" w:tplc="08090005" w:tentative="1">
+      <w:start w:val="1"/>
+      <w:numFmt w:val="bullet"/>
+      <w:lvlText w:val=""/>
+      <w:lvlJc w:val="left"/>
+      <w:pPr>
+        <w:ind w:left="6480" w:hanging="360"/>
+      </w:pPr>
+      <w:rPr>
+        <w:rFonts w:ascii="Wingdings" w:hAnsi="Wingdings" w:hint="default"/>
+      </w:rPr>
+    </w:lvl>
+  </w:abstractNum>
+  <w:abstractNum w:abstractNumId="5" w15:restartNumberingAfterBreak="0">
     <w:nsid w:val="6BBA0E08"/>
     <w:multiLevelType w:val="hybridMultilevel"/>
     <w:tmpl w:val="E82A58F2"/>
@@ -3477,7 +3708,7 @@
     </w:lvl>
   </w:abstractNum>
   <w:num w:numId="1">
-    <w:abstractNumId w:val="4"/>
+    <w:abstractNumId w:val="5"/>
   </w:num>
   <w:num w:numId="2">
     <w:abstractNumId w:val="1"/>
@@ -3490,6 +3721,9 @@
   </w:num>
   <w:num w:numId="5">
     <w:abstractNumId w:val="0"/>
+  </w:num>
+  <w:num w:numId="6">
+    <w:abstractNumId w:val="4"/>
   </w:num>
 </w:numbering>
 </file>
@@ -3970,7 +4204,6 @@
   <w:style w:type="character" w:default="1" w:styleId="DefaultParagraphFont">
     <w:name w:val="Default Paragraph Font"/>
     <w:uiPriority w:val="1"/>
-    <w:semiHidden/>
     <w:unhideWhenUsed/>
   </w:style>
   <w:style w:type="table" w:default="1" w:styleId="TableNormal">
@@ -4267,6 +4500,18 @@
       <w:rFonts w:ascii="Courier New" w:eastAsia="Times New Roman" w:hAnsi="Courier New" w:cs="Courier New"/>
       <w:sz w:val="20"/>
       <w:szCs w:val="20"/>
+    </w:rPr>
+  </w:style>
+  <w:style w:type="character" w:styleId="UnresolvedMention">
+    <w:name w:val="Unresolved Mention"/>
+    <w:basedOn w:val="DefaultParagraphFont"/>
+    <w:uiPriority w:val="99"/>
+    <w:semiHidden/>
+    <w:unhideWhenUsed/>
+    <w:rsid w:val="001C5E21"/>
+    <w:rPr>
+      <w:color w:val="605E5C"/>
+      <w:shd w:val="clear" w:color="auto" w:fill="E1DFDD"/>
     </w:rPr>
   </w:style>
 </w:styles>
@@ -4806,11 +5051,35 @@
     <b:Pages>530</b:Pages>
     <b:RefOrder>10</b:RefOrder>
   </b:Source>
+  <b:Source>
+    <b:Tag>Mar07</b:Tag>
+    <b:SourceType>DocumentFromInternetSite</b:SourceType>
+    <b:Guid>{FDCED9BF-9D6B-453E-AE06-54589DDA6B67}</b:Guid>
+    <b:Title>RFID (radio frequency identification) </b:Title>
+    <b:Year>2007</b:Year>
+    <b:Author>
+      <b:Author>
+        <b:NameList>
+          <b:Person>
+            <b:Last>Rouse</b:Last>
+            <b:First>Margaret</b:First>
+          </b:Person>
+        </b:NameList>
+      </b:Author>
+    </b:Author>
+    <b:Month>April</b:Month>
+    <b:Day>18</b:Day>
+    <b:YearAccessed>2020</b:YearAccessed>
+    <b:MonthAccessed>June</b:MonthAccessed>
+    <b:DayAccessed>15</b:DayAccessed>
+    <b:URL>https://internetofthingsagenda.techtarget.com/definition/RFID-radio-frequency-identification</b:URL>
+    <b:RefOrder>11</b:RefOrder>
+  </b:Source>
 </b:Sources>
 </file>
 
 <file path=customXml/itemProps1.xml><?xml version="1.0" encoding="utf-8"?>
-<ds:datastoreItem xmlns:ds="http://schemas.openxmlformats.org/officeDocument/2006/customXml" ds:itemID="{21106DD5-9913-48DB-BF01-8A4A46F221E1}">
+<ds:datastoreItem xmlns:ds="http://schemas.openxmlformats.org/officeDocument/2006/customXml" ds:itemID="{D0785CDE-0139-47D2-A83B-06181C470729}">
   <ds:schemaRefs>
     <ds:schemaRef ds:uri="http://schemas.openxmlformats.org/officeDocument/2006/bibliography"/>
   </ds:schemaRefs>

</xml_diff>

<commit_message>
Add list number for heading in the documentation
Make easy the cross reference so it shows the number of the chapter/sub-chapter
</commit_message>
<xml_diff>
--- a/Documentation/Final Report/Project Report.docx
+++ b/Documentation/Final Report/Project Report.docx
@@ -292,6 +292,7 @@
     <w:p/>
     <w:p>
       <w:r>
+        <w:lastRenderedPageBreak/>
         <w:t>Date: 13</w:t>
       </w:r>
       <w:r>
@@ -307,9 +308,12 @@
     <w:p>
       <w:pPr>
         <w:pStyle w:val="Heading1"/>
-      </w:pPr>
-      <w:r>
-        <w:lastRenderedPageBreak/>
+        <w:numPr>
+          <w:ilvl w:val="0"/>
+          <w:numId w:val="0"/>
+        </w:numPr>
+      </w:pPr>
+      <w:r>
         <w:t>Declaration</w:t>
       </w:r>
     </w:p>
@@ -329,6 +333,10 @@
     <w:p>
       <w:pPr>
         <w:pStyle w:val="Heading1"/>
+        <w:numPr>
+          <w:ilvl w:val="0"/>
+          <w:numId w:val="0"/>
+        </w:numPr>
       </w:pPr>
       <w:r>
         <w:lastRenderedPageBreak/>
@@ -350,6 +358,10 @@
     <w:p>
       <w:pPr>
         <w:pStyle w:val="Heading1"/>
+        <w:numPr>
+          <w:ilvl w:val="0"/>
+          <w:numId w:val="0"/>
+        </w:numPr>
       </w:pPr>
       <w:r>
         <w:lastRenderedPageBreak/>
@@ -371,6 +383,10 @@
     <w:p>
       <w:pPr>
         <w:pStyle w:val="Heading1"/>
+        <w:numPr>
+          <w:ilvl w:val="0"/>
+          <w:numId w:val="0"/>
+        </w:numPr>
       </w:pPr>
       <w:r>
         <w:lastRenderedPageBreak/>
@@ -384,22 +400,36 @@
     <w:p>
       <w:pPr>
         <w:pStyle w:val="Heading1"/>
+        <w:numPr>
+          <w:ilvl w:val="0"/>
+          <w:numId w:val="0"/>
+        </w:numPr>
       </w:pPr>
       <w:r>
         <w:t>List of figures</w:t>
       </w:r>
     </w:p>
+    <w:p/>
     <w:p>
       <w:pPr>
         <w:pStyle w:val="Heading1"/>
+        <w:numPr>
+          <w:ilvl w:val="0"/>
+          <w:numId w:val="0"/>
+        </w:numPr>
       </w:pPr>
       <w:r>
         <w:t>Glossary</w:t>
       </w:r>
     </w:p>
+    <w:p/>
     <w:p>
       <w:pPr>
         <w:pStyle w:val="Heading1"/>
+        <w:numPr>
+          <w:ilvl w:val="0"/>
+          <w:numId w:val="0"/>
+        </w:numPr>
       </w:pPr>
       <w:r>
         <w:t>Abbreviations</w:t>
@@ -414,6 +444,10 @@
     <w:p/>
     <w:p/>
     <w:p/>
+    <w:p/>
+    <w:p/>
+    <w:p/>
+    <w:p/>
     <w:p>
       <w:pPr>
         <w:sectPr>
@@ -427,38 +461,34 @@
     <w:p>
       <w:pPr>
         <w:pStyle w:val="Heading1"/>
+      </w:pPr>
+      <w:bookmarkStart w:id="0" w:name="_Ref44783120"/>
+      <w:r>
+        <w:lastRenderedPageBreak/>
+        <w:t>Introduction</w:t>
+      </w:r>
+      <w:bookmarkEnd w:id="0"/>
+    </w:p>
+    <w:p>
+      <w:r>
+        <w:t xml:space="preserve">This chapter aims to give an overview of the context of this project, the problem is trying to resolve and </w:t>
+      </w:r>
+      <w:r>
+        <w:t xml:space="preserve">the </w:t>
+      </w:r>
+      <w:r>
+        <w:t>objectives.</w:t>
+      </w:r>
+    </w:p>
+    <w:p>
+      <w:pPr>
+        <w:pStyle w:val="Heading2"/>
+        <w:numPr>
+          <w:ilvl w:val="1"/>
+          <w:numId w:val="14"/>
+        </w:numPr>
         <w:spacing w:after="240"/>
       </w:pPr>
-      <w:r>
-        <w:lastRenderedPageBreak/>
-        <w:t>1.</w:t>
-      </w:r>
-      <w:r>
-        <w:t xml:space="preserve"> </w:t>
-      </w:r>
-      <w:r>
-        <w:t>Introduction</w:t>
-      </w:r>
-    </w:p>
-    <w:p>
-      <w:r>
-        <w:t xml:space="preserve">This chapter aims to give an overview of the context of this project, the problem is trying to resolve and </w:t>
-      </w:r>
-      <w:r>
-        <w:t xml:space="preserve">the </w:t>
-      </w:r>
-      <w:r>
-        <w:t>objectives.</w:t>
-      </w:r>
-    </w:p>
-    <w:p>
-      <w:pPr>
-        <w:pStyle w:val="Heading2"/>
-        <w:spacing w:after="240"/>
-      </w:pPr>
-      <w:r>
-        <w:t xml:space="preserve">1.1 </w:t>
-      </w:r>
       <w:r>
         <w:t>Problem statement</w:t>
       </w:r>
@@ -929,11 +959,17 @@
     <w:p>
       <w:pPr>
         <w:pStyle w:val="Heading2"/>
+        <w:numPr>
+          <w:ilvl w:val="1"/>
+          <w:numId w:val="14"/>
+        </w:numPr>
         <w:spacing w:after="240"/>
       </w:pPr>
-      <w:r>
-        <w:t>1.2 Aim and Objectives</w:t>
-      </w:r>
+      <w:bookmarkStart w:id="1" w:name="_Ref44783133"/>
+      <w:r>
+        <w:t>Aim and Objectives</w:t>
+      </w:r>
+      <w:bookmarkEnd w:id="1"/>
     </w:p>
     <w:p>
       <w:pPr>
@@ -1169,6 +1205,7 @@
           <w:bCs/>
           <w:sz w:val="24"/>
         </w:rPr>
+        <w:lastRenderedPageBreak/>
         <w:t>Source control to make sure there is trace of the work done in case of work lost or not working as expected</w:t>
       </w:r>
     </w:p>
@@ -1215,7 +1252,6 @@
           <w:bCs/>
           <w:sz w:val="24"/>
         </w:rPr>
-        <w:lastRenderedPageBreak/>
         <w:t>Deployment of the project on a stable environment such a cloud service</w:t>
       </w:r>
     </w:p>
@@ -1267,7 +1303,6 @@
     </w:p>
     <w:p>
       <w:pPr>
-        <w:spacing w:before="240"/>
         <w:rPr>
           <w:bCs/>
         </w:rPr>
@@ -1338,7 +1373,6 @@
     </w:p>
     <w:p>
       <w:pPr>
-        <w:spacing w:before="240"/>
         <w:rPr>
           <w:bCs/>
         </w:rPr>
@@ -1356,13 +1390,10 @@
       </w:pPr>
       <w:r>
         <w:lastRenderedPageBreak/>
-        <w:t>2. Background</w:t>
-      </w:r>
-    </w:p>
-    <w:p>
-      <w:pPr>
-        <w:spacing w:before="240"/>
-      </w:pPr>
+        <w:t>Background</w:t>
+      </w:r>
+    </w:p>
+    <w:p>
       <w:r>
         <w:t xml:space="preserve">This </w:t>
       </w:r>
@@ -1408,13 +1439,10 @@
         <w:pStyle w:val="Heading2"/>
       </w:pPr>
       <w:r>
-        <w:t>2.1 Literature survey</w:t>
-      </w:r>
-    </w:p>
-    <w:p>
-      <w:pPr>
-        <w:spacing w:before="240"/>
-      </w:pPr>
+        <w:t>Literature survey</w:t>
+      </w:r>
+    </w:p>
+    <w:p>
       <w:r>
         <w:t>Within the following sections the literature review will be uncovered</w:t>
       </w:r>
@@ -1435,8 +1463,9 @@
       <w:pPr>
         <w:pStyle w:val="Heading3"/>
       </w:pPr>
-      <w:r>
-        <w:t xml:space="preserve">2.1.1 The </w:t>
+      <w:bookmarkStart w:id="2" w:name="_Ref44781366"/>
+      <w:r>
+        <w:t xml:space="preserve">The </w:t>
       </w:r>
       <w:r>
         <w:t xml:space="preserve">history and </w:t>
@@ -1447,11 +1476,9 @@
       <w:r>
         <w:t xml:space="preserve"> behind</w:t>
       </w:r>
-    </w:p>
-    <w:p>
-      <w:pPr>
-        <w:spacing w:before="240"/>
-      </w:pPr>
+      <w:bookmarkEnd w:id="2"/>
+    </w:p>
+    <w:p>
       <w:r>
         <w:t>A</w:t>
       </w:r>
@@ -1643,9 +1670,6 @@
       </w:r>
     </w:p>
     <w:p>
-      <w:pPr>
-        <w:spacing w:before="240"/>
-      </w:pPr>
       <w:r>
         <w:t xml:space="preserve">The electric instrument has two metal antennas, one to control the pitch and the other to control the volume. When a hand goes near to an antenna, a natural capacitor is </w:t>
       </w:r>
@@ -1717,9 +1741,6 @@
       </w:r>
     </w:p>
     <w:p>
-      <w:pPr>
-        <w:spacing w:before="240"/>
-      </w:pPr>
       <w:r>
         <w:lastRenderedPageBreak/>
         <w:t xml:space="preserve">Later, in </w:t>
@@ -1797,7 +1818,6 @@
     <w:p>
       <w:pPr>
         <w:keepNext/>
-        <w:spacing w:before="240"/>
         <w:jc w:val="center"/>
       </w:pPr>
       <w:r>
@@ -1896,9 +1916,6 @@
       </w:r>
     </w:p>
     <w:p>
-      <w:pPr>
-        <w:spacing w:before="240"/>
-      </w:pPr>
       <w:r>
         <w:t xml:space="preserve">Eventually it was found that the </w:t>
       </w:r>
@@ -2024,9 +2041,6 @@
       </w:r>
     </w:p>
     <w:p>
-      <w:pPr>
-        <w:spacing w:before="240"/>
-      </w:pPr>
       <w:r>
         <w:t>The invention of Theremin consisted of a reverse concept of his musical instrument.</w:t>
       </w:r>
@@ -2158,9 +2172,6 @@
       </w:r>
     </w:p>
     <w:p>
-      <w:pPr>
-        <w:spacing w:before="240"/>
-      </w:pPr>
       <w:r>
         <w:t>This can be conceived as the first example of the modern RFID (radio-frequency identification) technology because of the</w:t>
       </w:r>
@@ -2169,9 +2180,6 @@
       </w:r>
     </w:p>
     <w:p>
-      <w:pPr>
-        <w:spacing w:before="240"/>
-      </w:pPr>
       <w:r>
         <w:t>In fact, the underlying principle of RFID consists of electromagnetic waves</w:t>
       </w:r>
@@ -2203,7 +2211,6 @@
     <w:p>
       <w:pPr>
         <w:keepNext/>
-        <w:spacing w:before="240"/>
         <w:jc w:val="center"/>
       </w:pPr>
       <w:r>
@@ -2613,9 +2620,6 @@
       </m:oMathPara>
     </w:p>
     <w:p>
-      <w:pPr>
-        <w:spacing w:before="240"/>
-      </w:pPr>
       <w:r>
         <w:t>Being</w:t>
       </w:r>
@@ -2673,13 +2677,7 @@
         <w:pStyle w:val="Heading3"/>
       </w:pPr>
       <w:r>
-        <w:t>2.1.</w:t>
-      </w:r>
-      <w:r>
-        <w:t>2</w:t>
-      </w:r>
-      <w:r>
-        <w:t xml:space="preserve"> RFID</w:t>
+        <w:t>RFID</w:t>
       </w:r>
       <w:r>
         <w:t xml:space="preserve"> </w:t>
@@ -2707,11 +2705,44 @@
       </w:r>
     </w:p>
     <w:p>
-      <w:pPr>
-        <w:spacing w:before="240"/>
-      </w:pPr>
-      <w:r>
-        <w:t xml:space="preserve">A form of wireless communication that uses the aforementioned electromagnetic principle to uniquely identify an object </w:t>
+      <w:r>
+        <w:t>RFID can be described as a</w:t>
+      </w:r>
+      <w:r>
+        <w:t xml:space="preserve"> form of wireless communication that uses the aforementioned electromagnetic principle</w:t>
+      </w:r>
+      <w:r>
+        <w:t xml:space="preserve"> (</w:t>
+      </w:r>
+      <w:r>
+        <w:t>see</w:t>
+      </w:r>
+      <w:r>
+        <w:t xml:space="preserve"> </w:t>
+      </w:r>
+      <w:r>
+        <w:fldChar w:fldCharType="begin"/>
+      </w:r>
+      <w:r>
+        <w:instrText xml:space="preserve"> REF _Ref44781366 \w \h </w:instrText>
+      </w:r>
+      <w:r>
+        <w:fldChar w:fldCharType="separate"/>
+      </w:r>
+      <w:r>
+        <w:t>2.1.1</w:t>
+      </w:r>
+      <w:r>
+        <w:fldChar w:fldCharType="end"/>
+      </w:r>
+      <w:r>
+        <w:t>)</w:t>
+      </w:r>
+      <w:r>
+        <w:t xml:space="preserve"> </w:t>
+      </w:r>
+      <w:r>
+        <w:t xml:space="preserve">to uniquely identify an object </w:t>
       </w:r>
       <w:sdt>
         <w:sdtPr>
@@ -2740,22 +2771,222 @@
         </w:sdtContent>
       </w:sdt>
       <w:r>
-        <w:t>. It is purposely designed for identification because the RFID tags can hold only a small amount of data, around a thousand bytes or less.</w:t>
-      </w:r>
-    </w:p>
-    <w:p/>
-    <w:p>
-      <w:pPr>
-        <w:pStyle w:val="Heading3"/>
-      </w:pPr>
-      <w:r>
-        <w:t>2.1.</w:t>
-      </w:r>
-      <w:r>
-        <w:t>3</w:t>
-      </w:r>
-      <w:r>
-        <w:t xml:space="preserve"> NFC</w:t>
+        <w:t xml:space="preserve">. It is purposely designed for identification because the RFID tags can hold only a small amount of data, </w:t>
+      </w:r>
+      <w:r>
+        <w:t xml:space="preserve">usually </w:t>
+      </w:r>
+      <w:r>
+        <w:t>around a thousand bytes or less</w:t>
+      </w:r>
+      <w:r>
+        <w:t xml:space="preserve"> </w:t>
+      </w:r>
+      <w:sdt>
+        <w:sdtPr>
+          <w:id w:val="-892965021"/>
+          <w:citation/>
+        </w:sdtPr>
+        <w:sdtContent>
+          <w:r>
+            <w:fldChar w:fldCharType="begin"/>
+          </w:r>
+          <w:r>
+            <w:instrText xml:space="preserve"> CITATION Igo14 \l 2057 </w:instrText>
+          </w:r>
+          <w:r>
+            <w:fldChar w:fldCharType="separate"/>
+          </w:r>
+          <w:r>
+            <w:rPr>
+              <w:noProof/>
+            </w:rPr>
+            <w:t>(Igoe, et al., 2014)</w:t>
+          </w:r>
+          <w:r>
+            <w:fldChar w:fldCharType="end"/>
+          </w:r>
+        </w:sdtContent>
+      </w:sdt>
+      <w:r>
+        <w:t>.</w:t>
+      </w:r>
+    </w:p>
+    <w:p>
+      <w:r>
+        <w:t>There are two RFID type</w:t>
+      </w:r>
+      <w:r>
+        <w:t>s</w:t>
+      </w:r>
+      <w:r>
+        <w:t xml:space="preserve"> of communication mode: active and passive. But first of all, it is important to define the two actors involved in the exchange: the target and the initiator.</w:t>
+      </w:r>
+      <w:r>
+        <w:t xml:space="preserve"> </w:t>
+      </w:r>
+      <w:r>
+        <w:t xml:space="preserve">The initiator is the device that tries to read or write a tag, it generates the radio field and waits for responses from any target in the field. The target is usually the tag, that will respond </w:t>
+      </w:r>
+      <w:r>
+        <w:t>with an UID (Unique Identifier Number)</w:t>
+      </w:r>
+      <w:r>
+        <w:t xml:space="preserve"> </w:t>
+      </w:r>
+      <w:r>
+        <w:t>to the radio field</w:t>
+      </w:r>
+      <w:r>
+        <w:t xml:space="preserve"> </w:t>
+      </w:r>
+      <w:sdt>
+        <w:sdtPr>
+          <w:id w:val="1515195365"/>
+          <w:citation/>
+        </w:sdtPr>
+        <w:sdtContent>
+          <w:r>
+            <w:fldChar w:fldCharType="begin"/>
+          </w:r>
+          <w:r>
+            <w:instrText xml:space="preserve"> CITATION Igo14 \l 2057 </w:instrText>
+          </w:r>
+          <w:r>
+            <w:fldChar w:fldCharType="separate"/>
+          </w:r>
+          <w:r>
+            <w:rPr>
+              <w:noProof/>
+            </w:rPr>
+            <w:t>(Igoe, et al., 2014)</w:t>
+          </w:r>
+          <w:r>
+            <w:fldChar w:fldCharType="end"/>
+          </w:r>
+        </w:sdtContent>
+      </w:sdt>
+      <w:r>
+        <w:t>.</w:t>
+      </w:r>
+      <w:r>
+        <w:t xml:space="preserve"> </w:t>
+      </w:r>
+      <w:r>
+        <w:t>Therefore</w:t>
+      </w:r>
+      <w:r>
+        <w:t>, the communications mode is considered as:</w:t>
+      </w:r>
+    </w:p>
+    <w:p>
+      <w:pPr>
+        <w:pStyle w:val="ListParagraph"/>
+        <w:numPr>
+          <w:ilvl w:val="0"/>
+          <w:numId w:val="7"/>
+        </w:numPr>
+        <w:spacing w:before="240"/>
+      </w:pPr>
+      <w:r>
+        <w:rPr>
+          <w:i/>
+          <w:iCs/>
+        </w:rPr>
+        <w:t>Active</w:t>
+      </w:r>
+      <w:r>
+        <w:t xml:space="preserve"> when the target is powered independently</w:t>
+      </w:r>
+      <w:r>
+        <w:t xml:space="preserve"> like with a battery</w:t>
+      </w:r>
+      <w:r>
+        <w:t>.</w:t>
+      </w:r>
+    </w:p>
+    <w:p>
+      <w:pPr>
+        <w:pStyle w:val="ListParagraph"/>
+        <w:numPr>
+          <w:ilvl w:val="0"/>
+          <w:numId w:val="7"/>
+        </w:numPr>
+        <w:spacing w:before="240"/>
+      </w:pPr>
+      <w:r>
+        <w:rPr>
+          <w:i/>
+          <w:iCs/>
+        </w:rPr>
+        <w:t>Passive</w:t>
+      </w:r>
+      <w:r>
+        <w:t xml:space="preserve"> when the target has no power source. It </w:t>
+      </w:r>
+      <w:r>
+        <w:t xml:space="preserve">usually </w:t>
+      </w:r>
+      <w:r>
+        <w:t xml:space="preserve">gets </w:t>
+      </w:r>
+      <w:r>
+        <w:t>the power from the radio field. Very similar to “The Great Seal Bug” mentioned before.</w:t>
+      </w:r>
+    </w:p>
+    <w:p>
+      <w:r>
+        <w:t>At this point, it is worth mentioning there are various type of RFID protocol standards, usually developed by the ISO (International Standards Organisation) along with the major participants in the market. The different standards can change in terms of radio frequencies used</w:t>
+      </w:r>
+      <w:r>
+        <w:t xml:space="preserve"> (</w:t>
+      </w:r>
+      <w:r>
+        <w:t>i.e. A</w:t>
+      </w:r>
+      <w:r>
+        <w:t xml:space="preserve"> lower frequency </w:t>
+      </w:r>
+      <w:r>
+        <w:t xml:space="preserve">usually </w:t>
+      </w:r>
+      <w:r>
+        <w:t>means a shorter read range</w:t>
+      </w:r>
+      <w:r>
+        <w:t>), data format and data transfer rates</w:t>
+      </w:r>
+      <w:r>
+        <w:t xml:space="preserve"> </w:t>
+      </w:r>
+      <w:sdt>
+        <w:sdtPr>
+          <w:id w:val="-560788453"/>
+          <w:citation/>
+        </w:sdtPr>
+        <w:sdtContent>
+          <w:r>
+            <w:fldChar w:fldCharType="begin"/>
+          </w:r>
+          <w:r>
+            <w:instrText xml:space="preserve"> CITATION Low14 \l 2057 </w:instrText>
+          </w:r>
+          <w:r>
+            <w:fldChar w:fldCharType="separate"/>
+          </w:r>
+          <w:r>
+            <w:rPr>
+              <w:noProof/>
+            </w:rPr>
+            <w:t>(Lowry Solutions, 2014)</w:t>
+          </w:r>
+          <w:r>
+            <w:fldChar w:fldCharType="end"/>
+          </w:r>
+        </w:sdtContent>
+      </w:sdt>
+      <w:r>
+        <w:t>.</w:t>
       </w:r>
     </w:p>
     <w:p/>
@@ -2765,13 +2996,68 @@
         <w:pStyle w:val="Heading3"/>
       </w:pPr>
       <w:r>
-        <w:t>2.1.</w:t>
-      </w:r>
-      <w:r>
-        <w:t>4</w:t>
-      </w:r>
-      <w:r>
-        <w:t xml:space="preserve"> Key differences between RFID and NFC</w:t>
+        <w:t>NFC</w:t>
+      </w:r>
+      <w:r>
+        <w:t xml:space="preserve"> (Near Field Communication)</w:t>
+      </w:r>
+    </w:p>
+    <w:p>
+      <w:r>
+        <w:t>Similarly, the NFC is also</w:t>
+      </w:r>
+      <w:r>
+        <w:t xml:space="preserve"> a</w:t>
+      </w:r>
+      <w:r>
+        <w:t xml:space="preserve"> wireless communication that works on the same physics principles</w:t>
+      </w:r>
+      <w:r>
+        <w:t xml:space="preserve"> mentioned before (</w:t>
+      </w:r>
+      <w:r>
+        <w:t xml:space="preserve">see </w:t>
+      </w:r>
+      <w:r>
+        <w:fldChar w:fldCharType="begin"/>
+      </w:r>
+      <w:r>
+        <w:instrText xml:space="preserve"> REF _Ref44781366 \w \h </w:instrText>
+      </w:r>
+      <w:r>
+        <w:fldChar w:fldCharType="separate"/>
+      </w:r>
+      <w:r>
+        <w:t>2</w:t>
+      </w:r>
+      <w:r>
+        <w:t>.</w:t>
+      </w:r>
+      <w:r>
+        <w:t>1</w:t>
+      </w:r>
+      <w:r>
+        <w:t>.</w:t>
+      </w:r>
+      <w:r>
+        <w:t>1</w:t>
+      </w:r>
+      <w:r>
+        <w:fldChar w:fldCharType="end"/>
+      </w:r>
+      <w:r>
+        <w:t>)</w:t>
+      </w:r>
+      <w:r>
+        <w:t xml:space="preserve">. </w:t>
+      </w:r>
+    </w:p>
+    <w:p>
+      <w:pPr>
+        <w:pStyle w:val="Heading3"/>
+      </w:pPr>
+      <w:r>
+        <w:t>Key differences between RFID and NFC</w:t>
       </w:r>
     </w:p>
     <w:p/>
@@ -2780,13 +3066,7 @@
         <w:pStyle w:val="Heading3"/>
       </w:pPr>
       <w:r>
-        <w:t>2.1.</w:t>
-      </w:r>
-      <w:r>
-        <w:t>5</w:t>
-      </w:r>
-      <w:r>
-        <w:t xml:space="preserve"> NDEF</w:t>
+        <w:t>NDEF</w:t>
       </w:r>
     </w:p>
     <w:p/>
@@ -2795,97 +3075,87 @@
         <w:pStyle w:val="Heading3"/>
       </w:pPr>
       <w:r>
-        <w:t>2.1.</w:t>
-      </w:r>
-      <w:r>
-        <w:t>6</w:t>
-      </w:r>
-      <w:r>
-        <w:t xml:space="preserve"> Web NFC</w:t>
-      </w:r>
-    </w:p>
-    <w:p>
-      <w:pPr>
-        <w:spacing w:before="240"/>
-      </w:pPr>
-    </w:p>
+        <w:t>Web NFC</w:t>
+      </w:r>
+    </w:p>
+    <w:p/>
     <w:p>
       <w:pPr>
         <w:pStyle w:val="Heading2"/>
       </w:pPr>
       <w:r>
+        <w:t>Review of project / applications</w:t>
+      </w:r>
+    </w:p>
+    <w:p/>
+    <w:p/>
+    <w:p>
+      <w:pPr>
+        <w:pStyle w:val="Heading1"/>
+      </w:pPr>
+      <w:r>
+        <w:t>Requirements</w:t>
+      </w:r>
+    </w:p>
+    <w:p>
+      <w:pPr>
+        <w:pStyle w:val="Heading1"/>
+        <w:spacing w:after="240"/>
+      </w:pPr>
+      <w:r>
+        <w:t>Methodology</w:t>
+      </w:r>
+    </w:p>
+    <w:p/>
+    <w:p>
+      <w:pPr>
+        <w:pStyle w:val="Heading1"/>
+      </w:pPr>
+      <w:r>
+        <w:t>Design</w:t>
+      </w:r>
+    </w:p>
+    <w:p>
+      <w:r>
+        <w:t>How the project design is implemented and the tool used</w:t>
+      </w:r>
+    </w:p>
+    <w:p>
+      <w:r>
+        <w:t>UI interface</w:t>
+      </w:r>
+    </w:p>
+    <w:p>
+      <w:r>
+        <w:t>Landing page for registration</w:t>
+      </w:r>
+    </w:p>
+    <w:p>
+      <w:r>
+        <w:t>Customer scheme</w:t>
+      </w:r>
+    </w:p>
+    <w:p>
+      <w:r>
+        <w:t>Retailer settings</w:t>
+      </w:r>
+    </w:p>
+    <w:p>
+      <w:pPr>
+        <w:pStyle w:val="Heading1"/>
+      </w:pPr>
+      <w:r>
+        <w:t>Tools and implementation</w:t>
+      </w:r>
+    </w:p>
+    <w:p/>
+    <w:p>
+      <w:pPr>
+        <w:pStyle w:val="Heading2"/>
+      </w:pPr>
+      <w:r>
         <w:lastRenderedPageBreak/>
-        <w:t>2.2 Review of project / applications</w:t>
-      </w:r>
-    </w:p>
-    <w:p>
-      <w:pPr>
-        <w:spacing w:before="240"/>
-      </w:pPr>
-    </w:p>
-    <w:p>
-      <w:pPr>
-        <w:spacing w:before="240"/>
-      </w:pPr>
-    </w:p>
-    <w:p>
-      <w:pPr>
-        <w:spacing w:before="240"/>
-      </w:pPr>
-    </w:p>
-    <w:p>
-      <w:pPr>
-        <w:spacing w:before="240"/>
-      </w:pPr>
-    </w:p>
-    <w:p>
-      <w:pPr>
-        <w:pStyle w:val="Heading1"/>
-      </w:pPr>
-      <w:r>
-        <w:t>5. Design</w:t>
-      </w:r>
-    </w:p>
-    <w:p>
-      <w:r>
-        <w:t>How the project design is implemented and the tool used</w:t>
-      </w:r>
-    </w:p>
-    <w:p>
-      <w:r>
-        <w:t>UI interface</w:t>
-      </w:r>
-    </w:p>
-    <w:p>
-      <w:r>
-        <w:t>Landing page for registration</w:t>
-      </w:r>
-    </w:p>
-    <w:p>
-      <w:r>
-        <w:t>Customer scheme</w:t>
-      </w:r>
-    </w:p>
-    <w:p>
-      <w:r>
-        <w:t>Retailer settings</w:t>
-      </w:r>
-    </w:p>
-    <w:p>
-      <w:pPr>
-        <w:pStyle w:val="Heading1"/>
-      </w:pPr>
-      <w:r>
-        <w:t>6. Tools and implementation</w:t>
-      </w:r>
-    </w:p>
-    <w:p/>
-    <w:p>
-      <w:pPr>
-        <w:pStyle w:val="Heading2"/>
-      </w:pPr>
-      <w:r>
-        <w:t>6.1 Tools</w:t>
+        <w:t>Tools</w:t>
       </w:r>
     </w:p>
     <w:p>
@@ -2898,7 +3168,7 @@
         <w:pStyle w:val="Heading3"/>
       </w:pPr>
       <w:r>
-        <w:t>6.1.1 Visu</w:t>
+        <w:t>Visu</w:t>
       </w:r>
       <w:r>
         <w:t>al Studio MVC</w:t>
@@ -2909,23 +3179,25 @@
         <w:pStyle w:val="Heading3"/>
       </w:pPr>
       <w:r>
-        <w:t>6.1.2 Git</w:t>
+        <w:t>Git</w:t>
       </w:r>
     </w:p>
     <w:p>
       <w:pPr>
         <w:pStyle w:val="Heading3"/>
       </w:pPr>
-      <w:r>
-        <w:t>6.1.3 StyleCop</w:t>
-      </w:r>
+      <w:proofErr w:type="spellStart"/>
+      <w:r>
+        <w:t>StyleCop</w:t>
+      </w:r>
+      <w:proofErr w:type="spellEnd"/>
     </w:p>
     <w:p>
       <w:pPr>
         <w:pStyle w:val="Heading3"/>
       </w:pPr>
       <w:r>
-        <w:t>6.1.4 Chrome Developer Tools</w:t>
+        <w:t>Chrome Developer Tools</w:t>
       </w:r>
     </w:p>
     <w:p>
@@ -2933,7 +3205,7 @@
         <w:pStyle w:val="Heading3"/>
       </w:pPr>
       <w:r>
-        <w:t>6.1.5 Entity Framework</w:t>
+        <w:t>Entity Framework</w:t>
       </w:r>
       <w:r>
         <w:t xml:space="preserve"> Core</w:t>
@@ -2964,7 +3236,7 @@
         <w:pStyle w:val="Heading2"/>
       </w:pPr>
       <w:r>
-        <w:t>6.2 Loyalty Scheme system</w:t>
+        <w:t>Loyalty Scheme system</w:t>
       </w:r>
     </w:p>
     <w:p/>
@@ -2973,7 +3245,7 @@
         <w:pStyle w:val="Heading3"/>
       </w:pPr>
       <w:r>
-        <w:t>6.2.1 Digital card visualisation</w:t>
+        <w:t>Digital card visualisation</w:t>
       </w:r>
     </w:p>
     <w:p/>
@@ -2982,8 +3254,44 @@
         <w:pStyle w:val="Heading3"/>
       </w:pPr>
       <w:r>
+        <w:t>Web API</w:t>
+      </w:r>
+    </w:p>
+    <w:p/>
+    <w:p>
+      <w:pPr>
+        <w:pStyle w:val="Heading3"/>
+      </w:pPr>
+      <w:r>
+        <w:t>Collecting the stamp</w:t>
+      </w:r>
+    </w:p>
+    <w:p/>
+    <w:p>
+      <w:pPr>
+        <w:pStyle w:val="Heading3"/>
+      </w:pPr>
+      <w:r>
+        <w:t>Creating the stamp</w:t>
+      </w:r>
+    </w:p>
+    <w:p/>
+    <w:p>
+      <w:pPr>
+        <w:pStyle w:val="Heading2"/>
+      </w:pPr>
+      <w:r>
+        <w:t>Deployment</w:t>
+      </w:r>
+    </w:p>
+    <w:p/>
+    <w:p>
+      <w:pPr>
+        <w:pStyle w:val="Heading3"/>
+      </w:pPr>
+      <w:r>
         <w:lastRenderedPageBreak/>
-        <w:t>6.2.2 Web API</w:t>
+        <w:t>Web Application setup</w:t>
       </w:r>
     </w:p>
     <w:p/>
@@ -2992,53 +3300,15 @@
         <w:pStyle w:val="Heading3"/>
       </w:pPr>
       <w:r>
-        <w:t>6.2.3 Collecting the stamp</w:t>
+        <w:t>Database setup</w:t>
       </w:r>
     </w:p>
     <w:p/>
+    <w:p/>
     <w:p>
       <w:pPr>
         <w:pStyle w:val="Heading3"/>
       </w:pPr>
-      <w:r>
-        <w:t>6.2.4 Creating the stamp</w:t>
-      </w:r>
-    </w:p>
-    <w:p/>
-    <w:p>
-      <w:pPr>
-        <w:pStyle w:val="Heading2"/>
-      </w:pPr>
-      <w:r>
-        <w:t>6.3 Deployment</w:t>
-      </w:r>
-    </w:p>
-    <w:p/>
-    <w:p>
-      <w:pPr>
-        <w:pStyle w:val="Heading3"/>
-      </w:pPr>
-      <w:r>
-        <w:t>6.3.1 Web Application setup</w:t>
-      </w:r>
-    </w:p>
-    <w:p/>
-    <w:p>
-      <w:pPr>
-        <w:pStyle w:val="Heading3"/>
-      </w:pPr>
-      <w:r>
-        <w:t>6.3.2 Database setup</w:t>
-      </w:r>
-    </w:p>
-    <w:p/>
-    <w:p>
-      <w:r>
-        <w:t xml:space="preserve">6.3.3 </w:t>
-      </w:r>
-    </w:p>
-    <w:p/>
-    <w:p>
       <w:r>
         <w:t>Visual Studio</w:t>
       </w:r>
@@ -3194,6 +3464,238 @@
     </w:lvl>
   </w:abstractNum>
   <w:abstractNum w:abstractNumId="1" w15:restartNumberingAfterBreak="0">
+    <w:nsid w:val="02873648"/>
+    <w:multiLevelType w:val="multilevel"/>
+    <w:tmpl w:val="93CA56B2"/>
+    <w:lvl w:ilvl="0">
+      <w:start w:val="1"/>
+      <w:numFmt w:val="decimal"/>
+      <w:lvlText w:val="%1"/>
+      <w:lvlJc w:val="left"/>
+      <w:pPr>
+        <w:ind w:left="600" w:hanging="600"/>
+      </w:pPr>
+      <w:rPr>
+        <w:rFonts w:hint="default"/>
+      </w:rPr>
+    </w:lvl>
+    <w:lvl w:ilvl="1">
+      <w:start w:val="1"/>
+      <w:numFmt w:val="decimal"/>
+      <w:lvlText w:val="%1.%2"/>
+      <w:lvlJc w:val="left"/>
+      <w:pPr>
+        <w:ind w:left="720" w:hanging="720"/>
+      </w:pPr>
+      <w:rPr>
+        <w:rFonts w:hint="default"/>
+      </w:rPr>
+    </w:lvl>
+    <w:lvl w:ilvl="2">
+      <w:start w:val="1"/>
+      <w:numFmt w:val="decimal"/>
+      <w:lvlText w:val="%1.%2.%3"/>
+      <w:lvlJc w:val="left"/>
+      <w:pPr>
+        <w:ind w:left="1080" w:hanging="1080"/>
+      </w:pPr>
+      <w:rPr>
+        <w:rFonts w:hint="default"/>
+      </w:rPr>
+    </w:lvl>
+    <w:lvl w:ilvl="3">
+      <w:start w:val="1"/>
+      <w:numFmt w:val="decimal"/>
+      <w:lvlText w:val="%1.%2.%3.%4"/>
+      <w:lvlJc w:val="left"/>
+      <w:pPr>
+        <w:ind w:left="1440" w:hanging="1440"/>
+      </w:pPr>
+      <w:rPr>
+        <w:rFonts w:hint="default"/>
+      </w:rPr>
+    </w:lvl>
+    <w:lvl w:ilvl="4">
+      <w:start w:val="1"/>
+      <w:numFmt w:val="decimal"/>
+      <w:lvlText w:val="%1.%2.%3.%4.%5"/>
+      <w:lvlJc w:val="left"/>
+      <w:pPr>
+        <w:ind w:left="1440" w:hanging="1440"/>
+      </w:pPr>
+      <w:rPr>
+        <w:rFonts w:hint="default"/>
+      </w:rPr>
+    </w:lvl>
+    <w:lvl w:ilvl="5">
+      <w:start w:val="1"/>
+      <w:numFmt w:val="decimal"/>
+      <w:lvlText w:val="%1.%2.%3.%4.%5.%6"/>
+      <w:lvlJc w:val="left"/>
+      <w:pPr>
+        <w:ind w:left="1800" w:hanging="1800"/>
+      </w:pPr>
+      <w:rPr>
+        <w:rFonts w:hint="default"/>
+      </w:rPr>
+    </w:lvl>
+    <w:lvl w:ilvl="6">
+      <w:start w:val="1"/>
+      <w:numFmt w:val="decimal"/>
+      <w:lvlText w:val="%1.%2.%3.%4.%5.%6.%7"/>
+      <w:lvlJc w:val="left"/>
+      <w:pPr>
+        <w:ind w:left="2160" w:hanging="2160"/>
+      </w:pPr>
+      <w:rPr>
+        <w:rFonts w:hint="default"/>
+      </w:rPr>
+    </w:lvl>
+    <w:lvl w:ilvl="7">
+      <w:start w:val="1"/>
+      <w:numFmt w:val="decimal"/>
+      <w:lvlText w:val="%1.%2.%3.%4.%5.%6.%7.%8"/>
+      <w:lvlJc w:val="left"/>
+      <w:pPr>
+        <w:ind w:left="2520" w:hanging="2520"/>
+      </w:pPr>
+      <w:rPr>
+        <w:rFonts w:hint="default"/>
+      </w:rPr>
+    </w:lvl>
+    <w:lvl w:ilvl="8">
+      <w:start w:val="1"/>
+      <w:numFmt w:val="decimal"/>
+      <w:lvlText w:val="%1.%2.%3.%4.%5.%6.%7.%8.%9"/>
+      <w:lvlJc w:val="left"/>
+      <w:pPr>
+        <w:ind w:left="2880" w:hanging="2880"/>
+      </w:pPr>
+      <w:rPr>
+        <w:rFonts w:hint="default"/>
+      </w:rPr>
+    </w:lvl>
+  </w:abstractNum>
+  <w:abstractNum w:abstractNumId="2" w15:restartNumberingAfterBreak="0">
+    <w:nsid w:val="02E95C9F"/>
+    <w:multiLevelType w:val="multilevel"/>
+    <w:tmpl w:val="B8506FEA"/>
+    <w:lvl w:ilvl="0">
+      <w:start w:val="1"/>
+      <w:numFmt w:val="decimal"/>
+      <w:lvlText w:val="%1"/>
+      <w:lvlJc w:val="left"/>
+      <w:pPr>
+        <w:ind w:left="600" w:hanging="600"/>
+      </w:pPr>
+      <w:rPr>
+        <w:rFonts w:hint="default"/>
+      </w:rPr>
+    </w:lvl>
+    <w:lvl w:ilvl="1">
+      <w:start w:val="1"/>
+      <w:numFmt w:val="decimal"/>
+      <w:lvlText w:val="%1.%2"/>
+      <w:lvlJc w:val="left"/>
+      <w:pPr>
+        <w:ind w:left="720" w:hanging="720"/>
+      </w:pPr>
+      <w:rPr>
+        <w:rFonts w:hint="default"/>
+      </w:rPr>
+    </w:lvl>
+    <w:lvl w:ilvl="2">
+      <w:start w:val="1"/>
+      <w:numFmt w:val="decimal"/>
+      <w:lvlText w:val="%1.%2.%3"/>
+      <w:lvlJc w:val="left"/>
+      <w:pPr>
+        <w:ind w:left="1080" w:hanging="1080"/>
+      </w:pPr>
+      <w:rPr>
+        <w:rFonts w:hint="default"/>
+      </w:rPr>
+    </w:lvl>
+    <w:lvl w:ilvl="3">
+      <w:start w:val="1"/>
+      <w:numFmt w:val="decimal"/>
+      <w:lvlText w:val="%1.%2.%3.%4"/>
+      <w:lvlJc w:val="left"/>
+      <w:pPr>
+        <w:ind w:left="1440" w:hanging="1440"/>
+      </w:pPr>
+      <w:rPr>
+        <w:rFonts w:hint="default"/>
+      </w:rPr>
+    </w:lvl>
+    <w:lvl w:ilvl="4">
+      <w:start w:val="1"/>
+      <w:numFmt w:val="decimal"/>
+      <w:lvlText w:val="%1.%2.%3.%4.%5"/>
+      <w:lvlJc w:val="left"/>
+      <w:pPr>
+        <w:ind w:left="1440" w:hanging="1440"/>
+      </w:pPr>
+      <w:rPr>
+        <w:rFonts w:hint="default"/>
+      </w:rPr>
+    </w:lvl>
+    <w:lvl w:ilvl="5">
+      <w:start w:val="1"/>
+      <w:numFmt w:val="decimal"/>
+      <w:lvlText w:val="%1.%2.%3.%4.%5.%6"/>
+      <w:lvlJc w:val="left"/>
+      <w:pPr>
+        <w:ind w:left="1800" w:hanging="1800"/>
+      </w:pPr>
+      <w:rPr>
+        <w:rFonts w:hint="default"/>
+      </w:rPr>
+    </w:lvl>
+    <w:lvl w:ilvl="6">
+      <w:start w:val="1"/>
+      <w:numFmt w:val="decimal"/>
+      <w:lvlText w:val="%1.%2.%3.%4.%5.%6.%7"/>
+      <w:lvlJc w:val="left"/>
+      <w:pPr>
+        <w:ind w:left="2160" w:hanging="2160"/>
+      </w:pPr>
+      <w:rPr>
+        <w:rFonts w:hint="default"/>
+      </w:rPr>
+    </w:lvl>
+    <w:lvl w:ilvl="7">
+      <w:start w:val="1"/>
+      <w:numFmt w:val="decimal"/>
+      <w:lvlText w:val="%1.%2.%3.%4.%5.%6.%7.%8"/>
+      <w:lvlJc w:val="left"/>
+      <w:pPr>
+        <w:ind w:left="2520" w:hanging="2520"/>
+      </w:pPr>
+      <w:rPr>
+        <w:rFonts w:hint="default"/>
+      </w:rPr>
+    </w:lvl>
+    <w:lvl w:ilvl="8">
+      <w:start w:val="1"/>
+      <w:numFmt w:val="decimal"/>
+      <w:lvlText w:val="%1.%2.%3.%4.%5.%6.%7.%8.%9"/>
+      <w:lvlJc w:val="left"/>
+      <w:pPr>
+        <w:ind w:left="2880" w:hanging="2880"/>
+      </w:pPr>
+      <w:rPr>
+        <w:rFonts w:hint="default"/>
+      </w:rPr>
+    </w:lvl>
+  </w:abstractNum>
+  <w:abstractNum w:abstractNumId="3" w15:restartNumberingAfterBreak="0">
+    <w:nsid w:val="09996304"/>
+    <w:multiLevelType w:val="multilevel"/>
+    <w:tmpl w:val="86B42F3C"/>
+    <w:numStyleLink w:val="Headings"/>
+  </w:abstractNum>
+  <w:abstractNum w:abstractNumId="4" w15:restartNumberingAfterBreak="0">
     <w:nsid w:val="105B2D8A"/>
     <w:multiLevelType w:val="hybridMultilevel"/>
     <w:tmpl w:val="9CF013C0"/>
@@ -3306,7 +3808,7 @@
       </w:rPr>
     </w:lvl>
   </w:abstractNum>
-  <w:abstractNum w:abstractNumId="2" w15:restartNumberingAfterBreak="0">
+  <w:abstractNum w:abstractNumId="5" w15:restartNumberingAfterBreak="0">
     <w:nsid w:val="25B421BF"/>
     <w:multiLevelType w:val="hybridMultilevel"/>
     <w:tmpl w:val="CCEE444A"/>
@@ -3392,7 +3894,126 @@
       </w:pPr>
     </w:lvl>
   </w:abstractNum>
-  <w:abstractNum w:abstractNumId="3" w15:restartNumberingAfterBreak="0">
+  <w:abstractNum w:abstractNumId="6" w15:restartNumberingAfterBreak="0">
+    <w:nsid w:val="379D48F0"/>
+    <w:multiLevelType w:val="multilevel"/>
+    <w:tmpl w:val="B8506FEA"/>
+    <w:lvl w:ilvl="0">
+      <w:start w:val="1"/>
+      <w:numFmt w:val="decimal"/>
+      <w:lvlText w:val="%1"/>
+      <w:lvlJc w:val="left"/>
+      <w:pPr>
+        <w:ind w:left="600" w:hanging="600"/>
+      </w:pPr>
+      <w:rPr>
+        <w:rFonts w:hint="default"/>
+      </w:rPr>
+    </w:lvl>
+    <w:lvl w:ilvl="1">
+      <w:start w:val="1"/>
+      <w:numFmt w:val="decimal"/>
+      <w:lvlText w:val="%1.%2"/>
+      <w:lvlJc w:val="left"/>
+      <w:pPr>
+        <w:ind w:left="720" w:hanging="720"/>
+      </w:pPr>
+      <w:rPr>
+        <w:rFonts w:hint="default"/>
+      </w:rPr>
+    </w:lvl>
+    <w:lvl w:ilvl="2">
+      <w:start w:val="1"/>
+      <w:numFmt w:val="decimal"/>
+      <w:lvlText w:val="%1.%2.%3"/>
+      <w:lvlJc w:val="left"/>
+      <w:pPr>
+        <w:ind w:left="1080" w:hanging="1080"/>
+      </w:pPr>
+      <w:rPr>
+        <w:rFonts w:hint="default"/>
+      </w:rPr>
+    </w:lvl>
+    <w:lvl w:ilvl="3">
+      <w:start w:val="1"/>
+      <w:numFmt w:val="decimal"/>
+      <w:lvlText w:val="%1.%2.%3.%4"/>
+      <w:lvlJc w:val="left"/>
+      <w:pPr>
+        <w:ind w:left="1440" w:hanging="1440"/>
+      </w:pPr>
+      <w:rPr>
+        <w:rFonts w:hint="default"/>
+      </w:rPr>
+    </w:lvl>
+    <w:lvl w:ilvl="4">
+      <w:start w:val="1"/>
+      <w:numFmt w:val="decimal"/>
+      <w:lvlText w:val="%1.%2.%3.%4.%5"/>
+      <w:lvlJc w:val="left"/>
+      <w:pPr>
+        <w:ind w:left="1440" w:hanging="1440"/>
+      </w:pPr>
+      <w:rPr>
+        <w:rFonts w:hint="default"/>
+      </w:rPr>
+    </w:lvl>
+    <w:lvl w:ilvl="5">
+      <w:start w:val="1"/>
+      <w:numFmt w:val="decimal"/>
+      <w:lvlText w:val="%1.%2.%3.%4.%5.%6"/>
+      <w:lvlJc w:val="left"/>
+      <w:pPr>
+        <w:ind w:left="1800" w:hanging="1800"/>
+      </w:pPr>
+      <w:rPr>
+        <w:rFonts w:hint="default"/>
+      </w:rPr>
+    </w:lvl>
+    <w:lvl w:ilvl="6">
+      <w:start w:val="1"/>
+      <w:numFmt w:val="decimal"/>
+      <w:lvlText w:val="%1.%2.%3.%4.%5.%6.%7"/>
+      <w:lvlJc w:val="left"/>
+      <w:pPr>
+        <w:ind w:left="2160" w:hanging="2160"/>
+      </w:pPr>
+      <w:rPr>
+        <w:rFonts w:hint="default"/>
+      </w:rPr>
+    </w:lvl>
+    <w:lvl w:ilvl="7">
+      <w:start w:val="1"/>
+      <w:numFmt w:val="decimal"/>
+      <w:lvlText w:val="%1.%2.%3.%4.%5.%6.%7.%8"/>
+      <w:lvlJc w:val="left"/>
+      <w:pPr>
+        <w:ind w:left="2520" w:hanging="2520"/>
+      </w:pPr>
+      <w:rPr>
+        <w:rFonts w:hint="default"/>
+      </w:rPr>
+    </w:lvl>
+    <w:lvl w:ilvl="8">
+      <w:start w:val="1"/>
+      <w:numFmt w:val="decimal"/>
+      <w:lvlText w:val="%1.%2.%3.%4.%5.%6.%7.%8.%9"/>
+      <w:lvlJc w:val="left"/>
+      <w:pPr>
+        <w:ind w:left="2880" w:hanging="2880"/>
+      </w:pPr>
+      <w:rPr>
+        <w:rFonts w:hint="default"/>
+      </w:rPr>
+    </w:lvl>
+  </w:abstractNum>
+  <w:abstractNum w:abstractNumId="7" w15:restartNumberingAfterBreak="0">
+    <w:nsid w:val="411A4C1B"/>
+    <w:multiLevelType w:val="multilevel"/>
+    <w:tmpl w:val="86B42F3C"/>
+    <w:numStyleLink w:val="Headings"/>
+  </w:abstractNum>
+  <w:abstractNum w:abstractNumId="8" w15:restartNumberingAfterBreak="0">
     <w:nsid w:val="51AA2B0D"/>
     <w:multiLevelType w:val="hybridMultilevel"/>
     <w:tmpl w:val="9CC81780"/>
@@ -3505,7 +4126,255 @@
       </w:rPr>
     </w:lvl>
   </w:abstractNum>
-  <w:abstractNum w:abstractNumId="4" w15:restartNumberingAfterBreak="0">
+  <w:abstractNum w:abstractNumId="9" w15:restartNumberingAfterBreak="0">
+    <w:nsid w:val="561A6CD3"/>
+    <w:multiLevelType w:val="multilevel"/>
+    <w:tmpl w:val="533C86DC"/>
+    <w:lvl w:ilvl="0">
+      <w:start w:val="1"/>
+      <w:numFmt w:val="decimal"/>
+      <w:pStyle w:val="Heading1"/>
+      <w:lvlText w:val="%1."/>
+      <w:lvlJc w:val="left"/>
+      <w:pPr>
+        <w:ind w:left="432" w:hanging="432"/>
+      </w:pPr>
+      <w:rPr>
+        <w:rFonts w:hint="default"/>
+      </w:rPr>
+    </w:lvl>
+    <w:lvl w:ilvl="1">
+      <w:start w:val="1"/>
+      <w:numFmt w:val="decimal"/>
+      <w:pStyle w:val="Heading2"/>
+      <w:lvlText w:val="%1.%2"/>
+      <w:lvlJc w:val="left"/>
+      <w:pPr>
+        <w:ind w:left="576" w:hanging="576"/>
+      </w:pPr>
+      <w:rPr>
+        <w:rFonts w:hint="default"/>
+      </w:rPr>
+    </w:lvl>
+    <w:lvl w:ilvl="2">
+      <w:start w:val="1"/>
+      <w:numFmt w:val="decimal"/>
+      <w:pStyle w:val="Heading3"/>
+      <w:lvlText w:val="%1.%2.%3"/>
+      <w:lvlJc w:val="left"/>
+      <w:pPr>
+        <w:ind w:left="720" w:hanging="720"/>
+      </w:pPr>
+      <w:rPr>
+        <w:rFonts w:hint="default"/>
+      </w:rPr>
+    </w:lvl>
+    <w:lvl w:ilvl="3">
+      <w:start w:val="1"/>
+      <w:numFmt w:val="decimal"/>
+      <w:pStyle w:val="Heading4"/>
+      <w:lvlText w:val="%1.%2.%3.%4"/>
+      <w:lvlJc w:val="left"/>
+      <w:pPr>
+        <w:ind w:left="864" w:hanging="864"/>
+      </w:pPr>
+      <w:rPr>
+        <w:rFonts w:hint="default"/>
+      </w:rPr>
+    </w:lvl>
+    <w:lvl w:ilvl="4">
+      <w:start w:val="1"/>
+      <w:numFmt w:val="decimal"/>
+      <w:pStyle w:val="Heading5"/>
+      <w:lvlText w:val="%1.%2.%3.%4.%5"/>
+      <w:lvlJc w:val="left"/>
+      <w:pPr>
+        <w:ind w:left="1008" w:hanging="1008"/>
+      </w:pPr>
+      <w:rPr>
+        <w:rFonts w:hint="default"/>
+      </w:rPr>
+    </w:lvl>
+    <w:lvl w:ilvl="5">
+      <w:start w:val="1"/>
+      <w:numFmt w:val="decimal"/>
+      <w:pStyle w:val="Heading6"/>
+      <w:lvlText w:val="%1.%2.%3.%4.%5.%6"/>
+      <w:lvlJc w:val="left"/>
+      <w:pPr>
+        <w:ind w:left="1152" w:hanging="1152"/>
+      </w:pPr>
+      <w:rPr>
+        <w:rFonts w:hint="default"/>
+      </w:rPr>
+    </w:lvl>
+    <w:lvl w:ilvl="6">
+      <w:start w:val="1"/>
+      <w:numFmt w:val="decimal"/>
+      <w:pStyle w:val="Heading7"/>
+      <w:lvlText w:val="%1.%2.%3.%4.%5.%6.%7"/>
+      <w:lvlJc w:val="left"/>
+      <w:pPr>
+        <w:ind w:left="1296" w:hanging="1296"/>
+      </w:pPr>
+      <w:rPr>
+        <w:rFonts w:hint="default"/>
+      </w:rPr>
+    </w:lvl>
+    <w:lvl w:ilvl="7">
+      <w:start w:val="1"/>
+      <w:numFmt w:val="decimal"/>
+      <w:pStyle w:val="Heading8"/>
+      <w:lvlText w:val="%1.%2.%3.%4.%5.%6.%7.%8"/>
+      <w:lvlJc w:val="left"/>
+      <w:pPr>
+        <w:ind w:left="1440" w:hanging="1440"/>
+      </w:pPr>
+      <w:rPr>
+        <w:rFonts w:hint="default"/>
+      </w:rPr>
+    </w:lvl>
+    <w:lvl w:ilvl="8">
+      <w:start w:val="1"/>
+      <w:numFmt w:val="decimal"/>
+      <w:pStyle w:val="Heading9"/>
+      <w:lvlText w:val="%1.%2.%3.%4.%5.%6.%7.%8.%9"/>
+      <w:lvlJc w:val="left"/>
+      <w:pPr>
+        <w:ind w:left="1584" w:hanging="1584"/>
+      </w:pPr>
+      <w:rPr>
+        <w:rFonts w:hint="default"/>
+      </w:rPr>
+    </w:lvl>
+  </w:abstractNum>
+  <w:abstractNum w:abstractNumId="10" w15:restartNumberingAfterBreak="0">
+    <w:nsid w:val="58F74B39"/>
+    <w:multiLevelType w:val="multilevel"/>
+    <w:tmpl w:val="86B42F3C"/>
+    <w:styleLink w:val="Headings"/>
+    <w:lvl w:ilvl="0">
+      <w:start w:val="1"/>
+      <w:numFmt w:val="decimal"/>
+      <w:lvlText w:val="%1."/>
+      <w:lvlJc w:val="left"/>
+      <w:pPr>
+        <w:ind w:left="0" w:firstLine="0"/>
+      </w:pPr>
+      <w:rPr>
+        <w:rFonts w:hint="default"/>
+      </w:rPr>
+    </w:lvl>
+    <w:lvl w:ilvl="1">
+      <w:start w:val="1"/>
+      <w:numFmt w:val="decimal"/>
+      <w:lvlText w:val="%2.1"/>
+      <w:lvlJc w:val="left"/>
+      <w:pPr>
+        <w:ind w:left="0" w:firstLine="0"/>
+      </w:pPr>
+      <w:rPr>
+        <w:rFonts w:hint="default"/>
+      </w:rPr>
+    </w:lvl>
+    <w:lvl w:ilvl="2">
+      <w:start w:val="1"/>
+      <w:numFmt w:val="decimal"/>
+      <w:lvlText w:val="1.%3.1"/>
+      <w:lvlJc w:val="left"/>
+      <w:pPr>
+        <w:ind w:left="0" w:firstLine="0"/>
+      </w:pPr>
+      <w:rPr>
+        <w:rFonts w:hint="default"/>
+      </w:rPr>
+    </w:lvl>
+    <w:lvl w:ilvl="3">
+      <w:start w:val="1"/>
+      <w:numFmt w:val="none"/>
+      <w:lvlText w:val="1.1.1.1"/>
+      <w:lvlJc w:val="left"/>
+      <w:pPr>
+        <w:ind w:left="0" w:firstLine="0"/>
+      </w:pPr>
+      <w:rPr>
+        <w:rFonts w:hint="default"/>
+      </w:rPr>
+    </w:lvl>
+    <w:lvl w:ilvl="4">
+      <w:start w:val="1"/>
+      <w:numFmt w:val="none"/>
+      <w:lvlText w:val="1.1.1.1.1"/>
+      <w:lvlJc w:val="left"/>
+      <w:pPr>
+        <w:ind w:left="0" w:firstLine="0"/>
+      </w:pPr>
+      <w:rPr>
+        <w:rFonts w:hint="default"/>
+      </w:rPr>
+    </w:lvl>
+    <w:lvl w:ilvl="5">
+      <w:start w:val="1"/>
+      <w:numFmt w:val="none"/>
+      <w:lvlText w:val="1.1.1.1.1.1"/>
+      <w:lvlJc w:val="left"/>
+      <w:pPr>
+        <w:ind w:left="0" w:firstLine="0"/>
+      </w:pPr>
+      <w:rPr>
+        <w:rFonts w:hint="default"/>
+      </w:rPr>
+    </w:lvl>
+    <w:lvl w:ilvl="6">
+      <w:start w:val="1"/>
+      <w:numFmt w:val="none"/>
+      <w:lvlText w:val="1.1.1.1.1.1.1"/>
+      <w:lvlJc w:val="left"/>
+      <w:pPr>
+        <w:ind w:left="0" w:firstLine="0"/>
+      </w:pPr>
+      <w:rPr>
+        <w:rFonts w:hint="default"/>
+      </w:rPr>
+    </w:lvl>
+    <w:lvl w:ilvl="7">
+      <w:start w:val="1"/>
+      <w:numFmt w:val="none"/>
+      <w:lvlText w:val="1.1.1.1.1.1.1.1"/>
+      <w:lvlJc w:val="left"/>
+      <w:pPr>
+        <w:ind w:left="0" w:firstLine="0"/>
+      </w:pPr>
+      <w:rPr>
+        <w:rFonts w:hint="default"/>
+      </w:rPr>
+    </w:lvl>
+    <w:lvl w:ilvl="8">
+      <w:start w:val="1"/>
+      <w:numFmt w:val="none"/>
+      <w:lvlText w:val="1.1.1.1.1.1.1.1.1."/>
+      <w:lvlJc w:val="left"/>
+      <w:pPr>
+        <w:ind w:left="0" w:firstLine="0"/>
+      </w:pPr>
+      <w:rPr>
+        <w:rFonts w:hint="default"/>
+      </w:rPr>
+    </w:lvl>
+  </w:abstractNum>
+  <w:abstractNum w:abstractNumId="11" w15:restartNumberingAfterBreak="0">
+    <w:nsid w:val="63394F02"/>
+    <w:multiLevelType w:val="multilevel"/>
+    <w:tmpl w:val="86B42F3C"/>
+    <w:numStyleLink w:val="Headings"/>
+  </w:abstractNum>
+  <w:abstractNum w:abstractNumId="12" w15:restartNumberingAfterBreak="0">
+    <w:nsid w:val="68EA3948"/>
+    <w:multiLevelType w:val="multilevel"/>
+    <w:tmpl w:val="86B42F3C"/>
+    <w:numStyleLink w:val="Headings"/>
+  </w:abstractNum>
+  <w:abstractNum w:abstractNumId="13" w15:restartNumberingAfterBreak="0">
     <w:nsid w:val="69E96424"/>
     <w:multiLevelType w:val="hybridMultilevel"/>
     <w:tmpl w:val="5F8E1EE2"/>
@@ -3618,7 +4487,7 @@
       </w:rPr>
     </w:lvl>
   </w:abstractNum>
-  <w:abstractNum w:abstractNumId="5" w15:restartNumberingAfterBreak="0">
+  <w:abstractNum w:abstractNumId="14" w15:restartNumberingAfterBreak="0">
     <w:nsid w:val="6BBA0E08"/>
     <w:multiLevelType w:val="hybridMultilevel"/>
     <w:tmpl w:val="E82A58F2"/>
@@ -3707,23 +4576,261 @@
       </w:pPr>
     </w:lvl>
   </w:abstractNum>
+  <w:abstractNum w:abstractNumId="15" w15:restartNumberingAfterBreak="0">
+    <w:nsid w:val="6D757A2A"/>
+    <w:multiLevelType w:val="hybridMultilevel"/>
+    <w:tmpl w:val="67BC3502"/>
+    <w:lvl w:ilvl="0" w:tplc="5BA2F11C">
+      <w:start w:val="1"/>
+      <w:numFmt w:val="decimal"/>
+      <w:lvlText w:val="%1."/>
+      <w:lvlJc w:val="left"/>
+      <w:pPr>
+        <w:ind w:left="1080" w:hanging="720"/>
+      </w:pPr>
+      <w:rPr>
+        <w:rFonts w:hint="default"/>
+      </w:rPr>
+    </w:lvl>
+    <w:lvl w:ilvl="1" w:tplc="08090019" w:tentative="1">
+      <w:start w:val="1"/>
+      <w:numFmt w:val="lowerLetter"/>
+      <w:lvlText w:val="%2."/>
+      <w:lvlJc w:val="left"/>
+      <w:pPr>
+        <w:ind w:left="1440" w:hanging="360"/>
+      </w:pPr>
+    </w:lvl>
+    <w:lvl w:ilvl="2" w:tplc="0809001B" w:tentative="1">
+      <w:start w:val="1"/>
+      <w:numFmt w:val="lowerRoman"/>
+      <w:lvlText w:val="%3."/>
+      <w:lvlJc w:val="right"/>
+      <w:pPr>
+        <w:ind w:left="2160" w:hanging="180"/>
+      </w:pPr>
+    </w:lvl>
+    <w:lvl w:ilvl="3" w:tplc="0809000F" w:tentative="1">
+      <w:start w:val="1"/>
+      <w:numFmt w:val="decimal"/>
+      <w:lvlText w:val="%4."/>
+      <w:lvlJc w:val="left"/>
+      <w:pPr>
+        <w:ind w:left="2880" w:hanging="360"/>
+      </w:pPr>
+    </w:lvl>
+    <w:lvl w:ilvl="4" w:tplc="08090019" w:tentative="1">
+      <w:start w:val="1"/>
+      <w:numFmt w:val="lowerLetter"/>
+      <w:lvlText w:val="%5."/>
+      <w:lvlJc w:val="left"/>
+      <w:pPr>
+        <w:ind w:left="3600" w:hanging="360"/>
+      </w:pPr>
+    </w:lvl>
+    <w:lvl w:ilvl="5" w:tplc="0809001B" w:tentative="1">
+      <w:start w:val="1"/>
+      <w:numFmt w:val="lowerRoman"/>
+      <w:lvlText w:val="%6."/>
+      <w:lvlJc w:val="right"/>
+      <w:pPr>
+        <w:ind w:left="4320" w:hanging="180"/>
+      </w:pPr>
+    </w:lvl>
+    <w:lvl w:ilvl="6" w:tplc="0809000F" w:tentative="1">
+      <w:start w:val="1"/>
+      <w:numFmt w:val="decimal"/>
+      <w:lvlText w:val="%7."/>
+      <w:lvlJc w:val="left"/>
+      <w:pPr>
+        <w:ind w:left="5040" w:hanging="360"/>
+      </w:pPr>
+    </w:lvl>
+    <w:lvl w:ilvl="7" w:tplc="08090019" w:tentative="1">
+      <w:start w:val="1"/>
+      <w:numFmt w:val="lowerLetter"/>
+      <w:lvlText w:val="%8."/>
+      <w:lvlJc w:val="left"/>
+      <w:pPr>
+        <w:ind w:left="5760" w:hanging="360"/>
+      </w:pPr>
+    </w:lvl>
+    <w:lvl w:ilvl="8" w:tplc="0809001B" w:tentative="1">
+      <w:start w:val="1"/>
+      <w:numFmt w:val="lowerRoman"/>
+      <w:lvlText w:val="%9."/>
+      <w:lvlJc w:val="right"/>
+      <w:pPr>
+        <w:ind w:left="6480" w:hanging="180"/>
+      </w:pPr>
+    </w:lvl>
+  </w:abstractNum>
+  <w:abstractNum w:abstractNumId="16" w15:restartNumberingAfterBreak="0">
+    <w:nsid w:val="73100F52"/>
+    <w:multiLevelType w:val="hybridMultilevel"/>
+    <w:tmpl w:val="A0763B88"/>
+    <w:lvl w:ilvl="0" w:tplc="08090001">
+      <w:start w:val="1"/>
+      <w:numFmt w:val="bullet"/>
+      <w:lvlText w:val=""/>
+      <w:lvlJc w:val="left"/>
+      <w:pPr>
+        <w:ind w:left="720" w:hanging="360"/>
+      </w:pPr>
+      <w:rPr>
+        <w:rFonts w:ascii="Symbol" w:hAnsi="Symbol" w:hint="default"/>
+      </w:rPr>
+    </w:lvl>
+    <w:lvl w:ilvl="1" w:tplc="08090003" w:tentative="1">
+      <w:start w:val="1"/>
+      <w:numFmt w:val="bullet"/>
+      <w:lvlText w:val="o"/>
+      <w:lvlJc w:val="left"/>
+      <w:pPr>
+        <w:ind w:left="1440" w:hanging="360"/>
+      </w:pPr>
+      <w:rPr>
+        <w:rFonts w:ascii="Courier New" w:hAnsi="Courier New" w:cs="Courier New" w:hint="default"/>
+      </w:rPr>
+    </w:lvl>
+    <w:lvl w:ilvl="2" w:tplc="08090005" w:tentative="1">
+      <w:start w:val="1"/>
+      <w:numFmt w:val="bullet"/>
+      <w:lvlText w:val=""/>
+      <w:lvlJc w:val="left"/>
+      <w:pPr>
+        <w:ind w:left="2160" w:hanging="360"/>
+      </w:pPr>
+      <w:rPr>
+        <w:rFonts w:ascii="Wingdings" w:hAnsi="Wingdings" w:hint="default"/>
+      </w:rPr>
+    </w:lvl>
+    <w:lvl w:ilvl="3" w:tplc="08090001" w:tentative="1">
+      <w:start w:val="1"/>
+      <w:numFmt w:val="bullet"/>
+      <w:lvlText w:val=""/>
+      <w:lvlJc w:val="left"/>
+      <w:pPr>
+        <w:ind w:left="2880" w:hanging="360"/>
+      </w:pPr>
+      <w:rPr>
+        <w:rFonts w:ascii="Symbol" w:hAnsi="Symbol" w:hint="default"/>
+      </w:rPr>
+    </w:lvl>
+    <w:lvl w:ilvl="4" w:tplc="08090003" w:tentative="1">
+      <w:start w:val="1"/>
+      <w:numFmt w:val="bullet"/>
+      <w:lvlText w:val="o"/>
+      <w:lvlJc w:val="left"/>
+      <w:pPr>
+        <w:ind w:left="3600" w:hanging="360"/>
+      </w:pPr>
+      <w:rPr>
+        <w:rFonts w:ascii="Courier New" w:hAnsi="Courier New" w:cs="Courier New" w:hint="default"/>
+      </w:rPr>
+    </w:lvl>
+    <w:lvl w:ilvl="5" w:tplc="08090005" w:tentative="1">
+      <w:start w:val="1"/>
+      <w:numFmt w:val="bullet"/>
+      <w:lvlText w:val=""/>
+      <w:lvlJc w:val="left"/>
+      <w:pPr>
+        <w:ind w:left="4320" w:hanging="360"/>
+      </w:pPr>
+      <w:rPr>
+        <w:rFonts w:ascii="Wingdings" w:hAnsi="Wingdings" w:hint="default"/>
+      </w:rPr>
+    </w:lvl>
+    <w:lvl w:ilvl="6" w:tplc="08090001" w:tentative="1">
+      <w:start w:val="1"/>
+      <w:numFmt w:val="bullet"/>
+      <w:lvlText w:val=""/>
+      <w:lvlJc w:val="left"/>
+      <w:pPr>
+        <w:ind w:left="5040" w:hanging="360"/>
+      </w:pPr>
+      <w:rPr>
+        <w:rFonts w:ascii="Symbol" w:hAnsi="Symbol" w:hint="default"/>
+      </w:rPr>
+    </w:lvl>
+    <w:lvl w:ilvl="7" w:tplc="08090003" w:tentative="1">
+      <w:start w:val="1"/>
+      <w:numFmt w:val="bullet"/>
+      <w:lvlText w:val="o"/>
+      <w:lvlJc w:val="left"/>
+      <w:pPr>
+        <w:ind w:left="5760" w:hanging="360"/>
+      </w:pPr>
+      <w:rPr>
+        <w:rFonts w:ascii="Courier New" w:hAnsi="Courier New" w:cs="Courier New" w:hint="default"/>
+      </w:rPr>
+    </w:lvl>
+    <w:lvl w:ilvl="8" w:tplc="08090005" w:tentative="1">
+      <w:start w:val="1"/>
+      <w:numFmt w:val="bullet"/>
+      <w:lvlText w:val=""/>
+      <w:lvlJc w:val="left"/>
+      <w:pPr>
+        <w:ind w:left="6480" w:hanging="360"/>
+      </w:pPr>
+      <w:rPr>
+        <w:rFonts w:ascii="Wingdings" w:hAnsi="Wingdings" w:hint="default"/>
+      </w:rPr>
+    </w:lvl>
+  </w:abstractNum>
   <w:num w:numId="1">
-    <w:abstractNumId w:val="5"/>
+    <w:abstractNumId w:val="14"/>
   </w:num>
   <w:num w:numId="2">
-    <w:abstractNumId w:val="1"/>
+    <w:abstractNumId w:val="4"/>
   </w:num>
   <w:num w:numId="3">
-    <w:abstractNumId w:val="3"/>
+    <w:abstractNumId w:val="8"/>
   </w:num>
   <w:num w:numId="4">
-    <w:abstractNumId w:val="2"/>
+    <w:abstractNumId w:val="5"/>
   </w:num>
   <w:num w:numId="5">
     <w:abstractNumId w:val="0"/>
   </w:num>
   <w:num w:numId="6">
-    <w:abstractNumId w:val="4"/>
+    <w:abstractNumId w:val="13"/>
+  </w:num>
+  <w:num w:numId="7">
+    <w:abstractNumId w:val="16"/>
+  </w:num>
+  <w:num w:numId="8">
+    <w:abstractNumId w:val="10"/>
+  </w:num>
+  <w:num w:numId="9">
+    <w:abstractNumId w:val="11"/>
+  </w:num>
+  <w:num w:numId="10">
+    <w:abstractNumId w:val="7"/>
+  </w:num>
+  <w:num w:numId="11">
+    <w:abstractNumId w:val="12"/>
+  </w:num>
+  <w:num w:numId="12">
+    <w:abstractNumId w:val="3"/>
+  </w:num>
+  <w:num w:numId="13">
+    <w:abstractNumId w:val="15"/>
+  </w:num>
+  <w:num w:numId="14">
+    <w:abstractNumId w:val="1"/>
+  </w:num>
+  <w:num w:numId="15">
+    <w:abstractNumId w:val="6"/>
+  </w:num>
+  <w:num w:numId="16">
+    <w:abstractNumId w:val="2"/>
+  </w:num>
+  <w:num w:numId="17">
+    <w:abstractNumId w:val="9"/>
+  </w:num>
+  <w:num w:numId="18">
+    <w:abstractNumId w:val="9"/>
   </w:num>
 </w:numbering>
 </file>
@@ -3741,7 +4848,8 @@
     </w:rPrDefault>
     <w:pPrDefault>
       <w:pPr>
-        <w:spacing w:after="160" w:line="259" w:lineRule="auto"/>
+        <w:spacing w:before="240" w:after="240" w:line="259" w:lineRule="auto"/>
+        <w:jc w:val="both"/>
       </w:pPr>
     </w:pPrDefault>
   </w:docDefaults>
@@ -4127,9 +5235,6 @@
     <w:name w:val="Normal"/>
     <w:qFormat/>
     <w:rsid w:val="00212DBD"/>
-    <w:pPr>
-      <w:jc w:val="both"/>
-    </w:pPr>
     <w:rPr>
       <w:rFonts w:ascii="Baskerville Old Face" w:hAnsi="Baskerville Old Face"/>
       <w:sz w:val="24"/>
@@ -4146,7 +5251,10 @@
     <w:pPr>
       <w:keepNext/>
       <w:keepLines/>
-      <w:spacing w:before="240" w:after="0"/>
+      <w:numPr>
+        <w:numId w:val="18"/>
+      </w:numPr>
+      <w:spacing w:after="0"/>
       <w:outlineLvl w:val="0"/>
     </w:pPr>
     <w:rPr>
@@ -4169,6 +5277,10 @@
     <w:pPr>
       <w:keepNext/>
       <w:keepLines/>
+      <w:numPr>
+        <w:ilvl w:val="1"/>
+        <w:numId w:val="18"/>
+      </w:numPr>
       <w:spacing w:before="40" w:after="0"/>
       <w:outlineLvl w:val="1"/>
     </w:pPr>
@@ -4191,6 +5303,10 @@
     <w:pPr>
       <w:keepNext/>
       <w:keepLines/>
+      <w:numPr>
+        <w:ilvl w:val="2"/>
+        <w:numId w:val="18"/>
+      </w:numPr>
       <w:spacing w:before="40" w:after="0"/>
       <w:outlineLvl w:val="2"/>
     </w:pPr>
@@ -4199,6 +5315,166 @@
       <w:color w:val="2F5496" w:themeColor="accent1" w:themeShade="BF"/>
       <w:sz w:val="32"/>
       <w:szCs w:val="24"/>
+    </w:rPr>
+  </w:style>
+  <w:style w:type="paragraph" w:styleId="Heading4">
+    <w:name w:val="heading 4"/>
+    <w:basedOn w:val="Normal"/>
+    <w:next w:val="Normal"/>
+    <w:link w:val="Heading4Char"/>
+    <w:uiPriority w:val="9"/>
+    <w:semiHidden/>
+    <w:unhideWhenUsed/>
+    <w:qFormat/>
+    <w:rsid w:val="00222961"/>
+    <w:pPr>
+      <w:keepNext/>
+      <w:keepLines/>
+      <w:numPr>
+        <w:ilvl w:val="3"/>
+        <w:numId w:val="18"/>
+      </w:numPr>
+      <w:spacing w:before="40" w:after="0"/>
+      <w:outlineLvl w:val="3"/>
+    </w:pPr>
+    <w:rPr>
+      <w:rFonts w:asciiTheme="majorHAnsi" w:eastAsiaTheme="majorEastAsia" w:hAnsiTheme="majorHAnsi" w:cstheme="majorBidi"/>
+      <w:i/>
+      <w:iCs/>
+      <w:color w:val="2F5496" w:themeColor="accent1" w:themeShade="BF"/>
+    </w:rPr>
+  </w:style>
+  <w:style w:type="paragraph" w:styleId="Heading5">
+    <w:name w:val="heading 5"/>
+    <w:basedOn w:val="Normal"/>
+    <w:next w:val="Normal"/>
+    <w:link w:val="Heading5Char"/>
+    <w:uiPriority w:val="9"/>
+    <w:semiHidden/>
+    <w:unhideWhenUsed/>
+    <w:qFormat/>
+    <w:rsid w:val="00222961"/>
+    <w:pPr>
+      <w:keepNext/>
+      <w:keepLines/>
+      <w:numPr>
+        <w:ilvl w:val="4"/>
+        <w:numId w:val="18"/>
+      </w:numPr>
+      <w:spacing w:before="40" w:after="0"/>
+      <w:outlineLvl w:val="4"/>
+    </w:pPr>
+    <w:rPr>
+      <w:rFonts w:asciiTheme="majorHAnsi" w:eastAsiaTheme="majorEastAsia" w:hAnsiTheme="majorHAnsi" w:cstheme="majorBidi"/>
+      <w:color w:val="2F5496" w:themeColor="accent1" w:themeShade="BF"/>
+    </w:rPr>
+  </w:style>
+  <w:style w:type="paragraph" w:styleId="Heading6">
+    <w:name w:val="heading 6"/>
+    <w:basedOn w:val="Normal"/>
+    <w:next w:val="Normal"/>
+    <w:link w:val="Heading6Char"/>
+    <w:uiPriority w:val="9"/>
+    <w:semiHidden/>
+    <w:unhideWhenUsed/>
+    <w:qFormat/>
+    <w:rsid w:val="00222961"/>
+    <w:pPr>
+      <w:keepNext/>
+      <w:keepLines/>
+      <w:numPr>
+        <w:ilvl w:val="5"/>
+        <w:numId w:val="18"/>
+      </w:numPr>
+      <w:spacing w:before="40" w:after="0"/>
+      <w:outlineLvl w:val="5"/>
+    </w:pPr>
+    <w:rPr>
+      <w:rFonts w:asciiTheme="majorHAnsi" w:eastAsiaTheme="majorEastAsia" w:hAnsiTheme="majorHAnsi" w:cstheme="majorBidi"/>
+      <w:color w:val="1F3763" w:themeColor="accent1" w:themeShade="7F"/>
+    </w:rPr>
+  </w:style>
+  <w:style w:type="paragraph" w:styleId="Heading7">
+    <w:name w:val="heading 7"/>
+    <w:basedOn w:val="Normal"/>
+    <w:next w:val="Normal"/>
+    <w:link w:val="Heading7Char"/>
+    <w:uiPriority w:val="9"/>
+    <w:semiHidden/>
+    <w:unhideWhenUsed/>
+    <w:qFormat/>
+    <w:rsid w:val="00222961"/>
+    <w:pPr>
+      <w:keepNext/>
+      <w:keepLines/>
+      <w:numPr>
+        <w:ilvl w:val="6"/>
+        <w:numId w:val="18"/>
+      </w:numPr>
+      <w:spacing w:before="40" w:after="0"/>
+      <w:outlineLvl w:val="6"/>
+    </w:pPr>
+    <w:rPr>
+      <w:rFonts w:asciiTheme="majorHAnsi" w:eastAsiaTheme="majorEastAsia" w:hAnsiTheme="majorHAnsi" w:cstheme="majorBidi"/>
+      <w:i/>
+      <w:iCs/>
+      <w:color w:val="1F3763" w:themeColor="accent1" w:themeShade="7F"/>
+    </w:rPr>
+  </w:style>
+  <w:style w:type="paragraph" w:styleId="Heading8">
+    <w:name w:val="heading 8"/>
+    <w:basedOn w:val="Normal"/>
+    <w:next w:val="Normal"/>
+    <w:link w:val="Heading8Char"/>
+    <w:uiPriority w:val="9"/>
+    <w:semiHidden/>
+    <w:unhideWhenUsed/>
+    <w:qFormat/>
+    <w:rsid w:val="00222961"/>
+    <w:pPr>
+      <w:keepNext/>
+      <w:keepLines/>
+      <w:numPr>
+        <w:ilvl w:val="7"/>
+        <w:numId w:val="18"/>
+      </w:numPr>
+      <w:spacing w:before="40" w:after="0"/>
+      <w:outlineLvl w:val="7"/>
+    </w:pPr>
+    <w:rPr>
+      <w:rFonts w:asciiTheme="majorHAnsi" w:eastAsiaTheme="majorEastAsia" w:hAnsiTheme="majorHAnsi" w:cstheme="majorBidi"/>
+      <w:color w:val="272727" w:themeColor="text1" w:themeTint="D8"/>
+      <w:sz w:val="21"/>
+      <w:szCs w:val="21"/>
+    </w:rPr>
+  </w:style>
+  <w:style w:type="paragraph" w:styleId="Heading9">
+    <w:name w:val="heading 9"/>
+    <w:basedOn w:val="Normal"/>
+    <w:next w:val="Normal"/>
+    <w:link w:val="Heading9Char"/>
+    <w:uiPriority w:val="9"/>
+    <w:semiHidden/>
+    <w:unhideWhenUsed/>
+    <w:qFormat/>
+    <w:rsid w:val="00222961"/>
+    <w:pPr>
+      <w:keepNext/>
+      <w:keepLines/>
+      <w:numPr>
+        <w:ilvl w:val="8"/>
+        <w:numId w:val="18"/>
+      </w:numPr>
+      <w:spacing w:before="40" w:after="0"/>
+      <w:outlineLvl w:val="8"/>
+    </w:pPr>
+    <w:rPr>
+      <w:rFonts w:asciiTheme="majorHAnsi" w:eastAsiaTheme="majorEastAsia" w:hAnsiTheme="majorHAnsi" w:cstheme="majorBidi"/>
+      <w:i/>
+      <w:iCs/>
+      <w:color w:val="272727" w:themeColor="text1" w:themeTint="D8"/>
+      <w:sz w:val="21"/>
+      <w:szCs w:val="21"/>
     </w:rPr>
   </w:style>
   <w:style w:type="character" w:default="1" w:styleId="DefaultParagraphFont">
@@ -4456,7 +5732,7 @@
     <w:qFormat/>
     <w:rsid w:val="00DA7A3F"/>
     <w:pPr>
-      <w:spacing w:before="120" w:after="240" w:line="240" w:lineRule="auto"/>
+      <w:spacing w:before="120" w:line="240" w:lineRule="auto"/>
       <w:ind w:left="720"/>
       <w:contextualSpacing/>
     </w:pPr>
@@ -4512,6 +5788,102 @@
     <w:rPr>
       <w:color w:val="605E5C"/>
       <w:shd w:val="clear" w:color="auto" w:fill="E1DFDD"/>
+    </w:rPr>
+  </w:style>
+  <w:style w:type="numbering" w:customStyle="1" w:styleId="Headings">
+    <w:name w:val="Headings"/>
+    <w:uiPriority w:val="99"/>
+    <w:rsid w:val="00A30EFA"/>
+    <w:pPr>
+      <w:numPr>
+        <w:numId w:val="8"/>
+      </w:numPr>
+    </w:pPr>
+  </w:style>
+  <w:style w:type="character" w:customStyle="1" w:styleId="Heading4Char">
+    <w:name w:val="Heading 4 Char"/>
+    <w:basedOn w:val="DefaultParagraphFont"/>
+    <w:link w:val="Heading4"/>
+    <w:uiPriority w:val="9"/>
+    <w:semiHidden/>
+    <w:rsid w:val="00222961"/>
+    <w:rPr>
+      <w:rFonts w:asciiTheme="majorHAnsi" w:eastAsiaTheme="majorEastAsia" w:hAnsiTheme="majorHAnsi" w:cstheme="majorBidi"/>
+      <w:i/>
+      <w:iCs/>
+      <w:color w:val="2F5496" w:themeColor="accent1" w:themeShade="BF"/>
+      <w:sz w:val="24"/>
+    </w:rPr>
+  </w:style>
+  <w:style w:type="character" w:customStyle="1" w:styleId="Heading5Char">
+    <w:name w:val="Heading 5 Char"/>
+    <w:basedOn w:val="DefaultParagraphFont"/>
+    <w:link w:val="Heading5"/>
+    <w:uiPriority w:val="9"/>
+    <w:semiHidden/>
+    <w:rsid w:val="00222961"/>
+    <w:rPr>
+      <w:rFonts w:asciiTheme="majorHAnsi" w:eastAsiaTheme="majorEastAsia" w:hAnsiTheme="majorHAnsi" w:cstheme="majorBidi"/>
+      <w:color w:val="2F5496" w:themeColor="accent1" w:themeShade="BF"/>
+      <w:sz w:val="24"/>
+    </w:rPr>
+  </w:style>
+  <w:style w:type="character" w:customStyle="1" w:styleId="Heading6Char">
+    <w:name w:val="Heading 6 Char"/>
+    <w:basedOn w:val="DefaultParagraphFont"/>
+    <w:link w:val="Heading6"/>
+    <w:uiPriority w:val="9"/>
+    <w:semiHidden/>
+    <w:rsid w:val="00222961"/>
+    <w:rPr>
+      <w:rFonts w:asciiTheme="majorHAnsi" w:eastAsiaTheme="majorEastAsia" w:hAnsiTheme="majorHAnsi" w:cstheme="majorBidi"/>
+      <w:color w:val="1F3763" w:themeColor="accent1" w:themeShade="7F"/>
+      <w:sz w:val="24"/>
+    </w:rPr>
+  </w:style>
+  <w:style w:type="character" w:customStyle="1" w:styleId="Heading7Char">
+    <w:name w:val="Heading 7 Char"/>
+    <w:basedOn w:val="DefaultParagraphFont"/>
+    <w:link w:val="Heading7"/>
+    <w:uiPriority w:val="9"/>
+    <w:semiHidden/>
+    <w:rsid w:val="00222961"/>
+    <w:rPr>
+      <w:rFonts w:asciiTheme="majorHAnsi" w:eastAsiaTheme="majorEastAsia" w:hAnsiTheme="majorHAnsi" w:cstheme="majorBidi"/>
+      <w:i/>
+      <w:iCs/>
+      <w:color w:val="1F3763" w:themeColor="accent1" w:themeShade="7F"/>
+      <w:sz w:val="24"/>
+    </w:rPr>
+  </w:style>
+  <w:style w:type="character" w:customStyle="1" w:styleId="Heading8Char">
+    <w:name w:val="Heading 8 Char"/>
+    <w:basedOn w:val="DefaultParagraphFont"/>
+    <w:link w:val="Heading8"/>
+    <w:uiPriority w:val="9"/>
+    <w:semiHidden/>
+    <w:rsid w:val="00222961"/>
+    <w:rPr>
+      <w:rFonts w:asciiTheme="majorHAnsi" w:eastAsiaTheme="majorEastAsia" w:hAnsiTheme="majorHAnsi" w:cstheme="majorBidi"/>
+      <w:color w:val="272727" w:themeColor="text1" w:themeTint="D8"/>
+      <w:sz w:val="21"/>
+      <w:szCs w:val="21"/>
+    </w:rPr>
+  </w:style>
+  <w:style w:type="character" w:customStyle="1" w:styleId="Heading9Char">
+    <w:name w:val="Heading 9 Char"/>
+    <w:basedOn w:val="DefaultParagraphFont"/>
+    <w:link w:val="Heading9"/>
+    <w:uiPriority w:val="9"/>
+    <w:semiHidden/>
+    <w:rsid w:val="00222961"/>
+    <w:rPr>
+      <w:rFonts w:asciiTheme="majorHAnsi" w:eastAsiaTheme="majorEastAsia" w:hAnsiTheme="majorHAnsi" w:cstheme="majorBidi"/>
+      <w:i/>
+      <w:iCs/>
+      <w:color w:val="272727" w:themeColor="text1" w:themeTint="D8"/>
+      <w:sz w:val="21"/>
+      <w:szCs w:val="21"/>
     </w:rPr>
   </w:style>
 </w:styles>
@@ -5075,11 +6447,65 @@
     <b:URL>https://internetofthingsagenda.techtarget.com/definition/RFID-radio-frequency-identification</b:URL>
     <b:RefOrder>11</b:RefOrder>
   </b:Source>
+  <b:Source>
+    <b:Tag>Igo14</b:Tag>
+    <b:SourceType>Book</b:SourceType>
+    <b:Guid>{B0027B7C-5FCE-41B1-B608-18AA3EB4218B}</b:Guid>
+    <b:Title>Beginning NFC</b:Title>
+    <b:Year>2014</b:Year>
+    <b:YearAccessed>2020</b:YearAccessed>
+    <b:MonthAccessed>June</b:MonthAccessed>
+    <b:DayAccessed>4</b:DayAccessed>
+    <b:Author>
+      <b:Author>
+        <b:NameList>
+          <b:Person>
+            <b:Last>Igoe</b:Last>
+            <b:First>Tom</b:First>
+          </b:Person>
+          <b:Person>
+            <b:Last>Jepson</b:Last>
+            <b:First>Brian</b:First>
+          </b:Person>
+          <b:Person>
+            <b:Last>Coleman</b:Last>
+            <b:First>Don</b:First>
+          </b:Person>
+        </b:NameList>
+      </b:Author>
+    </b:Author>
+    <b:City>Sebastopol</b:City>
+    <b:Publisher>O'Reilly Media Inc.</b:Publisher>
+    <b:Edition>2014</b:Edition>
+    <b:StateProvince>California</b:StateProvince>
+    <b:CountryRegion>USA</b:CountryRegion>
+    <b:Pages>256</b:Pages>
+    <b:RefOrder>12</b:RefOrder>
+  </b:Source>
+  <b:Source>
+    <b:Tag>Low14</b:Tag>
+    <b:SourceType>DocumentFromInternetSite</b:SourceType>
+    <b:Guid>{FFA1C93D-90AC-4A85-91DF-682FE3AB0CFE}</b:Guid>
+    <b:Title>What Are the Different Types of RFID Technology?</b:Title>
+    <b:Year>2014</b:Year>
+    <b:Author>
+      <b:Author>
+        <b:Corporate>Lowry Solutions</b:Corporate>
+      </b:Author>
+    </b:Author>
+    <b:Month>December</b:Month>
+    <b:Day>12</b:Day>
+    <b:YearAccessed>2020</b:YearAccessed>
+    <b:MonthAccessed>June</b:MonthAccessed>
+    <b:DayAccessed>21</b:DayAccessed>
+    <b:URL>https://lowrysolutions.com/blog/what-are-the-different-types-of-rfid-technology/</b:URL>
+    <b:RefOrder>13</b:RefOrder>
+  </b:Source>
 </b:Sources>
 </file>
 
 <file path=customXml/itemProps1.xml><?xml version="1.0" encoding="utf-8"?>
-<ds:datastoreItem xmlns:ds="http://schemas.openxmlformats.org/officeDocument/2006/customXml" ds:itemID="{D0785CDE-0139-47D2-A83B-06181C470729}">
+<ds:datastoreItem xmlns:ds="http://schemas.openxmlformats.org/officeDocument/2006/customXml" ds:itemID="{40C55C2E-BDAC-47C5-97F4-98C9EB369791}">
   <ds:schemaRefs>
     <ds:schemaRef ds:uri="http://schemas.openxmlformats.org/officeDocument/2006/bibliography"/>
   </ds:schemaRefs>

</xml_diff>

<commit_message>
Completed NFC and RFID definitions
</commit_message>
<xml_diff>
--- a/Documentation/Final Report/Project Report.docx
+++ b/Documentation/Final Report/Project Report.docx
@@ -495,7 +495,15 @@
     </w:p>
     <w:p>
       <w:r>
-        <w:t xml:space="preserve">Nowadays there are many ways a retailer can reward the most loyal customers. There are loyalty schemes almost for everything, from the coffee shops to </w:t>
+        <w:t xml:space="preserve">Nowadays there are </w:t>
+      </w:r>
+      <w:proofErr w:type="gramStart"/>
+      <w:r>
+        <w:t>many</w:t>
+      </w:r>
+      <w:proofErr w:type="gramEnd"/>
+      <w:r>
+        <w:t xml:space="preserve"> ways a retailer can reward the most loyal customers. There are loyalty schemes almost for everything, from the coffee shops to </w:t>
       </w:r>
       <w:r>
         <w:t>flights</w:t>
@@ -638,8 +646,13 @@
         <w:t>number of</w:t>
       </w:r>
       <w:r>
-        <w:t xml:space="preserve"> purchase</w:t>
-      </w:r>
+        <w:t xml:space="preserve"> </w:t>
+      </w:r>
+      <w:proofErr w:type="gramStart"/>
+      <w:r>
+        <w:t>purchase</w:t>
+      </w:r>
+      <w:proofErr w:type="gramEnd"/>
       <w:r>
         <w:t xml:space="preserve"> made</w:t>
       </w:r>
@@ -759,7 +772,15 @@
         <w:t xml:space="preserve">(Near Field Communication) </w:t>
       </w:r>
       <w:r>
-        <w:t xml:space="preserve">technology. Also known as contactless, this technology is now available in most of the devices in the world and </w:t>
+        <w:t xml:space="preserve">technology. Also known as contactless, this technology is now available in </w:t>
+      </w:r>
+      <w:proofErr w:type="gramStart"/>
+      <w:r>
+        <w:t>most of</w:t>
+      </w:r>
+      <w:proofErr w:type="gramEnd"/>
+      <w:r>
+        <w:t xml:space="preserve"> the devices in the world and </w:t>
       </w:r>
       <w:r>
         <w:t>it is becoming more popular</w:t>
@@ -855,7 +876,15 @@
     </w:p>
     <w:p>
       <w:r>
-        <w:t xml:space="preserve">This technology is mostly used for payments with a small amount of money involved because it does not require any type of validation. The lack of validation makes the card more vulnerable to </w:t>
+        <w:t xml:space="preserve">This technology </w:t>
+      </w:r>
+      <w:proofErr w:type="gramStart"/>
+      <w:r>
+        <w:t>is mostly used</w:t>
+      </w:r>
+      <w:proofErr w:type="gramEnd"/>
+      <w:r>
+        <w:t xml:space="preserve"> for payments with a small amount of money involved because it does not require any type of validation. The lack of validation makes the card more vulnerable to </w:t>
       </w:r>
       <w:r>
         <w:t>fraud</w:t>
@@ -1034,11 +1063,16 @@
       <w:r>
         <w:t xml:space="preserve"> </w:t>
       </w:r>
+      <w:proofErr w:type="gramStart"/>
       <w:r>
         <w:t>re</w:t>
       </w:r>
       <w:r>
-        <w:t>strict to a proof a purchase, but it could a number of visits throughout a month or maybe an interaction with a new product in the store.</w:t>
+        <w:t>strict</w:t>
+      </w:r>
+      <w:proofErr w:type="gramEnd"/>
+      <w:r>
+        <w:t xml:space="preserve"> to a proof a purchase, but it could a number of visits throughout a month or maybe an interaction with a new product in the store.</w:t>
       </w:r>
       <w:r>
         <w:t xml:space="preserve"> With the use of NFC tag the retailer is also able to reuse the same piece of technology without investing into more complex </w:t>
@@ -1311,7 +1345,21 @@
         <w:rPr>
           <w:bCs/>
         </w:rPr>
-        <w:t>Moreover, I would like to achieve some additional features (in descending order of importance):</w:t>
+        <w:t xml:space="preserve">Moreover, I would like to achieve </w:t>
+      </w:r>
+      <w:proofErr w:type="gramStart"/>
+      <w:r>
+        <w:rPr>
+          <w:bCs/>
+        </w:rPr>
+        <w:t>some</w:t>
+      </w:r>
+      <w:proofErr w:type="gramEnd"/>
+      <w:r>
+        <w:rPr>
+          <w:bCs/>
+        </w:rPr>
+        <w:t xml:space="preserve"> additional features (in descending order of importance):</w:t>
       </w:r>
     </w:p>
     <w:p>
@@ -1428,8 +1476,13 @@
         <w:t xml:space="preserve"> for the intended solution</w:t>
       </w:r>
       <w:r>
-        <w:t xml:space="preserve"> is included</w:t>
-      </w:r>
+        <w:t xml:space="preserve"> </w:t>
+      </w:r>
+      <w:proofErr w:type="gramStart"/>
+      <w:r>
+        <w:t>is included</w:t>
+      </w:r>
+      <w:proofErr w:type="gramEnd"/>
       <w:r>
         <w:t>.</w:t>
       </w:r>
@@ -1444,8 +1497,13 @@
     </w:p>
     <w:p>
       <w:r>
-        <w:t>Within the following sections the literature review will be uncovered</w:t>
-      </w:r>
+        <w:t xml:space="preserve">Within the following sections the literature review will </w:t>
+      </w:r>
+      <w:proofErr w:type="gramStart"/>
+      <w:r>
+        <w:t>be uncovered</w:t>
+      </w:r>
+      <w:proofErr w:type="gramEnd"/>
       <w:r>
         <w:t xml:space="preserve"> to give an insight of the aspects of the NFC.</w:t>
       </w:r>
@@ -1495,7 +1553,15 @@
         <w:t xml:space="preserve">on Theremin (also known as </w:t>
       </w:r>
       <w:r>
-        <w:t>Lev Sergeyevich Termen</w:t>
+        <w:t xml:space="preserve">Lev </w:t>
+      </w:r>
+      <w:proofErr w:type="spellStart"/>
+      <w:r>
+        <w:t>Sergeyevich</w:t>
+      </w:r>
+      <w:proofErr w:type="spellEnd"/>
+      <w:r>
+        <w:t xml:space="preserve"> Termen</w:t>
       </w:r>
       <w:r>
         <w:t xml:space="preserve">) in 1920 </w:t>
@@ -1510,7 +1576,15 @@
         <w:t>can</w:t>
       </w:r>
       <w:r>
-        <w:t xml:space="preserve"> produce sounds without being touched. The theremin core principles are heterodyning and capacitance. </w:t>
+        <w:t xml:space="preserve"> produce sounds without </w:t>
+      </w:r>
+      <w:proofErr w:type="gramStart"/>
+      <w:r>
+        <w:t>being touched</w:t>
+      </w:r>
+      <w:proofErr w:type="gramEnd"/>
+      <w:r>
+        <w:t xml:space="preserve">. The theremin core principles are heterodyning and capacitance. </w:t>
       </w:r>
       <w:r>
         <w:t>The former is the result of a combination or mixture of two frequencies</w:t>
@@ -1671,10 +1745,18 @@
     </w:p>
     <w:p>
       <w:r>
-        <w:t xml:space="preserve">The electric instrument has two metal antennas, one to control the pitch and the other to control the volume. When a hand goes near to an antenna, a natural capacitor is </w:t>
-      </w:r>
-      <w:r>
-        <w:t>generated,</w:t>
+        <w:t xml:space="preserve">The electric instrument has two metal antennas, one to control the pitch and the other to control the volume. When a hand goes near to an antenna, a natural capacitor </w:t>
+      </w:r>
+      <w:proofErr w:type="gramStart"/>
+      <w:r>
+        <w:t xml:space="preserve">is </w:t>
+      </w:r>
+      <w:r>
+        <w:t>generated</w:t>
+      </w:r>
+      <w:proofErr w:type="gramEnd"/>
+      <w:r>
+        <w:t>,</w:t>
       </w:r>
       <w:r>
         <w:t xml:space="preserve"> and</w:t>
@@ -1917,7 +1999,15 @@
     </w:p>
     <w:p>
       <w:r>
-        <w:t xml:space="preserve">Eventually it was found that the </w:t>
+        <w:t xml:space="preserve">Eventually it </w:t>
+      </w:r>
+      <w:proofErr w:type="gramStart"/>
+      <w:r>
+        <w:t>was found</w:t>
+      </w:r>
+      <w:proofErr w:type="gramEnd"/>
+      <w:r>
+        <w:t xml:space="preserve"> that the </w:t>
       </w:r>
       <w:r>
         <w:t>gift was a</w:t>
@@ -2078,7 +2168,15 @@
         <w:t xml:space="preserve">. </w:t>
       </w:r>
       <w:r>
-        <w:t>An interference would be created w</w:t>
+        <w:t xml:space="preserve">An interference would </w:t>
+      </w:r>
+      <w:proofErr w:type="gramStart"/>
+      <w:r>
+        <w:t>be created</w:t>
+      </w:r>
+      <w:proofErr w:type="gramEnd"/>
+      <w:r>
+        <w:t xml:space="preserve"> w</w:t>
       </w:r>
       <w:r>
         <w:t xml:space="preserve">hen beaming a </w:t>
@@ -2173,7 +2271,15 @@
     </w:p>
     <w:p>
       <w:r>
-        <w:t>This can be conceived as the first example of the modern RFID (radio-frequency identification) technology because of the</w:t>
+        <w:t xml:space="preserve">This can </w:t>
+      </w:r>
+      <w:proofErr w:type="gramStart"/>
+      <w:r>
+        <w:t>be conceived</w:t>
+      </w:r>
+      <w:proofErr w:type="gramEnd"/>
+      <w:r>
+        <w:t xml:space="preserve"> as the first example of the modern RFID (radio-frequency identification) technology because of the</w:t>
       </w:r>
       <w:r>
         <w:t xml:space="preserve"> concept and physics involved.</w:t>
@@ -2413,7 +2519,15 @@
         <w:t xml:space="preserve"> between the two coils </w:t>
       </w:r>
       <w:r>
-        <w:t>can be calculated by the following formula</w:t>
+        <w:t xml:space="preserve">can </w:t>
+      </w:r>
+      <w:proofErr w:type="gramStart"/>
+      <w:r>
+        <w:t>be calculated</w:t>
+      </w:r>
+      <w:proofErr w:type="gramEnd"/>
+      <w:r>
+        <w:t xml:space="preserve"> by the following formula</w:t>
       </w:r>
       <w:r>
         <w:t xml:space="preserve">: </w:t>
@@ -2676,6 +2790,7 @@
       <w:pPr>
         <w:pStyle w:val="Heading3"/>
       </w:pPr>
+      <w:bookmarkStart w:id="3" w:name="_Ref44785462"/>
       <w:r>
         <w:t>RFID</w:t>
       </w:r>
@@ -2703,6 +2818,7 @@
       <w:r>
         <w:t>dentification)</w:t>
       </w:r>
+      <w:bookmarkEnd w:id="3"/>
     </w:p>
     <w:p>
       <w:r>
@@ -2792,7 +2908,7 @@
             <w:fldChar w:fldCharType="begin"/>
           </w:r>
           <w:r>
-            <w:instrText xml:space="preserve"> CITATION Igo14 \l 2057 </w:instrText>
+            <w:instrText xml:space="preserve">CITATION Igo14 \l 2057 </w:instrText>
           </w:r>
           <w:r>
             <w:fldChar w:fldCharType="separate"/>
@@ -2820,7 +2936,21 @@
         <w:t>s</w:t>
       </w:r>
       <w:r>
-        <w:t xml:space="preserve"> of communication mode: active and passive. But first of all, it is important to define the two actors involved in the exchange: the target and the initiator.</w:t>
+        <w:t xml:space="preserve"> of communication mode: active and passive. But </w:t>
+      </w:r>
+      <w:proofErr w:type="gramStart"/>
+      <w:r>
+        <w:t>first of all</w:t>
+      </w:r>
+      <w:proofErr w:type="gramEnd"/>
+      <w:r>
+        <w:t xml:space="preserve">, it is </w:t>
+      </w:r>
+      <w:r>
+        <w:t>essential</w:t>
+      </w:r>
+      <w:r>
+        <w:t xml:space="preserve"> to define the two actors involved in the exchange: the target and the initiator.</w:t>
       </w:r>
       <w:r>
         <w:t xml:space="preserve"> </w:t>
@@ -2850,7 +2980,7 @@
             <w:fldChar w:fldCharType="begin"/>
           </w:r>
           <w:r>
-            <w:instrText xml:space="preserve"> CITATION Igo14 \l 2057 </w:instrText>
+            <w:instrText xml:space="preserve">CITATION Igo14 \l 2057 </w:instrText>
           </w:r>
           <w:r>
             <w:fldChar w:fldCharType="separate"/>
@@ -2876,7 +3006,15 @@
         <w:t>Therefore</w:t>
       </w:r>
       <w:r>
-        <w:t>, the communications mode is considered as:</w:t>
+        <w:t xml:space="preserve">, the communications mode </w:t>
+      </w:r>
+      <w:proofErr w:type="gramStart"/>
+      <w:r>
+        <w:t>is considered</w:t>
+      </w:r>
+      <w:proofErr w:type="gramEnd"/>
+      <w:r>
+        <w:t xml:space="preserve"> as:</w:t>
       </w:r>
     </w:p>
     <w:p>
@@ -2884,24 +3022,64 @@
         <w:pStyle w:val="ListParagraph"/>
         <w:numPr>
           <w:ilvl w:val="0"/>
-          <w:numId w:val="7"/>
+          <w:numId w:val="19"/>
         </w:numPr>
-        <w:spacing w:before="240"/>
-      </w:pPr>
-      <w:r>
-        <w:rPr>
+        <w:rPr>
+          <w:rFonts w:ascii="Baskerville Old Face" w:hAnsi="Baskerville Old Face"/>
+          <w:sz w:val="24"/>
+          <w:szCs w:val="28"/>
+        </w:rPr>
+      </w:pPr>
+      <w:r>
+        <w:rPr>
+          <w:rFonts w:ascii="Baskerville Old Face" w:hAnsi="Baskerville Old Face"/>
           <w:i/>
           <w:iCs/>
+          <w:sz w:val="24"/>
+          <w:szCs w:val="28"/>
         </w:rPr>
         <w:t>Active</w:t>
       </w:r>
       <w:r>
-        <w:t xml:space="preserve"> when the target is powered independently</w:t>
-      </w:r>
-      <w:r>
+        <w:rPr>
+          <w:rFonts w:ascii="Baskerville Old Face" w:hAnsi="Baskerville Old Face"/>
+          <w:sz w:val="24"/>
+          <w:szCs w:val="28"/>
+        </w:rPr>
+        <w:t xml:space="preserve"> when the target </w:t>
+      </w:r>
+      <w:proofErr w:type="gramStart"/>
+      <w:r>
+        <w:rPr>
+          <w:rFonts w:ascii="Baskerville Old Face" w:hAnsi="Baskerville Old Face"/>
+          <w:sz w:val="24"/>
+          <w:szCs w:val="28"/>
+        </w:rPr>
+        <w:t>is powered</w:t>
+      </w:r>
+      <w:proofErr w:type="gramEnd"/>
+      <w:r>
+        <w:rPr>
+          <w:rFonts w:ascii="Baskerville Old Face" w:hAnsi="Baskerville Old Face"/>
+          <w:sz w:val="24"/>
+          <w:szCs w:val="28"/>
+        </w:rPr>
+        <w:t xml:space="preserve"> independently</w:t>
+      </w:r>
+      <w:r>
+        <w:rPr>
+          <w:rFonts w:ascii="Baskerville Old Face" w:hAnsi="Baskerville Old Face"/>
+          <w:sz w:val="24"/>
+          <w:szCs w:val="28"/>
+        </w:rPr>
         <w:t xml:space="preserve"> like with a battery</w:t>
       </w:r>
       <w:r>
+        <w:rPr>
+          <w:rFonts w:ascii="Baskerville Old Face" w:hAnsi="Baskerville Old Face"/>
+          <w:sz w:val="24"/>
+          <w:szCs w:val="28"/>
+        </w:rPr>
         <w:t>.</w:t>
       </w:r>
     </w:p>
@@ -2910,28 +3088,134 @@
         <w:pStyle w:val="ListParagraph"/>
         <w:numPr>
           <w:ilvl w:val="0"/>
-          <w:numId w:val="7"/>
+          <w:numId w:val="19"/>
         </w:numPr>
-        <w:spacing w:before="240"/>
-      </w:pPr>
-      <w:r>
-        <w:rPr>
+        <w:rPr>
+          <w:rFonts w:ascii="Baskerville Old Face" w:hAnsi="Baskerville Old Face"/>
+          <w:sz w:val="24"/>
+          <w:szCs w:val="28"/>
+        </w:rPr>
+      </w:pPr>
+      <w:r>
+        <w:rPr>
+          <w:rFonts w:ascii="Baskerville Old Face" w:hAnsi="Baskerville Old Face"/>
           <w:i/>
           <w:iCs/>
+          <w:sz w:val="24"/>
+          <w:szCs w:val="28"/>
         </w:rPr>
         <w:t>Passive</w:t>
       </w:r>
       <w:r>
+        <w:rPr>
+          <w:rFonts w:ascii="Baskerville Old Face" w:hAnsi="Baskerville Old Face"/>
+          <w:sz w:val="24"/>
+          <w:szCs w:val="28"/>
+        </w:rPr>
         <w:t xml:space="preserve"> when the target has no power source. It </w:t>
       </w:r>
       <w:r>
+        <w:rPr>
+          <w:rFonts w:ascii="Baskerville Old Face" w:hAnsi="Baskerville Old Face"/>
+          <w:sz w:val="24"/>
+          <w:szCs w:val="28"/>
+        </w:rPr>
         <w:t xml:space="preserve">usually </w:t>
       </w:r>
       <w:r>
+        <w:rPr>
+          <w:rFonts w:ascii="Baskerville Old Face" w:hAnsi="Baskerville Old Face"/>
+          <w:sz w:val="24"/>
+          <w:szCs w:val="28"/>
+        </w:rPr>
         <w:t xml:space="preserve">gets </w:t>
       </w:r>
       <w:r>
-        <w:t>the power from the radio field. Very similar to “The Great Seal Bug” mentioned before.</w:t>
+        <w:rPr>
+          <w:rFonts w:ascii="Baskerville Old Face" w:hAnsi="Baskerville Old Face"/>
+          <w:sz w:val="24"/>
+          <w:szCs w:val="28"/>
+        </w:rPr>
+        <w:t>the power from the radio field. Very similar to “The Great Seal Bug”</w:t>
+      </w:r>
+      <w:r>
+        <w:rPr>
+          <w:rFonts w:ascii="Baskerville Old Face" w:hAnsi="Baskerville Old Face"/>
+          <w:sz w:val="24"/>
+          <w:szCs w:val="28"/>
+        </w:rPr>
+        <w:t xml:space="preserve"> (see </w:t>
+      </w:r>
+      <w:r>
+        <w:rPr>
+          <w:rFonts w:ascii="Baskerville Old Face" w:hAnsi="Baskerville Old Face"/>
+          <w:sz w:val="24"/>
+          <w:szCs w:val="28"/>
+        </w:rPr>
+        <w:fldChar w:fldCharType="begin"/>
+      </w:r>
+      <w:r>
+        <w:rPr>
+          <w:rFonts w:ascii="Baskerville Old Face" w:hAnsi="Baskerville Old Face"/>
+          <w:sz w:val="24"/>
+          <w:szCs w:val="28"/>
+        </w:rPr>
+        <w:instrText xml:space="preserve"> REF _Ref44781366 \w \h </w:instrText>
+      </w:r>
+      <w:r>
+        <w:rPr>
+          <w:rFonts w:ascii="Baskerville Old Face" w:hAnsi="Baskerville Old Face"/>
+          <w:sz w:val="24"/>
+          <w:szCs w:val="28"/>
+        </w:rPr>
+      </w:r>
+      <w:r>
+        <w:rPr>
+          <w:rFonts w:ascii="Baskerville Old Face" w:hAnsi="Baskerville Old Face"/>
+          <w:sz w:val="24"/>
+          <w:szCs w:val="28"/>
+        </w:rPr>
+        <w:instrText xml:space="preserve"> \* MERGEFORMAT </w:instrText>
+      </w:r>
+      <w:r>
+        <w:rPr>
+          <w:rFonts w:ascii="Baskerville Old Face" w:hAnsi="Baskerville Old Face"/>
+          <w:sz w:val="24"/>
+          <w:szCs w:val="28"/>
+        </w:rPr>
+        <w:fldChar w:fldCharType="separate"/>
+      </w:r>
+      <w:r>
+        <w:rPr>
+          <w:rFonts w:ascii="Baskerville Old Face" w:hAnsi="Baskerville Old Face"/>
+          <w:sz w:val="24"/>
+          <w:szCs w:val="28"/>
+        </w:rPr>
+        <w:t>2.1.1</w:t>
+      </w:r>
+      <w:r>
+        <w:rPr>
+          <w:rFonts w:ascii="Baskerville Old Face" w:hAnsi="Baskerville Old Face"/>
+          <w:sz w:val="24"/>
+          <w:szCs w:val="28"/>
+        </w:rPr>
+        <w:fldChar w:fldCharType="end"/>
+      </w:r>
+      <w:r>
+        <w:rPr>
+          <w:rFonts w:ascii="Baskerville Old Face" w:hAnsi="Baskerville Old Face"/>
+          <w:sz w:val="24"/>
+          <w:szCs w:val="28"/>
+        </w:rPr>
+        <w:t>)</w:t>
+      </w:r>
+      <w:r>
+        <w:rPr>
+          <w:rFonts w:ascii="Baskerville Old Face" w:hAnsi="Baskerville Old Face"/>
+          <w:sz w:val="24"/>
+          <w:szCs w:val="28"/>
+        </w:rPr>
+        <w:t>.</w:t>
       </w:r>
     </w:p>
     <w:p>
@@ -3004,7 +3288,13 @@
     </w:p>
     <w:p>
       <w:r>
-        <w:t>Similarly, the NFC is also</w:t>
+        <w:t>NFC</w:t>
+      </w:r>
+      <w:r>
+        <w:t>, similarly to the RFID,</w:t>
+      </w:r>
+      <w:r>
+        <w:t xml:space="preserve"> is also</w:t>
       </w:r>
       <w:r>
         <w:t xml:space="preserve"> a</w:t>
@@ -3050,6 +3340,243 @@
       </w:r>
       <w:r>
         <w:t xml:space="preserve">. </w:t>
+      </w:r>
+      <w:r>
+        <w:t>It is designed upon the RFID protocols and it is</w:t>
+      </w:r>
+      <w:r>
+        <w:t xml:space="preserve"> generally </w:t>
+      </w:r>
+      <w:r>
+        <w:t>possible</w:t>
+      </w:r>
+      <w:r>
+        <w:t xml:space="preserve"> to</w:t>
+      </w:r>
+      <w:r>
+        <w:t xml:space="preserve"> interact with</w:t>
+      </w:r>
+      <w:r>
+        <w:t xml:space="preserve"> the</w:t>
+      </w:r>
+      <w:r>
+        <w:t xml:space="preserve"> RFID tags</w:t>
+      </w:r>
+      <w:r>
+        <w:t xml:space="preserve"> (e.g. </w:t>
+      </w:r>
+      <w:r>
+        <w:t>ISO-14443A</w:t>
+      </w:r>
+      <w:r>
+        <w:t xml:space="preserve"> tags are compatible with NFC)</w:t>
+      </w:r>
+      <w:r>
+        <w:t>.</w:t>
+      </w:r>
+      <w:r>
+        <w:t xml:space="preserve"> </w:t>
+      </w:r>
+      <w:r>
+        <w:t>Its</w:t>
+      </w:r>
+      <w:r>
+        <w:t xml:space="preserve"> main role is to enable the target and the initiator to communicate by an exchange of meaningful data. This data can be either the capabilities of each other, records or even credentials. </w:t>
+      </w:r>
+    </w:p>
+    <w:p>
+      <w:r>
+        <w:t xml:space="preserve">It is important to note that NFC targets </w:t>
+      </w:r>
+      <w:proofErr w:type="gramStart"/>
+      <w:r>
+        <w:t>are not limited</w:t>
+      </w:r>
+      <w:proofErr w:type="gramEnd"/>
+      <w:r>
+        <w:t xml:space="preserve"> to </w:t>
+      </w:r>
+      <w:r>
+        <w:t>tags,</w:t>
+      </w:r>
+      <w:r>
+        <w:t xml:space="preserve"> they </w:t>
+      </w:r>
+      <w:r>
+        <w:t xml:space="preserve">can be also programmable </w:t>
+      </w:r>
+      <w:r>
+        <w:t xml:space="preserve">devices </w:t>
+      </w:r>
+      <w:r>
+        <w:t>like smartphones</w:t>
+      </w:r>
+      <w:r>
+        <w:t xml:space="preserve">. There are two communication mode exactly like in the RFID: active and passive (see </w:t>
+      </w:r>
+      <w:r>
+        <w:fldChar w:fldCharType="begin"/>
+      </w:r>
+      <w:r>
+        <w:instrText xml:space="preserve"> REF _Ref44785462 \w \h </w:instrText>
+      </w:r>
+      <w:r>
+        <w:fldChar w:fldCharType="separate"/>
+      </w:r>
+      <w:r>
+        <w:t>2.1.2</w:t>
+      </w:r>
+      <w:r>
+        <w:fldChar w:fldCharType="end"/>
+      </w:r>
+      <w:r>
+        <w:t>). Moreover, there are three operating modes:</w:t>
+      </w:r>
+    </w:p>
+    <w:p>
+      <w:pPr>
+        <w:pStyle w:val="ListParagraph"/>
+        <w:numPr>
+          <w:ilvl w:val="0"/>
+          <w:numId w:val="20"/>
+        </w:numPr>
+        <w:rPr>
+          <w:rFonts w:ascii="Baskerville Old Face" w:hAnsi="Baskerville Old Face"/>
+          <w:sz w:val="24"/>
+          <w:szCs w:val="28"/>
+        </w:rPr>
+      </w:pPr>
+      <w:r>
+        <w:rPr>
+          <w:rFonts w:ascii="Baskerville Old Face" w:hAnsi="Baskerville Old Face"/>
+          <w:i/>
+          <w:iCs/>
+          <w:sz w:val="24"/>
+          <w:szCs w:val="28"/>
+        </w:rPr>
+        <w:t>Reader/Writer</w:t>
+      </w:r>
+      <w:r>
+        <w:rPr>
+          <w:rFonts w:ascii="Baskerville Old Face" w:hAnsi="Baskerville Old Face"/>
+          <w:i/>
+          <w:iCs/>
+          <w:sz w:val="24"/>
+          <w:szCs w:val="28"/>
+        </w:rPr>
+        <w:t xml:space="preserve">  </w:t>
+      </w:r>
+      <w:r>
+        <w:rPr>
+          <w:rFonts w:ascii="Baskerville Old Face" w:hAnsi="Baskerville Old Face"/>
+          <w:sz w:val="24"/>
+          <w:szCs w:val="28"/>
+        </w:rPr>
+        <w:t>when a device reads data from a target and/or writes to it</w:t>
+      </w:r>
+      <w:r>
+        <w:rPr>
+          <w:rFonts w:ascii="Baskerville Old Face" w:hAnsi="Baskerville Old Face"/>
+          <w:sz w:val="24"/>
+          <w:szCs w:val="28"/>
+        </w:rPr>
+        <w:t>.</w:t>
+      </w:r>
+    </w:p>
+    <w:p>
+      <w:pPr>
+        <w:pStyle w:val="ListParagraph"/>
+        <w:numPr>
+          <w:ilvl w:val="0"/>
+          <w:numId w:val="20"/>
+        </w:numPr>
+        <w:rPr>
+          <w:rFonts w:ascii="Baskerville Old Face" w:hAnsi="Baskerville Old Face"/>
+          <w:i/>
+          <w:iCs/>
+          <w:sz w:val="24"/>
+          <w:szCs w:val="28"/>
+        </w:rPr>
+      </w:pPr>
+      <w:r>
+        <w:rPr>
+          <w:rFonts w:ascii="Baskerville Old Face" w:hAnsi="Baskerville Old Face"/>
+          <w:i/>
+          <w:iCs/>
+          <w:sz w:val="24"/>
+          <w:szCs w:val="28"/>
+        </w:rPr>
+        <w:t>Card emulators</w:t>
+      </w:r>
+      <w:r>
+        <w:rPr>
+          <w:rFonts w:ascii="Baskerville Old Face" w:hAnsi="Baskerville Old Face"/>
+          <w:i/>
+          <w:iCs/>
+          <w:sz w:val="24"/>
+          <w:szCs w:val="28"/>
+        </w:rPr>
+        <w:t xml:space="preserve">  </w:t>
+      </w:r>
+      <w:r>
+        <w:rPr>
+          <w:rFonts w:ascii="Baskerville Old Face" w:hAnsi="Baskerville Old Face"/>
+          <w:sz w:val="24"/>
+          <w:szCs w:val="28"/>
+        </w:rPr>
+        <w:t>when a device acts like a RFID tag in the electromagnetic field of another NFC or RFID device.</w:t>
+      </w:r>
+    </w:p>
+    <w:p>
+      <w:pPr>
+        <w:pStyle w:val="ListParagraph"/>
+        <w:numPr>
+          <w:ilvl w:val="0"/>
+          <w:numId w:val="20"/>
+        </w:numPr>
+        <w:rPr>
+          <w:rFonts w:ascii="Baskerville Old Face" w:hAnsi="Baskerville Old Face"/>
+          <w:i/>
+          <w:iCs/>
+          <w:sz w:val="24"/>
+          <w:szCs w:val="28"/>
+        </w:rPr>
+      </w:pPr>
+      <w:r>
+        <w:rPr>
+          <w:rFonts w:ascii="Baskerville Old Face" w:hAnsi="Baskerville Old Face"/>
+          <w:i/>
+          <w:iCs/>
+          <w:sz w:val="24"/>
+          <w:szCs w:val="28"/>
+        </w:rPr>
+        <w:t>Peer-to-peer</w:t>
+      </w:r>
+      <w:r>
+        <w:rPr>
+          <w:rFonts w:ascii="Baskerville Old Face" w:hAnsi="Baskerville Old Face"/>
+          <w:i/>
+          <w:iCs/>
+          <w:sz w:val="24"/>
+          <w:szCs w:val="28"/>
+        </w:rPr>
+        <w:t xml:space="preserve">  </w:t>
+      </w:r>
+      <w:r>
+        <w:rPr>
+          <w:rFonts w:ascii="Baskerville Old Face" w:hAnsi="Baskerville Old Face"/>
+          <w:sz w:val="24"/>
+          <w:szCs w:val="28"/>
+        </w:rPr>
+        <w:t>when two devices exchange data to each other</w:t>
+      </w:r>
+      <w:r>
+        <w:rPr>
+          <w:rFonts w:ascii="Baskerville Old Face" w:hAnsi="Baskerville Old Face"/>
+          <w:sz w:val="24"/>
+          <w:szCs w:val="28"/>
+        </w:rPr>
+        <w:t>.</w:t>
       </w:r>
     </w:p>
     <w:p>
@@ -3117,7 +3644,15 @@
     </w:p>
     <w:p>
       <w:r>
-        <w:t>How the project design is implemented and the tool used</w:t>
+        <w:t xml:space="preserve">How the project design is </w:t>
+      </w:r>
+      <w:proofErr w:type="gramStart"/>
+      <w:r>
+        <w:t>implemented</w:t>
+      </w:r>
+      <w:proofErr w:type="gramEnd"/>
+      <w:r>
+        <w:t xml:space="preserve"> and the tool used</w:t>
       </w:r>
     </w:p>
     <w:p>
@@ -3127,6 +3662,7 @@
     </w:p>
     <w:p>
       <w:r>
+        <w:lastRenderedPageBreak/>
         <w:t>Landing page for registration</w:t>
       </w:r>
     </w:p>
@@ -3154,7 +3690,6 @@
         <w:pStyle w:val="Heading2"/>
       </w:pPr>
       <w:r>
-        <w:lastRenderedPageBreak/>
         <w:t>Tools</w:t>
       </w:r>
     </w:p>
@@ -3272,6 +3807,7 @@
         <w:pStyle w:val="Heading3"/>
       </w:pPr>
       <w:r>
+        <w:lastRenderedPageBreak/>
         <w:t>Creating the stamp</w:t>
       </w:r>
     </w:p>
@@ -3290,7 +3826,6 @@
         <w:pStyle w:val="Heading3"/>
       </w:pPr>
       <w:r>
-        <w:lastRenderedPageBreak/>
         <w:t>Web Application setup</w:t>
       </w:r>
     </w:p>
@@ -3809,6 +4344,232 @@
     </w:lvl>
   </w:abstractNum>
   <w:abstractNum w:abstractNumId="5" w15:restartNumberingAfterBreak="0">
+    <w:nsid w:val="1FA22E89"/>
+    <w:multiLevelType w:val="hybridMultilevel"/>
+    <w:tmpl w:val="F9D0318E"/>
+    <w:lvl w:ilvl="0" w:tplc="08090001">
+      <w:start w:val="1"/>
+      <w:numFmt w:val="bullet"/>
+      <w:lvlText w:val=""/>
+      <w:lvlJc w:val="left"/>
+      <w:pPr>
+        <w:ind w:left="720" w:hanging="360"/>
+      </w:pPr>
+      <w:rPr>
+        <w:rFonts w:ascii="Symbol" w:hAnsi="Symbol" w:hint="default"/>
+      </w:rPr>
+    </w:lvl>
+    <w:lvl w:ilvl="1" w:tplc="08090003" w:tentative="1">
+      <w:start w:val="1"/>
+      <w:numFmt w:val="bullet"/>
+      <w:lvlText w:val="o"/>
+      <w:lvlJc w:val="left"/>
+      <w:pPr>
+        <w:ind w:left="1440" w:hanging="360"/>
+      </w:pPr>
+      <w:rPr>
+        <w:rFonts w:ascii="Courier New" w:hAnsi="Courier New" w:cs="Courier New" w:hint="default"/>
+      </w:rPr>
+    </w:lvl>
+    <w:lvl w:ilvl="2" w:tplc="08090005" w:tentative="1">
+      <w:start w:val="1"/>
+      <w:numFmt w:val="bullet"/>
+      <w:lvlText w:val=""/>
+      <w:lvlJc w:val="left"/>
+      <w:pPr>
+        <w:ind w:left="2160" w:hanging="360"/>
+      </w:pPr>
+      <w:rPr>
+        <w:rFonts w:ascii="Wingdings" w:hAnsi="Wingdings" w:hint="default"/>
+      </w:rPr>
+    </w:lvl>
+    <w:lvl w:ilvl="3" w:tplc="08090001" w:tentative="1">
+      <w:start w:val="1"/>
+      <w:numFmt w:val="bullet"/>
+      <w:lvlText w:val=""/>
+      <w:lvlJc w:val="left"/>
+      <w:pPr>
+        <w:ind w:left="2880" w:hanging="360"/>
+      </w:pPr>
+      <w:rPr>
+        <w:rFonts w:ascii="Symbol" w:hAnsi="Symbol" w:hint="default"/>
+      </w:rPr>
+    </w:lvl>
+    <w:lvl w:ilvl="4" w:tplc="08090003" w:tentative="1">
+      <w:start w:val="1"/>
+      <w:numFmt w:val="bullet"/>
+      <w:lvlText w:val="o"/>
+      <w:lvlJc w:val="left"/>
+      <w:pPr>
+        <w:ind w:left="3600" w:hanging="360"/>
+      </w:pPr>
+      <w:rPr>
+        <w:rFonts w:ascii="Courier New" w:hAnsi="Courier New" w:cs="Courier New" w:hint="default"/>
+      </w:rPr>
+    </w:lvl>
+    <w:lvl w:ilvl="5" w:tplc="08090005" w:tentative="1">
+      <w:start w:val="1"/>
+      <w:numFmt w:val="bullet"/>
+      <w:lvlText w:val=""/>
+      <w:lvlJc w:val="left"/>
+      <w:pPr>
+        <w:ind w:left="4320" w:hanging="360"/>
+      </w:pPr>
+      <w:rPr>
+        <w:rFonts w:ascii="Wingdings" w:hAnsi="Wingdings" w:hint="default"/>
+      </w:rPr>
+    </w:lvl>
+    <w:lvl w:ilvl="6" w:tplc="08090001" w:tentative="1">
+      <w:start w:val="1"/>
+      <w:numFmt w:val="bullet"/>
+      <w:lvlText w:val=""/>
+      <w:lvlJc w:val="left"/>
+      <w:pPr>
+        <w:ind w:left="5040" w:hanging="360"/>
+      </w:pPr>
+      <w:rPr>
+        <w:rFonts w:ascii="Symbol" w:hAnsi="Symbol" w:hint="default"/>
+      </w:rPr>
+    </w:lvl>
+    <w:lvl w:ilvl="7" w:tplc="08090003" w:tentative="1">
+      <w:start w:val="1"/>
+      <w:numFmt w:val="bullet"/>
+      <w:lvlText w:val="o"/>
+      <w:lvlJc w:val="left"/>
+      <w:pPr>
+        <w:ind w:left="5760" w:hanging="360"/>
+      </w:pPr>
+      <w:rPr>
+        <w:rFonts w:ascii="Courier New" w:hAnsi="Courier New" w:cs="Courier New" w:hint="default"/>
+      </w:rPr>
+    </w:lvl>
+    <w:lvl w:ilvl="8" w:tplc="08090005" w:tentative="1">
+      <w:start w:val="1"/>
+      <w:numFmt w:val="bullet"/>
+      <w:lvlText w:val=""/>
+      <w:lvlJc w:val="left"/>
+      <w:pPr>
+        <w:ind w:left="6480" w:hanging="360"/>
+      </w:pPr>
+      <w:rPr>
+        <w:rFonts w:ascii="Wingdings" w:hAnsi="Wingdings" w:hint="default"/>
+      </w:rPr>
+    </w:lvl>
+  </w:abstractNum>
+  <w:abstractNum w:abstractNumId="6" w15:restartNumberingAfterBreak="0">
+    <w:nsid w:val="233C68C4"/>
+    <w:multiLevelType w:val="hybridMultilevel"/>
+    <w:tmpl w:val="D94CCB40"/>
+    <w:lvl w:ilvl="0" w:tplc="08090001">
+      <w:start w:val="1"/>
+      <w:numFmt w:val="bullet"/>
+      <w:lvlText w:val=""/>
+      <w:lvlJc w:val="left"/>
+      <w:pPr>
+        <w:ind w:left="720" w:hanging="360"/>
+      </w:pPr>
+      <w:rPr>
+        <w:rFonts w:ascii="Symbol" w:hAnsi="Symbol" w:hint="default"/>
+      </w:rPr>
+    </w:lvl>
+    <w:lvl w:ilvl="1" w:tplc="08090003" w:tentative="1">
+      <w:start w:val="1"/>
+      <w:numFmt w:val="bullet"/>
+      <w:lvlText w:val="o"/>
+      <w:lvlJc w:val="left"/>
+      <w:pPr>
+        <w:ind w:left="1440" w:hanging="360"/>
+      </w:pPr>
+      <w:rPr>
+        <w:rFonts w:ascii="Courier New" w:hAnsi="Courier New" w:cs="Courier New" w:hint="default"/>
+      </w:rPr>
+    </w:lvl>
+    <w:lvl w:ilvl="2" w:tplc="08090005" w:tentative="1">
+      <w:start w:val="1"/>
+      <w:numFmt w:val="bullet"/>
+      <w:lvlText w:val=""/>
+      <w:lvlJc w:val="left"/>
+      <w:pPr>
+        <w:ind w:left="2160" w:hanging="360"/>
+      </w:pPr>
+      <w:rPr>
+        <w:rFonts w:ascii="Wingdings" w:hAnsi="Wingdings" w:hint="default"/>
+      </w:rPr>
+    </w:lvl>
+    <w:lvl w:ilvl="3" w:tplc="08090001" w:tentative="1">
+      <w:start w:val="1"/>
+      <w:numFmt w:val="bullet"/>
+      <w:lvlText w:val=""/>
+      <w:lvlJc w:val="left"/>
+      <w:pPr>
+        <w:ind w:left="2880" w:hanging="360"/>
+      </w:pPr>
+      <w:rPr>
+        <w:rFonts w:ascii="Symbol" w:hAnsi="Symbol" w:hint="default"/>
+      </w:rPr>
+    </w:lvl>
+    <w:lvl w:ilvl="4" w:tplc="08090003" w:tentative="1">
+      <w:start w:val="1"/>
+      <w:numFmt w:val="bullet"/>
+      <w:lvlText w:val="o"/>
+      <w:lvlJc w:val="left"/>
+      <w:pPr>
+        <w:ind w:left="3600" w:hanging="360"/>
+      </w:pPr>
+      <w:rPr>
+        <w:rFonts w:ascii="Courier New" w:hAnsi="Courier New" w:cs="Courier New" w:hint="default"/>
+      </w:rPr>
+    </w:lvl>
+    <w:lvl w:ilvl="5" w:tplc="08090005" w:tentative="1">
+      <w:start w:val="1"/>
+      <w:numFmt w:val="bullet"/>
+      <w:lvlText w:val=""/>
+      <w:lvlJc w:val="left"/>
+      <w:pPr>
+        <w:ind w:left="4320" w:hanging="360"/>
+      </w:pPr>
+      <w:rPr>
+        <w:rFonts w:ascii="Wingdings" w:hAnsi="Wingdings" w:hint="default"/>
+      </w:rPr>
+    </w:lvl>
+    <w:lvl w:ilvl="6" w:tplc="08090001" w:tentative="1">
+      <w:start w:val="1"/>
+      <w:numFmt w:val="bullet"/>
+      <w:lvlText w:val=""/>
+      <w:lvlJc w:val="left"/>
+      <w:pPr>
+        <w:ind w:left="5040" w:hanging="360"/>
+      </w:pPr>
+      <w:rPr>
+        <w:rFonts w:ascii="Symbol" w:hAnsi="Symbol" w:hint="default"/>
+      </w:rPr>
+    </w:lvl>
+    <w:lvl w:ilvl="7" w:tplc="08090003" w:tentative="1">
+      <w:start w:val="1"/>
+      <w:numFmt w:val="bullet"/>
+      <w:lvlText w:val="o"/>
+      <w:lvlJc w:val="left"/>
+      <w:pPr>
+        <w:ind w:left="5760" w:hanging="360"/>
+      </w:pPr>
+      <w:rPr>
+        <w:rFonts w:ascii="Courier New" w:hAnsi="Courier New" w:cs="Courier New" w:hint="default"/>
+      </w:rPr>
+    </w:lvl>
+    <w:lvl w:ilvl="8" w:tplc="08090005" w:tentative="1">
+      <w:start w:val="1"/>
+      <w:numFmt w:val="bullet"/>
+      <w:lvlText w:val=""/>
+      <w:lvlJc w:val="left"/>
+      <w:pPr>
+        <w:ind w:left="6480" w:hanging="360"/>
+      </w:pPr>
+      <w:rPr>
+        <w:rFonts w:ascii="Wingdings" w:hAnsi="Wingdings" w:hint="default"/>
+      </w:rPr>
+    </w:lvl>
+  </w:abstractNum>
+  <w:abstractNum w:abstractNumId="7" w15:restartNumberingAfterBreak="0">
     <w:nsid w:val="25B421BF"/>
     <w:multiLevelType w:val="hybridMultilevel"/>
     <w:tmpl w:val="CCEE444A"/>
@@ -3894,7 +4655,7 @@
       </w:pPr>
     </w:lvl>
   </w:abstractNum>
-  <w:abstractNum w:abstractNumId="6" w15:restartNumberingAfterBreak="0">
+  <w:abstractNum w:abstractNumId="8" w15:restartNumberingAfterBreak="0">
     <w:nsid w:val="379D48F0"/>
     <w:multiLevelType w:val="multilevel"/>
     <w:tmpl w:val="B8506FEA"/>
@@ -4007,13 +4768,13 @@
       </w:rPr>
     </w:lvl>
   </w:abstractNum>
-  <w:abstractNum w:abstractNumId="7" w15:restartNumberingAfterBreak="0">
+  <w:abstractNum w:abstractNumId="9" w15:restartNumberingAfterBreak="0">
     <w:nsid w:val="411A4C1B"/>
     <w:multiLevelType w:val="multilevel"/>
     <w:tmpl w:val="86B42F3C"/>
     <w:numStyleLink w:val="Headings"/>
   </w:abstractNum>
-  <w:abstractNum w:abstractNumId="8" w15:restartNumberingAfterBreak="0">
+  <w:abstractNum w:abstractNumId="10" w15:restartNumberingAfterBreak="0">
     <w:nsid w:val="51AA2B0D"/>
     <w:multiLevelType w:val="hybridMultilevel"/>
     <w:tmpl w:val="9CC81780"/>
@@ -4126,7 +4887,7 @@
       </w:rPr>
     </w:lvl>
   </w:abstractNum>
-  <w:abstractNum w:abstractNumId="9" w15:restartNumberingAfterBreak="0">
+  <w:abstractNum w:abstractNumId="11" w15:restartNumberingAfterBreak="0">
     <w:nsid w:val="561A6CD3"/>
     <w:multiLevelType w:val="multilevel"/>
     <w:tmpl w:val="533C86DC"/>
@@ -4248,7 +5009,7 @@
       </w:rPr>
     </w:lvl>
   </w:abstractNum>
-  <w:abstractNum w:abstractNumId="10" w15:restartNumberingAfterBreak="0">
+  <w:abstractNum w:abstractNumId="12" w15:restartNumberingAfterBreak="0">
     <w:nsid w:val="58F74B39"/>
     <w:multiLevelType w:val="multilevel"/>
     <w:tmpl w:val="86B42F3C"/>
@@ -4362,19 +5123,19 @@
       </w:rPr>
     </w:lvl>
   </w:abstractNum>
-  <w:abstractNum w:abstractNumId="11" w15:restartNumberingAfterBreak="0">
+  <w:abstractNum w:abstractNumId="13" w15:restartNumberingAfterBreak="0">
     <w:nsid w:val="63394F02"/>
     <w:multiLevelType w:val="multilevel"/>
     <w:tmpl w:val="86B42F3C"/>
     <w:numStyleLink w:val="Headings"/>
   </w:abstractNum>
-  <w:abstractNum w:abstractNumId="12" w15:restartNumberingAfterBreak="0">
+  <w:abstractNum w:abstractNumId="14" w15:restartNumberingAfterBreak="0">
     <w:nsid w:val="68EA3948"/>
     <w:multiLevelType w:val="multilevel"/>
     <w:tmpl w:val="86B42F3C"/>
     <w:numStyleLink w:val="Headings"/>
   </w:abstractNum>
-  <w:abstractNum w:abstractNumId="13" w15:restartNumberingAfterBreak="0">
+  <w:abstractNum w:abstractNumId="15" w15:restartNumberingAfterBreak="0">
     <w:nsid w:val="69E96424"/>
     <w:multiLevelType w:val="hybridMultilevel"/>
     <w:tmpl w:val="5F8E1EE2"/>
@@ -4487,7 +5248,7 @@
       </w:rPr>
     </w:lvl>
   </w:abstractNum>
-  <w:abstractNum w:abstractNumId="14" w15:restartNumberingAfterBreak="0">
+  <w:abstractNum w:abstractNumId="16" w15:restartNumberingAfterBreak="0">
     <w:nsid w:val="6BBA0E08"/>
     <w:multiLevelType w:val="hybridMultilevel"/>
     <w:tmpl w:val="E82A58F2"/>
@@ -4576,7 +5337,7 @@
       </w:pPr>
     </w:lvl>
   </w:abstractNum>
-  <w:abstractNum w:abstractNumId="15" w15:restartNumberingAfterBreak="0">
+  <w:abstractNum w:abstractNumId="17" w15:restartNumberingAfterBreak="0">
     <w:nsid w:val="6D757A2A"/>
     <w:multiLevelType w:val="hybridMultilevel"/>
     <w:tmpl w:val="67BC3502"/>
@@ -4665,7 +5426,7 @@
       </w:pPr>
     </w:lvl>
   </w:abstractNum>
-  <w:abstractNum w:abstractNumId="16" w15:restartNumberingAfterBreak="0">
+  <w:abstractNum w:abstractNumId="18" w15:restartNumberingAfterBreak="0">
     <w:nsid w:val="73100F52"/>
     <w:multiLevelType w:val="hybridMultilevel"/>
     <w:tmpl w:val="A0763B88"/>
@@ -4779,58 +5540,64 @@
     </w:lvl>
   </w:abstractNum>
   <w:num w:numId="1">
-    <w:abstractNumId w:val="14"/>
+    <w:abstractNumId w:val="16"/>
   </w:num>
   <w:num w:numId="2">
     <w:abstractNumId w:val="4"/>
   </w:num>
   <w:num w:numId="3">
-    <w:abstractNumId w:val="8"/>
+    <w:abstractNumId w:val="10"/>
   </w:num>
   <w:num w:numId="4">
-    <w:abstractNumId w:val="5"/>
+    <w:abstractNumId w:val="7"/>
   </w:num>
   <w:num w:numId="5">
     <w:abstractNumId w:val="0"/>
   </w:num>
   <w:num w:numId="6">
+    <w:abstractNumId w:val="15"/>
+  </w:num>
+  <w:num w:numId="7">
+    <w:abstractNumId w:val="18"/>
+  </w:num>
+  <w:num w:numId="8">
+    <w:abstractNumId w:val="12"/>
+  </w:num>
+  <w:num w:numId="9">
     <w:abstractNumId w:val="13"/>
   </w:num>
-  <w:num w:numId="7">
-    <w:abstractNumId w:val="16"/>
-  </w:num>
-  <w:num w:numId="8">
-    <w:abstractNumId w:val="10"/>
-  </w:num>
-  <w:num w:numId="9">
-    <w:abstractNumId w:val="11"/>
-  </w:num>
   <w:num w:numId="10">
-    <w:abstractNumId w:val="7"/>
+    <w:abstractNumId w:val="9"/>
   </w:num>
   <w:num w:numId="11">
-    <w:abstractNumId w:val="12"/>
+    <w:abstractNumId w:val="14"/>
   </w:num>
   <w:num w:numId="12">
     <w:abstractNumId w:val="3"/>
   </w:num>
   <w:num w:numId="13">
-    <w:abstractNumId w:val="15"/>
+    <w:abstractNumId w:val="17"/>
   </w:num>
   <w:num w:numId="14">
     <w:abstractNumId w:val="1"/>
   </w:num>
   <w:num w:numId="15">
-    <w:abstractNumId w:val="6"/>
+    <w:abstractNumId w:val="8"/>
   </w:num>
   <w:num w:numId="16">
     <w:abstractNumId w:val="2"/>
   </w:num>
   <w:num w:numId="17">
-    <w:abstractNumId w:val="9"/>
+    <w:abstractNumId w:val="11"/>
   </w:num>
   <w:num w:numId="18">
-    <w:abstractNumId w:val="9"/>
+    <w:abstractNumId w:val="11"/>
+  </w:num>
+  <w:num w:numId="19">
+    <w:abstractNumId w:val="6"/>
+  </w:num>
+  <w:num w:numId="20">
+    <w:abstractNumId w:val="5"/>
   </w:num>
 </w:numbering>
 </file>
@@ -6448,10 +7215,29 @@
     <b:RefOrder>11</b:RefOrder>
   </b:Source>
   <b:Source>
+    <b:Tag>Low14</b:Tag>
+    <b:SourceType>DocumentFromInternetSite</b:SourceType>
+    <b:Guid>{FFA1C93D-90AC-4A85-91DF-682FE3AB0CFE}</b:Guid>
+    <b:Title>What Are the Different Types of RFID Technology?</b:Title>
+    <b:Year>2014</b:Year>
+    <b:Author>
+      <b:Author>
+        <b:Corporate>Lowry Solutions</b:Corporate>
+      </b:Author>
+    </b:Author>
+    <b:Month>December</b:Month>
+    <b:Day>12</b:Day>
+    <b:YearAccessed>2020</b:YearAccessed>
+    <b:MonthAccessed>June</b:MonthAccessed>
+    <b:DayAccessed>21</b:DayAccessed>
+    <b:URL>https://lowrysolutions.com/blog/what-are-the-different-types-of-rfid-technology/</b:URL>
+    <b:RefOrder>13</b:RefOrder>
+  </b:Source>
+  <b:Source>
     <b:Tag>Igo14</b:Tag>
-    <b:SourceType>Book</b:SourceType>
-    <b:Guid>{B0027B7C-5FCE-41B1-B608-18AA3EB4218B}</b:Guid>
-    <b:Title>Beginning NFC</b:Title>
+    <b:SourceType>BookSection</b:SourceType>
+    <b:Guid>{CF94B04F-C04B-48ED-811B-FDF7B7A0C12D}</b:Guid>
+    <b:Title>Chapter 2. NFC and RFID</b:Title>
     <b:Year>2014</b:Year>
     <b:YearAccessed>2020</b:YearAccessed>
     <b:MonthAccessed>June</b:MonthAccessed>
@@ -6473,6 +7259,26 @@
           </b:Person>
         </b:NameList>
       </b:Author>
+      <b:Editor>
+        <b:NameList>
+          <b:Person>
+            <b:Last>Roumeliotis</b:Last>
+            <b:First>Rachel</b:First>
+          </b:Person>
+          <b:Person>
+            <b:Last>MacDonald</b:Last>
+            <b:First>Allyson</b:First>
+          </b:Person>
+          <b:Person>
+            <b:Last>Shelby</b:Last>
+            <b:First>Nicole</b:First>
+          </b:Person>
+          <b:Person>
+            <b:Last>Kwityn</b:Last>
+            <b:First>Jasmine</b:First>
+          </b:Person>
+        </b:NameList>
+      </b:Editor>
     </b:Author>
     <b:City>Sebastopol</b:City>
     <b:Publisher>O'Reilly Media Inc.</b:Publisher>
@@ -6480,32 +7286,14 @@
     <b:StateProvince>California</b:StateProvince>
     <b:CountryRegion>USA</b:CountryRegion>
     <b:Pages>256</b:Pages>
+    <b:BookTitle>Beginning NFC</b:BookTitle>
     <b:RefOrder>12</b:RefOrder>
-  </b:Source>
-  <b:Source>
-    <b:Tag>Low14</b:Tag>
-    <b:SourceType>DocumentFromInternetSite</b:SourceType>
-    <b:Guid>{FFA1C93D-90AC-4A85-91DF-682FE3AB0CFE}</b:Guid>
-    <b:Title>What Are the Different Types of RFID Technology?</b:Title>
-    <b:Year>2014</b:Year>
-    <b:Author>
-      <b:Author>
-        <b:Corporate>Lowry Solutions</b:Corporate>
-      </b:Author>
-    </b:Author>
-    <b:Month>December</b:Month>
-    <b:Day>12</b:Day>
-    <b:YearAccessed>2020</b:YearAccessed>
-    <b:MonthAccessed>June</b:MonthAccessed>
-    <b:DayAccessed>21</b:DayAccessed>
-    <b:URL>https://lowrysolutions.com/blog/what-are-the-different-types-of-rfid-technology/</b:URL>
-    <b:RefOrder>13</b:RefOrder>
   </b:Source>
 </b:Sources>
 </file>
 
 <file path=customXml/itemProps1.xml><?xml version="1.0" encoding="utf-8"?>
-<ds:datastoreItem xmlns:ds="http://schemas.openxmlformats.org/officeDocument/2006/customXml" ds:itemID="{40C55C2E-BDAC-47C5-97F4-98C9EB369791}">
+<ds:datastoreItem xmlns:ds="http://schemas.openxmlformats.org/officeDocument/2006/customXml" ds:itemID="{DC60505E-96DC-4A99-B448-A844AA555F66}">
   <ds:schemaRefs>
     <ds:schemaRef ds:uri="http://schemas.openxmlformats.org/officeDocument/2006/bibliography"/>
   </ds:schemaRefs>

</xml_diff>

<commit_message>
Listed a couple of subtitles for 2.3
</commit_message>
<xml_diff>
--- a/Documentation/Final Report/Project Report.docx
+++ b/Documentation/Final Report/Project Report.docx
@@ -567,7 +567,24 @@
         <w:t xml:space="preserve"> most common type of loyalty schemes available </w:t>
       </w:r>
       <w:r>
-        <w:t xml:space="preserve">in restaurant such as Starbucks, Pizza Hut, Domino’s </w:t>
+        <w:t xml:space="preserve">in restaurant such as Starbucks, </w:t>
+      </w:r>
+      <w:proofErr w:type="spellStart"/>
+      <w:r>
+        <w:t>Caff</w:t>
+      </w:r>
+      <w:r>
+        <w:t>è</w:t>
+      </w:r>
+      <w:proofErr w:type="spellEnd"/>
+      <w:r>
+        <w:t xml:space="preserve"> </w:t>
+      </w:r>
+      <w:r>
+        <w:t>Nero and Costa Coffee</w:t>
+      </w:r>
+      <w:r>
+        <w:t xml:space="preserve"> </w:t>
       </w:r>
       <w:r>
         <w:t>require the customer to register online on their service and then download a mobile application</w:t>
@@ -638,21 +655,18 @@
         <w:t xml:space="preserve"> stamp on it. </w:t>
       </w:r>
       <w:r>
-        <w:t xml:space="preserve">The cards are usually made with empty icons that can be filled with the stamp to represent the accumulation of </w:t>
-      </w:r>
-      <w:r>
-        <w:t>number of</w:t>
-      </w:r>
-      <w:r>
-        <w:t xml:space="preserve"> </w:t>
+        <w:t xml:space="preserve">The cards </w:t>
       </w:r>
       <w:proofErr w:type="gramStart"/>
       <w:r>
-        <w:t>purchase</w:t>
+        <w:t>are usually made</w:t>
       </w:r>
       <w:proofErr w:type="gramEnd"/>
       <w:r>
-        <w:t xml:space="preserve"> made</w:t>
+        <w:t xml:space="preserve"> with empty icons that can be filled with the stamp to represent the accumulation of </w:t>
+      </w:r>
+      <w:r>
+        <w:t>loyalty points</w:t>
       </w:r>
       <w:r>
         <w:t>.</w:t>
@@ -785,7 +799,6 @@
         <w:rPr>
           <w:noProof/>
         </w:rPr>
-        <w:lastRenderedPageBreak/>
         <w:drawing>
           <wp:inline distT="0" distB="0" distL="0" distR="0" wp14:anchorId="0F0D2A29" wp14:editId="104C851F">
             <wp:extent cx="5701871" cy="3207224"/>
@@ -916,10 +929,19 @@
       <w:r>
         <w:t>.</w:t>
       </w:r>
-    </w:p>
-    <w:p>
-      <w:r>
-        <w:t xml:space="preserve">Moreover, in terms of ethic and ecologic point of view, this project has the potential to save the waste of plastic and paper by avoiding the demand of printed </w:t>
+      <w:r>
+        <w:t xml:space="preserve"> Although it is also possible to set a limit for contactless card payment by the merchant or the card issuer.</w:t>
+      </w:r>
+    </w:p>
+    <w:p>
+      <w:r>
+        <w:t xml:space="preserve">Moreover, in terms of ethic and ecologic point of view, this project has the potential to save the waste of plastic and paper by </w:t>
+      </w:r>
+      <w:r>
+        <w:t>decreasing</w:t>
+      </w:r>
+      <w:r>
+        <w:t xml:space="preserve"> the demand of printed </w:t>
       </w:r>
       <w:r>
         <w:t>paper cards</w:t>
@@ -1023,7 +1045,13 @@
         <w:spacing w:after="0"/>
       </w:pPr>
       <w:r>
-        <w:t>The main scope is to allow the customer an easy way to collect stamps or points without the need of a mobile application. For the retailer the advantage is a system where t</w:t>
+        <w:t xml:space="preserve">The main scope is to allow the customer an easy way to collect stamps or points without the need of a </w:t>
+      </w:r>
+      <w:r>
+        <w:t xml:space="preserve">native </w:t>
+      </w:r>
+      <w:r>
+        <w:t>mobile application. For the retailer the advantage is a system where t</w:t>
       </w:r>
       <w:r>
         <w:t xml:space="preserve">he loyalty experience </w:t>
@@ -1086,7 +1114,39 @@
           <w:bCs/>
           <w:sz w:val="24"/>
         </w:rPr>
-        <w:t xml:space="preserve">Gain in-depth understanding on NFC capabilities </w:t>
+        <w:t>Gain in-depth understanding on</w:t>
+      </w:r>
+      <w:r>
+        <w:rPr>
+          <w:rFonts w:ascii="Baskerville Old Face" w:hAnsi="Baskerville Old Face"/>
+          <w:bCs/>
+          <w:sz w:val="24"/>
+        </w:rPr>
+        <w:t xml:space="preserve"> the</w:t>
+      </w:r>
+      <w:r>
+        <w:rPr>
+          <w:rFonts w:ascii="Baskerville Old Face" w:hAnsi="Baskerville Old Face"/>
+          <w:bCs/>
+          <w:sz w:val="24"/>
+        </w:rPr>
+        <w:t xml:space="preserve"> NFC capabilities</w:t>
+      </w:r>
+      <w:r>
+        <w:rPr>
+          <w:rFonts w:ascii="Baskerville Old Face" w:hAnsi="Baskerville Old Face"/>
+          <w:bCs/>
+          <w:sz w:val="24"/>
+        </w:rPr>
+        <w:t>.</w:t>
+      </w:r>
+      <w:r>
+        <w:rPr>
+          <w:rFonts w:ascii="Baskerville Old Face" w:hAnsi="Baskerville Old Face"/>
+          <w:bCs/>
+          <w:sz w:val="24"/>
+        </w:rPr>
+        <w:t xml:space="preserve"> </w:t>
       </w:r>
     </w:p>
     <w:p>
@@ -1143,6 +1203,14 @@
         </w:rPr>
         <w:t xml:space="preserve"> and always be aware on related news</w:t>
       </w:r>
+      <w:r>
+        <w:rPr>
+          <w:rFonts w:ascii="Baskerville Old Face" w:hAnsi="Baskerville Old Face"/>
+          <w:bCs/>
+          <w:sz w:val="24"/>
+        </w:rPr>
+        <w:t>.</w:t>
+      </w:r>
     </w:p>
     <w:p>
       <w:pPr>
@@ -1166,6 +1234,14 @@
         </w:rPr>
         <w:t>Develop a prototype to use as demo for stakeholders</w:t>
       </w:r>
+      <w:r>
+        <w:rPr>
+          <w:rFonts w:ascii="Baskerville Old Face" w:hAnsi="Baskerville Old Face"/>
+          <w:bCs/>
+          <w:sz w:val="24"/>
+        </w:rPr>
+        <w:t>.</w:t>
+      </w:r>
     </w:p>
     <w:p>
       <w:pPr>
@@ -1189,6 +1265,14 @@
         </w:rPr>
         <w:t>Constantly receive feedback from different sources to gain a wider perspective of the project</w:t>
       </w:r>
+      <w:r>
+        <w:rPr>
+          <w:rFonts w:ascii="Baskerville Old Face" w:hAnsi="Baskerville Old Face"/>
+          <w:bCs/>
+          <w:sz w:val="24"/>
+        </w:rPr>
+        <w:t>.</w:t>
+      </w:r>
     </w:p>
     <w:p>
       <w:pPr>
@@ -1210,8 +1294,55 @@
           <w:bCs/>
           <w:sz w:val="24"/>
         </w:rPr>
-        <w:lastRenderedPageBreak/>
-        <w:t>Source control to make sure there is trace of the work done in case of work lost or not working as expected</w:t>
+        <w:t xml:space="preserve">Adopt </w:t>
+      </w:r>
+      <w:r>
+        <w:rPr>
+          <w:rFonts w:ascii="Baskerville Old Face" w:hAnsi="Baskerville Old Face"/>
+          <w:bCs/>
+          <w:sz w:val="24"/>
+        </w:rPr>
+        <w:t>source code management systems</w:t>
+      </w:r>
+      <w:r>
+        <w:rPr>
+          <w:rFonts w:ascii="Baskerville Old Face" w:hAnsi="Baskerville Old Face"/>
+          <w:bCs/>
+          <w:sz w:val="24"/>
+        </w:rPr>
+        <w:t xml:space="preserve"> </w:t>
+      </w:r>
+      <w:r>
+        <w:rPr>
+          <w:rFonts w:ascii="Baskerville Old Face" w:hAnsi="Baskerville Old Face"/>
+          <w:bCs/>
+          <w:sz w:val="24"/>
+        </w:rPr>
+        <w:t xml:space="preserve">to make sure there is trace of the </w:t>
+      </w:r>
+      <w:r>
+        <w:rPr>
+          <w:rFonts w:ascii="Baskerville Old Face" w:hAnsi="Baskerville Old Face"/>
+          <w:bCs/>
+          <w:sz w:val="24"/>
+        </w:rPr>
+        <w:t>progress made</w:t>
+      </w:r>
+      <w:r>
+        <w:rPr>
+          <w:rFonts w:ascii="Baskerville Old Face" w:hAnsi="Baskerville Old Face"/>
+          <w:bCs/>
+          <w:sz w:val="24"/>
+        </w:rPr>
+        <w:t xml:space="preserve"> in case of work lost or not working as expected</w:t>
+      </w:r>
+      <w:r>
+        <w:rPr>
+          <w:rFonts w:ascii="Baskerville Old Face" w:hAnsi="Baskerville Old Face"/>
+          <w:bCs/>
+          <w:sz w:val="24"/>
+        </w:rPr>
+        <w:t>.</w:t>
       </w:r>
     </w:p>
     <w:p>
@@ -1234,7 +1365,23 @@
           <w:bCs/>
           <w:sz w:val="24"/>
         </w:rPr>
-        <w:t>Time tracking and documentation of the work done for the project</w:t>
+        <w:t>Use a t</w:t>
+      </w:r>
+      <w:r>
+        <w:rPr>
+          <w:rFonts w:ascii="Baskerville Old Face" w:hAnsi="Baskerville Old Face"/>
+          <w:bCs/>
+          <w:sz w:val="24"/>
+        </w:rPr>
+        <w:t xml:space="preserve">ime tracking </w:t>
+      </w:r>
+      <w:r>
+        <w:rPr>
+          <w:rFonts w:ascii="Baskerville Old Face" w:hAnsi="Baskerville Old Face"/>
+          <w:bCs/>
+          <w:sz w:val="24"/>
+        </w:rPr>
+        <w:t>application for time management.</w:t>
       </w:r>
     </w:p>
     <w:p>
@@ -1257,7 +1404,23 @@
           <w:bCs/>
           <w:sz w:val="24"/>
         </w:rPr>
-        <w:t>Deployment of the project on a stable environment such a cloud service</w:t>
+        <w:t xml:space="preserve">Clear documentation of </w:t>
+      </w:r>
+      <w:r>
+        <w:rPr>
+          <w:rFonts w:ascii="Baskerville Old Face" w:hAnsi="Baskerville Old Face"/>
+          <w:bCs/>
+          <w:sz w:val="24"/>
+        </w:rPr>
+        <w:t>the project</w:t>
+      </w:r>
+      <w:r>
+        <w:rPr>
+          <w:rFonts w:ascii="Baskerville Old Face" w:hAnsi="Baskerville Old Face"/>
+          <w:bCs/>
+          <w:sz w:val="24"/>
+        </w:rPr>
+        <w:t xml:space="preserve"> in terms of code and documents.</w:t>
       </w:r>
     </w:p>
     <w:p>
@@ -1280,7 +1443,7 @@
           <w:bCs/>
           <w:sz w:val="24"/>
         </w:rPr>
-        <w:t>Implement an algorithm that compress the small amount of data</w:t>
+        <w:t>Deployment of the project on a stable environment such a cloud service</w:t>
       </w:r>
     </w:p>
     <w:p>
@@ -1303,6 +1466,29 @@
           <w:bCs/>
           <w:sz w:val="24"/>
         </w:rPr>
+        <w:t>Implement an algorithm that compress the small amount of data</w:t>
+      </w:r>
+    </w:p>
+    <w:p>
+      <w:pPr>
+        <w:pStyle w:val="ListParagraph"/>
+        <w:numPr>
+          <w:ilvl w:val="0"/>
+          <w:numId w:val="1"/>
+        </w:numPr>
+        <w:spacing w:before="0" w:after="0"/>
+        <w:rPr>
+          <w:rFonts w:ascii="Baskerville Old Face" w:hAnsi="Baskerville Old Face"/>
+          <w:bCs/>
+          <w:sz w:val="24"/>
+        </w:rPr>
+      </w:pPr>
+      <w:r>
+        <w:rPr>
+          <w:rFonts w:ascii="Baskerville Old Face" w:hAnsi="Baskerville Old Face"/>
+          <w:bCs/>
+          <w:sz w:val="24"/>
+        </w:rPr>
         <w:t>Work with an external API that can send a digital voucher to the customer</w:t>
       </w:r>
     </w:p>
@@ -1485,7 +1671,13 @@
         <w:t xml:space="preserve"> to give an insight of the aspects of the NFC.</w:t>
       </w:r>
       <w:r>
-        <w:t xml:space="preserve"> Starting from the beginning of this technology and its original creator to the technical differentiation of the modern world. </w:t>
+        <w:t xml:space="preserve"> Starting from the beginning of this technology and its original creator to the technical </w:t>
+      </w:r>
+      <w:r>
+        <w:t>distinction</w:t>
+      </w:r>
+      <w:r>
+        <w:t xml:space="preserve"> of the modern world. </w:t>
       </w:r>
       <w:r>
         <w:t xml:space="preserve">The </w:t>
@@ -1800,7 +1992,6 @@
     </w:p>
     <w:p>
       <w:r>
-        <w:lastRenderedPageBreak/>
         <w:t xml:space="preserve">Later, in </w:t>
       </w:r>
       <w:r>
@@ -2318,7 +2509,6 @@
         <w:rPr>
           <w:noProof/>
         </w:rPr>
-        <w:lastRenderedPageBreak/>
         <w:drawing>
           <wp:inline distT="0" distB="0" distL="0" distR="0" wp14:anchorId="162CE2B8" wp14:editId="0C39415E">
             <wp:extent cx="3894582" cy="2445995"/>
@@ -3275,11 +3465,7 @@
         <w:t>.</w:t>
       </w:r>
       <w:r>
-        <w:t xml:space="preserve"> These protocols are created for the purpose of having interoperable standards </w:t>
-      </w:r>
-      <w:r>
-        <w:lastRenderedPageBreak/>
-        <w:t>so that the technologies can work together and allow a competitive market from different industries</w:t>
+        <w:t xml:space="preserve"> These protocols are created for the purpose of having interoperable standards so that the technologies can work together and allow a competitive market from different industries</w:t>
       </w:r>
       <w:r>
         <w:t xml:space="preserve"> </w:t>
@@ -3855,7 +4041,6 @@
     </w:p>
     <w:p>
       <w:r>
-        <w:lastRenderedPageBreak/>
         <w:t xml:space="preserve">A big advantage of NFC is that </w:t>
       </w:r>
       <w:r>
@@ -4139,7 +4324,6 @@
         <w:pStyle w:val="Heading3"/>
       </w:pPr>
       <w:r>
-        <w:lastRenderedPageBreak/>
         <w:t>NDEF</w:t>
       </w:r>
       <w:r>
@@ -4915,7 +5099,6 @@
         <w:rPr>
           <w:noProof/>
         </w:rPr>
-        <w:lastRenderedPageBreak/>
         <w:drawing>
           <wp:inline distT="0" distB="0" distL="0" distR="0" wp14:anchorId="4186253F" wp14:editId="62F9A3FB">
             <wp:extent cx="2729552" cy="2223642"/>
@@ -5167,7 +5350,18 @@
           <w:color w:val="000000"/>
           <w:szCs w:val="24"/>
         </w:rPr>
-        <w:t>After the enabling,</w:t>
+        <w:t xml:space="preserve">After the </w:t>
+      </w:r>
+      <w:r>
+        <w:t>enablement</w:t>
+      </w:r>
+      <w:r>
+        <w:rPr>
+          <w:rFonts w:cs="Arial"/>
+          <w:color w:val="000000"/>
+          <w:szCs w:val="24"/>
+        </w:rPr>
+        <w:t>,</w:t>
       </w:r>
       <w:r>
         <w:rPr>
@@ -5320,8 +5514,7 @@
         <w:rPr>
           <w:szCs w:val="24"/>
         </w:rPr>
-        <w:lastRenderedPageBreak/>
-        <w:t xml:space="preserve">This new enhancement released on January 2020 gives the developers a lot of new potential development in various use cases </w:t>
+        <w:t xml:space="preserve">This new enhancement released on January 2020 gives the developers a lot of new potential in various use cases </w:t>
       </w:r>
       <w:sdt>
         <w:sdtPr>
@@ -5390,6 +5583,19 @@
       </w:r>
     </w:p>
     <w:p>
+      <w:r>
+        <w:t xml:space="preserve">Hopefully, this Web API will be available in </w:t>
+      </w:r>
+      <w:proofErr w:type="gramStart"/>
+      <w:r>
+        <w:t>most of</w:t>
+      </w:r>
+      <w:proofErr w:type="gramEnd"/>
+      <w:r>
+        <w:t xml:space="preserve"> the modern mobile browser so that the developers can create more sophisticated solutions overtime. It has the potential of relieving the people from downloading ad hoc native applications on the mobile for simple use case scenarios. </w:t>
+      </w:r>
+    </w:p>
+    <w:p>
       <w:pPr>
         <w:pStyle w:val="Heading2"/>
       </w:pPr>
@@ -5840,7 +6046,13 @@
         <w:t xml:space="preserve"> that has a mobile application</w:t>
       </w:r>
       <w:r>
-        <w:t xml:space="preserve"> as digital wallet</w:t>
+        <w:t xml:space="preserve"> as</w:t>
+      </w:r>
+      <w:r>
+        <w:t xml:space="preserve"> a</w:t>
+      </w:r>
+      <w:r>
+        <w:t xml:space="preserve"> digital wallet</w:t>
       </w:r>
       <w:r>
         <w:t xml:space="preserve"> that can </w:t>
@@ -5888,7 +6100,6 @@
     </w:p>
     <w:p>
       <w:r>
-        <w:lastRenderedPageBreak/>
         <w:t>Advantages:</w:t>
       </w:r>
     </w:p>
@@ -6107,7 +6318,18 @@
     </w:p>
     <w:p>
       <w:r>
-        <w:t>Since there are many other digital wallets like Google Pay and Apple Pay</w:t>
+        <w:t>T</w:t>
+      </w:r>
+      <w:r>
+        <w:t xml:space="preserve">here are </w:t>
+      </w:r>
+      <w:proofErr w:type="gramStart"/>
+      <w:r>
+        <w:t>many</w:t>
+      </w:r>
+      <w:proofErr w:type="gramEnd"/>
+      <w:r>
+        <w:t xml:space="preserve"> other digital wallets like Google Pay and Apple Pay</w:t>
       </w:r>
       <w:r>
         <w:t xml:space="preserve"> currently having the NFC payment method</w:t>
@@ -6116,22 +6338,30 @@
         <w:t xml:space="preserve"> or QR loyalty system</w:t>
       </w:r>
       <w:r>
-        <w:t xml:space="preserve">, those are just going to be briefly mentioned as a proof of the increased demand and popularity of this </w:t>
+        <w:t>. Therefore,</w:t>
+      </w:r>
+      <w:r>
+        <w:t xml:space="preserve"> those </w:t>
+      </w:r>
+      <w:r>
+        <w:t xml:space="preserve">company solutions </w:t>
+      </w:r>
+      <w:r>
+        <w:t xml:space="preserve">are just going to </w:t>
+      </w:r>
+      <w:proofErr w:type="gramStart"/>
+      <w:r>
+        <w:t>be briefly mentioned</w:t>
+      </w:r>
+      <w:proofErr w:type="gramEnd"/>
+      <w:r>
+        <w:t xml:space="preserve"> as a proof of the increased demand and popularity of this </w:t>
       </w:r>
       <w:r>
         <w:t>technology</w:t>
       </w:r>
       <w:r>
-        <w:t xml:space="preserve"> </w:t>
-      </w:r>
-      <w:r>
-        <w:t>solution</w:t>
-      </w:r>
-      <w:r>
-        <w:t>.</w:t>
-      </w:r>
-      <w:r>
-        <w:t xml:space="preserve"> </w:t>
+        <w:t>. It is also to prove the demand of loyalty schemes in the market.</w:t>
       </w:r>
     </w:p>
     <w:p>
@@ -6459,7 +6689,6 @@
           <w:rFonts w:ascii="Baskerville Old Face" w:hAnsi="Baskerville Old Face"/>
           <w:sz w:val="24"/>
         </w:rPr>
-        <w:lastRenderedPageBreak/>
         <w:t xml:space="preserve">Customer validate transaction </w:t>
       </w:r>
       <w:r>
@@ -7333,7 +7562,6 @@
         <w:rPr>
           <w:noProof/>
         </w:rPr>
-        <w:lastRenderedPageBreak/>
         <w:drawing>
           <wp:inline distT="0" distB="0" distL="0" distR="0" wp14:anchorId="307EE074" wp14:editId="143103BA">
             <wp:extent cx="1932579" cy="3304460"/>
@@ -7605,7 +7833,6 @@
         <w:rPr>
           <w:noProof/>
         </w:rPr>
-        <w:lastRenderedPageBreak/>
         <w:drawing>
           <wp:inline distT="0" distB="0" distL="0" distR="0" wp14:anchorId="0C0D83F5" wp14:editId="0D4B6CC0">
             <wp:extent cx="3534770" cy="3200326"/>
@@ -7978,19 +8205,19 @@
       </w:r>
       <w:proofErr w:type="gramEnd"/>
       <w:r>
-        <w:t xml:space="preserve"> to work in a short or medium range around 10 to 30 meters although it has the capability to reach 300 meters. In terms of cost and availability it loses </w:t>
-      </w:r>
-      <w:proofErr w:type="gramStart"/>
-      <w:r>
-        <w:t>many</w:t>
-      </w:r>
-      <w:proofErr w:type="gramEnd"/>
-      <w:r>
-        <w:t xml:space="preserve"> points because it is very hard to get one and the cheapest transmitter, a keychain beacon, costs </w:t>
-      </w:r>
-      <w:r>
-        <w:lastRenderedPageBreak/>
-        <w:t xml:space="preserve">around £20. The price rises to around £40 for longer ranges </w:t>
+        <w:t xml:space="preserve"> to work in a short or medium range around 10 to 30 meters although it has the capability to reach 300 meters. </w:t>
+      </w:r>
+      <w:r>
+        <w:t>The drawback is in</w:t>
+      </w:r>
+      <w:r>
+        <w:t xml:space="preserve"> terms of cost and availability because it is very hard to get one</w:t>
+      </w:r>
+      <w:r>
+        <w:t>,</w:t>
+      </w:r>
+      <w:r>
+        <w:t xml:space="preserve"> and the cheapest transmitter, a keychain beacon, costs around £20. The price rises to around £40 for longer ranges </w:t>
       </w:r>
       <w:sdt>
         <w:sdtPr>
@@ -8019,7 +8246,19 @@
         </w:sdtContent>
       </w:sdt>
       <w:r>
-        <w:t xml:space="preserve"> that makes it more limited depending on the companies budget. </w:t>
+        <w:t xml:space="preserve"> that makes </w:t>
+      </w:r>
+      <w:r>
+        <w:t>the solution</w:t>
+      </w:r>
+      <w:r>
+        <w:t xml:space="preserve"> more limited depending on the companies budget.</w:t>
+      </w:r>
+      <w:r>
+        <w:t xml:space="preserve"> That was the major reason to not choose this technology for this project implementation.</w:t>
+      </w:r>
+      <w:r>
+        <w:t xml:space="preserve"> </w:t>
       </w:r>
     </w:p>
     <w:p>
@@ -8266,7 +8505,21 @@
           <w:rFonts w:ascii="Baskerville Old Face" w:hAnsi="Baskerville Old Face"/>
           <w:sz w:val="24"/>
         </w:rPr>
-        <w:t>The checkout is another NFC specialised tag that completes the purchase by making the payment with the stored card details.</w:t>
+        <w:t>The checkout is another NFC specialised tag that completes the purchase by making the payment with the card details</w:t>
+      </w:r>
+      <w:r>
+        <w:rPr>
+          <w:rFonts w:ascii="Baskerville Old Face" w:hAnsi="Baskerville Old Face"/>
+          <w:sz w:val="24"/>
+        </w:rPr>
+        <w:t xml:space="preserve"> previously stored</w:t>
+      </w:r>
+      <w:r>
+        <w:rPr>
+          <w:rFonts w:ascii="Baskerville Old Face" w:hAnsi="Baskerville Old Face"/>
+          <w:sz w:val="24"/>
+        </w:rPr>
+        <w:t>.</w:t>
       </w:r>
     </w:p>
     <w:p>
@@ -8469,6 +8722,13 @@
           <w:rFonts w:ascii="Baskerville Old Face" w:hAnsi="Baskerville Old Face"/>
           <w:sz w:val="24"/>
         </w:rPr>
+        <w:t xml:space="preserve"> app</w:t>
+      </w:r>
+      <w:r>
+        <w:rPr>
+          <w:rFonts w:ascii="Baskerville Old Face" w:hAnsi="Baskerville Old Face"/>
+          <w:sz w:val="24"/>
+        </w:rPr>
         <w:t xml:space="preserve"> feature</w:t>
       </w:r>
       <w:r>
@@ -8581,6 +8841,13 @@
         </w:rPr>
         <w:t xml:space="preserve">the availability </w:t>
       </w:r>
+      <w:r>
+        <w:rPr>
+          <w:rFonts w:ascii="Baskerville Old Face" w:hAnsi="Baskerville Old Face"/>
+          <w:sz w:val="24"/>
+        </w:rPr>
+        <w:t xml:space="preserve">in store </w:t>
+      </w:r>
       <w:proofErr w:type="gramStart"/>
       <w:r>
         <w:rPr>
@@ -8628,7 +8895,13 @@
         <w:t xml:space="preserve">as main example </w:t>
       </w:r>
       <w:r>
-        <w:t xml:space="preserve">because </w:t>
+        <w:t>because</w:t>
+      </w:r>
+      <w:r>
+        <w:t xml:space="preserve"> is</w:t>
+      </w:r>
+      <w:r>
+        <w:t xml:space="preserve"> </w:t>
       </w:r>
       <w:r>
         <w:t xml:space="preserve">the most </w:t>
@@ -8639,7 +8912,10 @@
       </w:r>
       <w:proofErr w:type="gramEnd"/>
       <w:r>
-        <w:t xml:space="preserve"> the intended implementation</w:t>
+        <w:t xml:space="preserve"> the intended </w:t>
+      </w:r>
+      <w:r>
+        <w:t>development</w:t>
       </w:r>
       <w:r>
         <w:t>.</w:t>
@@ -8717,7 +8993,6 @@
     </w:p>
     <w:p>
       <w:r>
-        <w:lastRenderedPageBreak/>
         <w:t xml:space="preserve">The paper stamp card is like the other popular versions of it. The customer buys a coffee and earns a stamp as a form of loyalty point. After collecting ten stamps, the customer </w:t>
       </w:r>
       <w:proofErr w:type="gramStart"/>
@@ -9011,7 +9286,13 @@
     </w:p>
     <w:p>
       <w:r>
-        <w:t xml:space="preserve">To avoid redundancy of the content, a table of other popular loyalty mobile app that are available in the UK </w:t>
+        <w:t>To avoid redundancy of the content, a table of other popular loyalty mobile app</w:t>
+      </w:r>
+      <w:r>
+        <w:t>s</w:t>
+      </w:r>
+      <w:r>
+        <w:t xml:space="preserve"> that are available in the UK </w:t>
       </w:r>
       <w:r>
         <w:t xml:space="preserve">territory </w:t>
@@ -9042,6 +9323,7 @@
         <w:rPr>
           <w:noProof/>
         </w:rPr>
+        <w:lastRenderedPageBreak/>
         <w:drawing>
           <wp:inline distT="0" distB="0" distL="0" distR="0" wp14:anchorId="35AB0799" wp14:editId="2340C276">
             <wp:extent cx="5654000" cy="2450465"/>
@@ -9212,11 +9494,7 @@
         <w:t xml:space="preserve"> for loyalty schemes.</w:t>
       </w:r>
       <w:r>
-        <w:t xml:space="preserve"> In the Tesco Pay + case, the loyalty point collection is incorporated within the payment </w:t>
-      </w:r>
-      <w:r>
-        <w:lastRenderedPageBreak/>
-        <w:t xml:space="preserve">solution so the customer does not need to do additional scanning or verification because it is automatically done within the company services </w:t>
+        <w:t xml:space="preserve"> In the Tesco Pay + case, the loyalty point collection is incorporated within the payment solution so the customer does not need to do additional scanning or verification because it is automatically done within the company services </w:t>
       </w:r>
       <w:sdt>
         <w:sdtPr>
@@ -9279,7 +9557,13 @@
         <w:fldChar w:fldCharType="end"/>
       </w:r>
       <w:r>
-        <w:t xml:space="preserve">) while Starbucks is different. The latter rewards the customer if paying using a pre-loaded Starbuck Card that can </w:t>
+        <w:t>) while Starbucks is different. The latter rewards the customer if paying using a pre-loaded Starbuck</w:t>
+      </w:r>
+      <w:r>
+        <w:t>s</w:t>
+      </w:r>
+      <w:r>
+        <w:t xml:space="preserve"> Card that can </w:t>
       </w:r>
       <w:proofErr w:type="gramStart"/>
       <w:r>
@@ -9287,7 +9571,10 @@
       </w:r>
       <w:proofErr w:type="gramEnd"/>
       <w:r>
-        <w:t xml:space="preserve"> into the app. </w:t>
+        <w:t xml:space="preserve"> into the app</w:t>
+      </w:r>
+      <w:r>
+        <w:t>.</w:t>
       </w:r>
     </w:p>
     <w:p>
@@ -9304,6 +9591,180 @@
     <w:p/>
     <w:p>
       <w:pPr>
+        <w:pStyle w:val="Heading3"/>
+      </w:pPr>
+      <w:r>
+        <w:t>QR Code</w:t>
+      </w:r>
+    </w:p>
+    <w:p/>
+    <w:p>
+      <w:pPr>
+        <w:pStyle w:val="Heading3"/>
+      </w:pPr>
+      <w:r>
+        <w:t>NFC vs QR Code</w:t>
+      </w:r>
+    </w:p>
+    <w:p>
+      <w:r>
+        <w:rPr>
+          <w:rFonts w:ascii="Calibri" w:hAnsi="Calibri" w:cs="Calibri"/>
+          <w:sz w:val="22"/>
+        </w:rPr>
+        <w:t>Why I am choosing to go for a web app NFC? What is substantial advantage?</w:t>
+      </w:r>
+    </w:p>
+    <w:p>
+      <w:pPr>
+        <w:pStyle w:val="Heading3"/>
+      </w:pPr>
+      <w:r>
+        <w:t>Web App</w:t>
+      </w:r>
+      <w:r>
+        <w:t xml:space="preserve"> vs </w:t>
+      </w:r>
+      <w:r>
+        <w:t>Hybrid App</w:t>
+      </w:r>
+    </w:p>
+    <w:p>
+      <w:pPr>
+        <w:pStyle w:val="NormalWeb"/>
+        <w:spacing w:before="0" w:beforeAutospacing="0" w:after="0" w:afterAutospacing="0"/>
+        <w:rPr>
+          <w:rFonts w:ascii="Calibri" w:hAnsi="Calibri" w:cs="Calibri"/>
+          <w:sz w:val="22"/>
+          <w:szCs w:val="22"/>
+        </w:rPr>
+      </w:pPr>
+      <w:r>
+        <w:rPr>
+          <w:rFonts w:ascii="Calibri" w:hAnsi="Calibri" w:cs="Calibri"/>
+          <w:sz w:val="22"/>
+          <w:szCs w:val="22"/>
+        </w:rPr>
+        <w:t>Difference among web app - native app - hybrid app</w:t>
+      </w:r>
+    </w:p>
+    <w:p>
+      <w:pPr>
+        <w:pStyle w:val="NormalWeb"/>
+        <w:spacing w:before="0" w:beforeAutospacing="0" w:after="0" w:afterAutospacing="0"/>
+        <w:rPr>
+          <w:rFonts w:ascii="Calibri" w:hAnsi="Calibri" w:cs="Calibri"/>
+          <w:sz w:val="22"/>
+          <w:szCs w:val="22"/>
+        </w:rPr>
+      </w:pPr>
+      <w:hyperlink r:id="rId23" w:history="1">
+        <w:r>
+          <w:rPr>
+            <w:rStyle w:val="Hyperlink"/>
+            <w:rFonts w:ascii="Calibri" w:hAnsi="Calibri" w:cs="Calibri"/>
+            <w:sz w:val="22"/>
+            <w:szCs w:val="22"/>
+          </w:rPr>
+          <w:t>https://clearbridgemobile.com/mobile-app-development-native-vs-web-vs-hybrid/</w:t>
+        </w:r>
+      </w:hyperlink>
+    </w:p>
+    <w:p/>
+    <w:p>
+      <w:pPr>
+        <w:pStyle w:val="Heading3"/>
+      </w:pPr>
+      <w:r>
+        <w:lastRenderedPageBreak/>
+        <w:t>.Net Core 3.1</w:t>
+      </w:r>
+    </w:p>
+    <w:p>
+      <w:pPr>
+        <w:pStyle w:val="Heading3"/>
+      </w:pPr>
+      <w:r>
+        <w:t>.Net Framework</w:t>
+      </w:r>
+    </w:p>
+    <w:p>
+      <w:pPr>
+        <w:pStyle w:val="Heading3"/>
+      </w:pPr>
+      <w:r>
+        <w:t>Entity Framework Core</w:t>
+      </w:r>
+    </w:p>
+    <w:p>
+      <w:pPr>
+        <w:pStyle w:val="Heading3"/>
+      </w:pPr>
+      <w:r>
+        <w:t>Entity Framework 6</w:t>
+      </w:r>
+    </w:p>
+    <w:p>
+      <w:pPr>
+        <w:pStyle w:val="NormalWeb"/>
+        <w:spacing w:before="0" w:beforeAutospacing="0" w:after="0" w:afterAutospacing="0"/>
+        <w:rPr>
+          <w:rFonts w:ascii="Calibri" w:hAnsi="Calibri" w:cs="Calibri"/>
+          <w:sz w:val="22"/>
+          <w:szCs w:val="22"/>
+        </w:rPr>
+      </w:pPr>
+      <w:r>
+        <w:rPr>
+          <w:rFonts w:ascii="Calibri" w:hAnsi="Calibri" w:cs="Calibri"/>
+          <w:sz w:val="22"/>
+          <w:szCs w:val="22"/>
+        </w:rPr>
+        <w:t>Layout for mobile web app problem</w:t>
+      </w:r>
+    </w:p>
+    <w:p>
+      <w:pPr>
+        <w:pStyle w:val="NormalWeb"/>
+        <w:spacing w:before="0" w:beforeAutospacing="0" w:after="0" w:afterAutospacing="0"/>
+        <w:rPr>
+          <w:rFonts w:ascii="Calibri" w:hAnsi="Calibri" w:cs="Calibri"/>
+          <w:sz w:val="22"/>
+          <w:szCs w:val="22"/>
+        </w:rPr>
+      </w:pPr>
+      <w:hyperlink r:id="rId24" w:history="1">
+        <w:r>
+          <w:rPr>
+            <w:rStyle w:val="Hyperlink"/>
+            <w:rFonts w:ascii="Calibri" w:hAnsi="Calibri" w:cs="Calibri"/>
+            <w:sz w:val="22"/>
+            <w:szCs w:val="22"/>
+          </w:rPr>
+          <w:t>https://docs.microsoft.com/en-us/aspnet/whitepapers/add-mobile-pages-to-your-aspnet-web-forms-mvc-application</w:t>
+        </w:r>
+      </w:hyperlink>
+    </w:p>
+    <w:p/>
+    <w:p>
+      <w:pPr>
+        <w:pStyle w:val="Heading3"/>
+      </w:pPr>
+      <w:r>
+        <w:t>C# - Razor Page</w:t>
+      </w:r>
+    </w:p>
+    <w:p>
+      <w:pPr>
+        <w:pStyle w:val="Heading3"/>
+      </w:pPr>
+      <w:r>
+        <w:t>Visual Studio</w:t>
+      </w:r>
+    </w:p>
+    <w:p/>
+    <w:p>
+      <w:pPr>
         <w:pStyle w:val="Heading1"/>
       </w:pPr>
       <w:r>
@@ -9318,42 +9779,49 @@
         <w:t>Stakeholders</w:t>
       </w:r>
     </w:p>
+    <w:p>
+      <w:pPr>
+        <w:pStyle w:val="Heading2"/>
+      </w:pPr>
+      <w:r>
+        <w:t>Gathering requirements</w:t>
+      </w:r>
+    </w:p>
+    <w:p>
+      <w:r>
+        <w:t>After a conversation with the CEO, Julian Fisher …</w:t>
+      </w:r>
+    </w:p>
+    <w:p>
+      <w:r>
+        <w:t>Conversation with Toby and David</w:t>
+      </w:r>
+    </w:p>
+    <w:p>
+      <w:r>
+        <w:t>Emails with people from GitHub</w:t>
+      </w:r>
+    </w:p>
+    <w:p>
+      <w:r>
+        <w:t>Other students</w:t>
+      </w:r>
+    </w:p>
     <w:p/>
     <w:p>
       <w:pPr>
         <w:pStyle w:val="Heading2"/>
       </w:pPr>
       <w:r>
-        <w:t>Gathering requirements</w:t>
-      </w:r>
-    </w:p>
-    <w:p>
-      <w:r>
-        <w:t>After a conversation with the CEO, Julian Fisher …</w:t>
-      </w:r>
-    </w:p>
-    <w:p>
-      <w:r>
-        <w:t>Conversation with Toby and David</w:t>
-      </w:r>
-    </w:p>
-    <w:p>
-      <w:r>
-        <w:t>Emails with people from GitHub</w:t>
-      </w:r>
-    </w:p>
-    <w:p>
-      <w:r>
-        <w:t>Other students</w:t>
-      </w:r>
-    </w:p>
-    <w:p/>
+        <w:t>Modelling requirements and relevant diagrams</w:t>
+      </w:r>
+    </w:p>
     <w:p>
       <w:pPr>
         <w:pStyle w:val="Heading2"/>
       </w:pPr>
       <w:r>
-        <w:t>Modelling requirements and relevant diagrams</w:t>
+        <w:t>List of project requirements</w:t>
       </w:r>
     </w:p>
     <w:p>
@@ -9361,14 +9829,6 @@
         <w:pStyle w:val="Heading2"/>
       </w:pPr>
       <w:r>
-        <w:t>List of project requirements</w:t>
-      </w:r>
-    </w:p>
-    <w:p>
-      <w:pPr>
-        <w:pStyle w:val="Heading2"/>
-      </w:pPr>
-      <w:r>
         <w:t xml:space="preserve">Legal, </w:t>
       </w:r>
       <w:proofErr w:type="gramStart"/>
@@ -9378,6 +9838,136 @@
       <w:proofErr w:type="gramEnd"/>
       <w:r>
         <w:t xml:space="preserve"> and ethical issues</w:t>
+      </w:r>
+    </w:p>
+    <w:p>
+      <w:pPr>
+        <w:pStyle w:val="NormalWeb"/>
+        <w:spacing w:before="0" w:beforeAutospacing="0" w:after="0" w:afterAutospacing="0"/>
+        <w:rPr>
+          <w:rFonts w:ascii="Calibri" w:hAnsi="Calibri" w:cs="Calibri"/>
+          <w:sz w:val="22"/>
+          <w:szCs w:val="22"/>
+        </w:rPr>
+      </w:pPr>
+      <w:r>
+        <w:rPr>
+          <w:rFonts w:ascii="Calibri" w:hAnsi="Calibri" w:cs="Calibri"/>
+          <w:sz w:val="22"/>
+          <w:szCs w:val="22"/>
+        </w:rPr>
+        <w:t>What happens if someone tries to reset the NFC tag?</w:t>
+      </w:r>
+    </w:p>
+    <w:p>
+      <w:pPr>
+        <w:pStyle w:val="NormalWeb"/>
+        <w:spacing w:before="0" w:beforeAutospacing="0" w:after="0" w:afterAutospacing="0"/>
+        <w:rPr>
+          <w:rFonts w:ascii="Calibri" w:hAnsi="Calibri" w:cs="Calibri"/>
+          <w:sz w:val="22"/>
+          <w:szCs w:val="22"/>
+        </w:rPr>
+      </w:pPr>
+      <w:r>
+        <w:rPr>
+          <w:rFonts w:ascii="Calibri" w:hAnsi="Calibri" w:cs="Calibri"/>
+          <w:sz w:val="22"/>
+          <w:szCs w:val="22"/>
+        </w:rPr>
+        <w:t> </w:t>
+      </w:r>
+    </w:p>
+    <w:p>
+      <w:pPr>
+        <w:pStyle w:val="NormalWeb"/>
+        <w:spacing w:before="0" w:beforeAutospacing="0" w:after="0" w:afterAutospacing="0"/>
+        <w:rPr>
+          <w:rFonts w:ascii="Calibri" w:hAnsi="Calibri" w:cs="Calibri"/>
+          <w:sz w:val="22"/>
+          <w:szCs w:val="22"/>
+        </w:rPr>
+      </w:pPr>
+      <w:hyperlink r:id="rId25" w:history="1">
+        <w:r>
+          <w:rPr>
+            <w:rStyle w:val="Hyperlink"/>
+            <w:rFonts w:ascii="Calibri" w:hAnsi="Calibri" w:cs="Calibri"/>
+            <w:sz w:val="22"/>
+            <w:szCs w:val="22"/>
+          </w:rPr>
+          <w:t>https://operatus.tech/t/how-to-reset-nfc-tag-to-factory-default-reverse-ndef-format/280</w:t>
+        </w:r>
+      </w:hyperlink>
+    </w:p>
+    <w:p>
+      <w:pPr>
+        <w:pStyle w:val="NormalWeb"/>
+        <w:spacing w:before="0" w:beforeAutospacing="0" w:after="0" w:afterAutospacing="0"/>
+        <w:rPr>
+          <w:rFonts w:ascii="Calibri" w:hAnsi="Calibri" w:cs="Calibri"/>
+          <w:sz w:val="22"/>
+          <w:szCs w:val="22"/>
+        </w:rPr>
+      </w:pPr>
+    </w:p>
+    <w:p>
+      <w:pPr>
+        <w:pStyle w:val="NormalWeb"/>
+        <w:spacing w:before="0" w:beforeAutospacing="0" w:after="0" w:afterAutospacing="0"/>
+        <w:rPr>
+          <w:rFonts w:ascii="Calibri" w:hAnsi="Calibri" w:cs="Calibri"/>
+          <w:sz w:val="22"/>
+          <w:szCs w:val="22"/>
+        </w:rPr>
+      </w:pPr>
+      <w:r>
+        <w:rPr>
+          <w:rFonts w:ascii="Calibri" w:hAnsi="Calibri" w:cs="Calibri"/>
+          <w:sz w:val="22"/>
+          <w:szCs w:val="22"/>
+        </w:rPr>
+        <w:t xml:space="preserve">Security Note: The code above uses </w:t>
+      </w:r>
+      <w:hyperlink r:id="rId26" w:history="1">
+        <w:proofErr w:type="spellStart"/>
+        <w:r>
+          <w:rPr>
+            <w:rStyle w:val="Hyperlink"/>
+            <w:rFonts w:ascii="Calibri" w:hAnsi="Calibri" w:cs="Calibri"/>
+            <w:sz w:val="22"/>
+            <w:szCs w:val="22"/>
+          </w:rPr>
+          <w:t>HttpUtility.HtmlEncode</w:t>
+        </w:r>
+        <w:proofErr w:type="spellEnd"/>
+      </w:hyperlink>
+      <w:r>
+        <w:rPr>
+          <w:rFonts w:ascii="Calibri" w:hAnsi="Calibri" w:cs="Calibri"/>
+          <w:sz w:val="22"/>
+          <w:szCs w:val="22"/>
+        </w:rPr>
+        <w:t xml:space="preserve"> to protect the application from malicious input (namely JavaScript). For more information see </w:t>
+      </w:r>
+      <w:hyperlink r:id="rId27" w:history="1">
+        <w:r>
+          <w:rPr>
+            <w:rStyle w:val="Hyperlink"/>
+            <w:rFonts w:ascii="Calibri" w:hAnsi="Calibri" w:cs="Calibri"/>
+            <w:sz w:val="22"/>
+            <w:szCs w:val="22"/>
+          </w:rPr>
+          <w:t>How to: Protect Against Script Exploits in a Web Application by Applying HTML Encoding to Strings</w:t>
+        </w:r>
+      </w:hyperlink>
+      <w:r>
+        <w:rPr>
+          <w:rFonts w:ascii="Calibri" w:hAnsi="Calibri" w:cs="Calibri"/>
+          <w:sz w:val="22"/>
+          <w:szCs w:val="22"/>
+        </w:rPr>
+        <w:t>.</w:t>
       </w:r>
     </w:p>
     <w:p/>
@@ -9387,6 +9977,7 @@
         <w:spacing w:after="240"/>
       </w:pPr>
       <w:r>
+        <w:lastRenderedPageBreak/>
         <w:t>Methodology</w:t>
       </w:r>
     </w:p>
@@ -9414,7 +10005,6 @@
     </w:p>
     <w:p>
       <w:r>
-        <w:lastRenderedPageBreak/>
         <w:t>UI interface</w:t>
       </w:r>
     </w:p>
@@ -9503,7 +10093,7 @@
       </w:r>
     </w:p>
     <w:p>
-      <w:hyperlink r:id="rId23" w:history="1">
+      <w:hyperlink r:id="rId28" w:history="1">
         <w:r>
           <w:rPr>
             <w:rStyle w:val="Hyperlink"/>
@@ -9537,6 +10127,9 @@
         <w:pStyle w:val="Heading2"/>
       </w:pPr>
       <w:r>
+        <w:t xml:space="preserve">Implementation - </w:t>
+      </w:r>
+      <w:r>
         <w:t>Loyalty Scheme system</w:t>
       </w:r>
     </w:p>
@@ -9555,6 +10148,7 @@
         <w:pStyle w:val="Heading3"/>
       </w:pPr>
       <w:r>
+        <w:lastRenderedPageBreak/>
         <w:t>Web API</w:t>
       </w:r>
     </w:p>
@@ -9573,7 +10167,6 @@
         <w:pStyle w:val="Heading3"/>
       </w:pPr>
       <w:r>
-        <w:lastRenderedPageBreak/>
         <w:t>Creating the stamp</w:t>
       </w:r>
     </w:p>
@@ -13295,6 +13888,23 @@
         <w:shd w:val="clear" w:color="auto" w:fill="D0DBF0" w:themeFill="accent1" w:themeFillTint="3F"/>
       </w:tcPr>
     </w:tblStylePr>
+  </w:style>
+  <w:style w:type="paragraph" w:styleId="NormalWeb">
+    <w:name w:val="Normal (Web)"/>
+    <w:basedOn w:val="Normal"/>
+    <w:uiPriority w:val="99"/>
+    <w:semiHidden/>
+    <w:unhideWhenUsed/>
+    <w:rsid w:val="00CD550E"/>
+    <w:pPr>
+      <w:spacing w:before="100" w:beforeAutospacing="1" w:after="100" w:afterAutospacing="1" w:line="240" w:lineRule="auto"/>
+      <w:jc w:val="left"/>
+    </w:pPr>
+    <w:rPr>
+      <w:rFonts w:ascii="Times New Roman" w:eastAsia="Times New Roman" w:hAnsi="Times New Roman" w:cs="Times New Roman"/>
+      <w:szCs w:val="24"/>
+      <w:lang w:eastAsia="en-GB"/>
+    </w:rPr>
   </w:style>
 </w:styles>
 </file>

</xml_diff>

<commit_message>
formatting and stylecop warnings
</commit_message>
<xml_diff>
--- a/Documentation/Final Report/Project Report.docx
+++ b/Documentation/Final Report/Project Report.docx
@@ -732,14 +732,27 @@
       <w:r>
         <w:t xml:space="preserve">Figure </w:t>
       </w:r>
-      <w:fldSimple w:instr=" SEQ Figure \* ARABIC ">
-        <w:r>
-          <w:rPr>
-            <w:noProof/>
-          </w:rPr>
-          <w:t>1</w:t>
-        </w:r>
-      </w:fldSimple>
+      <w:r>
+        <w:fldChar w:fldCharType="begin"/>
+      </w:r>
+      <w:r>
+        <w:instrText xml:space="preserve"> SEQ Figure \* ARABIC </w:instrText>
+      </w:r>
+      <w:r>
+        <w:fldChar w:fldCharType="separate"/>
+      </w:r>
+      <w:r>
+        <w:rPr>
+          <w:noProof/>
+        </w:rPr>
+        <w:t>1</w:t>
+      </w:r>
+      <w:r>
+        <w:rPr>
+          <w:noProof/>
+        </w:rPr>
+        <w:fldChar w:fldCharType="end"/>
+      </w:r>
       <w:bookmarkEnd w:id="1"/>
       <w:r>
         <w:t>. Paper loyalty card and loyalty Mobile</w:t>
@@ -850,14 +863,27 @@
       <w:r>
         <w:t xml:space="preserve">Figure </w:t>
       </w:r>
-      <w:fldSimple w:instr=" SEQ Figure \* ARABIC ">
-        <w:r>
-          <w:rPr>
-            <w:noProof/>
-          </w:rPr>
-          <w:t>2</w:t>
-        </w:r>
-      </w:fldSimple>
+      <w:r>
+        <w:fldChar w:fldCharType="begin"/>
+      </w:r>
+      <w:r>
+        <w:instrText xml:space="preserve"> SEQ Figure \* ARABIC </w:instrText>
+      </w:r>
+      <w:r>
+        <w:fldChar w:fldCharType="separate"/>
+      </w:r>
+      <w:r>
+        <w:rPr>
+          <w:noProof/>
+        </w:rPr>
+        <w:t>2</w:t>
+      </w:r>
+      <w:r>
+        <w:rPr>
+          <w:noProof/>
+        </w:rPr>
+        <w:fldChar w:fldCharType="end"/>
+      </w:r>
       <w:r>
         <w:t>. Monthly contactless transaction in the UK from June 2016 to October 2019</w:t>
       </w:r>
@@ -1878,14 +1904,27 @@
       <w:r>
         <w:t xml:space="preserve">Figure </w:t>
       </w:r>
-      <w:fldSimple w:instr=" SEQ Figure \* ARABIC ">
-        <w:r>
-          <w:rPr>
-            <w:noProof/>
-          </w:rPr>
-          <w:t>3</w:t>
-        </w:r>
-      </w:fldSimple>
+      <w:r>
+        <w:fldChar w:fldCharType="begin"/>
+      </w:r>
+      <w:r>
+        <w:instrText xml:space="preserve"> SEQ Figure \* ARABIC </w:instrText>
+      </w:r>
+      <w:r>
+        <w:fldChar w:fldCharType="separate"/>
+      </w:r>
+      <w:r>
+        <w:rPr>
+          <w:noProof/>
+        </w:rPr>
+        <w:t>3</w:t>
+      </w:r>
+      <w:r>
+        <w:rPr>
+          <w:noProof/>
+        </w:rPr>
+        <w:fldChar w:fldCharType="end"/>
+      </w:r>
       <w:r>
         <w:t>. Léon Theremin playing his own invention</w:t>
       </w:r>
@@ -2141,14 +2180,27 @@
       <w:r>
         <w:t xml:space="preserve">Figure </w:t>
       </w:r>
-      <w:fldSimple w:instr=" SEQ Figure \* ARABIC ">
-        <w:r>
-          <w:rPr>
-            <w:noProof/>
-          </w:rPr>
-          <w:t>4</w:t>
-        </w:r>
-      </w:fldSimple>
+      <w:r>
+        <w:fldChar w:fldCharType="begin"/>
+      </w:r>
+      <w:r>
+        <w:instrText xml:space="preserve"> SEQ Figure \* ARABIC </w:instrText>
+      </w:r>
+      <w:r>
+        <w:fldChar w:fldCharType="separate"/>
+      </w:r>
+      <w:r>
+        <w:rPr>
+          <w:noProof/>
+        </w:rPr>
+        <w:t>4</w:t>
+      </w:r>
+      <w:r>
+        <w:rPr>
+          <w:noProof/>
+        </w:rPr>
+        <w:fldChar w:fldCharType="end"/>
+      </w:r>
       <w:bookmarkEnd w:id="4"/>
       <w:r>
         <w:t>. The present given to the</w:t>
@@ -2576,14 +2628,27 @@
       <w:r>
         <w:t xml:space="preserve">Figure </w:t>
       </w:r>
-      <w:fldSimple w:instr=" SEQ Figure \* ARABIC ">
-        <w:r>
-          <w:rPr>
-            <w:noProof/>
-          </w:rPr>
-          <w:t>5</w:t>
-        </w:r>
-      </w:fldSimple>
+      <w:r>
+        <w:fldChar w:fldCharType="begin"/>
+      </w:r>
+      <w:r>
+        <w:instrText xml:space="preserve"> SEQ Figure \* ARABIC </w:instrText>
+      </w:r>
+      <w:r>
+        <w:fldChar w:fldCharType="separate"/>
+      </w:r>
+      <w:r>
+        <w:rPr>
+          <w:noProof/>
+        </w:rPr>
+        <w:t>5</w:t>
+      </w:r>
+      <w:r>
+        <w:rPr>
+          <w:noProof/>
+        </w:rPr>
+        <w:fldChar w:fldCharType="end"/>
+      </w:r>
       <w:bookmarkEnd w:id="5"/>
       <w:r>
         <w:t>. Inductive coupled coils</w:t>
@@ -3998,14 +4063,27 @@
       <w:r>
         <w:t xml:space="preserve">Figure </w:t>
       </w:r>
-      <w:fldSimple w:instr=" SEQ Figure \* ARABIC ">
-        <w:r>
-          <w:rPr>
-            <w:noProof/>
-          </w:rPr>
-          <w:t>6</w:t>
-        </w:r>
-      </w:fldSimple>
+      <w:r>
+        <w:fldChar w:fldCharType="begin"/>
+      </w:r>
+      <w:r>
+        <w:instrText xml:space="preserve"> SEQ Figure \* ARABIC </w:instrText>
+      </w:r>
+      <w:r>
+        <w:fldChar w:fldCharType="separate"/>
+      </w:r>
+      <w:r>
+        <w:rPr>
+          <w:noProof/>
+        </w:rPr>
+        <w:t>6</w:t>
+      </w:r>
+      <w:r>
+        <w:rPr>
+          <w:noProof/>
+        </w:rPr>
+        <w:fldChar w:fldCharType="end"/>
+      </w:r>
       <w:bookmarkEnd w:id="8"/>
       <w:r>
         <w:t>. RFID &amp; NFC</w:t>
@@ -4184,14 +4262,27 @@
       <w:r>
         <w:t xml:space="preserve">Figure </w:t>
       </w:r>
-      <w:fldSimple w:instr=" SEQ Figure \* ARABIC ">
-        <w:r>
-          <w:rPr>
-            <w:noProof/>
-          </w:rPr>
-          <w:t>7</w:t>
-        </w:r>
-      </w:fldSimple>
+      <w:r>
+        <w:fldChar w:fldCharType="begin"/>
+      </w:r>
+      <w:r>
+        <w:instrText xml:space="preserve"> SEQ Figure \* ARABIC </w:instrText>
+      </w:r>
+      <w:r>
+        <w:fldChar w:fldCharType="separate"/>
+      </w:r>
+      <w:r>
+        <w:rPr>
+          <w:noProof/>
+        </w:rPr>
+        <w:t>7</w:t>
+      </w:r>
+      <w:r>
+        <w:rPr>
+          <w:noProof/>
+        </w:rPr>
+        <w:fldChar w:fldCharType="end"/>
+      </w:r>
       <w:bookmarkEnd w:id="9"/>
       <w:r>
         <w:t>. NFC enabled handsets from 2014 to 2020</w:t>
@@ -4454,14 +4545,27 @@
       <w:r>
         <w:t xml:space="preserve">Figure </w:t>
       </w:r>
-      <w:fldSimple w:instr=" SEQ Figure \* ARABIC ">
-        <w:r>
-          <w:rPr>
-            <w:noProof/>
-          </w:rPr>
-          <w:t>8</w:t>
-        </w:r>
-      </w:fldSimple>
+      <w:r>
+        <w:fldChar w:fldCharType="begin"/>
+      </w:r>
+      <w:r>
+        <w:instrText xml:space="preserve"> SEQ Figure \* ARABIC </w:instrText>
+      </w:r>
+      <w:r>
+        <w:fldChar w:fldCharType="separate"/>
+      </w:r>
+      <w:r>
+        <w:rPr>
+          <w:noProof/>
+        </w:rPr>
+        <w:t>8</w:t>
+      </w:r>
+      <w:r>
+        <w:rPr>
+          <w:noProof/>
+        </w:rPr>
+        <w:fldChar w:fldCharType="end"/>
+      </w:r>
       <w:bookmarkEnd w:id="11"/>
       <w:r>
         <w:t>. NDEF record structure</w:t>
@@ -5125,14 +5229,27 @@
       <w:r>
         <w:t xml:space="preserve">Figure </w:t>
       </w:r>
-      <w:fldSimple w:instr=" SEQ Figure \* ARABIC ">
-        <w:r>
-          <w:rPr>
-            <w:noProof/>
-          </w:rPr>
-          <w:t>9</w:t>
-        </w:r>
-      </w:fldSimple>
+      <w:r>
+        <w:fldChar w:fldCharType="begin"/>
+      </w:r>
+      <w:r>
+        <w:instrText xml:space="preserve"> SEQ Figure \* ARABIC </w:instrText>
+      </w:r>
+      <w:r>
+        <w:fldChar w:fldCharType="separate"/>
+      </w:r>
+      <w:r>
+        <w:rPr>
+          <w:noProof/>
+        </w:rPr>
+        <w:t>9</w:t>
+      </w:r>
+      <w:r>
+        <w:rPr>
+          <w:noProof/>
+        </w:rPr>
+        <w:fldChar w:fldCharType="end"/>
+      </w:r>
       <w:r>
         <w:t>. Summary of possible Type Name Format (TNF)</w:t>
       </w:r>
@@ -5433,14 +5550,27 @@
       <w:r>
         <w:t xml:space="preserve">Figure </w:t>
       </w:r>
-      <w:fldSimple w:instr=" SEQ Figure \* ARABIC ">
-        <w:r>
-          <w:rPr>
-            <w:noProof/>
-          </w:rPr>
-          <w:t>10</w:t>
-        </w:r>
-      </w:fldSimple>
+      <w:r>
+        <w:fldChar w:fldCharType="begin"/>
+      </w:r>
+      <w:r>
+        <w:instrText xml:space="preserve"> SEQ Figure \* ARABIC </w:instrText>
+      </w:r>
+      <w:r>
+        <w:fldChar w:fldCharType="separate"/>
+      </w:r>
+      <w:r>
+        <w:rPr>
+          <w:noProof/>
+        </w:rPr>
+        <w:t>10</w:t>
+      </w:r>
+      <w:r>
+        <w:rPr>
+          <w:noProof/>
+        </w:rPr>
+        <w:fldChar w:fldCharType="end"/>
+      </w:r>
       <w:r>
         <w:t xml:space="preserve">. Example of </w:t>
       </w:r>
@@ -7588,14 +7718,27 @@
       <w:r>
         <w:t xml:space="preserve">Figure </w:t>
       </w:r>
-      <w:fldSimple w:instr=" SEQ Figure \* ARABIC ">
-        <w:r>
-          <w:rPr>
-            <w:noProof/>
-          </w:rPr>
-          <w:t>11</w:t>
-        </w:r>
-      </w:fldSimple>
+      <w:r>
+        <w:fldChar w:fldCharType="begin"/>
+      </w:r>
+      <w:r>
+        <w:instrText xml:space="preserve"> SEQ Figure \* ARABIC </w:instrText>
+      </w:r>
+      <w:r>
+        <w:fldChar w:fldCharType="separate"/>
+      </w:r>
+      <w:r>
+        <w:rPr>
+          <w:noProof/>
+        </w:rPr>
+        <w:t>11</w:t>
+      </w:r>
+      <w:r>
+        <w:rPr>
+          <w:noProof/>
+        </w:rPr>
+        <w:fldChar w:fldCharType="end"/>
+      </w:r>
       <w:bookmarkEnd w:id="12"/>
       <w:r>
         <w:t>. Options for stamp record on Loopy Loyalty</w:t>
@@ -7847,14 +7990,27 @@
       <w:r>
         <w:t xml:space="preserve">Figure </w:t>
       </w:r>
-      <w:fldSimple w:instr=" SEQ Figure \* ARABIC ">
-        <w:r>
-          <w:rPr>
-            <w:noProof/>
-          </w:rPr>
-          <w:t>12</w:t>
-        </w:r>
-      </w:fldSimple>
+      <w:r>
+        <w:fldChar w:fldCharType="begin"/>
+      </w:r>
+      <w:r>
+        <w:instrText xml:space="preserve"> SEQ Figure \* ARABIC </w:instrText>
+      </w:r>
+      <w:r>
+        <w:fldChar w:fldCharType="separate"/>
+      </w:r>
+      <w:r>
+        <w:rPr>
+          <w:noProof/>
+        </w:rPr>
+        <w:t>12</w:t>
+      </w:r>
+      <w:r>
+        <w:rPr>
+          <w:noProof/>
+        </w:rPr>
+        <w:fldChar w:fldCharType="end"/>
+      </w:r>
       <w:bookmarkEnd w:id="13"/>
       <w:r>
         <w:t>. Embargo App screenshot example from the Google Play Store</w:t>
@@ -9331,14 +9487,24 @@
       <w:r>
         <w:t xml:space="preserve">Figure </w:t>
       </w:r>
-      <w:fldSimple w:instr=" SEQ Figure \* ARABIC ">
-        <w:r>
-          <w:rPr>
-            <w:noProof/>
-          </w:rPr>
-          <w:t>13</w:t>
-        </w:r>
-      </w:fldSimple>
+      <w:r>
+        <w:fldChar w:fldCharType="begin"/>
+      </w:r>
+      <w:r>
+        <w:instrText xml:space="preserve"> SEQ Figure \* ARABIC </w:instrText>
+      </w:r>
+      <w:r>
+        <w:fldChar w:fldCharType="separate"/>
+      </w:r>
+      <w:r>
+        <w:rPr>
+          <w:noProof/>
+        </w:rPr>
+        <w:t>13</w:t>
+      </w:r>
+      <w:r>
+        <w:fldChar w:fldCharType="end"/>
+      </w:r>
       <w:r>
         <w:t>.</w:t>
       </w:r>

</xml_diff>

<commit_message>
Documentation update and appsetting scheme code switched
</commit_message>
<xml_diff>
--- a/Documentation/Final Report/Project Report.docx
+++ b/Documentation/Final Report/Project Report.docx
@@ -495,15 +495,7 @@
     </w:p>
     <w:p>
       <w:r>
-        <w:t xml:space="preserve">Nowadays there are </w:t>
-      </w:r>
-      <w:proofErr w:type="gramStart"/>
-      <w:r>
-        <w:t>many</w:t>
-      </w:r>
-      <w:proofErr w:type="gramEnd"/>
-      <w:r>
-        <w:t xml:space="preserve"> ways a retailer can reward the most loyal customers. There are loyalty schemes almost for everything, from the coffee shops to </w:t>
+        <w:t xml:space="preserve">Nowadays there are many ways a retailer can reward the most loyal customers. There are loyalty schemes almost for everything, from the coffee shops to </w:t>
       </w:r>
       <w:r>
         <w:t>flights</w:t>
@@ -569,16 +561,11 @@
       <w:r>
         <w:t xml:space="preserve">in restaurant such as Starbucks, </w:t>
       </w:r>
-      <w:proofErr w:type="spellStart"/>
       <w:r>
         <w:t>Caff</w:t>
       </w:r>
       <w:r>
-        <w:t>è</w:t>
-      </w:r>
-      <w:proofErr w:type="spellEnd"/>
-      <w:r>
-        <w:t xml:space="preserve"> </w:t>
+        <w:t xml:space="preserve">è </w:t>
       </w:r>
       <w:r>
         <w:t>Nero and Costa Coffee</w:t>
@@ -655,15 +642,7 @@
         <w:t xml:space="preserve"> stamp on it. </w:t>
       </w:r>
       <w:r>
-        <w:t xml:space="preserve">The cards </w:t>
-      </w:r>
-      <w:proofErr w:type="gramStart"/>
-      <w:r>
-        <w:t>are usually made</w:t>
-      </w:r>
-      <w:proofErr w:type="gramEnd"/>
-      <w:r>
-        <w:t xml:space="preserve"> with empty icons that can be filled with the stamp to represent the accumulation of </w:t>
+        <w:t xml:space="preserve">The cards are usually made with empty icons that can be filled with the stamp to represent the accumulation of </w:t>
       </w:r>
       <w:r>
         <w:t>loyalty points</w:t>
@@ -732,35 +711,22 @@
       <w:r>
         <w:t xml:space="preserve">Figure </w:t>
       </w:r>
-      <w:r>
-        <w:fldChar w:fldCharType="begin"/>
-      </w:r>
-      <w:r>
-        <w:instrText xml:space="preserve"> SEQ Figure \* ARABIC </w:instrText>
-      </w:r>
-      <w:r>
-        <w:fldChar w:fldCharType="separate"/>
+      <w:fldSimple w:instr=" SEQ Figure \* ARABIC ">
+        <w:r>
+          <w:rPr>
+            <w:noProof/>
+          </w:rPr>
+          <w:t>1</w:t>
+        </w:r>
+      </w:fldSimple>
+      <w:bookmarkEnd w:id="1"/>
+      <w:r>
+        <w:t>. Paper loyalty card and loyalty Mobile</w:t>
       </w:r>
       <w:r>
         <w:rPr>
           <w:noProof/>
         </w:rPr>
-        <w:t>1</w:t>
-      </w:r>
-      <w:r>
-        <w:rPr>
-          <w:noProof/>
-        </w:rPr>
-        <w:fldChar w:fldCharType="end"/>
-      </w:r>
-      <w:bookmarkEnd w:id="1"/>
-      <w:r>
-        <w:t>. Paper loyalty card and loyalty Mobile</w:t>
-      </w:r>
-      <w:r>
-        <w:rPr>
-          <w:noProof/>
-        </w:rPr>
         <w:t xml:space="preserve"> App</w:t>
       </w:r>
     </w:p>
@@ -786,15 +752,7 @@
         <w:t xml:space="preserve">(Near Field Communication) </w:t>
       </w:r>
       <w:r>
-        <w:t xml:space="preserve">technology. Also known as contactless, this technology is now available in </w:t>
-      </w:r>
-      <w:proofErr w:type="gramStart"/>
-      <w:r>
-        <w:t>most of</w:t>
-      </w:r>
-      <w:proofErr w:type="gramEnd"/>
-      <w:r>
-        <w:t xml:space="preserve"> the devices in the world and </w:t>
+        <w:t xml:space="preserve">technology. Also known as contactless, this technology is now available in most of the devices in the world and </w:t>
       </w:r>
       <w:r>
         <w:t>it is becoming more popular</w:t>
@@ -812,7 +770,6 @@
         <w:rPr>
           <w:noProof/>
         </w:rPr>
-        <w:lastRenderedPageBreak/>
         <w:drawing>
           <wp:inline distT="0" distB="0" distL="0" distR="0" wp14:anchorId="0F0D2A29" wp14:editId="104C851F">
             <wp:extent cx="5701871" cy="3207224"/>
@@ -863,42 +820,21 @@
       <w:r>
         <w:t xml:space="preserve">Figure </w:t>
       </w:r>
-      <w:r>
-        <w:fldChar w:fldCharType="begin"/>
-      </w:r>
-      <w:r>
-        <w:instrText xml:space="preserve"> SEQ Figure \* ARABIC </w:instrText>
-      </w:r>
-      <w:r>
-        <w:fldChar w:fldCharType="separate"/>
-      </w:r>
-      <w:r>
-        <w:rPr>
-          <w:noProof/>
-        </w:rPr>
-        <w:t>2</w:t>
-      </w:r>
-      <w:r>
-        <w:rPr>
-          <w:noProof/>
-        </w:rPr>
-        <w:fldChar w:fldCharType="end"/>
-      </w:r>
+      <w:fldSimple w:instr=" SEQ Figure \* ARABIC ">
+        <w:r>
+          <w:rPr>
+            <w:noProof/>
+          </w:rPr>
+          <w:t>2</w:t>
+        </w:r>
+      </w:fldSimple>
       <w:r>
         <w:t>. Monthly contactless transaction in the UK from June 2016 to October 2019</w:t>
       </w:r>
     </w:p>
     <w:p>
       <w:r>
-        <w:t xml:space="preserve">This technology </w:t>
-      </w:r>
-      <w:proofErr w:type="gramStart"/>
-      <w:r>
-        <w:t>is mostly used</w:t>
-      </w:r>
-      <w:proofErr w:type="gramEnd"/>
-      <w:r>
-        <w:t xml:space="preserve"> for payments with a small amount of money involved because it does not require any type of validation. The lack of validation makes the card more vulnerable to </w:t>
+        <w:t xml:space="preserve">This technology is mostly used for payments with a small amount of money involved because it does not require any type of validation. The lack of validation makes the card more vulnerable to </w:t>
       </w:r>
       <w:r>
         <w:t>fraud</w:t>
@@ -1089,16 +1025,11 @@
       <w:r>
         <w:t xml:space="preserve"> </w:t>
       </w:r>
-      <w:proofErr w:type="gramStart"/>
       <w:r>
         <w:t>re</w:t>
       </w:r>
       <w:r>
-        <w:t>strict</w:t>
-      </w:r>
-      <w:proofErr w:type="gramEnd"/>
-      <w:r>
-        <w:t xml:space="preserve"> to a proof a purchase, but it could a number of visits throughout a month or maybe an interaction with a new product in the store.</w:t>
+        <w:t>strict to a proof a purchase, but it could a number of visits throughout a month or maybe an interaction with a new product in the store.</w:t>
       </w:r>
       <w:r>
         <w:t xml:space="preserve"> With the use of NFC tag the retailer is also able to reuse the same piece of technology without investing into more complex </w:t>
@@ -1290,7 +1221,6 @@
           <w:bCs/>
           <w:sz w:val="24"/>
         </w:rPr>
-        <w:lastRenderedPageBreak/>
         <w:t>Constantly receive feedback from different sources to gain a wider perspective of the project</w:t>
       </w:r>
       <w:r>
@@ -1508,14 +1438,12 @@
         </w:rPr>
         <w:t xml:space="preserve">Moreover, I would like to achieve </w:t>
       </w:r>
-      <w:proofErr w:type="gramStart"/>
       <w:r>
         <w:rPr>
           <w:bCs/>
         </w:rPr>
-        <w:t>some</w:t>
-      </w:r>
-      <w:proofErr w:type="gramEnd"/>
+        <w:t>these</w:t>
+      </w:r>
       <w:r>
         <w:rPr>
           <w:bCs/>
@@ -1637,13 +1565,8 @@
         <w:t xml:space="preserve"> for the intended solution</w:t>
       </w:r>
       <w:r>
-        <w:t xml:space="preserve"> </w:t>
-      </w:r>
-      <w:proofErr w:type="gramStart"/>
-      <w:r>
-        <w:t>is included</w:t>
-      </w:r>
-      <w:proofErr w:type="gramEnd"/>
+        <w:t xml:space="preserve"> is included</w:t>
+      </w:r>
       <w:r>
         <w:t>.</w:t>
       </w:r>
@@ -1664,13 +1587,8 @@
     </w:p>
     <w:p>
       <w:r>
-        <w:t xml:space="preserve">Within the following sections the literature review will </w:t>
-      </w:r>
-      <w:proofErr w:type="gramStart"/>
-      <w:r>
-        <w:t>be uncovered</w:t>
-      </w:r>
-      <w:proofErr w:type="gramEnd"/>
+        <w:t>Within the following sections the literature review will be uncovered</w:t>
+      </w:r>
       <w:r>
         <w:t xml:space="preserve"> to give an insight of the aspects of the NFC.</w:t>
       </w:r>
@@ -1690,15 +1608,7 @@
         <w:t>modern enhancement and what are the future capabilities</w:t>
       </w:r>
       <w:r>
-        <w:t xml:space="preserve"> </w:t>
-      </w:r>
-      <w:proofErr w:type="gramStart"/>
-      <w:r>
-        <w:t>are also discussed</w:t>
-      </w:r>
-      <w:proofErr w:type="gramEnd"/>
-      <w:r>
-        <w:t xml:space="preserve"> within the scope of the project</w:t>
+        <w:t xml:space="preserve"> are also discussed within the scope of the project</w:t>
       </w:r>
       <w:r>
         <w:t>.</w:t>
@@ -1740,15 +1650,7 @@
         <w:t xml:space="preserve">on Theremin (also known as </w:t>
       </w:r>
       <w:r>
-        <w:t xml:space="preserve">Lev </w:t>
-      </w:r>
-      <w:proofErr w:type="spellStart"/>
-      <w:r>
-        <w:t>Sergeyevich</w:t>
-      </w:r>
-      <w:proofErr w:type="spellEnd"/>
-      <w:r>
-        <w:t xml:space="preserve"> Termen</w:t>
+        <w:t>Lev Sergeyevich Termen</w:t>
       </w:r>
       <w:r>
         <w:t xml:space="preserve">) in 1920 </w:t>
@@ -1763,15 +1665,7 @@
         <w:t>can</w:t>
       </w:r>
       <w:r>
-        <w:t xml:space="preserve"> produce sounds without </w:t>
-      </w:r>
-      <w:proofErr w:type="gramStart"/>
-      <w:r>
-        <w:t>being touched</w:t>
-      </w:r>
-      <w:proofErr w:type="gramEnd"/>
-      <w:r>
-        <w:t xml:space="preserve">. The theremin core principles are heterodyning and capacitance. </w:t>
+        <w:t xml:space="preserve"> produce sounds without being touched. The theremin core principles are heterodyning and capacitance. </w:t>
       </w:r>
       <w:r>
         <w:t>The former is the result of a combination or mixture of two frequencies</w:t>
@@ -1904,45 +1798,24 @@
       <w:r>
         <w:t xml:space="preserve">Figure </w:t>
       </w:r>
-      <w:r>
-        <w:fldChar w:fldCharType="begin"/>
-      </w:r>
-      <w:r>
-        <w:instrText xml:space="preserve"> SEQ Figure \* ARABIC </w:instrText>
-      </w:r>
-      <w:r>
-        <w:fldChar w:fldCharType="separate"/>
-      </w:r>
-      <w:r>
-        <w:rPr>
-          <w:noProof/>
-        </w:rPr>
-        <w:t>3</w:t>
-      </w:r>
-      <w:r>
-        <w:rPr>
-          <w:noProof/>
-        </w:rPr>
-        <w:fldChar w:fldCharType="end"/>
-      </w:r>
+      <w:fldSimple w:instr=" SEQ Figure \* ARABIC ">
+        <w:r>
+          <w:rPr>
+            <w:noProof/>
+          </w:rPr>
+          <w:t>3</w:t>
+        </w:r>
+      </w:fldSimple>
       <w:r>
         <w:t>. Léon Theremin playing his own invention</w:t>
       </w:r>
     </w:p>
     <w:p>
       <w:r>
-        <w:t xml:space="preserve">The electric instrument has two metal antennas, one to control the pitch and the other to control the volume. When a hand goes near to an antenna, a natural capacitor </w:t>
-      </w:r>
-      <w:proofErr w:type="gramStart"/>
-      <w:r>
-        <w:t xml:space="preserve">is </w:t>
-      </w:r>
-      <w:r>
-        <w:t>generated</w:t>
-      </w:r>
-      <w:proofErr w:type="gramEnd"/>
-      <w:r>
-        <w:t>,</w:t>
+        <w:t xml:space="preserve">The electric instrument has two metal antennas, one to control the pitch and the other to control the volume. When a hand goes near to an antenna, a natural capacitor is </w:t>
+      </w:r>
+      <w:r>
+        <w:t>generated,</w:t>
       </w:r>
       <w:r>
         <w:t xml:space="preserve"> and</w:t>
@@ -2180,27 +2053,14 @@
       <w:r>
         <w:t xml:space="preserve">Figure </w:t>
       </w:r>
-      <w:r>
-        <w:fldChar w:fldCharType="begin"/>
-      </w:r>
-      <w:r>
-        <w:instrText xml:space="preserve"> SEQ Figure \* ARABIC </w:instrText>
-      </w:r>
-      <w:r>
-        <w:fldChar w:fldCharType="separate"/>
-      </w:r>
-      <w:r>
-        <w:rPr>
-          <w:noProof/>
-        </w:rPr>
-        <w:t>4</w:t>
-      </w:r>
-      <w:r>
-        <w:rPr>
-          <w:noProof/>
-        </w:rPr>
-        <w:fldChar w:fldCharType="end"/>
-      </w:r>
+      <w:fldSimple w:instr=" SEQ Figure \* ARABIC ">
+        <w:r>
+          <w:rPr>
+            <w:noProof/>
+          </w:rPr>
+          <w:t>4</w:t>
+        </w:r>
+      </w:fldSimple>
       <w:bookmarkEnd w:id="4"/>
       <w:r>
         <w:t>. The present given to the</w:t>
@@ -2214,13 +2074,8 @@
     </w:p>
     <w:p>
       <w:r>
-        <w:t xml:space="preserve">Eventually it </w:t>
-      </w:r>
-      <w:proofErr w:type="gramStart"/>
-      <w:r>
-        <w:t>was found</w:t>
-      </w:r>
-      <w:proofErr w:type="gramEnd"/>
+        <w:t>Eventually it was found</w:t>
+      </w:r>
       <w:r>
         <w:t xml:space="preserve"> out</w:t>
       </w:r>
@@ -2385,15 +2240,7 @@
         <w:t xml:space="preserve">. </w:t>
       </w:r>
       <w:r>
-        <w:t xml:space="preserve">An interference would </w:t>
-      </w:r>
-      <w:proofErr w:type="gramStart"/>
-      <w:r>
-        <w:t>be created</w:t>
-      </w:r>
-      <w:proofErr w:type="gramEnd"/>
-      <w:r>
-        <w:t xml:space="preserve"> w</w:t>
+        <w:t>An interference would be created w</w:t>
       </w:r>
       <w:r>
         <w:t xml:space="preserve">hen beaming a </w:t>
@@ -2487,15 +2334,7 @@
     </w:p>
     <w:p>
       <w:r>
-        <w:t xml:space="preserve">This can </w:t>
-      </w:r>
-      <w:proofErr w:type="gramStart"/>
-      <w:r>
-        <w:t>be conceived</w:t>
-      </w:r>
-      <w:proofErr w:type="gramEnd"/>
-      <w:r>
-        <w:t xml:space="preserve"> as the first example of the modern RFID (radio-frequency identification) technology because of the</w:t>
+        <w:t>This can be conceived as the first example of the modern RFID (radio-frequency identification) technology because of the</w:t>
       </w:r>
       <w:r>
         <w:t xml:space="preserve"> concept and physics involved.</w:t>
@@ -2628,27 +2467,14 @@
       <w:r>
         <w:t xml:space="preserve">Figure </w:t>
       </w:r>
-      <w:r>
-        <w:fldChar w:fldCharType="begin"/>
-      </w:r>
-      <w:r>
-        <w:instrText xml:space="preserve"> SEQ Figure \* ARABIC </w:instrText>
-      </w:r>
-      <w:r>
-        <w:fldChar w:fldCharType="separate"/>
-      </w:r>
-      <w:r>
-        <w:rPr>
-          <w:noProof/>
-        </w:rPr>
-        <w:t>5</w:t>
-      </w:r>
-      <w:r>
-        <w:rPr>
-          <w:noProof/>
-        </w:rPr>
-        <w:fldChar w:fldCharType="end"/>
-      </w:r>
+      <w:fldSimple w:instr=" SEQ Figure \* ARABIC ">
+        <w:r>
+          <w:rPr>
+            <w:noProof/>
+          </w:rPr>
+          <w:t>5</w:t>
+        </w:r>
+      </w:fldSimple>
       <w:bookmarkEnd w:id="5"/>
       <w:r>
         <w:t>. Inductive coupled coils</w:t>
@@ -2766,15 +2592,7 @@
         <w:t xml:space="preserve"> between the two coils </w:t>
       </w:r>
       <w:r>
-        <w:t xml:space="preserve">can </w:t>
-      </w:r>
-      <w:proofErr w:type="gramStart"/>
-      <w:r>
-        <w:t>be calculated</w:t>
-      </w:r>
-      <w:proofErr w:type="gramEnd"/>
-      <w:r>
-        <w:t xml:space="preserve"> by the following formula</w:t>
+        <w:t>can be calculated by the following formula</w:t>
       </w:r>
       <w:r>
         <w:t xml:space="preserve">: </w:t>
@@ -3158,15 +2976,7 @@
         <w:t>s</w:t>
       </w:r>
       <w:r>
-        <w:t xml:space="preserve"> of communication mode: active and passive. But </w:t>
-      </w:r>
-      <w:proofErr w:type="gramStart"/>
-      <w:r>
-        <w:t>first of all</w:t>
-      </w:r>
-      <w:proofErr w:type="gramEnd"/>
-      <w:r>
-        <w:t xml:space="preserve">, it is </w:t>
+        <w:t xml:space="preserve"> of communication mode: active and passive. But first of all, it is </w:t>
       </w:r>
       <w:r>
         <w:t>essential</w:t>
@@ -3225,15 +3035,7 @@
         <w:t>Therefore</w:t>
       </w:r>
       <w:r>
-        <w:t xml:space="preserve">, the communication mode </w:t>
-      </w:r>
-      <w:proofErr w:type="gramStart"/>
-      <w:r>
-        <w:t>is considered</w:t>
-      </w:r>
-      <w:proofErr w:type="gramEnd"/>
-      <w:r>
-        <w:t xml:space="preserve"> as:</w:t>
+        <w:t>, the communication mode is considered as:</w:t>
       </w:r>
     </w:p>
     <w:p>
@@ -3265,25 +3067,7 @@
           <w:sz w:val="24"/>
           <w:szCs w:val="28"/>
         </w:rPr>
-        <w:t xml:space="preserve"> when the target </w:t>
-      </w:r>
-      <w:proofErr w:type="gramStart"/>
-      <w:r>
-        <w:rPr>
-          <w:rFonts w:ascii="Baskerville Old Face" w:hAnsi="Baskerville Old Face"/>
-          <w:sz w:val="24"/>
-          <w:szCs w:val="28"/>
-        </w:rPr>
-        <w:t>is powered</w:t>
-      </w:r>
-      <w:proofErr w:type="gramEnd"/>
-      <w:r>
-        <w:rPr>
-          <w:rFonts w:ascii="Baskerville Old Face" w:hAnsi="Baskerville Old Face"/>
-          <w:sz w:val="24"/>
-          <w:szCs w:val="28"/>
-        </w:rPr>
-        <w:t xml:space="preserve"> independently</w:t>
+        <w:t xml:space="preserve"> when the target is powered independently</w:t>
       </w:r>
       <w:r>
         <w:rPr>
@@ -3600,15 +3384,7 @@
         <w:t xml:space="preserve">. </w:t>
       </w:r>
       <w:r>
-        <w:t xml:space="preserve">It </w:t>
-      </w:r>
-      <w:proofErr w:type="gramStart"/>
-      <w:r>
-        <w:t>is designed</w:t>
-      </w:r>
-      <w:proofErr w:type="gramEnd"/>
-      <w:r>
-        <w:t xml:space="preserve"> upon the RFID protocols and it is</w:t>
+        <w:t>It is designed upon the RFID protocols and it is</w:t>
       </w:r>
       <w:r>
         <w:t xml:space="preserve"> generally </w:t>
@@ -3654,13 +3430,8 @@
       <w:r>
         <w:t xml:space="preserve">It is important to note that NFC targets </w:t>
       </w:r>
-      <w:proofErr w:type="gramStart"/>
-      <w:r>
-        <w:t>are not limited</w:t>
-      </w:r>
-      <w:proofErr w:type="gramEnd"/>
-      <w:r>
-        <w:t xml:space="preserve"> to </w:t>
+      <w:r>
+        <w:t xml:space="preserve">are not limited to </w:t>
       </w:r>
       <w:r>
         <w:t>tags,</w:t>
@@ -3720,9 +3491,8 @@
           <w:sz w:val="24"/>
           <w:szCs w:val="28"/>
         </w:rPr>
-        <w:t>Reader/</w:t>
-      </w:r>
-      <w:proofErr w:type="gramStart"/>
+        <w:t>Reader/Writer</w:t>
+      </w:r>
       <w:r>
         <w:rPr>
           <w:rFonts w:ascii="Baskerville Old Face" w:hAnsi="Baskerville Old Face"/>
@@ -3731,34 +3501,15 @@
           <w:sz w:val="24"/>
           <w:szCs w:val="28"/>
         </w:rPr>
-        <w:t>Writer</w:t>
-      </w:r>
-      <w:r>
-        <w:rPr>
-          <w:rFonts w:ascii="Baskerville Old Face" w:hAnsi="Baskerville Old Face"/>
-          <w:i/>
-          <w:iCs/>
+        <w:t xml:space="preserve">  </w:t>
+      </w:r>
+      <w:r>
+        <w:rPr>
+          <w:rFonts w:ascii="Baskerville Old Face" w:hAnsi="Baskerville Old Face"/>
           <w:sz w:val="24"/>
           <w:szCs w:val="28"/>
         </w:rPr>
-        <w:t xml:space="preserve">  </w:t>
-      </w:r>
-      <w:r>
-        <w:rPr>
-          <w:rFonts w:ascii="Baskerville Old Face" w:hAnsi="Baskerville Old Face"/>
-          <w:sz w:val="24"/>
-          <w:szCs w:val="28"/>
-        </w:rPr>
-        <w:t>when</w:t>
-      </w:r>
-      <w:proofErr w:type="gramEnd"/>
-      <w:r>
-        <w:rPr>
-          <w:rFonts w:ascii="Baskerville Old Face" w:hAnsi="Baskerville Old Face"/>
-          <w:sz w:val="24"/>
-          <w:szCs w:val="28"/>
-        </w:rPr>
-        <w:t xml:space="preserve"> a device reads data from a target and/or writes to it</w:t>
+        <w:t>when a device reads data from a target and/or writes to it</w:t>
       </w:r>
       <w:r>
         <w:rPr>
@@ -3792,9 +3543,8 @@
           <w:sz w:val="24"/>
           <w:szCs w:val="28"/>
         </w:rPr>
-        <w:t xml:space="preserve">Card </w:t>
-      </w:r>
-      <w:proofErr w:type="gramStart"/>
+        <w:t>Card emulators</w:t>
+      </w:r>
       <w:r>
         <w:rPr>
           <w:rFonts w:ascii="Baskerville Old Face" w:hAnsi="Baskerville Old Face"/>
@@ -3803,34 +3553,15 @@
           <w:sz w:val="24"/>
           <w:szCs w:val="28"/>
         </w:rPr>
-        <w:t>emulators</w:t>
-      </w:r>
-      <w:r>
-        <w:rPr>
-          <w:rFonts w:ascii="Baskerville Old Face" w:hAnsi="Baskerville Old Face"/>
-          <w:i/>
-          <w:iCs/>
+        <w:t xml:space="preserve">  </w:t>
+      </w:r>
+      <w:r>
+        <w:rPr>
+          <w:rFonts w:ascii="Baskerville Old Face" w:hAnsi="Baskerville Old Face"/>
           <w:sz w:val="24"/>
           <w:szCs w:val="28"/>
         </w:rPr>
-        <w:t xml:space="preserve">  </w:t>
-      </w:r>
-      <w:r>
-        <w:rPr>
-          <w:rFonts w:ascii="Baskerville Old Face" w:hAnsi="Baskerville Old Face"/>
-          <w:sz w:val="24"/>
-          <w:szCs w:val="28"/>
-        </w:rPr>
-        <w:t>when</w:t>
-      </w:r>
-      <w:proofErr w:type="gramEnd"/>
-      <w:r>
-        <w:rPr>
-          <w:rFonts w:ascii="Baskerville Old Face" w:hAnsi="Baskerville Old Face"/>
-          <w:sz w:val="24"/>
-          <w:szCs w:val="28"/>
-        </w:rPr>
-        <w:t xml:space="preserve"> a device acts like a RFID tag in the electromagnetic field of another NFC or RFID device.</w:t>
+        <w:t>when a device acts like a RFID tag in the electromagnetic field of another NFC or RFID device.</w:t>
       </w:r>
     </w:p>
     <w:p>
@@ -3856,9 +3587,8 @@
           <w:sz w:val="24"/>
           <w:szCs w:val="28"/>
         </w:rPr>
-        <w:t>Peer-to-</w:t>
-      </w:r>
-      <w:proofErr w:type="gramStart"/>
+        <w:t>Peer-to-peer</w:t>
+      </w:r>
       <w:r>
         <w:rPr>
           <w:rFonts w:ascii="Baskerville Old Face" w:hAnsi="Baskerville Old Face"/>
@@ -3867,17 +3597,15 @@
           <w:sz w:val="24"/>
           <w:szCs w:val="28"/>
         </w:rPr>
-        <w:t>peer</w:t>
-      </w:r>
-      <w:r>
-        <w:rPr>
-          <w:rFonts w:ascii="Baskerville Old Face" w:hAnsi="Baskerville Old Face"/>
-          <w:i/>
-          <w:iCs/>
+        <w:t xml:space="preserve">  </w:t>
+      </w:r>
+      <w:r>
+        <w:rPr>
+          <w:rFonts w:ascii="Baskerville Old Face" w:hAnsi="Baskerville Old Face"/>
           <w:sz w:val="24"/>
           <w:szCs w:val="28"/>
         </w:rPr>
-        <w:t xml:space="preserve">  </w:t>
+        <w:t>when two devices exchange data to each other</w:t>
       </w:r>
       <w:r>
         <w:rPr>
@@ -3885,23 +3613,6 @@
           <w:sz w:val="24"/>
           <w:szCs w:val="28"/>
         </w:rPr>
-        <w:t>when</w:t>
-      </w:r>
-      <w:proofErr w:type="gramEnd"/>
-      <w:r>
-        <w:rPr>
-          <w:rFonts w:ascii="Baskerville Old Face" w:hAnsi="Baskerville Old Face"/>
-          <w:sz w:val="24"/>
-          <w:szCs w:val="28"/>
-        </w:rPr>
-        <w:t xml:space="preserve"> two devices exchange data to each other</w:t>
-      </w:r>
-      <w:r>
-        <w:rPr>
-          <w:rFonts w:ascii="Baskerville Old Face" w:hAnsi="Baskerville Old Face"/>
-          <w:sz w:val="24"/>
-          <w:szCs w:val="28"/>
-        </w:rPr>
         <w:t>.</w:t>
       </w:r>
     </w:p>
@@ -3918,29 +3629,13 @@
     </w:p>
     <w:p>
       <w:r>
-        <w:t xml:space="preserve">NFC can </w:t>
-      </w:r>
-      <w:proofErr w:type="gramStart"/>
-      <w:r>
-        <w:t>be considered</w:t>
-      </w:r>
-      <w:proofErr w:type="gramEnd"/>
-      <w:r>
-        <w:t xml:space="preserve"> as an enhanced version of RFID in the case where the initiator and target </w:t>
+        <w:t xml:space="preserve">NFC can be considered as an enhanced version of RFID in the case where the initiator and target </w:t>
       </w:r>
       <w:r>
         <w:t xml:space="preserve">are in a short range. </w:t>
       </w:r>
       <w:r>
-        <w:t xml:space="preserve">NFC </w:t>
-      </w:r>
-      <w:proofErr w:type="gramStart"/>
-      <w:r>
-        <w:t>is not designed</w:t>
-      </w:r>
-      <w:proofErr w:type="gramEnd"/>
-      <w:r>
-        <w:t xml:space="preserve"> to work the in long range so this limitation cannot be considered a real disadvantage, besides Wi-Fi and Bluetooth </w:t>
+        <w:t xml:space="preserve">NFC is not designed to work the in long range so this limitation cannot be considered a real disadvantage, besides Wi-Fi and Bluetooth </w:t>
       </w:r>
       <w:r>
         <w:t>technologies</w:t>
@@ -4063,35 +3758,22 @@
       <w:r>
         <w:t xml:space="preserve">Figure </w:t>
       </w:r>
-      <w:r>
-        <w:fldChar w:fldCharType="begin"/>
-      </w:r>
-      <w:r>
-        <w:instrText xml:space="preserve"> SEQ Figure \* ARABIC </w:instrText>
-      </w:r>
-      <w:r>
-        <w:fldChar w:fldCharType="separate"/>
+      <w:fldSimple w:instr=" SEQ Figure \* ARABIC ">
+        <w:r>
+          <w:rPr>
+            <w:noProof/>
+          </w:rPr>
+          <w:t>6</w:t>
+        </w:r>
+      </w:fldSimple>
+      <w:bookmarkEnd w:id="8"/>
+      <w:r>
+        <w:t>. RFID &amp; NFC</w:t>
       </w:r>
       <w:r>
         <w:rPr>
           <w:noProof/>
         </w:rPr>
-        <w:t>6</w:t>
-      </w:r>
-      <w:r>
-        <w:rPr>
-          <w:noProof/>
-        </w:rPr>
-        <w:fldChar w:fldCharType="end"/>
-      </w:r>
-      <w:bookmarkEnd w:id="8"/>
-      <w:r>
-        <w:t>. RFID &amp; NFC</w:t>
-      </w:r>
-      <w:r>
-        <w:rPr>
-          <w:noProof/>
-        </w:rPr>
         <w:t xml:space="preserve"> comparison</w:t>
       </w:r>
     </w:p>
@@ -4127,15 +3809,7 @@
         <w:t>6).</w:t>
       </w:r>
       <w:r>
-        <w:t xml:space="preserve"> The </w:t>
-      </w:r>
-      <w:proofErr w:type="gramStart"/>
-      <w:r>
-        <w:t>long range</w:t>
-      </w:r>
-      <w:proofErr w:type="gramEnd"/>
-      <w:r>
-        <w:t xml:space="preserve"> advantage of RFID requires the target </w:t>
+        <w:t xml:space="preserve"> The long range advantage of RFID requires the target </w:t>
       </w:r>
       <w:r>
         <w:t>to</w:t>
@@ -4262,27 +3936,14 @@
       <w:r>
         <w:t xml:space="preserve">Figure </w:t>
       </w:r>
-      <w:r>
-        <w:fldChar w:fldCharType="begin"/>
-      </w:r>
-      <w:r>
-        <w:instrText xml:space="preserve"> SEQ Figure \* ARABIC </w:instrText>
-      </w:r>
-      <w:r>
-        <w:fldChar w:fldCharType="separate"/>
-      </w:r>
-      <w:r>
-        <w:rPr>
-          <w:noProof/>
-        </w:rPr>
-        <w:t>7</w:t>
-      </w:r>
-      <w:r>
-        <w:rPr>
-          <w:noProof/>
-        </w:rPr>
-        <w:fldChar w:fldCharType="end"/>
-      </w:r>
+      <w:fldSimple w:instr=" SEQ Figure \* ARABIC ">
+        <w:r>
+          <w:rPr>
+            <w:noProof/>
+          </w:rPr>
+          <w:t>7</w:t>
+        </w:r>
+      </w:fldSimple>
       <w:bookmarkEnd w:id="9"/>
       <w:r>
         <w:t>. NFC enabled handsets from 2014 to 2020</w:t>
@@ -4441,18 +4102,10 @@
         <w:t xml:space="preserve">A generic </w:t>
       </w:r>
       <w:r>
-        <w:t xml:space="preserve">record </w:t>
-      </w:r>
-      <w:proofErr w:type="gramStart"/>
-      <w:r>
-        <w:t xml:space="preserve">is </w:t>
-      </w:r>
-      <w:r>
-        <w:t>represented</w:t>
-      </w:r>
-      <w:proofErr w:type="gramEnd"/>
-      <w:r>
-        <w:t xml:space="preserve"> </w:t>
+        <w:t xml:space="preserve">record is </w:t>
+      </w:r>
+      <w:r>
+        <w:t xml:space="preserve">represented </w:t>
       </w:r>
       <w:r>
         <w:t xml:space="preserve">in the </w:t>
@@ -4545,27 +4198,14 @@
       <w:r>
         <w:t xml:space="preserve">Figure </w:t>
       </w:r>
-      <w:r>
-        <w:fldChar w:fldCharType="begin"/>
-      </w:r>
-      <w:r>
-        <w:instrText xml:space="preserve"> SEQ Figure \* ARABIC </w:instrText>
-      </w:r>
-      <w:r>
-        <w:fldChar w:fldCharType="separate"/>
-      </w:r>
-      <w:r>
-        <w:rPr>
-          <w:noProof/>
-        </w:rPr>
-        <w:t>8</w:t>
-      </w:r>
-      <w:r>
-        <w:rPr>
-          <w:noProof/>
-        </w:rPr>
-        <w:fldChar w:fldCharType="end"/>
-      </w:r>
+      <w:fldSimple w:instr=" SEQ Figure \* ARABIC ">
+        <w:r>
+          <w:rPr>
+            <w:noProof/>
+          </w:rPr>
+          <w:t>8</w:t>
+        </w:r>
+      </w:fldSimple>
       <w:bookmarkEnd w:id="11"/>
       <w:r>
         <w:t>. NDEF record structure</w:t>
@@ -4625,15 +4265,7 @@
         </w:numPr>
       </w:pPr>
       <w:r>
-        <w:t xml:space="preserve">Bit 5 indicates whether the payload </w:t>
-      </w:r>
-      <w:proofErr w:type="gramStart"/>
-      <w:r>
-        <w:t>is chunked</w:t>
-      </w:r>
-      <w:proofErr w:type="gramEnd"/>
-      <w:r>
-        <w:t xml:space="preserve"> across multiple records.</w:t>
+        <w:t>Bit 5 indicates whether the payload is chunked across multiple records.</w:t>
       </w:r>
     </w:p>
     <w:p>
@@ -4964,7 +4596,6 @@
         </w:rPr>
         <w:t xml:space="preserve"> </w:t>
       </w:r>
-      <w:proofErr w:type="gramStart"/>
       <w:r>
         <w:rPr>
           <w:rStyle w:val="HTMLCode"/>
@@ -4974,19 +4605,7 @@
           <w:sz w:val="24"/>
           <w:szCs w:val="24"/>
         </w:rPr>
-        <w:t>urn:nfc</w:t>
-      </w:r>
-      <w:proofErr w:type="gramEnd"/>
-      <w:r>
-        <w:rPr>
-          <w:rStyle w:val="HTMLCode"/>
-          <w:rFonts w:ascii="Baskerville Old Face" w:eastAsiaTheme="minorHAnsi" w:hAnsi="Baskerville Old Face"/>
-          <w:i/>
-          <w:iCs/>
-          <w:sz w:val="24"/>
-          <w:szCs w:val="24"/>
-        </w:rPr>
-        <w:t>:ext:domain.org:atype</w:t>
+        <w:t>urn:nfc:ext:domain.org:atype</w:t>
       </w:r>
       <w:r>
         <w:rPr>
@@ -5108,23 +4727,7 @@
           <w:rFonts w:ascii="Baskerville Old Face" w:hAnsi="Baskerville Old Face"/>
           <w:sz w:val="24"/>
         </w:rPr>
-        <w:t xml:space="preserve"> (TNF 6) is a section of a chunked data set, so the payload </w:t>
-      </w:r>
-      <w:proofErr w:type="gramStart"/>
-      <w:r>
-        <w:rPr>
-          <w:rFonts w:ascii="Baskerville Old Face" w:hAnsi="Baskerville Old Face"/>
-          <w:sz w:val="24"/>
-        </w:rPr>
-        <w:t>is spread</w:t>
-      </w:r>
-      <w:proofErr w:type="gramEnd"/>
-      <w:r>
-        <w:rPr>
-          <w:rFonts w:ascii="Baskerville Old Face" w:hAnsi="Baskerville Old Face"/>
-          <w:sz w:val="24"/>
-        </w:rPr>
-        <w:t xml:space="preserve"> across multiple NDEF records.</w:t>
+        <w:t xml:space="preserve"> (TNF 6) is a section of a chunked data set, so the payload is spread across multiple NDEF records.</w:t>
       </w:r>
     </w:p>
     <w:p>
@@ -5229,27 +4832,14 @@
       <w:r>
         <w:t xml:space="preserve">Figure </w:t>
       </w:r>
-      <w:r>
-        <w:fldChar w:fldCharType="begin"/>
-      </w:r>
-      <w:r>
-        <w:instrText xml:space="preserve"> SEQ Figure \* ARABIC </w:instrText>
-      </w:r>
-      <w:r>
-        <w:fldChar w:fldCharType="separate"/>
-      </w:r>
-      <w:r>
-        <w:rPr>
-          <w:noProof/>
-        </w:rPr>
-        <w:t>9</w:t>
-      </w:r>
-      <w:r>
-        <w:rPr>
-          <w:noProof/>
-        </w:rPr>
-        <w:fldChar w:fldCharType="end"/>
-      </w:r>
+      <w:fldSimple w:instr=" SEQ Figure \* ARABIC ">
+        <w:r>
+          <w:rPr>
+            <w:noProof/>
+          </w:rPr>
+          <w:t>9</w:t>
+        </w:r>
+      </w:fldSimple>
       <w:r>
         <w:t>. Summary of possible Type Name Format (TNF)</w:t>
       </w:r>
@@ -5550,27 +5140,14 @@
       <w:r>
         <w:t xml:space="preserve">Figure </w:t>
       </w:r>
-      <w:r>
-        <w:fldChar w:fldCharType="begin"/>
-      </w:r>
-      <w:r>
-        <w:instrText xml:space="preserve"> SEQ Figure \* ARABIC </w:instrText>
-      </w:r>
-      <w:r>
-        <w:fldChar w:fldCharType="separate"/>
-      </w:r>
-      <w:r>
-        <w:rPr>
-          <w:noProof/>
-        </w:rPr>
-        <w:t>10</w:t>
-      </w:r>
-      <w:r>
-        <w:rPr>
-          <w:noProof/>
-        </w:rPr>
-        <w:fldChar w:fldCharType="end"/>
-      </w:r>
+      <w:fldSimple w:instr=" SEQ Figure \* ARABIC ">
+        <w:r>
+          <w:rPr>
+            <w:noProof/>
+          </w:rPr>
+          <w:t>10</w:t>
+        </w:r>
+      </w:fldSimple>
       <w:r>
         <w:t xml:space="preserve">. Example of </w:t>
       </w:r>
@@ -5676,15 +5253,7 @@
     </w:p>
     <w:p>
       <w:r>
-        <w:t xml:space="preserve">Hopefully, this Web API will be available in </w:t>
-      </w:r>
-      <w:proofErr w:type="gramStart"/>
-      <w:r>
-        <w:t>most of</w:t>
-      </w:r>
-      <w:proofErr w:type="gramEnd"/>
-      <w:r>
-        <w:t xml:space="preserve"> the modern mobile browser so that the developers can create more sophisticated solutions overtime. It has the potential of relieving the people from downloading ad hoc native applications on the mobile for simple use case scenarios. </w:t>
+        <w:t xml:space="preserve">Hopefully, this Web API will be available in most of the modern mobile browser so that the developers can create more sophisticated solutions overtime. It has the potential of relieving the people from downloading ad hoc native applications on the mobile for simple use case scenarios. </w:t>
       </w:r>
     </w:p>
     <w:p>
@@ -5739,13 +5308,8 @@
         <w:t xml:space="preserve"> </w:t>
       </w:r>
       <w:r>
-        <w:t xml:space="preserve">will </w:t>
-      </w:r>
-      <w:proofErr w:type="gramStart"/>
-      <w:r>
-        <w:t>be presented</w:t>
-      </w:r>
-      <w:proofErr w:type="gramEnd"/>
+        <w:t>will be presented</w:t>
+      </w:r>
       <w:r>
         <w:t>.</w:t>
       </w:r>
@@ -5806,13 +5370,8 @@
       <w:r>
         <w:t xml:space="preserve">, </w:t>
       </w:r>
-      <w:proofErr w:type="gramStart"/>
-      <w:r>
-        <w:t>credit</w:t>
-      </w:r>
-      <w:proofErr w:type="gramEnd"/>
-      <w:r>
-        <w:t xml:space="preserve"> </w:t>
+      <w:r>
+        <w:t xml:space="preserve">credit </w:t>
       </w:r>
       <w:r>
         <w:t xml:space="preserve">and debit </w:t>
@@ -5829,15 +5388,7 @@
         <w:t xml:space="preserve">There are two aspects relevant in the e-wallet. First, the loyalty card system that asks the user to add the details of a physical card of the store by either camera scansion or manual enter. </w:t>
       </w:r>
       <w:r>
-        <w:t xml:space="preserve">After the card details </w:t>
-      </w:r>
-      <w:proofErr w:type="gramStart"/>
-      <w:r>
-        <w:t>are successfully added</w:t>
-      </w:r>
-      <w:proofErr w:type="gramEnd"/>
-      <w:r>
-        <w:t xml:space="preserve"> in, the app generates a barcode representing the loyalty card. </w:t>
+        <w:t xml:space="preserve">After the card details are successfully added in, the app generates a barcode representing the loyalty card. </w:t>
       </w:r>
       <w:r>
         <w:t>Secondly, the NFC payment system that use</w:t>
@@ -5849,15 +5400,7 @@
         <w:t>the HCE</w:t>
       </w:r>
       <w:r>
-        <w:t xml:space="preserve"> (Host Card Emulation) to recreate a previously added credit card to make a payment at the POS (Point </w:t>
-      </w:r>
-      <w:proofErr w:type="gramStart"/>
-      <w:r>
-        <w:t>Of</w:t>
-      </w:r>
-      <w:proofErr w:type="gramEnd"/>
-      <w:r>
-        <w:t xml:space="preserve"> Sale).</w:t>
+        <w:t xml:space="preserve"> (Host Card Emulation) to recreate a previously added credit card to make a payment at the POS (Point Of Sale).</w:t>
       </w:r>
       <w:r>
         <w:t xml:space="preserve"> Note that the app does not send exactly the card details but instead it uses a one-time security code that represents the user account information </w:t>
@@ -5968,15 +5511,7 @@
         <w:ind w:left="567" w:hanging="283"/>
       </w:pPr>
       <w:r>
-        <w:t xml:space="preserve">Unlimited payment amount, although </w:t>
-      </w:r>
-      <w:proofErr w:type="gramStart"/>
-      <w:r>
-        <w:t>some</w:t>
-      </w:r>
-      <w:proofErr w:type="gramEnd"/>
-      <w:r>
-        <w:t xml:space="preserve"> merchant </w:t>
+        <w:t xml:space="preserve">Unlimited payment amount, although some merchant </w:t>
       </w:r>
       <w:r>
         <w:t>applies</w:t>
@@ -6147,15 +5682,7 @@
         <w:t xml:space="preserve"> digital wallet</w:t>
       </w:r>
       <w:r>
-        <w:t xml:space="preserve"> that can </w:t>
-      </w:r>
-      <w:proofErr w:type="gramStart"/>
-      <w:r>
-        <w:t>be used</w:t>
-      </w:r>
-      <w:proofErr w:type="gramEnd"/>
-      <w:r>
-        <w:t xml:space="preserve"> for </w:t>
+        <w:t xml:space="preserve"> that can be used for </w:t>
       </w:r>
       <w:r>
         <w:t xml:space="preserve">store </w:t>
@@ -6167,15 +5694,7 @@
         <w:t xml:space="preserve"> Fundamentally is the same concept of Google Pay.</w:t>
       </w:r>
       <w:r>
-        <w:t xml:space="preserve"> It </w:t>
-      </w:r>
-      <w:proofErr w:type="gramStart"/>
-      <w:r>
-        <w:t>was initially created</w:t>
-      </w:r>
-      <w:proofErr w:type="gramEnd"/>
-      <w:r>
-        <w:t xml:space="preserve"> for online payments </w:t>
+        <w:t xml:space="preserve"> It was initially created for online payments </w:t>
       </w:r>
       <w:r>
         <w:t xml:space="preserve">only </w:t>
@@ -6413,15 +5932,7 @@
         <w:t>T</w:t>
       </w:r>
       <w:r>
-        <w:t xml:space="preserve">here are </w:t>
-      </w:r>
-      <w:proofErr w:type="gramStart"/>
-      <w:r>
-        <w:t>many</w:t>
-      </w:r>
-      <w:proofErr w:type="gramEnd"/>
-      <w:r>
-        <w:t xml:space="preserve"> other digital wallets like Google Pay and Apple Pay</w:t>
+        <w:t>here are many other digital wallets like Google Pay and Apple Pay</w:t>
       </w:r>
       <w:r>
         <w:t xml:space="preserve"> currently having the NFC payment method</w:t>
@@ -6439,15 +5950,7 @@
         <w:t xml:space="preserve">company solutions </w:t>
       </w:r>
       <w:r>
-        <w:t xml:space="preserve">are just going to </w:t>
-      </w:r>
-      <w:proofErr w:type="gramStart"/>
-      <w:r>
-        <w:t>be briefly mentioned</w:t>
-      </w:r>
-      <w:proofErr w:type="gramEnd"/>
-      <w:r>
-        <w:t xml:space="preserve"> as a proof of the increased demand and popularity of this </w:t>
+        <w:t xml:space="preserve">are just going to be briefly mentioned as a proof of the increased demand and popularity of this </w:t>
       </w:r>
       <w:r>
         <w:t>technology</w:t>
@@ -6617,13 +6120,8 @@
       </w:r>
     </w:p>
     <w:p>
-      <w:proofErr w:type="gramStart"/>
-      <w:r>
-        <w:t>Similar to</w:t>
-      </w:r>
-      <w:proofErr w:type="gramEnd"/>
-      <w:r>
-        <w:t xml:space="preserve"> the previous payments systems but with the difference</w:t>
+      <w:r>
+        <w:t>Similar to the previous payments systems but with the difference</w:t>
       </w:r>
       <w:r>
         <w:t xml:space="preserve"> that</w:t>
@@ -6929,23 +6427,7 @@
           <w:rFonts w:ascii="Baskerville Old Face" w:hAnsi="Baskerville Old Face"/>
           <w:sz w:val="24"/>
         </w:rPr>
-        <w:t xml:space="preserve">to </w:t>
-      </w:r>
-      <w:proofErr w:type="gramStart"/>
-      <w:r>
-        <w:rPr>
-          <w:rFonts w:ascii="Baskerville Old Face" w:hAnsi="Baskerville Old Face"/>
-          <w:sz w:val="24"/>
-        </w:rPr>
-        <w:t>be sent</w:t>
-      </w:r>
-      <w:proofErr w:type="gramEnd"/>
-      <w:r>
-        <w:rPr>
-          <w:rFonts w:ascii="Baskerville Old Face" w:hAnsi="Baskerville Old Face"/>
-          <w:sz w:val="24"/>
-        </w:rPr>
-        <w:t xml:space="preserve"> via chat to the customer</w:t>
+        <w:t>to be sent via chat to the customer</w:t>
       </w:r>
     </w:p>
     <w:p>
@@ -7077,15 +6559,7 @@
         <w:t xml:space="preserve">Close to </w:t>
       </w:r>
       <w:r>
-        <w:t xml:space="preserve">the </w:t>
-      </w:r>
-      <w:proofErr w:type="gramStart"/>
-      <w:r>
-        <w:t>aforementioned ideas</w:t>
-      </w:r>
-      <w:proofErr w:type="gramEnd"/>
-      <w:r>
-        <w:t xml:space="preserve">, PayPal have developed this application to allow PayPal </w:t>
+        <w:t xml:space="preserve">the aforementioned ideas, PayPal have developed this application to allow PayPal </w:t>
       </w:r>
       <w:r>
         <w:t>customers</w:t>
@@ -7162,14 +6636,12 @@
       <w:r>
         <w:t xml:space="preserve">needed to </w:t>
       </w:r>
-      <w:proofErr w:type="gramStart"/>
       <w:r>
         <w:t xml:space="preserve">be </w:t>
       </w:r>
       <w:r>
         <w:t>commented</w:t>
       </w:r>
-      <w:proofErr w:type="gramEnd"/>
       <w:r>
         <w:t xml:space="preserve"> </w:t>
       </w:r>
@@ -7301,15 +6773,7 @@
         <w:t>s</w:t>
       </w:r>
       <w:r>
-        <w:t xml:space="preserve"> as loyalty card to </w:t>
-      </w:r>
-      <w:proofErr w:type="gramStart"/>
-      <w:r>
-        <w:t>be stored</w:t>
-      </w:r>
-      <w:proofErr w:type="gramEnd"/>
-      <w:r>
-        <w:t xml:space="preserve"> in </w:t>
+        <w:t xml:space="preserve"> as loyalty card to be stored in </w:t>
       </w:r>
       <w:r>
         <w:t>Apple</w:t>
@@ -7353,23 +6817,7 @@
           <w:rFonts w:ascii="Baskerville Old Face" w:hAnsi="Baskerville Old Face"/>
           <w:sz w:val="24"/>
         </w:rPr>
-        <w:t xml:space="preserve">The customer </w:t>
-      </w:r>
-      <w:proofErr w:type="gramStart"/>
-      <w:r>
-        <w:rPr>
-          <w:rFonts w:ascii="Baskerville Old Face" w:hAnsi="Baskerville Old Face"/>
-          <w:sz w:val="24"/>
-        </w:rPr>
-        <w:t>is registered</w:t>
-      </w:r>
-      <w:proofErr w:type="gramEnd"/>
-      <w:r>
-        <w:rPr>
-          <w:rFonts w:ascii="Baskerville Old Face" w:hAnsi="Baskerville Old Face"/>
-          <w:sz w:val="24"/>
-        </w:rPr>
-        <w:t xml:space="preserve"> in the loyalty scheme by </w:t>
+        <w:t xml:space="preserve">The customer is registered in the loyalty scheme by </w:t>
       </w:r>
       <w:r>
         <w:rPr>
@@ -7417,23 +6865,7 @@
           <w:rFonts w:ascii="Baskerville Old Face" w:hAnsi="Baskerville Old Face"/>
           <w:sz w:val="24"/>
         </w:rPr>
-        <w:t xml:space="preserve">The customer buys a product and therefore satisfies the stamp collection criteria (to </w:t>
-      </w:r>
-      <w:proofErr w:type="gramStart"/>
-      <w:r>
-        <w:rPr>
-          <w:rFonts w:ascii="Baskerville Old Face" w:hAnsi="Baskerville Old Face"/>
-          <w:sz w:val="24"/>
-        </w:rPr>
-        <w:t>be decided</w:t>
-      </w:r>
-      <w:proofErr w:type="gramEnd"/>
-      <w:r>
-        <w:rPr>
-          <w:rFonts w:ascii="Baskerville Old Face" w:hAnsi="Baskerville Old Face"/>
-          <w:sz w:val="24"/>
-        </w:rPr>
-        <w:t xml:space="preserve"> by the retailer).</w:t>
+        <w:t>The customer buys a product and therefore satisfies the stamp collection criteria (to be decided by the retailer).</w:t>
       </w:r>
     </w:p>
     <w:p>
@@ -7612,30 +7044,14 @@
           <w:rFonts w:ascii="Baskerville Old Face" w:hAnsi="Baskerville Old Face"/>
           <w:sz w:val="24"/>
         </w:rPr>
-        <w:t xml:space="preserve">options selected, the customer will have </w:t>
-      </w:r>
-      <w:proofErr w:type="gramStart"/>
-      <w:r>
-        <w:rPr>
-          <w:rFonts w:ascii="Baskerville Old Face" w:hAnsi="Baskerville Old Face"/>
-          <w:sz w:val="24"/>
-        </w:rPr>
-        <w:t xml:space="preserve">the </w:t>
-      </w:r>
-      <w:r>
-        <w:rPr>
-          <w:rFonts w:ascii="Baskerville Old Face" w:hAnsi="Baskerville Old Face"/>
-          <w:sz w:val="24"/>
-        </w:rPr>
-        <w:t xml:space="preserve"> loyalty</w:t>
-      </w:r>
-      <w:proofErr w:type="gramEnd"/>
-      <w:r>
-        <w:rPr>
-          <w:rFonts w:ascii="Baskerville Old Face" w:hAnsi="Baskerville Old Face"/>
-          <w:sz w:val="24"/>
-        </w:rPr>
-        <w:t xml:space="preserve"> </w:t>
+        <w:t xml:space="preserve">options selected, the customer will have the </w:t>
+      </w:r>
+      <w:r>
+        <w:rPr>
+          <w:rFonts w:ascii="Baskerville Old Face" w:hAnsi="Baskerville Old Face"/>
+          <w:sz w:val="24"/>
+        </w:rPr>
+        <w:t xml:space="preserve"> loyalty </w:t>
       </w:r>
       <w:r>
         <w:rPr>
@@ -7718,57 +7134,31 @@
       <w:r>
         <w:t xml:space="preserve">Figure </w:t>
       </w:r>
-      <w:r>
-        <w:fldChar w:fldCharType="begin"/>
-      </w:r>
-      <w:r>
-        <w:instrText xml:space="preserve"> SEQ Figure \* ARABIC </w:instrText>
-      </w:r>
-      <w:r>
-        <w:fldChar w:fldCharType="separate"/>
+      <w:fldSimple w:instr=" SEQ Figure \* ARABIC ">
+        <w:r>
+          <w:rPr>
+            <w:noProof/>
+          </w:rPr>
+          <w:t>11</w:t>
+        </w:r>
+      </w:fldSimple>
+      <w:bookmarkEnd w:id="12"/>
+      <w:r>
+        <w:t>. Options for stamp record on Loopy Loyalty</w:t>
       </w:r>
       <w:r>
         <w:rPr>
           <w:noProof/>
         </w:rPr>
-        <w:t>11</w:t>
-      </w:r>
-      <w:r>
-        <w:rPr>
-          <w:noProof/>
-        </w:rPr>
-        <w:fldChar w:fldCharType="end"/>
-      </w:r>
-      <w:bookmarkEnd w:id="12"/>
-      <w:r>
-        <w:t>. Options for stamp record on Loopy Loyalty</w:t>
-      </w:r>
-      <w:r>
-        <w:rPr>
-          <w:noProof/>
-        </w:rPr>
         <w:t xml:space="preserve"> Stamper app</w:t>
       </w:r>
     </w:p>
     <w:p>
       <w:r>
-        <w:t xml:space="preserve">Although this system is very efficient, in practical terms, it is hard to use. The retailer would need to have his smartphone available all the time after a transaction </w:t>
-      </w:r>
-      <w:proofErr w:type="gramStart"/>
-      <w:r>
-        <w:t>is successfully completed</w:t>
-      </w:r>
-      <w:proofErr w:type="gramEnd"/>
-      <w:r>
-        <w:t xml:space="preserve">. He would also need </w:t>
-      </w:r>
-      <w:proofErr w:type="gramStart"/>
-      <w:r>
-        <w:t>some</w:t>
-      </w:r>
-      <w:proofErr w:type="gramEnd"/>
-      <w:r>
-        <w:t xml:space="preserve"> time </w:t>
+        <w:t xml:space="preserve">Although this system is very efficient, in practical terms, it is hard to use. The retailer would need to have his smartphone available all the time after a transaction is successfully completed. He would also need </w:t>
+      </w:r>
+      <w:r>
+        <w:t xml:space="preserve">some time </w:t>
       </w:r>
       <w:r>
         <w:t xml:space="preserve">to </w:t>
@@ -7873,15 +7263,7 @@
         <w:t>venue</w:t>
       </w:r>
       <w:r>
-        <w:t xml:space="preserve">. </w:t>
-      </w:r>
-      <w:proofErr w:type="gramStart"/>
-      <w:r>
-        <w:t>Some</w:t>
-      </w:r>
-      <w:proofErr w:type="gramEnd"/>
-      <w:r>
-        <w:t xml:space="preserve"> special discounts are also included depending on the </w:t>
+        <w:t xml:space="preserve">. Some special discounts are also included depending on the </w:t>
       </w:r>
       <w:r>
         <w:t>specific place.</w:t>
@@ -7990,27 +7372,14 @@
       <w:r>
         <w:t xml:space="preserve">Figure </w:t>
       </w:r>
-      <w:r>
-        <w:fldChar w:fldCharType="begin"/>
-      </w:r>
-      <w:r>
-        <w:instrText xml:space="preserve"> SEQ Figure \* ARABIC </w:instrText>
-      </w:r>
-      <w:r>
-        <w:fldChar w:fldCharType="separate"/>
-      </w:r>
-      <w:r>
-        <w:rPr>
-          <w:noProof/>
-        </w:rPr>
-        <w:t>12</w:t>
-      </w:r>
-      <w:r>
-        <w:rPr>
-          <w:noProof/>
-        </w:rPr>
-        <w:fldChar w:fldCharType="end"/>
-      </w:r>
+      <w:fldSimple w:instr=" SEQ Figure \* ARABIC ">
+        <w:r>
+          <w:rPr>
+            <w:noProof/>
+          </w:rPr>
+          <w:t>12</w:t>
+        </w:r>
+      </w:fldSimple>
       <w:bookmarkEnd w:id="13"/>
       <w:r>
         <w:t>. Embargo App screenshot example from the Google Play Store</w:t>
@@ -8091,15 +7460,7 @@
         <w:ind w:left="567" w:hanging="283"/>
       </w:pPr>
       <w:r>
-        <w:t xml:space="preserve">It works </w:t>
-      </w:r>
-      <w:proofErr w:type="gramStart"/>
-      <w:r>
-        <w:t>similar to</w:t>
-      </w:r>
-      <w:proofErr w:type="gramEnd"/>
-      <w:r>
-        <w:t xml:space="preserve"> the NFC, but it uses Bluetooth, GPS and Wi-Fi</w:t>
+        <w:t>It works similar to the NFC, but it uses Bluetooth, GPS and Wi-Fi</w:t>
       </w:r>
       <w:r>
         <w:t>.</w:t>
@@ -8172,23 +7533,7 @@
           <w:rFonts w:ascii="Baskerville Old Face" w:hAnsi="Baskerville Old Face"/>
           <w:sz w:val="24"/>
         </w:rPr>
-        <w:t xml:space="preserve">The user must have Bluetooth, GPS and Wi-Fi enabled </w:t>
-      </w:r>
-      <w:proofErr w:type="gramStart"/>
-      <w:r>
-        <w:rPr>
-          <w:rFonts w:ascii="Baskerville Old Face" w:hAnsi="Baskerville Old Face"/>
-          <w:sz w:val="24"/>
-        </w:rPr>
-        <w:t>in order to</w:t>
-      </w:r>
-      <w:proofErr w:type="gramEnd"/>
-      <w:r>
-        <w:rPr>
-          <w:rFonts w:ascii="Baskerville Old Face" w:hAnsi="Baskerville Old Face"/>
-          <w:sz w:val="24"/>
-        </w:rPr>
-        <w:t xml:space="preserve"> work</w:t>
+        <w:t>The user must have Bluetooth, GPS and Wi-Fi enabled in order to work</w:t>
       </w:r>
       <w:r>
         <w:rPr>
@@ -8315,15 +7660,7 @@
         <w:fldChar w:fldCharType="end"/>
       </w:r>
       <w:r>
-        <w:t xml:space="preserve">). It </w:t>
-      </w:r>
-      <w:proofErr w:type="gramStart"/>
-      <w:r>
-        <w:t>is designed</w:t>
-      </w:r>
-      <w:proofErr w:type="gramEnd"/>
-      <w:r>
-        <w:t xml:space="preserve"> to work in a short or medium range around 10 to 30 meters although it has the capability to reach 300 meters. </w:t>
+        <w:t xml:space="preserve">). It is designed to work in a short or medium range around 10 to 30 meters although it has the capability to reach 300 meters. </w:t>
       </w:r>
       <w:r>
         <w:t>The drawback is in</w:t>
@@ -8431,15 +7768,7 @@
         <w:t xml:space="preserve"> like a bank card in the app to start purchasing products. </w:t>
       </w:r>
       <w:r>
-        <w:t xml:space="preserve">A possible use case can </w:t>
-      </w:r>
-      <w:proofErr w:type="gramStart"/>
-      <w:r>
-        <w:t>be described</w:t>
-      </w:r>
-      <w:proofErr w:type="gramEnd"/>
-      <w:r>
-        <w:t xml:space="preserve"> as: </w:t>
+        <w:t xml:space="preserve">A possible use case can be described as: </w:t>
       </w:r>
     </w:p>
     <w:p>
@@ -8460,23 +7789,7 @@
           <w:rFonts w:ascii="Baskerville Old Face" w:hAnsi="Baskerville Old Face"/>
           <w:sz w:val="24"/>
         </w:rPr>
-        <w:t xml:space="preserve">The customer </w:t>
-      </w:r>
-      <w:proofErr w:type="gramStart"/>
-      <w:r>
-        <w:rPr>
-          <w:rFonts w:ascii="Baskerville Old Face" w:hAnsi="Baskerville Old Face"/>
-          <w:sz w:val="24"/>
-        </w:rPr>
-        <w:t>is registered</w:t>
-      </w:r>
-      <w:proofErr w:type="gramEnd"/>
-      <w:r>
-        <w:rPr>
-          <w:rFonts w:ascii="Baskerville Old Face" w:hAnsi="Baskerville Old Face"/>
-          <w:sz w:val="24"/>
-        </w:rPr>
-        <w:t xml:space="preserve"> to the app and has the payment method set</w:t>
+        <w:t>The customer is registered to the app and has the payment method set</w:t>
       </w:r>
       <w:r>
         <w:rPr>
@@ -8824,17 +8137,8 @@
           <w:rFonts w:ascii="Baskerville Old Face" w:hAnsi="Baskerville Old Face"/>
           <w:sz w:val="24"/>
         </w:rPr>
-        <w:t xml:space="preserve">Does not require the user to register for using </w:t>
-      </w:r>
-      <w:proofErr w:type="gramStart"/>
-      <w:r>
-        <w:rPr>
-          <w:rFonts w:ascii="Baskerville Old Face" w:hAnsi="Baskerville Old Face"/>
-          <w:sz w:val="24"/>
-        </w:rPr>
-        <w:t>some</w:t>
-      </w:r>
-      <w:proofErr w:type="gramEnd"/>
+        <w:t>Does not require the user to register for using some</w:t>
+      </w:r>
       <w:r>
         <w:rPr>
           <w:rFonts w:ascii="Baskerville Old Face" w:hAnsi="Baskerville Old Face"/>
@@ -8966,93 +8270,63 @@
         </w:rPr>
         <w:t xml:space="preserve">in store </w:t>
       </w:r>
-      <w:proofErr w:type="gramStart"/>
-      <w:r>
-        <w:rPr>
-          <w:rFonts w:ascii="Baskerville Old Face" w:hAnsi="Baskerville Old Face"/>
-          <w:sz w:val="24"/>
-        </w:rPr>
-        <w:t>is limited</w:t>
-      </w:r>
-      <w:proofErr w:type="gramEnd"/>
-      <w:r>
-        <w:rPr>
-          <w:rFonts w:ascii="Baskerville Old Face" w:hAnsi="Baskerville Old Face"/>
-          <w:sz w:val="24"/>
-        </w:rPr>
+      <w:r>
+        <w:rPr>
+          <w:rFonts w:ascii="Baskerville Old Face" w:hAnsi="Baskerville Old Face"/>
+          <w:sz w:val="24"/>
+        </w:rPr>
+        <w:t>is limited.</w:t>
+      </w:r>
+    </w:p>
+    <w:p>
+      <w:pPr>
+        <w:pStyle w:val="Heading3"/>
+      </w:pPr>
+      <w:r>
+        <w:t>Branded</w:t>
+      </w:r>
+      <w:r>
+        <w:t xml:space="preserve"> loyalty apps</w:t>
+      </w:r>
+    </w:p>
+    <w:p>
+      <w:r>
+        <w:t>This section covers an overall overview of the existing loyalty mobile application available from different brands such Costa Coffee and Tesco. It is focused on Caff</w:t>
+      </w:r>
+      <w:r>
+        <w:t>è</w:t>
+      </w:r>
+      <w:r>
+        <w:t xml:space="preserve"> Nero </w:t>
+      </w:r>
+      <w:r>
+        <w:t xml:space="preserve">as main example </w:t>
+      </w:r>
+      <w:r>
+        <w:t>because</w:t>
+      </w:r>
+      <w:r>
+        <w:t xml:space="preserve"> is</w:t>
+      </w:r>
+      <w:r>
+        <w:t xml:space="preserve"> </w:t>
+      </w:r>
+      <w:r>
+        <w:t xml:space="preserve">the most similar to the intended </w:t>
+      </w:r>
+      <w:r>
+        <w:t>development</w:t>
+      </w:r>
+      <w:r>
         <w:t>.</w:t>
       </w:r>
     </w:p>
     <w:p>
-      <w:pPr>
-        <w:pStyle w:val="Heading3"/>
-      </w:pPr>
-      <w:r>
-        <w:t>Branded</w:t>
-      </w:r>
-      <w:r>
-        <w:t xml:space="preserve"> loyalty apps</w:t>
-      </w:r>
-    </w:p>
-    <w:p>
-      <w:r>
-        <w:t xml:space="preserve">This section covers an overall overview of the existing loyalty mobile application available from different brands such Costa Coffee and Tesco. It is focused on </w:t>
-      </w:r>
-      <w:proofErr w:type="spellStart"/>
-      <w:r>
-        <w:t>Caff</w:t>
-      </w:r>
-      <w:r>
-        <w:t>è</w:t>
-      </w:r>
-      <w:proofErr w:type="spellEnd"/>
-      <w:r>
-        <w:t xml:space="preserve"> Nero </w:t>
-      </w:r>
-      <w:r>
-        <w:t xml:space="preserve">as main example </w:t>
-      </w:r>
-      <w:r>
-        <w:t>because</w:t>
-      </w:r>
-      <w:r>
-        <w:t xml:space="preserve"> is</w:t>
-      </w:r>
-      <w:r>
-        <w:t xml:space="preserve"> </w:t>
-      </w:r>
-      <w:r>
-        <w:t xml:space="preserve">the most </w:t>
-      </w:r>
-      <w:proofErr w:type="gramStart"/>
-      <w:r>
-        <w:t>similar to</w:t>
-      </w:r>
-      <w:proofErr w:type="gramEnd"/>
-      <w:r>
-        <w:t xml:space="preserve"> the intended </w:t>
-      </w:r>
-      <w:r>
-        <w:t>development</w:t>
-      </w:r>
-      <w:r>
-        <w:t>.</w:t>
-      </w:r>
-    </w:p>
-    <w:p>
       <w:r>
         <w:t>The difference between th</w:t>
       </w:r>
       <w:r>
-        <w:t xml:space="preserve">e following services is that </w:t>
-      </w:r>
-      <w:proofErr w:type="gramStart"/>
-      <w:r>
-        <w:t>they are developed by the retailer</w:t>
-      </w:r>
-      <w:proofErr w:type="gramEnd"/>
-      <w:r>
-        <w:t xml:space="preserve"> itself. They do not work as medium between retailer and customer; they are the direct seller of the product and the app user can only be the customer.</w:t>
+        <w:t>e following services is that they are developed by the retailer itself. They do not work as medium between retailer and customer; they are the direct seller of the product and the app user can only be the customer.</w:t>
       </w:r>
     </w:p>
     <w:p>
@@ -9111,15 +8385,7 @@
     </w:p>
     <w:p>
       <w:r>
-        <w:t xml:space="preserve">The paper stamp card is like the other popular versions of it. The customer buys a coffee and earns a stamp as a form of loyalty point. After collecting ten stamps, the customer </w:t>
-      </w:r>
-      <w:proofErr w:type="gramStart"/>
-      <w:r>
-        <w:t>is rewarded</w:t>
-      </w:r>
-      <w:proofErr w:type="gramEnd"/>
-      <w:r>
-        <w:t xml:space="preserve"> with a free coffee. </w:t>
+        <w:t xml:space="preserve">The paper stamp card is like the other popular versions of it. The customer buys a coffee and earns a stamp as a form of loyalty point. After collecting ten stamps, the customer is rewarded with a free coffee. </w:t>
       </w:r>
       <w:r>
         <w:t>Usually is the cashier that marks the stamp on the card.</w:t>
@@ -9261,15 +8527,7 @@
         <w:ind w:left="567" w:hanging="283"/>
       </w:pPr>
       <w:r>
-        <w:t xml:space="preserve">The voucher awarded </w:t>
-      </w:r>
-      <w:proofErr w:type="gramStart"/>
-      <w:r>
-        <w:t>is kept</w:t>
-      </w:r>
-      <w:proofErr w:type="gramEnd"/>
-      <w:r>
-        <w:t xml:space="preserve"> separately</w:t>
+        <w:t>The voucher awarded is kept separately</w:t>
       </w:r>
       <w:r>
         <w:t>,</w:t>
@@ -9288,15 +8546,7 @@
         <w:ind w:left="567" w:hanging="283"/>
       </w:pPr>
       <w:r>
-        <w:t xml:space="preserve">It can </w:t>
-      </w:r>
-      <w:proofErr w:type="gramStart"/>
-      <w:r>
-        <w:t>be added</w:t>
-      </w:r>
-      <w:proofErr w:type="gramEnd"/>
-      <w:r>
-        <w:t xml:space="preserve"> to the Apple Wallet or Google Pay to collect stamps.</w:t>
+        <w:t>It can be added to the Apple Wallet or Google Pay to collect stamps.</w:t>
       </w:r>
     </w:p>
     <w:p>
@@ -9322,15 +8572,7 @@
         <w:ind w:left="567" w:hanging="283"/>
       </w:pPr>
       <w:r>
-        <w:t xml:space="preserve">Does not require the user to </w:t>
-      </w:r>
-      <w:proofErr w:type="gramStart"/>
-      <w:r>
-        <w:t>be connected</w:t>
-      </w:r>
-      <w:proofErr w:type="gramEnd"/>
-      <w:r>
-        <w:t xml:space="preserve"> over the internet to collect the stamp.</w:t>
+        <w:t>Does not require the user to be connected over the internet to collect the stamp.</w:t>
       </w:r>
     </w:p>
     <w:p>
@@ -9348,15 +8590,7 @@
         <w:ind w:left="567" w:hanging="283"/>
       </w:pPr>
       <w:r>
-        <w:t xml:space="preserve">Must </w:t>
-      </w:r>
-      <w:proofErr w:type="gramStart"/>
-      <w:r>
-        <w:t>be scanned</w:t>
-      </w:r>
-      <w:proofErr w:type="gramEnd"/>
-      <w:r>
-        <w:t xml:space="preserve"> prior to the purchase</w:t>
+        <w:t>Must be scanned prior to the purchase</w:t>
       </w:r>
       <w:r>
         <w:t>.</w:t>
@@ -9372,24 +8606,11 @@
         <w:ind w:left="567" w:hanging="283"/>
       </w:pPr>
       <w:r>
-        <w:t xml:space="preserve">Can </w:t>
-      </w:r>
-      <w:proofErr w:type="gramStart"/>
-      <w:r>
-        <w:t>be used</w:t>
-      </w:r>
-      <w:proofErr w:type="gramEnd"/>
-      <w:r>
-        <w:t xml:space="preserve"> only within </w:t>
-      </w:r>
-      <w:proofErr w:type="spellStart"/>
-      <w:r>
-        <w:t>Caff</w:t>
+        <w:t>Can be used only within Caff</w:t>
       </w:r>
       <w:r>
         <w:t>è</w:t>
       </w:r>
-      <w:proofErr w:type="spellEnd"/>
       <w:r>
         <w:t xml:space="preserve"> Nero shops.</w:t>
       </w:r>
@@ -9410,15 +8631,7 @@
         <w:t>s</w:t>
       </w:r>
       <w:r>
-        <w:t xml:space="preserve"> that are available in the UK territory </w:t>
-      </w:r>
-      <w:proofErr w:type="gramStart"/>
-      <w:r>
-        <w:t>is listed</w:t>
-      </w:r>
-      <w:proofErr w:type="gramEnd"/>
-      <w:r>
-        <w:t xml:space="preserve"> below:</w:t>
+        <w:t xml:space="preserve"> that are available in the UK territory is listed below:</w:t>
       </w:r>
     </w:p>
     <w:p>
@@ -9487,24 +8700,14 @@
       <w:r>
         <w:t xml:space="preserve">Figure </w:t>
       </w:r>
-      <w:r>
-        <w:fldChar w:fldCharType="begin"/>
-      </w:r>
-      <w:r>
-        <w:instrText xml:space="preserve"> SEQ Figure \* ARABIC </w:instrText>
-      </w:r>
-      <w:r>
-        <w:fldChar w:fldCharType="separate"/>
-      </w:r>
-      <w:r>
-        <w:rPr>
-          <w:noProof/>
-        </w:rPr>
-        <w:t>13</w:t>
-      </w:r>
-      <w:r>
-        <w:fldChar w:fldCharType="end"/>
-      </w:r>
+      <w:fldSimple w:instr=" SEQ Figure \* ARABIC ">
+        <w:r>
+          <w:rPr>
+            <w:noProof/>
+          </w:rPr>
+          <w:t>13</w:t>
+        </w:r>
+      </w:fldSimple>
       <w:r>
         <w:t>.</w:t>
       </w:r>
@@ -9642,16 +8845,11 @@
     </w:p>
     <w:p>
       <w:r>
-        <w:t xml:space="preserve">Gregg’s Rewards and Costa Coffee Club are relatively similar to the </w:t>
-      </w:r>
-      <w:proofErr w:type="spellStart"/>
-      <w:r>
-        <w:t>Caff</w:t>
+        <w:t>Gregg’s Rewards and Costa Coffee Club are relatively similar to the Caff</w:t>
       </w:r>
       <w:r>
         <w:t>è</w:t>
       </w:r>
-      <w:proofErr w:type="spellEnd"/>
       <w:r>
         <w:t xml:space="preserve"> Nero scenario (see </w:t>
       </w:r>
@@ -9677,15 +8875,7 @@
         <w:t>s</w:t>
       </w:r>
       <w:r>
-        <w:t xml:space="preserve"> Card that can </w:t>
-      </w:r>
-      <w:proofErr w:type="gramStart"/>
-      <w:r>
-        <w:t>be added</w:t>
-      </w:r>
-      <w:proofErr w:type="gramEnd"/>
-      <w:r>
-        <w:t xml:space="preserve"> into the app</w:t>
+        <w:t xml:space="preserve"> Card that can be added into the app</w:t>
       </w:r>
       <w:r>
         <w:t>.</w:t>
@@ -9703,11 +8893,322 @@
       </w:r>
     </w:p>
     <w:p>
+      <w:r>
+        <w:t>There is a variety of tools to work with NFC. In this section an analysis is carried on to give a list of possible approach</w:t>
+      </w:r>
+      <w:r>
+        <w:t xml:space="preserve"> for the intended solution. </w:t>
+      </w:r>
+    </w:p>
+    <w:p>
       <w:pPr>
         <w:pStyle w:val="Heading3"/>
       </w:pPr>
-      <w:r>
-        <w:t>QR Code</w:t>
+      <w:bookmarkStart w:id="17" w:name="_Ref45208425"/>
+      <w:r>
+        <w:t>Mobile Native Android Application</w:t>
+      </w:r>
+      <w:bookmarkEnd w:id="17"/>
+    </w:p>
+    <w:p>
+      <w:r>
+        <w:t xml:space="preserve">A first popular solution for a service with NFC is to make a mobile application. It is the most flexible because it allows people to use the full potential of the technology. </w:t>
+      </w:r>
+    </w:p>
+    <w:p>
+      <w:pPr>
+        <w:keepNext/>
+        <w:jc w:val="center"/>
+      </w:pPr>
+      <w:r>
+        <w:rPr>
+          <w:noProof/>
+        </w:rPr>
+        <w:lastRenderedPageBreak/>
+        <w:drawing>
+          <wp:inline distT="0" distB="0" distL="0" distR="0" wp14:anchorId="30F62182" wp14:editId="4B521507">
+            <wp:extent cx="5683910" cy="2799715"/>
+            <wp:effectExtent l="19050" t="19050" r="12065" b="19685"/>
+            <wp:docPr id="11" name="Picture 11"/>
+            <wp:cNvGraphicFramePr>
+              <a:graphicFrameLocks xmlns:a="http://schemas.openxmlformats.org/drawingml/2006/main" noChangeAspect="1"/>
+            </wp:cNvGraphicFramePr>
+            <a:graphic xmlns:a="http://schemas.openxmlformats.org/drawingml/2006/main">
+              <a:graphicData uri="http://schemas.openxmlformats.org/drawingml/2006/picture">
+                <pic:pic xmlns:pic="http://schemas.openxmlformats.org/drawingml/2006/picture">
+                  <pic:nvPicPr>
+                    <pic:cNvPr id="1" name=""/>
+                    <pic:cNvPicPr/>
+                  </pic:nvPicPr>
+                  <pic:blipFill rotWithShape="1">
+                    <a:blip r:embed="rId23"/>
+                    <a:srcRect l="-1" r="831"/>
+                    <a:stretch/>
+                  </pic:blipFill>
+                  <pic:spPr bwMode="auto">
+                    <a:xfrm>
+                      <a:off x="0" y="0"/>
+                      <a:ext cx="5683910" cy="2799715"/>
+                    </a:xfrm>
+                    <a:prstGeom prst="rect">
+                      <a:avLst/>
+                    </a:prstGeom>
+                    <a:ln>
+                      <a:solidFill>
+                        <a:schemeClr val="tx1"/>
+                      </a:solidFill>
+                    </a:ln>
+                    <a:extLst>
+                      <a:ext uri="{53640926-AAD7-44D8-BBD7-CCE9431645EC}">
+                        <a14:shadowObscured xmlns:a14="http://schemas.microsoft.com/office/drawing/2010/main"/>
+                      </a:ext>
+                    </a:extLst>
+                  </pic:spPr>
+                </pic:pic>
+              </a:graphicData>
+            </a:graphic>
+          </wp:inline>
+        </w:drawing>
+      </w:r>
+    </w:p>
+    <w:p>
+      <w:pPr>
+        <w:pStyle w:val="Caption"/>
+        <w:jc w:val="center"/>
+      </w:pPr>
+      <w:bookmarkStart w:id="18" w:name="_Ref45208839"/>
+      <w:r>
+        <w:t xml:space="preserve">Figure </w:t>
+      </w:r>
+      <w:fldSimple w:instr=" SEQ Figure \* ARABIC ">
+        <w:r>
+          <w:rPr>
+            <w:noProof/>
+          </w:rPr>
+          <w:t>14</w:t>
+        </w:r>
+      </w:fldSimple>
+      <w:bookmarkEnd w:id="18"/>
+      <w:r>
+        <w:t>. NFC application search result on Google Play</w:t>
+      </w:r>
+    </w:p>
+    <w:p>
+      <w:r>
+        <w:t>There are plenty of applications that can enable the user to interact with NFC</w:t>
+      </w:r>
+      <w:r>
+        <w:t xml:space="preserve"> (see </w:t>
+      </w:r>
+      <w:r>
+        <w:fldChar w:fldCharType="begin"/>
+      </w:r>
+      <w:r>
+        <w:instrText xml:space="preserve"> REF _Ref45208839 \h </w:instrText>
+      </w:r>
+      <w:r>
+        <w:fldChar w:fldCharType="separate"/>
+      </w:r>
+      <w:r>
+        <w:t xml:space="preserve">Figure </w:t>
+      </w:r>
+      <w:r>
+        <w:rPr>
+          <w:noProof/>
+        </w:rPr>
+        <w:t>14</w:t>
+      </w:r>
+      <w:r>
+        <w:fldChar w:fldCharType="end"/>
+      </w:r>
+      <w:r>
+        <w:t>)</w:t>
+      </w:r>
+      <w:r>
+        <w:t>. Also, even if the user did not have any application installed, it can automatically respond to the data inside the tags</w:t>
+      </w:r>
+      <w:r>
+        <w:t xml:space="preserve"> because of Android</w:t>
+      </w:r>
+      <w:r>
+        <w:t xml:space="preserve"> OS</w:t>
+      </w:r>
+      <w:r>
+        <w:t>. For example</w:t>
+      </w:r>
+      <w:r>
+        <w:t>,</w:t>
+      </w:r>
+      <w:r>
+        <w:t xml:space="preserve"> if a user has saved a URL link into a tag. Whoever scans it </w:t>
+      </w:r>
+      <w:r>
+        <w:t xml:space="preserve">will open the default browser and go to the website saved </w:t>
+      </w:r>
+      <w:sdt>
+        <w:sdtPr>
+          <w:id w:val="-719969451"/>
+          <w:citation/>
+        </w:sdtPr>
+        <w:sdtContent>
+          <w:r>
+            <w:fldChar w:fldCharType="begin"/>
+          </w:r>
+          <w:r>
+            <w:instrText xml:space="preserve"> CITATION Jam20 \l 2057 </w:instrText>
+          </w:r>
+          <w:r>
+            <w:fldChar w:fldCharType="separate"/>
+          </w:r>
+          <w:r>
+            <w:rPr>
+              <w:noProof/>
+            </w:rPr>
+            <w:t>(Frew, 2020)</w:t>
+          </w:r>
+          <w:r>
+            <w:fldChar w:fldCharType="end"/>
+          </w:r>
+        </w:sdtContent>
+      </w:sdt>
+      <w:r>
+        <w:t>.</w:t>
+      </w:r>
+    </w:p>
+    <w:p>
+      <w:r>
+        <w:t>Advantages:</w:t>
+      </w:r>
+    </w:p>
+    <w:p>
+      <w:pPr>
+        <w:pStyle w:val="ListParagraph"/>
+        <w:numPr>
+          <w:ilvl w:val="0"/>
+          <w:numId w:val="23"/>
+        </w:numPr>
+      </w:pPr>
+      <w:r>
+        <w:rPr>
+          <w:rFonts w:ascii="Baskerville Old Face" w:hAnsi="Baskerville Old Face"/>
+          <w:sz w:val="24"/>
+          <w:szCs w:val="28"/>
+        </w:rPr>
+        <w:t>Full capability of the NFC technology. Includes HCE used for payments and peer-to-peer communication.</w:t>
+      </w:r>
+    </w:p>
+    <w:p>
+      <w:pPr>
+        <w:pStyle w:val="ListParagraph"/>
+        <w:numPr>
+          <w:ilvl w:val="0"/>
+          <w:numId w:val="23"/>
+        </w:numPr>
+      </w:pPr>
+      <w:r>
+        <w:rPr>
+          <w:rFonts w:ascii="Baskerville Old Face" w:hAnsi="Baskerville Old Face"/>
+          <w:sz w:val="24"/>
+          <w:szCs w:val="28"/>
+        </w:rPr>
+        <w:t>Available on all Android devices. Limited only by the specification of the device.</w:t>
+      </w:r>
+    </w:p>
+    <w:p>
+      <w:pPr>
+        <w:pStyle w:val="ListParagraph"/>
+        <w:numPr>
+          <w:ilvl w:val="0"/>
+          <w:numId w:val="23"/>
+        </w:numPr>
+      </w:pPr>
+      <w:r>
+        <w:rPr>
+          <w:rFonts w:ascii="Baskerville Old Face" w:hAnsi="Baskerville Old Face"/>
+          <w:sz w:val="24"/>
+          <w:szCs w:val="28"/>
+        </w:rPr>
+        <w:t xml:space="preserve">The operating system must approve the app, so it assures quality, security, and device compatibility. </w:t>
+      </w:r>
+    </w:p>
+    <w:p>
+      <w:pPr>
+        <w:pStyle w:val="ListParagraph"/>
+        <w:numPr>
+          <w:ilvl w:val="0"/>
+          <w:numId w:val="23"/>
+        </w:numPr>
+      </w:pPr>
+      <w:r>
+        <w:rPr>
+          <w:rFonts w:ascii="Baskerville Old Face" w:hAnsi="Baskerville Old Face"/>
+          <w:sz w:val="24"/>
+          <w:szCs w:val="28"/>
+        </w:rPr>
+        <w:t>The app can receive support from the app stores to help distribute the product.</w:t>
+      </w:r>
+    </w:p>
+    <w:p>
+      <w:pPr>
+        <w:pStyle w:val="ListParagraph"/>
+        <w:numPr>
+          <w:ilvl w:val="0"/>
+          <w:numId w:val="23"/>
+        </w:numPr>
+      </w:pPr>
+      <w:r>
+        <w:rPr>
+          <w:rFonts w:ascii="Baskerville Old Face" w:hAnsi="Baskerville Old Face"/>
+          <w:sz w:val="24"/>
+          <w:szCs w:val="28"/>
+        </w:rPr>
+        <w:t>Can work offline without internet connection.</w:t>
+      </w:r>
+    </w:p>
+    <w:p>
+      <w:r>
+        <w:t>Disadvantages:</w:t>
+      </w:r>
+    </w:p>
+    <w:p>
+      <w:pPr>
+        <w:pStyle w:val="ListParagraph"/>
+        <w:numPr>
+          <w:ilvl w:val="0"/>
+          <w:numId w:val="23"/>
+        </w:numPr>
+      </w:pPr>
+      <w:r>
+        <w:rPr>
+          <w:rFonts w:ascii="Baskerville Old Face" w:hAnsi="Baskerville Old Face"/>
+          <w:sz w:val="24"/>
+          <w:szCs w:val="28"/>
+        </w:rPr>
+        <w:t>Slow to develop and very hard to update. It would require constant updates from the customer even for small changes.</w:t>
+      </w:r>
+    </w:p>
+    <w:p>
+      <w:pPr>
+        <w:pStyle w:val="ListParagraph"/>
+        <w:numPr>
+          <w:ilvl w:val="0"/>
+          <w:numId w:val="23"/>
+        </w:numPr>
+      </w:pPr>
+      <w:r>
+        <w:t>Difficult to maintain once there are many different devices using it on different versions.</w:t>
+      </w:r>
+    </w:p>
+    <w:p>
+      <w:pPr>
+        <w:pStyle w:val="ListParagraph"/>
+        <w:numPr>
+          <w:ilvl w:val="0"/>
+          <w:numId w:val="23"/>
+        </w:numPr>
+      </w:pPr>
+      <w:r>
+        <w:t>Cannot work on iOS devices</w:t>
       </w:r>
     </w:p>
     <w:p>
@@ -9715,28 +9216,141 @@
         <w:pStyle w:val="Heading3"/>
       </w:pPr>
       <w:r>
-        <w:t>NFC vs QR Code</w:t>
-      </w:r>
-    </w:p>
-    <w:p>
-      <w:r>
-        <w:rPr>
-          <w:rFonts w:ascii="Calibri" w:hAnsi="Calibri" w:cs="Calibri"/>
-          <w:sz w:val="22"/>
-        </w:rPr>
-        <w:t>Why I am choosing to go for a web app NFC? What is substantial advantage?</w:t>
-      </w:r>
-    </w:p>
+        <w:t>Mobile Native iOS Application</w:t>
+      </w:r>
+    </w:p>
+    <w:p>
+      <w:r>
+        <w:t xml:space="preserve">Similar to the previous technique (see </w:t>
+      </w:r>
+      <w:r>
+        <w:fldChar w:fldCharType="begin"/>
+      </w:r>
+      <w:r>
+        <w:instrText xml:space="preserve"> REF _Ref45208425 \w \h </w:instrText>
+      </w:r>
+      <w:r>
+        <w:fldChar w:fldCharType="separate"/>
+      </w:r>
+      <w:r>
+        <w:t>2.3.1</w:t>
+      </w:r>
+      <w:r>
+        <w:fldChar w:fldCharType="end"/>
+      </w:r>
+      <w:r>
+        <w:t xml:space="preserve">), iOS applications are subject to the same features and problems. Unlike Android, the possibility to read and write from NFC tags on </w:t>
+      </w:r>
+      <w:r>
+        <w:t xml:space="preserve">iOS has been introduced only in the fall of 2019 even though the capability was already in the devices long ago </w:t>
+      </w:r>
+      <w:sdt>
+        <w:sdtPr>
+          <w:id w:val="-1581207484"/>
+          <w:citation/>
+        </w:sdtPr>
+        <w:sdtContent>
+          <w:r>
+            <w:fldChar w:fldCharType="begin"/>
+          </w:r>
+          <w:r>
+            <w:instrText xml:space="preserve"> CITATION Blu20 \l 2057 </w:instrText>
+          </w:r>
+          <w:r>
+            <w:fldChar w:fldCharType="separate"/>
+          </w:r>
+          <w:r>
+            <w:rPr>
+              <w:noProof/>
+            </w:rPr>
+            <w:t>(BlueBite, 2020)</w:t>
+          </w:r>
+          <w:r>
+            <w:fldChar w:fldCharType="end"/>
+          </w:r>
+        </w:sdtContent>
+      </w:sdt>
+      <w:r>
+        <w:t>.</w:t>
+      </w:r>
+    </w:p>
+    <w:p>
+      <w:pPr>
+        <w:keepNext/>
+        <w:jc w:val="center"/>
+      </w:pPr>
+      <w:r>
+        <w:rPr>
+          <w:noProof/>
+        </w:rPr>
+        <w:lastRenderedPageBreak/>
+        <w:drawing>
+          <wp:inline distT="0" distB="0" distL="0" distR="0" wp14:anchorId="52ECD300" wp14:editId="7A12C6F2">
+            <wp:extent cx="5054803" cy="2207626"/>
+            <wp:effectExtent l="19050" t="19050" r="12700" b="21590"/>
+            <wp:docPr id="12" name="Picture 12"/>
+            <wp:cNvGraphicFramePr>
+              <a:graphicFrameLocks xmlns:a="http://schemas.openxmlformats.org/drawingml/2006/main" noChangeAspect="1"/>
+            </wp:cNvGraphicFramePr>
+            <a:graphic xmlns:a="http://schemas.openxmlformats.org/drawingml/2006/main">
+              <a:graphicData uri="http://schemas.openxmlformats.org/drawingml/2006/picture">
+                <pic:pic xmlns:pic="http://schemas.openxmlformats.org/drawingml/2006/picture">
+                  <pic:nvPicPr>
+                    <pic:cNvPr id="1" name=""/>
+                    <pic:cNvPicPr/>
+                  </pic:nvPicPr>
+                  <pic:blipFill>
+                    <a:blip r:embed="rId24"/>
+                    <a:stretch>
+                      <a:fillRect/>
+                    </a:stretch>
+                  </pic:blipFill>
+                  <pic:spPr>
+                    <a:xfrm>
+                      <a:off x="0" y="0"/>
+                      <a:ext cx="5071507" cy="2214921"/>
+                    </a:xfrm>
+                    <a:prstGeom prst="rect">
+                      <a:avLst/>
+                    </a:prstGeom>
+                    <a:ln>
+                      <a:solidFill>
+                        <a:schemeClr val="tx1"/>
+                      </a:solidFill>
+                    </a:ln>
+                  </pic:spPr>
+                </pic:pic>
+              </a:graphicData>
+            </a:graphic>
+          </wp:inline>
+        </w:drawing>
+      </w:r>
+    </w:p>
+    <w:p>
+      <w:pPr>
+        <w:pStyle w:val="Caption"/>
+        <w:jc w:val="center"/>
+      </w:pPr>
+      <w:r>
+        <w:t xml:space="preserve">Figure </w:t>
+      </w:r>
+      <w:fldSimple w:instr=" SEQ Figure \* ARABIC ">
+        <w:r>
+          <w:rPr>
+            <w:noProof/>
+          </w:rPr>
+          <w:t>15</w:t>
+        </w:r>
+      </w:fldSimple>
+      <w:r>
+        <w:t>. NFC features enabled on iOS smartphones</w:t>
+      </w:r>
+    </w:p>
+    <w:p/>
     <w:p>
       <w:pPr>
         <w:pStyle w:val="Heading3"/>
       </w:pPr>
-      <w:r>
-        <w:t>Web App</w:t>
-      </w:r>
-      <w:r>
-        <w:t xml:space="preserve"> vs </w:t>
-      </w:r>
       <w:r>
         <w:t>Hybrid App</w:t>
       </w:r>
@@ -9770,7 +9384,7 @@
           <w:szCs w:val="22"/>
         </w:rPr>
       </w:pPr>
-      <w:hyperlink r:id="rId23" w:history="1">
+      <w:hyperlink r:id="rId25" w:history="1">
         <w:r>
           <w:rPr>
             <w:rStyle w:val="Hyperlink"/>
@@ -9778,7 +9392,25 @@
             <w:sz w:val="22"/>
             <w:szCs w:val="22"/>
           </w:rPr>
-          <w:t>https://clearbridgemobile.com/mobile-app-development-native-vs-web-vs-hybrid/</w:t>
+          <w:t>https://clearbridgemo</w:t>
+        </w:r>
+        <w:r>
+          <w:rPr>
+            <w:rStyle w:val="Hyperlink"/>
+            <w:rFonts w:ascii="Calibri" w:hAnsi="Calibri" w:cs="Calibri"/>
+            <w:sz w:val="22"/>
+            <w:szCs w:val="22"/>
+          </w:rPr>
+          <w:t>b</w:t>
+        </w:r>
+        <w:r>
+          <w:rPr>
+            <w:rStyle w:val="Hyperlink"/>
+            <w:rFonts w:ascii="Calibri" w:hAnsi="Calibri" w:cs="Calibri"/>
+            <w:sz w:val="22"/>
+            <w:szCs w:val="22"/>
+          </w:rPr>
+          <w:t>ile.com/mobile-app-development-native-vs-web-vs-hybrid/</w:t>
         </w:r>
       </w:hyperlink>
     </w:p>
@@ -9788,9 +9420,58 @@
         <w:pStyle w:val="Heading3"/>
       </w:pPr>
       <w:r>
+        <w:t>Web Application</w:t>
+      </w:r>
+    </w:p>
+    <w:p>
+      <w:pPr>
+        <w:rPr>
+          <w:rFonts w:ascii="Calibri" w:hAnsi="Calibri" w:cs="Calibri"/>
+          <w:sz w:val="22"/>
+        </w:rPr>
+      </w:pPr>
+      <w:r>
+        <w:rPr>
+          <w:rFonts w:ascii="Calibri" w:hAnsi="Calibri" w:cs="Calibri"/>
+          <w:sz w:val="22"/>
+        </w:rPr>
+        <w:t>Why I am choosing to go for a web app NFC? What is substantial advantage?</w:t>
+      </w:r>
+    </w:p>
+    <w:p/>
+    <w:p/>
+    <w:p>
+      <w:pPr>
+        <w:pStyle w:val="Heading3"/>
+      </w:pPr>
+      <w:r>
+        <w:t>NFC vs QR Code</w:t>
+      </w:r>
+    </w:p>
+    <w:p>
+      <w:pPr>
+        <w:pStyle w:val="Heading3"/>
+      </w:pPr>
+      <w:r>
+        <w:t>Web App</w:t>
+      </w:r>
+      <w:r>
+        <w:t xml:space="preserve"> vs </w:t>
+      </w:r>
+      <w:r>
+        <w:t>Hybrid App</w:t>
+      </w:r>
+    </w:p>
+    <w:p/>
+    <w:p>
+      <w:pPr>
+        <w:pStyle w:val="Heading3"/>
+      </w:pPr>
+      <w:r>
         <w:t>.Net Core 3.1</w:t>
       </w:r>
     </w:p>
+    <w:p/>
     <w:p>
       <w:pPr>
         <w:pStyle w:val="Heading3"/>
@@ -9799,6 +9480,7 @@
         <w:t>.Net Framework</w:t>
       </w:r>
     </w:p>
+    <w:p/>
     <w:p>
       <w:pPr>
         <w:pStyle w:val="Heading3"/>
@@ -9807,11 +9489,13 @@
         <w:t>Entity Framework Core</w:t>
       </w:r>
     </w:p>
+    <w:p/>
     <w:p>
       <w:pPr>
         <w:pStyle w:val="Heading3"/>
       </w:pPr>
       <w:r>
+        <w:lastRenderedPageBreak/>
         <w:t>Entity Framework 6</w:t>
       </w:r>
     </w:p>
@@ -9844,7 +9528,7 @@
           <w:szCs w:val="22"/>
         </w:rPr>
       </w:pPr>
-      <w:hyperlink r:id="rId24" w:history="1">
+      <w:hyperlink r:id="rId26" w:history="1">
         <w:r>
           <w:rPr>
             <w:rStyle w:val="Hyperlink"/>
@@ -9873,6 +9557,14 @@
         <w:t>Visual Studio</w:t>
       </w:r>
     </w:p>
+    <w:p>
+      <w:pPr>
+        <w:pStyle w:val="Heading3"/>
+      </w:pPr>
+      <w:r>
+        <w:t>QR Code generation</w:t>
+      </w:r>
+    </w:p>
     <w:p/>
     <w:p>
       <w:pPr>
@@ -9940,15 +9632,7 @@
         <w:pStyle w:val="Heading2"/>
       </w:pPr>
       <w:r>
-        <w:t xml:space="preserve">Legal, </w:t>
-      </w:r>
-      <w:proofErr w:type="gramStart"/>
-      <w:r>
-        <w:t>social</w:t>
-      </w:r>
-      <w:proofErr w:type="gramEnd"/>
-      <w:r>
-        <w:t xml:space="preserve"> and ethical issues</w:t>
+        <w:t>Legal, social and ethical issues</w:t>
       </w:r>
     </w:p>
     <w:p>
@@ -9999,7 +9683,7 @@
           <w:szCs w:val="22"/>
         </w:rPr>
       </w:pPr>
-      <w:hyperlink r:id="rId25" w:history="1">
+      <w:hyperlink r:id="rId27" w:history="1">
         <w:r>
           <w:rPr>
             <w:rStyle w:val="Hyperlink"/>
@@ -10040,8 +9724,7 @@
         </w:rPr>
         <w:t xml:space="preserve">Security Note: The code above uses </w:t>
       </w:r>
-      <w:hyperlink r:id="rId26" w:history="1">
-        <w:proofErr w:type="spellStart"/>
+      <w:hyperlink r:id="rId28" w:history="1">
         <w:r>
           <w:rPr>
             <w:rStyle w:val="Hyperlink"/>
@@ -10051,7 +9734,6 @@
           </w:rPr>
           <w:t>HttpUtility.HtmlEncode</w:t>
         </w:r>
-        <w:proofErr w:type="spellEnd"/>
       </w:hyperlink>
       <w:r>
         <w:rPr>
@@ -10061,7 +9743,7 @@
         </w:rPr>
         <w:t xml:space="preserve"> to protect the application from malicious input (namely JavaScript). For more information see </w:t>
       </w:r>
-      <w:hyperlink r:id="rId27" w:history="1">
+      <w:hyperlink r:id="rId29" w:history="1">
         <w:r>
           <w:rPr>
             <w:rStyle w:val="Hyperlink"/>
@@ -10088,6 +9770,7 @@
         <w:spacing w:after="240"/>
       </w:pPr>
       <w:r>
+        <w:lastRenderedPageBreak/>
         <w:t>Methodology</w:t>
       </w:r>
     </w:p>
@@ -10102,20 +9785,11 @@
     </w:p>
     <w:p>
       <w:r>
-        <w:t xml:space="preserve">How the project design is </w:t>
-      </w:r>
-      <w:proofErr w:type="gramStart"/>
-      <w:r>
-        <w:t>implemented</w:t>
-      </w:r>
-      <w:proofErr w:type="gramEnd"/>
-      <w:r>
-        <w:t xml:space="preserve"> and the tool used</w:t>
-      </w:r>
-    </w:p>
-    <w:p>
-      <w:r>
-        <w:lastRenderedPageBreak/>
+        <w:t>How the project design is implemented and the tool used</w:t>
+      </w:r>
+    </w:p>
+    <w:p>
+      <w:r>
         <w:t>UI interface</w:t>
       </w:r>
     </w:p>
@@ -10178,11 +9852,9 @@
       <w:pPr>
         <w:pStyle w:val="Heading3"/>
       </w:pPr>
-      <w:proofErr w:type="spellStart"/>
       <w:r>
         <w:t>StyleCop</w:t>
       </w:r>
-      <w:proofErr w:type="spellEnd"/>
     </w:p>
     <w:p>
       <w:pPr>
@@ -10204,7 +9876,7 @@
       </w:r>
     </w:p>
     <w:p>
-      <w:hyperlink r:id="rId28" w:history="1">
+      <w:hyperlink r:id="rId30" w:history="1">
         <w:r>
           <w:rPr>
             <w:rStyle w:val="Hyperlink"/>
@@ -10259,6 +9931,7 @@
         <w:pStyle w:val="Heading3"/>
       </w:pPr>
       <w:r>
+        <w:lastRenderedPageBreak/>
         <w:t>Web API</w:t>
       </w:r>
     </w:p>
@@ -10277,7 +9950,6 @@
         <w:pStyle w:val="Heading3"/>
       </w:pPr>
       <w:r>
-        <w:lastRenderedPageBreak/>
         <w:t>Creating the stamp</w:t>
       </w:r>
     </w:p>
@@ -11285,6 +10957,119 @@
     </w:lvl>
   </w:abstractNum>
   <w:abstractNum w:abstractNumId="8" w15:restartNumberingAfterBreak="0">
+    <w:nsid w:val="2C794D2E"/>
+    <w:multiLevelType w:val="hybridMultilevel"/>
+    <w:tmpl w:val="4AFAB058"/>
+    <w:lvl w:ilvl="0" w:tplc="08090001">
+      <w:start w:val="1"/>
+      <w:numFmt w:val="bullet"/>
+      <w:lvlText w:val=""/>
+      <w:lvlJc w:val="left"/>
+      <w:pPr>
+        <w:ind w:left="720" w:hanging="360"/>
+      </w:pPr>
+      <w:rPr>
+        <w:rFonts w:ascii="Symbol" w:hAnsi="Symbol" w:hint="default"/>
+      </w:rPr>
+    </w:lvl>
+    <w:lvl w:ilvl="1" w:tplc="08090003" w:tentative="1">
+      <w:start w:val="1"/>
+      <w:numFmt w:val="bullet"/>
+      <w:lvlText w:val="o"/>
+      <w:lvlJc w:val="left"/>
+      <w:pPr>
+        <w:ind w:left="1440" w:hanging="360"/>
+      </w:pPr>
+      <w:rPr>
+        <w:rFonts w:ascii="Courier New" w:hAnsi="Courier New" w:cs="Courier New" w:hint="default"/>
+      </w:rPr>
+    </w:lvl>
+    <w:lvl w:ilvl="2" w:tplc="08090005" w:tentative="1">
+      <w:start w:val="1"/>
+      <w:numFmt w:val="bullet"/>
+      <w:lvlText w:val=""/>
+      <w:lvlJc w:val="left"/>
+      <w:pPr>
+        <w:ind w:left="2160" w:hanging="360"/>
+      </w:pPr>
+      <w:rPr>
+        <w:rFonts w:ascii="Wingdings" w:hAnsi="Wingdings" w:hint="default"/>
+      </w:rPr>
+    </w:lvl>
+    <w:lvl w:ilvl="3" w:tplc="08090001" w:tentative="1">
+      <w:start w:val="1"/>
+      <w:numFmt w:val="bullet"/>
+      <w:lvlText w:val=""/>
+      <w:lvlJc w:val="left"/>
+      <w:pPr>
+        <w:ind w:left="2880" w:hanging="360"/>
+      </w:pPr>
+      <w:rPr>
+        <w:rFonts w:ascii="Symbol" w:hAnsi="Symbol" w:hint="default"/>
+      </w:rPr>
+    </w:lvl>
+    <w:lvl w:ilvl="4" w:tplc="08090003" w:tentative="1">
+      <w:start w:val="1"/>
+      <w:numFmt w:val="bullet"/>
+      <w:lvlText w:val="o"/>
+      <w:lvlJc w:val="left"/>
+      <w:pPr>
+        <w:ind w:left="3600" w:hanging="360"/>
+      </w:pPr>
+      <w:rPr>
+        <w:rFonts w:ascii="Courier New" w:hAnsi="Courier New" w:cs="Courier New" w:hint="default"/>
+      </w:rPr>
+    </w:lvl>
+    <w:lvl w:ilvl="5" w:tplc="08090005" w:tentative="1">
+      <w:start w:val="1"/>
+      <w:numFmt w:val="bullet"/>
+      <w:lvlText w:val=""/>
+      <w:lvlJc w:val="left"/>
+      <w:pPr>
+        <w:ind w:left="4320" w:hanging="360"/>
+      </w:pPr>
+      <w:rPr>
+        <w:rFonts w:ascii="Wingdings" w:hAnsi="Wingdings" w:hint="default"/>
+      </w:rPr>
+    </w:lvl>
+    <w:lvl w:ilvl="6" w:tplc="08090001" w:tentative="1">
+      <w:start w:val="1"/>
+      <w:numFmt w:val="bullet"/>
+      <w:lvlText w:val=""/>
+      <w:lvlJc w:val="left"/>
+      <w:pPr>
+        <w:ind w:left="5040" w:hanging="360"/>
+      </w:pPr>
+      <w:rPr>
+        <w:rFonts w:ascii="Symbol" w:hAnsi="Symbol" w:hint="default"/>
+      </w:rPr>
+    </w:lvl>
+    <w:lvl w:ilvl="7" w:tplc="08090003" w:tentative="1">
+      <w:start w:val="1"/>
+      <w:numFmt w:val="bullet"/>
+      <w:lvlText w:val="o"/>
+      <w:lvlJc w:val="left"/>
+      <w:pPr>
+        <w:ind w:left="5760" w:hanging="360"/>
+      </w:pPr>
+      <w:rPr>
+        <w:rFonts w:ascii="Courier New" w:hAnsi="Courier New" w:cs="Courier New" w:hint="default"/>
+      </w:rPr>
+    </w:lvl>
+    <w:lvl w:ilvl="8" w:tplc="08090005" w:tentative="1">
+      <w:start w:val="1"/>
+      <w:numFmt w:val="bullet"/>
+      <w:lvlText w:val=""/>
+      <w:lvlJc w:val="left"/>
+      <w:pPr>
+        <w:ind w:left="6480" w:hanging="360"/>
+      </w:pPr>
+      <w:rPr>
+        <w:rFonts w:ascii="Wingdings" w:hAnsi="Wingdings" w:hint="default"/>
+      </w:rPr>
+    </w:lvl>
+  </w:abstractNum>
+  <w:abstractNum w:abstractNumId="9" w15:restartNumberingAfterBreak="0">
     <w:nsid w:val="3019656B"/>
     <w:multiLevelType w:val="hybridMultilevel"/>
     <w:tmpl w:val="214A9E42"/>
@@ -11397,7 +11182,7 @@
       </w:rPr>
     </w:lvl>
   </w:abstractNum>
-  <w:abstractNum w:abstractNumId="9" w15:restartNumberingAfterBreak="0">
+  <w:abstractNum w:abstractNumId="10" w15:restartNumberingAfterBreak="0">
     <w:nsid w:val="422E2124"/>
     <w:multiLevelType w:val="hybridMultilevel"/>
     <w:tmpl w:val="234C682C"/>
@@ -11510,7 +11295,120 @@
       </w:rPr>
     </w:lvl>
   </w:abstractNum>
-  <w:abstractNum w:abstractNumId="10" w15:restartNumberingAfterBreak="0">
+  <w:abstractNum w:abstractNumId="11" w15:restartNumberingAfterBreak="0">
+    <w:nsid w:val="4436121E"/>
+    <w:multiLevelType w:val="hybridMultilevel"/>
+    <w:tmpl w:val="9CEA36D4"/>
+    <w:lvl w:ilvl="0" w:tplc="08090001">
+      <w:start w:val="1"/>
+      <w:numFmt w:val="bullet"/>
+      <w:lvlText w:val=""/>
+      <w:lvlJc w:val="left"/>
+      <w:pPr>
+        <w:ind w:left="720" w:hanging="360"/>
+      </w:pPr>
+      <w:rPr>
+        <w:rFonts w:ascii="Symbol" w:hAnsi="Symbol" w:hint="default"/>
+      </w:rPr>
+    </w:lvl>
+    <w:lvl w:ilvl="1" w:tplc="08090003" w:tentative="1">
+      <w:start w:val="1"/>
+      <w:numFmt w:val="bullet"/>
+      <w:lvlText w:val="o"/>
+      <w:lvlJc w:val="left"/>
+      <w:pPr>
+        <w:ind w:left="1440" w:hanging="360"/>
+      </w:pPr>
+      <w:rPr>
+        <w:rFonts w:ascii="Courier New" w:hAnsi="Courier New" w:cs="Courier New" w:hint="default"/>
+      </w:rPr>
+    </w:lvl>
+    <w:lvl w:ilvl="2" w:tplc="08090005" w:tentative="1">
+      <w:start w:val="1"/>
+      <w:numFmt w:val="bullet"/>
+      <w:lvlText w:val=""/>
+      <w:lvlJc w:val="left"/>
+      <w:pPr>
+        <w:ind w:left="2160" w:hanging="360"/>
+      </w:pPr>
+      <w:rPr>
+        <w:rFonts w:ascii="Wingdings" w:hAnsi="Wingdings" w:hint="default"/>
+      </w:rPr>
+    </w:lvl>
+    <w:lvl w:ilvl="3" w:tplc="08090001" w:tentative="1">
+      <w:start w:val="1"/>
+      <w:numFmt w:val="bullet"/>
+      <w:lvlText w:val=""/>
+      <w:lvlJc w:val="left"/>
+      <w:pPr>
+        <w:ind w:left="2880" w:hanging="360"/>
+      </w:pPr>
+      <w:rPr>
+        <w:rFonts w:ascii="Symbol" w:hAnsi="Symbol" w:hint="default"/>
+      </w:rPr>
+    </w:lvl>
+    <w:lvl w:ilvl="4" w:tplc="08090003" w:tentative="1">
+      <w:start w:val="1"/>
+      <w:numFmt w:val="bullet"/>
+      <w:lvlText w:val="o"/>
+      <w:lvlJc w:val="left"/>
+      <w:pPr>
+        <w:ind w:left="3600" w:hanging="360"/>
+      </w:pPr>
+      <w:rPr>
+        <w:rFonts w:ascii="Courier New" w:hAnsi="Courier New" w:cs="Courier New" w:hint="default"/>
+      </w:rPr>
+    </w:lvl>
+    <w:lvl w:ilvl="5" w:tplc="08090005" w:tentative="1">
+      <w:start w:val="1"/>
+      <w:numFmt w:val="bullet"/>
+      <w:lvlText w:val=""/>
+      <w:lvlJc w:val="left"/>
+      <w:pPr>
+        <w:ind w:left="4320" w:hanging="360"/>
+      </w:pPr>
+      <w:rPr>
+        <w:rFonts w:ascii="Wingdings" w:hAnsi="Wingdings" w:hint="default"/>
+      </w:rPr>
+    </w:lvl>
+    <w:lvl w:ilvl="6" w:tplc="08090001" w:tentative="1">
+      <w:start w:val="1"/>
+      <w:numFmt w:val="bullet"/>
+      <w:lvlText w:val=""/>
+      <w:lvlJc w:val="left"/>
+      <w:pPr>
+        <w:ind w:left="5040" w:hanging="360"/>
+      </w:pPr>
+      <w:rPr>
+        <w:rFonts w:ascii="Symbol" w:hAnsi="Symbol" w:hint="default"/>
+      </w:rPr>
+    </w:lvl>
+    <w:lvl w:ilvl="7" w:tplc="08090003" w:tentative="1">
+      <w:start w:val="1"/>
+      <w:numFmt w:val="bullet"/>
+      <w:lvlText w:val="o"/>
+      <w:lvlJc w:val="left"/>
+      <w:pPr>
+        <w:ind w:left="5760" w:hanging="360"/>
+      </w:pPr>
+      <w:rPr>
+        <w:rFonts w:ascii="Courier New" w:hAnsi="Courier New" w:cs="Courier New" w:hint="default"/>
+      </w:rPr>
+    </w:lvl>
+    <w:lvl w:ilvl="8" w:tplc="08090005" w:tentative="1">
+      <w:start w:val="1"/>
+      <w:numFmt w:val="bullet"/>
+      <w:lvlText w:val=""/>
+      <w:lvlJc w:val="left"/>
+      <w:pPr>
+        <w:ind w:left="6480" w:hanging="360"/>
+      </w:pPr>
+      <w:rPr>
+        <w:rFonts w:ascii="Wingdings" w:hAnsi="Wingdings" w:hint="default"/>
+      </w:rPr>
+    </w:lvl>
+  </w:abstractNum>
+  <w:abstractNum w:abstractNumId="12" w15:restartNumberingAfterBreak="0">
     <w:nsid w:val="46394D8E"/>
     <w:multiLevelType w:val="hybridMultilevel"/>
     <w:tmpl w:val="0CF0D4C6"/>
@@ -11623,7 +11521,7 @@
       </w:rPr>
     </w:lvl>
   </w:abstractNum>
-  <w:abstractNum w:abstractNumId="11" w15:restartNumberingAfterBreak="0">
+  <w:abstractNum w:abstractNumId="13" w15:restartNumberingAfterBreak="0">
     <w:nsid w:val="49EC321A"/>
     <w:multiLevelType w:val="hybridMultilevel"/>
     <w:tmpl w:val="540843DE"/>
@@ -11712,7 +11610,7 @@
       </w:pPr>
     </w:lvl>
   </w:abstractNum>
-  <w:abstractNum w:abstractNumId="12" w15:restartNumberingAfterBreak="0">
+  <w:abstractNum w:abstractNumId="14" w15:restartNumberingAfterBreak="0">
     <w:nsid w:val="4FC633EA"/>
     <w:multiLevelType w:val="hybridMultilevel"/>
     <w:tmpl w:val="900CC48A"/>
@@ -11801,7 +11699,7 @@
       </w:pPr>
     </w:lvl>
   </w:abstractNum>
-  <w:abstractNum w:abstractNumId="13" w15:restartNumberingAfterBreak="0">
+  <w:abstractNum w:abstractNumId="15" w15:restartNumberingAfterBreak="0">
     <w:nsid w:val="561A6CD3"/>
     <w:multiLevelType w:val="multilevel"/>
     <w:tmpl w:val="533C86DC"/>
@@ -11923,7 +11821,7 @@
       </w:rPr>
     </w:lvl>
   </w:abstractNum>
-  <w:abstractNum w:abstractNumId="14" w15:restartNumberingAfterBreak="0">
+  <w:abstractNum w:abstractNumId="16" w15:restartNumberingAfterBreak="0">
     <w:nsid w:val="58F74B39"/>
     <w:multiLevelType w:val="multilevel"/>
     <w:tmpl w:val="86B42F3C"/>
@@ -12037,7 +11935,7 @@
       </w:rPr>
     </w:lvl>
   </w:abstractNum>
-  <w:abstractNum w:abstractNumId="15" w15:restartNumberingAfterBreak="0">
+  <w:abstractNum w:abstractNumId="17" w15:restartNumberingAfterBreak="0">
     <w:nsid w:val="623D1231"/>
     <w:multiLevelType w:val="hybridMultilevel"/>
     <w:tmpl w:val="1E16AE54"/>
@@ -12150,7 +12048,7 @@
       </w:rPr>
     </w:lvl>
   </w:abstractNum>
-  <w:abstractNum w:abstractNumId="16" w15:restartNumberingAfterBreak="0">
+  <w:abstractNum w:abstractNumId="18" w15:restartNumberingAfterBreak="0">
     <w:nsid w:val="63BF6ADC"/>
     <w:multiLevelType w:val="hybridMultilevel"/>
     <w:tmpl w:val="B4D860AE"/>
@@ -12263,7 +12161,7 @@
       </w:rPr>
     </w:lvl>
   </w:abstractNum>
-  <w:abstractNum w:abstractNumId="17" w15:restartNumberingAfterBreak="0">
+  <w:abstractNum w:abstractNumId="19" w15:restartNumberingAfterBreak="0">
     <w:nsid w:val="68AE306C"/>
     <w:multiLevelType w:val="hybridMultilevel"/>
     <w:tmpl w:val="C14C2376"/>
@@ -12376,7 +12274,7 @@
       </w:rPr>
     </w:lvl>
   </w:abstractNum>
-  <w:abstractNum w:abstractNumId="18" w15:restartNumberingAfterBreak="0">
+  <w:abstractNum w:abstractNumId="20" w15:restartNumberingAfterBreak="0">
     <w:nsid w:val="6F67013F"/>
     <w:multiLevelType w:val="hybridMultilevel"/>
     <w:tmpl w:val="D828FF88"/>
@@ -12489,7 +12387,7 @@
       </w:rPr>
     </w:lvl>
   </w:abstractNum>
-  <w:abstractNum w:abstractNumId="19" w15:restartNumberingAfterBreak="0">
+  <w:abstractNum w:abstractNumId="21" w15:restartNumberingAfterBreak="0">
     <w:nsid w:val="6FAE2FA3"/>
     <w:multiLevelType w:val="hybridMultilevel"/>
     <w:tmpl w:val="9EEEB97E"/>
@@ -12575,7 +12473,7 @@
       </w:pPr>
     </w:lvl>
   </w:abstractNum>
-  <w:abstractNum w:abstractNumId="20" w15:restartNumberingAfterBreak="0">
+  <w:abstractNum w:abstractNumId="22" w15:restartNumberingAfterBreak="0">
     <w:nsid w:val="722B213C"/>
     <w:multiLevelType w:val="hybridMultilevel"/>
     <w:tmpl w:val="4330E5FE"/>
@@ -12695,13 +12593,13 @@
     <w:abstractNumId w:val="0"/>
   </w:num>
   <w:num w:numId="3">
-    <w:abstractNumId w:val="14"/>
+    <w:abstractNumId w:val="16"/>
   </w:num>
   <w:num w:numId="4">
     <w:abstractNumId w:val="1"/>
   </w:num>
   <w:num w:numId="5">
-    <w:abstractNumId w:val="13"/>
+    <w:abstractNumId w:val="15"/>
   </w:num>
   <w:num w:numId="6">
     <w:abstractNumId w:val="6"/>
@@ -12710,46 +12608,52 @@
     <w:abstractNumId w:val="4"/>
   </w:num>
   <w:num w:numId="8">
-    <w:abstractNumId w:val="20"/>
+    <w:abstractNumId w:val="22"/>
   </w:num>
   <w:num w:numId="9">
-    <w:abstractNumId w:val="19"/>
+    <w:abstractNumId w:val="21"/>
   </w:num>
   <w:num w:numId="10">
     <w:abstractNumId w:val="5"/>
   </w:num>
   <w:num w:numId="11">
-    <w:abstractNumId w:val="16"/>
+    <w:abstractNumId w:val="18"/>
   </w:num>
   <w:num w:numId="12">
-    <w:abstractNumId w:val="18"/>
+    <w:abstractNumId w:val="20"/>
   </w:num>
   <w:num w:numId="13">
-    <w:abstractNumId w:val="8"/>
+    <w:abstractNumId w:val="9"/>
   </w:num>
   <w:num w:numId="14">
-    <w:abstractNumId w:val="15"/>
+    <w:abstractNumId w:val="17"/>
   </w:num>
   <w:num w:numId="15">
-    <w:abstractNumId w:val="10"/>
+    <w:abstractNumId w:val="12"/>
   </w:num>
   <w:num w:numId="16">
-    <w:abstractNumId w:val="12"/>
+    <w:abstractNumId w:val="14"/>
   </w:num>
   <w:num w:numId="17">
-    <w:abstractNumId w:val="11"/>
+    <w:abstractNumId w:val="13"/>
   </w:num>
   <w:num w:numId="18">
-    <w:abstractNumId w:val="17"/>
+    <w:abstractNumId w:val="19"/>
   </w:num>
   <w:num w:numId="19">
     <w:abstractNumId w:val="7"/>
   </w:num>
   <w:num w:numId="20">
-    <w:abstractNumId w:val="9"/>
+    <w:abstractNumId w:val="10"/>
   </w:num>
   <w:num w:numId="21">
     <w:abstractNumId w:val="3"/>
+  </w:num>
+  <w:num w:numId="22">
+    <w:abstractNumId w:val="8"/>
+  </w:num>
+  <w:num w:numId="23">
+    <w:abstractNumId w:val="11"/>
   </w:num>
   <w:numIdMacAtCleanup w:val="21"/>
 </w:numbering>
@@ -15165,11 +15069,54 @@
     </b:Author>
     <b:RefOrder>36</b:RefOrder>
   </b:Source>
+  <b:Source>
+    <b:Tag>Jam20</b:Tag>
+    <b:SourceType>DocumentFromInternetSite</b:SourceType>
+    <b:Guid>{F2CF8154-7B38-41DB-B863-0834A518C0F5}</b:Guid>
+    <b:Title>How to Use NFC: 7 NFC Uses That’ll Impress Your Friends </b:Title>
+    <b:Year>2020</b:Year>
+    <b:YearAccessed>2020</b:YearAccessed>
+    <b:MonthAccessed>July</b:MonthAccessed>
+    <b:DayAccessed>5</b:DayAccessed>
+    <b:URL>https://www.makeuseof.com/tag/9-awesome-ways-use-nfc-thatll-impress-friends/</b:URL>
+    <b:Author>
+      <b:Author>
+        <b:NameList>
+          <b:Person>
+            <b:Last>Frew</b:Last>
+            <b:First>James</b:First>
+          </b:Person>
+        </b:NameList>
+      </b:Author>
+    </b:Author>
+    <b:Month>May</b:Month>
+    <b:Day>22</b:Day>
+    <b:RefOrder>37</b:RefOrder>
+  </b:Source>
+  <b:Source>
+    <b:Tag>Blu20</b:Tag>
+    <b:SourceType>DocumentFromInternetSite</b:SourceType>
+    <b:Guid>{573F776E-43E1-4A66-AA9F-7E85E1FD7F61}</b:Guid>
+    <b:Author>
+      <b:Author>
+        <b:Corporate>BlueBite</b:Corporate>
+      </b:Author>
+    </b:Author>
+    <b:Title>iPhone NFC Compatibility</b:Title>
+    <b:Year>2020</b:Year>
+    <b:Month>April</b:Month>
+    <b:Day>16</b:Day>
+    <b:YearAccessed>2020</b:YearAccessed>
+    <b:MonthAccessed>July</b:MonthAccessed>
+    <b:DayAccessed>6</b:DayAccessed>
+    <b:URL>https://www.bluebite.com/nfc/iphone-nfc-compatibility</b:URL>
+    <b:RefOrder>38</b:RefOrder>
+  </b:Source>
 </b:Sources>
 </file>
 
 <file path=customXml/itemProps1.xml><?xml version="1.0" encoding="utf-8"?>
-<ds:datastoreItem xmlns:ds="http://schemas.openxmlformats.org/officeDocument/2006/customXml" ds:itemID="{F5530577-4F28-4D90-85FE-E3A96CF4A0D9}">
+<ds:datastoreItem xmlns:ds="http://schemas.openxmlformats.org/officeDocument/2006/customXml" ds:itemID="{8426B6B8-002B-42FE-AD29-06140D13DA05}">
   <ds:schemaRefs>
     <ds:schemaRef ds:uri="http://schemas.openxmlformats.org/officeDocument/2006/bibliography"/>
   </ds:schemaRefs>

</xml_diff>

<commit_message>
List of requirement on excel
</commit_message>
<xml_diff>
--- a/Documentation/Final Report/Project Report.docx
+++ b/Documentation/Final Report/Project Report.docx
@@ -11237,6 +11237,92 @@
       <w:r>
         <w:t xml:space="preserve"> (using what?)</w:t>
       </w:r>
+      <w:r>
+        <w:t>.</w:t>
+      </w:r>
+    </w:p>
+    <w:p/>
+    <w:p>
+      <w:r>
+        <w:t xml:space="preserve">Further feedbacks and comments have been taken through interviews with the stakeholders such as potential customers and loyalty scheme providers. </w:t>
+      </w:r>
+    </w:p>
+    <w:p>
+      <w:pPr>
+        <w:pStyle w:val="Paragrafoelenco"/>
+        <w:numPr>
+          <w:ilvl w:val="0"/>
+          <w:numId w:val="24"/>
+        </w:numPr>
+      </w:pPr>
+      <w:r>
+        <w:t>Laurence – user registration security and data modelling</w:t>
+      </w:r>
+    </w:p>
+    <w:p>
+      <w:pPr>
+        <w:pStyle w:val="Paragrafoelenco"/>
+        <w:numPr>
+          <w:ilvl w:val="0"/>
+          <w:numId w:val="24"/>
+        </w:numPr>
+      </w:pPr>
+      <w:r>
+        <w:t>David – engage with the customer to make it appealing to use and become aware of the brand</w:t>
+      </w:r>
+    </w:p>
+    <w:p>
+      <w:pPr>
+        <w:pStyle w:val="Paragrafoelenco"/>
+        <w:numPr>
+          <w:ilvl w:val="0"/>
+          <w:numId w:val="24"/>
+        </w:numPr>
+      </w:pPr>
+      <w:r>
+        <w:t>Toby for voucher system to be sent through mobile and not email – date validation – scheme validation</w:t>
+      </w:r>
+    </w:p>
+    <w:p>
+      <w:pPr>
+        <w:pStyle w:val="Paragrafoelenco"/>
+        <w:numPr>
+          <w:ilvl w:val="0"/>
+          <w:numId w:val="24"/>
+        </w:numPr>
+      </w:pPr>
+      <w:r>
+        <w:t>Alessandro – Date validation and scheme</w:t>
+      </w:r>
+    </w:p>
+    <w:p>
+      <w:pPr>
+        <w:pStyle w:val="Paragrafoelenco"/>
+        <w:numPr>
+          <w:ilvl w:val="0"/>
+          <w:numId w:val="24"/>
+        </w:numPr>
+      </w:pPr>
+      <w:proofErr w:type="spellStart"/>
+      <w:r>
+        <w:t>Takefumi</w:t>
+      </w:r>
+      <w:proofErr w:type="spellEnd"/>
+      <w:r>
+        <w:t xml:space="preserve"> Yoshi for tag id as serial number and identification</w:t>
+      </w:r>
+    </w:p>
+    <w:p>
+      <w:pPr>
+        <w:pStyle w:val="Paragrafoelenco"/>
+        <w:numPr>
+          <w:ilvl w:val="0"/>
+          <w:numId w:val="24"/>
+        </w:numPr>
+      </w:pPr>
+      <w:r>
+        <w:t>Lincoln for initial help and support</w:t>
+      </w:r>
     </w:p>
     <w:p>
       <w:pPr>
@@ -11245,26 +11331,6 @@
         </w:rPr>
       </w:pPr>
     </w:p>
-    <w:p>
-      <w:r>
-        <w:t>After a conversation with the CEO, Julian Fisher …</w:t>
-      </w:r>
-    </w:p>
-    <w:p>
-      <w:r>
-        <w:t>Conversation with Toby and David</w:t>
-      </w:r>
-    </w:p>
-    <w:p>
-      <w:r>
-        <w:t>Emails with people from GitHub</w:t>
-      </w:r>
-    </w:p>
-    <w:p>
-      <w:r>
-        <w:t>Other students</w:t>
-      </w:r>
-    </w:p>
     <w:p/>
     <w:p>
       <w:pPr>
@@ -11274,13 +11340,291 @@
         <w:t>Modelling requirements and relevant diagrams</w:t>
       </w:r>
     </w:p>
+    <w:p/>
     <w:p>
       <w:pPr>
         <w:pStyle w:val="Titolo2"/>
       </w:pPr>
       <w:r>
+        <w:lastRenderedPageBreak/>
         <w:t>List of project requirements</w:t>
       </w:r>
+    </w:p>
+    <w:p>
+      <w:r>
+        <w:t>In this section a table with the list of functional and non-functional requirements is shown.</w:t>
+      </w:r>
+    </w:p>
+    <w:p>
+      <w:r>
+        <w:t xml:space="preserve">The list is made following two systems called Simple Ranking and </w:t>
+      </w:r>
+      <w:r>
+        <w:t>MoSCoW</w:t>
+      </w:r>
+      <w:r>
+        <w:t>.</w:t>
+      </w:r>
+    </w:p>
+    <w:p>
+      <w:r>
+        <w:t xml:space="preserve">The former is a method that ranks the requirements importance by a number from 1 to n, where </w:t>
+      </w:r>
+      <w:r>
+        <w:t xml:space="preserve">higher the number and least important it is </w:t>
+      </w:r>
+      <w:sdt>
+        <w:sdtPr>
+          <w:id w:val="807672328"/>
+          <w:citation/>
+        </w:sdtPr>
+        <w:sdtContent>
+          <w:r>
+            <w:fldChar w:fldCharType="begin"/>
+          </w:r>
+          <w:r>
+            <w:instrText xml:space="preserve"> CITATION Hat08 \l 1040 </w:instrText>
+          </w:r>
+          <w:r>
+            <w:fldChar w:fldCharType="separate"/>
+          </w:r>
+          <w:r>
+            <w:rPr>
+              <w:rFonts w:eastAsiaTheme="minorHAnsi"/>
+              <w:noProof/>
+            </w:rPr>
+            <w:t>(Hatton, 2008)</w:t>
+          </w:r>
+          <w:r>
+            <w:fldChar w:fldCharType="end"/>
+          </w:r>
+        </w:sdtContent>
+      </w:sdt>
+      <w:r>
+        <w:t>.</w:t>
+      </w:r>
+      <w:r>
+        <w:t xml:space="preserve"> </w:t>
+      </w:r>
+      <w:r>
+        <w:t xml:space="preserve">  </w:t>
+      </w:r>
+    </w:p>
+    <w:p>
+      <w:r>
+        <w:t xml:space="preserve">The latter is a hierarchical priority method that uses four different groups </w:t>
+      </w:r>
+      <w:sdt>
+        <w:sdtPr>
+          <w:id w:val="2088880542"/>
+          <w:citation/>
+        </w:sdtPr>
+        <w:sdtContent>
+          <w:r>
+            <w:fldChar w:fldCharType="begin"/>
+          </w:r>
+          <w:r>
+            <w:instrText xml:space="preserve"> CITATION Hat08 \l 1040 </w:instrText>
+          </w:r>
+          <w:r>
+            <w:fldChar w:fldCharType="separate"/>
+          </w:r>
+          <w:r>
+            <w:rPr>
+              <w:noProof/>
+            </w:rPr>
+            <w:t>(Hatton, 2008)</w:t>
+          </w:r>
+          <w:r>
+            <w:fldChar w:fldCharType="end"/>
+          </w:r>
+        </w:sdtContent>
+      </w:sdt>
+      <w:r>
+        <w:t>.</w:t>
+      </w:r>
+    </w:p>
+    <w:p>
+      <w:pPr>
+        <w:pStyle w:val="Paragrafoelenco"/>
+        <w:numPr>
+          <w:ilvl w:val="0"/>
+          <w:numId w:val="25"/>
+        </w:numPr>
+        <w:ind w:left="714" w:hanging="357"/>
+        <w:contextualSpacing w:val="0"/>
+      </w:pPr>
+      <w:r>
+        <w:rPr>
+          <w:rFonts w:ascii="Baskerville Old Face" w:hAnsi="Baskerville Old Face"/>
+          <w:sz w:val="24"/>
+          <w:u w:val="single"/>
+        </w:rPr>
+        <w:t>M</w:t>
+      </w:r>
+      <w:r>
+        <w:rPr>
+          <w:rFonts w:ascii="Baskerville Old Face" w:hAnsi="Baskerville Old Face"/>
+          <w:sz w:val="24"/>
+        </w:rPr>
+        <w:t xml:space="preserve">UST have: the failure to deliver these requirements would cost the success of project. </w:t>
+      </w:r>
+    </w:p>
+    <w:p>
+      <w:pPr>
+        <w:pStyle w:val="Paragrafoelenco"/>
+        <w:numPr>
+          <w:ilvl w:val="0"/>
+          <w:numId w:val="25"/>
+        </w:numPr>
+        <w:ind w:left="714" w:hanging="357"/>
+        <w:contextualSpacing w:val="0"/>
+      </w:pPr>
+      <w:r>
+        <w:rPr>
+          <w:rFonts w:ascii="Baskerville Old Face" w:hAnsi="Baskerville Old Face"/>
+          <w:sz w:val="24"/>
+          <w:u w:val="single"/>
+        </w:rPr>
+        <w:t>S</w:t>
+      </w:r>
+      <w:r>
+        <w:rPr>
+          <w:rFonts w:ascii="Baskerville Old Face" w:hAnsi="Baskerville Old Face"/>
+          <w:sz w:val="24"/>
+        </w:rPr>
+        <w:t>HOULD have</w:t>
+      </w:r>
+      <w:r>
+        <w:rPr>
+          <w:rFonts w:ascii="Baskerville Old Face" w:hAnsi="Baskerville Old Face"/>
+          <w:sz w:val="24"/>
+        </w:rPr>
+        <w:t xml:space="preserve">: </w:t>
+      </w:r>
+      <w:r>
+        <w:rPr>
+          <w:rFonts w:ascii="Baskerville Old Face" w:hAnsi="Baskerville Old Face"/>
+          <w:sz w:val="24"/>
+        </w:rPr>
+        <w:t>characteristics</w:t>
+      </w:r>
+      <w:r>
+        <w:rPr>
+          <w:rFonts w:ascii="Baskerville Old Face" w:hAnsi="Baskerville Old Face"/>
+          <w:sz w:val="24"/>
+        </w:rPr>
+        <w:t xml:space="preserve"> that would be </w:t>
+      </w:r>
+      <w:r>
+        <w:rPr>
+          <w:rFonts w:ascii="Baskerville Old Face" w:hAnsi="Baskerville Old Face"/>
+          <w:sz w:val="24"/>
+        </w:rPr>
+        <w:t>good</w:t>
+      </w:r>
+      <w:r>
+        <w:rPr>
+          <w:rFonts w:ascii="Baskerville Old Face" w:hAnsi="Baskerville Old Face"/>
+          <w:sz w:val="24"/>
+        </w:rPr>
+        <w:t xml:space="preserve"> t</w:t>
+      </w:r>
+      <w:r>
+        <w:rPr>
+          <w:rFonts w:ascii="Baskerville Old Face" w:hAnsi="Baskerville Old Face"/>
+          <w:sz w:val="24"/>
+        </w:rPr>
+        <w:t>o have if possible.</w:t>
+      </w:r>
+    </w:p>
+    <w:p>
+      <w:pPr>
+        <w:pStyle w:val="Paragrafoelenco"/>
+        <w:numPr>
+          <w:ilvl w:val="0"/>
+          <w:numId w:val="25"/>
+        </w:numPr>
+        <w:ind w:left="714" w:hanging="357"/>
+        <w:contextualSpacing w:val="0"/>
+      </w:pPr>
+      <w:r>
+        <w:rPr>
+          <w:rFonts w:ascii="Baskerville Old Face" w:hAnsi="Baskerville Old Face"/>
+          <w:sz w:val="24"/>
+          <w:u w:val="single"/>
+        </w:rPr>
+        <w:t>C</w:t>
+      </w:r>
+      <w:r>
+        <w:rPr>
+          <w:rFonts w:ascii="Baskerville Old Face" w:hAnsi="Baskerville Old Face"/>
+          <w:sz w:val="24"/>
+        </w:rPr>
+        <w:t>OULD have:</w:t>
+      </w:r>
+      <w:r>
+        <w:rPr>
+          <w:rFonts w:ascii="Baskerville Old Face" w:hAnsi="Baskerville Old Face"/>
+          <w:sz w:val="24"/>
+        </w:rPr>
+        <w:t xml:space="preserve"> features that would be nice to have but not valuable as the </w:t>
+      </w:r>
+      <w:r>
+        <w:rPr>
+          <w:rFonts w:ascii="Baskerville Old Face" w:hAnsi="Baskerville Old Face"/>
+          <w:sz w:val="24"/>
+          <w:u w:val="single"/>
+        </w:rPr>
+        <w:t>second</w:t>
+      </w:r>
+      <w:r>
+        <w:rPr>
+          <w:rFonts w:ascii="Baskerville Old Face" w:hAnsi="Baskerville Old Face"/>
+          <w:sz w:val="24"/>
+        </w:rPr>
+        <w:t xml:space="preserve"> group.</w:t>
+      </w:r>
+    </w:p>
+    <w:p>
+      <w:pPr>
+        <w:pStyle w:val="Paragrafoelenco"/>
+        <w:numPr>
+          <w:ilvl w:val="0"/>
+          <w:numId w:val="25"/>
+        </w:numPr>
+        <w:ind w:left="714" w:hanging="357"/>
+        <w:contextualSpacing w:val="0"/>
+      </w:pPr>
+      <w:r>
+        <w:rPr>
+          <w:rFonts w:ascii="Baskerville Old Face" w:hAnsi="Baskerville Old Face"/>
+          <w:sz w:val="24"/>
+          <w:u w:val="single"/>
+        </w:rPr>
+        <w:t>W</w:t>
+      </w:r>
+      <w:r>
+        <w:rPr>
+          <w:rFonts w:ascii="Baskerville Old Face" w:hAnsi="Baskerville Old Face"/>
+          <w:sz w:val="24"/>
+        </w:rPr>
+        <w:t>ON’T have:</w:t>
+      </w:r>
+      <w:r>
+        <w:rPr>
+          <w:rFonts w:ascii="Baskerville Old Face" w:hAnsi="Baskerville Old Face"/>
+          <w:sz w:val="24"/>
+        </w:rPr>
+        <w:t xml:space="preserve"> also called “wish list”, are the requirements that are still important but that will be implemented in a future stage.</w:t>
+      </w:r>
+    </w:p>
+    <w:p>
+      <w:pPr>
+        <w:rPr>
+          <w:u w:val="single"/>
+        </w:rPr>
+      </w:pPr>
     </w:p>
     <w:p>
       <w:pPr>
@@ -11377,7 +11721,6 @@
           <w:sz w:val="22"/>
           <w:szCs w:val="22"/>
         </w:rPr>
-        <w:lastRenderedPageBreak/>
         <w:t xml:space="preserve">Security Note: The code above uses </w:t>
       </w:r>
       <w:hyperlink r:id="rId31" w:history="1">
@@ -11470,6 +11813,7 @@
         <w:pStyle w:val="Titolo1"/>
       </w:pPr>
       <w:r>
+        <w:lastRenderedPageBreak/>
         <w:t>Tools and implementation</w:t>
       </w:r>
     </w:p>
@@ -11569,64 +11913,64 @@
         <w:pStyle w:val="Titolo2"/>
       </w:pPr>
       <w:r>
+        <w:t xml:space="preserve">Implementation - </w:t>
+      </w:r>
+      <w:r>
+        <w:t>Loyalty Scheme system</w:t>
+      </w:r>
+    </w:p>
+    <w:p/>
+    <w:p>
+      <w:pPr>
+        <w:pStyle w:val="Titolo3"/>
+      </w:pPr>
+      <w:r>
+        <w:t>Digital card visualisation</w:t>
+      </w:r>
+    </w:p>
+    <w:p/>
+    <w:p>
+      <w:pPr>
+        <w:pStyle w:val="Titolo3"/>
+      </w:pPr>
+      <w:r>
+        <w:t>Web API</w:t>
+      </w:r>
+    </w:p>
+    <w:p/>
+    <w:p>
+      <w:pPr>
+        <w:pStyle w:val="Titolo3"/>
+      </w:pPr>
+      <w:r>
+        <w:t>Collecting the stamp</w:t>
+      </w:r>
+    </w:p>
+    <w:p/>
+    <w:p>
+      <w:pPr>
+        <w:pStyle w:val="Titolo3"/>
+      </w:pPr>
+      <w:r>
+        <w:t>Creating the stamp</w:t>
+      </w:r>
+    </w:p>
+    <w:p/>
+    <w:p>
+      <w:pPr>
+        <w:pStyle w:val="Titolo2"/>
+      </w:pPr>
+      <w:r>
+        <w:t>Deployment</w:t>
+      </w:r>
+    </w:p>
+    <w:p/>
+    <w:p>
+      <w:pPr>
+        <w:pStyle w:val="Titolo3"/>
+      </w:pPr>
+      <w:r>
         <w:lastRenderedPageBreak/>
-        <w:t xml:space="preserve">Implementation - </w:t>
-      </w:r>
-      <w:r>
-        <w:t>Loyalty Scheme system</w:t>
-      </w:r>
-    </w:p>
-    <w:p/>
-    <w:p>
-      <w:pPr>
-        <w:pStyle w:val="Titolo3"/>
-      </w:pPr>
-      <w:r>
-        <w:t>Digital card visualisation</w:t>
-      </w:r>
-    </w:p>
-    <w:p/>
-    <w:p>
-      <w:pPr>
-        <w:pStyle w:val="Titolo3"/>
-      </w:pPr>
-      <w:r>
-        <w:t>Web API</w:t>
-      </w:r>
-    </w:p>
-    <w:p/>
-    <w:p>
-      <w:pPr>
-        <w:pStyle w:val="Titolo3"/>
-      </w:pPr>
-      <w:r>
-        <w:t>Collecting the stamp</w:t>
-      </w:r>
-    </w:p>
-    <w:p/>
-    <w:p>
-      <w:pPr>
-        <w:pStyle w:val="Titolo3"/>
-      </w:pPr>
-      <w:r>
-        <w:t>Creating the stamp</w:t>
-      </w:r>
-    </w:p>
-    <w:p/>
-    <w:p>
-      <w:pPr>
-        <w:pStyle w:val="Titolo2"/>
-      </w:pPr>
-      <w:r>
-        <w:t>Deployment</w:t>
-      </w:r>
-    </w:p>
-    <w:p/>
-    <w:p>
-      <w:pPr>
-        <w:pStyle w:val="Titolo3"/>
-      </w:pPr>
-      <w:r>
         <w:t>Web Application setup</w:t>
       </w:r>
     </w:p>
@@ -11685,6 +12029,11 @@
           <w:docPartUnique/>
         </w:docPartObj>
       </w:sdtPr>
+      <w:sdtEndPr>
+        <w:rPr>
+          <w:rFonts w:eastAsia="SimSun"/>
+        </w:rPr>
+      </w:sdtEndPr>
       <w:sdtContent>
         <w:p>
           <w:pPr>
@@ -11966,6 +12315,12 @@
                   <w:noProof/>
                 </w:rPr>
                 <w:br/>
+              </w:r>
+              <w:r>
+                <w:rPr>
+                  <w:noProof/>
+                </w:rPr>
+                <w:lastRenderedPageBreak/>
                 <w:t xml:space="preserve">Available at: </w:t>
               </w:r>
               <w:r>
@@ -12239,7 +12594,6 @@
                 <w:rPr>
                   <w:noProof/>
                 </w:rPr>
-                <w:lastRenderedPageBreak/>
                 <w:t xml:space="preserve">Crypto Museum, 2015. </w:t>
               </w:r>
               <w:r>
@@ -12513,6 +12867,7 @@
                 <w:rPr>
                   <w:noProof/>
                 </w:rPr>
+                <w:lastRenderedPageBreak/>
                 <w:t xml:space="preserve">Heggestuen, J., 2014. </w:t>
               </w:r>
               <w:r>
@@ -12786,12 +13141,6 @@
                   <w:noProof/>
                 </w:rPr>
                 <w:br/>
-              </w:r>
-              <w:r>
-                <w:rPr>
-                  <w:noProof/>
-                </w:rPr>
-                <w:lastRenderedPageBreak/>
                 <w:t xml:space="preserve">Available at: </w:t>
               </w:r>
               <w:r>
@@ -13016,6 +13365,7 @@
                 <w:rPr>
                   <w:noProof/>
                 </w:rPr>
+                <w:lastRenderedPageBreak/>
                 <w:t xml:space="preserve">Microsoft, 2020. </w:t>
               </w:r>
               <w:r>
@@ -13310,7 +13660,6 @@
                 <w:rPr>
                   <w:noProof/>
                 </w:rPr>
-                <w:lastRenderedPageBreak/>
                 <w:t xml:space="preserve">Rouse, M., 2007. </w:t>
               </w:r>
               <w:r>
@@ -13507,6 +13856,7 @@
                 <w:rPr>
                   <w:noProof/>
                 </w:rPr>
+                <w:lastRenderedPageBreak/>
                 <w:t xml:space="preserve">Thorp-Lancaster, D., 2019. </w:t>
               </w:r>
               <w:r>
@@ -14171,6 +14521,119 @@
     </w:lvl>
   </w:abstractNum>
   <w:abstractNum w:abstractNumId="4" w15:restartNumberingAfterBreak="0">
+    <w:nsid w:val="1C977337"/>
+    <w:multiLevelType w:val="hybridMultilevel"/>
+    <w:tmpl w:val="BFC8E6C6"/>
+    <w:lvl w:ilvl="0" w:tplc="04100001">
+      <w:start w:val="1"/>
+      <w:numFmt w:val="bullet"/>
+      <w:lvlText w:val=""/>
+      <w:lvlJc w:val="left"/>
+      <w:pPr>
+        <w:ind w:left="720" w:hanging="360"/>
+      </w:pPr>
+      <w:rPr>
+        <w:rFonts w:ascii="Symbol" w:hAnsi="Symbol" w:hint="default"/>
+      </w:rPr>
+    </w:lvl>
+    <w:lvl w:ilvl="1" w:tplc="04100003" w:tentative="1">
+      <w:start w:val="1"/>
+      <w:numFmt w:val="bullet"/>
+      <w:lvlText w:val="o"/>
+      <w:lvlJc w:val="left"/>
+      <w:pPr>
+        <w:ind w:left="1440" w:hanging="360"/>
+      </w:pPr>
+      <w:rPr>
+        <w:rFonts w:ascii="Courier New" w:hAnsi="Courier New" w:cs="Courier New" w:hint="default"/>
+      </w:rPr>
+    </w:lvl>
+    <w:lvl w:ilvl="2" w:tplc="04100005" w:tentative="1">
+      <w:start w:val="1"/>
+      <w:numFmt w:val="bullet"/>
+      <w:lvlText w:val=""/>
+      <w:lvlJc w:val="left"/>
+      <w:pPr>
+        <w:ind w:left="2160" w:hanging="360"/>
+      </w:pPr>
+      <w:rPr>
+        <w:rFonts w:ascii="Wingdings" w:hAnsi="Wingdings" w:hint="default"/>
+      </w:rPr>
+    </w:lvl>
+    <w:lvl w:ilvl="3" w:tplc="04100001" w:tentative="1">
+      <w:start w:val="1"/>
+      <w:numFmt w:val="bullet"/>
+      <w:lvlText w:val=""/>
+      <w:lvlJc w:val="left"/>
+      <w:pPr>
+        <w:ind w:left="2880" w:hanging="360"/>
+      </w:pPr>
+      <w:rPr>
+        <w:rFonts w:ascii="Symbol" w:hAnsi="Symbol" w:hint="default"/>
+      </w:rPr>
+    </w:lvl>
+    <w:lvl w:ilvl="4" w:tplc="04100003" w:tentative="1">
+      <w:start w:val="1"/>
+      <w:numFmt w:val="bullet"/>
+      <w:lvlText w:val="o"/>
+      <w:lvlJc w:val="left"/>
+      <w:pPr>
+        <w:ind w:left="3600" w:hanging="360"/>
+      </w:pPr>
+      <w:rPr>
+        <w:rFonts w:ascii="Courier New" w:hAnsi="Courier New" w:cs="Courier New" w:hint="default"/>
+      </w:rPr>
+    </w:lvl>
+    <w:lvl w:ilvl="5" w:tplc="04100005" w:tentative="1">
+      <w:start w:val="1"/>
+      <w:numFmt w:val="bullet"/>
+      <w:lvlText w:val=""/>
+      <w:lvlJc w:val="left"/>
+      <w:pPr>
+        <w:ind w:left="4320" w:hanging="360"/>
+      </w:pPr>
+      <w:rPr>
+        <w:rFonts w:ascii="Wingdings" w:hAnsi="Wingdings" w:hint="default"/>
+      </w:rPr>
+    </w:lvl>
+    <w:lvl w:ilvl="6" w:tplc="04100001" w:tentative="1">
+      <w:start w:val="1"/>
+      <w:numFmt w:val="bullet"/>
+      <w:lvlText w:val=""/>
+      <w:lvlJc w:val="left"/>
+      <w:pPr>
+        <w:ind w:left="5040" w:hanging="360"/>
+      </w:pPr>
+      <w:rPr>
+        <w:rFonts w:ascii="Symbol" w:hAnsi="Symbol" w:hint="default"/>
+      </w:rPr>
+    </w:lvl>
+    <w:lvl w:ilvl="7" w:tplc="04100003" w:tentative="1">
+      <w:start w:val="1"/>
+      <w:numFmt w:val="bullet"/>
+      <w:lvlText w:val="o"/>
+      <w:lvlJc w:val="left"/>
+      <w:pPr>
+        <w:ind w:left="5760" w:hanging="360"/>
+      </w:pPr>
+      <w:rPr>
+        <w:rFonts w:ascii="Courier New" w:hAnsi="Courier New" w:cs="Courier New" w:hint="default"/>
+      </w:rPr>
+    </w:lvl>
+    <w:lvl w:ilvl="8" w:tplc="04100005" w:tentative="1">
+      <w:start w:val="1"/>
+      <w:numFmt w:val="bullet"/>
+      <w:lvlText w:val=""/>
+      <w:lvlJc w:val="left"/>
+      <w:pPr>
+        <w:ind w:left="6480" w:hanging="360"/>
+      </w:pPr>
+      <w:rPr>
+        <w:rFonts w:ascii="Wingdings" w:hAnsi="Wingdings" w:hint="default"/>
+      </w:rPr>
+    </w:lvl>
+  </w:abstractNum>
+  <w:abstractNum w:abstractNumId="5" w15:restartNumberingAfterBreak="0">
     <w:nsid w:val="1FA22E89"/>
     <w:multiLevelType w:val="hybridMultilevel"/>
     <w:tmpl w:val="F9D0318E"/>
@@ -14283,7 +14746,7 @@
       </w:rPr>
     </w:lvl>
   </w:abstractNum>
-  <w:abstractNum w:abstractNumId="5" w15:restartNumberingAfterBreak="0">
+  <w:abstractNum w:abstractNumId="6" w15:restartNumberingAfterBreak="0">
     <w:nsid w:val="22FF3660"/>
     <w:multiLevelType w:val="hybridMultilevel"/>
     <w:tmpl w:val="95CE9028"/>
@@ -14396,7 +14859,7 @@
       </w:rPr>
     </w:lvl>
   </w:abstractNum>
-  <w:abstractNum w:abstractNumId="6" w15:restartNumberingAfterBreak="0">
+  <w:abstractNum w:abstractNumId="7" w15:restartNumberingAfterBreak="0">
     <w:nsid w:val="233C68C4"/>
     <w:multiLevelType w:val="hybridMultilevel"/>
     <w:tmpl w:val="D94CCB40"/>
@@ -14509,7 +14972,7 @@
       </w:rPr>
     </w:lvl>
   </w:abstractNum>
-  <w:abstractNum w:abstractNumId="7" w15:restartNumberingAfterBreak="0">
+  <w:abstractNum w:abstractNumId="8" w15:restartNumberingAfterBreak="0">
     <w:nsid w:val="235663E8"/>
     <w:multiLevelType w:val="hybridMultilevel"/>
     <w:tmpl w:val="0F101FF6"/>
@@ -14622,7 +15085,7 @@
       </w:rPr>
     </w:lvl>
   </w:abstractNum>
-  <w:abstractNum w:abstractNumId="8" w15:restartNumberingAfterBreak="0">
+  <w:abstractNum w:abstractNumId="9" w15:restartNumberingAfterBreak="0">
     <w:nsid w:val="2C794D2E"/>
     <w:multiLevelType w:val="hybridMultilevel"/>
     <w:tmpl w:val="4AFAB058"/>
@@ -14735,7 +15198,7 @@
       </w:rPr>
     </w:lvl>
   </w:abstractNum>
-  <w:abstractNum w:abstractNumId="9" w15:restartNumberingAfterBreak="0">
+  <w:abstractNum w:abstractNumId="10" w15:restartNumberingAfterBreak="0">
     <w:nsid w:val="3019656B"/>
     <w:multiLevelType w:val="hybridMultilevel"/>
     <w:tmpl w:val="214A9E42"/>
@@ -14848,7 +15311,7 @@
       </w:rPr>
     </w:lvl>
   </w:abstractNum>
-  <w:abstractNum w:abstractNumId="10" w15:restartNumberingAfterBreak="0">
+  <w:abstractNum w:abstractNumId="11" w15:restartNumberingAfterBreak="0">
     <w:nsid w:val="422E2124"/>
     <w:multiLevelType w:val="hybridMultilevel"/>
     <w:tmpl w:val="234C682C"/>
@@ -14961,7 +15424,7 @@
       </w:rPr>
     </w:lvl>
   </w:abstractNum>
-  <w:abstractNum w:abstractNumId="11" w15:restartNumberingAfterBreak="0">
+  <w:abstractNum w:abstractNumId="12" w15:restartNumberingAfterBreak="0">
     <w:nsid w:val="4436121E"/>
     <w:multiLevelType w:val="hybridMultilevel"/>
     <w:tmpl w:val="9CEA36D4"/>
@@ -15074,7 +15537,7 @@
       </w:rPr>
     </w:lvl>
   </w:abstractNum>
-  <w:abstractNum w:abstractNumId="12" w15:restartNumberingAfterBreak="0">
+  <w:abstractNum w:abstractNumId="13" w15:restartNumberingAfterBreak="0">
     <w:nsid w:val="46394D8E"/>
     <w:multiLevelType w:val="hybridMultilevel"/>
     <w:tmpl w:val="0CF0D4C6"/>
@@ -15187,7 +15650,7 @@
       </w:rPr>
     </w:lvl>
   </w:abstractNum>
-  <w:abstractNum w:abstractNumId="13" w15:restartNumberingAfterBreak="0">
+  <w:abstractNum w:abstractNumId="14" w15:restartNumberingAfterBreak="0">
     <w:nsid w:val="49EC321A"/>
     <w:multiLevelType w:val="hybridMultilevel"/>
     <w:tmpl w:val="540843DE"/>
@@ -15276,7 +15739,7 @@
       </w:pPr>
     </w:lvl>
   </w:abstractNum>
-  <w:abstractNum w:abstractNumId="14" w15:restartNumberingAfterBreak="0">
+  <w:abstractNum w:abstractNumId="15" w15:restartNumberingAfterBreak="0">
     <w:nsid w:val="4FC633EA"/>
     <w:multiLevelType w:val="hybridMultilevel"/>
     <w:tmpl w:val="900CC48A"/>
@@ -15365,7 +15828,7 @@
       </w:pPr>
     </w:lvl>
   </w:abstractNum>
-  <w:abstractNum w:abstractNumId="15" w15:restartNumberingAfterBreak="0">
+  <w:abstractNum w:abstractNumId="16" w15:restartNumberingAfterBreak="0">
     <w:nsid w:val="561A6CD3"/>
     <w:multiLevelType w:val="multilevel"/>
     <w:tmpl w:val="533C86DC"/>
@@ -15487,7 +15950,7 @@
       </w:rPr>
     </w:lvl>
   </w:abstractNum>
-  <w:abstractNum w:abstractNumId="16" w15:restartNumberingAfterBreak="0">
+  <w:abstractNum w:abstractNumId="17" w15:restartNumberingAfterBreak="0">
     <w:nsid w:val="58F74B39"/>
     <w:multiLevelType w:val="multilevel"/>
     <w:tmpl w:val="86B42F3C"/>
@@ -15601,7 +16064,7 @@
       </w:rPr>
     </w:lvl>
   </w:abstractNum>
-  <w:abstractNum w:abstractNumId="17" w15:restartNumberingAfterBreak="0">
+  <w:abstractNum w:abstractNumId="18" w15:restartNumberingAfterBreak="0">
     <w:nsid w:val="623D1231"/>
     <w:multiLevelType w:val="hybridMultilevel"/>
     <w:tmpl w:val="1E16AE54"/>
@@ -15714,7 +16177,7 @@
       </w:rPr>
     </w:lvl>
   </w:abstractNum>
-  <w:abstractNum w:abstractNumId="18" w15:restartNumberingAfterBreak="0">
+  <w:abstractNum w:abstractNumId="19" w15:restartNumberingAfterBreak="0">
     <w:nsid w:val="63BF6ADC"/>
     <w:multiLevelType w:val="hybridMultilevel"/>
     <w:tmpl w:val="B4D860AE"/>
@@ -15827,7 +16290,7 @@
       </w:rPr>
     </w:lvl>
   </w:abstractNum>
-  <w:abstractNum w:abstractNumId="19" w15:restartNumberingAfterBreak="0">
+  <w:abstractNum w:abstractNumId="20" w15:restartNumberingAfterBreak="0">
     <w:nsid w:val="68AE306C"/>
     <w:multiLevelType w:val="hybridMultilevel"/>
     <w:tmpl w:val="C14C2376"/>
@@ -15940,7 +16403,7 @@
       </w:rPr>
     </w:lvl>
   </w:abstractNum>
-  <w:abstractNum w:abstractNumId="20" w15:restartNumberingAfterBreak="0">
+  <w:abstractNum w:abstractNumId="21" w15:restartNumberingAfterBreak="0">
     <w:nsid w:val="6F67013F"/>
     <w:multiLevelType w:val="hybridMultilevel"/>
     <w:tmpl w:val="D828FF88"/>
@@ -16053,7 +16516,7 @@
       </w:rPr>
     </w:lvl>
   </w:abstractNum>
-  <w:abstractNum w:abstractNumId="21" w15:restartNumberingAfterBreak="0">
+  <w:abstractNum w:abstractNumId="22" w15:restartNumberingAfterBreak="0">
     <w:nsid w:val="6FAE2FA3"/>
     <w:multiLevelType w:val="hybridMultilevel"/>
     <w:tmpl w:val="9EEEB97E"/>
@@ -16139,7 +16602,7 @@
       </w:pPr>
     </w:lvl>
   </w:abstractNum>
-  <w:abstractNum w:abstractNumId="22" w15:restartNumberingAfterBreak="0">
+  <w:abstractNum w:abstractNumId="23" w15:restartNumberingAfterBreak="0">
     <w:nsid w:val="722B213C"/>
     <w:multiLevelType w:val="hybridMultilevel"/>
     <w:tmpl w:val="4330E5FE"/>
@@ -16250,6 +16713,92 @@
       <w:rPr>
         <w:rFonts w:ascii="Wingdings" w:hAnsi="Wingdings" w:hint="default"/>
       </w:rPr>
+    </w:lvl>
+  </w:abstractNum>
+  <w:abstractNum w:abstractNumId="24" w15:restartNumberingAfterBreak="0">
+    <w:nsid w:val="7C273580"/>
+    <w:multiLevelType w:val="hybridMultilevel"/>
+    <w:tmpl w:val="598CDD9A"/>
+    <w:lvl w:ilvl="0" w:tplc="0410000F">
+      <w:start w:val="1"/>
+      <w:numFmt w:val="decimal"/>
+      <w:lvlText w:val="%1."/>
+      <w:lvlJc w:val="left"/>
+      <w:pPr>
+        <w:ind w:left="720" w:hanging="360"/>
+      </w:pPr>
+    </w:lvl>
+    <w:lvl w:ilvl="1" w:tplc="04100019" w:tentative="1">
+      <w:start w:val="1"/>
+      <w:numFmt w:val="lowerLetter"/>
+      <w:lvlText w:val="%2."/>
+      <w:lvlJc w:val="left"/>
+      <w:pPr>
+        <w:ind w:left="1440" w:hanging="360"/>
+      </w:pPr>
+    </w:lvl>
+    <w:lvl w:ilvl="2" w:tplc="0410001B" w:tentative="1">
+      <w:start w:val="1"/>
+      <w:numFmt w:val="lowerRoman"/>
+      <w:lvlText w:val="%3."/>
+      <w:lvlJc w:val="right"/>
+      <w:pPr>
+        <w:ind w:left="2160" w:hanging="180"/>
+      </w:pPr>
+    </w:lvl>
+    <w:lvl w:ilvl="3" w:tplc="0410000F" w:tentative="1">
+      <w:start w:val="1"/>
+      <w:numFmt w:val="decimal"/>
+      <w:lvlText w:val="%4."/>
+      <w:lvlJc w:val="left"/>
+      <w:pPr>
+        <w:ind w:left="2880" w:hanging="360"/>
+      </w:pPr>
+    </w:lvl>
+    <w:lvl w:ilvl="4" w:tplc="04100019" w:tentative="1">
+      <w:start w:val="1"/>
+      <w:numFmt w:val="lowerLetter"/>
+      <w:lvlText w:val="%5."/>
+      <w:lvlJc w:val="left"/>
+      <w:pPr>
+        <w:ind w:left="3600" w:hanging="360"/>
+      </w:pPr>
+    </w:lvl>
+    <w:lvl w:ilvl="5" w:tplc="0410001B" w:tentative="1">
+      <w:start w:val="1"/>
+      <w:numFmt w:val="lowerRoman"/>
+      <w:lvlText w:val="%6."/>
+      <w:lvlJc w:val="right"/>
+      <w:pPr>
+        <w:ind w:left="4320" w:hanging="180"/>
+      </w:pPr>
+    </w:lvl>
+    <w:lvl w:ilvl="6" w:tplc="0410000F" w:tentative="1">
+      <w:start w:val="1"/>
+      <w:numFmt w:val="decimal"/>
+      <w:lvlText w:val="%7."/>
+      <w:lvlJc w:val="left"/>
+      <w:pPr>
+        <w:ind w:left="5040" w:hanging="360"/>
+      </w:pPr>
+    </w:lvl>
+    <w:lvl w:ilvl="7" w:tplc="04100019" w:tentative="1">
+      <w:start w:val="1"/>
+      <w:numFmt w:val="lowerLetter"/>
+      <w:lvlText w:val="%8."/>
+      <w:lvlJc w:val="left"/>
+      <w:pPr>
+        <w:ind w:left="5760" w:hanging="360"/>
+      </w:pPr>
+    </w:lvl>
+    <w:lvl w:ilvl="8" w:tplc="0410001B" w:tentative="1">
+      <w:start w:val="1"/>
+      <w:numFmt w:val="lowerRoman"/>
+      <w:lvlText w:val="%9."/>
+      <w:lvlJc w:val="right"/>
+      <w:pPr>
+        <w:ind w:left="6480" w:hanging="180"/>
+      </w:pPr>
     </w:lvl>
   </w:abstractNum>
   <w:num w:numId="1">
@@ -16259,67 +16808,73 @@
     <w:abstractNumId w:val="0"/>
   </w:num>
   <w:num w:numId="3">
-    <w:abstractNumId w:val="16"/>
+    <w:abstractNumId w:val="17"/>
   </w:num>
   <w:num w:numId="4">
     <w:abstractNumId w:val="1"/>
   </w:num>
   <w:num w:numId="5">
+    <w:abstractNumId w:val="16"/>
+  </w:num>
+  <w:num w:numId="6">
+    <w:abstractNumId w:val="7"/>
+  </w:num>
+  <w:num w:numId="7">
+    <w:abstractNumId w:val="5"/>
+  </w:num>
+  <w:num w:numId="8">
+    <w:abstractNumId w:val="23"/>
+  </w:num>
+  <w:num w:numId="9">
+    <w:abstractNumId w:val="22"/>
+  </w:num>
+  <w:num w:numId="10">
+    <w:abstractNumId w:val="6"/>
+  </w:num>
+  <w:num w:numId="11">
+    <w:abstractNumId w:val="19"/>
+  </w:num>
+  <w:num w:numId="12">
+    <w:abstractNumId w:val="21"/>
+  </w:num>
+  <w:num w:numId="13">
+    <w:abstractNumId w:val="10"/>
+  </w:num>
+  <w:num w:numId="14">
+    <w:abstractNumId w:val="18"/>
+  </w:num>
+  <w:num w:numId="15">
+    <w:abstractNumId w:val="13"/>
+  </w:num>
+  <w:num w:numId="16">
     <w:abstractNumId w:val="15"/>
   </w:num>
-  <w:num w:numId="6">
-    <w:abstractNumId w:val="6"/>
+  <w:num w:numId="17">
+    <w:abstractNumId w:val="14"/>
   </w:num>
-  <w:num w:numId="7">
-    <w:abstractNumId w:val="4"/>
-  </w:num>
-  <w:num w:numId="8">
-    <w:abstractNumId w:val="22"/>
-  </w:num>
-  <w:num w:numId="9">
-    <w:abstractNumId w:val="21"/>
-  </w:num>
-  <w:num w:numId="10">
-    <w:abstractNumId w:val="5"/>
-  </w:num>
-  <w:num w:numId="11">
-    <w:abstractNumId w:val="18"/>
-  </w:num>
-  <w:num w:numId="12">
+  <w:num w:numId="18">
     <w:abstractNumId w:val="20"/>
   </w:num>
-  <w:num w:numId="13">
-    <w:abstractNumId w:val="9"/>
-  </w:num>
-  <w:num w:numId="14">
-    <w:abstractNumId w:val="17"/>
-  </w:num>
-  <w:num w:numId="15">
-    <w:abstractNumId w:val="12"/>
-  </w:num>
-  <w:num w:numId="16">
-    <w:abstractNumId w:val="14"/>
-  </w:num>
-  <w:num w:numId="17">
-    <w:abstractNumId w:val="13"/>
-  </w:num>
-  <w:num w:numId="18">
-    <w:abstractNumId w:val="19"/>
-  </w:num>
   <w:num w:numId="19">
-    <w:abstractNumId w:val="7"/>
+    <w:abstractNumId w:val="8"/>
   </w:num>
   <w:num w:numId="20">
-    <w:abstractNumId w:val="10"/>
+    <w:abstractNumId w:val="11"/>
   </w:num>
   <w:num w:numId="21">
     <w:abstractNumId w:val="3"/>
   </w:num>
   <w:num w:numId="22">
-    <w:abstractNumId w:val="8"/>
+    <w:abstractNumId w:val="9"/>
   </w:num>
   <w:num w:numId="23">
-    <w:abstractNumId w:val="11"/>
+    <w:abstractNumId w:val="12"/>
+  </w:num>
+  <w:num w:numId="24">
+    <w:abstractNumId w:val="4"/>
+  </w:num>
+  <w:num w:numId="25">
+    <w:abstractNumId w:val="24"/>
   </w:num>
   <w:numIdMacAtCleanup w:val="21"/>
 </w:numbering>
@@ -16338,7 +16893,7 @@
   <w:docDefaults>
     <w:rPrDefault>
       <w:rPr>
-        <w:rFonts w:asciiTheme="minorHAnsi" w:eastAsiaTheme="minorHAnsi" w:hAnsiTheme="minorHAnsi" w:cstheme="minorBidi"/>
+        <w:rFonts w:asciiTheme="minorHAnsi" w:eastAsia="SimSun" w:hAnsiTheme="minorHAnsi" w:cstheme="minorBidi"/>
         <w:sz w:val="22"/>
         <w:szCs w:val="22"/>
         <w:lang w:val="en-GB" w:eastAsia="en-US" w:bidi="ar-SA"/>
@@ -18970,11 +19525,43 @@
     <b:Publisher>John Wiley &amp; Sons</b:Publisher>
     <b:RefOrder>41</b:RefOrder>
   </b:Source>
+  <b:Source>
+    <b:Tag>Hat08</b:Tag>
+    <b:SourceType>BookSection</b:SourceType>
+    <b:Guid>{95CA2AF5-CA29-45F0-ABCC-297B1DBC70A1}</b:Guid>
+    <b:Title>Choosing the “Right” Prioritisation Method</b:Title>
+    <b:Year>2008</b:Year>
+    <b:Publisher>IEEE Computer Society</b:Publisher>
+    <b:City>Washington DC</b:City>
+    <b:LCID>en-GB</b:LCID>
+    <b:Author>
+      <b:Author>
+        <b:NameList>
+          <b:Person>
+            <b:Last>Hatton</b:Last>
+            <b:First>Sara</b:First>
+          </b:Person>
+        </b:NameList>
+      </b:Author>
+      <b:Editor>
+        <b:NameList>
+          <b:Person>
+            <b:Last>Society</b:Last>
+            <b:First>IEEE</b:First>
+            <b:Middle>Computer</b:Middle>
+          </b:Person>
+        </b:NameList>
+      </b:Editor>
+    </b:Author>
+    <b:BookTitle>ASWEC '08: Proceedings of the 19th Australian Conference on Software Engineering</b:BookTitle>
+    <b:Pages>517-526</b:Pages>
+    <b:RefOrder>42</b:RefOrder>
+  </b:Source>
 </b:Sources>
 </file>
 
 <file path=customXml/itemProps1.xml><?xml version="1.0" encoding="utf-8"?>
-<ds:datastoreItem xmlns:ds="http://schemas.openxmlformats.org/officeDocument/2006/customXml" ds:itemID="{27F34940-2DF7-409A-B7DB-5876E9448E23}">
+<ds:datastoreItem xmlns:ds="http://schemas.openxmlformats.org/officeDocument/2006/customXml" ds:itemID="{40CFCB90-CE12-42D4-AA5B-07AEF6A55C68}">
   <ds:schemaRefs>
     <ds:schemaRef ds:uri="http://schemas.openxmlformats.org/officeDocument/2006/bibliography"/>
   </ds:schemaRefs>

</xml_diff>

<commit_message>
Fix table report for requirements
</commit_message>
<xml_diff>
--- a/Documentation/Final Report/Project Report.docx
+++ b/Documentation/Final Report/Project Report.docx
@@ -394,16 +394,11 @@
         <w:lastRenderedPageBreak/>
         <w:t xml:space="preserve">Table </w:t>
       </w:r>
-      <w:proofErr w:type="gramStart"/>
       <w:r>
         <w:t>O</w:t>
       </w:r>
       <w:r>
-        <w:t>f</w:t>
-      </w:r>
-      <w:proofErr w:type="gramEnd"/>
-      <w:r>
-        <w:t xml:space="preserve"> </w:t>
+        <w:t xml:space="preserve">f </w:t>
       </w:r>
       <w:r>
         <w:t>C</w:t>
@@ -427,16 +422,11 @@
       <w:r>
         <w:t xml:space="preserve">List </w:t>
       </w:r>
-      <w:proofErr w:type="gramStart"/>
       <w:r>
         <w:t>O</w:t>
       </w:r>
       <w:r>
-        <w:t>f</w:t>
-      </w:r>
-      <w:proofErr w:type="gramEnd"/>
-      <w:r>
-        <w:t xml:space="preserve"> </w:t>
+        <w:t xml:space="preserve">f </w:t>
       </w:r>
       <w:r>
         <w:t>F</w:t>
@@ -603,16 +593,11 @@
       <w:r>
         <w:t xml:space="preserve">in restaurant such as Starbucks, </w:t>
       </w:r>
-      <w:proofErr w:type="spellStart"/>
       <w:r>
         <w:t>Caff</w:t>
       </w:r>
       <w:r>
-        <w:t>è</w:t>
-      </w:r>
-      <w:proofErr w:type="spellEnd"/>
-      <w:r>
-        <w:t xml:space="preserve"> </w:t>
+        <w:t xml:space="preserve">è </w:t>
       </w:r>
       <w:r>
         <w:t>Nero and Costa Coffee</w:t>
@@ -1731,15 +1716,7 @@
         <w:t xml:space="preserve">on Theremin (also known as </w:t>
       </w:r>
       <w:r>
-        <w:t xml:space="preserve">Lev </w:t>
-      </w:r>
-      <w:proofErr w:type="spellStart"/>
-      <w:r>
-        <w:t>Sergeyevich</w:t>
-      </w:r>
-      <w:proofErr w:type="spellEnd"/>
-      <w:r>
-        <w:t xml:space="preserve"> Termen</w:t>
+        <w:t>Lev Sergeyevich Termen</w:t>
       </w:r>
       <w:r>
         <w:t xml:space="preserve">) in 1920 </w:t>
@@ -3067,15 +3044,7 @@
         <w:t>s</w:t>
       </w:r>
       <w:r>
-        <w:t xml:space="preserve"> of communication mode: active and passive. But </w:t>
-      </w:r>
-      <w:proofErr w:type="gramStart"/>
-      <w:r>
-        <w:t>first of all</w:t>
-      </w:r>
-      <w:proofErr w:type="gramEnd"/>
-      <w:r>
-        <w:t xml:space="preserve">, it is </w:t>
+        <w:t xml:space="preserve"> of communication mode: active and passive. But first of all, it is </w:t>
       </w:r>
       <w:r>
         <w:t>essential</w:t>
@@ -3594,9 +3563,8 @@
           <w:sz w:val="24"/>
           <w:szCs w:val="28"/>
         </w:rPr>
-        <w:t>Reader/</w:t>
-      </w:r>
-      <w:proofErr w:type="gramStart"/>
+        <w:t>Reader/Writer</w:t>
+      </w:r>
       <w:r>
         <w:rPr>
           <w:rFonts w:ascii="Baskerville Old Face" w:hAnsi="Baskerville Old Face"/>
@@ -3605,34 +3573,15 @@
           <w:sz w:val="24"/>
           <w:szCs w:val="28"/>
         </w:rPr>
-        <w:t>Writer</w:t>
-      </w:r>
-      <w:r>
-        <w:rPr>
-          <w:rFonts w:ascii="Baskerville Old Face" w:hAnsi="Baskerville Old Face"/>
-          <w:i/>
-          <w:iCs/>
+        <w:t xml:space="preserve">  </w:t>
+      </w:r>
+      <w:r>
+        <w:rPr>
+          <w:rFonts w:ascii="Baskerville Old Face" w:hAnsi="Baskerville Old Face"/>
           <w:sz w:val="24"/>
           <w:szCs w:val="28"/>
         </w:rPr>
-        <w:t xml:space="preserve">  </w:t>
-      </w:r>
-      <w:r>
-        <w:rPr>
-          <w:rFonts w:ascii="Baskerville Old Face" w:hAnsi="Baskerville Old Face"/>
-          <w:sz w:val="24"/>
-          <w:szCs w:val="28"/>
-        </w:rPr>
-        <w:t>when</w:t>
-      </w:r>
-      <w:proofErr w:type="gramEnd"/>
-      <w:r>
-        <w:rPr>
-          <w:rFonts w:ascii="Baskerville Old Face" w:hAnsi="Baskerville Old Face"/>
-          <w:sz w:val="24"/>
-          <w:szCs w:val="28"/>
-        </w:rPr>
-        <w:t xml:space="preserve"> a device reads data from a target and/or writes to it</w:t>
+        <w:t>when a device reads data from a target and/or writes to it</w:t>
       </w:r>
       <w:r>
         <w:rPr>
@@ -3666,9 +3615,8 @@
           <w:sz w:val="24"/>
           <w:szCs w:val="28"/>
         </w:rPr>
-        <w:t xml:space="preserve">Card </w:t>
-      </w:r>
-      <w:proofErr w:type="gramStart"/>
+        <w:t>Card emulators</w:t>
+      </w:r>
       <w:r>
         <w:rPr>
           <w:rFonts w:ascii="Baskerville Old Face" w:hAnsi="Baskerville Old Face"/>
@@ -3677,34 +3625,15 @@
           <w:sz w:val="24"/>
           <w:szCs w:val="28"/>
         </w:rPr>
-        <w:t>emulators</w:t>
-      </w:r>
-      <w:r>
-        <w:rPr>
-          <w:rFonts w:ascii="Baskerville Old Face" w:hAnsi="Baskerville Old Face"/>
-          <w:i/>
-          <w:iCs/>
+        <w:t xml:space="preserve">  </w:t>
+      </w:r>
+      <w:r>
+        <w:rPr>
+          <w:rFonts w:ascii="Baskerville Old Face" w:hAnsi="Baskerville Old Face"/>
           <w:sz w:val="24"/>
           <w:szCs w:val="28"/>
         </w:rPr>
-        <w:t xml:space="preserve">  </w:t>
-      </w:r>
-      <w:r>
-        <w:rPr>
-          <w:rFonts w:ascii="Baskerville Old Face" w:hAnsi="Baskerville Old Face"/>
-          <w:sz w:val="24"/>
-          <w:szCs w:val="28"/>
-        </w:rPr>
-        <w:t>when</w:t>
-      </w:r>
-      <w:proofErr w:type="gramEnd"/>
-      <w:r>
-        <w:rPr>
-          <w:rFonts w:ascii="Baskerville Old Face" w:hAnsi="Baskerville Old Face"/>
-          <w:sz w:val="24"/>
-          <w:szCs w:val="28"/>
-        </w:rPr>
-        <w:t xml:space="preserve"> a device acts like a RFID tag in the electromagnetic field of another NFC or RFID device.</w:t>
+        <w:t>when a device acts like a RFID tag in the electromagnetic field of another NFC or RFID device.</w:t>
       </w:r>
     </w:p>
     <w:p>
@@ -3730,9 +3659,8 @@
           <w:sz w:val="24"/>
           <w:szCs w:val="28"/>
         </w:rPr>
-        <w:t>Peer-to-</w:t>
-      </w:r>
-      <w:proofErr w:type="gramStart"/>
+        <w:t>Peer-to-peer</w:t>
+      </w:r>
       <w:r>
         <w:rPr>
           <w:rFonts w:ascii="Baskerville Old Face" w:hAnsi="Baskerville Old Face"/>
@@ -3741,34 +3669,15 @@
           <w:sz w:val="24"/>
           <w:szCs w:val="28"/>
         </w:rPr>
-        <w:t>peer</w:t>
-      </w:r>
-      <w:r>
-        <w:rPr>
-          <w:rFonts w:ascii="Baskerville Old Face" w:hAnsi="Baskerville Old Face"/>
-          <w:i/>
-          <w:iCs/>
+        <w:t xml:space="preserve">  </w:t>
+      </w:r>
+      <w:r>
+        <w:rPr>
+          <w:rFonts w:ascii="Baskerville Old Face" w:hAnsi="Baskerville Old Face"/>
           <w:sz w:val="24"/>
           <w:szCs w:val="28"/>
         </w:rPr>
-        <w:t xml:space="preserve">  </w:t>
-      </w:r>
-      <w:r>
-        <w:rPr>
-          <w:rFonts w:ascii="Baskerville Old Face" w:hAnsi="Baskerville Old Face"/>
-          <w:sz w:val="24"/>
-          <w:szCs w:val="28"/>
-        </w:rPr>
-        <w:t>when</w:t>
-      </w:r>
-      <w:proofErr w:type="gramEnd"/>
-      <w:r>
-        <w:rPr>
-          <w:rFonts w:ascii="Baskerville Old Face" w:hAnsi="Baskerville Old Face"/>
-          <w:sz w:val="24"/>
-          <w:szCs w:val="28"/>
-        </w:rPr>
-        <w:t xml:space="preserve"> two devices exchange data to each other</w:t>
+        <w:t>when two devices exchange data to each other</w:t>
       </w:r>
       <w:r>
         <w:rPr>
@@ -3979,15 +3888,7 @@
         <w:t>6).</w:t>
       </w:r>
       <w:r>
-        <w:t xml:space="preserve"> The </w:t>
-      </w:r>
-      <w:proofErr w:type="gramStart"/>
-      <w:r>
-        <w:t>long range</w:t>
-      </w:r>
-      <w:proofErr w:type="gramEnd"/>
-      <w:r>
-        <w:t xml:space="preserve"> advantage of RFID requires the target </w:t>
+        <w:t xml:space="preserve"> The long range advantage of RFID requires the target </w:t>
       </w:r>
       <w:r>
         <w:t>to</w:t>
@@ -4775,8 +4676,6 @@
         </w:rPr>
         <w:t xml:space="preserve"> </w:t>
       </w:r>
-      <w:proofErr w:type="spellStart"/>
-      <w:proofErr w:type="gramStart"/>
       <w:r>
         <w:rPr>
           <w:rStyle w:val="CodiceHTML"/>
@@ -4786,21 +4685,8 @@
           <w:sz w:val="24"/>
           <w:szCs w:val="24"/>
         </w:rPr>
-        <w:t>urn:nfc</w:t>
-      </w:r>
-      <w:proofErr w:type="gramEnd"/>
-      <w:r>
-        <w:rPr>
-          <w:rStyle w:val="CodiceHTML"/>
-          <w:rFonts w:ascii="Baskerville Old Face" w:eastAsiaTheme="minorHAnsi" w:hAnsi="Baskerville Old Face"/>
-          <w:i/>
-          <w:iCs/>
-          <w:sz w:val="24"/>
-          <w:szCs w:val="24"/>
-        </w:rPr>
-        <w:t>:ext:domain.org:atype</w:t>
-      </w:r>
-      <w:proofErr w:type="spellEnd"/>
+        <w:t>urn:nfc:ext:domain.org:atype</w:t>
+      </w:r>
       <w:r>
         <w:rPr>
           <w:rStyle w:val="CodiceHTML"/>
@@ -5568,13 +5454,8 @@
       <w:r>
         <w:t xml:space="preserve">, </w:t>
       </w:r>
-      <w:proofErr w:type="gramStart"/>
-      <w:r>
-        <w:t>credit</w:t>
-      </w:r>
-      <w:proofErr w:type="gramEnd"/>
-      <w:r>
-        <w:t xml:space="preserve"> </w:t>
+      <w:r>
+        <w:t xml:space="preserve">credit </w:t>
       </w:r>
       <w:r>
         <w:t xml:space="preserve">and debit </w:t>
@@ -5603,15 +5484,7 @@
         <w:t>the HCE</w:t>
       </w:r>
       <w:r>
-        <w:t xml:space="preserve"> (Host Card Emulation) to recreate a previously added credit card to make a payment at the POS (Point </w:t>
-      </w:r>
-      <w:proofErr w:type="gramStart"/>
-      <w:r>
-        <w:t>Of</w:t>
-      </w:r>
-      <w:proofErr w:type="gramEnd"/>
-      <w:r>
-        <w:t xml:space="preserve"> Sale).</w:t>
+        <w:t xml:space="preserve"> (Host Card Emulation) to recreate a previously added credit card to make a payment at the POS (Point Of Sale).</w:t>
       </w:r>
       <w:r>
         <w:t xml:space="preserve"> Note that the app does not send exactly the card details but instead it uses a one-time security code that represents the user account information </w:t>
@@ -5776,15 +5649,7 @@
         <w:t>running Lollipop 5.0</w:t>
       </w:r>
       <w:r>
-        <w:t xml:space="preserve"> (released </w:t>
-      </w:r>
-      <w:proofErr w:type="gramStart"/>
-      <w:r>
-        <w:t>on</w:t>
-      </w:r>
-      <w:proofErr w:type="gramEnd"/>
-      <w:r>
-        <w:t xml:space="preserve"> June 2014) or higher.</w:t>
+        <w:t xml:space="preserve"> (released on June 2014) or higher.</w:t>
       </w:r>
     </w:p>
     <w:p>
@@ -5992,15 +5857,7 @@
         <w:t xml:space="preserve">Available on the Apple devices </w:t>
       </w:r>
       <w:r>
-        <w:t xml:space="preserve">from iPhone 6 (released </w:t>
-      </w:r>
-      <w:proofErr w:type="gramStart"/>
-      <w:r>
-        <w:t>on</w:t>
-      </w:r>
-      <w:proofErr w:type="gramEnd"/>
-      <w:r>
-        <w:t xml:space="preserve"> September 2014) onwards and Apple Watches. Some iPads can have the </w:t>
+        <w:t xml:space="preserve">from iPhone 6 (released on September 2014) onwards and Apple Watches. Some iPads can have the </w:t>
       </w:r>
       <w:r>
         <w:t xml:space="preserve">software </w:t>
@@ -6247,15 +6104,7 @@
         </w:sdtContent>
       </w:sdt>
       <w:r>
-        <w:t xml:space="preserve">. Released </w:t>
-      </w:r>
-      <w:proofErr w:type="gramStart"/>
-      <w:r>
-        <w:t>on</w:t>
-      </w:r>
-      <w:proofErr w:type="gramEnd"/>
-      <w:r>
-        <w:t xml:space="preserve"> August 2015 and </w:t>
+        <w:t xml:space="preserve">. Released on August 2015 and </w:t>
       </w:r>
       <w:r>
         <w:t>available on most devices from Galaxy Note 5 onwards</w:t>
@@ -6356,13 +6205,8 @@
       </w:r>
     </w:p>
     <w:p>
-      <w:proofErr w:type="gramStart"/>
-      <w:r>
-        <w:t>Similar to</w:t>
-      </w:r>
-      <w:proofErr w:type="gramEnd"/>
-      <w:r>
-        <w:t xml:space="preserve"> the previous payments systems but with the difference</w:t>
+      <w:r>
+        <w:t>Similar to the previous payments systems but with the difference</w:t>
       </w:r>
       <w:r>
         <w:t xml:space="preserve"> that</w:t>
@@ -6801,15 +6645,7 @@
         <w:t xml:space="preserve">Close to </w:t>
       </w:r>
       <w:r>
-        <w:t xml:space="preserve">the </w:t>
-      </w:r>
-      <w:proofErr w:type="gramStart"/>
-      <w:r>
-        <w:t>aforementioned ideas</w:t>
-      </w:r>
-      <w:proofErr w:type="gramEnd"/>
-      <w:r>
-        <w:t xml:space="preserve">, PayPal have developed this application to allow PayPal </w:t>
+        <w:t xml:space="preserve">the aforementioned ideas, PayPal have developed this application to allow PayPal </w:t>
       </w:r>
       <w:r>
         <w:t>customers</w:t>
@@ -7295,30 +7131,14 @@
           <w:rFonts w:ascii="Baskerville Old Face" w:hAnsi="Baskerville Old Face"/>
           <w:sz w:val="24"/>
         </w:rPr>
-        <w:t xml:space="preserve">options selected, the customer will have </w:t>
-      </w:r>
-      <w:proofErr w:type="gramStart"/>
-      <w:r>
-        <w:rPr>
-          <w:rFonts w:ascii="Baskerville Old Face" w:hAnsi="Baskerville Old Face"/>
-          <w:sz w:val="24"/>
-        </w:rPr>
-        <w:t xml:space="preserve">the </w:t>
-      </w:r>
-      <w:r>
-        <w:rPr>
-          <w:rFonts w:ascii="Baskerville Old Face" w:hAnsi="Baskerville Old Face"/>
-          <w:sz w:val="24"/>
-        </w:rPr>
-        <w:t xml:space="preserve"> loyalty</w:t>
-      </w:r>
-      <w:proofErr w:type="gramEnd"/>
-      <w:r>
-        <w:rPr>
-          <w:rFonts w:ascii="Baskerville Old Face" w:hAnsi="Baskerville Old Face"/>
-          <w:sz w:val="24"/>
-        </w:rPr>
-        <w:t xml:space="preserve"> </w:t>
+        <w:t xml:space="preserve">options selected, the customer will have the </w:t>
+      </w:r>
+      <w:r>
+        <w:rPr>
+          <w:rFonts w:ascii="Baskerville Old Face" w:hAnsi="Baskerville Old Face"/>
+          <w:sz w:val="24"/>
+        </w:rPr>
+        <w:t xml:space="preserve"> loyalty </w:t>
       </w:r>
       <w:r>
         <w:rPr>
@@ -7728,15 +7548,7 @@
         <w:ind w:left="567" w:hanging="283"/>
       </w:pPr>
       <w:r>
-        <w:t xml:space="preserve">It works </w:t>
-      </w:r>
-      <w:proofErr w:type="gramStart"/>
-      <w:r>
-        <w:t>similar to</w:t>
-      </w:r>
-      <w:proofErr w:type="gramEnd"/>
-      <w:r>
-        <w:t xml:space="preserve"> the NFC, but it uses Bluetooth, GPS and Wi-Fi</w:t>
+        <w:t>It works similar to the NFC, but it uses Bluetooth, GPS and Wi-Fi</w:t>
       </w:r>
       <w:r>
         <w:t>.</w:t>
@@ -7809,23 +7621,7 @@
           <w:rFonts w:ascii="Baskerville Old Face" w:hAnsi="Baskerville Old Face"/>
           <w:sz w:val="24"/>
         </w:rPr>
-        <w:t xml:space="preserve">The user must have Bluetooth, GPS and Wi-Fi enabled </w:t>
-      </w:r>
-      <w:proofErr w:type="gramStart"/>
-      <w:r>
-        <w:rPr>
-          <w:rFonts w:ascii="Baskerville Old Face" w:hAnsi="Baskerville Old Face"/>
-          <w:sz w:val="24"/>
-        </w:rPr>
-        <w:t>in order to</w:t>
-      </w:r>
-      <w:proofErr w:type="gramEnd"/>
-      <w:r>
-        <w:rPr>
-          <w:rFonts w:ascii="Baskerville Old Face" w:hAnsi="Baskerville Old Face"/>
-          <w:sz w:val="24"/>
-        </w:rPr>
-        <w:t xml:space="preserve"> work</w:t>
+        <w:t>The user must have Bluetooth, GPS and Wi-Fi enabled in order to work</w:t>
       </w:r>
       <w:r>
         <w:rPr>
@@ -8587,16 +8383,11 @@
     </w:p>
     <w:p>
       <w:r>
-        <w:t xml:space="preserve">This section covers an overall overview of the existing loyalty mobile application available from different brands such Costa Coffee and Tesco. It is focused on </w:t>
-      </w:r>
-      <w:proofErr w:type="spellStart"/>
-      <w:r>
-        <w:t>Caff</w:t>
+        <w:t>This section covers an overall overview of the existing loyalty mobile application available from different brands such Costa Coffee and Tesco. It is focused on Caff</w:t>
       </w:r>
       <w:r>
         <w:t>è</w:t>
       </w:r>
-      <w:proofErr w:type="spellEnd"/>
       <w:r>
         <w:t xml:space="preserve"> Nero </w:t>
       </w:r>
@@ -8613,15 +8404,7 @@
         <w:t xml:space="preserve"> </w:t>
       </w:r>
       <w:r>
-        <w:t xml:space="preserve">the most </w:t>
-      </w:r>
-      <w:proofErr w:type="gramStart"/>
-      <w:r>
-        <w:t>similar to</w:t>
-      </w:r>
-      <w:proofErr w:type="gramEnd"/>
-      <w:r>
-        <w:t xml:space="preserve"> the intended </w:t>
+        <w:t xml:space="preserve">the most similar to the intended </w:t>
       </w:r>
       <w:r>
         <w:t>development</w:t>
@@ -8916,16 +8699,11 @@
         <w:ind w:left="567" w:hanging="283"/>
       </w:pPr>
       <w:r>
-        <w:t xml:space="preserve">Can be used only within </w:t>
-      </w:r>
-      <w:proofErr w:type="spellStart"/>
-      <w:r>
-        <w:t>Caff</w:t>
+        <w:t>Can be used only within Caff</w:t>
       </w:r>
       <w:r>
         <w:t>è</w:t>
       </w:r>
-      <w:proofErr w:type="spellEnd"/>
       <w:r>
         <w:t xml:space="preserve"> Nero shops.</w:t>
       </w:r>
@@ -9161,16 +8939,11 @@
     </w:p>
     <w:p>
       <w:r>
-        <w:t xml:space="preserve">Gregg’s Rewards and Costa Coffee Club are relatively similar to the </w:t>
-      </w:r>
-      <w:proofErr w:type="spellStart"/>
-      <w:r>
-        <w:t>Caff</w:t>
+        <w:t>Gregg’s Rewards and Costa Coffee Club are relatively similar to the Caff</w:t>
       </w:r>
       <w:r>
         <w:t>è</w:t>
       </w:r>
-      <w:proofErr w:type="spellEnd"/>
       <w:r>
         <w:t xml:space="preserve"> Nero scenario (see </w:t>
       </w:r>
@@ -9209,13 +8982,8 @@
       <w:r>
         <w:t xml:space="preserve">Review </w:t>
       </w:r>
-      <w:proofErr w:type="gramStart"/>
-      <w:r>
-        <w:t>Of</w:t>
-      </w:r>
-      <w:proofErr w:type="gramEnd"/>
-      <w:r>
-        <w:t xml:space="preserve"> Tools And</w:t>
+      <w:r>
+        <w:t>Of Tools And</w:t>
       </w:r>
       <w:r>
         <w:t xml:space="preserve"> Techniques</w:t>
@@ -9223,15 +8991,7 @@
     </w:p>
     <w:p>
       <w:r>
-        <w:t xml:space="preserve">There is a variety of tools to work with NFC. In this section an analysis is carried on </w:t>
-      </w:r>
-      <w:proofErr w:type="gramStart"/>
-      <w:r>
-        <w:t>to give</w:t>
-      </w:r>
-      <w:proofErr w:type="gramEnd"/>
-      <w:r>
-        <w:t xml:space="preserve"> a list of possible approach</w:t>
+        <w:t>There is a variety of tools to work with NFC. In this section an analysis is carried on to give a list of possible approach</w:t>
       </w:r>
       <w:r>
         <w:t xml:space="preserve"> for the intended solution. </w:t>
@@ -9335,15 +9095,7 @@
         <w:t>. NFC application search result on Google Play</w:t>
       </w:r>
       <w:r>
-        <w:t xml:space="preserve"> (Search made </w:t>
-      </w:r>
-      <w:proofErr w:type="gramStart"/>
-      <w:r>
-        <w:t>on</w:t>
-      </w:r>
-      <w:proofErr w:type="gramEnd"/>
-      <w:r>
-        <w:t xml:space="preserve"> July 2020)</w:t>
+        <w:t xml:space="preserve"> (Search made on July 2020)</w:t>
       </w:r>
     </w:p>
     <w:p>
@@ -9634,13 +9386,8 @@
       </w:r>
     </w:p>
     <w:p>
-      <w:proofErr w:type="gramStart"/>
-      <w:r>
-        <w:t>Similar to</w:t>
-      </w:r>
-      <w:proofErr w:type="gramEnd"/>
-      <w:r>
-        <w:t xml:space="preserve"> the previous technique (see </w:t>
+      <w:r>
+        <w:t xml:space="preserve">Similar to the previous technique (see </w:t>
       </w:r>
       <w:r>
         <w:fldChar w:fldCharType="begin"/>
@@ -9917,15 +9664,7 @@
         </w:sdtContent>
       </w:sdt>
       <w:r>
-        <w:t xml:space="preserve">. This gives the opportunity to design a Web App with NFC features to enhance the UX like </w:t>
-      </w:r>
-      <w:proofErr w:type="gramStart"/>
-      <w:r>
-        <w:t>never before</w:t>
-      </w:r>
-      <w:proofErr w:type="gramEnd"/>
-      <w:r>
-        <w:t>.</w:t>
+        <w:t>. This gives the opportunity to design a Web App with NFC features to enhance the UX like never before.</w:t>
       </w:r>
     </w:p>
     <w:p>
@@ -10117,15 +9856,7 @@
     </w:p>
     <w:p>
       <w:r>
-        <w:t xml:space="preserve">These types of mobile application </w:t>
-      </w:r>
-      <w:proofErr w:type="gramStart"/>
-      <w:r>
-        <w:t>are considered to be</w:t>
-      </w:r>
-      <w:proofErr w:type="gramEnd"/>
-      <w:r>
-        <w:t xml:space="preserve"> </w:t>
+        <w:t xml:space="preserve">These types of mobile application are considered to be </w:t>
       </w:r>
       <w:r>
         <w:t xml:space="preserve">something </w:t>
@@ -10146,15 +9877,7 @@
         <w:t>pplication.</w:t>
       </w:r>
       <w:r>
-        <w:t xml:space="preserve"> They are installed on a mobile device like an app, but </w:t>
-      </w:r>
-      <w:proofErr w:type="gramStart"/>
-      <w:r>
-        <w:t>in order to</w:t>
-      </w:r>
-      <w:proofErr w:type="gramEnd"/>
-      <w:r>
-        <w:t xml:space="preserve"> work they need to surf the internet like a Web App.</w:t>
+        <w:t xml:space="preserve"> They are installed on a mobile device like an app, but in order to work they need to surf the internet like a Web App.</w:t>
       </w:r>
     </w:p>
     <w:p>
@@ -10340,15 +10063,7 @@
         <w:t>pplications</w:t>
       </w:r>
       <w:r>
-        <w:t xml:space="preserve">, </w:t>
-      </w:r>
-      <w:proofErr w:type="gramStart"/>
-      <w:r>
-        <w:t>services</w:t>
-      </w:r>
-      <w:proofErr w:type="gramEnd"/>
-      <w:r>
-        <w:t xml:space="preserve"> and console application</w:t>
+        <w:t>, services and console application</w:t>
       </w:r>
       <w:r>
         <w:t xml:space="preserve">. It is open-source and based on .NET platform </w:t>
@@ -10404,25 +10119,7 @@
           <w:sz w:val="24"/>
           <w:szCs w:val="28"/>
         </w:rPr>
-        <w:t xml:space="preserve">Work on multiple platforms such as Windows, </w:t>
-      </w:r>
-      <w:proofErr w:type="gramStart"/>
-      <w:r>
-        <w:rPr>
-          <w:rFonts w:ascii="Baskerville Old Face" w:hAnsi="Baskerville Old Face"/>
-          <w:sz w:val="24"/>
-          <w:szCs w:val="28"/>
-        </w:rPr>
-        <w:t>Linux</w:t>
-      </w:r>
-      <w:proofErr w:type="gramEnd"/>
-      <w:r>
-        <w:rPr>
-          <w:rFonts w:ascii="Baskerville Old Face" w:hAnsi="Baskerville Old Face"/>
-          <w:sz w:val="24"/>
-          <w:szCs w:val="28"/>
-        </w:rPr>
-        <w:t xml:space="preserve"> and Mac.</w:t>
+        <w:t>Work on multiple platforms such as Windows, Linux and Mac.</w:t>
       </w:r>
     </w:p>
     <w:p>
@@ -10554,15 +10251,7 @@
     </w:p>
     <w:p>
       <w:r>
-        <w:t xml:space="preserve">It is the framework solution created by Microsoft before .NET Core for the same purpose. It is used to develop Web Applications, </w:t>
-      </w:r>
-      <w:proofErr w:type="gramStart"/>
-      <w:r>
-        <w:t>service</w:t>
-      </w:r>
-      <w:proofErr w:type="gramEnd"/>
-      <w:r>
-        <w:t xml:space="preserve"> and console applications on Windows.</w:t>
+        <w:t>It is the framework solution created by Microsoft before .NET Core for the same purpose. It is used to develop Web Applications, service and console applications on Windows.</w:t>
       </w:r>
     </w:p>
     <w:p>
@@ -10981,25 +10670,7 @@
           <w:sz w:val="24"/>
           <w:szCs w:val="28"/>
         </w:rPr>
-        <w:t xml:space="preserve">The camera quality must be enough to </w:t>
-      </w:r>
-      <w:proofErr w:type="gramStart"/>
-      <w:r>
-        <w:rPr>
-          <w:rFonts w:ascii="Baskerville Old Face" w:hAnsi="Baskerville Old Face"/>
-          <w:sz w:val="24"/>
-          <w:szCs w:val="28"/>
-        </w:rPr>
-        <w:t>capture clearly</w:t>
-      </w:r>
-      <w:proofErr w:type="gramEnd"/>
-      <w:r>
-        <w:rPr>
-          <w:rFonts w:ascii="Baskerville Old Face" w:hAnsi="Baskerville Old Face"/>
-          <w:sz w:val="24"/>
-          <w:szCs w:val="28"/>
-        </w:rPr>
-        <w:t xml:space="preserve"> the image</w:t>
+        <w:t>The camera quality must be enough to capture clearly the image</w:t>
       </w:r>
       <w:r>
         <w:rPr>
@@ -11044,15 +10715,7 @@
     </w:p>
     <w:p>
       <w:r>
-        <w:t xml:space="preserve">The following sections provide a presentation of the stakeholders, the project </w:t>
-      </w:r>
-      <w:proofErr w:type="gramStart"/>
-      <w:r>
-        <w:t>promises</w:t>
-      </w:r>
-      <w:proofErr w:type="gramEnd"/>
-      <w:r>
-        <w:t xml:space="preserve"> and the issues related to the legal and ethical aspects.</w:t>
+        <w:t>The following sections provide a presentation of the stakeholders, the project promises and the issues related to the legal and ethical aspects.</w:t>
       </w:r>
     </w:p>
     <w:p>
@@ -11235,10 +10898,7 @@
     </w:p>
     <w:p>
       <w:r>
-        <w:t>In the figure above</w:t>
-      </w:r>
-      <w:r>
-        <w:t xml:space="preserve"> (see </w:t>
+        <w:t xml:space="preserve">In the figure above (see </w:t>
       </w:r>
       <w:r>
         <w:fldChar w:fldCharType="begin"/>
@@ -11262,10 +10922,7 @@
         <w:fldChar w:fldCharType="end"/>
       </w:r>
       <w:r>
-        <w:t>)</w:t>
-      </w:r>
-      <w:r>
-        <w:t>,</w:t>
+        <w:t>),</w:t>
       </w:r>
       <w:r>
         <w:t xml:space="preserve"> the inner circle there is </w:t>
@@ -11387,15 +11044,7 @@
         <w:t>s</w:t>
       </w:r>
       <w:r>
-        <w:t xml:space="preserve"> the final rewarded product to the customer (e.g. A free coffee, a free </w:t>
-      </w:r>
-      <w:proofErr w:type="gramStart"/>
-      <w:r>
-        <w:t>meal</w:t>
-      </w:r>
-      <w:proofErr w:type="gramEnd"/>
-      <w:r>
-        <w:t xml:space="preserve"> or a discount). For example, if the brand or retailer is a supermarket (e.g. Tesco) they can reward customers with different items in the shop (e.g. </w:t>
+        <w:t xml:space="preserve"> the final rewarded product to the customer (e.g. A free coffee, a free meal or a discount). For example, if the brand or retailer is a supermarket (e.g. Tesco) they can reward customers with different items in the shop (e.g. </w:t>
       </w:r>
       <w:r>
         <w:t>Chocol</w:t>
@@ -11404,13 +11053,7 @@
         <w:t>ate bars</w:t>
       </w:r>
       <w:r>
-        <w:t>) but they are not the original item provider, meaning they do not create the item. Although d</w:t>
-      </w:r>
-      <w:r>
-        <w:t xml:space="preserve">epending on the scenario, they could be the same stakeholder. </w:t>
-      </w:r>
-      <w:r>
-        <w:t xml:space="preserve">If the retailer owner is a small shop like a coffee stand </w:t>
+        <w:t xml:space="preserve">) but they are not the original item provider, meaning they do not create the item. Although depending on the scenario, they could be the same stakeholder. If the retailer owner is a small shop like a coffee stand </w:t>
       </w:r>
       <w:r>
         <w:t xml:space="preserve">in </w:t>
@@ -11440,15 +11083,7 @@
         <w:t xml:space="preserve">layer contains stakeholders that </w:t>
       </w:r>
       <w:r>
-        <w:t xml:space="preserve">may not interact with the product </w:t>
-      </w:r>
-      <w:proofErr w:type="gramStart"/>
-      <w:r>
-        <w:t>directly</w:t>
-      </w:r>
-      <w:proofErr w:type="gramEnd"/>
-      <w:r>
-        <w:t xml:space="preserve"> but they get advantage from it</w:t>
+        <w:t>may not interact with the product directly but they get advantage from it</w:t>
       </w:r>
       <w:r>
         <w:t xml:space="preserve"> like brand or product awareness.</w:t>
@@ -11471,10 +11106,7 @@
         <w:t>,</w:t>
       </w:r>
       <w:r>
-        <w:t xml:space="preserve"> th</w:t>
-      </w:r>
-      <w:r>
-        <w:t>ere</w:t>
+        <w:t xml:space="preserve"> there</w:t>
       </w:r>
       <w:r>
         <w:t xml:space="preserve"> </w:t>
@@ -11538,7 +11170,7 @@
     </w:p>
     <w:p>
       <w:r>
-        <w:t xml:space="preserve">To gain a more knowledge on the demand of this type of project, a small survey has been carried </w:t>
+        <w:t xml:space="preserve">To gain a more knowledge on the demand of this type of project, a survey has been carried </w:t>
       </w:r>
       <w:commentRangeStart w:id="22"/>
       <w:r>
@@ -11626,13 +11258,8 @@
           <w:numId w:val="24"/>
         </w:numPr>
       </w:pPr>
-      <w:proofErr w:type="spellStart"/>
-      <w:r>
-        <w:t>Takefumi</w:t>
-      </w:r>
-      <w:proofErr w:type="spellEnd"/>
-      <w:r>
-        <w:t xml:space="preserve"> Yoshi for tag id as serial number and identification</w:t>
+      <w:r>
+        <w:t>Takefumi Yoshi for tag id as serial number and identification</w:t>
       </w:r>
     </w:p>
     <w:p>
@@ -11669,7 +11296,6 @@
         <w:pStyle w:val="Titolo2"/>
       </w:pPr>
       <w:r>
-        <w:lastRenderedPageBreak/>
         <w:t>List of project requirements</w:t>
       </w:r>
     </w:p>
@@ -11816,30 +11442,14 @@
           <w:rFonts w:ascii="Baskerville Old Face" w:hAnsi="Baskerville Old Face"/>
           <w:sz w:val="24"/>
         </w:rPr>
-        <w:t xml:space="preserve">HOULD </w:t>
-      </w:r>
-      <w:proofErr w:type="gramStart"/>
-      <w:r>
-        <w:rPr>
-          <w:rFonts w:ascii="Baskerville Old Face" w:hAnsi="Baskerville Old Face"/>
-          <w:sz w:val="24"/>
-        </w:rPr>
-        <w:t>have</w:t>
-      </w:r>
-      <w:r>
-        <w:rPr>
-          <w:rFonts w:ascii="Baskerville Old Face" w:hAnsi="Baskerville Old Face"/>
-          <w:sz w:val="24"/>
-        </w:rPr>
-        <w:t>:</w:t>
-      </w:r>
-      <w:proofErr w:type="gramEnd"/>
-      <w:r>
-        <w:rPr>
-          <w:rFonts w:ascii="Baskerville Old Face" w:hAnsi="Baskerville Old Face"/>
-          <w:sz w:val="24"/>
-        </w:rPr>
-        <w:t xml:space="preserve"> </w:t>
+        <w:t>HOULD have</w:t>
+      </w:r>
+      <w:r>
+        <w:rPr>
+          <w:rFonts w:ascii="Baskerville Old Face" w:hAnsi="Baskerville Old Face"/>
+          <w:sz w:val="24"/>
+        </w:rPr>
+        <w:t xml:space="preserve">: </w:t>
       </w:r>
       <w:r>
         <w:rPr>
@@ -11900,17 +11510,8 @@
           <w:rFonts w:ascii="Baskerville Old Face" w:hAnsi="Baskerville Old Face"/>
           <w:sz w:val="24"/>
         </w:rPr>
-        <w:t xml:space="preserve">OULD </w:t>
-      </w:r>
-      <w:proofErr w:type="gramStart"/>
-      <w:r>
-        <w:rPr>
-          <w:rFonts w:ascii="Baskerville Old Face" w:hAnsi="Baskerville Old Face"/>
-          <w:sz w:val="24"/>
-        </w:rPr>
-        <w:t>have:</w:t>
-      </w:r>
-      <w:proofErr w:type="gramEnd"/>
+        <w:t>OULD have:</w:t>
+      </w:r>
       <w:r>
         <w:rPr>
           <w:rFonts w:ascii="Baskerville Old Face" w:hAnsi="Baskerville Old Face"/>
@@ -11957,17 +11558,8 @@
           <w:rFonts w:ascii="Baskerville Old Face" w:hAnsi="Baskerville Old Face"/>
           <w:sz w:val="24"/>
         </w:rPr>
-        <w:t xml:space="preserve">ON’T </w:t>
-      </w:r>
-      <w:proofErr w:type="gramStart"/>
-      <w:r>
-        <w:rPr>
-          <w:rFonts w:ascii="Baskerville Old Face" w:hAnsi="Baskerville Old Face"/>
-          <w:sz w:val="24"/>
-        </w:rPr>
-        <w:t>have:</w:t>
-      </w:r>
-      <w:proofErr w:type="gramEnd"/>
+        <w:t>ON’T have:</w:t>
+      </w:r>
       <w:r>
         <w:rPr>
           <w:rFonts w:ascii="Baskerville Old Face" w:hAnsi="Baskerville Old Face"/>
@@ -12000,10 +11592,10 @@
           <w:noProof/>
         </w:rPr>
         <w:drawing>
-          <wp:inline distT="0" distB="0" distL="0" distR="0" wp14:anchorId="7721AA31" wp14:editId="7D9E24FD">
-            <wp:extent cx="5731510" cy="2686050"/>
-            <wp:effectExtent l="19050" t="19050" r="21590" b="19050"/>
-            <wp:docPr id="20" name="Immagine 20"/>
+          <wp:inline distT="0" distB="0" distL="0" distR="0" wp14:anchorId="28C37B25" wp14:editId="775A5AD8">
+            <wp:extent cx="5731510" cy="3392805"/>
+            <wp:effectExtent l="19050" t="19050" r="21590" b="17145"/>
+            <wp:docPr id="14" name="Immagine 14"/>
             <wp:cNvGraphicFramePr>
               <a:graphicFrameLocks xmlns:a="http://schemas.openxmlformats.org/drawingml/2006/main" noChangeAspect="1"/>
             </wp:cNvGraphicFramePr>
@@ -12023,7 +11615,7 @@
                   <pic:spPr>
                     <a:xfrm>
                       <a:off x="0" y="0"/>
-                      <a:ext cx="5731510" cy="2686050"/>
+                      <a:ext cx="5731510" cy="3392805"/>
                     </a:xfrm>
                     <a:prstGeom prst="rect">
                       <a:avLst/>
@@ -12068,7 +11660,7 @@
     </w:p>
     <w:p>
       <w:pPr>
-        <w:pStyle w:val="Titolo4"/>
+        <w:pStyle w:val="Titolo3"/>
       </w:pPr>
       <w:r>
         <w:t xml:space="preserve"> Non</w:t>
@@ -12088,18 +11680,16 @@
     <w:p>
       <w:pPr>
         <w:keepNext/>
-        <w:jc w:val="center"/>
       </w:pPr>
       <w:r>
         <w:rPr>
           <w:noProof/>
         </w:rPr>
-        <w:lastRenderedPageBreak/>
         <w:drawing>
-          <wp:inline distT="0" distB="0" distL="0" distR="0" wp14:anchorId="7FE3C743" wp14:editId="2A53641C">
-            <wp:extent cx="5731510" cy="1579245"/>
-            <wp:effectExtent l="19050" t="19050" r="21590" b="20955"/>
-            <wp:docPr id="22" name="Immagine 22"/>
+          <wp:inline distT="0" distB="0" distL="0" distR="0" wp14:anchorId="5C598C42" wp14:editId="38831497">
+            <wp:extent cx="5731510" cy="1927225"/>
+            <wp:effectExtent l="19050" t="19050" r="21590" b="15875"/>
+            <wp:docPr id="18" name="Immagine 18"/>
             <wp:cNvGraphicFramePr>
               <a:graphicFrameLocks xmlns:a="http://schemas.openxmlformats.org/drawingml/2006/main" noChangeAspect="1"/>
             </wp:cNvGraphicFramePr>
@@ -12110,15 +11700,16 @@
                     <pic:cNvPr id="1" name=""/>
                     <pic:cNvPicPr/>
                   </pic:nvPicPr>
-                  <pic:blipFill rotWithShape="1">
+                  <pic:blipFill>
                     <a:blip r:embed="rId31"/>
-                    <a:srcRect/>
-                    <a:stretch/>
+                    <a:stretch>
+                      <a:fillRect/>
+                    </a:stretch>
                   </pic:blipFill>
-                  <pic:spPr bwMode="auto">
+                  <pic:spPr>
                     <a:xfrm>
                       <a:off x="0" y="0"/>
-                      <a:ext cx="5731510" cy="1579245"/>
+                      <a:ext cx="5731510" cy="1927225"/>
                     </a:xfrm>
                     <a:prstGeom prst="rect">
                       <a:avLst/>
@@ -12128,11 +11719,6 @@
                         <a:schemeClr val="tx1"/>
                       </a:solidFill>
                     </a:ln>
-                    <a:extLst>
-                      <a:ext uri="{53640926-AAD7-44D8-BBD7-CCE9431645EC}">
-                        <a14:shadowObscured xmlns:a14="http://schemas.microsoft.com/office/drawing/2010/main"/>
-                      </a:ext>
-                    </a:extLst>
                   </pic:spPr>
                 </pic:pic>
               </a:graphicData>
@@ -12166,15 +11752,8 @@
         <w:pStyle w:val="Titolo2"/>
       </w:pPr>
       <w:r>
-        <w:t xml:space="preserve">Legal, </w:t>
-      </w:r>
-      <w:proofErr w:type="gramStart"/>
-      <w:r>
-        <w:t>social</w:t>
-      </w:r>
-      <w:proofErr w:type="gramEnd"/>
-      <w:r>
-        <w:t xml:space="preserve"> and ethical issues</w:t>
+        <w:lastRenderedPageBreak/>
+        <w:t>Legal, social and ethical issues</w:t>
       </w:r>
     </w:p>
     <w:p>
@@ -12190,13 +11769,7 @@
         <w:pStyle w:val="Titolo3"/>
       </w:pPr>
       <w:r>
-        <w:t xml:space="preserve">GDPR </w:t>
-      </w:r>
-      <w:r>
-        <w:t xml:space="preserve">And </w:t>
-      </w:r>
-      <w:r>
-        <w:t>Security Concerns</w:t>
+        <w:t>GDPR And Security Concerns</w:t>
       </w:r>
     </w:p>
     <w:p/>
@@ -12205,10 +11778,7 @@
         <w:pStyle w:val="Titolo3"/>
       </w:pPr>
       <w:r>
-        <w:t xml:space="preserve">Data </w:t>
-      </w:r>
-      <w:r>
-        <w:t>Protection Act 1998</w:t>
+        <w:t>Data Protection Act 1998</w:t>
       </w:r>
     </w:p>
     <w:p/>
@@ -12217,10 +11787,7 @@
         <w:pStyle w:val="Titolo3"/>
       </w:pPr>
       <w:r>
-        <w:t xml:space="preserve">Intellectual </w:t>
-      </w:r>
-      <w:r>
-        <w:t xml:space="preserve">Property </w:t>
+        <w:t xml:space="preserve">Intellectual Property </w:t>
       </w:r>
     </w:p>
     <w:p/>
@@ -12323,7 +11890,6 @@
         <w:t xml:space="preserve">Security Note: The code above uses </w:t>
       </w:r>
       <w:hyperlink r:id="rId33" w:history="1">
-        <w:proofErr w:type="spellStart"/>
         <w:r>
           <w:rPr>
             <w:rStyle w:val="Collegamentoipertestuale"/>
@@ -12333,7 +11899,6 @@
           </w:rPr>
           <w:t>HttpUtility.HtmlEncode</w:t>
         </w:r>
-        <w:proofErr w:type="spellEnd"/>
       </w:hyperlink>
       <w:r>
         <w:rPr>
@@ -12379,48 +11944,40 @@
         <w:pStyle w:val="Titolo1"/>
       </w:pPr>
       <w:r>
+        <w:t>Design</w:t>
+      </w:r>
+    </w:p>
+    <w:p>
+      <w:r>
+        <w:t>How the project design is implemented and the tool used</w:t>
+      </w:r>
+    </w:p>
+    <w:p>
+      <w:r>
+        <w:t>UI interface</w:t>
+      </w:r>
+    </w:p>
+    <w:p>
+      <w:r>
+        <w:t>Landing page for registration</w:t>
+      </w:r>
+    </w:p>
+    <w:p>
+      <w:r>
+        <w:t>Customer scheme</w:t>
+      </w:r>
+    </w:p>
+    <w:p>
+      <w:r>
+        <w:t>Retailer settings</w:t>
+      </w:r>
+    </w:p>
+    <w:p>
+      <w:pPr>
+        <w:pStyle w:val="Titolo1"/>
+      </w:pPr>
+      <w:r>
         <w:lastRenderedPageBreak/>
-        <w:t>Design</w:t>
-      </w:r>
-    </w:p>
-    <w:p>
-      <w:r>
-        <w:t xml:space="preserve">How the project design is </w:t>
-      </w:r>
-      <w:proofErr w:type="gramStart"/>
-      <w:r>
-        <w:t>implemented</w:t>
-      </w:r>
-      <w:proofErr w:type="gramEnd"/>
-      <w:r>
-        <w:t xml:space="preserve"> and the tool used</w:t>
-      </w:r>
-    </w:p>
-    <w:p>
-      <w:r>
-        <w:t>UI interface</w:t>
-      </w:r>
-    </w:p>
-    <w:p>
-      <w:r>
-        <w:t>Landing page for registration</w:t>
-      </w:r>
-    </w:p>
-    <w:p>
-      <w:r>
-        <w:t>Customer scheme</w:t>
-      </w:r>
-    </w:p>
-    <w:p>
-      <w:r>
-        <w:t>Retailer settings</w:t>
-      </w:r>
-    </w:p>
-    <w:p>
-      <w:pPr>
-        <w:pStyle w:val="Titolo1"/>
-      </w:pPr>
-      <w:r>
         <w:t>Tools and implementation</w:t>
       </w:r>
     </w:p>
@@ -12460,11 +12017,9 @@
       <w:pPr>
         <w:pStyle w:val="Titolo3"/>
       </w:pPr>
-      <w:proofErr w:type="spellStart"/>
       <w:r>
         <w:t>StyleCop</w:t>
       </w:r>
-      <w:proofErr w:type="spellEnd"/>
     </w:p>
     <w:p>
       <w:pPr>
@@ -12550,34 +12105,34 @@
         <w:pStyle w:val="Titolo3"/>
       </w:pPr>
       <w:r>
+        <w:t>Collecting the stamp</w:t>
+      </w:r>
+    </w:p>
+    <w:p/>
+    <w:p>
+      <w:pPr>
+        <w:pStyle w:val="Titolo3"/>
+      </w:pPr>
+      <w:r>
+        <w:t>Creating the stamp</w:t>
+      </w:r>
+    </w:p>
+    <w:p/>
+    <w:p>
+      <w:pPr>
+        <w:pStyle w:val="Titolo2"/>
+      </w:pPr>
+      <w:r>
+        <w:t>Deployment</w:t>
+      </w:r>
+    </w:p>
+    <w:p/>
+    <w:p>
+      <w:pPr>
+        <w:pStyle w:val="Titolo3"/>
+      </w:pPr>
+      <w:r>
         <w:lastRenderedPageBreak/>
-        <w:t>Collecting the stamp</w:t>
-      </w:r>
-    </w:p>
-    <w:p/>
-    <w:p>
-      <w:pPr>
-        <w:pStyle w:val="Titolo3"/>
-      </w:pPr>
-      <w:r>
-        <w:t>Creating the stamp</w:t>
-      </w:r>
-    </w:p>
-    <w:p/>
-    <w:p>
-      <w:pPr>
-        <w:pStyle w:val="Titolo2"/>
-      </w:pPr>
-      <w:r>
-        <w:t>Deployment</w:t>
-      </w:r>
-    </w:p>
-    <w:p/>
-    <w:p>
-      <w:pPr>
-        <w:pStyle w:val="Titolo3"/>
-      </w:pPr>
-      <w:r>
         <w:t>Web Application setup</w:t>
       </w:r>
     </w:p>
@@ -12803,7 +12358,6 @@
                 <w:rPr>
                   <w:noProof/>
                 </w:rPr>
-                <w:lastRenderedPageBreak/>
                 <w:t xml:space="preserve">Basu, S., 2018. </w:t>
               </w:r>
               <w:r>
@@ -12923,6 +12477,12 @@
                   <w:noProof/>
                 </w:rPr>
                 <w:br/>
+              </w:r>
+              <w:r>
+                <w:rPr>
+                  <w:noProof/>
+                </w:rPr>
+                <w:lastRenderedPageBreak/>
                 <w:t xml:space="preserve">Available at: </w:t>
               </w:r>
               <w:r>
@@ -13350,15 +12910,7 @@
                   <w:noProof/>
                   <w:u w:val="single"/>
                 </w:rPr>
-                <w:t>https://www.fluke.com/en-gb/learn/best-practices/measurement-</w:t>
-              </w:r>
-              <w:r>
-                <w:rPr>
-                  <w:noProof/>
-                  <w:u w:val="single"/>
-                </w:rPr>
-                <w:lastRenderedPageBreak/>
-                <w:t>basics/electricity/what-is-capacitance</w:t>
+                <w:t>https://www.fluke.com/en-gb/learn/best-practices/measurement-basics/electricity/what-is-capacitance</w:t>
               </w:r>
               <w:r>
                 <w:rPr>
@@ -13477,6 +13029,7 @@
                 <w:rPr>
                   <w:noProof/>
                 </w:rPr>
+                <w:lastRenderedPageBreak/>
                 <w:t xml:space="preserve">Heggestuen, J., 2014. </w:t>
               </w:r>
               <w:r>
@@ -13876,7 +13429,6 @@
                 <w:rPr>
                   <w:noProof/>
                 </w:rPr>
-                <w:lastRenderedPageBreak/>
                 <w:t xml:space="preserve">loveMoney, 2019. </w:t>
               </w:r>
               <w:r>
@@ -13975,6 +13527,7 @@
                 <w:rPr>
                   <w:noProof/>
                 </w:rPr>
+                <w:lastRenderedPageBreak/>
                 <w:t xml:space="preserve">Microsoft, 2020. </w:t>
               </w:r>
               <w:r>
@@ -14367,7 +13920,6 @@
                 <w:rPr>
                   <w:noProof/>
                 </w:rPr>
-                <w:lastRenderedPageBreak/>
                 <w:t xml:space="preserve">Smith, C., 2020. </w:t>
               </w:r>
               <w:r>
@@ -14466,6 +14018,7 @@
                 <w:rPr>
                   <w:noProof/>
                 </w:rPr>
+                <w:lastRenderedPageBreak/>
                 <w:t xml:space="preserve">Thorp-Lancaster, D., 2019. </w:t>
               </w:r>
               <w:r>

</xml_diff>

<commit_message>
Update report with table and diagram use case
</commit_message>
<xml_diff>
--- a/Documentation/Final Report/Project Report.docx
+++ b/Documentation/Final Report/Project Report.docx
@@ -394,11 +394,16 @@
         <w:lastRenderedPageBreak/>
         <w:t xml:space="preserve">Table </w:t>
       </w:r>
+      <w:proofErr w:type="gramStart"/>
       <w:r>
         <w:t>O</w:t>
       </w:r>
       <w:r>
-        <w:t xml:space="preserve">f </w:t>
+        <w:t>f</w:t>
+      </w:r>
+      <w:proofErr w:type="gramEnd"/>
+      <w:r>
+        <w:t xml:space="preserve"> </w:t>
       </w:r>
       <w:r>
         <w:t>C</w:t>
@@ -422,11 +427,16 @@
       <w:r>
         <w:t xml:space="preserve">List </w:t>
       </w:r>
+      <w:proofErr w:type="gramStart"/>
       <w:r>
         <w:t>O</w:t>
       </w:r>
       <w:r>
-        <w:t xml:space="preserve">f </w:t>
+        <w:t>f</w:t>
+      </w:r>
+      <w:proofErr w:type="gramEnd"/>
+      <w:r>
+        <w:t xml:space="preserve"> </w:t>
       </w:r>
       <w:r>
         <w:t>F</w:t>
@@ -527,7 +537,13 @@
     </w:p>
     <w:p>
       <w:r>
-        <w:t xml:space="preserve">Nowadays there are many ways a retailer can reward the most loyal customers. There are loyalty schemes almost for everything, from the coffee shops to </w:t>
+        <w:t>Nowadays there are many ways a retailer can reward the</w:t>
+      </w:r>
+      <w:r>
+        <w:t>ir</w:t>
+      </w:r>
+      <w:r>
+        <w:t xml:space="preserve"> most loyal customers. There are loyalty schemes almost for everything, from the coffee shops to </w:t>
       </w:r>
       <w:r>
         <w:t>flights</w:t>
@@ -536,7 +552,13 @@
         <w:t xml:space="preserve">. The more money you spend </w:t>
       </w:r>
       <w:r>
-        <w:t xml:space="preserve">with a company </w:t>
+        <w:t xml:space="preserve">with a </w:t>
+      </w:r>
+      <w:r>
+        <w:t>company, the</w:t>
+      </w:r>
+      <w:r>
+        <w:t xml:space="preserve"> </w:t>
       </w:r>
       <w:r>
         <w:t>more likely the</w:t>
@@ -591,13 +613,24 @@
         <w:t xml:space="preserve"> most common type of loyalty schemes available </w:t>
       </w:r>
       <w:r>
-        <w:t xml:space="preserve">in restaurant such as Starbucks, </w:t>
-      </w:r>
+        <w:t>in restaurant</w:t>
+      </w:r>
+      <w:r>
+        <w:t>s</w:t>
+      </w:r>
+      <w:r>
+        <w:t xml:space="preserve"> such as Starbucks, </w:t>
+      </w:r>
+      <w:proofErr w:type="spellStart"/>
       <w:r>
         <w:t>Caff</w:t>
       </w:r>
       <w:r>
-        <w:t xml:space="preserve">è </w:t>
+        <w:t>è</w:t>
+      </w:r>
+      <w:proofErr w:type="spellEnd"/>
+      <w:r>
+        <w:t xml:space="preserve"> </w:t>
       </w:r>
       <w:r>
         <w:t>Nero and Costa Coffee</w:t>
@@ -644,7 +677,13 @@
         <w:t xml:space="preserve"> </w:t>
       </w:r>
       <w:r>
-        <w:t xml:space="preserve">Sometimes is the cashier that </w:t>
+        <w:t>Sometimes</w:t>
+      </w:r>
+      <w:r>
+        <w:t xml:space="preserve"> it</w:t>
+      </w:r>
+      <w:r>
+        <w:t xml:space="preserve"> is the cashier that </w:t>
       </w:r>
       <w:r>
         <w:t>enables</w:t>
@@ -656,7 +695,13 @@
         <w:t xml:space="preserve"> digital</w:t>
       </w:r>
       <w:r>
-        <w:t xml:space="preserve"> stamp or other times is the record of the purchase in the customer account. Other smaller food </w:t>
+        <w:t xml:space="preserve"> stamp or other times </w:t>
+      </w:r>
+      <w:r>
+        <w:t xml:space="preserve">it </w:t>
+      </w:r>
+      <w:r>
+        <w:t xml:space="preserve">is the record of the purchase in the customer account. Other smaller food </w:t>
       </w:r>
       <w:r>
         <w:t>restaurant</w:t>
@@ -743,14 +788,27 @@
       <w:r>
         <w:t xml:space="preserve">Figure </w:t>
       </w:r>
-      <w:fldSimple w:instr=" SEQ Figure \* ARABIC ">
-        <w:r>
-          <w:rPr>
-            <w:noProof/>
-          </w:rPr>
-          <w:t>1</w:t>
-        </w:r>
-      </w:fldSimple>
+      <w:r>
+        <w:fldChar w:fldCharType="begin"/>
+      </w:r>
+      <w:r>
+        <w:instrText xml:space="preserve"> SEQ Figure \* ARABIC </w:instrText>
+      </w:r>
+      <w:r>
+        <w:fldChar w:fldCharType="separate"/>
+      </w:r>
+      <w:r>
+        <w:rPr>
+          <w:noProof/>
+        </w:rPr>
+        <w:t>1</w:t>
+      </w:r>
+      <w:r>
+        <w:rPr>
+          <w:noProof/>
+        </w:rPr>
+        <w:fldChar w:fldCharType="end"/>
+      </w:r>
       <w:bookmarkEnd w:id="2"/>
       <w:r>
         <w:t>. Paper loyalty card and loyalty Mobile</w:t>
@@ -767,7 +825,13 @@
         <w:t xml:space="preserve">In the </w:t>
       </w:r>
       <w:r>
-        <w:t xml:space="preserve">example above (Figure 1.) on the left there is an example of paper loyalty card and on the right a mobile loyalty app. </w:t>
+        <w:t>example above (Figure 1.) on the left there is an example of</w:t>
+      </w:r>
+      <w:r>
+        <w:t xml:space="preserve"> a</w:t>
+      </w:r>
+      <w:r>
+        <w:t xml:space="preserve"> paper loyalty card and on the right a mobile loyalty app. </w:t>
       </w:r>
       <w:r>
         <w:t>The concept is similar but the way it works is completely different</w:t>
@@ -778,13 +842,43 @@
     </w:p>
     <w:p>
       <w:r>
-        <w:t xml:space="preserve">This project purpose is to enable something in between the two existing solutions by using the NFC </w:t>
+        <w:t xml:space="preserve">This </w:t>
+      </w:r>
+      <w:r>
+        <w:t>purpose of this</w:t>
+      </w:r>
+      <w:r>
+        <w:t xml:space="preserve"> is to enable something in between the two existing solutions by using the NFC </w:t>
       </w:r>
       <w:r>
         <w:t xml:space="preserve">(Near Field Communication) </w:t>
       </w:r>
       <w:r>
-        <w:t xml:space="preserve">technology. Also known as contactless, this technology is now available in most of the devices in the world and </w:t>
+        <w:t>technology</w:t>
+      </w:r>
+      <w:r>
+        <w:t>, a</w:t>
+      </w:r>
+      <w:r>
+        <w:t>lso known as contactless</w:t>
+      </w:r>
+      <w:r>
+        <w:t>.</w:t>
+      </w:r>
+      <w:r>
+        <w:t xml:space="preserve"> </w:t>
+      </w:r>
+      <w:r>
+        <w:t>T</w:t>
+      </w:r>
+      <w:r>
+        <w:t xml:space="preserve">his </w:t>
+      </w:r>
+      <w:r>
+        <w:t>innovation</w:t>
+      </w:r>
+      <w:r>
+        <w:t xml:space="preserve"> is now available in most of the devices in the world and </w:t>
       </w:r>
       <w:r>
         <w:t>it is becoming more popular</w:t>
@@ -802,7 +896,6 @@
         <w:rPr>
           <w:noProof/>
         </w:rPr>
-        <w:lastRenderedPageBreak/>
         <w:drawing>
           <wp:inline distT="0" distB="0" distL="0" distR="0" wp14:anchorId="0F0D2A29" wp14:editId="104C851F">
             <wp:extent cx="5701871" cy="3207224"/>
@@ -853,14 +946,27 @@
       <w:r>
         <w:t xml:space="preserve">Figure </w:t>
       </w:r>
-      <w:fldSimple w:instr=" SEQ Figure \* ARABIC ">
-        <w:r>
-          <w:rPr>
-            <w:noProof/>
-          </w:rPr>
-          <w:t>2</w:t>
-        </w:r>
-      </w:fldSimple>
+      <w:r>
+        <w:fldChar w:fldCharType="begin"/>
+      </w:r>
+      <w:r>
+        <w:instrText xml:space="preserve"> SEQ Figure \* ARABIC </w:instrText>
+      </w:r>
+      <w:r>
+        <w:fldChar w:fldCharType="separate"/>
+      </w:r>
+      <w:r>
+        <w:rPr>
+          <w:noProof/>
+        </w:rPr>
+        <w:t>2</w:t>
+      </w:r>
+      <w:r>
+        <w:rPr>
+          <w:noProof/>
+        </w:rPr>
+        <w:fldChar w:fldCharType="end"/>
+      </w:r>
       <w:r>
         <w:t>. Monthly contactless transaction in the UK from June 2016 to October 2019</w:t>
       </w:r>
@@ -931,7 +1037,13 @@
     </w:p>
     <w:p>
       <w:r>
-        <w:t xml:space="preserve">Moreover, in terms of ethic and ecologic point of view, this project has the potential to save the waste of plastic and paper by </w:t>
+        <w:t xml:space="preserve">Moreover, </w:t>
+      </w:r>
+      <w:r>
+        <w:t>from an ethical and ecological perspective</w:t>
+      </w:r>
+      <w:r>
+        <w:t xml:space="preserve">, this project has the potential to save the waste of plastic and paper by </w:t>
       </w:r>
       <w:r>
         <w:t>decreasing</w:t>
@@ -1007,7 +1119,13 @@
         <w:t xml:space="preserve">experimental </w:t>
       </w:r>
       <w:r>
-        <w:t>feature on Google Chrome browser on mobile</w:t>
+        <w:t xml:space="preserve">feature on </w:t>
+      </w:r>
+      <w:r>
+        <w:t xml:space="preserve">the </w:t>
+      </w:r>
+      <w:r>
+        <w:t>Google Chrome browser on mobile</w:t>
       </w:r>
       <w:r>
         <w:t xml:space="preserve"> </w:t>
@@ -1053,7 +1171,13 @@
         <w:t xml:space="preserve">native </w:t>
       </w:r>
       <w:r>
-        <w:t>mobile application. For the retailer the advantage is a system where t</w:t>
+        <w:t>mobile application. For the retailer</w:t>
+      </w:r>
+      <w:r>
+        <w:t>,</w:t>
+      </w:r>
+      <w:r>
+        <w:t xml:space="preserve"> the advantage is a system where t</w:t>
       </w:r>
       <w:r>
         <w:t xml:space="preserve">he loyalty experience </w:t>
@@ -1077,7 +1201,19 @@
         <w:t>a number of visits throughout a month or maybe an interaction with a new product in the store.</w:t>
       </w:r>
       <w:r>
-        <w:t xml:space="preserve"> With the use of NFC tag the retailer is also able to reuse the same piece of technology without investing into more complex </w:t>
+        <w:t xml:space="preserve"> With the use of </w:t>
+      </w:r>
+      <w:r>
+        <w:t xml:space="preserve">the </w:t>
+      </w:r>
+      <w:r>
+        <w:t>NFC tag</w:t>
+      </w:r>
+      <w:r>
+        <w:t>,</w:t>
+      </w:r>
+      <w:r>
+        <w:t xml:space="preserve"> the retailer is also able to reuse the same piece of technology without investing into more complex </w:t>
       </w:r>
       <w:r>
         <w:t>machinery.</w:t>
@@ -1266,7 +1402,6 @@
           <w:bCs/>
           <w:sz w:val="24"/>
         </w:rPr>
-        <w:lastRenderedPageBreak/>
         <w:t>Constantly receive feedback from different sources to gain a wider perspective of the project</w:t>
       </w:r>
       <w:r>
@@ -1604,7 +1739,13 @@
         <w:t>section</w:t>
       </w:r>
       <w:r>
-        <w:t xml:space="preserve"> introduces the literature of the project, a </w:t>
+        <w:t xml:space="preserve"> introduces the </w:t>
+      </w:r>
+      <w:r>
+        <w:t xml:space="preserve">literature review </w:t>
+      </w:r>
+      <w:r>
+        <w:t xml:space="preserve">of the project, a </w:t>
       </w:r>
       <w:r>
         <w:t>comparison</w:t>
@@ -1653,13 +1794,10 @@
     </w:p>
     <w:p>
       <w:r>
-        <w:t>Within the following sections the literature review will be uncovered</w:t>
-      </w:r>
-      <w:r>
-        <w:t xml:space="preserve"> to give an insight of the aspects of the NFC.</w:t>
-      </w:r>
-      <w:r>
-        <w:t xml:space="preserve"> Starting from the beginning of this technology and its original creator to the technical </w:t>
+        <w:t xml:space="preserve">The following sections of the literature review will cover different aspects of the NFC. </w:t>
+      </w:r>
+      <w:r>
+        <w:t xml:space="preserve">Starting from the beginning of this technology and its original creator to the technical </w:t>
       </w:r>
       <w:r>
         <w:t>distinction</w:t>
@@ -1716,7 +1854,15 @@
         <w:t xml:space="preserve">on Theremin (also known as </w:t>
       </w:r>
       <w:r>
-        <w:t>Lev Sergeyevich Termen</w:t>
+        <w:t xml:space="preserve">Lev </w:t>
+      </w:r>
+      <w:proofErr w:type="spellStart"/>
+      <w:r>
+        <w:t>Sergeyevich</w:t>
+      </w:r>
+      <w:proofErr w:type="spellEnd"/>
+      <w:r>
+        <w:t xml:space="preserve"> Termen</w:t>
       </w:r>
       <w:r>
         <w:t xml:space="preserve">) in 1920 </w:t>
@@ -1725,7 +1871,16 @@
         <w:t>developed a musical instrument</w:t>
       </w:r>
       <w:r>
-        <w:t xml:space="preserve">, later named after himself, that </w:t>
+        <w:t xml:space="preserve"> (</w:t>
+      </w:r>
+      <w:r>
+        <w:t>later named after himself</w:t>
+      </w:r>
+      <w:r>
+        <w:t>)</w:t>
+      </w:r>
+      <w:r>
+        <w:t xml:space="preserve"> that </w:t>
       </w:r>
       <w:r>
         <w:t>can</w:t>
@@ -1864,21 +2019,40 @@
       <w:r>
         <w:t xml:space="preserve">Figure </w:t>
       </w:r>
-      <w:fldSimple w:instr=" SEQ Figure \* ARABIC ">
-        <w:r>
-          <w:rPr>
-            <w:noProof/>
-          </w:rPr>
-          <w:t>3</w:t>
-        </w:r>
-      </w:fldSimple>
+      <w:r>
+        <w:fldChar w:fldCharType="begin"/>
+      </w:r>
+      <w:r>
+        <w:instrText xml:space="preserve"> SEQ Figure \* ARABIC </w:instrText>
+      </w:r>
+      <w:r>
+        <w:fldChar w:fldCharType="separate"/>
+      </w:r>
+      <w:r>
+        <w:rPr>
+          <w:noProof/>
+        </w:rPr>
+        <w:t>3</w:t>
+      </w:r>
+      <w:r>
+        <w:rPr>
+          <w:noProof/>
+        </w:rPr>
+        <w:fldChar w:fldCharType="end"/>
+      </w:r>
       <w:r>
         <w:t>. Léon Theremin playing his own invention</w:t>
       </w:r>
     </w:p>
     <w:p>
       <w:r>
-        <w:t xml:space="preserve">The electric instrument has two metal antennas, one to control the pitch and the other to control the volume. When a hand goes near to an antenna, a natural capacitor is </w:t>
+        <w:t xml:space="preserve">The </w:t>
+      </w:r>
+      <w:r>
+        <w:t>electrical</w:t>
+      </w:r>
+      <w:r>
+        <w:t xml:space="preserve"> instrument has two metal antennas, one to control the pitch and the other to control the volume. When a hand goes near to an antenna, a natural capacitor is </w:t>
       </w:r>
       <w:r>
         <w:t>generated,</w:t>
@@ -1948,7 +2122,6 @@
     </w:p>
     <w:p>
       <w:r>
-        <w:lastRenderedPageBreak/>
         <w:t xml:space="preserve">Later, in </w:t>
       </w:r>
       <w:r>
@@ -2120,14 +2293,27 @@
       <w:r>
         <w:t xml:space="preserve">Figure </w:t>
       </w:r>
-      <w:fldSimple w:instr=" SEQ Figure \* ARABIC ">
-        <w:r>
-          <w:rPr>
-            <w:noProof/>
-          </w:rPr>
-          <w:t>4</w:t>
-        </w:r>
-      </w:fldSimple>
+      <w:r>
+        <w:fldChar w:fldCharType="begin"/>
+      </w:r>
+      <w:r>
+        <w:instrText xml:space="preserve"> SEQ Figure \* ARABIC </w:instrText>
+      </w:r>
+      <w:r>
+        <w:fldChar w:fldCharType="separate"/>
+      </w:r>
+      <w:r>
+        <w:rPr>
+          <w:noProof/>
+        </w:rPr>
+        <w:t>4</w:t>
+      </w:r>
+      <w:r>
+        <w:rPr>
+          <w:noProof/>
+        </w:rPr>
+        <w:fldChar w:fldCharType="end"/>
+      </w:r>
       <w:bookmarkEnd w:id="5"/>
       <w:r>
         <w:t>. The present given to the</w:t>
@@ -2346,7 +2532,13 @@
         <w:t xml:space="preserve"> </w:t>
       </w:r>
       <w:r>
-        <w:t xml:space="preserve">out </w:t>
+        <w:t>out</w:t>
+      </w:r>
+      <w:r>
+        <w:t>,</w:t>
+      </w:r>
+      <w:r>
+        <w:t xml:space="preserve"> </w:t>
       </w:r>
       <w:r>
         <w:t>so it could be</w:t>
@@ -2445,7 +2637,6 @@
         <w:rPr>
           <w:noProof/>
         </w:rPr>
-        <w:lastRenderedPageBreak/>
         <w:drawing>
           <wp:inline distT="0" distB="0" distL="0" distR="0" wp14:anchorId="162CE2B8" wp14:editId="0C39415E">
             <wp:extent cx="3894582" cy="2445995"/>
@@ -2535,14 +2726,27 @@
       <w:r>
         <w:t xml:space="preserve">Figure </w:t>
       </w:r>
-      <w:fldSimple w:instr=" SEQ Figure \* ARABIC ">
-        <w:r>
-          <w:rPr>
-            <w:noProof/>
-          </w:rPr>
-          <w:t>5</w:t>
-        </w:r>
-      </w:fldSimple>
+      <w:r>
+        <w:fldChar w:fldCharType="begin"/>
+      </w:r>
+      <w:r>
+        <w:instrText xml:space="preserve"> SEQ Figure \* ARABIC </w:instrText>
+      </w:r>
+      <w:r>
+        <w:fldChar w:fldCharType="separate"/>
+      </w:r>
+      <w:r>
+        <w:rPr>
+          <w:noProof/>
+        </w:rPr>
+        <w:t>5</w:t>
+      </w:r>
+      <w:r>
+        <w:rPr>
+          <w:noProof/>
+        </w:rPr>
+        <w:fldChar w:fldCharType="end"/>
+      </w:r>
       <w:bookmarkEnd w:id="6"/>
       <w:r>
         <w:t>. Inductive coupled coils</w:t>
@@ -3044,7 +3248,15 @@
         <w:t>s</w:t>
       </w:r>
       <w:r>
-        <w:t xml:space="preserve"> of communication mode: active and passive. But first of all, it is </w:t>
+        <w:t xml:space="preserve"> of communication mode: active and passive. But </w:t>
+      </w:r>
+      <w:proofErr w:type="gramStart"/>
+      <w:r>
+        <w:t>first of all</w:t>
+      </w:r>
+      <w:proofErr w:type="gramEnd"/>
+      <w:r>
+        <w:t xml:space="preserve">, it is </w:t>
       </w:r>
       <w:r>
         <w:t>essential</w:t>
@@ -3360,11 +3572,7 @@
         <w:t>.</w:t>
       </w:r>
       <w:r>
-        <w:t xml:space="preserve"> These protocols are created for the purpose of having interoperable standards </w:t>
-      </w:r>
-      <w:r>
-        <w:lastRenderedPageBreak/>
-        <w:t>so that the technologies can work together and allow a competitive market from different industries</w:t>
+        <w:t xml:space="preserve"> These protocols are created for the purpose of having interoperable standards so that the technologies can work together and allow a competitive market from different industries</w:t>
       </w:r>
       <w:r>
         <w:t xml:space="preserve"> </w:t>
@@ -3563,8 +3771,9 @@
           <w:sz w:val="24"/>
           <w:szCs w:val="28"/>
         </w:rPr>
-        <w:t>Reader/Writer</w:t>
-      </w:r>
+        <w:t>Reader/</w:t>
+      </w:r>
+      <w:proofErr w:type="gramStart"/>
       <w:r>
         <w:rPr>
           <w:rFonts w:ascii="Baskerville Old Face" w:hAnsi="Baskerville Old Face"/>
@@ -3573,6 +3782,16 @@
           <w:sz w:val="24"/>
           <w:szCs w:val="28"/>
         </w:rPr>
+        <w:t>Writer</w:t>
+      </w:r>
+      <w:r>
+        <w:rPr>
+          <w:rFonts w:ascii="Baskerville Old Face" w:hAnsi="Baskerville Old Face"/>
+          <w:i/>
+          <w:iCs/>
+          <w:sz w:val="24"/>
+          <w:szCs w:val="28"/>
+        </w:rPr>
         <w:t xml:space="preserve">  </w:t>
       </w:r>
       <w:r>
@@ -3581,7 +3800,16 @@
           <w:sz w:val="24"/>
           <w:szCs w:val="28"/>
         </w:rPr>
-        <w:t>when a device reads data from a target and/or writes to it</w:t>
+        <w:t>when</w:t>
+      </w:r>
+      <w:proofErr w:type="gramEnd"/>
+      <w:r>
+        <w:rPr>
+          <w:rFonts w:ascii="Baskerville Old Face" w:hAnsi="Baskerville Old Face"/>
+          <w:sz w:val="24"/>
+          <w:szCs w:val="28"/>
+        </w:rPr>
+        <w:t xml:space="preserve"> a device reads data from a target and/or writes to it</w:t>
       </w:r>
       <w:r>
         <w:rPr>
@@ -3615,8 +3843,9 @@
           <w:sz w:val="24"/>
           <w:szCs w:val="28"/>
         </w:rPr>
-        <w:t>Card emulators</w:t>
-      </w:r>
+        <w:t xml:space="preserve">Card </w:t>
+      </w:r>
+      <w:proofErr w:type="gramStart"/>
       <w:r>
         <w:rPr>
           <w:rFonts w:ascii="Baskerville Old Face" w:hAnsi="Baskerville Old Face"/>
@@ -3625,6 +3854,16 @@
           <w:sz w:val="24"/>
           <w:szCs w:val="28"/>
         </w:rPr>
+        <w:t>emulators</w:t>
+      </w:r>
+      <w:r>
+        <w:rPr>
+          <w:rFonts w:ascii="Baskerville Old Face" w:hAnsi="Baskerville Old Face"/>
+          <w:i/>
+          <w:iCs/>
+          <w:sz w:val="24"/>
+          <w:szCs w:val="28"/>
+        </w:rPr>
         <w:t xml:space="preserve">  </w:t>
       </w:r>
       <w:r>
@@ -3633,7 +3872,16 @@
           <w:sz w:val="24"/>
           <w:szCs w:val="28"/>
         </w:rPr>
-        <w:t>when a device acts like a RFID tag in the electromagnetic field of another NFC or RFID device.</w:t>
+        <w:t>when</w:t>
+      </w:r>
+      <w:proofErr w:type="gramEnd"/>
+      <w:r>
+        <w:rPr>
+          <w:rFonts w:ascii="Baskerville Old Face" w:hAnsi="Baskerville Old Face"/>
+          <w:sz w:val="24"/>
+          <w:szCs w:val="28"/>
+        </w:rPr>
+        <w:t xml:space="preserve"> a device acts like a RFID tag in the electromagnetic field of another NFC or RFID device.</w:t>
       </w:r>
     </w:p>
     <w:p>
@@ -3659,8 +3907,9 @@
           <w:sz w:val="24"/>
           <w:szCs w:val="28"/>
         </w:rPr>
-        <w:t>Peer-to-peer</w:t>
-      </w:r>
+        <w:t>Peer-to-</w:t>
+      </w:r>
+      <w:proofErr w:type="gramStart"/>
       <w:r>
         <w:rPr>
           <w:rFonts w:ascii="Baskerville Old Face" w:hAnsi="Baskerville Old Face"/>
@@ -3669,6 +3918,16 @@
           <w:sz w:val="24"/>
           <w:szCs w:val="28"/>
         </w:rPr>
+        <w:t>peer</w:t>
+      </w:r>
+      <w:r>
+        <w:rPr>
+          <w:rFonts w:ascii="Baskerville Old Face" w:hAnsi="Baskerville Old Face"/>
+          <w:i/>
+          <w:iCs/>
+          <w:sz w:val="24"/>
+          <w:szCs w:val="28"/>
+        </w:rPr>
         <w:t xml:space="preserve">  </w:t>
       </w:r>
       <w:r>
@@ -3677,7 +3936,16 @@
           <w:sz w:val="24"/>
           <w:szCs w:val="28"/>
         </w:rPr>
-        <w:t>when two devices exchange data to each other</w:t>
+        <w:t>when</w:t>
+      </w:r>
+      <w:proofErr w:type="gramEnd"/>
+      <w:r>
+        <w:rPr>
+          <w:rFonts w:ascii="Baskerville Old Face" w:hAnsi="Baskerville Old Face"/>
+          <w:sz w:val="24"/>
+          <w:szCs w:val="28"/>
+        </w:rPr>
+        <w:t xml:space="preserve"> two devices exchange data to each other</w:t>
       </w:r>
       <w:r>
         <w:rPr>
@@ -3836,14 +4104,27 @@
       <w:r>
         <w:t xml:space="preserve">Figure </w:t>
       </w:r>
-      <w:fldSimple w:instr=" SEQ Figure \* ARABIC ">
-        <w:r>
-          <w:rPr>
-            <w:noProof/>
-          </w:rPr>
-          <w:t>6</w:t>
-        </w:r>
-      </w:fldSimple>
+      <w:r>
+        <w:fldChar w:fldCharType="begin"/>
+      </w:r>
+      <w:r>
+        <w:instrText xml:space="preserve"> SEQ Figure \* ARABIC </w:instrText>
+      </w:r>
+      <w:r>
+        <w:fldChar w:fldCharType="separate"/>
+      </w:r>
+      <w:r>
+        <w:rPr>
+          <w:noProof/>
+        </w:rPr>
+        <w:t>6</w:t>
+      </w:r>
+      <w:r>
+        <w:rPr>
+          <w:noProof/>
+        </w:rPr>
+        <w:fldChar w:fldCharType="end"/>
+      </w:r>
       <w:bookmarkEnd w:id="9"/>
       <w:r>
         <w:t>. RFID &amp; NFC</w:t>
@@ -3857,7 +4138,6 @@
     </w:p>
     <w:p>
       <w:r>
-        <w:lastRenderedPageBreak/>
         <w:t xml:space="preserve">A big advantage of NFC is that </w:t>
       </w:r>
       <w:r>
@@ -3888,7 +4168,15 @@
         <w:t>6).</w:t>
       </w:r>
       <w:r>
-        <w:t xml:space="preserve"> The long range advantage of RFID requires the target </w:t>
+        <w:t xml:space="preserve"> The </w:t>
+      </w:r>
+      <w:proofErr w:type="gramStart"/>
+      <w:r>
+        <w:t>long range</w:t>
+      </w:r>
+      <w:proofErr w:type="gramEnd"/>
+      <w:r>
+        <w:t xml:space="preserve"> advantage of RFID requires the target </w:t>
       </w:r>
       <w:r>
         <w:t>to</w:t>
@@ -4015,14 +4303,27 @@
       <w:r>
         <w:t xml:space="preserve">Figure </w:t>
       </w:r>
-      <w:fldSimple w:instr=" SEQ Figure \* ARABIC ">
-        <w:r>
-          <w:rPr>
-            <w:noProof/>
-          </w:rPr>
-          <w:t>7</w:t>
-        </w:r>
-      </w:fldSimple>
+      <w:r>
+        <w:fldChar w:fldCharType="begin"/>
+      </w:r>
+      <w:r>
+        <w:instrText xml:space="preserve"> SEQ Figure \* ARABIC </w:instrText>
+      </w:r>
+      <w:r>
+        <w:fldChar w:fldCharType="separate"/>
+      </w:r>
+      <w:r>
+        <w:rPr>
+          <w:noProof/>
+        </w:rPr>
+        <w:t>7</w:t>
+      </w:r>
+      <w:r>
+        <w:rPr>
+          <w:noProof/>
+        </w:rPr>
+        <w:fldChar w:fldCharType="end"/>
+      </w:r>
       <w:bookmarkEnd w:id="10"/>
       <w:r>
         <w:t>. NFC enabled handsets from 2014 to 2020</w:t>
@@ -4133,7 +4434,6 @@
         <w:pStyle w:val="Titolo3"/>
       </w:pPr>
       <w:r>
-        <w:lastRenderedPageBreak/>
         <w:t>NDEF</w:t>
       </w:r>
       <w:r>
@@ -4278,14 +4578,27 @@
       <w:r>
         <w:t xml:space="preserve">Figure </w:t>
       </w:r>
-      <w:fldSimple w:instr=" SEQ Figure \* ARABIC ">
-        <w:r>
-          <w:rPr>
-            <w:noProof/>
-          </w:rPr>
-          <w:t>8</w:t>
-        </w:r>
-      </w:fldSimple>
+      <w:r>
+        <w:fldChar w:fldCharType="begin"/>
+      </w:r>
+      <w:r>
+        <w:instrText xml:space="preserve"> SEQ Figure \* ARABIC </w:instrText>
+      </w:r>
+      <w:r>
+        <w:fldChar w:fldCharType="separate"/>
+      </w:r>
+      <w:r>
+        <w:rPr>
+          <w:noProof/>
+        </w:rPr>
+        <w:t>8</w:t>
+      </w:r>
+      <w:r>
+        <w:rPr>
+          <w:noProof/>
+        </w:rPr>
+        <w:fldChar w:fldCharType="end"/>
+      </w:r>
       <w:bookmarkEnd w:id="12"/>
       <w:r>
         <w:t>. NDEF record structure</w:t>
@@ -4676,6 +4989,8 @@
         </w:rPr>
         <w:t xml:space="preserve"> </w:t>
       </w:r>
+      <w:proofErr w:type="spellStart"/>
+      <w:proofErr w:type="gramStart"/>
       <w:r>
         <w:rPr>
           <w:rStyle w:val="CodiceHTML"/>
@@ -4685,8 +5000,21 @@
           <w:sz w:val="24"/>
           <w:szCs w:val="24"/>
         </w:rPr>
-        <w:t>urn:nfc:ext:domain.org:atype</w:t>
-      </w:r>
+        <w:t>urn:nfc</w:t>
+      </w:r>
+      <w:proofErr w:type="gramEnd"/>
+      <w:r>
+        <w:rPr>
+          <w:rStyle w:val="CodiceHTML"/>
+          <w:rFonts w:ascii="Baskerville Old Face" w:eastAsiaTheme="minorHAnsi" w:hAnsi="Baskerville Old Face"/>
+          <w:i/>
+          <w:iCs/>
+          <w:sz w:val="24"/>
+          <w:szCs w:val="24"/>
+        </w:rPr>
+        <w:t>:ext:domain.org:atype</w:t>
+      </w:r>
+      <w:proofErr w:type="spellEnd"/>
       <w:r>
         <w:rPr>
           <w:rStyle w:val="CodiceHTML"/>
@@ -4864,7 +5192,6 @@
         <w:rPr>
           <w:noProof/>
         </w:rPr>
-        <w:lastRenderedPageBreak/>
         <w:drawing>
           <wp:inline distT="0" distB="0" distL="0" distR="0" wp14:anchorId="4186253F" wp14:editId="62F9A3FB">
             <wp:extent cx="2729552" cy="2223642"/>
@@ -4913,14 +5240,27 @@
       <w:r>
         <w:t xml:space="preserve">Figure </w:t>
       </w:r>
-      <w:fldSimple w:instr=" SEQ Figure \* ARABIC ">
-        <w:r>
-          <w:rPr>
-            <w:noProof/>
-          </w:rPr>
-          <w:t>9</w:t>
-        </w:r>
-      </w:fldSimple>
+      <w:r>
+        <w:fldChar w:fldCharType="begin"/>
+      </w:r>
+      <w:r>
+        <w:instrText xml:space="preserve"> SEQ Figure \* ARABIC </w:instrText>
+      </w:r>
+      <w:r>
+        <w:fldChar w:fldCharType="separate"/>
+      </w:r>
+      <w:r>
+        <w:rPr>
+          <w:noProof/>
+        </w:rPr>
+        <w:t>9</w:t>
+      </w:r>
+      <w:r>
+        <w:rPr>
+          <w:noProof/>
+        </w:rPr>
+        <w:fldChar w:fldCharType="end"/>
+      </w:r>
       <w:r>
         <w:t>. Summary of possible Type Name Format (TNF)</w:t>
       </w:r>
@@ -5127,7 +5467,7 @@
           <w:color w:val="000000"/>
           <w:szCs w:val="24"/>
         </w:rPr>
-        <w:t>Website</w:t>
+        <w:t>w</w:t>
       </w:r>
       <w:r>
         <w:rPr>
@@ -5135,7 +5475,7 @@
           <w:color w:val="000000"/>
           <w:szCs w:val="24"/>
         </w:rPr>
-        <w:t xml:space="preserve"> that wants to use NFC features for the first time it will prompt in the page a request to use it</w:t>
+        <w:t>ebsite</w:t>
       </w:r>
       <w:r>
         <w:rPr>
@@ -5143,7 +5483,55 @@
           <w:color w:val="000000"/>
           <w:szCs w:val="24"/>
         </w:rPr>
-        <w:t>. It is also going to prompt a message asking to turn on the NFC on the device in case it is off, while is not going to show anything if the feature is not compatible with the device (e.g. iOS smartphones).</w:t>
+        <w:t xml:space="preserve"> that wants to use NFC features for the first time</w:t>
+      </w:r>
+      <w:r>
+        <w:rPr>
+          <w:rFonts w:cs="Arial"/>
+          <w:color w:val="000000"/>
+          <w:szCs w:val="24"/>
+        </w:rPr>
+        <w:t>,</w:t>
+      </w:r>
+      <w:r>
+        <w:rPr>
+          <w:rFonts w:cs="Arial"/>
+          <w:color w:val="000000"/>
+          <w:szCs w:val="24"/>
+        </w:rPr>
+        <w:t xml:space="preserve"> it will prompt </w:t>
+      </w:r>
+      <w:r>
+        <w:rPr>
+          <w:rFonts w:cs="Arial"/>
+          <w:color w:val="000000"/>
+          <w:szCs w:val="24"/>
+        </w:rPr>
+        <w:t>a request to use it in the page</w:t>
+      </w:r>
+      <w:r>
+        <w:rPr>
+          <w:rFonts w:cs="Arial"/>
+          <w:color w:val="000000"/>
+          <w:szCs w:val="24"/>
+        </w:rPr>
+        <w:t xml:space="preserve">. It is also going to prompt a message asking to turn on the NFC on the device in case it is off, while </w:t>
+      </w:r>
+      <w:r>
+        <w:rPr>
+          <w:rFonts w:cs="Arial"/>
+          <w:color w:val="000000"/>
+          <w:szCs w:val="24"/>
+        </w:rPr>
+        <w:t xml:space="preserve">it </w:t>
+      </w:r>
+      <w:r>
+        <w:rPr>
+          <w:rFonts w:cs="Arial"/>
+          <w:color w:val="000000"/>
+          <w:szCs w:val="24"/>
+        </w:rPr>
+        <w:t>is not going to show anything if the feature is not compatible with the device (e.g. iOS smartphones).</w:t>
       </w:r>
     </w:p>
     <w:p>
@@ -5221,14 +5609,27 @@
       <w:r>
         <w:t xml:space="preserve">Figure </w:t>
       </w:r>
-      <w:fldSimple w:instr=" SEQ Figure \* ARABIC ">
-        <w:r>
-          <w:rPr>
-            <w:noProof/>
-          </w:rPr>
-          <w:t>10</w:t>
-        </w:r>
-      </w:fldSimple>
+      <w:r>
+        <w:fldChar w:fldCharType="begin"/>
+      </w:r>
+      <w:r>
+        <w:instrText xml:space="preserve"> SEQ Figure \* ARABIC </w:instrText>
+      </w:r>
+      <w:r>
+        <w:fldChar w:fldCharType="separate"/>
+      </w:r>
+      <w:r>
+        <w:rPr>
+          <w:noProof/>
+        </w:rPr>
+        <w:t>10</w:t>
+      </w:r>
+      <w:r>
+        <w:rPr>
+          <w:noProof/>
+        </w:rPr>
+        <w:fldChar w:fldCharType="end"/>
+      </w:r>
       <w:r>
         <w:t xml:space="preserve">. Example of </w:t>
       </w:r>
@@ -5264,7 +5665,6 @@
         <w:rPr>
           <w:szCs w:val="24"/>
         </w:rPr>
-        <w:lastRenderedPageBreak/>
         <w:t xml:space="preserve">This new enhancement released on January 2020 gives the developers a lot of new potential in various use cases </w:t>
       </w:r>
       <w:sdt>
@@ -5327,6 +5727,9 @@
         <w:t xml:space="preserve">The benefit of the NFC along with an ad hoc Web Application </w:t>
       </w:r>
       <w:r>
+        <w:t xml:space="preserve">is that it </w:t>
+      </w:r>
+      <w:r>
         <w:t>can improve the UX (User Experience) by making the user interact with the surrounding environment</w:t>
       </w:r>
       <w:r>
@@ -5335,7 +5738,13 @@
     </w:p>
     <w:p>
       <w:r>
-        <w:t xml:space="preserve">Hopefully, this Web API will be available in most of the modern mobile browser so that the developers can create more sophisticated solutions overtime. It has the potential of relieving the people from downloading ad hoc native applications on the mobile for simple use case scenarios. </w:t>
+        <w:t xml:space="preserve">Hopefully, this Web API will be available in most of the modern mobile browser so that the developers can create more sophisticated solutions overtime. It has the potential of relieving the </w:t>
+      </w:r>
+      <w:r>
+        <w:t>users</w:t>
+      </w:r>
+      <w:r>
+        <w:t xml:space="preserve"> from downloading ad hoc native applications on the mobile for simple use case scenarios. </w:t>
       </w:r>
     </w:p>
     <w:p>
@@ -5411,10 +5820,16 @@
         <w:t>Google Pay</w:t>
       </w:r>
       <w:r>
-        <w:t xml:space="preserve"> has a mobile application that links to the user payment information to create an online payment system and digital wallet. It was </w:t>
-      </w:r>
-      <w:r>
-        <w:t xml:space="preserve">developed by Google in 2015, known initially under the name of </w:t>
+        <w:t xml:space="preserve"> has a mobile application that links to the user</w:t>
+      </w:r>
+      <w:r>
+        <w:t>’s</w:t>
+      </w:r>
+      <w:r>
+        <w:t xml:space="preserve"> payment information to create an online payment system and digital wallet. It was </w:t>
+      </w:r>
+      <w:r>
+        <w:t xml:space="preserve">developed by Google in 2015, known initially under the name </w:t>
       </w:r>
       <w:r>
         <w:t xml:space="preserve">“Google Wallet” and later merged with “Android Pay” </w:t>
@@ -5454,8 +5869,13 @@
       <w:r>
         <w:t xml:space="preserve">, </w:t>
       </w:r>
-      <w:r>
-        <w:t xml:space="preserve">credit </w:t>
+      <w:proofErr w:type="gramStart"/>
+      <w:r>
+        <w:t>credit</w:t>
+      </w:r>
+      <w:proofErr w:type="gramEnd"/>
+      <w:r>
+        <w:t xml:space="preserve"> </w:t>
       </w:r>
       <w:r>
         <w:t xml:space="preserve">and debit </w:t>
@@ -5469,7 +5889,13 @@
     </w:p>
     <w:p>
       <w:r>
-        <w:t xml:space="preserve">There are two aspects relevant in the e-wallet. First, the loyalty card system that asks the user to add the details of a physical card of the store by either camera scansion or manual enter. </w:t>
+        <w:t xml:space="preserve">There are two aspects relevant in the e-wallet. First, the loyalty card system that asks the user to add the details of a physical card of the store by either camera scansion or </w:t>
+      </w:r>
+      <w:r>
+        <w:t>entering manually</w:t>
+      </w:r>
+      <w:r>
+        <w:t xml:space="preserve">. </w:t>
       </w:r>
       <w:r>
         <w:t xml:space="preserve">After the card details are successfully added in, the app generates a barcode representing the loyalty card. </w:t>
@@ -5484,10 +5910,24 @@
         <w:t>the HCE</w:t>
       </w:r>
       <w:r>
-        <w:t xml:space="preserve"> (Host Card Emulation) to recreate a previously added credit card to make a payment at the POS (Point Of Sale).</w:t>
-      </w:r>
-      <w:r>
-        <w:t xml:space="preserve"> Note that the app does not send exactly the card details but instead it uses a one-time security code that represents the user account information </w:t>
+        <w:t xml:space="preserve"> (Host Card Emulation) to recreate a previously added credit card to make a payment at the POS (Point </w:t>
+      </w:r>
+      <w:proofErr w:type="gramStart"/>
+      <w:r>
+        <w:t>Of</w:t>
+      </w:r>
+      <w:proofErr w:type="gramEnd"/>
+      <w:r>
+        <w:t xml:space="preserve"> Sale).</w:t>
+      </w:r>
+      <w:r>
+        <w:t xml:space="preserve"> Note that the app does not send </w:t>
+      </w:r>
+      <w:r>
+        <w:t xml:space="preserve">the exact </w:t>
+      </w:r>
+      <w:r>
+        <w:t xml:space="preserve">card details but instead it uses a one-time security code that represents the user account information </w:t>
       </w:r>
       <w:sdt>
         <w:sdtPr>
@@ -5563,6 +6003,7 @@
         <w:ind w:left="567" w:hanging="283"/>
       </w:pPr>
       <w:r>
+        <w:lastRenderedPageBreak/>
         <w:t>Secure and reliable</w:t>
       </w:r>
       <w:r>
@@ -5649,7 +6090,15 @@
         <w:t>running Lollipop 5.0</w:t>
       </w:r>
       <w:r>
-        <w:t xml:space="preserve"> (released on June 2014) or higher.</w:t>
+        <w:t xml:space="preserve"> (released </w:t>
+      </w:r>
+      <w:proofErr w:type="gramStart"/>
+      <w:r>
+        <w:t>on</w:t>
+      </w:r>
+      <w:proofErr w:type="gramEnd"/>
+      <w:r>
+        <w:t xml:space="preserve"> June 2014) or higher.</w:t>
       </w:r>
     </w:p>
     <w:p>
@@ -5740,7 +6189,6 @@
         <w:pStyle w:val="Titolo3"/>
       </w:pPr>
       <w:r>
-        <w:lastRenderedPageBreak/>
         <w:t>Apple Pay</w:t>
       </w:r>
       <w:r>
@@ -5857,7 +6305,15 @@
         <w:t xml:space="preserve">Available on the Apple devices </w:t>
       </w:r>
       <w:r>
-        <w:t xml:space="preserve">from iPhone 6 (released on September 2014) onwards and Apple Watches. Some iPads can have the </w:t>
+        <w:t xml:space="preserve">from iPhone 6 (released </w:t>
+      </w:r>
+      <w:proofErr w:type="gramStart"/>
+      <w:r>
+        <w:t>on</w:t>
+      </w:r>
+      <w:proofErr w:type="gramEnd"/>
+      <w:r>
+        <w:t xml:space="preserve"> September 2014) onwards and Apple Watches. Some iPads can have the </w:t>
       </w:r>
       <w:r>
         <w:t xml:space="preserve">software </w:t>
@@ -6104,7 +6560,15 @@
         </w:sdtContent>
       </w:sdt>
       <w:r>
-        <w:t xml:space="preserve">. Released on August 2015 and </w:t>
+        <w:t xml:space="preserve">. Released </w:t>
+      </w:r>
+      <w:proofErr w:type="gramStart"/>
+      <w:r>
+        <w:t>on</w:t>
+      </w:r>
+      <w:proofErr w:type="gramEnd"/>
+      <w:r>
+        <w:t xml:space="preserve"> August 2015 and </w:t>
       </w:r>
       <w:r>
         <w:t>available on most devices from Galaxy Note 5 onwards</w:t>
@@ -6206,7 +6670,15 @@
     </w:p>
     <w:p>
       <w:r>
-        <w:t>Similar to the previous payments systems but with the difference</w:t>
+        <w:t xml:space="preserve">It is </w:t>
+      </w:r>
+      <w:proofErr w:type="gramStart"/>
+      <w:r>
+        <w:t>similar to</w:t>
+      </w:r>
+      <w:proofErr w:type="gramEnd"/>
+      <w:r>
+        <w:t xml:space="preserve"> the previous payments systems but with the difference</w:t>
       </w:r>
       <w:r>
         <w:t xml:space="preserve"> that</w:t>
@@ -6242,7 +6714,6 @@
         <w:t xml:space="preserve">Chinese </w:t>
       </w:r>
       <w:r>
-        <w:lastRenderedPageBreak/>
         <w:t xml:space="preserve">underground turnstiles </w:t>
       </w:r>
       <w:sdt>
@@ -6645,7 +7116,15 @@
         <w:t xml:space="preserve">Close to </w:t>
       </w:r>
       <w:r>
-        <w:t xml:space="preserve">the aforementioned ideas, PayPal have developed this application to allow PayPal </w:t>
+        <w:t xml:space="preserve">the </w:t>
+      </w:r>
+      <w:proofErr w:type="gramStart"/>
+      <w:r>
+        <w:t>aforementioned ideas</w:t>
+      </w:r>
+      <w:proofErr w:type="gramEnd"/>
+      <w:r>
+        <w:t xml:space="preserve">, PayPal have developed this application to allow PayPal </w:t>
       </w:r>
       <w:r>
         <w:t>customers</w:t>
@@ -6825,6 +7304,7 @@
         <w:pStyle w:val="Titolo4"/>
       </w:pPr>
       <w:r>
+        <w:lastRenderedPageBreak/>
         <w:t>Loopy Loyalty - PassKit</w:t>
       </w:r>
     </w:p>
@@ -7039,7 +7519,6 @@
           <w:rFonts w:ascii="Baskerville Old Face" w:hAnsi="Baskerville Old Face"/>
           <w:sz w:val="24"/>
         </w:rPr>
-        <w:lastRenderedPageBreak/>
         <w:t xml:space="preserve">The retailer has the option of choosing the number of stamps to give and redeem rewards if available (see </w:t>
       </w:r>
       <w:r>
@@ -7131,14 +7610,30 @@
           <w:rFonts w:ascii="Baskerville Old Face" w:hAnsi="Baskerville Old Face"/>
           <w:sz w:val="24"/>
         </w:rPr>
-        <w:t xml:space="preserve">options selected, the customer will have the </w:t>
-      </w:r>
-      <w:r>
-        <w:rPr>
-          <w:rFonts w:ascii="Baskerville Old Face" w:hAnsi="Baskerville Old Face"/>
-          <w:sz w:val="24"/>
-        </w:rPr>
-        <w:t xml:space="preserve"> loyalty </w:t>
+        <w:t xml:space="preserve">options selected, the customer will have </w:t>
+      </w:r>
+      <w:proofErr w:type="gramStart"/>
+      <w:r>
+        <w:rPr>
+          <w:rFonts w:ascii="Baskerville Old Face" w:hAnsi="Baskerville Old Face"/>
+          <w:sz w:val="24"/>
+        </w:rPr>
+        <w:t xml:space="preserve">the </w:t>
+      </w:r>
+      <w:r>
+        <w:rPr>
+          <w:rFonts w:ascii="Baskerville Old Face" w:hAnsi="Baskerville Old Face"/>
+          <w:sz w:val="24"/>
+        </w:rPr>
+        <w:t xml:space="preserve"> loyalty</w:t>
+      </w:r>
+      <w:proofErr w:type="gramEnd"/>
+      <w:r>
+        <w:rPr>
+          <w:rFonts w:ascii="Baskerville Old Face" w:hAnsi="Baskerville Old Face"/>
+          <w:sz w:val="24"/>
+        </w:rPr>
+        <w:t xml:space="preserve"> </w:t>
       </w:r>
       <w:r>
         <w:rPr>
@@ -7221,14 +7716,27 @@
       <w:r>
         <w:t xml:space="preserve">Figure </w:t>
       </w:r>
-      <w:fldSimple w:instr=" SEQ Figure \* ARABIC ">
-        <w:r>
-          <w:rPr>
-            <w:noProof/>
-          </w:rPr>
-          <w:t>11</w:t>
-        </w:r>
-      </w:fldSimple>
+      <w:r>
+        <w:fldChar w:fldCharType="begin"/>
+      </w:r>
+      <w:r>
+        <w:instrText xml:space="preserve"> SEQ Figure \* ARABIC </w:instrText>
+      </w:r>
+      <w:r>
+        <w:fldChar w:fldCharType="separate"/>
+      </w:r>
+      <w:r>
+        <w:rPr>
+          <w:noProof/>
+        </w:rPr>
+        <w:t>11</w:t>
+      </w:r>
+      <w:r>
+        <w:rPr>
+          <w:noProof/>
+        </w:rPr>
+        <w:fldChar w:fldCharType="end"/>
+      </w:r>
       <w:bookmarkEnd w:id="14"/>
       <w:r>
         <w:t>. Options for stamp record on Loopy Loyalty</w:t>
@@ -7259,6 +7767,7 @@
         <w:pStyle w:val="Titolo3"/>
       </w:pPr>
       <w:r>
+        <w:lastRenderedPageBreak/>
         <w:t>Embargo</w:t>
       </w:r>
     </w:p>
@@ -7407,7 +7916,6 @@
         <w:rPr>
           <w:noProof/>
         </w:rPr>
-        <w:lastRenderedPageBreak/>
         <w:drawing>
           <wp:inline distT="0" distB="0" distL="0" distR="0" wp14:anchorId="0C0D83F5" wp14:editId="0D4B6CC0">
             <wp:extent cx="3534770" cy="3200326"/>
@@ -7460,14 +7968,27 @@
       <w:r>
         <w:t xml:space="preserve">Figure </w:t>
       </w:r>
-      <w:fldSimple w:instr=" SEQ Figure \* ARABIC ">
-        <w:r>
-          <w:rPr>
-            <w:noProof/>
-          </w:rPr>
-          <w:t>12</w:t>
-        </w:r>
-      </w:fldSimple>
+      <w:r>
+        <w:fldChar w:fldCharType="begin"/>
+      </w:r>
+      <w:r>
+        <w:instrText xml:space="preserve"> SEQ Figure \* ARABIC </w:instrText>
+      </w:r>
+      <w:r>
+        <w:fldChar w:fldCharType="separate"/>
+      </w:r>
+      <w:r>
+        <w:rPr>
+          <w:noProof/>
+        </w:rPr>
+        <w:t>12</w:t>
+      </w:r>
+      <w:r>
+        <w:rPr>
+          <w:noProof/>
+        </w:rPr>
+        <w:fldChar w:fldCharType="end"/>
+      </w:r>
       <w:bookmarkEnd w:id="15"/>
       <w:r>
         <w:t>. Embargo App screenshot example from the Google Play Store</w:t>
@@ -7548,7 +8069,15 @@
         <w:ind w:left="567" w:hanging="283"/>
       </w:pPr>
       <w:r>
-        <w:t>It works similar to the NFC, but it uses Bluetooth, GPS and Wi-Fi</w:t>
+        <w:t xml:space="preserve">It works </w:t>
+      </w:r>
+      <w:proofErr w:type="gramStart"/>
+      <w:r>
+        <w:t>similar to</w:t>
+      </w:r>
+      <w:proofErr w:type="gramEnd"/>
+      <w:r>
+        <w:t xml:space="preserve"> the NFC, but it uses Bluetooth, GPS and Wi-Fi</w:t>
       </w:r>
       <w:r>
         <w:t>.</w:t>
@@ -7621,7 +8150,24 @@
           <w:rFonts w:ascii="Baskerville Old Face" w:hAnsi="Baskerville Old Face"/>
           <w:sz w:val="24"/>
         </w:rPr>
-        <w:t>The user must have Bluetooth, GPS and Wi-Fi enabled in order to work</w:t>
+        <w:lastRenderedPageBreak/>
+        <w:t xml:space="preserve">The user must have Bluetooth, GPS and Wi-Fi enabled </w:t>
+      </w:r>
+      <w:proofErr w:type="gramStart"/>
+      <w:r>
+        <w:rPr>
+          <w:rFonts w:ascii="Baskerville Old Face" w:hAnsi="Baskerville Old Face"/>
+          <w:sz w:val="24"/>
+        </w:rPr>
+        <w:t>in order to</w:t>
+      </w:r>
+      <w:proofErr w:type="gramEnd"/>
+      <w:r>
+        <w:rPr>
+          <w:rFonts w:ascii="Baskerville Old Face" w:hAnsi="Baskerville Old Face"/>
+          <w:sz w:val="24"/>
+        </w:rPr>
+        <w:t xml:space="preserve"> work</w:t>
       </w:r>
       <w:r>
         <w:rPr>
@@ -7695,7 +8241,7 @@
             <w:fldChar w:fldCharType="begin"/>
           </w:r>
           <w:r>
-            <w:instrText xml:space="preserve"> CITATION Gue20 \l 2057 </w:instrText>
+            <w:instrText xml:space="preserve">CITATION Gue20 \l 2057 </w:instrText>
           </w:r>
           <w:r>
             <w:fldChar w:fldCharType="separate"/>
@@ -7704,7 +8250,7 @@
             <w:rPr>
               <w:noProof/>
             </w:rPr>
-            <w:t>(Author, 2020)</w:t>
+            <w:t>(Haines, 2020)</w:t>
           </w:r>
           <w:r>
             <w:fldChar w:fldCharType="end"/>
@@ -7712,7 +8258,7 @@
         </w:sdtContent>
       </w:sdt>
       <w:r>
-        <w:t xml:space="preserve">. Like to the RFID active mode (see </w:t>
+        <w:t xml:space="preserve">. Like the RFID active mode (see </w:t>
       </w:r>
       <w:r>
         <w:fldChar w:fldCharType="begin"/>
@@ -7789,24 +8335,32 @@
         </w:sdtContent>
       </w:sdt>
       <w:r>
-        <w:t xml:space="preserve"> that makes </w:t>
+        <w:t xml:space="preserve"> </w:t>
+      </w:r>
+      <w:r>
+        <w:t>which</w:t>
+      </w:r>
+      <w:r>
+        <w:t xml:space="preserve"> makes </w:t>
       </w:r>
       <w:r>
         <w:t>the solution</w:t>
       </w:r>
       <w:r>
-        <w:t xml:space="preserve"> more </w:t>
-      </w:r>
-      <w:r>
-        <w:lastRenderedPageBreak/>
-        <w:t>limited depending on the companies budget.</w:t>
-      </w:r>
-      <w:r>
-        <w:t xml:space="preserve"> That was the major reason to not choose this technology for this project implementation.</w:t>
+        <w:t xml:space="preserve"> more limited depending on the companies budget.</w:t>
       </w:r>
       <w:r>
         <w:t xml:space="preserve"> </w:t>
       </w:r>
+      <w:r>
+        <w:t>This</w:t>
+      </w:r>
+      <w:r>
+        <w:t xml:space="preserve"> was the major reason to not choose this technology for this project implementation.</w:t>
+      </w:r>
+      <w:r>
+        <w:t xml:space="preserve"> </w:t>
+      </w:r>
     </w:p>
     <w:p>
       <w:pPr>
@@ -7833,13 +8387,25 @@
         <w:t xml:space="preserve">you can </w:t>
       </w:r>
       <w:r>
-        <w:t xml:space="preserve">buy products in </w:t>
+        <w:t xml:space="preserve">buy products </w:t>
+      </w:r>
+      <w:r>
+        <w:t>from</w:t>
+      </w:r>
+      <w:r>
+        <w:t xml:space="preserve"> </w:t>
       </w:r>
       <w:r>
         <w:t>selected retailers</w:t>
       </w:r>
       <w:r>
-        <w:t xml:space="preserve"> by using only NFC feature in the smartphone. The user</w:t>
+        <w:t xml:space="preserve"> by using only </w:t>
+      </w:r>
+      <w:r>
+        <w:t xml:space="preserve">the </w:t>
+      </w:r>
+      <w:r>
+        <w:t>NFC feature in the smartphone. The user</w:t>
       </w:r>
       <w:r>
         <w:t xml:space="preserve"> </w:t>
@@ -8375,6 +8941,7 @@
         <w:pStyle w:val="Titolo3"/>
       </w:pPr>
       <w:r>
+        <w:lastRenderedPageBreak/>
         <w:t>Branded</w:t>
       </w:r>
       <w:r>
@@ -8383,11 +8950,22 @@
     </w:p>
     <w:p>
       <w:r>
-        <w:t>This section covers an overall overview of the existing loyalty mobile application available from different brands such Costa Coffee and Tesco. It is focused on Caff</w:t>
+        <w:t>This section covers an overview of the existing loyalty mobile application available from different brands such</w:t>
+      </w:r>
+      <w:r>
+        <w:t xml:space="preserve"> as</w:t>
+      </w:r>
+      <w:r>
+        <w:t xml:space="preserve"> Costa Coffee and Tesco. It is focused on </w:t>
+      </w:r>
+      <w:proofErr w:type="spellStart"/>
+      <w:r>
+        <w:t>Caff</w:t>
       </w:r>
       <w:r>
         <w:t>è</w:t>
       </w:r>
+      <w:proofErr w:type="spellEnd"/>
       <w:r>
         <w:t xml:space="preserve"> Nero </w:t>
       </w:r>
@@ -8404,7 +8982,15 @@
         <w:t xml:space="preserve"> </w:t>
       </w:r>
       <w:r>
-        <w:t xml:space="preserve">the most similar to the intended </w:t>
+        <w:t xml:space="preserve">the most </w:t>
+      </w:r>
+      <w:proofErr w:type="gramStart"/>
+      <w:r>
+        <w:t>similar to</w:t>
+      </w:r>
+      <w:proofErr w:type="gramEnd"/>
+      <w:r>
+        <w:t xml:space="preserve"> the intended </w:t>
       </w:r>
       <w:r>
         <w:t>development</w:t>
@@ -8477,11 +9063,27 @@
     </w:p>
     <w:p>
       <w:r>
-        <w:lastRenderedPageBreak/>
-        <w:t xml:space="preserve">The paper stamp card is like the other popular versions of it. The customer buys a coffee and earns a stamp as a form of loyalty point. After collecting ten stamps, the customer is rewarded with a free coffee. </w:t>
-      </w:r>
-      <w:r>
-        <w:t>Usually is the cashier that marks the stamp on the card.</w:t>
+        <w:t xml:space="preserve">The paper stamp card is </w:t>
+      </w:r>
+      <w:proofErr w:type="gramStart"/>
+      <w:r>
+        <w:t>similar to</w:t>
+      </w:r>
+      <w:proofErr w:type="gramEnd"/>
+      <w:r>
+        <w:t xml:space="preserve"> the ones provided by other popular brands</w:t>
+      </w:r>
+      <w:r>
+        <w:t xml:space="preserve">. The customer buys a coffee and earns a stamp as a form of loyalty point. After collecting ten stamps, the customer is rewarded with a free coffee. </w:t>
+      </w:r>
+      <w:r>
+        <w:t>Usually</w:t>
+      </w:r>
+      <w:r>
+        <w:t xml:space="preserve"> it</w:t>
+      </w:r>
+      <w:r>
+        <w:t xml:space="preserve"> is the cashier that marks the stamp on the card.</w:t>
       </w:r>
     </w:p>
     <w:p>
@@ -8532,7 +9134,19 @@
         <w:t>This product has the same results of the goal of this project</w:t>
       </w:r>
       <w:r>
-        <w:t>. The difference is in the technology used, this project has the intent to use NFC and avoid the customer to download any app.</w:t>
+        <w:t>. The difference is in the technology used</w:t>
+      </w:r>
+      <w:r>
+        <w:t>. T</w:t>
+      </w:r>
+      <w:r>
+        <w:t>his project has the intent to use NFC and avoid the</w:t>
+      </w:r>
+      <w:r>
+        <w:t xml:space="preserve"> need for the</w:t>
+      </w:r>
+      <w:r>
+        <w:t xml:space="preserve"> customer to download an app.</w:t>
       </w:r>
     </w:p>
     <w:p>
@@ -8699,11 +9313,16 @@
         <w:ind w:left="567" w:hanging="283"/>
       </w:pPr>
       <w:r>
-        <w:t>Can be used only within Caff</w:t>
+        <w:t xml:space="preserve">Can be used only within </w:t>
+      </w:r>
+      <w:proofErr w:type="spellStart"/>
+      <w:r>
+        <w:t>Caff</w:t>
       </w:r>
       <w:r>
         <w:t>è</w:t>
       </w:r>
+      <w:proofErr w:type="spellEnd"/>
       <w:r>
         <w:t xml:space="preserve"> Nero shops.</w:t>
       </w:r>
@@ -8738,6 +9357,7 @@
         <w:rPr>
           <w:noProof/>
         </w:rPr>
+        <w:lastRenderedPageBreak/>
         <w:drawing>
           <wp:inline distT="0" distB="0" distL="0" distR="0" wp14:anchorId="35AB0799" wp14:editId="2340C276">
             <wp:extent cx="5654000" cy="2450465"/>
@@ -8793,14 +9413,27 @@
       <w:r>
         <w:t xml:space="preserve">Figure </w:t>
       </w:r>
-      <w:fldSimple w:instr=" SEQ Figure \* ARABIC ">
-        <w:r>
-          <w:rPr>
-            <w:noProof/>
-          </w:rPr>
-          <w:t>13</w:t>
-        </w:r>
-      </w:fldSimple>
+      <w:r>
+        <w:fldChar w:fldCharType="begin"/>
+      </w:r>
+      <w:r>
+        <w:instrText xml:space="preserve"> SEQ Figure \* ARABIC </w:instrText>
+      </w:r>
+      <w:r>
+        <w:fldChar w:fldCharType="separate"/>
+      </w:r>
+      <w:r>
+        <w:rPr>
+          <w:noProof/>
+        </w:rPr>
+        <w:t>13</w:t>
+      </w:r>
+      <w:r>
+        <w:rPr>
+          <w:noProof/>
+        </w:rPr>
+        <w:fldChar w:fldCharType="end"/>
+      </w:r>
       <w:r>
         <w:t>.</w:t>
       </w:r>
@@ -8821,7 +9454,6 @@
         <w:rPr>
           <w:szCs w:val="20"/>
         </w:rPr>
-        <w:lastRenderedPageBreak/>
         <w:t xml:space="preserve"> </w:t>
       </w:r>
       <w:bookmarkEnd w:id="18"/>
@@ -8939,11 +9571,16 @@
     </w:p>
     <w:p>
       <w:r>
-        <w:t>Gregg’s Rewards and Costa Coffee Club are relatively similar to the Caff</w:t>
+        <w:t xml:space="preserve">Gregg’s Rewards and Costa Coffee Club are relatively similar to the </w:t>
+      </w:r>
+      <w:proofErr w:type="spellStart"/>
+      <w:r>
+        <w:t>Caff</w:t>
       </w:r>
       <w:r>
         <w:t>è</w:t>
       </w:r>
+      <w:proofErr w:type="spellEnd"/>
       <w:r>
         <w:t xml:space="preserve"> Nero scenario (see </w:t>
       </w:r>
@@ -8982,8 +9619,13 @@
       <w:r>
         <w:t xml:space="preserve">Review </w:t>
       </w:r>
-      <w:r>
-        <w:t>Of Tools And</w:t>
+      <w:proofErr w:type="gramStart"/>
+      <w:r>
+        <w:t>Of</w:t>
+      </w:r>
+      <w:proofErr w:type="gramEnd"/>
+      <w:r>
+        <w:t xml:space="preserve"> Tools And</w:t>
       </w:r>
       <w:r>
         <w:t xml:space="preserve"> Techniques</w:t>
@@ -8991,7 +9633,15 @@
     </w:p>
     <w:p>
       <w:r>
-        <w:t>There is a variety of tools to work with NFC. In this section an analysis is carried on to give a list of possible approach</w:t>
+        <w:t xml:space="preserve">There is a variety of tools to work with NFC. In this section an analysis is carried on </w:t>
+      </w:r>
+      <w:proofErr w:type="gramStart"/>
+      <w:r>
+        <w:t>to give</w:t>
+      </w:r>
+      <w:proofErr w:type="gramEnd"/>
+      <w:r>
+        <w:t xml:space="preserve"> a list of possible approach</w:t>
       </w:r>
       <w:r>
         <w:t xml:space="preserve"> for the intended solution. </w:t>
@@ -9082,20 +9732,41 @@
       <w:r>
         <w:t xml:space="preserve">Figure </w:t>
       </w:r>
-      <w:fldSimple w:instr=" SEQ Figure \* ARABIC ">
-        <w:r>
-          <w:rPr>
-            <w:noProof/>
-          </w:rPr>
-          <w:t>14</w:t>
-        </w:r>
-      </w:fldSimple>
+      <w:r>
+        <w:fldChar w:fldCharType="begin"/>
+      </w:r>
+      <w:r>
+        <w:instrText xml:space="preserve"> SEQ Figure \* ARABIC </w:instrText>
+      </w:r>
+      <w:r>
+        <w:fldChar w:fldCharType="separate"/>
+      </w:r>
+      <w:r>
+        <w:rPr>
+          <w:noProof/>
+        </w:rPr>
+        <w:t>14</w:t>
+      </w:r>
+      <w:r>
+        <w:rPr>
+          <w:noProof/>
+        </w:rPr>
+        <w:fldChar w:fldCharType="end"/>
+      </w:r>
       <w:bookmarkEnd w:id="20"/>
       <w:r>
         <w:t>. NFC application search result on Google Play</w:t>
       </w:r>
       <w:r>
-        <w:t xml:space="preserve"> (Search made on July 2020)</w:t>
+        <w:t xml:space="preserve"> (Search made </w:t>
+      </w:r>
+      <w:proofErr w:type="gramStart"/>
+      <w:r>
+        <w:t>on</w:t>
+      </w:r>
+      <w:proofErr w:type="gramEnd"/>
+      <w:r>
+        <w:t xml:space="preserve"> July 2020)</w:t>
       </w:r>
     </w:p>
     <w:p>
@@ -9133,7 +9804,13 @@
         <w:t>. Also, even if the user did not have any application installed, it can automatically respond to the data inside the tags</w:t>
       </w:r>
       <w:r>
-        <w:t xml:space="preserve"> because of Android</w:t>
+        <w:t xml:space="preserve"> because of </w:t>
+      </w:r>
+      <w:r>
+        <w:t xml:space="preserve">the </w:t>
+      </w:r>
+      <w:r>
+        <w:t>Android</w:t>
       </w:r>
       <w:r>
         <w:t xml:space="preserve"> OS</w:t>
@@ -9220,7 +9897,6 @@
           <w:sz w:val="24"/>
           <w:szCs w:val="28"/>
         </w:rPr>
-        <w:lastRenderedPageBreak/>
         <w:t>Limited only by the specification of the device.</w:t>
       </w:r>
     </w:p>
@@ -9386,8 +10062,13 @@
       </w:r>
     </w:p>
     <w:p>
-      <w:r>
-        <w:t xml:space="preserve">Similar to the previous technique (see </w:t>
+      <w:proofErr w:type="gramStart"/>
+      <w:r>
+        <w:t>Similar to</w:t>
+      </w:r>
+      <w:proofErr w:type="gramEnd"/>
+      <w:r>
+        <w:t xml:space="preserve"> the previous technique (see </w:t>
       </w:r>
       <w:r>
         <w:fldChar w:fldCharType="begin"/>
@@ -9408,7 +10089,13 @@
         <w:t xml:space="preserve">), iOS applications are subject to the same features and problems. Unlike Android, the possibility to read and write from NFC tags on </w:t>
       </w:r>
       <w:r>
-        <w:t xml:space="preserve">iOS has been introduced only in the fall of 2019 even though the capability was already in the devices long ago </w:t>
+        <w:t xml:space="preserve">iOS has been introduced only in the </w:t>
+      </w:r>
+      <w:r>
+        <w:t>Autumn</w:t>
+      </w:r>
+      <w:r>
+        <w:t xml:space="preserve"> of 2019 even though the capability was already in the devices long ago </w:t>
       </w:r>
       <w:sdt>
         <w:sdtPr>
@@ -9499,14 +10186,27 @@
       <w:r>
         <w:t xml:space="preserve">Figure </w:t>
       </w:r>
-      <w:fldSimple w:instr=" SEQ Figure \* ARABIC ">
-        <w:r>
-          <w:rPr>
-            <w:noProof/>
-          </w:rPr>
-          <w:t>15</w:t>
-        </w:r>
-      </w:fldSimple>
+      <w:r>
+        <w:fldChar w:fldCharType="begin"/>
+      </w:r>
+      <w:r>
+        <w:instrText xml:space="preserve"> SEQ Figure \* ARABIC </w:instrText>
+      </w:r>
+      <w:r>
+        <w:fldChar w:fldCharType="separate"/>
+      </w:r>
+      <w:r>
+        <w:rPr>
+          <w:noProof/>
+        </w:rPr>
+        <w:t>15</w:t>
+      </w:r>
+      <w:r>
+        <w:rPr>
+          <w:noProof/>
+        </w:rPr>
+        <w:fldChar w:fldCharType="end"/>
+      </w:r>
       <w:r>
         <w:t>. NFC features enabled on iOS smartphones</w:t>
       </w:r>
@@ -9664,12 +10364,19 @@
         </w:sdtContent>
       </w:sdt>
       <w:r>
-        <w:t>. This gives the opportunity to design a Web App with NFC features to enhance the UX like never before.</w:t>
-      </w:r>
-    </w:p>
-    <w:p>
-      <w:r>
-        <w:lastRenderedPageBreak/>
+        <w:t xml:space="preserve">. This gives the opportunity to design a Web App with NFC features to enhance the UX like </w:t>
+      </w:r>
+      <w:proofErr w:type="gramStart"/>
+      <w:r>
+        <w:t>never before</w:t>
+      </w:r>
+      <w:proofErr w:type="gramEnd"/>
+      <w:r>
+        <w:t>.</w:t>
+      </w:r>
+    </w:p>
+    <w:p>
+      <w:r>
         <w:t>A Web App is what is commonly known as a Website that uses improved back-end capabilities to perform specific task. It is a software that is made to be accessible by any web browser.</w:t>
       </w:r>
     </w:p>
@@ -9856,13 +10563,39 @@
     </w:p>
     <w:p>
       <w:r>
-        <w:t xml:space="preserve">These types of mobile application are considered to be </w:t>
+        <w:t>These types of mobile application</w:t>
+      </w:r>
+      <w:r>
+        <w:t>s</w:t>
+      </w:r>
+      <w:r>
+        <w:t xml:space="preserve"> </w:t>
+      </w:r>
+      <w:proofErr w:type="gramStart"/>
+      <w:r>
+        <w:t>are considered to be</w:t>
+      </w:r>
+      <w:proofErr w:type="gramEnd"/>
+      <w:r>
+        <w:t xml:space="preserve"> </w:t>
       </w:r>
       <w:r>
         <w:t xml:space="preserve">something </w:t>
       </w:r>
       <w:r>
-        <w:t xml:space="preserve">between the Web App and the </w:t>
+        <w:t xml:space="preserve">between </w:t>
+      </w:r>
+      <w:r>
+        <w:t>a</w:t>
+      </w:r>
+      <w:r>
+        <w:t xml:space="preserve"> Web App and </w:t>
+      </w:r>
+      <w:r>
+        <w:t>a</w:t>
+      </w:r>
+      <w:r>
+        <w:t xml:space="preserve"> </w:t>
       </w:r>
       <w:r>
         <w:t>Native M</w:t>
@@ -9877,7 +10610,15 @@
         <w:t>pplication.</w:t>
       </w:r>
       <w:r>
-        <w:t xml:space="preserve"> They are installed on a mobile device like an app, but in order to work they need to surf the internet like a Web App.</w:t>
+        <w:t xml:space="preserve"> They are installed on a mobile device like an app, but </w:t>
+      </w:r>
+      <w:proofErr w:type="gramStart"/>
+      <w:r>
+        <w:t>in order to</w:t>
+      </w:r>
+      <w:proofErr w:type="gramEnd"/>
+      <w:r>
+        <w:t xml:space="preserve"> work they need to surf the internet like a Web App.</w:t>
       </w:r>
     </w:p>
     <w:p>
@@ -9894,12 +10635,15 @@
         </w:numPr>
         <w:ind w:left="714" w:hanging="357"/>
         <w:contextualSpacing w:val="0"/>
-      </w:pPr>
-      <w:r>
-        <w:rPr>
-          <w:rFonts w:ascii="Baskerville Old Face" w:hAnsi="Baskerville Old Face"/>
-          <w:sz w:val="24"/>
-          <w:szCs w:val="28"/>
+        <w:rPr>
+          <w:rFonts w:ascii="Baskerville Old Face" w:hAnsi="Baskerville Old Face"/>
+          <w:sz w:val="24"/>
+        </w:rPr>
+      </w:pPr>
+      <w:r>
+        <w:rPr>
+          <w:rFonts w:ascii="Baskerville Old Face" w:hAnsi="Baskerville Old Face"/>
+          <w:sz w:val="24"/>
         </w:rPr>
         <w:t>Require only one codebase across all mobile platforms.</w:t>
       </w:r>
@@ -9913,8 +10657,16 @@
         </w:numPr>
         <w:ind w:left="714" w:hanging="357"/>
         <w:contextualSpacing w:val="0"/>
-      </w:pPr>
-      <w:r>
+        <w:rPr>
+          <w:rFonts w:ascii="Baskerville Old Face" w:hAnsi="Baskerville Old Face"/>
+          <w:sz w:val="24"/>
+        </w:rPr>
+      </w:pPr>
+      <w:r>
+        <w:rPr>
+          <w:rFonts w:ascii="Baskerville Old Face" w:hAnsi="Baskerville Old Face"/>
+          <w:sz w:val="24"/>
+        </w:rPr>
         <w:t>Easier to update depending when the changes are not related to the native code.</w:t>
       </w:r>
     </w:p>
@@ -9927,12 +10679,15 @@
         </w:numPr>
         <w:ind w:left="714" w:hanging="357"/>
         <w:contextualSpacing w:val="0"/>
-      </w:pPr>
-      <w:r>
-        <w:rPr>
-          <w:rFonts w:ascii="Baskerville Old Face" w:hAnsi="Baskerville Old Face"/>
-          <w:sz w:val="24"/>
-          <w:szCs w:val="28"/>
+        <w:rPr>
+          <w:rFonts w:ascii="Baskerville Old Face" w:hAnsi="Baskerville Old Face"/>
+          <w:sz w:val="24"/>
+        </w:rPr>
+      </w:pPr>
+      <w:r>
+        <w:rPr>
+          <w:rFonts w:ascii="Baskerville Old Face" w:hAnsi="Baskerville Old Face"/>
+          <w:sz w:val="24"/>
         </w:rPr>
         <w:t>Updates do not require any new installation or action from the user.</w:t>
       </w:r>
@@ -9946,12 +10701,15 @@
         </w:numPr>
         <w:ind w:left="714" w:hanging="357"/>
         <w:contextualSpacing w:val="0"/>
-      </w:pPr>
-      <w:r>
-        <w:rPr>
-          <w:rFonts w:ascii="Baskerville Old Face" w:hAnsi="Baskerville Old Face"/>
-          <w:sz w:val="24"/>
-          <w:szCs w:val="28"/>
+        <w:rPr>
+          <w:rFonts w:ascii="Baskerville Old Face" w:hAnsi="Baskerville Old Face"/>
+          <w:sz w:val="24"/>
+        </w:rPr>
+      </w:pPr>
+      <w:r>
+        <w:rPr>
+          <w:rFonts w:ascii="Baskerville Old Face" w:hAnsi="Baskerville Old Face"/>
+          <w:sz w:val="24"/>
         </w:rPr>
         <w:t>Combines the best from the user experience and the agile development cycle.</w:t>
       </w:r>
@@ -10039,7 +10797,6 @@
         <w:pStyle w:val="Titolo3"/>
       </w:pPr>
       <w:r>
-        <w:lastRenderedPageBreak/>
         <w:t>.Net Core 3.</w:t>
       </w:r>
       <w:r>
@@ -10048,7 +10805,10 @@
     </w:p>
     <w:p>
       <w:r>
-        <w:t xml:space="preserve">This is currently the latest version of the ASP.NET CORE Microsoft frameworks. It is a web development framework for building </w:t>
+        <w:t>.NET Core 3.1</w:t>
+      </w:r>
+      <w:r>
+        <w:t xml:space="preserve"> is currently the latest version of the ASP.NET CORE Microsoft frameworks. It is a web development framework for building </w:t>
       </w:r>
       <w:r>
         <w:t>W</w:t>
@@ -10063,7 +10823,15 @@
         <w:t>pplications</w:t>
       </w:r>
       <w:r>
-        <w:t>, services and console application</w:t>
+        <w:t xml:space="preserve">, </w:t>
+      </w:r>
+      <w:proofErr w:type="gramStart"/>
+      <w:r>
+        <w:t>services</w:t>
+      </w:r>
+      <w:proofErr w:type="gramEnd"/>
+      <w:r>
+        <w:t xml:space="preserve"> and console application</w:t>
       </w:r>
       <w:r>
         <w:t xml:space="preserve">. It is open-source and based on .NET platform </w:t>
@@ -10112,14 +10880,47 @@
         </w:numPr>
         <w:ind w:left="714" w:hanging="357"/>
         <w:contextualSpacing w:val="0"/>
-      </w:pPr>
-      <w:r>
-        <w:rPr>
-          <w:rFonts w:ascii="Baskerville Old Face" w:hAnsi="Baskerville Old Face"/>
-          <w:sz w:val="24"/>
-          <w:szCs w:val="28"/>
-        </w:rPr>
-        <w:t>Work on multiple platforms such as Windows, Linux and Mac.</w:t>
+        <w:rPr>
+          <w:rFonts w:ascii="Baskerville Old Face" w:hAnsi="Baskerville Old Face"/>
+          <w:sz w:val="24"/>
+        </w:rPr>
+      </w:pPr>
+      <w:r>
+        <w:rPr>
+          <w:rFonts w:ascii="Baskerville Old Face" w:hAnsi="Baskerville Old Face"/>
+          <w:sz w:val="24"/>
+        </w:rPr>
+        <w:t>Work</w:t>
+      </w:r>
+      <w:r>
+        <w:rPr>
+          <w:rFonts w:ascii="Baskerville Old Face" w:hAnsi="Baskerville Old Face"/>
+          <w:sz w:val="24"/>
+        </w:rPr>
+        <w:t>s</w:t>
+      </w:r>
+      <w:r>
+        <w:rPr>
+          <w:rFonts w:ascii="Baskerville Old Face" w:hAnsi="Baskerville Old Face"/>
+          <w:sz w:val="24"/>
+        </w:rPr>
+        <w:t xml:space="preserve"> on multiple platforms such as Windows, </w:t>
+      </w:r>
+      <w:proofErr w:type="gramStart"/>
+      <w:r>
+        <w:rPr>
+          <w:rFonts w:ascii="Baskerville Old Face" w:hAnsi="Baskerville Old Face"/>
+          <w:sz w:val="24"/>
+        </w:rPr>
+        <w:t>Linux</w:t>
+      </w:r>
+      <w:proofErr w:type="gramEnd"/>
+      <w:r>
+        <w:rPr>
+          <w:rFonts w:ascii="Baskerville Old Face" w:hAnsi="Baskerville Old Face"/>
+          <w:sz w:val="24"/>
+        </w:rPr>
+        <w:t xml:space="preserve"> and Mac.</w:t>
       </w:r>
     </w:p>
     <w:p>
@@ -10131,8 +10932,16 @@
         </w:numPr>
         <w:ind w:left="714" w:hanging="357"/>
         <w:contextualSpacing w:val="0"/>
-      </w:pPr>
-      <w:r>
+        <w:rPr>
+          <w:rFonts w:ascii="Baskerville Old Face" w:hAnsi="Baskerville Old Face"/>
+          <w:sz w:val="24"/>
+        </w:rPr>
+      </w:pPr>
+      <w:r>
+        <w:rPr>
+          <w:rFonts w:ascii="Baskerville Old Face" w:hAnsi="Baskerville Old Face"/>
+          <w:sz w:val="24"/>
+        </w:rPr>
         <w:t>It is fast and scalable to work the modern libraries and programming languages.</w:t>
       </w:r>
     </w:p>
@@ -10145,12 +10954,15 @@
         </w:numPr>
         <w:ind w:left="714" w:hanging="357"/>
         <w:contextualSpacing w:val="0"/>
-      </w:pPr>
-      <w:r>
-        <w:rPr>
-          <w:rFonts w:ascii="Baskerville Old Face" w:hAnsi="Baskerville Old Face"/>
-          <w:sz w:val="24"/>
-          <w:szCs w:val="28"/>
+        <w:rPr>
+          <w:rFonts w:ascii="Baskerville Old Face" w:hAnsi="Baskerville Old Face"/>
+          <w:sz w:val="24"/>
+        </w:rPr>
+      </w:pPr>
+      <w:r>
+        <w:rPr>
+          <w:rFonts w:ascii="Baskerville Old Face" w:hAnsi="Baskerville Old Face"/>
+          <w:sz w:val="24"/>
         </w:rPr>
         <w:t>The architecture of the system is modular. It gives the possibility to modify a component without affecting the rest of the system</w:t>
       </w:r>
@@ -10158,7 +10970,6 @@
         <w:rPr>
           <w:rFonts w:ascii="Baskerville Old Face" w:hAnsi="Baskerville Old Face"/>
           <w:sz w:val="24"/>
-          <w:szCs w:val="28"/>
         </w:rPr>
         <w:t>.</w:t>
       </w:r>
@@ -10172,12 +10983,15 @@
         </w:numPr>
         <w:ind w:left="714" w:hanging="357"/>
         <w:contextualSpacing w:val="0"/>
-      </w:pPr>
-      <w:r>
-        <w:rPr>
-          <w:rFonts w:ascii="Baskerville Old Face" w:hAnsi="Baskerville Old Face"/>
-          <w:sz w:val="24"/>
-          <w:szCs w:val="28"/>
+        <w:rPr>
+          <w:rFonts w:ascii="Baskerville Old Face" w:hAnsi="Baskerville Old Face"/>
+          <w:sz w:val="24"/>
+        </w:rPr>
+      </w:pPr>
+      <w:r>
+        <w:rPr>
+          <w:rFonts w:ascii="Baskerville Old Face" w:hAnsi="Baskerville Old Face"/>
+          <w:sz w:val="24"/>
         </w:rPr>
         <w:t>Uses C# as main programming language.</w:t>
       </w:r>
@@ -10203,7 +11017,23 @@
           <w:sz w:val="24"/>
           <w:szCs w:val="28"/>
         </w:rPr>
-        <w:t>It has many features not yet fully developed although it will be updated over and over</w:t>
+        <w:t>It has many features not yet fully developed</w:t>
+      </w:r>
+      <w:r>
+        <w:rPr>
+          <w:rFonts w:ascii="Baskerville Old Face" w:hAnsi="Baskerville Old Face"/>
+          <w:sz w:val="24"/>
+          <w:szCs w:val="28"/>
+        </w:rPr>
+        <w:t>,</w:t>
+      </w:r>
+      <w:r>
+        <w:rPr>
+          <w:rFonts w:ascii="Baskerville Old Face" w:hAnsi="Baskerville Old Face"/>
+          <w:sz w:val="24"/>
+          <w:szCs w:val="28"/>
+        </w:rPr>
+        <w:t xml:space="preserve"> although it will be updated over and over</w:t>
       </w:r>
       <w:r>
         <w:rPr>
@@ -10251,7 +11081,18 @@
     </w:p>
     <w:p>
       <w:r>
-        <w:t>It is the framework solution created by Microsoft before .NET Core for the same purpose. It is used to develop Web Applications, service and console applications on Windows.</w:t>
+        <w:t>.NET Framework</w:t>
+      </w:r>
+      <w:r>
+        <w:t xml:space="preserve"> is the framework solution created by Microsoft before .NET Core for the same purpose. It is used to develop Web Applications, </w:t>
+      </w:r>
+      <w:proofErr w:type="gramStart"/>
+      <w:r>
+        <w:t>service</w:t>
+      </w:r>
+      <w:proofErr w:type="gramEnd"/>
+      <w:r>
+        <w:t xml:space="preserve"> and console applications on Windows.</w:t>
       </w:r>
     </w:p>
     <w:p>
@@ -10268,12 +11109,15 @@
         </w:numPr>
         <w:ind w:left="714" w:hanging="357"/>
         <w:contextualSpacing w:val="0"/>
-      </w:pPr>
-      <w:r>
-        <w:rPr>
-          <w:rFonts w:ascii="Baskerville Old Face" w:hAnsi="Baskerville Old Face"/>
-          <w:sz w:val="24"/>
-          <w:szCs w:val="28"/>
+        <w:rPr>
+          <w:rFonts w:ascii="Baskerville Old Face" w:hAnsi="Baskerville Old Face"/>
+          <w:sz w:val="24"/>
+        </w:rPr>
+      </w:pPr>
+      <w:r>
+        <w:rPr>
+          <w:rFonts w:ascii="Baskerville Old Face" w:hAnsi="Baskerville Old Face"/>
+          <w:sz w:val="24"/>
         </w:rPr>
         <w:t xml:space="preserve">Has </w:t>
       </w:r>
@@ -10281,7 +11125,6 @@
         <w:rPr>
           <w:rFonts w:ascii="Baskerville Old Face" w:hAnsi="Baskerville Old Face"/>
           <w:sz w:val="24"/>
-          <w:szCs w:val="28"/>
         </w:rPr>
         <w:t>more functionalities than the other new framework although there should be less over time</w:t>
       </w:r>
@@ -10289,7 +11132,6 @@
         <w:rPr>
           <w:rFonts w:ascii="Baskerville Old Face" w:hAnsi="Baskerville Old Face"/>
           <w:sz w:val="24"/>
-          <w:szCs w:val="28"/>
         </w:rPr>
         <w:t>.</w:t>
       </w:r>
@@ -10303,11 +11145,23 @@
         </w:numPr>
         <w:ind w:left="714" w:hanging="357"/>
         <w:contextualSpacing w:val="0"/>
-      </w:pPr>
-      <w:r>
+        <w:rPr>
+          <w:rFonts w:ascii="Baskerville Old Face" w:hAnsi="Baskerville Old Face"/>
+          <w:sz w:val="24"/>
+        </w:rPr>
+      </w:pPr>
+      <w:r>
+        <w:rPr>
+          <w:rFonts w:ascii="Baskerville Old Face" w:hAnsi="Baskerville Old Face"/>
+          <w:sz w:val="24"/>
+        </w:rPr>
         <w:t>The longer presence in the market means a higher number of solutions and documentation among the users</w:t>
       </w:r>
       <w:r>
+        <w:rPr>
+          <w:rFonts w:ascii="Baskerville Old Face" w:hAnsi="Baskerville Old Face"/>
+          <w:sz w:val="24"/>
+        </w:rPr>
         <w:t>.</w:t>
       </w:r>
     </w:p>
@@ -10320,12 +11174,15 @@
         </w:numPr>
         <w:ind w:left="714" w:hanging="357"/>
         <w:contextualSpacing w:val="0"/>
-      </w:pPr>
-      <w:r>
-        <w:rPr>
-          <w:rFonts w:ascii="Baskerville Old Face" w:hAnsi="Baskerville Old Face"/>
-          <w:sz w:val="24"/>
-          <w:szCs w:val="28"/>
+        <w:rPr>
+          <w:rFonts w:ascii="Baskerville Old Face" w:hAnsi="Baskerville Old Face"/>
+          <w:sz w:val="24"/>
+        </w:rPr>
+      </w:pPr>
+      <w:r>
+        <w:rPr>
+          <w:rFonts w:ascii="Baskerville Old Face" w:hAnsi="Baskerville Old Face"/>
+          <w:sz w:val="24"/>
         </w:rPr>
         <w:t>Uses C# as main programming language.</w:t>
       </w:r>
@@ -10399,7 +11256,6 @@
     </w:p>
     <w:p>
       <w:r>
-        <w:lastRenderedPageBreak/>
         <w:t xml:space="preserve"> Advantages:</w:t>
       </w:r>
     </w:p>
@@ -10412,30 +11268,17 @@
         </w:numPr>
         <w:ind w:left="714" w:hanging="357"/>
         <w:contextualSpacing w:val="0"/>
-      </w:pPr>
-      <w:r>
-        <w:rPr>
-          <w:rFonts w:ascii="Baskerville Old Face" w:hAnsi="Baskerville Old Face"/>
-          <w:sz w:val="24"/>
-          <w:szCs w:val="28"/>
-        </w:rPr>
-        <w:t xml:space="preserve">It </w:t>
-      </w:r>
-      <w:r>
-        <w:rPr>
-          <w:rFonts w:ascii="Baskerville Old Face" w:hAnsi="Baskerville Old Face"/>
-          <w:sz w:val="24"/>
-          <w:szCs w:val="28"/>
-        </w:rPr>
-        <w:t>is developed as an Open Source product</w:t>
-      </w:r>
-      <w:r>
-        <w:rPr>
-          <w:rFonts w:ascii="Baskerville Old Face" w:hAnsi="Baskerville Old Face"/>
-          <w:sz w:val="24"/>
-          <w:szCs w:val="28"/>
-        </w:rPr>
-        <w:t>.</w:t>
+        <w:rPr>
+          <w:rFonts w:ascii="Baskerville Old Face" w:hAnsi="Baskerville Old Face"/>
+          <w:sz w:val="24"/>
+        </w:rPr>
+      </w:pPr>
+      <w:r>
+        <w:rPr>
+          <w:rFonts w:ascii="Baskerville Old Face" w:hAnsi="Baskerville Old Face"/>
+          <w:sz w:val="24"/>
+        </w:rPr>
+        <w:t>It is developed as an Open Source product.</w:t>
       </w:r>
     </w:p>
     <w:p>
@@ -10447,8 +11290,16 @@
         </w:numPr>
         <w:ind w:left="714" w:hanging="357"/>
         <w:contextualSpacing w:val="0"/>
-      </w:pPr>
-      <w:r>
+        <w:rPr>
+          <w:rFonts w:ascii="Baskerville Old Face" w:hAnsi="Baskerville Old Face"/>
+          <w:sz w:val="24"/>
+        </w:rPr>
+      </w:pPr>
+      <w:r>
+        <w:rPr>
+          <w:rFonts w:ascii="Baskerville Old Face" w:hAnsi="Baskerville Old Face"/>
+          <w:sz w:val="24"/>
+        </w:rPr>
         <w:t>It has stored procedures support.</w:t>
       </w:r>
     </w:p>
@@ -10461,12 +11312,15 @@
         </w:numPr>
         <w:ind w:left="714" w:hanging="357"/>
         <w:contextualSpacing w:val="0"/>
-      </w:pPr>
-      <w:r>
-        <w:rPr>
-          <w:rFonts w:ascii="Baskerville Old Face" w:hAnsi="Baskerville Old Face"/>
-          <w:sz w:val="24"/>
-          <w:szCs w:val="28"/>
+        <w:rPr>
+          <w:rFonts w:ascii="Baskerville Old Face" w:hAnsi="Baskerville Old Face"/>
+          <w:sz w:val="24"/>
+        </w:rPr>
+      </w:pPr>
+      <w:r>
+        <w:rPr>
+          <w:rFonts w:ascii="Baskerville Old Face" w:hAnsi="Baskerville Old Face"/>
+          <w:sz w:val="24"/>
         </w:rPr>
         <w:t>It provides auto generated code that simplifies the development time and cost.</w:t>
       </w:r>
@@ -10579,12 +11433,15 @@
         </w:numPr>
         <w:ind w:left="714" w:hanging="357"/>
         <w:contextualSpacing w:val="0"/>
-      </w:pPr>
-      <w:r>
-        <w:rPr>
-          <w:rFonts w:ascii="Baskerville Old Face" w:hAnsi="Baskerville Old Face"/>
-          <w:sz w:val="24"/>
-          <w:szCs w:val="28"/>
+        <w:rPr>
+          <w:rFonts w:ascii="Baskerville Old Face" w:hAnsi="Baskerville Old Face"/>
+          <w:sz w:val="24"/>
+        </w:rPr>
+      </w:pPr>
+      <w:r>
+        <w:rPr>
+          <w:rFonts w:ascii="Baskerville Old Face" w:hAnsi="Baskerville Old Face"/>
+          <w:sz w:val="24"/>
         </w:rPr>
         <w:t xml:space="preserve">Versatility of being used </w:t>
       </w:r>
@@ -10592,7 +11449,6 @@
         <w:rPr>
           <w:rFonts w:ascii="Baskerville Old Face" w:hAnsi="Baskerville Old Face"/>
           <w:sz w:val="24"/>
-          <w:szCs w:val="28"/>
         </w:rPr>
         <w:t>for different purposes</w:t>
       </w:r>
@@ -10600,7 +11456,6 @@
         <w:rPr>
           <w:rFonts w:ascii="Baskerville Old Face" w:hAnsi="Baskerville Old Face"/>
           <w:sz w:val="24"/>
-          <w:szCs w:val="28"/>
         </w:rPr>
         <w:t>.</w:t>
       </w:r>
@@ -10614,11 +11469,23 @@
         </w:numPr>
         <w:ind w:left="714" w:hanging="357"/>
         <w:contextualSpacing w:val="0"/>
-      </w:pPr>
-      <w:r>
+        <w:rPr>
+          <w:rFonts w:ascii="Baskerville Old Face" w:hAnsi="Baskerville Old Face"/>
+          <w:sz w:val="24"/>
+        </w:rPr>
+      </w:pPr>
+      <w:r>
+        <w:rPr>
+          <w:rFonts w:ascii="Baskerville Old Face" w:hAnsi="Baskerville Old Face"/>
+          <w:sz w:val="24"/>
+        </w:rPr>
         <w:t>Very-low cost to use and easy to implement</w:t>
       </w:r>
       <w:r>
+        <w:rPr>
+          <w:rFonts w:ascii="Baskerville Old Face" w:hAnsi="Baskerville Old Face"/>
+          <w:sz w:val="24"/>
+        </w:rPr>
         <w:t>.</w:t>
       </w:r>
     </w:p>
@@ -10670,7 +11537,23 @@
           <w:sz w:val="24"/>
           <w:szCs w:val="28"/>
         </w:rPr>
-        <w:t>The camera quality must be enough to capture clearly the image</w:t>
+        <w:t xml:space="preserve">The camera quality must be enough to clearly </w:t>
+      </w:r>
+      <w:r>
+        <w:rPr>
+          <w:rFonts w:ascii="Baskerville Old Face" w:hAnsi="Baskerville Old Face"/>
+          <w:sz w:val="24"/>
+          <w:szCs w:val="28"/>
+        </w:rPr>
+        <w:t xml:space="preserve">capture </w:t>
+      </w:r>
+      <w:r>
+        <w:rPr>
+          <w:rFonts w:ascii="Baskerville Old Face" w:hAnsi="Baskerville Old Face"/>
+          <w:sz w:val="24"/>
+          <w:szCs w:val="28"/>
+        </w:rPr>
+        <w:t>the image</w:t>
       </w:r>
       <w:r>
         <w:rPr>
@@ -10697,25 +11580,67 @@
           <w:sz w:val="24"/>
           <w:szCs w:val="28"/>
         </w:rPr>
-        <w:t>The data represented by the code can hold up to 3Kb.</w:t>
-      </w:r>
+        <w:t>The data represented by the code can</w:t>
+      </w:r>
+      <w:r>
+        <w:rPr>
+          <w:rFonts w:ascii="Baskerville Old Face" w:hAnsi="Baskerville Old Face"/>
+          <w:sz w:val="24"/>
+          <w:szCs w:val="28"/>
+        </w:rPr>
+        <w:t xml:space="preserve"> only</w:t>
+      </w:r>
+      <w:r>
+        <w:rPr>
+          <w:rFonts w:ascii="Baskerville Old Face" w:hAnsi="Baskerville Old Face"/>
+          <w:sz w:val="24"/>
+          <w:szCs w:val="28"/>
+        </w:rPr>
+        <w:t xml:space="preserve"> hold up to 3Kb.</w:t>
+      </w:r>
+    </w:p>
+    <w:p/>
+    <w:p>
+      <w:pPr>
+        <w:sectPr>
+          <w:pgSz w:w="11906" w:h="16838"/>
+          <w:pgMar w:top="1440" w:right="1440" w:bottom="1440" w:left="1440" w:header="708" w:footer="708" w:gutter="0"/>
+          <w:cols w:space="708"/>
+          <w:docGrid w:linePitch="360"/>
+        </w:sectPr>
+      </w:pPr>
     </w:p>
     <w:p>
       <w:pPr>
         <w:pStyle w:val="Titolo1"/>
       </w:pPr>
       <w:r>
+        <w:lastRenderedPageBreak/>
         <w:t>Requirements</w:t>
       </w:r>
     </w:p>
     <w:p>
       <w:r>
-        <w:t>This section presents a review of the different stages of the software development. The initial step is the identification of the project goal. Based on the goal, it is possible to provide a list of function and non-functional requirements that the system must have. This process is known as Requirements Engineering or Gathering.</w:t>
-      </w:r>
-    </w:p>
-    <w:p>
-      <w:r>
-        <w:t>The following sections provide a presentation of the stakeholders, the project promises and the issues related to the legal and ethical aspects.</w:t>
+        <w:t>This section presents a review of the different stages of the software development</w:t>
+      </w:r>
+      <w:r>
+        <w:t xml:space="preserve"> process</w:t>
+      </w:r>
+      <w:r>
+        <w:t>. The initial step is the identification of the project goal. Based on the goal, it is possible to provide a list of function and non-functional requirements that the system must have. This process is known as Requirements Engineering or Gathering.</w:t>
+      </w:r>
+    </w:p>
+    <w:p>
+      <w:r>
+        <w:t xml:space="preserve">The following sections provide a presentation of the stakeholders, the project </w:t>
+      </w:r>
+      <w:proofErr w:type="gramStart"/>
+      <w:r>
+        <w:t>promises</w:t>
+      </w:r>
+      <w:proofErr w:type="gramEnd"/>
+      <w:r>
+        <w:t xml:space="preserve"> and the issues related to the legal and ethical aspects.</w:t>
       </w:r>
     </w:p>
     <w:p>
@@ -10723,7 +11648,6 @@
         <w:pStyle w:val="Titolo2"/>
       </w:pPr>
       <w:r>
-        <w:lastRenderedPageBreak/>
         <w:t>Stakeholders</w:t>
       </w:r>
     </w:p>
@@ -10803,9 +11727,6 @@
       <w:r>
         <w:t>.</w:t>
       </w:r>
-      <w:r>
-        <w:t xml:space="preserve"> </w:t>
-      </w:r>
     </w:p>
     <w:p>
       <w:pPr>
@@ -10817,9 +11738,9 @@
           <w:noProof/>
         </w:rPr>
         <w:drawing>
-          <wp:inline distT="0" distB="0" distL="0" distR="0" wp14:anchorId="479D85A0" wp14:editId="03086766">
-            <wp:extent cx="5731510" cy="5731510"/>
-            <wp:effectExtent l="19050" t="19050" r="21590" b="21590"/>
+          <wp:inline distT="0" distB="0" distL="0" distR="0" wp14:anchorId="479D85A0" wp14:editId="474D1CED">
+            <wp:extent cx="4408170" cy="4408170"/>
+            <wp:effectExtent l="19050" t="19050" r="11430" b="11430"/>
             <wp:docPr id="15" name="Immagine 15"/>
             <wp:cNvGraphicFramePr>
               <a:graphicFrameLocks xmlns:a="http://schemas.openxmlformats.org/drawingml/2006/main" noChangeAspect="1"/>
@@ -10834,7 +11755,7 @@
                     </pic:cNvPicPr>
                   </pic:nvPicPr>
                   <pic:blipFill>
-                    <a:blip r:embed="rId25">
+                    <a:blip r:embed="rId25" cstate="print">
                       <a:extLst>
                         <a:ext uri="{28A0092B-C50C-407E-A947-70E740481C1C}">
                           <a14:useLocalDpi xmlns:a14="http://schemas.microsoft.com/office/drawing/2010/main" val="0"/>
@@ -10849,7 +11770,7 @@
                   <pic:spPr bwMode="auto">
                     <a:xfrm>
                       <a:off x="0" y="0"/>
-                      <a:ext cx="5731510" cy="5731510"/>
+                      <a:ext cx="4420942" cy="4420942"/>
                     </a:xfrm>
                     <a:prstGeom prst="rect">
                       <a:avLst/>
@@ -10883,14 +11804,27 @@
       <w:r>
         <w:t xml:space="preserve">Figure </w:t>
       </w:r>
-      <w:fldSimple w:instr=" SEQ Figure \* ARABIC ">
-        <w:r>
-          <w:rPr>
-            <w:noProof/>
-          </w:rPr>
-          <w:t>16</w:t>
-        </w:r>
-      </w:fldSimple>
+      <w:r>
+        <w:fldChar w:fldCharType="begin"/>
+      </w:r>
+      <w:r>
+        <w:instrText xml:space="preserve"> SEQ Figure \* ARABIC </w:instrText>
+      </w:r>
+      <w:r>
+        <w:fldChar w:fldCharType="separate"/>
+      </w:r>
+      <w:r>
+        <w:rPr>
+          <w:noProof/>
+        </w:rPr>
+        <w:t>16</w:t>
+      </w:r>
+      <w:r>
+        <w:rPr>
+          <w:noProof/>
+        </w:rPr>
+        <w:fldChar w:fldCharType="end"/>
+      </w:r>
       <w:bookmarkEnd w:id="21"/>
       <w:r>
         <w:t>. Basic Onion Model stakeholders</w:t>
@@ -10942,6 +11876,7 @@
         <w:rPr>
           <w:u w:val="single"/>
         </w:rPr>
+        <w:lastRenderedPageBreak/>
         <w:t>The System</w:t>
       </w:r>
       <w:r>
@@ -10952,197 +11887,266 @@
         <w:t xml:space="preserve"> </w:t>
       </w:r>
       <w:r>
-        <w:t>layer contains the essential part of the product and service, the people who interacts directly with it.</w:t>
-      </w:r>
-      <w:r>
-        <w:t xml:space="preserve"> Therefore, those are </w:t>
-      </w:r>
-      <w:r>
-        <w:t>the</w:t>
-      </w:r>
-      <w:r>
-        <w:rPr>
-          <w:i/>
-          <w:iCs/>
-        </w:rPr>
-        <w:t xml:space="preserve"> cashier</w:t>
-      </w:r>
-      <w:r>
-        <w:t xml:space="preserve"> who will allow the </w:t>
-      </w:r>
-      <w:r>
-        <w:rPr>
-          <w:i/>
-          <w:iCs/>
+        <w:t>layer contains the essential part of the product and service, the people who interact directly with it.</w:t>
+      </w:r>
+      <w:r>
+        <w:t xml:space="preserve"> Therefore, </w:t>
+      </w:r>
+      <w:r>
+        <w:t>there is the</w:t>
+      </w:r>
+      <w:r>
+        <w:t xml:space="preserve"> </w:t>
+      </w:r>
+      <w:r>
+        <w:rPr>
+          <w:u w:val="single"/>
+        </w:rPr>
+        <w:t>cashier</w:t>
+      </w:r>
+      <w:r>
+        <w:rPr>
+          <w:u w:val="single"/>
+        </w:rPr>
+        <w:t xml:space="preserve">, </w:t>
+      </w:r>
+      <w:r>
+        <w:t>who</w:t>
+      </w:r>
+      <w:r>
+        <w:t xml:space="preserve"> will allow the </w:t>
+      </w:r>
+      <w:r>
+        <w:rPr>
+          <w:u w:val="single"/>
         </w:rPr>
         <w:t>customer</w:t>
       </w:r>
       <w:r>
-        <w:t xml:space="preserve"> to scan the tag through the Web App so that the customer will receive the loyalty point (i.e. Stamp on the card). </w:t>
-      </w:r>
-      <w:r>
-        <w:lastRenderedPageBreak/>
+        <w:t xml:space="preserve"> to scan the tag through the Web App</w:t>
+      </w:r>
+      <w:r>
+        <w:t>,</w:t>
+      </w:r>
+      <w:r>
+        <w:t xml:space="preserve"> so that the customer will receive the loyalty point (i.e. Stamp on the card). The </w:t>
+      </w:r>
+      <w:r>
+        <w:rPr>
+          <w:u w:val="single"/>
+        </w:rPr>
+        <w:t>technical team</w:t>
+      </w:r>
+      <w:r>
+        <w:t xml:space="preserve"> will be the people maintaining the service up and running smoothly.</w:t>
+      </w:r>
+      <w:r>
+        <w:t xml:space="preserve"> They will deal with the customer or cashier in case of product issues.</w:t>
+      </w:r>
+    </w:p>
+    <w:p>
+      <w:r>
+        <w:t xml:space="preserve">In the </w:t>
+      </w:r>
+      <w:r>
+        <w:rPr>
+          <w:u w:val="single"/>
+        </w:rPr>
+        <w:t>Containing System</w:t>
+      </w:r>
+      <w:r>
+        <w:t xml:space="preserve"> there are the </w:t>
+      </w:r>
+      <w:r>
+        <w:rPr>
+          <w:u w:val="single"/>
+        </w:rPr>
+        <w:t xml:space="preserve">brand </w:t>
+      </w:r>
+      <w:r>
+        <w:rPr>
+          <w:u w:val="single"/>
+        </w:rPr>
+        <w:t xml:space="preserve">or retailer </w:t>
+      </w:r>
+      <w:r>
+        <w:rPr>
+          <w:u w:val="single"/>
+        </w:rPr>
+        <w:t>owners</w:t>
+      </w:r>
+      <w:r>
+        <w:t xml:space="preserve"> that are the people who decide to use this service to be applied in their shops. </w:t>
+      </w:r>
+      <w:r>
         <w:t xml:space="preserve">The </w:t>
       </w:r>
       <w:r>
         <w:rPr>
           <w:u w:val="single"/>
         </w:rPr>
-        <w:t>technical team</w:t>
-      </w:r>
-      <w:r>
-        <w:t xml:space="preserve"> will be the people maintaining the service up and running smoothly.</w:t>
-      </w:r>
-      <w:r>
-        <w:t xml:space="preserve"> They will deal with the customer or cashier in case of product issues.</w:t>
-      </w:r>
-    </w:p>
-    <w:p>
-      <w:r>
-        <w:t xml:space="preserve">In the </w:t>
+        <w:t>Item provider</w:t>
+      </w:r>
+      <w:r>
+        <w:t xml:space="preserve"> is whoever provide</w:t>
+      </w:r>
+      <w:r>
+        <w:t>s</w:t>
+      </w:r>
+      <w:r>
+        <w:t xml:space="preserve"> the final rewarded product to the customer (e.g. A free coffee, a free </w:t>
+      </w:r>
+      <w:proofErr w:type="gramStart"/>
+      <w:r>
+        <w:t>meal</w:t>
+      </w:r>
+      <w:proofErr w:type="gramEnd"/>
+      <w:r>
+        <w:t xml:space="preserve"> or a discount). For example, if the brand or retailer is a supermarket (e.g. Tesco) they can reward customers with different items in the shop (e.g. </w:t>
+      </w:r>
+      <w:r>
+        <w:t>Chocol</w:t>
+      </w:r>
+      <w:r>
+        <w:t>ate bars</w:t>
+      </w:r>
+      <w:r>
+        <w:t xml:space="preserve">) but they are not the original item provider, meaning they do not create the item. Although depending on the scenario, they could be the same stakeholder. If the retailer owner is a small shop like a coffee stand </w:t>
+      </w:r>
+      <w:r>
+        <w:t xml:space="preserve">in </w:t>
+      </w:r>
+      <w:r>
+        <w:t>a street</w:t>
+      </w:r>
+      <w:r>
+        <w:t xml:space="preserve"> food</w:t>
+      </w:r>
+      <w:r>
+        <w:t xml:space="preserve"> market</w:t>
+      </w:r>
+      <w:r>
+        <w:t>, they</w:t>
+      </w:r>
+      <w:r>
+        <w:t xml:space="preserve"> will automatically be also the item provider.</w:t>
+      </w:r>
+      <w:r>
+        <w:t xml:space="preserve"> </w:t>
+      </w:r>
+      <w:r>
+        <w:t>Ultimately</w:t>
+      </w:r>
+      <w:r>
+        <w:t>, t</w:t>
+      </w:r>
+      <w:r>
+        <w:t>h</w:t>
+      </w:r>
+      <w:r>
+        <w:t>is</w:t>
+      </w:r>
+      <w:r>
+        <w:t xml:space="preserve"> </w:t>
+      </w:r>
+      <w:r>
+        <w:t xml:space="preserve">layer contains stakeholders that </w:t>
+      </w:r>
+      <w:r>
+        <w:t>may not interact with the product directly</w:t>
+      </w:r>
+      <w:r>
+        <w:t>,</w:t>
+      </w:r>
+      <w:r>
+        <w:t xml:space="preserve"> but they get advantage from it</w:t>
+      </w:r>
+      <w:r>
+        <w:t xml:space="preserve"> like brand or product awareness.</w:t>
+      </w:r>
+    </w:p>
+    <w:p>
+      <w:r>
+        <w:t xml:space="preserve">In the last layer, </w:t>
       </w:r>
       <w:r>
         <w:rPr>
           <w:u w:val="single"/>
         </w:rPr>
-        <w:t>Containing System</w:t>
-      </w:r>
-      <w:r>
-        <w:t xml:space="preserve"> there are the </w:t>
+        <w:t>Wider Environment</w:t>
       </w:r>
       <w:r>
         <w:rPr>
           <w:u w:val="single"/>
         </w:rPr>
-        <w:t xml:space="preserve">brand </w:t>
+        <w:t>,</w:t>
+      </w:r>
+      <w:r>
+        <w:t xml:space="preserve"> there</w:t>
+      </w:r>
+      <w:r>
+        <w:t xml:space="preserve"> </w:t>
+      </w:r>
+      <w:r>
+        <w:t xml:space="preserve">are </w:t>
       </w:r>
       <w:r>
         <w:rPr>
           <w:u w:val="single"/>
         </w:rPr>
-        <w:t xml:space="preserve">or retailer </w:t>
+        <w:t>financial beneficiaries</w:t>
+      </w:r>
+      <w:r>
+        <w:t xml:space="preserve"> </w:t>
+      </w:r>
+      <w:r>
+        <w:t>such as stockholders</w:t>
+      </w:r>
+      <w:r>
+        <w:t xml:space="preserve"> </w:t>
+      </w:r>
+      <w:proofErr w:type="gramStart"/>
+      <w:r>
+        <w:t xml:space="preserve">and </w:t>
+      </w:r>
+      <w:r>
+        <w:t xml:space="preserve"> the</w:t>
+      </w:r>
+      <w:proofErr w:type="gramEnd"/>
+      <w:r>
+        <w:t xml:space="preserve"> public </w:t>
+      </w:r>
+      <w:r>
+        <w:t>in case of</w:t>
+      </w:r>
+      <w:r>
+        <w:t xml:space="preserve"> a public impact</w:t>
+      </w:r>
+      <w:r>
+        <w:t xml:space="preserve"> and similar entities. Moreover, the providers of the Web NFC API, Microsoft Azure for cloud services and NFC tag suppliers are considered to be the </w:t>
       </w:r>
       <w:r>
         <w:rPr>
           <w:u w:val="single"/>
         </w:rPr>
-        <w:t>owners</w:t>
-      </w:r>
-      <w:r>
-        <w:t xml:space="preserve"> that are the people who decide to use this service to be applied in their shops. </w:t>
-      </w:r>
-      <w:r>
-        <w:rPr>
-          <w:u w:val="single"/>
-        </w:rPr>
-        <w:t>Item provider</w:t>
-      </w:r>
-      <w:r>
-        <w:t xml:space="preserve"> is whoever provide</w:t>
-      </w:r>
-      <w:r>
-        <w:t>s</w:t>
-      </w:r>
-      <w:r>
-        <w:t xml:space="preserve"> the final rewarded product to the customer (e.g. A free coffee, a free meal or a discount). For example, if the brand or retailer is a supermarket (e.g. Tesco) they can reward customers with different items in the shop (e.g. </w:t>
-      </w:r>
-      <w:r>
-        <w:t>Chocol</w:t>
-      </w:r>
-      <w:r>
-        <w:t>ate bars</w:t>
-      </w:r>
-      <w:r>
-        <w:t xml:space="preserve">) but they are not the original item provider, meaning they do not create the item. Although depending on the scenario, they could be the same stakeholder. If the retailer owner is a small shop like a coffee stand </w:t>
-      </w:r>
-      <w:r>
-        <w:t xml:space="preserve">in </w:t>
-      </w:r>
-      <w:r>
-        <w:t>a street</w:t>
-      </w:r>
-      <w:r>
-        <w:t xml:space="preserve"> food</w:t>
-      </w:r>
-      <w:r>
-        <w:t xml:space="preserve"> market, he will automatically be also the item provider.</w:t>
-      </w:r>
-      <w:r>
-        <w:t xml:space="preserve"> Basically, t</w:t>
-      </w:r>
-      <w:r>
-        <w:t>h</w:t>
-      </w:r>
-      <w:r>
-        <w:t>is</w:t>
-      </w:r>
-      <w:r>
-        <w:t xml:space="preserve"> </w:t>
-      </w:r>
-      <w:r>
-        <w:t xml:space="preserve">layer contains stakeholders that </w:t>
-      </w:r>
-      <w:r>
-        <w:t>may not interact with the product directly but they get advantage from it</w:t>
-      </w:r>
-      <w:r>
-        <w:t xml:space="preserve"> like brand or product awareness.</w:t>
-      </w:r>
-    </w:p>
-    <w:p>
-      <w:r>
-        <w:t xml:space="preserve">In the last layer, </w:t>
-      </w:r>
-      <w:r>
-        <w:rPr>
-          <w:u w:val="single"/>
-        </w:rPr>
-        <w:t>Wider Environment</w:t>
-      </w:r>
-      <w:r>
-        <w:rPr>
-          <w:u w:val="single"/>
-        </w:rPr>
+        <w:t>technology suppliers</w:t>
+      </w:r>
+      <w:r>
+        <w:t xml:space="preserve"> who are not directly involved with the </w:t>
+      </w:r>
+      <w:proofErr w:type="gramStart"/>
+      <w:r>
+        <w:t>product</w:t>
+      </w:r>
+      <w:r>
         <w:t>,</w:t>
       </w:r>
       <w:r>
-        <w:t xml:space="preserve"> there</w:t>
-      </w:r>
-      <w:r>
-        <w:t xml:space="preserve"> </w:t>
-      </w:r>
-      <w:r>
-        <w:t xml:space="preserve">are </w:t>
-      </w:r>
-      <w:r>
-        <w:rPr>
-          <w:u w:val="single"/>
-        </w:rPr>
-        <w:t>financial beneficiaries</w:t>
-      </w:r>
-      <w:r>
-        <w:t xml:space="preserve"> </w:t>
-      </w:r>
-      <w:r>
-        <w:t xml:space="preserve">such as stockholders, the public </w:t>
-      </w:r>
-      <w:r>
-        <w:t>in case of</w:t>
-      </w:r>
-      <w:r>
-        <w:t xml:space="preserve"> a public impact</w:t>
-      </w:r>
-      <w:r>
-        <w:t xml:space="preserve"> and similar entities. Moreover, the providers of the Web NFC API, Microsoft Azure for cloud services and NFC tag suppliers are considered to be the </w:t>
-      </w:r>
-      <w:r>
-        <w:rPr>
-          <w:u w:val="single"/>
-        </w:rPr>
-        <w:t>technology suppliers</w:t>
-      </w:r>
-      <w:r>
-        <w:t xml:space="preserve"> who are not directly involved with the product but are still related to it as an intermediate. </w:t>
+        <w:t xml:space="preserve"> but</w:t>
+      </w:r>
+      <w:proofErr w:type="gramEnd"/>
+      <w:r>
+        <w:t xml:space="preserve"> are still related to it as an intermediate. </w:t>
       </w:r>
       <w:r>
         <w:t>There is also a consideration for possible hackers</w:t>
@@ -11258,8 +12262,13 @@
           <w:numId w:val="24"/>
         </w:numPr>
       </w:pPr>
-      <w:r>
-        <w:t>Takefumi Yoshi for tag id as serial number and identification</w:t>
+      <w:proofErr w:type="spellStart"/>
+      <w:r>
+        <w:t>Takefumi</w:t>
+      </w:r>
+      <w:proofErr w:type="spellEnd"/>
+      <w:r>
+        <w:t xml:space="preserve"> Yoshi for tag id as serial number and identification</w:t>
       </w:r>
     </w:p>
     <w:p>
@@ -11290,6 +12299,342 @@
         <w:t>Modelling requirements and relevant diagrams</w:t>
       </w:r>
     </w:p>
+    <w:p>
+      <w:r>
+        <w:t xml:space="preserve">In the following sections </w:t>
+      </w:r>
+      <w:r>
+        <w:t>the description and diagrams relevant to this scenario are provided to support the software decisions.</w:t>
+      </w:r>
+    </w:p>
+    <w:p>
+      <w:pPr>
+        <w:pStyle w:val="Titolo3"/>
+      </w:pPr>
+      <w:r>
+        <w:lastRenderedPageBreak/>
+        <w:t xml:space="preserve">Use </w:t>
+      </w:r>
+      <w:r>
+        <w:t>Case Model</w:t>
+      </w:r>
+    </w:p>
+    <w:p>
+      <w:pPr>
+        <w:keepNext/>
+        <w:ind w:left="-567" w:right="-472"/>
+      </w:pPr>
+      <w:r>
+        <w:rPr>
+          <w:noProof/>
+        </w:rPr>
+        <w:drawing>
+          <wp:inline distT="0" distB="0" distL="0" distR="0" wp14:anchorId="49F8FD89" wp14:editId="0661ED92">
+            <wp:extent cx="6311900" cy="5230080"/>
+            <wp:effectExtent l="19050" t="19050" r="12700" b="27940"/>
+            <wp:docPr id="13" name="Immagine 13"/>
+            <wp:cNvGraphicFramePr>
+              <a:graphicFrameLocks xmlns:a="http://schemas.openxmlformats.org/drawingml/2006/main" noChangeAspect="1"/>
+            </wp:cNvGraphicFramePr>
+            <a:graphic xmlns:a="http://schemas.openxmlformats.org/drawingml/2006/main">
+              <a:graphicData uri="http://schemas.openxmlformats.org/drawingml/2006/picture">
+                <pic:pic xmlns:pic="http://schemas.openxmlformats.org/drawingml/2006/picture">
+                  <pic:nvPicPr>
+                    <pic:cNvPr id="0" name="Picture 1"/>
+                    <pic:cNvPicPr>
+                      <a:picLocks noChangeAspect="1" noChangeArrowheads="1"/>
+                    </pic:cNvPicPr>
+                  </pic:nvPicPr>
+                  <pic:blipFill>
+                    <a:blip r:embed="rId30" cstate="print">
+                      <a:extLst>
+                        <a:ext uri="{28A0092B-C50C-407E-A947-70E740481C1C}">
+                          <a14:useLocalDpi xmlns:a14="http://schemas.microsoft.com/office/drawing/2010/main" val="0"/>
+                        </a:ext>
+                      </a:extLst>
+                    </a:blip>
+                    <a:srcRect/>
+                    <a:stretch>
+                      <a:fillRect/>
+                    </a:stretch>
+                  </pic:blipFill>
+                  <pic:spPr bwMode="auto">
+                    <a:xfrm>
+                      <a:off x="0" y="0"/>
+                      <a:ext cx="6335350" cy="5249511"/>
+                    </a:xfrm>
+                    <a:prstGeom prst="rect">
+                      <a:avLst/>
+                    </a:prstGeom>
+                    <a:noFill/>
+                    <a:ln w="9525">
+                      <a:solidFill>
+                        <a:schemeClr val="tx1"/>
+                      </a:solidFill>
+                    </a:ln>
+                  </pic:spPr>
+                </pic:pic>
+              </a:graphicData>
+            </a:graphic>
+          </wp:inline>
+        </w:drawing>
+      </w:r>
+    </w:p>
+    <w:p>
+      <w:pPr>
+        <w:pStyle w:val="Didascalia"/>
+        <w:jc w:val="center"/>
+      </w:pPr>
+      <w:r>
+        <w:t xml:space="preserve">Figure </w:t>
+      </w:r>
+      <w:r>
+        <w:fldChar w:fldCharType="begin"/>
+      </w:r>
+      <w:r>
+        <w:instrText xml:space="preserve"> SEQ Figure \* ARABIC </w:instrText>
+      </w:r>
+      <w:r>
+        <w:fldChar w:fldCharType="separate"/>
+      </w:r>
+      <w:r>
+        <w:rPr>
+          <w:noProof/>
+        </w:rPr>
+        <w:t>17</w:t>
+      </w:r>
+      <w:r>
+        <w:fldChar w:fldCharType="end"/>
+      </w:r>
+      <w:r>
+        <w:t>. Use case diagram</w:t>
+      </w:r>
+    </w:p>
+    <w:p>
+      <w:r>
+        <w:t xml:space="preserve">The above diagram shows all the possible </w:t>
+      </w:r>
+      <w:r>
+        <w:t>actions that a user can do in the Web App.</w:t>
+      </w:r>
+    </w:p>
+    <w:tbl>
+      <w:tblPr>
+        <w:tblStyle w:val="Grigliatabella"/>
+        <w:tblW w:w="0" w:type="auto"/>
+        <w:tblLook w:val="04A0" w:firstRow="1" w:lastRow="0" w:firstColumn="1" w:lastColumn="0" w:noHBand="0" w:noVBand="1"/>
+      </w:tblPr>
+      <w:tblGrid>
+        <w:gridCol w:w="1876"/>
+        <w:gridCol w:w="6669"/>
+      </w:tblGrid>
+      <w:tr>
+        <w:trPr>
+          <w:trHeight w:val="596"/>
+        </w:trPr>
+        <w:tc>
+          <w:tcPr>
+            <w:tcW w:w="1876" w:type="dxa"/>
+          </w:tcPr>
+          <w:p>
+            <w:r>
+              <w:t>Use Case ID</w:t>
+            </w:r>
+          </w:p>
+        </w:tc>
+        <w:tc>
+          <w:tcPr>
+            <w:tcW w:w="6669" w:type="dxa"/>
+          </w:tcPr>
+          <w:p>
+            <w:r>
+              <w:t>UC0</w:t>
+            </w:r>
+          </w:p>
+        </w:tc>
+      </w:tr>
+      <w:tr>
+        <w:trPr>
+          <w:trHeight w:val="596"/>
+        </w:trPr>
+        <w:tc>
+          <w:tcPr>
+            <w:tcW w:w="1876" w:type="dxa"/>
+          </w:tcPr>
+          <w:p>
+            <w:r>
+              <w:t>Use case name</w:t>
+            </w:r>
+          </w:p>
+        </w:tc>
+        <w:tc>
+          <w:tcPr>
+            <w:tcW w:w="6669" w:type="dxa"/>
+          </w:tcPr>
+          <w:p>
+            <w:r>
+              <w:t>User registration</w:t>
+            </w:r>
+          </w:p>
+        </w:tc>
+      </w:tr>
+      <w:tr>
+        <w:trPr>
+          <w:trHeight w:val="596"/>
+        </w:trPr>
+        <w:tc>
+          <w:tcPr>
+            <w:tcW w:w="1876" w:type="dxa"/>
+          </w:tcPr>
+          <w:p>
+            <w:r>
+              <w:t>Description</w:t>
+            </w:r>
+          </w:p>
+        </w:tc>
+        <w:tc>
+          <w:tcPr>
+            <w:tcW w:w="6669" w:type="dxa"/>
+          </w:tcPr>
+          <w:p>
+            <w:r>
+              <w:t>A User attempts to register on the Web App by providing some details such as First and Last Name, Password and Mobile Phone Number.</w:t>
+            </w:r>
+          </w:p>
+        </w:tc>
+      </w:tr>
+      <w:tr>
+        <w:trPr>
+          <w:trHeight w:val="596"/>
+        </w:trPr>
+        <w:tc>
+          <w:tcPr>
+            <w:tcW w:w="1876" w:type="dxa"/>
+          </w:tcPr>
+          <w:p>
+            <w:r>
+              <w:t>Primary Actor</w:t>
+            </w:r>
+          </w:p>
+        </w:tc>
+        <w:tc>
+          <w:tcPr>
+            <w:tcW w:w="6669" w:type="dxa"/>
+          </w:tcPr>
+          <w:p>
+            <w:r>
+              <w:t>Customer User</w:t>
+            </w:r>
+          </w:p>
+        </w:tc>
+      </w:tr>
+      <w:tr>
+        <w:trPr>
+          <w:trHeight w:val="596"/>
+        </w:trPr>
+        <w:tc>
+          <w:tcPr>
+            <w:tcW w:w="1876" w:type="dxa"/>
+          </w:tcPr>
+          <w:p>
+            <w:r>
+              <w:t>Pre-Conditions</w:t>
+            </w:r>
+          </w:p>
+        </w:tc>
+        <w:tc>
+          <w:tcPr>
+            <w:tcW w:w="6669" w:type="dxa"/>
+          </w:tcPr>
+          <w:p/>
+        </w:tc>
+      </w:tr>
+      <w:tr>
+        <w:trPr>
+          <w:trHeight w:val="596"/>
+        </w:trPr>
+        <w:tc>
+          <w:tcPr>
+            <w:tcW w:w="1876" w:type="dxa"/>
+          </w:tcPr>
+          <w:p>
+            <w:r>
+              <w:lastRenderedPageBreak/>
+              <w:t>Post conditions</w:t>
+            </w:r>
+          </w:p>
+        </w:tc>
+        <w:tc>
+          <w:tcPr>
+            <w:tcW w:w="6669" w:type="dxa"/>
+          </w:tcPr>
+          <w:p/>
+        </w:tc>
+      </w:tr>
+      <w:tr>
+        <w:trPr>
+          <w:trHeight w:val="596"/>
+        </w:trPr>
+        <w:tc>
+          <w:tcPr>
+            <w:tcW w:w="1876" w:type="dxa"/>
+          </w:tcPr>
+          <w:p>
+            <w:r>
+              <w:t>Main Success Scenario</w:t>
+            </w:r>
+          </w:p>
+        </w:tc>
+        <w:tc>
+          <w:tcPr>
+            <w:tcW w:w="6669" w:type="dxa"/>
+          </w:tcPr>
+          <w:p/>
+        </w:tc>
+      </w:tr>
+      <w:tr>
+        <w:trPr>
+          <w:trHeight w:val="596"/>
+        </w:trPr>
+        <w:tc>
+          <w:tcPr>
+            <w:tcW w:w="1876" w:type="dxa"/>
+          </w:tcPr>
+          <w:p>
+            <w:r>
+              <w:t>Exceptions</w:t>
+            </w:r>
+          </w:p>
+        </w:tc>
+        <w:tc>
+          <w:tcPr>
+            <w:tcW w:w="6669" w:type="dxa"/>
+          </w:tcPr>
+          <w:p/>
+        </w:tc>
+      </w:tr>
+      <w:tr>
+        <w:trPr>
+          <w:trHeight w:val="596"/>
+        </w:trPr>
+        <w:tc>
+          <w:tcPr>
+            <w:tcW w:w="1876" w:type="dxa"/>
+          </w:tcPr>
+          <w:p>
+            <w:r>
+              <w:t>Post conditions</w:t>
+            </w:r>
+          </w:p>
+        </w:tc>
+        <w:tc>
+          <w:tcPr>
+            <w:tcW w:w="6669" w:type="dxa"/>
+          </w:tcPr>
+          <w:p/>
+        </w:tc>
+      </w:tr>
+    </w:tbl>
     <w:p/>
     <w:p>
       <w:pPr>
@@ -11442,14 +12787,30 @@
           <w:rFonts w:ascii="Baskerville Old Face" w:hAnsi="Baskerville Old Face"/>
           <w:sz w:val="24"/>
         </w:rPr>
-        <w:t>HOULD have</w:t>
-      </w:r>
-      <w:r>
-        <w:rPr>
-          <w:rFonts w:ascii="Baskerville Old Face" w:hAnsi="Baskerville Old Face"/>
-          <w:sz w:val="24"/>
-        </w:rPr>
-        <w:t xml:space="preserve">: </w:t>
+        <w:t xml:space="preserve">HOULD </w:t>
+      </w:r>
+      <w:proofErr w:type="gramStart"/>
+      <w:r>
+        <w:rPr>
+          <w:rFonts w:ascii="Baskerville Old Face" w:hAnsi="Baskerville Old Face"/>
+          <w:sz w:val="24"/>
+        </w:rPr>
+        <w:t>have</w:t>
+      </w:r>
+      <w:r>
+        <w:rPr>
+          <w:rFonts w:ascii="Baskerville Old Face" w:hAnsi="Baskerville Old Face"/>
+          <w:sz w:val="24"/>
+        </w:rPr>
+        <w:t>:</w:t>
+      </w:r>
+      <w:proofErr w:type="gramEnd"/>
+      <w:r>
+        <w:rPr>
+          <w:rFonts w:ascii="Baskerville Old Face" w:hAnsi="Baskerville Old Face"/>
+          <w:sz w:val="24"/>
+        </w:rPr>
+        <w:t xml:space="preserve"> </w:t>
       </w:r>
       <w:r>
         <w:rPr>
@@ -11510,8 +12871,17 @@
           <w:rFonts w:ascii="Baskerville Old Face" w:hAnsi="Baskerville Old Face"/>
           <w:sz w:val="24"/>
         </w:rPr>
-        <w:t>OULD have:</w:t>
-      </w:r>
+        <w:t xml:space="preserve">OULD </w:t>
+      </w:r>
+      <w:proofErr w:type="gramStart"/>
+      <w:r>
+        <w:rPr>
+          <w:rFonts w:ascii="Baskerville Old Face" w:hAnsi="Baskerville Old Face"/>
+          <w:sz w:val="24"/>
+        </w:rPr>
+        <w:t>have:</w:t>
+      </w:r>
+      <w:proofErr w:type="gramEnd"/>
       <w:r>
         <w:rPr>
           <w:rFonts w:ascii="Baskerville Old Face" w:hAnsi="Baskerville Old Face"/>
@@ -11558,8 +12928,17 @@
           <w:rFonts w:ascii="Baskerville Old Face" w:hAnsi="Baskerville Old Face"/>
           <w:sz w:val="24"/>
         </w:rPr>
-        <w:t>ON’T have:</w:t>
-      </w:r>
+        <w:t xml:space="preserve">ON’T </w:t>
+      </w:r>
+      <w:proofErr w:type="gramStart"/>
+      <w:r>
+        <w:rPr>
+          <w:rFonts w:ascii="Baskerville Old Face" w:hAnsi="Baskerville Old Face"/>
+          <w:sz w:val="24"/>
+        </w:rPr>
+        <w:t>have:</w:t>
+      </w:r>
+      <w:proofErr w:type="gramEnd"/>
       <w:r>
         <w:rPr>
           <w:rFonts w:ascii="Baskerville Old Face" w:hAnsi="Baskerville Old Face"/>
@@ -11591,6 +12970,7 @@
         <w:rPr>
           <w:noProof/>
         </w:rPr>
+        <w:lastRenderedPageBreak/>
         <w:drawing>
           <wp:inline distT="0" distB="0" distL="0" distR="0" wp14:anchorId="28C37B25" wp14:editId="775A5AD8">
             <wp:extent cx="5731510" cy="3392805"/>
@@ -11607,7 +12987,7 @@
                     <pic:cNvPicPr/>
                   </pic:nvPicPr>
                   <pic:blipFill>
-                    <a:blip r:embed="rId30"/>
+                    <a:blip r:embed="rId31"/>
                     <a:stretch>
                       <a:fillRect/>
                     </a:stretch>
@@ -11646,14 +13026,27 @@
       <w:r>
         <w:t xml:space="preserve">Figure </w:t>
       </w:r>
-      <w:fldSimple w:instr=" SEQ Figure \* ARABIC ">
-        <w:r>
-          <w:rPr>
-            <w:noProof/>
-          </w:rPr>
-          <w:t>17</w:t>
-        </w:r>
-      </w:fldSimple>
+      <w:r>
+        <w:fldChar w:fldCharType="begin"/>
+      </w:r>
+      <w:r>
+        <w:instrText xml:space="preserve"> SEQ Figure \* ARABIC </w:instrText>
+      </w:r>
+      <w:r>
+        <w:fldChar w:fldCharType="separate"/>
+      </w:r>
+      <w:r>
+        <w:rPr>
+          <w:noProof/>
+        </w:rPr>
+        <w:t>18</w:t>
+      </w:r>
+      <w:r>
+        <w:rPr>
+          <w:noProof/>
+        </w:rPr>
+        <w:fldChar w:fldCharType="end"/>
+      </w:r>
       <w:r>
         <w:t>. Table of functional requirements</w:t>
       </w:r>
@@ -11701,7 +13094,7 @@
                     <pic:cNvPicPr/>
                   </pic:nvPicPr>
                   <pic:blipFill>
-                    <a:blip r:embed="rId31"/>
+                    <a:blip r:embed="rId32"/>
                     <a:stretch>
                       <a:fillRect/>
                     </a:stretch>
@@ -11735,14 +13128,27 @@
       <w:r>
         <w:t xml:space="preserve">Figure </w:t>
       </w:r>
-      <w:fldSimple w:instr=" SEQ Figure \* ARABIC ">
-        <w:r>
-          <w:rPr>
-            <w:noProof/>
-          </w:rPr>
-          <w:t>18</w:t>
-        </w:r>
-      </w:fldSimple>
+      <w:r>
+        <w:fldChar w:fldCharType="begin"/>
+      </w:r>
+      <w:r>
+        <w:instrText xml:space="preserve"> SEQ Figure \* ARABIC </w:instrText>
+      </w:r>
+      <w:r>
+        <w:fldChar w:fldCharType="separate"/>
+      </w:r>
+      <w:r>
+        <w:rPr>
+          <w:noProof/>
+        </w:rPr>
+        <w:t>19</w:t>
+      </w:r>
+      <w:r>
+        <w:rPr>
+          <w:noProof/>
+        </w:rPr>
+        <w:fldChar w:fldCharType="end"/>
+      </w:r>
       <w:r>
         <w:t>. Table of non-functional requirements</w:t>
       </w:r>
@@ -11752,32 +13158,40 @@
         <w:pStyle w:val="Titolo2"/>
       </w:pPr>
       <w:r>
+        <w:t xml:space="preserve">Legal, </w:t>
+      </w:r>
+      <w:proofErr w:type="gramStart"/>
+      <w:r>
+        <w:t>social</w:t>
+      </w:r>
+      <w:proofErr w:type="gramEnd"/>
+      <w:r>
+        <w:t xml:space="preserve"> and ethical issues</w:t>
+      </w:r>
+    </w:p>
+    <w:p>
+      <w:r>
+        <w:t xml:space="preserve">This section </w:t>
+      </w:r>
+      <w:r>
+        <w:t>takes into consideration the issues exposed to this project.</w:t>
+      </w:r>
+    </w:p>
+    <w:p>
+      <w:pPr>
+        <w:pStyle w:val="Titolo3"/>
+      </w:pPr>
+      <w:r>
+        <w:t>GDPR And Security Concerns</w:t>
+      </w:r>
+    </w:p>
+    <w:p/>
+    <w:p>
+      <w:pPr>
+        <w:pStyle w:val="Titolo3"/>
+      </w:pPr>
+      <w:r>
         <w:lastRenderedPageBreak/>
-        <w:t>Legal, social and ethical issues</w:t>
-      </w:r>
-    </w:p>
-    <w:p>
-      <w:r>
-        <w:t xml:space="preserve">This section </w:t>
-      </w:r>
-      <w:r>
-        <w:t>takes into consideration the issues exposed to this project.</w:t>
-      </w:r>
-    </w:p>
-    <w:p>
-      <w:pPr>
-        <w:pStyle w:val="Titolo3"/>
-      </w:pPr>
-      <w:r>
-        <w:t>GDPR And Security Concerns</w:t>
-      </w:r>
-    </w:p>
-    <w:p/>
-    <w:p>
-      <w:pPr>
-        <w:pStyle w:val="Titolo3"/>
-      </w:pPr>
-      <w:r>
         <w:t>Data Protection Act 1998</w:t>
       </w:r>
     </w:p>
@@ -11848,7 +13262,7 @@
           <w:szCs w:val="22"/>
         </w:rPr>
       </w:pPr>
-      <w:hyperlink r:id="rId32" w:history="1">
+      <w:hyperlink r:id="rId33" w:history="1">
         <w:r>
           <w:rPr>
             <w:rStyle w:val="Collegamentoipertestuale"/>
@@ -11889,7 +13303,8 @@
         </w:rPr>
         <w:t xml:space="preserve">Security Note: The code above uses </w:t>
       </w:r>
-      <w:hyperlink r:id="rId33" w:history="1">
+      <w:hyperlink r:id="rId34" w:history="1">
+        <w:proofErr w:type="spellStart"/>
         <w:r>
           <w:rPr>
             <w:rStyle w:val="Collegamentoipertestuale"/>
@@ -11899,6 +13314,7 @@
           </w:rPr>
           <w:t>HttpUtility.HtmlEncode</w:t>
         </w:r>
+        <w:proofErr w:type="spellEnd"/>
       </w:hyperlink>
       <w:r>
         <w:rPr>
@@ -11908,7 +13324,7 @@
         </w:rPr>
         <w:t xml:space="preserve"> to protect the application from malicious input (namely JavaScript). For more information see </w:t>
       </w:r>
-      <w:hyperlink r:id="rId34" w:history="1">
+      <w:hyperlink r:id="rId35" w:history="1">
         <w:r>
           <w:rPr>
             <w:rStyle w:val="Collegamentoipertestuale"/>
@@ -11949,7 +13365,15 @@
     </w:p>
     <w:p>
       <w:r>
-        <w:t>How the project design is implemented and the tool used</w:t>
+        <w:t xml:space="preserve">How the project design is </w:t>
+      </w:r>
+      <w:proofErr w:type="gramStart"/>
+      <w:r>
+        <w:t>implemented</w:t>
+      </w:r>
+      <w:proofErr w:type="gramEnd"/>
+      <w:r>
+        <w:t xml:space="preserve"> and the tool used</w:t>
       </w:r>
     </w:p>
     <w:p>
@@ -11977,21 +13401,32 @@
         <w:pStyle w:val="Titolo1"/>
       </w:pPr>
       <w:r>
+        <w:t>Tools and implementation</w:t>
+      </w:r>
+    </w:p>
+    <w:p>
+      <w:pPr>
+        <w:pStyle w:val="Titolo2"/>
+      </w:pPr>
+      <w:r>
+        <w:t>Tools</w:t>
+      </w:r>
+    </w:p>
+    <w:p>
+      <w:r>
+        <w:t>Programming languages, libraries, framework with choice justification. Razor pages</w:t>
+      </w:r>
+    </w:p>
+    <w:p>
+      <w:pPr>
+        <w:pStyle w:val="Titolo3"/>
+      </w:pPr>
+      <w:r>
         <w:lastRenderedPageBreak/>
-        <w:t>Tools and implementation</w:t>
-      </w:r>
-    </w:p>
-    <w:p>
-      <w:pPr>
-        <w:pStyle w:val="Titolo2"/>
-      </w:pPr>
-      <w:r>
-        <w:t>Tools</w:t>
-      </w:r>
-    </w:p>
-    <w:p>
-      <w:r>
-        <w:t>Programming languages, libraries, framework with choice justification. Razor pages</w:t>
+        <w:t>Visu</w:t>
+      </w:r>
+      <w:r>
+        <w:t>al Studio MVC</w:t>
       </w:r>
     </w:p>
     <w:p>
@@ -11999,26 +13434,25 @@
         <w:pStyle w:val="Titolo3"/>
       </w:pPr>
       <w:r>
-        <w:t>Visu</w:t>
-      </w:r>
-      <w:r>
-        <w:t>al Studio MVC</w:t>
+        <w:t>Git</w:t>
       </w:r>
     </w:p>
     <w:p>
       <w:pPr>
         <w:pStyle w:val="Titolo3"/>
       </w:pPr>
-      <w:r>
-        <w:t>Git</w:t>
-      </w:r>
+      <w:proofErr w:type="spellStart"/>
+      <w:r>
+        <w:t>StyleCop</w:t>
+      </w:r>
+      <w:proofErr w:type="spellEnd"/>
     </w:p>
     <w:p>
       <w:pPr>
         <w:pStyle w:val="Titolo3"/>
       </w:pPr>
       <w:r>
-        <w:t>StyleCop</w:t>
+        <w:t>Chrome Developer Tools</w:t>
       </w:r>
     </w:p>
     <w:p>
@@ -12026,14 +13460,6 @@
         <w:pStyle w:val="Titolo3"/>
       </w:pPr>
       <w:r>
-        <w:t>Chrome Developer Tools</w:t>
-      </w:r>
-    </w:p>
-    <w:p>
-      <w:pPr>
-        <w:pStyle w:val="Titolo3"/>
-      </w:pPr>
-      <w:r>
         <w:t>Entity Framework</w:t>
       </w:r>
       <w:r>
@@ -12041,7 +13467,7 @@
       </w:r>
     </w:p>
     <w:p>
-      <w:hyperlink r:id="rId35" w:history="1">
+      <w:hyperlink r:id="rId36" w:history="1">
         <w:r>
           <w:rPr>
             <w:rStyle w:val="Collegamentoipertestuale"/>
@@ -12132,16 +13558,16 @@
         <w:pStyle w:val="Titolo3"/>
       </w:pPr>
       <w:r>
+        <w:t>Web Application setup</w:t>
+      </w:r>
+    </w:p>
+    <w:p/>
+    <w:p>
+      <w:pPr>
+        <w:pStyle w:val="Titolo3"/>
+      </w:pPr>
+      <w:r>
         <w:lastRenderedPageBreak/>
-        <w:t>Web Application setup</w:t>
-      </w:r>
-    </w:p>
-    <w:p/>
-    <w:p>
-      <w:pPr>
-        <w:pStyle w:val="Titolo3"/>
-      </w:pPr>
-      <w:r>
         <w:t>Database setup</w:t>
       </w:r>
     </w:p>
@@ -12477,12 +13903,6 @@
                   <w:noProof/>
                 </w:rPr>
                 <w:br/>
-              </w:r>
-              <w:r>
-                <w:rPr>
-                  <w:noProof/>
-                </w:rPr>
-                <w:lastRenderedPageBreak/>
                 <w:t xml:space="preserve">Available at: </w:t>
               </w:r>
               <w:r>
@@ -12511,6 +13931,7 @@
                 <w:rPr>
                   <w:noProof/>
                 </w:rPr>
+                <w:lastRenderedPageBreak/>
                 <w:t xml:space="preserve">BlueBite, 2020. </w:t>
               </w:r>
               <w:r>
@@ -13029,7 +14450,6 @@
                 <w:rPr>
                   <w:noProof/>
                 </w:rPr>
-                <w:lastRenderedPageBreak/>
                 <w:t xml:space="preserve">Heggestuen, J., 2014. </w:t>
               </w:r>
               <w:r>
@@ -13058,7 +14478,15 @@
                   <w:noProof/>
                   <w:u w:val="single"/>
                 </w:rPr>
-                <w:t>https://www.businessinsider.com/alipay-overtakes-paypal-as-the-largest-mobile-payments-platform-in-the-world-2014-2?r=US&amp;IR=T</w:t>
+                <w:t>https://www.businessinsider.com/alipay-overtakes-paypal-as-the-largest-mobile-</w:t>
+              </w:r>
+              <w:r>
+                <w:rPr>
+                  <w:noProof/>
+                  <w:u w:val="single"/>
+                </w:rPr>
+                <w:lastRenderedPageBreak/>
+                <w:t>payments-platform-in-the-world-2014-2?r=US&amp;IR=T</w:t>
               </w:r>
               <w:r>
                 <w:rPr>
@@ -13527,7 +14955,6 @@
                 <w:rPr>
                   <w:noProof/>
                 </w:rPr>
-                <w:lastRenderedPageBreak/>
                 <w:t xml:space="preserve">Microsoft, 2020. </w:t>
               </w:r>
               <w:r>
@@ -13577,6 +15004,7 @@
                 <w:rPr>
                   <w:noProof/>
                 </w:rPr>
+                <w:lastRenderedPageBreak/>
                 <w:t xml:space="preserve">NextPoints, 2020. </w:t>
               </w:r>
               <w:r>
@@ -14018,7 +15446,6 @@
                 <w:rPr>
                   <w:noProof/>
                 </w:rPr>
-                <w:lastRenderedPageBreak/>
                 <w:t xml:space="preserve">Thorp-Lancaster, D., 2019. </w:t>
               </w:r>
               <w:r>
@@ -14068,6 +15495,7 @@
                 <w:rPr>
                   <w:noProof/>
                 </w:rPr>
+                <w:lastRenderedPageBreak/>
                 <w:t xml:space="preserve">Whitwam, R., 2020. </w:t>
               </w:r>
               <w:r>
@@ -18427,6 +19855,25 @@
       <w:sz w:val="24"/>
     </w:rPr>
   </w:style>
+  <w:style w:type="table" w:styleId="Grigliatabella">
+    <w:name w:val="Table Grid"/>
+    <w:basedOn w:val="Tabellanormale"/>
+    <w:uiPriority w:val="39"/>
+    <w:rsid w:val="006E69F8"/>
+    <w:pPr>
+      <w:spacing w:before="0" w:after="0" w:line="240" w:lineRule="auto"/>
+    </w:pPr>
+    <w:tblPr>
+      <w:tblBorders>
+        <w:top w:val="single" w:sz="4" w:space="0" w:color="auto"/>
+        <w:left w:val="single" w:sz="4" w:space="0" w:color="auto"/>
+        <w:bottom w:val="single" w:sz="4" w:space="0" w:color="auto"/>
+        <w:right w:val="single" w:sz="4" w:space="0" w:color="auto"/>
+        <w:insideH w:val="single" w:sz="4" w:space="0" w:color="auto"/>
+        <w:insideV w:val="single" w:sz="4" w:space="0" w:color="auto"/>
+      </w:tblBorders>
+    </w:tblPr>
+  </w:style>
 </w:styles>
 </file>
 
@@ -19493,31 +20940,6 @@
     <b:RefOrder>32</b:RefOrder>
   </b:Source>
   <b:Source>
-    <b:Tag>Gue20</b:Tag>
-    <b:SourceType>DocumentFromInternetSite</b:SourceType>
-    <b:Guid>{732B8012-7E53-49C9-890C-6572624C606C}</b:Guid>
-    <b:Title>5 Things You Need to Know About Beacon Technology</b:Title>
-    <b:Year>2020</b:Year>
-    <b:Publisher>https://www.wordstream.com/blog/ws/2018/10/04/beacon-technology</b:Publisher>
-    <b:Author>
-      <b:Author>
-        <b:NameList>
-          <b:Person>
-            <b:Last>Author</b:Last>
-            <b:First>Guest</b:First>
-          </b:Person>
-        </b:NameList>
-      </b:Author>
-    </b:Author>
-    <b:Month>June</b:Month>
-    <b:Day>24</b:Day>
-    <b:YearAccessed>2020</b:YearAccessed>
-    <b:MonthAccessed>July</b:MonthAccessed>
-    <b:DayAccessed>2</b:DayAccessed>
-    <b:URL>https://www.wordstream.com/blog/ws/2018/10/04/beacon-technology</b:URL>
-    <b:RefOrder>33</b:RefOrder>
-  </b:Source>
-  <b:Source>
     <b:Tag>Sne20</b:Tag>
     <b:SourceType>DocumentFromInternetSite</b:SourceType>
     <b:Guid>{875D1FE5-17A7-467F-A6CE-E283F6E53926}</b:Guid>
@@ -19719,11 +21141,36 @@
     <b:Pages>517-526</b:Pages>
     <b:RefOrder>42</b:RefOrder>
   </b:Source>
+  <b:Source>
+    <b:Tag>Gue20</b:Tag>
+    <b:SourceType>DocumentFromInternetSite</b:SourceType>
+    <b:Guid>{D1CFC5A2-CAB6-4443-9489-66CD493B02F3}</b:Guid>
+    <b:Title>5 Things You Need to Know About Beacon Technology</b:Title>
+    <b:Year>2020</b:Year>
+    <b:Publisher>https://www.wordstream.com/blog/ws/2018/10/04/beacon-technology</b:Publisher>
+    <b:Author>
+      <b:Author>
+        <b:NameList>
+          <b:Person>
+            <b:Last>Haines</b:Last>
+            <b:First>Elliot</b:First>
+          </b:Person>
+        </b:NameList>
+      </b:Author>
+    </b:Author>
+    <b:Month>June</b:Month>
+    <b:Day>24</b:Day>
+    <b:YearAccessed>2020</b:YearAccessed>
+    <b:MonthAccessed>July</b:MonthAccessed>
+    <b:DayAccessed>2</b:DayAccessed>
+    <b:URL>https://www.wordstream.com/blog/ws/2018/10/04/beacon-technology</b:URL>
+    <b:RefOrder>33</b:RefOrder>
+  </b:Source>
 </b:Sources>
 </file>
 
 <file path=customXml/itemProps1.xml><?xml version="1.0" encoding="utf-8"?>
-<ds:datastoreItem xmlns:ds="http://schemas.openxmlformats.org/officeDocument/2006/customXml" ds:itemID="{40CFCB90-CE12-42D4-AA5B-07AEF6A55C68}">
+<ds:datastoreItem xmlns:ds="http://schemas.openxmlformats.org/officeDocument/2006/customXml" ds:itemID="{A4BB74EC-1512-462C-B57E-77FB2ECF33BF}">
   <ds:schemaRefs>
     <ds:schemaRef ds:uri="http://schemas.openxmlformats.org/officeDocument/2006/bibliography"/>
   </ds:schemaRefs>

</xml_diff>

<commit_message>
Use case description 0 and 1
</commit_message>
<xml_diff>
--- a/Documentation/Final Report/Project Report.docx
+++ b/Documentation/Final Report/Project Report.docx
@@ -12329,10 +12329,10 @@
           <w:noProof/>
         </w:rPr>
         <w:drawing>
-          <wp:inline distT="0" distB="0" distL="0" distR="0" wp14:anchorId="49F8FD89" wp14:editId="0661ED92">
-            <wp:extent cx="6311900" cy="5230080"/>
-            <wp:effectExtent l="19050" t="19050" r="12700" b="27940"/>
-            <wp:docPr id="13" name="Immagine 13"/>
+          <wp:inline distT="0" distB="0" distL="0" distR="0" wp14:anchorId="132314BC" wp14:editId="4D42BB49">
+            <wp:extent cx="6346190" cy="5321772"/>
+            <wp:effectExtent l="19050" t="19050" r="16510" b="12700"/>
+            <wp:docPr id="24" name="Immagine 24"/>
             <wp:cNvGraphicFramePr>
               <a:graphicFrameLocks xmlns:a="http://schemas.openxmlformats.org/drawingml/2006/main" noChangeAspect="1"/>
             </wp:cNvGraphicFramePr>
@@ -12340,7 +12340,7 @@
               <a:graphicData uri="http://schemas.openxmlformats.org/drawingml/2006/picture">
                 <pic:pic xmlns:pic="http://schemas.openxmlformats.org/drawingml/2006/picture">
                   <pic:nvPicPr>
-                    <pic:cNvPr id="0" name="Picture 1"/>
+                    <pic:cNvPr id="0" name="Picture 20"/>
                     <pic:cNvPicPr>
                       <a:picLocks noChangeAspect="1" noChangeArrowheads="1"/>
                     </pic:cNvPicPr>
@@ -12361,13 +12361,13 @@
                   <pic:spPr bwMode="auto">
                     <a:xfrm>
                       <a:off x="0" y="0"/>
-                      <a:ext cx="6335350" cy="5249511"/>
+                      <a:ext cx="6366248" cy="5338592"/>
                     </a:xfrm>
                     <a:prstGeom prst="rect">
                       <a:avLst/>
                     </a:prstGeom>
                     <a:noFill/>
-                    <a:ln w="9525">
+                    <a:ln>
                       <a:solidFill>
                         <a:schemeClr val="tx1"/>
                       </a:solidFill>
@@ -12407,7 +12407,10 @@
         <w:fldChar w:fldCharType="end"/>
       </w:r>
       <w:r>
-        <w:t>. Use case diagram</w:t>
+        <w:t xml:space="preserve">. Use </w:t>
+      </w:r>
+      <w:r>
+        <w:t>Case Diagram</w:t>
       </w:r>
     </w:p>
     <w:p>
@@ -12416,6 +12419,15 @@
       </w:r>
       <w:r>
         <w:t>actions that a user can do in the Web App.</w:t>
+      </w:r>
+    </w:p>
+    <w:p>
+      <w:pPr>
+        <w:pStyle w:val="Titolo3"/>
+        <w:spacing w:after="240"/>
+      </w:pPr>
+      <w:r>
+        <w:t>Use Case Description</w:t>
       </w:r>
     </w:p>
     <w:tbl>
@@ -12435,19 +12447,50 @@
         <w:tc>
           <w:tcPr>
             <w:tcW w:w="1876" w:type="dxa"/>
+            <w:vAlign w:val="center"/>
           </w:tcPr>
           <w:p>
+            <w:pPr>
+              <w:jc w:val="center"/>
+              <w:rPr>
+                <w:b/>
+                <w:bCs/>
+                <w:szCs w:val="24"/>
+              </w:rPr>
+            </w:pPr>
             <w:r>
-              <w:t>Use Case ID</w:t>
+              <w:rPr>
+                <w:b/>
+                <w:bCs/>
+                <w:szCs w:val="24"/>
+              </w:rPr>
+              <w:t>Use Case I</w:t>
+            </w:r>
+            <w:r>
+              <w:rPr>
+                <w:b/>
+                <w:bCs/>
+                <w:szCs w:val="24"/>
+              </w:rPr>
+              <w:t>D</w:t>
             </w:r>
           </w:p>
         </w:tc>
         <w:tc>
           <w:tcPr>
             <w:tcW w:w="6669" w:type="dxa"/>
+            <w:vAlign w:val="center"/>
           </w:tcPr>
           <w:p>
+            <w:pPr>
+              <w:rPr>
+                <w:szCs w:val="24"/>
+              </w:rPr>
+            </w:pPr>
             <w:r>
+              <w:rPr>
+                <w:szCs w:val="24"/>
+              </w:rPr>
               <w:t>UC0</w:t>
             </w:r>
           </w:p>
@@ -12460,34 +12503,79 @@
         <w:tc>
           <w:tcPr>
             <w:tcW w:w="1876" w:type="dxa"/>
+            <w:shd w:val="clear" w:color="auto" w:fill="D9E2F3" w:themeFill="accent1" w:themeFillTint="33"/>
+            <w:vAlign w:val="center"/>
           </w:tcPr>
           <w:p>
+            <w:pPr>
+              <w:jc w:val="center"/>
+              <w:rPr>
+                <w:b/>
+                <w:bCs/>
+                <w:szCs w:val="24"/>
+              </w:rPr>
+            </w:pPr>
             <w:r>
-              <w:t>Use case name</w:t>
+              <w:rPr>
+                <w:b/>
+                <w:bCs/>
+                <w:szCs w:val="24"/>
+              </w:rPr>
+              <w:t>Use Case Name</w:t>
             </w:r>
           </w:p>
         </w:tc>
         <w:tc>
           <w:tcPr>
             <w:tcW w:w="6669" w:type="dxa"/>
+            <w:shd w:val="clear" w:color="auto" w:fill="D9E2F3" w:themeFill="accent1" w:themeFillTint="33"/>
+            <w:vAlign w:val="center"/>
           </w:tcPr>
           <w:p>
+            <w:pPr>
+              <w:rPr>
+                <w:szCs w:val="24"/>
+              </w:rPr>
+            </w:pPr>
             <w:r>
-              <w:t>User registration</w:t>
+              <w:rPr>
+                <w:szCs w:val="24"/>
+              </w:rPr>
+              <w:t xml:space="preserve">User </w:t>
+            </w:r>
+            <w:r>
+              <w:rPr>
+                <w:szCs w:val="24"/>
+              </w:rPr>
+              <w:t>Registration</w:t>
             </w:r>
           </w:p>
         </w:tc>
       </w:tr>
       <w:tr>
         <w:trPr>
-          <w:trHeight w:val="596"/>
+          <w:trHeight w:val="1159"/>
         </w:trPr>
         <w:tc>
           <w:tcPr>
             <w:tcW w:w="1876" w:type="dxa"/>
+            <w:vAlign w:val="center"/>
           </w:tcPr>
           <w:p>
+            <w:pPr>
+              <w:jc w:val="center"/>
+              <w:rPr>
+                <w:b/>
+                <w:bCs/>
+                <w:szCs w:val="24"/>
+              </w:rPr>
+            </w:pPr>
             <w:r>
+              <w:rPr>
+                <w:b/>
+                <w:bCs/>
+                <w:szCs w:val="24"/>
+              </w:rPr>
               <w:t>Description</w:t>
             </w:r>
           </w:p>
@@ -12495,24 +12583,67 @@
         <w:tc>
           <w:tcPr>
             <w:tcW w:w="6669" w:type="dxa"/>
+            <w:vAlign w:val="center"/>
           </w:tcPr>
           <w:p>
+            <w:pPr>
+              <w:rPr>
+                <w:szCs w:val="24"/>
+              </w:rPr>
+            </w:pPr>
             <w:r>
-              <w:t>A User attempts to register on the Web App by providing some details such as First and Last Name, Password and Mobile Phone Number.</w:t>
+              <w:rPr>
+                <w:szCs w:val="24"/>
+              </w:rPr>
+              <w:t>This use case is for when a u</w:t>
+            </w:r>
+            <w:r>
+              <w:rPr>
+                <w:szCs w:val="24"/>
+              </w:rPr>
+              <w:t>ser attempts to register on the Web App by providing some details such as First and Last Name, Password Mobile Phone Number</w:t>
+            </w:r>
+            <w:r>
+              <w:rPr>
+                <w:szCs w:val="24"/>
+              </w:rPr>
+              <w:t xml:space="preserve"> and accepting the Terms and Conditions</w:t>
+            </w:r>
+            <w:r>
+              <w:rPr>
+                <w:szCs w:val="24"/>
+              </w:rPr>
+              <w:t>.</w:t>
             </w:r>
           </w:p>
         </w:tc>
       </w:tr>
       <w:tr>
         <w:trPr>
-          <w:trHeight w:val="596"/>
+          <w:trHeight w:val="619"/>
         </w:trPr>
         <w:tc>
           <w:tcPr>
             <w:tcW w:w="1876" w:type="dxa"/>
+            <w:shd w:val="clear" w:color="auto" w:fill="D9E2F3" w:themeFill="accent1" w:themeFillTint="33"/>
+            <w:vAlign w:val="center"/>
           </w:tcPr>
           <w:p>
+            <w:pPr>
+              <w:jc w:val="center"/>
+              <w:rPr>
+                <w:b/>
+                <w:bCs/>
+                <w:szCs w:val="24"/>
+              </w:rPr>
+            </w:pPr>
             <w:r>
+              <w:rPr>
+                <w:b/>
+                <w:bCs/>
+                <w:szCs w:val="24"/>
+              </w:rPr>
+              <w:lastRenderedPageBreak/>
               <w:t>Primary Actor</w:t>
             </w:r>
           </w:p>
@@ -12520,9 +12651,19 @@
         <w:tc>
           <w:tcPr>
             <w:tcW w:w="6669" w:type="dxa"/>
+            <w:shd w:val="clear" w:color="auto" w:fill="D9E2F3" w:themeFill="accent1" w:themeFillTint="33"/>
+            <w:vAlign w:val="center"/>
           </w:tcPr>
           <w:p>
+            <w:pPr>
+              <w:rPr>
+                <w:szCs w:val="24"/>
+              </w:rPr>
+            </w:pPr>
             <w:r>
+              <w:rPr>
+                <w:szCs w:val="24"/>
+              </w:rPr>
               <w:t>Customer User</w:t>
             </w:r>
           </w:p>
@@ -12535,9 +12676,23 @@
         <w:tc>
           <w:tcPr>
             <w:tcW w:w="1876" w:type="dxa"/>
+            <w:vAlign w:val="center"/>
           </w:tcPr>
           <w:p>
+            <w:pPr>
+              <w:jc w:val="center"/>
+              <w:rPr>
+                <w:b/>
+                <w:bCs/>
+                <w:szCs w:val="24"/>
+              </w:rPr>
+            </w:pPr>
             <w:r>
+              <w:rPr>
+                <w:b/>
+                <w:bCs/>
+                <w:szCs w:val="24"/>
+              </w:rPr>
               <w:t>Pre-Conditions</w:t>
             </w:r>
           </w:p>
@@ -12545,8 +12700,679 @@
         <w:tc>
           <w:tcPr>
             <w:tcW w:w="6669" w:type="dxa"/>
+            <w:vAlign w:val="center"/>
           </w:tcPr>
-          <w:p/>
+          <w:p>
+            <w:pPr>
+              <w:rPr>
+                <w:szCs w:val="24"/>
+              </w:rPr>
+            </w:pPr>
+            <w:r>
+              <w:rPr>
+                <w:szCs w:val="24"/>
+              </w:rPr>
+              <w:t>Web App shall be up and running and the user must have clicked the Register button.</w:t>
+            </w:r>
+          </w:p>
+        </w:tc>
+      </w:tr>
+      <w:tr>
+        <w:trPr>
+          <w:trHeight w:val="1125"/>
+        </w:trPr>
+        <w:tc>
+          <w:tcPr>
+            <w:tcW w:w="1876" w:type="dxa"/>
+            <w:shd w:val="clear" w:color="auto" w:fill="D9E2F3" w:themeFill="accent1" w:themeFillTint="33"/>
+            <w:vAlign w:val="center"/>
+          </w:tcPr>
+          <w:p>
+            <w:pPr>
+              <w:jc w:val="center"/>
+              <w:rPr>
+                <w:b/>
+                <w:bCs/>
+                <w:szCs w:val="24"/>
+              </w:rPr>
+            </w:pPr>
+            <w:r>
+              <w:rPr>
+                <w:b/>
+                <w:bCs/>
+                <w:szCs w:val="24"/>
+              </w:rPr>
+              <w:t xml:space="preserve">Post </w:t>
+            </w:r>
+            <w:r>
+              <w:rPr>
+                <w:b/>
+                <w:bCs/>
+                <w:szCs w:val="24"/>
+              </w:rPr>
+              <w:t>Conditions</w:t>
+            </w:r>
+          </w:p>
+        </w:tc>
+        <w:tc>
+          <w:tcPr>
+            <w:tcW w:w="6669" w:type="dxa"/>
+            <w:shd w:val="clear" w:color="auto" w:fill="D9E2F3" w:themeFill="accent1" w:themeFillTint="33"/>
+            <w:vAlign w:val="center"/>
+          </w:tcPr>
+          <w:p>
+            <w:pPr>
+              <w:rPr>
+                <w:szCs w:val="24"/>
+              </w:rPr>
+            </w:pPr>
+            <w:r>
+              <w:rPr>
+                <w:szCs w:val="24"/>
+              </w:rPr>
+              <w:t xml:space="preserve">The </w:t>
+            </w:r>
+            <w:r>
+              <w:rPr>
+                <w:szCs w:val="24"/>
+              </w:rPr>
+              <w:t>system</w:t>
+            </w:r>
+            <w:r>
+              <w:rPr>
+                <w:szCs w:val="24"/>
+              </w:rPr>
+              <w:t xml:space="preserve"> validates the input data and the details are stored in the database. The user is automatically redirected to the</w:t>
+            </w:r>
+            <w:r>
+              <w:rPr>
+                <w:szCs w:val="24"/>
+              </w:rPr>
+              <w:t xml:space="preserve"> internal</w:t>
+            </w:r>
+            <w:r>
+              <w:rPr>
+                <w:szCs w:val="24"/>
+              </w:rPr>
+              <w:t xml:space="preserve"> homepage after successful </w:t>
+            </w:r>
+            <w:r>
+              <w:rPr>
+                <w:szCs w:val="24"/>
+              </w:rPr>
+              <w:t>registration</w:t>
+            </w:r>
+            <w:r>
+              <w:rPr>
+                <w:szCs w:val="24"/>
+              </w:rPr>
+              <w:t>.</w:t>
+            </w:r>
+          </w:p>
+        </w:tc>
+      </w:tr>
+      <w:tr>
+        <w:trPr>
+          <w:trHeight w:val="2779"/>
+        </w:trPr>
+        <w:tc>
+          <w:tcPr>
+            <w:tcW w:w="1876" w:type="dxa"/>
+            <w:vAlign w:val="center"/>
+          </w:tcPr>
+          <w:p>
+            <w:pPr>
+              <w:jc w:val="center"/>
+              <w:rPr>
+                <w:b/>
+                <w:bCs/>
+                <w:szCs w:val="24"/>
+              </w:rPr>
+            </w:pPr>
+            <w:r>
+              <w:rPr>
+                <w:b/>
+                <w:bCs/>
+                <w:szCs w:val="24"/>
+              </w:rPr>
+              <w:t>Main Success Scenario</w:t>
+            </w:r>
+          </w:p>
+        </w:tc>
+        <w:tc>
+          <w:tcPr>
+            <w:tcW w:w="6669" w:type="dxa"/>
+            <w:vAlign w:val="center"/>
+          </w:tcPr>
+          <w:p>
+            <w:pPr>
+              <w:pStyle w:val="Paragrafoelenco"/>
+              <w:numPr>
+                <w:ilvl w:val="0"/>
+                <w:numId w:val="26"/>
+              </w:numPr>
+              <w:spacing w:before="0"/>
+              <w:ind w:left="426" w:hanging="294"/>
+              <w:rPr>
+                <w:rFonts w:ascii="Baskerville Old Face" w:hAnsi="Baskerville Old Face"/>
+                <w:sz w:val="24"/>
+              </w:rPr>
+            </w:pPr>
+            <w:r>
+              <w:rPr>
+                <w:rFonts w:ascii="Baskerville Old Face" w:hAnsi="Baskerville Old Face"/>
+                <w:sz w:val="24"/>
+              </w:rPr>
+              <w:t xml:space="preserve">The user </w:t>
+            </w:r>
+            <w:r>
+              <w:rPr>
+                <w:rFonts w:ascii="Baskerville Old Face" w:hAnsi="Baskerville Old Face"/>
+                <w:sz w:val="24"/>
+              </w:rPr>
+              <w:t>clicks on the Register Button.</w:t>
+            </w:r>
+          </w:p>
+          <w:p>
+            <w:pPr>
+              <w:pStyle w:val="Paragrafoelenco"/>
+              <w:numPr>
+                <w:ilvl w:val="0"/>
+                <w:numId w:val="26"/>
+              </w:numPr>
+              <w:spacing w:before="0"/>
+              <w:ind w:left="426" w:hanging="294"/>
+              <w:rPr>
+                <w:rFonts w:ascii="Baskerville Old Face" w:hAnsi="Baskerville Old Face"/>
+                <w:sz w:val="24"/>
+              </w:rPr>
+            </w:pPr>
+            <w:r>
+              <w:rPr>
+                <w:rFonts w:ascii="Baskerville Old Face" w:hAnsi="Baskerville Old Face"/>
+                <w:sz w:val="24"/>
+              </w:rPr>
+              <w:t>The user</w:t>
+            </w:r>
+            <w:r>
+              <w:rPr>
+                <w:rFonts w:ascii="Baskerville Old Face" w:hAnsi="Baskerville Old Face"/>
+                <w:sz w:val="24"/>
+              </w:rPr>
+              <w:t xml:space="preserve"> enter</w:t>
+            </w:r>
+            <w:r>
+              <w:rPr>
+                <w:rFonts w:ascii="Baskerville Old Face" w:hAnsi="Baskerville Old Face"/>
+                <w:sz w:val="24"/>
+              </w:rPr>
+              <w:t>s</w:t>
+            </w:r>
+            <w:r>
+              <w:rPr>
+                <w:rFonts w:ascii="Baskerville Old Face" w:hAnsi="Baskerville Old Face"/>
+                <w:sz w:val="24"/>
+              </w:rPr>
+              <w:t xml:space="preserve"> all the details (First Name, Last Name, Mobile Phone Number, Password, Confirm Password and checks the box for agreeing the Terms and Conditions).</w:t>
+            </w:r>
+          </w:p>
+          <w:p>
+            <w:pPr>
+              <w:pStyle w:val="Paragrafoelenco"/>
+              <w:numPr>
+                <w:ilvl w:val="0"/>
+                <w:numId w:val="26"/>
+              </w:numPr>
+              <w:spacing w:before="0"/>
+              <w:ind w:left="426" w:hanging="294"/>
+              <w:rPr>
+                <w:rFonts w:ascii="Baskerville Old Face" w:hAnsi="Baskerville Old Face"/>
+                <w:sz w:val="24"/>
+              </w:rPr>
+            </w:pPr>
+            <w:r>
+              <w:rPr>
+                <w:rFonts w:ascii="Baskerville Old Face" w:hAnsi="Baskerville Old Face"/>
+                <w:sz w:val="24"/>
+              </w:rPr>
+              <w:t>The system performs a data validation.</w:t>
+            </w:r>
+          </w:p>
+          <w:p>
+            <w:pPr>
+              <w:pStyle w:val="Paragrafoelenco"/>
+              <w:numPr>
+                <w:ilvl w:val="0"/>
+                <w:numId w:val="26"/>
+              </w:numPr>
+              <w:spacing w:before="0"/>
+              <w:ind w:left="426" w:hanging="294"/>
+              <w:rPr>
+                <w:rFonts w:ascii="Baskerville Old Face" w:hAnsi="Baskerville Old Face"/>
+                <w:sz w:val="24"/>
+              </w:rPr>
+            </w:pPr>
+            <w:r>
+              <w:rPr>
+                <w:rFonts w:ascii="Baskerville Old Face" w:hAnsi="Baskerville Old Face"/>
+                <w:sz w:val="24"/>
+              </w:rPr>
+              <w:t>The system updates the database with the new information.</w:t>
+            </w:r>
+          </w:p>
+          <w:p>
+            <w:pPr>
+              <w:pStyle w:val="Paragrafoelenco"/>
+              <w:numPr>
+                <w:ilvl w:val="0"/>
+                <w:numId w:val="26"/>
+              </w:numPr>
+              <w:spacing w:before="0"/>
+              <w:ind w:left="426" w:hanging="294"/>
+              <w:rPr>
+                <w:rFonts w:ascii="Baskerville Old Face" w:hAnsi="Baskerville Old Face"/>
+                <w:sz w:val="24"/>
+              </w:rPr>
+            </w:pPr>
+            <w:r>
+              <w:rPr>
+                <w:rFonts w:ascii="Baskerville Old Face" w:hAnsi="Baskerville Old Face"/>
+                <w:sz w:val="24"/>
+              </w:rPr>
+              <w:t>The system automatically logs in the user with the information just saved.</w:t>
+            </w:r>
+          </w:p>
+          <w:p>
+            <w:pPr>
+              <w:pStyle w:val="Paragrafoelenco"/>
+              <w:numPr>
+                <w:ilvl w:val="0"/>
+                <w:numId w:val="26"/>
+              </w:numPr>
+              <w:spacing w:before="0"/>
+              <w:ind w:left="426" w:hanging="294"/>
+              <w:rPr>
+                <w:rFonts w:ascii="Baskerville Old Face" w:hAnsi="Baskerville Old Face"/>
+                <w:sz w:val="24"/>
+              </w:rPr>
+            </w:pPr>
+            <w:r>
+              <w:rPr>
+                <w:rFonts w:ascii="Baskerville Old Face" w:hAnsi="Baskerville Old Face"/>
+                <w:sz w:val="24"/>
+              </w:rPr>
+              <w:t>The system shows the internal home page.</w:t>
+            </w:r>
+          </w:p>
+        </w:tc>
+      </w:tr>
+      <w:tr>
+        <w:trPr>
+          <w:trHeight w:val="2691"/>
+        </w:trPr>
+        <w:tc>
+          <w:tcPr>
+            <w:tcW w:w="1876" w:type="dxa"/>
+            <w:shd w:val="clear" w:color="auto" w:fill="D9E2F3" w:themeFill="accent1" w:themeFillTint="33"/>
+            <w:vAlign w:val="center"/>
+          </w:tcPr>
+          <w:p>
+            <w:pPr>
+              <w:jc w:val="center"/>
+              <w:rPr>
+                <w:b/>
+                <w:bCs/>
+                <w:szCs w:val="24"/>
+              </w:rPr>
+            </w:pPr>
+            <w:r>
+              <w:rPr>
+                <w:b/>
+                <w:bCs/>
+                <w:szCs w:val="24"/>
+              </w:rPr>
+              <w:t>Exceptions</w:t>
+            </w:r>
+          </w:p>
+        </w:tc>
+        <w:tc>
+          <w:tcPr>
+            <w:tcW w:w="6669" w:type="dxa"/>
+            <w:shd w:val="clear" w:color="auto" w:fill="D9E2F3" w:themeFill="accent1" w:themeFillTint="33"/>
+            <w:vAlign w:val="center"/>
+          </w:tcPr>
+          <w:p>
+            <w:pPr>
+              <w:pStyle w:val="Paragrafoelenco"/>
+              <w:numPr>
+                <w:ilvl w:val="0"/>
+                <w:numId w:val="27"/>
+              </w:numPr>
+              <w:spacing w:before="0"/>
+              <w:ind w:left="426" w:hanging="283"/>
+              <w:rPr>
+                <w:rFonts w:ascii="Baskerville Old Face" w:hAnsi="Baskerville Old Face"/>
+                <w:sz w:val="24"/>
+              </w:rPr>
+            </w:pPr>
+            <w:r>
+              <w:rPr>
+                <w:rFonts w:ascii="Baskerville Old Face" w:hAnsi="Baskerville Old Face"/>
+                <w:sz w:val="24"/>
+              </w:rPr>
+              <w:t>The user enters a mobile phone already saved in the database.</w:t>
+            </w:r>
+          </w:p>
+          <w:p>
+            <w:pPr>
+              <w:pStyle w:val="Paragrafoelenco"/>
+              <w:numPr>
+                <w:ilvl w:val="0"/>
+                <w:numId w:val="27"/>
+              </w:numPr>
+              <w:spacing w:before="0"/>
+              <w:ind w:left="426" w:hanging="283"/>
+              <w:rPr>
+                <w:rFonts w:ascii="Baskerville Old Face" w:hAnsi="Baskerville Old Face"/>
+                <w:sz w:val="24"/>
+              </w:rPr>
+            </w:pPr>
+            <w:r>
+              <w:rPr>
+                <w:rFonts w:ascii="Baskerville Old Face" w:hAnsi="Baskerville Old Face"/>
+                <w:sz w:val="24"/>
+              </w:rPr>
+              <w:t>The password is shorter than 6 characters</w:t>
+            </w:r>
+            <w:r>
+              <w:rPr>
+                <w:rFonts w:ascii="Baskerville Old Face" w:hAnsi="Baskerville Old Face"/>
+                <w:sz w:val="24"/>
+              </w:rPr>
+              <w:t>.</w:t>
+            </w:r>
+          </w:p>
+          <w:p>
+            <w:pPr>
+              <w:pStyle w:val="Paragrafoelenco"/>
+              <w:numPr>
+                <w:ilvl w:val="0"/>
+                <w:numId w:val="27"/>
+              </w:numPr>
+              <w:spacing w:before="0"/>
+              <w:ind w:left="426" w:hanging="283"/>
+              <w:rPr>
+                <w:rFonts w:ascii="Baskerville Old Face" w:hAnsi="Baskerville Old Face"/>
+                <w:sz w:val="24"/>
+              </w:rPr>
+            </w:pPr>
+            <w:r>
+              <w:rPr>
+                <w:rFonts w:ascii="Baskerville Old Face" w:hAnsi="Baskerville Old Face"/>
+                <w:sz w:val="24"/>
+              </w:rPr>
+              <w:t xml:space="preserve">The password </w:t>
+            </w:r>
+            <w:r>
+              <w:rPr>
+                <w:rFonts w:ascii="Baskerville Old Face" w:hAnsi="Baskerville Old Face"/>
+                <w:sz w:val="24"/>
+              </w:rPr>
+              <w:t>does not contain uppercase.</w:t>
+            </w:r>
+          </w:p>
+          <w:p>
+            <w:pPr>
+              <w:pStyle w:val="Paragrafoelenco"/>
+              <w:numPr>
+                <w:ilvl w:val="0"/>
+                <w:numId w:val="27"/>
+              </w:numPr>
+              <w:spacing w:before="0"/>
+              <w:ind w:left="426" w:hanging="283"/>
+              <w:rPr>
+                <w:rFonts w:ascii="Baskerville Old Face" w:hAnsi="Baskerville Old Face"/>
+                <w:sz w:val="24"/>
+              </w:rPr>
+            </w:pPr>
+            <w:r>
+              <w:rPr>
+                <w:rFonts w:ascii="Baskerville Old Face" w:hAnsi="Baskerville Old Face"/>
+                <w:sz w:val="24"/>
+              </w:rPr>
+              <w:t>The password does not contain lowercase.</w:t>
+            </w:r>
+          </w:p>
+          <w:p>
+            <w:pPr>
+              <w:pStyle w:val="Paragrafoelenco"/>
+              <w:numPr>
+                <w:ilvl w:val="0"/>
+                <w:numId w:val="27"/>
+              </w:numPr>
+              <w:spacing w:before="0"/>
+              <w:ind w:left="426" w:hanging="283"/>
+              <w:rPr>
+                <w:rFonts w:ascii="Baskerville Old Face" w:hAnsi="Baskerville Old Face"/>
+                <w:sz w:val="24"/>
+              </w:rPr>
+            </w:pPr>
+            <w:r>
+              <w:rPr>
+                <w:rFonts w:ascii="Baskerville Old Face" w:hAnsi="Baskerville Old Face"/>
+                <w:sz w:val="24"/>
+              </w:rPr>
+              <w:t>The password does not contain a digit.</w:t>
+            </w:r>
+          </w:p>
+          <w:p>
+            <w:pPr>
+              <w:pStyle w:val="Paragrafoelenco"/>
+              <w:numPr>
+                <w:ilvl w:val="0"/>
+                <w:numId w:val="27"/>
+              </w:numPr>
+              <w:spacing w:before="0"/>
+              <w:ind w:left="426" w:hanging="283"/>
+              <w:rPr>
+                <w:rFonts w:ascii="Baskerville Old Face" w:hAnsi="Baskerville Old Face"/>
+                <w:sz w:val="24"/>
+              </w:rPr>
+            </w:pPr>
+            <w:r>
+              <w:rPr>
+                <w:rFonts w:ascii="Baskerville Old Face" w:hAnsi="Baskerville Old Face"/>
+                <w:sz w:val="24"/>
+              </w:rPr>
+              <w:t xml:space="preserve">The password does not contain </w:t>
+            </w:r>
+            <w:r>
+              <w:rPr>
+                <w:rFonts w:ascii="Baskerville Old Face" w:hAnsi="Baskerville Old Face"/>
+                <w:sz w:val="24"/>
+              </w:rPr>
+              <w:t>a</w:t>
+            </w:r>
+            <w:r>
+              <w:rPr>
+                <w:rFonts w:ascii="Baskerville Old Face" w:hAnsi="Baskerville Old Face"/>
+                <w:sz w:val="24"/>
+              </w:rPr>
+              <w:t xml:space="preserve"> special character.</w:t>
+            </w:r>
+          </w:p>
+          <w:p>
+            <w:pPr>
+              <w:pStyle w:val="Paragrafoelenco"/>
+              <w:numPr>
+                <w:ilvl w:val="0"/>
+                <w:numId w:val="27"/>
+              </w:numPr>
+              <w:spacing w:before="0"/>
+              <w:ind w:left="426" w:hanging="283"/>
+              <w:rPr>
+                <w:rFonts w:ascii="Baskerville Old Face" w:hAnsi="Baskerville Old Face"/>
+                <w:sz w:val="24"/>
+              </w:rPr>
+            </w:pPr>
+            <w:r>
+              <w:rPr>
+                <w:rFonts w:ascii="Baskerville Old Face" w:hAnsi="Baskerville Old Face"/>
+                <w:sz w:val="24"/>
+              </w:rPr>
+              <w:t>The password and confirm password do not match.</w:t>
+            </w:r>
+          </w:p>
+          <w:p>
+            <w:pPr>
+              <w:pStyle w:val="Paragrafoelenco"/>
+              <w:numPr>
+                <w:ilvl w:val="0"/>
+                <w:numId w:val="27"/>
+              </w:numPr>
+              <w:spacing w:before="0"/>
+              <w:ind w:left="426" w:hanging="283"/>
+              <w:rPr>
+                <w:rFonts w:ascii="Baskerville Old Face" w:hAnsi="Baskerville Old Face"/>
+                <w:sz w:val="24"/>
+              </w:rPr>
+            </w:pPr>
+            <w:r>
+              <w:rPr>
+                <w:rFonts w:ascii="Baskerville Old Face" w:hAnsi="Baskerville Old Face"/>
+                <w:sz w:val="24"/>
+              </w:rPr>
+              <w:t>The phone number entered is not UK format</w:t>
+            </w:r>
+            <w:r>
+              <w:rPr>
+                <w:rFonts w:ascii="Baskerville Old Face" w:hAnsi="Baskerville Old Face"/>
+                <w:sz w:val="24"/>
+              </w:rPr>
+              <w:t>.</w:t>
+            </w:r>
+          </w:p>
+          <w:p>
+            <w:pPr>
+              <w:pStyle w:val="Paragrafoelenco"/>
+              <w:keepNext/>
+              <w:numPr>
+                <w:ilvl w:val="0"/>
+                <w:numId w:val="27"/>
+              </w:numPr>
+              <w:spacing w:before="0"/>
+              <w:ind w:left="426" w:hanging="283"/>
+              <w:rPr>
+                <w:rFonts w:ascii="Baskerville Old Face" w:hAnsi="Baskerville Old Face"/>
+                <w:sz w:val="24"/>
+              </w:rPr>
+            </w:pPr>
+            <w:r>
+              <w:rPr>
+                <w:rFonts w:ascii="Baskerville Old Face" w:hAnsi="Baskerville Old Face"/>
+                <w:sz w:val="24"/>
+              </w:rPr>
+              <w:t>The user has not accepted the Terms and Conditions.</w:t>
+            </w:r>
+          </w:p>
+        </w:tc>
+      </w:tr>
+    </w:tbl>
+    <w:p>
+      <w:pPr>
+        <w:pStyle w:val="Didascalia"/>
+        <w:jc w:val="center"/>
+      </w:pPr>
+      <w:r>
+        <w:t xml:space="preserve">Table </w:t>
+      </w:r>
+      <w:r>
+        <w:fldChar w:fldCharType="begin"/>
+      </w:r>
+      <w:r>
+        <w:instrText xml:space="preserve"> SEQ Table \* ARABIC </w:instrText>
+      </w:r>
+      <w:r>
+        <w:fldChar w:fldCharType="separate"/>
+      </w:r>
+      <w:r>
+        <w:rPr>
+          <w:noProof/>
+        </w:rPr>
+        <w:t>1</w:t>
+      </w:r>
+      <w:r>
+        <w:fldChar w:fldCharType="end"/>
+      </w:r>
+      <w:r>
+        <w:t>.</w:t>
+      </w:r>
+      <w:r>
+        <w:t>Use Case Description (UC0)</w:t>
+      </w:r>
+    </w:p>
+    <w:tbl>
+      <w:tblPr>
+        <w:tblStyle w:val="Grigliatabella"/>
+        <w:tblW w:w="0" w:type="auto"/>
+        <w:tblLook w:val="04A0" w:firstRow="1" w:lastRow="0" w:firstColumn="1" w:lastColumn="0" w:noHBand="0" w:noVBand="1"/>
+      </w:tblPr>
+      <w:tblGrid>
+        <w:gridCol w:w="1876"/>
+        <w:gridCol w:w="6669"/>
+      </w:tblGrid>
+      <w:tr>
+        <w:trPr>
+          <w:trHeight w:val="596"/>
+        </w:trPr>
+        <w:tc>
+          <w:tcPr>
+            <w:tcW w:w="1876" w:type="dxa"/>
+            <w:vAlign w:val="center"/>
+          </w:tcPr>
+          <w:p>
+            <w:pPr>
+              <w:jc w:val="center"/>
+              <w:rPr>
+                <w:b/>
+                <w:bCs/>
+                <w:szCs w:val="24"/>
+              </w:rPr>
+            </w:pPr>
+            <w:r>
+              <w:rPr>
+                <w:b/>
+                <w:bCs/>
+                <w:szCs w:val="24"/>
+              </w:rPr>
+              <w:t>Use Case ID</w:t>
+            </w:r>
+          </w:p>
+        </w:tc>
+        <w:tc>
+          <w:tcPr>
+            <w:tcW w:w="6669" w:type="dxa"/>
+            <w:vAlign w:val="center"/>
+          </w:tcPr>
+          <w:p>
+            <w:pPr>
+              <w:rPr>
+                <w:szCs w:val="24"/>
+              </w:rPr>
+            </w:pPr>
+            <w:r>
+              <w:rPr>
+                <w:szCs w:val="24"/>
+              </w:rPr>
+              <w:t>UC</w:t>
+            </w:r>
+            <w:r>
+              <w:rPr>
+                <w:szCs w:val="24"/>
+              </w:rPr>
+              <w:t>1</w:t>
+            </w:r>
+          </w:p>
         </w:tc>
       </w:tr>
       <w:tr>
@@ -12556,19 +13382,193 @@
         <w:tc>
           <w:tcPr>
             <w:tcW w:w="1876" w:type="dxa"/>
+            <w:shd w:val="clear" w:color="auto" w:fill="D9E2F3" w:themeFill="accent1" w:themeFillTint="33"/>
+            <w:vAlign w:val="center"/>
           </w:tcPr>
           <w:p>
+            <w:pPr>
+              <w:jc w:val="center"/>
+              <w:rPr>
+                <w:b/>
+                <w:bCs/>
+                <w:szCs w:val="24"/>
+              </w:rPr>
+            </w:pPr>
             <w:r>
-              <w:lastRenderedPageBreak/>
-              <w:t>Post conditions</w:t>
+              <w:rPr>
+                <w:b/>
+                <w:bCs/>
+                <w:szCs w:val="24"/>
+              </w:rPr>
+              <w:t>Use Case Name</w:t>
             </w:r>
           </w:p>
         </w:tc>
         <w:tc>
           <w:tcPr>
             <w:tcW w:w="6669" w:type="dxa"/>
+            <w:shd w:val="clear" w:color="auto" w:fill="D9E2F3" w:themeFill="accent1" w:themeFillTint="33"/>
+            <w:vAlign w:val="center"/>
           </w:tcPr>
-          <w:p/>
+          <w:p>
+            <w:pPr>
+              <w:rPr>
+                <w:szCs w:val="24"/>
+              </w:rPr>
+            </w:pPr>
+            <w:r>
+              <w:rPr>
+                <w:szCs w:val="24"/>
+              </w:rPr>
+              <w:t xml:space="preserve">User </w:t>
+            </w:r>
+            <w:r>
+              <w:rPr>
+                <w:szCs w:val="24"/>
+              </w:rPr>
+              <w:t>Login</w:t>
+            </w:r>
+          </w:p>
+        </w:tc>
+      </w:tr>
+      <w:tr>
+        <w:trPr>
+          <w:trHeight w:val="1159"/>
+        </w:trPr>
+        <w:tc>
+          <w:tcPr>
+            <w:tcW w:w="1876" w:type="dxa"/>
+            <w:vAlign w:val="center"/>
+          </w:tcPr>
+          <w:p>
+            <w:pPr>
+              <w:jc w:val="center"/>
+              <w:rPr>
+                <w:b/>
+                <w:bCs/>
+                <w:szCs w:val="24"/>
+              </w:rPr>
+            </w:pPr>
+            <w:r>
+              <w:rPr>
+                <w:b/>
+                <w:bCs/>
+                <w:szCs w:val="24"/>
+              </w:rPr>
+              <w:t>Description</w:t>
+            </w:r>
+          </w:p>
+        </w:tc>
+        <w:tc>
+          <w:tcPr>
+            <w:tcW w:w="6669" w:type="dxa"/>
+            <w:vAlign w:val="center"/>
+          </w:tcPr>
+          <w:p>
+            <w:pPr>
+              <w:rPr>
+                <w:szCs w:val="24"/>
+              </w:rPr>
+            </w:pPr>
+            <w:r>
+              <w:rPr>
+                <w:szCs w:val="24"/>
+              </w:rPr>
+              <w:t xml:space="preserve">This use case is for when a user attempts to </w:t>
+            </w:r>
+            <w:r>
+              <w:rPr>
+                <w:szCs w:val="24"/>
+              </w:rPr>
+              <w:t xml:space="preserve">sign </w:t>
+            </w:r>
+            <w:r>
+              <w:rPr>
+                <w:szCs w:val="24"/>
+              </w:rPr>
+              <w:t>into</w:t>
+            </w:r>
+            <w:r>
+              <w:rPr>
+                <w:szCs w:val="24"/>
+              </w:rPr>
+              <w:t xml:space="preserve"> the Web App </w:t>
+            </w:r>
+            <w:r>
+              <w:rPr>
+                <w:szCs w:val="24"/>
+              </w:rPr>
+              <w:t xml:space="preserve">with a Mobile </w:t>
+            </w:r>
+            <w:r>
+              <w:rPr>
+                <w:szCs w:val="24"/>
+              </w:rPr>
+              <w:t xml:space="preserve">Phone Number and </w:t>
+            </w:r>
+            <w:r>
+              <w:rPr>
+                <w:szCs w:val="24"/>
+              </w:rPr>
+              <w:t>Password</w:t>
+            </w:r>
+            <w:r>
+              <w:rPr>
+                <w:szCs w:val="24"/>
+              </w:rPr>
+              <w:t>.</w:t>
+            </w:r>
+          </w:p>
+        </w:tc>
+      </w:tr>
+      <w:tr>
+        <w:trPr>
+          <w:trHeight w:val="619"/>
+        </w:trPr>
+        <w:tc>
+          <w:tcPr>
+            <w:tcW w:w="1876" w:type="dxa"/>
+            <w:shd w:val="clear" w:color="auto" w:fill="D9E2F3" w:themeFill="accent1" w:themeFillTint="33"/>
+            <w:vAlign w:val="center"/>
+          </w:tcPr>
+          <w:p>
+            <w:pPr>
+              <w:jc w:val="center"/>
+              <w:rPr>
+                <w:b/>
+                <w:bCs/>
+                <w:szCs w:val="24"/>
+              </w:rPr>
+            </w:pPr>
+            <w:r>
+              <w:rPr>
+                <w:b/>
+                <w:bCs/>
+                <w:szCs w:val="24"/>
+              </w:rPr>
+              <w:t>Primary Actor</w:t>
+            </w:r>
+          </w:p>
+        </w:tc>
+        <w:tc>
+          <w:tcPr>
+            <w:tcW w:w="6669" w:type="dxa"/>
+            <w:shd w:val="clear" w:color="auto" w:fill="D9E2F3" w:themeFill="accent1" w:themeFillTint="33"/>
+            <w:vAlign w:val="center"/>
+          </w:tcPr>
+          <w:p>
+            <w:pPr>
+              <w:rPr>
+                <w:szCs w:val="24"/>
+              </w:rPr>
+            </w:pPr>
+            <w:r>
+              <w:rPr>
+                <w:szCs w:val="24"/>
+              </w:rPr>
+              <w:t>Customer User</w:t>
+            </w:r>
+          </w:p>
         </w:tc>
       </w:tr>
       <w:tr>
@@ -12578,9 +13578,177 @@
         <w:tc>
           <w:tcPr>
             <w:tcW w:w="1876" w:type="dxa"/>
+            <w:vAlign w:val="center"/>
           </w:tcPr>
           <w:p>
+            <w:pPr>
+              <w:jc w:val="center"/>
+              <w:rPr>
+                <w:b/>
+                <w:bCs/>
+                <w:szCs w:val="24"/>
+              </w:rPr>
+            </w:pPr>
             <w:r>
+              <w:rPr>
+                <w:b/>
+                <w:bCs/>
+                <w:szCs w:val="24"/>
+              </w:rPr>
+              <w:t>Pre-Conditions</w:t>
+            </w:r>
+          </w:p>
+        </w:tc>
+        <w:tc>
+          <w:tcPr>
+            <w:tcW w:w="6669" w:type="dxa"/>
+            <w:vAlign w:val="center"/>
+          </w:tcPr>
+          <w:p>
+            <w:pPr>
+              <w:rPr>
+                <w:szCs w:val="24"/>
+              </w:rPr>
+            </w:pPr>
+            <w:r>
+              <w:rPr>
+                <w:szCs w:val="24"/>
+              </w:rPr>
+              <w:t xml:space="preserve">Web App shall be up and </w:t>
+            </w:r>
+            <w:r>
+              <w:rPr>
+                <w:szCs w:val="24"/>
+              </w:rPr>
+              <w:t>running. User must have previously registered in the Web App. User must be in the login page.</w:t>
+            </w:r>
+          </w:p>
+        </w:tc>
+      </w:tr>
+      <w:tr>
+        <w:trPr>
+          <w:trHeight w:val="1125"/>
+        </w:trPr>
+        <w:tc>
+          <w:tcPr>
+            <w:tcW w:w="1876" w:type="dxa"/>
+            <w:shd w:val="clear" w:color="auto" w:fill="D9E2F3" w:themeFill="accent1" w:themeFillTint="33"/>
+            <w:vAlign w:val="center"/>
+          </w:tcPr>
+          <w:p>
+            <w:pPr>
+              <w:jc w:val="center"/>
+              <w:rPr>
+                <w:b/>
+                <w:bCs/>
+                <w:szCs w:val="24"/>
+              </w:rPr>
+            </w:pPr>
+            <w:r>
+              <w:rPr>
+                <w:b/>
+                <w:bCs/>
+                <w:szCs w:val="24"/>
+              </w:rPr>
+              <w:t>Post Conditions</w:t>
+            </w:r>
+          </w:p>
+        </w:tc>
+        <w:tc>
+          <w:tcPr>
+            <w:tcW w:w="6669" w:type="dxa"/>
+            <w:shd w:val="clear" w:color="auto" w:fill="D9E2F3" w:themeFill="accent1" w:themeFillTint="33"/>
+            <w:vAlign w:val="center"/>
+          </w:tcPr>
+          <w:p>
+            <w:pPr>
+              <w:rPr>
+                <w:szCs w:val="24"/>
+              </w:rPr>
+            </w:pPr>
+            <w:r>
+              <w:rPr>
+                <w:szCs w:val="24"/>
+              </w:rPr>
+              <w:t xml:space="preserve">The </w:t>
+            </w:r>
+            <w:r>
+              <w:rPr>
+                <w:szCs w:val="24"/>
+              </w:rPr>
+              <w:t>system</w:t>
+            </w:r>
+            <w:r>
+              <w:rPr>
+                <w:szCs w:val="24"/>
+              </w:rPr>
+              <w:t xml:space="preserve"> validates the input data </w:t>
+            </w:r>
+            <w:r>
+              <w:rPr>
+                <w:szCs w:val="24"/>
+              </w:rPr>
+              <w:t>with</w:t>
+            </w:r>
+            <w:r>
+              <w:rPr>
+                <w:szCs w:val="24"/>
+              </w:rPr>
+              <w:t xml:space="preserve"> the details </w:t>
+            </w:r>
+          </w:p>
+          <w:p>
+            <w:pPr>
+              <w:rPr>
+                <w:szCs w:val="24"/>
+              </w:rPr>
+            </w:pPr>
+            <w:r>
+              <w:rPr>
+                <w:szCs w:val="24"/>
+              </w:rPr>
+              <w:t xml:space="preserve">stored in the database. The user is </w:t>
+            </w:r>
+            <w:r>
+              <w:rPr>
+                <w:szCs w:val="24"/>
+              </w:rPr>
+              <w:t>logged in and can choose all the internal features</w:t>
+            </w:r>
+            <w:r>
+              <w:rPr>
+                <w:szCs w:val="24"/>
+              </w:rPr>
+              <w:t>.</w:t>
+            </w:r>
+          </w:p>
+        </w:tc>
+      </w:tr>
+      <w:tr>
+        <w:trPr>
+          <w:trHeight w:val="1408"/>
+        </w:trPr>
+        <w:tc>
+          <w:tcPr>
+            <w:tcW w:w="1876" w:type="dxa"/>
+            <w:vAlign w:val="center"/>
+          </w:tcPr>
+          <w:p>
+            <w:pPr>
+              <w:jc w:val="center"/>
+              <w:rPr>
+                <w:b/>
+                <w:bCs/>
+                <w:szCs w:val="24"/>
+              </w:rPr>
+            </w:pPr>
+            <w:r>
+              <w:rPr>
+                <w:b/>
+                <w:bCs/>
+                <w:szCs w:val="24"/>
+              </w:rPr>
+              <w:lastRenderedPageBreak/>
               <w:t>Main Success Scenario</w:t>
             </w:r>
           </w:p>
@@ -12588,20 +13756,167 @@
         <w:tc>
           <w:tcPr>
             <w:tcW w:w="6669" w:type="dxa"/>
+            <w:vAlign w:val="center"/>
           </w:tcPr>
-          <w:p/>
+          <w:p>
+            <w:pPr>
+              <w:pStyle w:val="Paragrafoelenco"/>
+              <w:numPr>
+                <w:ilvl w:val="0"/>
+                <w:numId w:val="28"/>
+              </w:numPr>
+              <w:spacing w:before="0"/>
+              <w:ind w:left="426" w:hanging="283"/>
+              <w:rPr>
+                <w:rFonts w:ascii="Baskerville Old Face" w:hAnsi="Baskerville Old Face"/>
+                <w:sz w:val="24"/>
+              </w:rPr>
+            </w:pPr>
+            <w:r>
+              <w:rPr>
+                <w:rFonts w:ascii="Baskerville Old Face" w:hAnsi="Baskerville Old Face"/>
+                <w:sz w:val="24"/>
+              </w:rPr>
+              <w:t xml:space="preserve">The user clicks on the </w:t>
+            </w:r>
+            <w:r>
+              <w:rPr>
+                <w:rFonts w:ascii="Baskerville Old Face" w:hAnsi="Baskerville Old Face"/>
+                <w:sz w:val="24"/>
+              </w:rPr>
+              <w:t xml:space="preserve">Sign </w:t>
+            </w:r>
+            <w:proofErr w:type="gramStart"/>
+            <w:r>
+              <w:rPr>
+                <w:rFonts w:ascii="Baskerville Old Face" w:hAnsi="Baskerville Old Face"/>
+                <w:sz w:val="24"/>
+              </w:rPr>
+              <w:t>In</w:t>
+            </w:r>
+            <w:proofErr w:type="gramEnd"/>
+            <w:r>
+              <w:rPr>
+                <w:rFonts w:ascii="Baskerville Old Face" w:hAnsi="Baskerville Old Face"/>
+                <w:sz w:val="24"/>
+              </w:rPr>
+              <w:t xml:space="preserve"> Button.</w:t>
+            </w:r>
+          </w:p>
+          <w:p>
+            <w:pPr>
+              <w:pStyle w:val="Paragrafoelenco"/>
+              <w:numPr>
+                <w:ilvl w:val="0"/>
+                <w:numId w:val="28"/>
+              </w:numPr>
+              <w:spacing w:before="0"/>
+              <w:ind w:left="426" w:hanging="294"/>
+              <w:rPr>
+                <w:rFonts w:ascii="Baskerville Old Face" w:hAnsi="Baskerville Old Face"/>
+                <w:sz w:val="24"/>
+              </w:rPr>
+            </w:pPr>
+            <w:r>
+              <w:rPr>
+                <w:rFonts w:ascii="Baskerville Old Face" w:hAnsi="Baskerville Old Face"/>
+                <w:sz w:val="24"/>
+              </w:rPr>
+              <w:t>The user enters Mobile Phone Number</w:t>
+            </w:r>
+            <w:r>
+              <w:rPr>
+                <w:rFonts w:ascii="Baskerville Old Face" w:hAnsi="Baskerville Old Face"/>
+                <w:sz w:val="24"/>
+              </w:rPr>
+              <w:t xml:space="preserve"> and</w:t>
+            </w:r>
+            <w:r>
+              <w:rPr>
+                <w:rFonts w:ascii="Baskerville Old Face" w:hAnsi="Baskerville Old Face"/>
+                <w:sz w:val="24"/>
+              </w:rPr>
+              <w:t xml:space="preserve"> Password</w:t>
+            </w:r>
+            <w:r>
+              <w:rPr>
+                <w:rFonts w:ascii="Baskerville Old Face" w:hAnsi="Baskerville Old Face"/>
+                <w:sz w:val="24"/>
+              </w:rPr>
+              <w:t>.</w:t>
+            </w:r>
+          </w:p>
+          <w:p>
+            <w:pPr>
+              <w:pStyle w:val="Paragrafoelenco"/>
+              <w:numPr>
+                <w:ilvl w:val="0"/>
+                <w:numId w:val="28"/>
+              </w:numPr>
+              <w:spacing w:before="0"/>
+              <w:ind w:left="426" w:hanging="294"/>
+              <w:rPr>
+                <w:rFonts w:ascii="Baskerville Old Face" w:hAnsi="Baskerville Old Face"/>
+                <w:sz w:val="24"/>
+              </w:rPr>
+            </w:pPr>
+            <w:r>
+              <w:rPr>
+                <w:rFonts w:ascii="Baskerville Old Face" w:hAnsi="Baskerville Old Face"/>
+                <w:sz w:val="24"/>
+              </w:rPr>
+              <w:t>The system performs a data validation.</w:t>
+            </w:r>
+          </w:p>
+          <w:p>
+            <w:pPr>
+              <w:pStyle w:val="Paragrafoelenco"/>
+              <w:numPr>
+                <w:ilvl w:val="0"/>
+                <w:numId w:val="28"/>
+              </w:numPr>
+              <w:spacing w:before="0"/>
+              <w:ind w:left="426" w:hanging="294"/>
+              <w:rPr>
+                <w:rFonts w:ascii="Baskerville Old Face" w:hAnsi="Baskerville Old Face"/>
+                <w:sz w:val="24"/>
+              </w:rPr>
+            </w:pPr>
+            <w:r>
+              <w:rPr>
+                <w:rFonts w:ascii="Baskerville Old Face" w:hAnsi="Baskerville Old Face"/>
+                <w:sz w:val="24"/>
+              </w:rPr>
+              <w:t>The system shows the internal home page.</w:t>
+            </w:r>
+          </w:p>
         </w:tc>
       </w:tr>
       <w:tr>
         <w:trPr>
-          <w:trHeight w:val="596"/>
+          <w:trHeight w:val="1130"/>
         </w:trPr>
         <w:tc>
           <w:tcPr>
             <w:tcW w:w="1876" w:type="dxa"/>
+            <w:shd w:val="clear" w:color="auto" w:fill="D9E2F3" w:themeFill="accent1" w:themeFillTint="33"/>
+            <w:vAlign w:val="center"/>
           </w:tcPr>
           <w:p>
+            <w:pPr>
+              <w:jc w:val="center"/>
+              <w:rPr>
+                <w:b/>
+                <w:bCs/>
+                <w:szCs w:val="24"/>
+              </w:rPr>
+            </w:pPr>
             <w:r>
+              <w:rPr>
+                <w:b/>
+                <w:bCs/>
+                <w:szCs w:val="24"/>
+              </w:rPr>
               <w:t>Exceptions</w:t>
             </w:r>
           </w:p>
@@ -12609,32 +13924,165 @@
         <w:tc>
           <w:tcPr>
             <w:tcW w:w="6669" w:type="dxa"/>
-          </w:tcPr>
-          <w:p/>
-        </w:tc>
-      </w:tr>
-      <w:tr>
-        <w:trPr>
-          <w:trHeight w:val="596"/>
-        </w:trPr>
-        <w:tc>
-          <w:tcPr>
-            <w:tcW w:w="1876" w:type="dxa"/>
+            <w:shd w:val="clear" w:color="auto" w:fill="D9E2F3" w:themeFill="accent1" w:themeFillTint="33"/>
+            <w:vAlign w:val="center"/>
           </w:tcPr>
           <w:p>
+            <w:pPr>
+              <w:pStyle w:val="Paragrafoelenco"/>
+              <w:numPr>
+                <w:ilvl w:val="0"/>
+                <w:numId w:val="27"/>
+              </w:numPr>
+              <w:spacing w:before="0"/>
+              <w:ind w:left="426" w:hanging="283"/>
+              <w:rPr>
+                <w:rFonts w:ascii="Baskerville Old Face" w:hAnsi="Baskerville Old Face"/>
+                <w:sz w:val="24"/>
+              </w:rPr>
+            </w:pPr>
             <w:r>
-              <w:t>Post conditions</w:t>
+              <w:rPr>
+                <w:rFonts w:ascii="Baskerville Old Face" w:hAnsi="Baskerville Old Face"/>
+                <w:sz w:val="24"/>
+              </w:rPr>
+              <w:t xml:space="preserve">The user enters a </w:t>
+            </w:r>
+            <w:r>
+              <w:rPr>
+                <w:rFonts w:ascii="Baskerville Old Face" w:hAnsi="Baskerville Old Face"/>
+                <w:sz w:val="24"/>
+              </w:rPr>
+              <w:t>Phone Number</w:t>
+            </w:r>
+            <w:r>
+              <w:rPr>
+                <w:rFonts w:ascii="Baskerville Old Face" w:hAnsi="Baskerville Old Face"/>
+                <w:sz w:val="24"/>
+              </w:rPr>
+              <w:t xml:space="preserve"> </w:t>
+            </w:r>
+            <w:r>
+              <w:rPr>
+                <w:rFonts w:ascii="Baskerville Old Face" w:hAnsi="Baskerville Old Face"/>
+                <w:sz w:val="24"/>
+              </w:rPr>
+              <w:t xml:space="preserve">not </w:t>
+            </w:r>
+            <w:r>
+              <w:rPr>
+                <w:rFonts w:ascii="Baskerville Old Face" w:hAnsi="Baskerville Old Face"/>
+                <w:sz w:val="24"/>
+              </w:rPr>
+              <w:t>saved in the database.</w:t>
+            </w:r>
+          </w:p>
+          <w:p>
+            <w:pPr>
+              <w:pStyle w:val="Paragrafoelenco"/>
+              <w:numPr>
+                <w:ilvl w:val="0"/>
+                <w:numId w:val="27"/>
+              </w:numPr>
+              <w:spacing w:before="0"/>
+              <w:ind w:left="426" w:hanging="283"/>
+              <w:rPr>
+                <w:rFonts w:ascii="Baskerville Old Face" w:hAnsi="Baskerville Old Face"/>
+                <w:sz w:val="24"/>
+              </w:rPr>
+            </w:pPr>
+            <w:r>
+              <w:rPr>
+                <w:rFonts w:ascii="Baskerville Old Face" w:hAnsi="Baskerville Old Face"/>
+                <w:sz w:val="24"/>
+              </w:rPr>
+              <w:t xml:space="preserve">The </w:t>
+            </w:r>
+            <w:r>
+              <w:rPr>
+                <w:rFonts w:ascii="Baskerville Old Face" w:hAnsi="Baskerville Old Face"/>
+                <w:sz w:val="24"/>
+              </w:rPr>
+              <w:t>P</w:t>
+            </w:r>
+            <w:r>
+              <w:rPr>
+                <w:rFonts w:ascii="Baskerville Old Face" w:hAnsi="Baskerville Old Face"/>
+                <w:sz w:val="24"/>
+              </w:rPr>
+              <w:t xml:space="preserve">assword </w:t>
+            </w:r>
+            <w:r>
+              <w:rPr>
+                <w:rFonts w:ascii="Baskerville Old Face" w:hAnsi="Baskerville Old Face"/>
+                <w:sz w:val="24"/>
+              </w:rPr>
+              <w:t>and Password in the database</w:t>
+            </w:r>
+            <w:r>
+              <w:rPr>
+                <w:rFonts w:ascii="Baskerville Old Face" w:hAnsi="Baskerville Old Face"/>
+                <w:sz w:val="24"/>
+              </w:rPr>
+              <w:t xml:space="preserve"> do not match.</w:t>
+            </w:r>
+          </w:p>
+          <w:p>
+            <w:pPr>
+              <w:pStyle w:val="Paragrafoelenco"/>
+              <w:keepNext/>
+              <w:numPr>
+                <w:ilvl w:val="0"/>
+                <w:numId w:val="27"/>
+              </w:numPr>
+              <w:spacing w:before="0"/>
+              <w:ind w:left="426" w:hanging="283"/>
+              <w:rPr>
+                <w:rFonts w:ascii="Baskerville Old Face" w:hAnsi="Baskerville Old Face"/>
+                <w:sz w:val="24"/>
+              </w:rPr>
+            </w:pPr>
+            <w:r>
+              <w:rPr>
+                <w:rFonts w:ascii="Baskerville Old Face" w:hAnsi="Baskerville Old Face"/>
+                <w:sz w:val="24"/>
+              </w:rPr>
+              <w:t>The user has not entered any data.</w:t>
             </w:r>
           </w:p>
         </w:tc>
-        <w:tc>
-          <w:tcPr>
-            <w:tcW w:w="6669" w:type="dxa"/>
-          </w:tcPr>
-          <w:p/>
-        </w:tc>
       </w:tr>
     </w:tbl>
+    <w:p>
+      <w:pPr>
+        <w:pStyle w:val="Didascalia"/>
+        <w:jc w:val="center"/>
+      </w:pPr>
+      <w:r>
+        <w:t xml:space="preserve">Table </w:t>
+      </w:r>
+      <w:r>
+        <w:fldChar w:fldCharType="begin"/>
+      </w:r>
+      <w:r>
+        <w:instrText xml:space="preserve"> SEQ Table \* ARABIC </w:instrText>
+      </w:r>
+      <w:r>
+        <w:fldChar w:fldCharType="separate"/>
+      </w:r>
+      <w:r>
+        <w:rPr>
+          <w:noProof/>
+        </w:rPr>
+        <w:t>2</w:t>
+      </w:r>
+      <w:r>
+        <w:fldChar w:fldCharType="end"/>
+      </w:r>
+      <w:r>
+        <w:t>. Use Case Description (UC1)</w:t>
+      </w:r>
+    </w:p>
     <w:p/>
     <w:p>
       <w:pPr>
@@ -16789,6 +18237,119 @@
     </w:lvl>
   </w:abstractNum>
   <w:abstractNum w:abstractNumId="10" w15:restartNumberingAfterBreak="0">
+    <w:nsid w:val="2F657177"/>
+    <w:multiLevelType w:val="hybridMultilevel"/>
+    <w:tmpl w:val="7CEE3A9C"/>
+    <w:lvl w:ilvl="0" w:tplc="04100001">
+      <w:start w:val="1"/>
+      <w:numFmt w:val="bullet"/>
+      <w:lvlText w:val=""/>
+      <w:lvlJc w:val="left"/>
+      <w:pPr>
+        <w:ind w:left="720" w:hanging="360"/>
+      </w:pPr>
+      <w:rPr>
+        <w:rFonts w:ascii="Symbol" w:hAnsi="Symbol" w:hint="default"/>
+      </w:rPr>
+    </w:lvl>
+    <w:lvl w:ilvl="1" w:tplc="04100003" w:tentative="1">
+      <w:start w:val="1"/>
+      <w:numFmt w:val="bullet"/>
+      <w:lvlText w:val="o"/>
+      <w:lvlJc w:val="left"/>
+      <w:pPr>
+        <w:ind w:left="1440" w:hanging="360"/>
+      </w:pPr>
+      <w:rPr>
+        <w:rFonts w:ascii="Courier New" w:hAnsi="Courier New" w:cs="Courier New" w:hint="default"/>
+      </w:rPr>
+    </w:lvl>
+    <w:lvl w:ilvl="2" w:tplc="04100005" w:tentative="1">
+      <w:start w:val="1"/>
+      <w:numFmt w:val="bullet"/>
+      <w:lvlText w:val=""/>
+      <w:lvlJc w:val="left"/>
+      <w:pPr>
+        <w:ind w:left="2160" w:hanging="360"/>
+      </w:pPr>
+      <w:rPr>
+        <w:rFonts w:ascii="Wingdings" w:hAnsi="Wingdings" w:hint="default"/>
+      </w:rPr>
+    </w:lvl>
+    <w:lvl w:ilvl="3" w:tplc="04100001" w:tentative="1">
+      <w:start w:val="1"/>
+      <w:numFmt w:val="bullet"/>
+      <w:lvlText w:val=""/>
+      <w:lvlJc w:val="left"/>
+      <w:pPr>
+        <w:ind w:left="2880" w:hanging="360"/>
+      </w:pPr>
+      <w:rPr>
+        <w:rFonts w:ascii="Symbol" w:hAnsi="Symbol" w:hint="default"/>
+      </w:rPr>
+    </w:lvl>
+    <w:lvl w:ilvl="4" w:tplc="04100003" w:tentative="1">
+      <w:start w:val="1"/>
+      <w:numFmt w:val="bullet"/>
+      <w:lvlText w:val="o"/>
+      <w:lvlJc w:val="left"/>
+      <w:pPr>
+        <w:ind w:left="3600" w:hanging="360"/>
+      </w:pPr>
+      <w:rPr>
+        <w:rFonts w:ascii="Courier New" w:hAnsi="Courier New" w:cs="Courier New" w:hint="default"/>
+      </w:rPr>
+    </w:lvl>
+    <w:lvl w:ilvl="5" w:tplc="04100005" w:tentative="1">
+      <w:start w:val="1"/>
+      <w:numFmt w:val="bullet"/>
+      <w:lvlText w:val=""/>
+      <w:lvlJc w:val="left"/>
+      <w:pPr>
+        <w:ind w:left="4320" w:hanging="360"/>
+      </w:pPr>
+      <w:rPr>
+        <w:rFonts w:ascii="Wingdings" w:hAnsi="Wingdings" w:hint="default"/>
+      </w:rPr>
+    </w:lvl>
+    <w:lvl w:ilvl="6" w:tplc="04100001" w:tentative="1">
+      <w:start w:val="1"/>
+      <w:numFmt w:val="bullet"/>
+      <w:lvlText w:val=""/>
+      <w:lvlJc w:val="left"/>
+      <w:pPr>
+        <w:ind w:left="5040" w:hanging="360"/>
+      </w:pPr>
+      <w:rPr>
+        <w:rFonts w:ascii="Symbol" w:hAnsi="Symbol" w:hint="default"/>
+      </w:rPr>
+    </w:lvl>
+    <w:lvl w:ilvl="7" w:tplc="04100003" w:tentative="1">
+      <w:start w:val="1"/>
+      <w:numFmt w:val="bullet"/>
+      <w:lvlText w:val="o"/>
+      <w:lvlJc w:val="left"/>
+      <w:pPr>
+        <w:ind w:left="5760" w:hanging="360"/>
+      </w:pPr>
+      <w:rPr>
+        <w:rFonts w:ascii="Courier New" w:hAnsi="Courier New" w:cs="Courier New" w:hint="default"/>
+      </w:rPr>
+    </w:lvl>
+    <w:lvl w:ilvl="8" w:tplc="04100005" w:tentative="1">
+      <w:start w:val="1"/>
+      <w:numFmt w:val="bullet"/>
+      <w:lvlText w:val=""/>
+      <w:lvlJc w:val="left"/>
+      <w:pPr>
+        <w:ind w:left="6480" w:hanging="360"/>
+      </w:pPr>
+      <w:rPr>
+        <w:rFonts w:ascii="Wingdings" w:hAnsi="Wingdings" w:hint="default"/>
+      </w:rPr>
+    </w:lvl>
+  </w:abstractNum>
+  <w:abstractNum w:abstractNumId="11" w15:restartNumberingAfterBreak="0">
     <w:nsid w:val="3019656B"/>
     <w:multiLevelType w:val="hybridMultilevel"/>
     <w:tmpl w:val="214A9E42"/>
@@ -16901,7 +18462,93 @@
       </w:rPr>
     </w:lvl>
   </w:abstractNum>
-  <w:abstractNum w:abstractNumId="11" w15:restartNumberingAfterBreak="0">
+  <w:abstractNum w:abstractNumId="12" w15:restartNumberingAfterBreak="0">
+    <w:nsid w:val="36F0586C"/>
+    <w:multiLevelType w:val="hybridMultilevel"/>
+    <w:tmpl w:val="F996741E"/>
+    <w:lvl w:ilvl="0" w:tplc="0410000F">
+      <w:start w:val="1"/>
+      <w:numFmt w:val="decimal"/>
+      <w:lvlText w:val="%1."/>
+      <w:lvlJc w:val="left"/>
+      <w:pPr>
+        <w:ind w:left="720" w:hanging="360"/>
+      </w:pPr>
+    </w:lvl>
+    <w:lvl w:ilvl="1" w:tplc="04100019" w:tentative="1">
+      <w:start w:val="1"/>
+      <w:numFmt w:val="lowerLetter"/>
+      <w:lvlText w:val="%2."/>
+      <w:lvlJc w:val="left"/>
+      <w:pPr>
+        <w:ind w:left="1440" w:hanging="360"/>
+      </w:pPr>
+    </w:lvl>
+    <w:lvl w:ilvl="2" w:tplc="0410001B" w:tentative="1">
+      <w:start w:val="1"/>
+      <w:numFmt w:val="lowerRoman"/>
+      <w:lvlText w:val="%3."/>
+      <w:lvlJc w:val="right"/>
+      <w:pPr>
+        <w:ind w:left="2160" w:hanging="180"/>
+      </w:pPr>
+    </w:lvl>
+    <w:lvl w:ilvl="3" w:tplc="0410000F" w:tentative="1">
+      <w:start w:val="1"/>
+      <w:numFmt w:val="decimal"/>
+      <w:lvlText w:val="%4."/>
+      <w:lvlJc w:val="left"/>
+      <w:pPr>
+        <w:ind w:left="2880" w:hanging="360"/>
+      </w:pPr>
+    </w:lvl>
+    <w:lvl w:ilvl="4" w:tplc="04100019" w:tentative="1">
+      <w:start w:val="1"/>
+      <w:numFmt w:val="lowerLetter"/>
+      <w:lvlText w:val="%5."/>
+      <w:lvlJc w:val="left"/>
+      <w:pPr>
+        <w:ind w:left="3600" w:hanging="360"/>
+      </w:pPr>
+    </w:lvl>
+    <w:lvl w:ilvl="5" w:tplc="0410001B" w:tentative="1">
+      <w:start w:val="1"/>
+      <w:numFmt w:val="lowerRoman"/>
+      <w:lvlText w:val="%6."/>
+      <w:lvlJc w:val="right"/>
+      <w:pPr>
+        <w:ind w:left="4320" w:hanging="180"/>
+      </w:pPr>
+    </w:lvl>
+    <w:lvl w:ilvl="6" w:tplc="0410000F" w:tentative="1">
+      <w:start w:val="1"/>
+      <w:numFmt w:val="decimal"/>
+      <w:lvlText w:val="%7."/>
+      <w:lvlJc w:val="left"/>
+      <w:pPr>
+        <w:ind w:left="5040" w:hanging="360"/>
+      </w:pPr>
+    </w:lvl>
+    <w:lvl w:ilvl="7" w:tplc="04100019" w:tentative="1">
+      <w:start w:val="1"/>
+      <w:numFmt w:val="lowerLetter"/>
+      <w:lvlText w:val="%8."/>
+      <w:lvlJc w:val="left"/>
+      <w:pPr>
+        <w:ind w:left="5760" w:hanging="360"/>
+      </w:pPr>
+    </w:lvl>
+    <w:lvl w:ilvl="8" w:tplc="0410001B" w:tentative="1">
+      <w:start w:val="1"/>
+      <w:numFmt w:val="lowerRoman"/>
+      <w:lvlText w:val="%9."/>
+      <w:lvlJc w:val="right"/>
+      <w:pPr>
+        <w:ind w:left="6480" w:hanging="180"/>
+      </w:pPr>
+    </w:lvl>
+  </w:abstractNum>
+  <w:abstractNum w:abstractNumId="13" w15:restartNumberingAfterBreak="0">
     <w:nsid w:val="422E2124"/>
     <w:multiLevelType w:val="hybridMultilevel"/>
     <w:tmpl w:val="234C682C"/>
@@ -17014,7 +18661,7 @@
       </w:rPr>
     </w:lvl>
   </w:abstractNum>
-  <w:abstractNum w:abstractNumId="12" w15:restartNumberingAfterBreak="0">
+  <w:abstractNum w:abstractNumId="14" w15:restartNumberingAfterBreak="0">
     <w:nsid w:val="4436121E"/>
     <w:multiLevelType w:val="hybridMultilevel"/>
     <w:tmpl w:val="9CEA36D4"/>
@@ -17127,7 +18774,7 @@
       </w:rPr>
     </w:lvl>
   </w:abstractNum>
-  <w:abstractNum w:abstractNumId="13" w15:restartNumberingAfterBreak="0">
+  <w:abstractNum w:abstractNumId="15" w15:restartNumberingAfterBreak="0">
     <w:nsid w:val="46394D8E"/>
     <w:multiLevelType w:val="hybridMultilevel"/>
     <w:tmpl w:val="0CF0D4C6"/>
@@ -17240,7 +18887,7 @@
       </w:rPr>
     </w:lvl>
   </w:abstractNum>
-  <w:abstractNum w:abstractNumId="14" w15:restartNumberingAfterBreak="0">
+  <w:abstractNum w:abstractNumId="16" w15:restartNumberingAfterBreak="0">
     <w:nsid w:val="49EC321A"/>
     <w:multiLevelType w:val="hybridMultilevel"/>
     <w:tmpl w:val="540843DE"/>
@@ -17329,7 +18976,7 @@
       </w:pPr>
     </w:lvl>
   </w:abstractNum>
-  <w:abstractNum w:abstractNumId="15" w15:restartNumberingAfterBreak="0">
+  <w:abstractNum w:abstractNumId="17" w15:restartNumberingAfterBreak="0">
     <w:nsid w:val="4FC633EA"/>
     <w:multiLevelType w:val="hybridMultilevel"/>
     <w:tmpl w:val="900CC48A"/>
@@ -17418,7 +19065,93 @@
       </w:pPr>
     </w:lvl>
   </w:abstractNum>
-  <w:abstractNum w:abstractNumId="16" w15:restartNumberingAfterBreak="0">
+  <w:abstractNum w:abstractNumId="18" w15:restartNumberingAfterBreak="0">
+    <w:nsid w:val="51DC20B5"/>
+    <w:multiLevelType w:val="hybridMultilevel"/>
+    <w:tmpl w:val="F996741E"/>
+    <w:lvl w:ilvl="0" w:tplc="0410000F">
+      <w:start w:val="1"/>
+      <w:numFmt w:val="decimal"/>
+      <w:lvlText w:val="%1."/>
+      <w:lvlJc w:val="left"/>
+      <w:pPr>
+        <w:ind w:left="720" w:hanging="360"/>
+      </w:pPr>
+    </w:lvl>
+    <w:lvl w:ilvl="1" w:tplc="04100019" w:tentative="1">
+      <w:start w:val="1"/>
+      <w:numFmt w:val="lowerLetter"/>
+      <w:lvlText w:val="%2."/>
+      <w:lvlJc w:val="left"/>
+      <w:pPr>
+        <w:ind w:left="1440" w:hanging="360"/>
+      </w:pPr>
+    </w:lvl>
+    <w:lvl w:ilvl="2" w:tplc="0410001B" w:tentative="1">
+      <w:start w:val="1"/>
+      <w:numFmt w:val="lowerRoman"/>
+      <w:lvlText w:val="%3."/>
+      <w:lvlJc w:val="right"/>
+      <w:pPr>
+        <w:ind w:left="2160" w:hanging="180"/>
+      </w:pPr>
+    </w:lvl>
+    <w:lvl w:ilvl="3" w:tplc="0410000F" w:tentative="1">
+      <w:start w:val="1"/>
+      <w:numFmt w:val="decimal"/>
+      <w:lvlText w:val="%4."/>
+      <w:lvlJc w:val="left"/>
+      <w:pPr>
+        <w:ind w:left="2880" w:hanging="360"/>
+      </w:pPr>
+    </w:lvl>
+    <w:lvl w:ilvl="4" w:tplc="04100019" w:tentative="1">
+      <w:start w:val="1"/>
+      <w:numFmt w:val="lowerLetter"/>
+      <w:lvlText w:val="%5."/>
+      <w:lvlJc w:val="left"/>
+      <w:pPr>
+        <w:ind w:left="3600" w:hanging="360"/>
+      </w:pPr>
+    </w:lvl>
+    <w:lvl w:ilvl="5" w:tplc="0410001B" w:tentative="1">
+      <w:start w:val="1"/>
+      <w:numFmt w:val="lowerRoman"/>
+      <w:lvlText w:val="%6."/>
+      <w:lvlJc w:val="right"/>
+      <w:pPr>
+        <w:ind w:left="4320" w:hanging="180"/>
+      </w:pPr>
+    </w:lvl>
+    <w:lvl w:ilvl="6" w:tplc="0410000F" w:tentative="1">
+      <w:start w:val="1"/>
+      <w:numFmt w:val="decimal"/>
+      <w:lvlText w:val="%7."/>
+      <w:lvlJc w:val="left"/>
+      <w:pPr>
+        <w:ind w:left="5040" w:hanging="360"/>
+      </w:pPr>
+    </w:lvl>
+    <w:lvl w:ilvl="7" w:tplc="04100019" w:tentative="1">
+      <w:start w:val="1"/>
+      <w:numFmt w:val="lowerLetter"/>
+      <w:lvlText w:val="%8."/>
+      <w:lvlJc w:val="left"/>
+      <w:pPr>
+        <w:ind w:left="5760" w:hanging="360"/>
+      </w:pPr>
+    </w:lvl>
+    <w:lvl w:ilvl="8" w:tplc="0410001B" w:tentative="1">
+      <w:start w:val="1"/>
+      <w:numFmt w:val="lowerRoman"/>
+      <w:lvlText w:val="%9."/>
+      <w:lvlJc w:val="right"/>
+      <w:pPr>
+        <w:ind w:left="6480" w:hanging="180"/>
+      </w:pPr>
+    </w:lvl>
+  </w:abstractNum>
+  <w:abstractNum w:abstractNumId="19" w15:restartNumberingAfterBreak="0">
     <w:nsid w:val="561A6CD3"/>
     <w:multiLevelType w:val="multilevel"/>
     <w:tmpl w:val="533C86DC"/>
@@ -17540,7 +19273,7 @@
       </w:rPr>
     </w:lvl>
   </w:abstractNum>
-  <w:abstractNum w:abstractNumId="17" w15:restartNumberingAfterBreak="0">
+  <w:abstractNum w:abstractNumId="20" w15:restartNumberingAfterBreak="0">
     <w:nsid w:val="58F74B39"/>
     <w:multiLevelType w:val="multilevel"/>
     <w:tmpl w:val="86B42F3C"/>
@@ -17654,7 +19387,7 @@
       </w:rPr>
     </w:lvl>
   </w:abstractNum>
-  <w:abstractNum w:abstractNumId="18" w15:restartNumberingAfterBreak="0">
+  <w:abstractNum w:abstractNumId="21" w15:restartNumberingAfterBreak="0">
     <w:nsid w:val="623D1231"/>
     <w:multiLevelType w:val="hybridMultilevel"/>
     <w:tmpl w:val="1E16AE54"/>
@@ -17767,7 +19500,7 @@
       </w:rPr>
     </w:lvl>
   </w:abstractNum>
-  <w:abstractNum w:abstractNumId="19" w15:restartNumberingAfterBreak="0">
+  <w:abstractNum w:abstractNumId="22" w15:restartNumberingAfterBreak="0">
     <w:nsid w:val="63BF6ADC"/>
     <w:multiLevelType w:val="hybridMultilevel"/>
     <w:tmpl w:val="B4D860AE"/>
@@ -17880,7 +19613,7 @@
       </w:rPr>
     </w:lvl>
   </w:abstractNum>
-  <w:abstractNum w:abstractNumId="20" w15:restartNumberingAfterBreak="0">
+  <w:abstractNum w:abstractNumId="23" w15:restartNumberingAfterBreak="0">
     <w:nsid w:val="68AE306C"/>
     <w:multiLevelType w:val="hybridMultilevel"/>
     <w:tmpl w:val="C14C2376"/>
@@ -17993,7 +19726,7 @@
       </w:rPr>
     </w:lvl>
   </w:abstractNum>
-  <w:abstractNum w:abstractNumId="21" w15:restartNumberingAfterBreak="0">
+  <w:abstractNum w:abstractNumId="24" w15:restartNumberingAfterBreak="0">
     <w:nsid w:val="6F67013F"/>
     <w:multiLevelType w:val="hybridMultilevel"/>
     <w:tmpl w:val="D828FF88"/>
@@ -18106,7 +19839,7 @@
       </w:rPr>
     </w:lvl>
   </w:abstractNum>
-  <w:abstractNum w:abstractNumId="22" w15:restartNumberingAfterBreak="0">
+  <w:abstractNum w:abstractNumId="25" w15:restartNumberingAfterBreak="0">
     <w:nsid w:val="6FAE2FA3"/>
     <w:multiLevelType w:val="hybridMultilevel"/>
     <w:tmpl w:val="9EEEB97E"/>
@@ -18192,7 +19925,7 @@
       </w:pPr>
     </w:lvl>
   </w:abstractNum>
-  <w:abstractNum w:abstractNumId="23" w15:restartNumberingAfterBreak="0">
+  <w:abstractNum w:abstractNumId="26" w15:restartNumberingAfterBreak="0">
     <w:nsid w:val="722B213C"/>
     <w:multiLevelType w:val="hybridMultilevel"/>
     <w:tmpl w:val="4330E5FE"/>
@@ -18305,7 +20038,7 @@
       </w:rPr>
     </w:lvl>
   </w:abstractNum>
-  <w:abstractNum w:abstractNumId="24" w15:restartNumberingAfterBreak="0">
+  <w:abstractNum w:abstractNumId="27" w15:restartNumberingAfterBreak="0">
     <w:nsid w:val="7C273580"/>
     <w:multiLevelType w:val="hybridMultilevel"/>
     <w:tmpl w:val="598CDD9A"/>
@@ -18398,13 +20131,13 @@
     <w:abstractNumId w:val="0"/>
   </w:num>
   <w:num w:numId="3">
-    <w:abstractNumId w:val="17"/>
+    <w:abstractNumId w:val="20"/>
   </w:num>
   <w:num w:numId="4">
     <w:abstractNumId w:val="1"/>
   </w:num>
   <w:num w:numId="5">
-    <w:abstractNumId w:val="16"/>
+    <w:abstractNumId w:val="19"/>
   </w:num>
   <w:num w:numId="6">
     <w:abstractNumId w:val="7"/>
@@ -18413,43 +20146,43 @@
     <w:abstractNumId w:val="5"/>
   </w:num>
   <w:num w:numId="8">
-    <w:abstractNumId w:val="23"/>
+    <w:abstractNumId w:val="26"/>
   </w:num>
   <w:num w:numId="9">
-    <w:abstractNumId w:val="22"/>
+    <w:abstractNumId w:val="25"/>
   </w:num>
   <w:num w:numId="10">
     <w:abstractNumId w:val="6"/>
   </w:num>
   <w:num w:numId="11">
-    <w:abstractNumId w:val="19"/>
+    <w:abstractNumId w:val="22"/>
   </w:num>
   <w:num w:numId="12">
+    <w:abstractNumId w:val="24"/>
+  </w:num>
+  <w:num w:numId="13">
+    <w:abstractNumId w:val="11"/>
+  </w:num>
+  <w:num w:numId="14">
     <w:abstractNumId w:val="21"/>
   </w:num>
-  <w:num w:numId="13">
-    <w:abstractNumId w:val="10"/>
-  </w:num>
-  <w:num w:numId="14">
-    <w:abstractNumId w:val="18"/>
-  </w:num>
   <w:num w:numId="15">
-    <w:abstractNumId w:val="13"/>
+    <w:abstractNumId w:val="15"/>
   </w:num>
   <w:num w:numId="16">
-    <w:abstractNumId w:val="15"/>
+    <w:abstractNumId w:val="17"/>
   </w:num>
   <w:num w:numId="17">
-    <w:abstractNumId w:val="14"/>
+    <w:abstractNumId w:val="16"/>
   </w:num>
   <w:num w:numId="18">
-    <w:abstractNumId w:val="20"/>
+    <w:abstractNumId w:val="23"/>
   </w:num>
   <w:num w:numId="19">
     <w:abstractNumId w:val="8"/>
   </w:num>
   <w:num w:numId="20">
-    <w:abstractNumId w:val="11"/>
+    <w:abstractNumId w:val="13"/>
   </w:num>
   <w:num w:numId="21">
     <w:abstractNumId w:val="3"/>
@@ -18458,13 +20191,22 @@
     <w:abstractNumId w:val="9"/>
   </w:num>
   <w:num w:numId="23">
-    <w:abstractNumId w:val="12"/>
+    <w:abstractNumId w:val="14"/>
   </w:num>
   <w:num w:numId="24">
     <w:abstractNumId w:val="4"/>
   </w:num>
   <w:num w:numId="25">
-    <w:abstractNumId w:val="24"/>
+    <w:abstractNumId w:val="27"/>
+  </w:num>
+  <w:num w:numId="26">
+    <w:abstractNumId w:val="12"/>
+  </w:num>
+  <w:num w:numId="27">
+    <w:abstractNumId w:val="10"/>
+  </w:num>
+  <w:num w:numId="28">
+    <w:abstractNumId w:val="18"/>
   </w:num>
   <w:numIdMacAtCleanup w:val="21"/>
 </w:numbering>

</xml_diff>

<commit_message>
section about statistical analysis for 3.2 chapter
</commit_message>
<xml_diff>
--- a/Documentation/Final Report/Project Report.docx
+++ b/Documentation/Final Report/Project Report.docx
@@ -394,16 +394,11 @@
         <w:lastRenderedPageBreak/>
         <w:t xml:space="preserve">Table </w:t>
       </w:r>
-      <w:proofErr w:type="gramStart"/>
       <w:r>
         <w:t>O</w:t>
       </w:r>
       <w:r>
-        <w:t>f</w:t>
-      </w:r>
-      <w:proofErr w:type="gramEnd"/>
-      <w:r>
-        <w:t xml:space="preserve"> </w:t>
+        <w:t xml:space="preserve">f </w:t>
       </w:r>
       <w:r>
         <w:t>C</w:t>
@@ -427,16 +422,11 @@
       <w:r>
         <w:t xml:space="preserve">List </w:t>
       </w:r>
-      <w:proofErr w:type="gramStart"/>
       <w:r>
         <w:t>O</w:t>
       </w:r>
       <w:r>
-        <w:t>f</w:t>
-      </w:r>
-      <w:proofErr w:type="gramEnd"/>
-      <w:r>
-        <w:t xml:space="preserve"> </w:t>
+        <w:t xml:space="preserve">f </w:t>
       </w:r>
       <w:r>
         <w:t>F</w:t>
@@ -525,6 +515,7 @@
         </w:numPr>
         <w:spacing w:after="240"/>
       </w:pPr>
+      <w:bookmarkStart w:id="2" w:name="_Ref45390204"/>
       <w:r>
         <w:t xml:space="preserve">Problem </w:t>
       </w:r>
@@ -534,6 +525,7 @@
       <w:r>
         <w:t>tatement</w:t>
       </w:r>
+      <w:bookmarkEnd w:id="2"/>
     </w:p>
     <w:p>
       <w:r>
@@ -621,16 +613,11 @@
       <w:r>
         <w:t xml:space="preserve"> such as Starbucks, </w:t>
       </w:r>
-      <w:proofErr w:type="spellStart"/>
       <w:r>
         <w:t>Caff</w:t>
       </w:r>
       <w:r>
-        <w:t>è</w:t>
-      </w:r>
-      <w:proofErr w:type="spellEnd"/>
-      <w:r>
-        <w:t xml:space="preserve"> </w:t>
+        <w:t xml:space="preserve">è </w:t>
       </w:r>
       <w:r>
         <w:t>Nero and Costa Coffee</w:t>
@@ -783,19 +770,32 @@
       <w:pPr>
         <w:pStyle w:val="Caption"/>
       </w:pPr>
-      <w:bookmarkStart w:id="2" w:name="_Ref44953998"/>
+      <w:bookmarkStart w:id="3" w:name="_Ref44953998"/>
       <w:r>
         <w:t xml:space="preserve">Figure </w:t>
       </w:r>
-      <w:fldSimple w:instr=" SEQ Figure \* ARABIC ">
-        <w:r>
-          <w:rPr>
-            <w:noProof/>
-          </w:rPr>
-          <w:t>1</w:t>
-        </w:r>
-      </w:fldSimple>
-      <w:bookmarkEnd w:id="2"/>
+      <w:r>
+        <w:fldChar w:fldCharType="begin"/>
+      </w:r>
+      <w:r>
+        <w:instrText xml:space="preserve"> SEQ Figure \* ARABIC </w:instrText>
+      </w:r>
+      <w:r>
+        <w:fldChar w:fldCharType="separate"/>
+      </w:r>
+      <w:r>
+        <w:rPr>
+          <w:noProof/>
+        </w:rPr>
+        <w:t>1</w:t>
+      </w:r>
+      <w:r>
+        <w:rPr>
+          <w:noProof/>
+        </w:rPr>
+        <w:fldChar w:fldCharType="end"/>
+      </w:r>
+      <w:bookmarkEnd w:id="3"/>
       <w:r>
         <w:t>. Paper loyalty card and loyalty Mobile</w:t>
       </w:r>
@@ -932,14 +932,27 @@
       <w:r>
         <w:t xml:space="preserve">Figure </w:t>
       </w:r>
-      <w:fldSimple w:instr=" SEQ Figure \* ARABIC ">
-        <w:r>
-          <w:rPr>
-            <w:noProof/>
-          </w:rPr>
-          <w:t>2</w:t>
-        </w:r>
-      </w:fldSimple>
+      <w:r>
+        <w:fldChar w:fldCharType="begin"/>
+      </w:r>
+      <w:r>
+        <w:instrText xml:space="preserve"> SEQ Figure \* ARABIC </w:instrText>
+      </w:r>
+      <w:r>
+        <w:fldChar w:fldCharType="separate"/>
+      </w:r>
+      <w:r>
+        <w:rPr>
+          <w:noProof/>
+        </w:rPr>
+        <w:t>2</w:t>
+      </w:r>
+      <w:r>
+        <w:rPr>
+          <w:noProof/>
+        </w:rPr>
+        <w:fldChar w:fldCharType="end"/>
+      </w:r>
       <w:r>
         <w:t>. Monthly contactless transaction in the UK from June 2016 to October 2019</w:t>
       </w:r>
@@ -1075,11 +1088,11 @@
         </w:numPr>
         <w:spacing w:after="240"/>
       </w:pPr>
-      <w:bookmarkStart w:id="3" w:name="_Ref44783133"/>
+      <w:bookmarkStart w:id="4" w:name="_Ref44783133"/>
       <w:r>
         <w:t>Aim and Objectives</w:t>
       </w:r>
-      <w:bookmarkEnd w:id="3"/>
+      <w:bookmarkEnd w:id="4"/>
     </w:p>
     <w:p>
       <w:pPr>
@@ -1708,7 +1721,7 @@
       <w:pPr>
         <w:pStyle w:val="Heading3"/>
       </w:pPr>
-      <w:bookmarkStart w:id="4" w:name="_Ref44781366"/>
+      <w:bookmarkStart w:id="5" w:name="_Ref44781366"/>
       <w:r>
         <w:t xml:space="preserve">The </w:t>
       </w:r>
@@ -1721,7 +1734,7 @@
       <w:r>
         <w:t xml:space="preserve"> behind</w:t>
       </w:r>
-      <w:bookmarkEnd w:id="4"/>
+      <w:bookmarkEnd w:id="5"/>
     </w:p>
     <w:p>
       <w:r>
@@ -1740,15 +1753,7 @@
         <w:t xml:space="preserve">on Theremin (also known as </w:t>
       </w:r>
       <w:r>
-        <w:t xml:space="preserve">Lev </w:t>
-      </w:r>
-      <w:proofErr w:type="spellStart"/>
-      <w:r>
-        <w:t>Sergeyevich</w:t>
-      </w:r>
-      <w:proofErr w:type="spellEnd"/>
-      <w:r>
-        <w:t xml:space="preserve"> Termen</w:t>
+        <w:t>Lev Sergeyevich Termen</w:t>
       </w:r>
       <w:r>
         <w:t xml:space="preserve">) in 1920 </w:t>
@@ -1903,14 +1908,27 @@
       <w:r>
         <w:t xml:space="preserve">Figure </w:t>
       </w:r>
-      <w:fldSimple w:instr=" SEQ Figure \* ARABIC ">
-        <w:r>
-          <w:rPr>
-            <w:noProof/>
-          </w:rPr>
-          <w:t>3</w:t>
-        </w:r>
-      </w:fldSimple>
+      <w:r>
+        <w:fldChar w:fldCharType="begin"/>
+      </w:r>
+      <w:r>
+        <w:instrText xml:space="preserve"> SEQ Figure \* ARABIC </w:instrText>
+      </w:r>
+      <w:r>
+        <w:fldChar w:fldCharType="separate"/>
+      </w:r>
+      <w:r>
+        <w:rPr>
+          <w:noProof/>
+        </w:rPr>
+        <w:t>3</w:t>
+      </w:r>
+      <w:r>
+        <w:rPr>
+          <w:noProof/>
+        </w:rPr>
+        <w:fldChar w:fldCharType="end"/>
+      </w:r>
       <w:r>
         <w:t>. Léon Theremin playing his own invention</w:t>
       </w:r>
@@ -2160,19 +2178,32 @@
       <w:pPr>
         <w:pStyle w:val="Caption"/>
       </w:pPr>
-      <w:bookmarkStart w:id="5" w:name="_Ref44858339"/>
+      <w:bookmarkStart w:id="6" w:name="_Ref44858339"/>
       <w:r>
         <w:t xml:space="preserve">Figure </w:t>
       </w:r>
-      <w:fldSimple w:instr=" SEQ Figure \* ARABIC ">
-        <w:r>
-          <w:rPr>
-            <w:noProof/>
-          </w:rPr>
-          <w:t>4</w:t>
-        </w:r>
-      </w:fldSimple>
-      <w:bookmarkEnd w:id="5"/>
+      <w:r>
+        <w:fldChar w:fldCharType="begin"/>
+      </w:r>
+      <w:r>
+        <w:instrText xml:space="preserve"> SEQ Figure \* ARABIC </w:instrText>
+      </w:r>
+      <w:r>
+        <w:fldChar w:fldCharType="separate"/>
+      </w:r>
+      <w:r>
+        <w:rPr>
+          <w:noProof/>
+        </w:rPr>
+        <w:t>4</w:t>
+      </w:r>
+      <w:r>
+        <w:rPr>
+          <w:noProof/>
+        </w:rPr>
+        <w:fldChar w:fldCharType="end"/>
+      </w:r>
+      <w:bookmarkEnd w:id="6"/>
       <w:r>
         <w:t>. The present given to the</w:t>
       </w:r>
@@ -2580,19 +2611,32 @@
       <w:pPr>
         <w:pStyle w:val="Caption"/>
       </w:pPr>
-      <w:bookmarkStart w:id="6" w:name="_Ref44858268"/>
+      <w:bookmarkStart w:id="7" w:name="_Ref44858268"/>
       <w:r>
         <w:t xml:space="preserve">Figure </w:t>
       </w:r>
-      <w:fldSimple w:instr=" SEQ Figure \* ARABIC ">
-        <w:r>
-          <w:rPr>
-            <w:noProof/>
-          </w:rPr>
-          <w:t>5</w:t>
-        </w:r>
-      </w:fldSimple>
-      <w:bookmarkEnd w:id="6"/>
+      <w:r>
+        <w:fldChar w:fldCharType="begin"/>
+      </w:r>
+      <w:r>
+        <w:instrText xml:space="preserve"> SEQ Figure \* ARABIC </w:instrText>
+      </w:r>
+      <w:r>
+        <w:fldChar w:fldCharType="separate"/>
+      </w:r>
+      <w:r>
+        <w:rPr>
+          <w:noProof/>
+        </w:rPr>
+        <w:t>5</w:t>
+      </w:r>
+      <w:r>
+        <w:rPr>
+          <w:noProof/>
+        </w:rPr>
+        <w:fldChar w:fldCharType="end"/>
+      </w:r>
+      <w:bookmarkEnd w:id="7"/>
       <w:r>
         <w:t>. Inductive coupled coils</w:t>
       </w:r>
@@ -2971,14 +3015,14 @@
       <w:pPr>
         <w:pStyle w:val="Heading3"/>
       </w:pPr>
-      <w:bookmarkStart w:id="7" w:name="_Ref44785462"/>
+      <w:bookmarkStart w:id="8" w:name="_Ref44785462"/>
       <w:r>
         <w:t>RFID</w:t>
       </w:r>
       <w:r>
         <w:t xml:space="preserve"> (Radio-Frequency Identification)</w:t>
       </w:r>
-      <w:bookmarkEnd w:id="7"/>
+      <w:bookmarkEnd w:id="8"/>
     </w:p>
     <w:p>
       <w:r>
@@ -3093,15 +3137,7 @@
         <w:t>s</w:t>
       </w:r>
       <w:r>
-        <w:t xml:space="preserve"> of communication mode: active and passive. But </w:t>
-      </w:r>
-      <w:proofErr w:type="gramStart"/>
-      <w:r>
-        <w:t>first of all</w:t>
-      </w:r>
-      <w:proofErr w:type="gramEnd"/>
-      <w:r>
-        <w:t xml:space="preserve">, it is </w:t>
+        <w:t xml:space="preserve"> of communication mode: active and passive. But first of all, it is </w:t>
       </w:r>
       <w:r>
         <w:t>essential</w:t>
@@ -3414,14 +3450,14 @@
       <w:pPr>
         <w:pStyle w:val="Heading3"/>
       </w:pPr>
-      <w:bookmarkStart w:id="8" w:name="_Ref44907220"/>
+      <w:bookmarkStart w:id="9" w:name="_Ref44907220"/>
       <w:r>
         <w:t>NFC</w:t>
       </w:r>
       <w:r>
         <w:t xml:space="preserve"> (Near Field Communication)</w:t>
       </w:r>
-      <w:bookmarkEnd w:id="8"/>
+      <w:bookmarkEnd w:id="9"/>
     </w:p>
     <w:p>
       <w:r>
@@ -3570,37 +3606,21 @@
           <w:iCs/>
           <w:szCs w:val="28"/>
         </w:rPr>
-        <w:t>Reader/</w:t>
-      </w:r>
-      <w:proofErr w:type="gramStart"/>
+        <w:t>Reader/Writer</w:t>
+      </w:r>
       <w:r>
         <w:rPr>
           <w:i/>
           <w:iCs/>
           <w:szCs w:val="28"/>
         </w:rPr>
-        <w:t>Writer</w:t>
-      </w:r>
-      <w:r>
-        <w:rPr>
-          <w:i/>
-          <w:iCs/>
+        <w:t xml:space="preserve">  </w:t>
+      </w:r>
+      <w:r>
+        <w:rPr>
           <w:szCs w:val="28"/>
         </w:rPr>
-        <w:t xml:space="preserve">  </w:t>
-      </w:r>
-      <w:r>
-        <w:rPr>
-          <w:szCs w:val="28"/>
-        </w:rPr>
-        <w:t>when</w:t>
-      </w:r>
-      <w:proofErr w:type="gramEnd"/>
-      <w:r>
-        <w:rPr>
-          <w:szCs w:val="28"/>
-        </w:rPr>
-        <w:t xml:space="preserve"> a device reads data from a target and/or writes to it</w:t>
+        <w:t>when a device reads data from a target and/or writes to it</w:t>
       </w:r>
       <w:r>
         <w:rPr>
@@ -3628,37 +3648,21 @@
           <w:iCs/>
           <w:szCs w:val="28"/>
         </w:rPr>
-        <w:t xml:space="preserve">Card </w:t>
-      </w:r>
-      <w:proofErr w:type="gramStart"/>
+        <w:t>Card emulators</w:t>
+      </w:r>
       <w:r>
         <w:rPr>
           <w:i/>
           <w:iCs/>
           <w:szCs w:val="28"/>
         </w:rPr>
-        <w:t>emulators</w:t>
-      </w:r>
-      <w:r>
-        <w:rPr>
-          <w:i/>
-          <w:iCs/>
+        <w:t xml:space="preserve">  </w:t>
+      </w:r>
+      <w:r>
+        <w:rPr>
           <w:szCs w:val="28"/>
         </w:rPr>
-        <w:t xml:space="preserve">  </w:t>
-      </w:r>
-      <w:r>
-        <w:rPr>
-          <w:szCs w:val="28"/>
-        </w:rPr>
-        <w:t>when</w:t>
-      </w:r>
-      <w:proofErr w:type="gramEnd"/>
-      <w:r>
-        <w:rPr>
-          <w:szCs w:val="28"/>
-        </w:rPr>
-        <w:t xml:space="preserve"> a device acts like a RFID tag in the electromagnetic field of another NFC or RFID device.</w:t>
+        <w:t>when a device acts like a RFID tag in the electromagnetic field of another NFC or RFID device.</w:t>
       </w:r>
     </w:p>
     <w:p>
@@ -3680,37 +3684,21 @@
           <w:iCs/>
           <w:szCs w:val="28"/>
         </w:rPr>
-        <w:t>Peer-to-</w:t>
-      </w:r>
-      <w:proofErr w:type="gramStart"/>
+        <w:t>Peer-to-peer</w:t>
+      </w:r>
       <w:r>
         <w:rPr>
           <w:i/>
           <w:iCs/>
           <w:szCs w:val="28"/>
         </w:rPr>
-        <w:t>peer</w:t>
-      </w:r>
-      <w:r>
-        <w:rPr>
-          <w:i/>
-          <w:iCs/>
+        <w:t xml:space="preserve">  </w:t>
+      </w:r>
+      <w:r>
+        <w:rPr>
           <w:szCs w:val="28"/>
         </w:rPr>
-        <w:t xml:space="preserve">  </w:t>
-      </w:r>
-      <w:r>
-        <w:rPr>
-          <w:szCs w:val="28"/>
-        </w:rPr>
-        <w:t>when</w:t>
-      </w:r>
-      <w:proofErr w:type="gramEnd"/>
-      <w:r>
-        <w:rPr>
-          <w:szCs w:val="28"/>
-        </w:rPr>
-        <w:t xml:space="preserve"> two devices exchange data to each other</w:t>
+        <w:t>when two devices exchange data to each other</w:t>
       </w:r>
       <w:r>
         <w:rPr>
@@ -3862,19 +3850,32 @@
           <w:noProof/>
         </w:rPr>
       </w:pPr>
-      <w:bookmarkStart w:id="9" w:name="_Ref44858236"/>
+      <w:bookmarkStart w:id="10" w:name="_Ref44858236"/>
       <w:r>
         <w:t xml:space="preserve">Figure </w:t>
       </w:r>
-      <w:fldSimple w:instr=" SEQ Figure \* ARABIC ">
-        <w:r>
-          <w:rPr>
-            <w:noProof/>
-          </w:rPr>
-          <w:t>6</w:t>
-        </w:r>
-      </w:fldSimple>
-      <w:bookmarkEnd w:id="9"/>
+      <w:r>
+        <w:fldChar w:fldCharType="begin"/>
+      </w:r>
+      <w:r>
+        <w:instrText xml:space="preserve"> SEQ Figure \* ARABIC </w:instrText>
+      </w:r>
+      <w:r>
+        <w:fldChar w:fldCharType="separate"/>
+      </w:r>
+      <w:r>
+        <w:rPr>
+          <w:noProof/>
+        </w:rPr>
+        <w:t>6</w:t>
+      </w:r>
+      <w:r>
+        <w:rPr>
+          <w:noProof/>
+        </w:rPr>
+        <w:fldChar w:fldCharType="end"/>
+      </w:r>
+      <w:bookmarkEnd w:id="10"/>
       <w:r>
         <w:t>. RFID &amp; NFC</w:t>
       </w:r>
@@ -3918,15 +3919,7 @@
         <w:t>6).</w:t>
       </w:r>
       <w:r>
-        <w:t xml:space="preserve"> The </w:t>
-      </w:r>
-      <w:proofErr w:type="gramStart"/>
-      <w:r>
-        <w:t>long range</w:t>
-      </w:r>
-      <w:proofErr w:type="gramEnd"/>
-      <w:r>
-        <w:t xml:space="preserve"> advantage of RFID requires the target </w:t>
+        <w:t xml:space="preserve"> The long range advantage of RFID requires the target </w:t>
       </w:r>
       <w:r>
         <w:t>to</w:t>
@@ -4047,24 +4040,37 @@
       <w:pPr>
         <w:pStyle w:val="Caption"/>
       </w:pPr>
-      <w:bookmarkStart w:id="10" w:name="_Ref44856687"/>
-      <w:bookmarkStart w:id="11" w:name="_Ref44856683"/>
+      <w:bookmarkStart w:id="11" w:name="_Ref44856687"/>
+      <w:bookmarkStart w:id="12" w:name="_Ref44856683"/>
       <w:r>
         <w:t xml:space="preserve">Figure </w:t>
       </w:r>
-      <w:fldSimple w:instr=" SEQ Figure \* ARABIC ">
-        <w:r>
-          <w:rPr>
-            <w:noProof/>
-          </w:rPr>
-          <w:t>7</w:t>
-        </w:r>
-      </w:fldSimple>
-      <w:bookmarkEnd w:id="10"/>
+      <w:r>
+        <w:fldChar w:fldCharType="begin"/>
+      </w:r>
+      <w:r>
+        <w:instrText xml:space="preserve"> SEQ Figure \* ARABIC </w:instrText>
+      </w:r>
+      <w:r>
+        <w:fldChar w:fldCharType="separate"/>
+      </w:r>
+      <w:r>
+        <w:rPr>
+          <w:noProof/>
+        </w:rPr>
+        <w:t>7</w:t>
+      </w:r>
+      <w:r>
+        <w:rPr>
+          <w:noProof/>
+        </w:rPr>
+        <w:fldChar w:fldCharType="end"/>
+      </w:r>
+      <w:bookmarkEnd w:id="11"/>
       <w:r>
         <w:t>. NFC enabled handsets from 2014 to 2020</w:t>
       </w:r>
-      <w:bookmarkEnd w:id="11"/>
+      <w:bookmarkEnd w:id="12"/>
     </w:p>
     <w:p>
       <w:r>
@@ -4219,18 +4225,10 @@
         <w:t xml:space="preserve">A generic </w:t>
       </w:r>
       <w:r>
-        <w:t xml:space="preserve">record </w:t>
-      </w:r>
-      <w:proofErr w:type="gramStart"/>
-      <w:r>
-        <w:t xml:space="preserve">is </w:t>
-      </w:r>
-      <w:r>
-        <w:t>represented</w:t>
-      </w:r>
-      <w:proofErr w:type="gramEnd"/>
-      <w:r>
-        <w:t xml:space="preserve"> </w:t>
+        <w:t xml:space="preserve">record is </w:t>
+      </w:r>
+      <w:r>
+        <w:t xml:space="preserve">represented </w:t>
       </w:r>
       <w:r>
         <w:t xml:space="preserve">in the </w:t>
@@ -4318,19 +4316,32 @@
       <w:pPr>
         <w:pStyle w:val="Caption"/>
       </w:pPr>
-      <w:bookmarkStart w:id="12" w:name="_Ref44860987"/>
+      <w:bookmarkStart w:id="13" w:name="_Ref44860987"/>
       <w:r>
         <w:t xml:space="preserve">Figure </w:t>
       </w:r>
-      <w:fldSimple w:instr=" SEQ Figure \* ARABIC ">
-        <w:r>
-          <w:rPr>
-            <w:noProof/>
-          </w:rPr>
-          <w:t>8</w:t>
-        </w:r>
-      </w:fldSimple>
-      <w:bookmarkEnd w:id="12"/>
+      <w:r>
+        <w:fldChar w:fldCharType="begin"/>
+      </w:r>
+      <w:r>
+        <w:instrText xml:space="preserve"> SEQ Figure \* ARABIC </w:instrText>
+      </w:r>
+      <w:r>
+        <w:fldChar w:fldCharType="separate"/>
+      </w:r>
+      <w:r>
+        <w:rPr>
+          <w:noProof/>
+        </w:rPr>
+        <w:t>8</w:t>
+      </w:r>
+      <w:r>
+        <w:rPr>
+          <w:noProof/>
+        </w:rPr>
+        <w:fldChar w:fldCharType="end"/>
+      </w:r>
+      <w:bookmarkEnd w:id="13"/>
       <w:r>
         <w:t>. NDEF record structure</w:t>
       </w:r>
@@ -4594,8 +4605,6 @@
       <w:r>
         <w:t xml:space="preserve"> </w:t>
       </w:r>
-      <w:proofErr w:type="spellStart"/>
-      <w:proofErr w:type="gramStart"/>
       <w:r>
         <w:rPr>
           <w:rStyle w:val="HTMLCode"/>
@@ -4605,21 +4614,8 @@
           <w:sz w:val="24"/>
           <w:szCs w:val="24"/>
         </w:rPr>
-        <w:t>urn:nfc</w:t>
-      </w:r>
-      <w:proofErr w:type="gramEnd"/>
-      <w:r>
-        <w:rPr>
-          <w:rStyle w:val="HTMLCode"/>
-          <w:rFonts w:ascii="Baskerville Old Face" w:eastAsiaTheme="minorHAnsi" w:hAnsi="Baskerville Old Face"/>
-          <w:i/>
-          <w:iCs/>
-          <w:sz w:val="24"/>
-          <w:szCs w:val="24"/>
-        </w:rPr>
-        <w:t>:ext:domain.org:atype</w:t>
-      </w:r>
-      <w:proofErr w:type="spellEnd"/>
+        <w:t>urn:nfc:ext:domain.org:atype</w:t>
+      </w:r>
       <w:r>
         <w:rPr>
           <w:rStyle w:val="HTMLCode"/>
@@ -4816,14 +4812,27 @@
       <w:r>
         <w:t xml:space="preserve">Figure </w:t>
       </w:r>
-      <w:fldSimple w:instr=" SEQ Figure \* ARABIC ">
-        <w:r>
-          <w:rPr>
-            <w:noProof/>
-          </w:rPr>
-          <w:t>9</w:t>
-        </w:r>
-      </w:fldSimple>
+      <w:r>
+        <w:fldChar w:fldCharType="begin"/>
+      </w:r>
+      <w:r>
+        <w:instrText xml:space="preserve"> SEQ Figure \* ARABIC </w:instrText>
+      </w:r>
+      <w:r>
+        <w:fldChar w:fldCharType="separate"/>
+      </w:r>
+      <w:r>
+        <w:rPr>
+          <w:noProof/>
+        </w:rPr>
+        <w:t>9</w:t>
+      </w:r>
+      <w:r>
+        <w:rPr>
+          <w:noProof/>
+        </w:rPr>
+        <w:fldChar w:fldCharType="end"/>
+      </w:r>
       <w:r>
         <w:t>. Summary of possible Type Name Format (TNF)</w:t>
       </w:r>
@@ -5171,14 +5180,27 @@
       <w:r>
         <w:t xml:space="preserve">Figure </w:t>
       </w:r>
-      <w:fldSimple w:instr=" SEQ Figure \* ARABIC ">
-        <w:r>
-          <w:rPr>
-            <w:noProof/>
-          </w:rPr>
-          <w:t>10</w:t>
-        </w:r>
-      </w:fldSimple>
+      <w:r>
+        <w:fldChar w:fldCharType="begin"/>
+      </w:r>
+      <w:r>
+        <w:instrText xml:space="preserve"> SEQ Figure \* ARABIC </w:instrText>
+      </w:r>
+      <w:r>
+        <w:fldChar w:fldCharType="separate"/>
+      </w:r>
+      <w:r>
+        <w:rPr>
+          <w:noProof/>
+        </w:rPr>
+        <w:t>10</w:t>
+      </w:r>
+      <w:r>
+        <w:rPr>
+          <w:noProof/>
+        </w:rPr>
+        <w:fldChar w:fldCharType="end"/>
+      </w:r>
       <w:r>
         <w:t xml:space="preserve">. Example of </w:t>
       </w:r>
@@ -5301,7 +5323,7 @@
       <w:pPr>
         <w:pStyle w:val="Heading2"/>
       </w:pPr>
-      <w:bookmarkStart w:id="13" w:name="_Ref45249214"/>
+      <w:bookmarkStart w:id="14" w:name="_Ref45249214"/>
       <w:r>
         <w:t xml:space="preserve">Review of </w:t>
       </w:r>
@@ -5323,7 +5345,7 @@
       <w:r>
         <w:t>pplications</w:t>
       </w:r>
-      <w:bookmarkEnd w:id="13"/>
+      <w:bookmarkEnd w:id="14"/>
     </w:p>
     <w:p>
       <w:r>
@@ -5419,13 +5441,8 @@
       <w:r>
         <w:t xml:space="preserve">, </w:t>
       </w:r>
-      <w:proofErr w:type="gramStart"/>
-      <w:r>
-        <w:t>credit</w:t>
-      </w:r>
-      <w:proofErr w:type="gramEnd"/>
-      <w:r>
-        <w:t xml:space="preserve"> </w:t>
+      <w:r>
+        <w:t xml:space="preserve">credit </w:t>
       </w:r>
       <w:r>
         <w:t xml:space="preserve">and debit </w:t>
@@ -5460,15 +5477,7 @@
         <w:t>the HCE</w:t>
       </w:r>
       <w:r>
-        <w:t xml:space="preserve"> (Host Card Emulation) to recreate a previously added credit card to make a payment at the POS (Point </w:t>
-      </w:r>
-      <w:proofErr w:type="gramStart"/>
-      <w:r>
-        <w:t>Of</w:t>
-      </w:r>
-      <w:proofErr w:type="gramEnd"/>
-      <w:r>
-        <w:t xml:space="preserve"> Sale).</w:t>
+        <w:t xml:space="preserve"> (Host Card Emulation) to recreate a previously added credit card to make a payment at the POS (Point Of Sale).</w:t>
       </w:r>
       <w:r>
         <w:t xml:space="preserve"> Note that the app does not send </w:t>
@@ -6181,13 +6190,8 @@
     </w:p>
     <w:p>
       <w:r>
-        <w:t xml:space="preserve">It is </w:t>
-      </w:r>
-      <w:proofErr w:type="gramStart"/>
-      <w:r>
-        <w:t>similar to</w:t>
-      </w:r>
-      <w:proofErr w:type="gramEnd"/>
+        <w:t>It is similar to</w:t>
+      </w:r>
       <w:r>
         <w:t xml:space="preserve"> the previous payments systems but with the difference</w:t>
       </w:r>
@@ -6511,15 +6515,7 @@
         <w:t xml:space="preserve">Close to </w:t>
       </w:r>
       <w:r>
-        <w:t xml:space="preserve">the </w:t>
-      </w:r>
-      <w:proofErr w:type="gramStart"/>
-      <w:r>
-        <w:t>aforementioned ideas</w:t>
-      </w:r>
-      <w:proofErr w:type="gramEnd"/>
-      <w:r>
-        <w:t xml:space="preserve">, PayPal have developed this application to allow PayPal </w:t>
+        <w:t xml:space="preserve">the aforementioned ideas, PayPal have developed this application to allow PayPal </w:t>
       </w:r>
       <w:r>
         <w:t>customers</w:t>
@@ -6964,19 +6960,32 @@
       <w:pPr>
         <w:pStyle w:val="Caption"/>
       </w:pPr>
-      <w:bookmarkStart w:id="14" w:name="_Ref44940857"/>
+      <w:bookmarkStart w:id="15" w:name="_Ref44940857"/>
       <w:r>
         <w:t xml:space="preserve">Figure </w:t>
       </w:r>
-      <w:fldSimple w:instr=" SEQ Figure \* ARABIC ">
-        <w:r>
-          <w:rPr>
-            <w:noProof/>
-          </w:rPr>
-          <w:t>11</w:t>
-        </w:r>
-      </w:fldSimple>
-      <w:bookmarkEnd w:id="14"/>
+      <w:r>
+        <w:fldChar w:fldCharType="begin"/>
+      </w:r>
+      <w:r>
+        <w:instrText xml:space="preserve"> SEQ Figure \* ARABIC </w:instrText>
+      </w:r>
+      <w:r>
+        <w:fldChar w:fldCharType="separate"/>
+      </w:r>
+      <w:r>
+        <w:rPr>
+          <w:noProof/>
+        </w:rPr>
+        <w:t>11</w:t>
+      </w:r>
+      <w:r>
+        <w:rPr>
+          <w:noProof/>
+        </w:rPr>
+        <w:fldChar w:fldCharType="end"/>
+      </w:r>
+      <w:bookmarkEnd w:id="15"/>
       <w:r>
         <w:t>. Options for stamp record on Loopy Loyalty</w:t>
       </w:r>
@@ -7201,24 +7210,37 @@
       <w:pPr>
         <w:pStyle w:val="Caption"/>
       </w:pPr>
-      <w:bookmarkStart w:id="15" w:name="_Ref44904326"/>
-      <w:bookmarkStart w:id="16" w:name="_Ref44904316"/>
+      <w:bookmarkStart w:id="16" w:name="_Ref44904326"/>
+      <w:bookmarkStart w:id="17" w:name="_Ref44904316"/>
       <w:r>
         <w:t xml:space="preserve">Figure </w:t>
       </w:r>
-      <w:fldSimple w:instr=" SEQ Figure \* ARABIC ">
-        <w:r>
-          <w:rPr>
-            <w:noProof/>
-          </w:rPr>
-          <w:t>12</w:t>
-        </w:r>
-      </w:fldSimple>
-      <w:bookmarkEnd w:id="15"/>
+      <w:r>
+        <w:fldChar w:fldCharType="begin"/>
+      </w:r>
+      <w:r>
+        <w:instrText xml:space="preserve"> SEQ Figure \* ARABIC </w:instrText>
+      </w:r>
+      <w:r>
+        <w:fldChar w:fldCharType="separate"/>
+      </w:r>
+      <w:r>
+        <w:rPr>
+          <w:noProof/>
+        </w:rPr>
+        <w:t>12</w:t>
+      </w:r>
+      <w:r>
+        <w:rPr>
+          <w:noProof/>
+        </w:rPr>
+        <w:fldChar w:fldCharType="end"/>
+      </w:r>
+      <w:bookmarkEnd w:id="16"/>
       <w:r>
         <w:t>. Embargo App screenshot example from the Google Play Store</w:t>
       </w:r>
-      <w:bookmarkEnd w:id="16"/>
+      <w:bookmarkEnd w:id="17"/>
     </w:p>
     <w:p>
       <w:r>
@@ -7294,15 +7316,7 @@
         <w:ind w:left="567" w:hanging="283"/>
       </w:pPr>
       <w:r>
-        <w:t xml:space="preserve">It works </w:t>
-      </w:r>
-      <w:proofErr w:type="gramStart"/>
-      <w:r>
-        <w:t>similar to</w:t>
-      </w:r>
-      <w:proofErr w:type="gramEnd"/>
-      <w:r>
-        <w:t xml:space="preserve"> the NFC, but it uses Bluetooth, GPS and Wi-Fi</w:t>
+        <w:t>It works similar to the NFC, but it uses Bluetooth, GPS and Wi-Fi</w:t>
       </w:r>
       <w:r>
         <w:t>.</w:t>
@@ -7363,15 +7377,7 @@
         <w:ind w:left="567" w:hanging="283"/>
       </w:pPr>
       <w:r>
-        <w:t xml:space="preserve">The user must have Bluetooth, GPS and Wi-Fi enabled </w:t>
-      </w:r>
-      <w:proofErr w:type="gramStart"/>
-      <w:r>
-        <w:t>in order to</w:t>
-      </w:r>
-      <w:proofErr w:type="gramEnd"/>
-      <w:r>
-        <w:t xml:space="preserve"> work</w:t>
+        <w:t>The user must have Bluetooth, GPS and Wi-Fi enabled in order to work</w:t>
       </w:r>
       <w:r>
         <w:t>.</w:t>
@@ -7916,16 +7922,11 @@
         <w:t xml:space="preserve"> as</w:t>
       </w:r>
       <w:r>
-        <w:t xml:space="preserve"> Costa Coffee and Tesco. It is focused on </w:t>
-      </w:r>
-      <w:proofErr w:type="spellStart"/>
-      <w:r>
-        <w:t>Caff</w:t>
+        <w:t xml:space="preserve"> Costa Coffee and Tesco. It is focused on Caff</w:t>
       </w:r>
       <w:r>
         <w:t>è</w:t>
       </w:r>
-      <w:proofErr w:type="spellEnd"/>
       <w:r>
         <w:t xml:space="preserve"> Nero </w:t>
       </w:r>
@@ -7942,15 +7943,7 @@
         <w:t xml:space="preserve"> </w:t>
       </w:r>
       <w:r>
-        <w:t xml:space="preserve">the most </w:t>
-      </w:r>
-      <w:proofErr w:type="gramStart"/>
-      <w:r>
-        <w:t>similar to</w:t>
-      </w:r>
-      <w:proofErr w:type="gramEnd"/>
-      <w:r>
-        <w:t xml:space="preserve"> the intended </w:t>
+        <w:t xml:space="preserve">the most similar to the intended </w:t>
       </w:r>
       <w:r>
         <w:t>development</w:t>
@@ -7974,7 +7967,7 @@
           <w:lang w:val="it-IT"/>
         </w:rPr>
       </w:pPr>
-      <w:bookmarkStart w:id="17" w:name="_Ref44962492"/>
+      <w:bookmarkStart w:id="18" w:name="_Ref44962492"/>
       <w:r>
         <w:lastRenderedPageBreak/>
         <w:t>C</w:t>
@@ -7985,7 +7978,7 @@
         </w:rPr>
         <w:t>affè Nero App</w:t>
       </w:r>
-      <w:bookmarkEnd w:id="17"/>
+      <w:bookmarkEnd w:id="18"/>
     </w:p>
     <w:p>
       <w:r>
@@ -8026,13 +8019,8 @@
       <w:r>
         <w:t xml:space="preserve">The paper stamp card is </w:t>
       </w:r>
-      <w:proofErr w:type="gramStart"/>
-      <w:r>
-        <w:t>similar to</w:t>
-      </w:r>
-      <w:proofErr w:type="gramEnd"/>
-      <w:r>
-        <w:t xml:space="preserve"> the ones provided by other popular brands</w:t>
+      <w:r>
+        <w:t>similar to the ones provided by other popular brands</w:t>
       </w:r>
       <w:r>
         <w:t xml:space="preserve">. The customer buys a coffee and earns a stamp as a form of loyalty point. After collecting ten stamps, the customer is rewarded with a free coffee. </w:t>
@@ -8274,16 +8262,11 @@
         <w:ind w:left="567" w:hanging="283"/>
       </w:pPr>
       <w:r>
-        <w:t xml:space="preserve">Can be used only within </w:t>
-      </w:r>
-      <w:proofErr w:type="spellStart"/>
-      <w:r>
-        <w:t>Caff</w:t>
+        <w:t>Can be used only within Caff</w:t>
       </w:r>
       <w:r>
         <w:t>è</w:t>
       </w:r>
-      <w:proofErr w:type="spellEnd"/>
       <w:r>
         <w:t xml:space="preserve"> Nero shops.</w:t>
       </w:r>
@@ -8312,7 +8295,7 @@
         <w:pStyle w:val="Caption"/>
         <w:keepNext/>
       </w:pPr>
-      <w:bookmarkStart w:id="18" w:name="_Ref44962130"/>
+      <w:bookmarkStart w:id="19" w:name="_Ref44962130"/>
       <w:r>
         <w:rPr>
           <w:noProof/>
@@ -8372,14 +8355,27 @@
       <w:r>
         <w:t xml:space="preserve">Figure </w:t>
       </w:r>
-      <w:fldSimple w:instr=" SEQ Figure \* ARABIC ">
-        <w:r>
-          <w:rPr>
-            <w:noProof/>
-          </w:rPr>
-          <w:t>13</w:t>
-        </w:r>
-      </w:fldSimple>
+      <w:r>
+        <w:fldChar w:fldCharType="begin"/>
+      </w:r>
+      <w:r>
+        <w:instrText xml:space="preserve"> SEQ Figure \* ARABIC </w:instrText>
+      </w:r>
+      <w:r>
+        <w:fldChar w:fldCharType="separate"/>
+      </w:r>
+      <w:r>
+        <w:rPr>
+          <w:noProof/>
+        </w:rPr>
+        <w:t>13</w:t>
+      </w:r>
+      <w:r>
+        <w:rPr>
+          <w:noProof/>
+        </w:rPr>
+        <w:fldChar w:fldCharType="end"/>
+      </w:r>
       <w:r>
         <w:t>.</w:t>
       </w:r>
@@ -8401,7 +8397,7 @@
         </w:rPr>
         <w:t xml:space="preserve"> </w:t>
       </w:r>
-      <w:bookmarkEnd w:id="18"/>
+      <w:bookmarkEnd w:id="19"/>
     </w:p>
     <w:p>
       <w:r>
@@ -8516,16 +8512,11 @@
     </w:p>
     <w:p>
       <w:r>
-        <w:t xml:space="preserve">Gregg’s Rewards and Costa Coffee Club are relatively similar to the </w:t>
-      </w:r>
-      <w:proofErr w:type="spellStart"/>
-      <w:r>
-        <w:t>Caff</w:t>
+        <w:t>Gregg’s Rewards and Costa Coffee Club are relatively similar to the Caff</w:t>
       </w:r>
       <w:r>
         <w:t>è</w:t>
       </w:r>
-      <w:proofErr w:type="spellEnd"/>
       <w:r>
         <w:t xml:space="preserve"> Nero scenario (see </w:t>
       </w:r>
@@ -8564,13 +8555,8 @@
       <w:r>
         <w:t xml:space="preserve">Review </w:t>
       </w:r>
-      <w:proofErr w:type="gramStart"/>
-      <w:r>
-        <w:t>Of</w:t>
-      </w:r>
-      <w:proofErr w:type="gramEnd"/>
-      <w:r>
-        <w:t xml:space="preserve"> Tools And</w:t>
+      <w:r>
+        <w:t>Of Tools And</w:t>
       </w:r>
       <w:r>
         <w:t xml:space="preserve"> Techniques</w:t>
@@ -8578,15 +8564,7 @@
     </w:p>
     <w:p>
       <w:r>
-        <w:t xml:space="preserve">There is a variety of tools to work with NFC. In this section an analysis is carried on </w:t>
-      </w:r>
-      <w:proofErr w:type="gramStart"/>
-      <w:r>
-        <w:t>to give</w:t>
-      </w:r>
-      <w:proofErr w:type="gramEnd"/>
-      <w:r>
-        <w:t xml:space="preserve"> a list of possible approach</w:t>
+        <w:t>There is a variety of tools to work with NFC. In this section an analysis is carried on to give a list of possible approach</w:t>
       </w:r>
       <w:r>
         <w:t xml:space="preserve"> for the intended solution. </w:t>
@@ -8596,11 +8574,11 @@
       <w:pPr>
         <w:pStyle w:val="Heading3"/>
       </w:pPr>
-      <w:bookmarkStart w:id="19" w:name="_Ref45208425"/>
+      <w:bookmarkStart w:id="20" w:name="_Ref45208425"/>
       <w:r>
         <w:t>Mobile Native Android Application</w:t>
       </w:r>
-      <w:bookmarkEnd w:id="19"/>
+      <w:bookmarkEnd w:id="20"/>
     </w:p>
     <w:p>
       <w:r>
@@ -8673,19 +8651,32 @@
       <w:pPr>
         <w:pStyle w:val="Caption"/>
       </w:pPr>
-      <w:bookmarkStart w:id="20" w:name="_Ref45208839"/>
+      <w:bookmarkStart w:id="21" w:name="_Ref45208839"/>
       <w:r>
         <w:t xml:space="preserve">Figure </w:t>
       </w:r>
-      <w:fldSimple w:instr=" SEQ Figure \* ARABIC ">
-        <w:r>
-          <w:rPr>
-            <w:noProof/>
-          </w:rPr>
-          <w:t>14</w:t>
-        </w:r>
-      </w:fldSimple>
-      <w:bookmarkEnd w:id="20"/>
+      <w:r>
+        <w:fldChar w:fldCharType="begin"/>
+      </w:r>
+      <w:r>
+        <w:instrText xml:space="preserve"> SEQ Figure \* ARABIC </w:instrText>
+      </w:r>
+      <w:r>
+        <w:fldChar w:fldCharType="separate"/>
+      </w:r>
+      <w:r>
+        <w:rPr>
+          <w:noProof/>
+        </w:rPr>
+        <w:t>14</w:t>
+      </w:r>
+      <w:r>
+        <w:rPr>
+          <w:noProof/>
+        </w:rPr>
+        <w:fldChar w:fldCharType="end"/>
+      </w:r>
+      <w:bookmarkEnd w:id="21"/>
       <w:r>
         <w:t>. NFC application search result on Google Play</w:t>
       </w:r>
@@ -8695,15 +8686,7 @@
     </w:p>
     <w:p>
       <w:r>
-        <w:t xml:space="preserve">There are </w:t>
-      </w:r>
-      <w:proofErr w:type="gramStart"/>
-      <w:r>
-        <w:t>plenty of</w:t>
-      </w:r>
-      <w:proofErr w:type="gramEnd"/>
-      <w:r>
-        <w:t xml:space="preserve"> applications that can enable the user to interact with NFC</w:t>
+        <w:t>There are plenty of applications that can enable the user to interact with NFC</w:t>
       </w:r>
       <w:r>
         <w:t xml:space="preserve"> (see </w:t>
@@ -8969,13 +8952,8 @@
       </w:r>
     </w:p>
     <w:p>
-      <w:proofErr w:type="gramStart"/>
-      <w:r>
-        <w:t>Similar to</w:t>
-      </w:r>
-      <w:proofErr w:type="gramEnd"/>
-      <w:r>
-        <w:t xml:space="preserve"> the previous technique (see </w:t>
+      <w:r>
+        <w:t xml:space="preserve">Similar to the previous technique (see </w:t>
       </w:r>
       <w:r>
         <w:fldChar w:fldCharType="begin"/>
@@ -9092,14 +9070,27 @@
       <w:r>
         <w:t xml:space="preserve">Figure </w:t>
       </w:r>
-      <w:fldSimple w:instr=" SEQ Figure \* ARABIC ">
-        <w:r>
-          <w:rPr>
-            <w:noProof/>
-          </w:rPr>
-          <w:t>15</w:t>
-        </w:r>
-      </w:fldSimple>
+      <w:r>
+        <w:fldChar w:fldCharType="begin"/>
+      </w:r>
+      <w:r>
+        <w:instrText xml:space="preserve"> SEQ Figure \* ARABIC </w:instrText>
+      </w:r>
+      <w:r>
+        <w:fldChar w:fldCharType="separate"/>
+      </w:r>
+      <w:r>
+        <w:rPr>
+          <w:noProof/>
+        </w:rPr>
+        <w:t>15</w:t>
+      </w:r>
+      <w:r>
+        <w:rPr>
+          <w:noProof/>
+        </w:rPr>
+        <w:fldChar w:fldCharType="end"/>
+      </w:r>
       <w:r>
         <w:t>. NFC features enabled on iOS smartphones</w:t>
       </w:r>
@@ -9257,15 +9248,7 @@
         </w:sdtContent>
       </w:sdt>
       <w:r>
-        <w:t xml:space="preserve">. This gives the opportunity to design a Web App with NFC features to enhance the UX like </w:t>
-      </w:r>
-      <w:proofErr w:type="gramStart"/>
-      <w:r>
-        <w:t>never before</w:t>
-      </w:r>
-      <w:proofErr w:type="gramEnd"/>
-      <w:r>
-        <w:t>.</w:t>
+        <w:t>. This gives the opportunity to design a Web App with NFC features to enhance the UX like never before.</w:t>
       </w:r>
     </w:p>
     <w:p>
@@ -9445,34 +9428,26 @@
         <w:t>s</w:t>
       </w:r>
       <w:r>
+        <w:t xml:space="preserve"> are considered to be </w:t>
+      </w:r>
+      <w:r>
+        <w:t xml:space="preserve">something </w:t>
+      </w:r>
+      <w:r>
+        <w:t xml:space="preserve">between </w:t>
+      </w:r>
+      <w:r>
+        <w:t>a</w:t>
+      </w:r>
+      <w:r>
+        <w:t xml:space="preserve"> Web App and </w:t>
+      </w:r>
+      <w:r>
+        <w:t>a</w:t>
+      </w:r>
+      <w:r>
         <w:t xml:space="preserve"> </w:t>
       </w:r>
-      <w:proofErr w:type="gramStart"/>
-      <w:r>
-        <w:t>are considered to be</w:t>
-      </w:r>
-      <w:proofErr w:type="gramEnd"/>
-      <w:r>
-        <w:t xml:space="preserve"> </w:t>
-      </w:r>
-      <w:r>
-        <w:t xml:space="preserve">something </w:t>
-      </w:r>
-      <w:r>
-        <w:t xml:space="preserve">between </w:t>
-      </w:r>
-      <w:r>
-        <w:t>a</w:t>
-      </w:r>
-      <w:r>
-        <w:t xml:space="preserve"> Web App and </w:t>
-      </w:r>
-      <w:r>
-        <w:t>a</w:t>
-      </w:r>
-      <w:r>
-        <w:t xml:space="preserve"> </w:t>
-      </w:r>
       <w:r>
         <w:t>Native M</w:t>
       </w:r>
@@ -9486,15 +9461,7 @@
         <w:t>pplication.</w:t>
       </w:r>
       <w:r>
-        <w:t xml:space="preserve"> They are installed on a mobile device like an app, but </w:t>
-      </w:r>
-      <w:proofErr w:type="gramStart"/>
-      <w:r>
-        <w:t>in order to</w:t>
-      </w:r>
-      <w:proofErr w:type="gramEnd"/>
-      <w:r>
-        <w:t xml:space="preserve"> work they need to surf the internet like a Web App.</w:t>
+        <w:t xml:space="preserve"> They are installed on a mobile device like an app, but in order to work they need to surf the internet like a Web App.</w:t>
       </w:r>
     </w:p>
     <w:p>
@@ -9657,15 +9624,7 @@
         <w:t>pplications</w:t>
       </w:r>
       <w:r>
-        <w:t xml:space="preserve">, </w:t>
-      </w:r>
-      <w:proofErr w:type="gramStart"/>
-      <w:r>
-        <w:t>services</w:t>
-      </w:r>
-      <w:proofErr w:type="gramEnd"/>
-      <w:r>
-        <w:t xml:space="preserve"> and console application</w:t>
+        <w:t>, services and console application</w:t>
       </w:r>
       <w:r>
         <w:t xml:space="preserve">. It is open-source and based on .NET platform </w:t>
@@ -9722,15 +9681,7 @@
         <w:t>s</w:t>
       </w:r>
       <w:r>
-        <w:t xml:space="preserve"> on multiple platforms such as Windows, </w:t>
-      </w:r>
-      <w:proofErr w:type="gramStart"/>
-      <w:r>
-        <w:t>Linux</w:t>
-      </w:r>
-      <w:proofErr w:type="gramEnd"/>
-      <w:r>
-        <w:t xml:space="preserve"> and Mac.</w:t>
+        <w:t xml:space="preserve"> on multiple platforms such as Windows, Linux and Mac.</w:t>
       </w:r>
     </w:p>
     <w:p>
@@ -9855,15 +9806,7 @@
         <w:t>.NET Framework</w:t>
       </w:r>
       <w:r>
-        <w:t xml:space="preserve"> is the framework solution created by Microsoft before .NET Core for the same purpose. It is used to develop Web Applications, </w:t>
-      </w:r>
-      <w:proofErr w:type="gramStart"/>
-      <w:r>
-        <w:t>service</w:t>
-      </w:r>
-      <w:proofErr w:type="gramEnd"/>
-      <w:r>
-        <w:t xml:space="preserve"> and console applications on Windows.</w:t>
+        <w:t xml:space="preserve"> is the framework solution created by Microsoft before .NET Core for the same purpose. It is used to develop Web Applications, service and console applications on Windows.</w:t>
       </w:r>
     </w:p>
     <w:p>
@@ -10293,15 +10236,7 @@
     </w:p>
     <w:p>
       <w:r>
-        <w:t xml:space="preserve">The following sections provide a presentation of the stakeholders, the project </w:t>
-      </w:r>
-      <w:proofErr w:type="gramStart"/>
-      <w:r>
-        <w:t>promises</w:t>
-      </w:r>
-      <w:proofErr w:type="gramEnd"/>
-      <w:r>
-        <w:t xml:space="preserve"> and the issues related to the legal and ethical aspects.</w:t>
+        <w:t>The following sections provide a presentation of the stakeholders, the project promises and the issues related to the legal and ethical aspects.</w:t>
       </w:r>
     </w:p>
     <w:p>
@@ -10460,19 +10395,32 @@
       <w:pPr>
         <w:pStyle w:val="Caption"/>
       </w:pPr>
-      <w:bookmarkStart w:id="21" w:name="_Ref45294429"/>
+      <w:bookmarkStart w:id="22" w:name="_Ref45294429"/>
       <w:r>
         <w:t xml:space="preserve">Figure </w:t>
       </w:r>
-      <w:fldSimple w:instr=" SEQ Figure \* ARABIC ">
-        <w:r>
-          <w:rPr>
-            <w:noProof/>
-          </w:rPr>
-          <w:t>16</w:t>
-        </w:r>
-      </w:fldSimple>
-      <w:bookmarkEnd w:id="21"/>
+      <w:r>
+        <w:fldChar w:fldCharType="begin"/>
+      </w:r>
+      <w:r>
+        <w:instrText xml:space="preserve"> SEQ Figure \* ARABIC </w:instrText>
+      </w:r>
+      <w:r>
+        <w:fldChar w:fldCharType="separate"/>
+      </w:r>
+      <w:r>
+        <w:rPr>
+          <w:noProof/>
+        </w:rPr>
+        <w:t>16</w:t>
+      </w:r>
+      <w:r>
+        <w:rPr>
+          <w:noProof/>
+        </w:rPr>
+        <w:fldChar w:fldCharType="end"/>
+      </w:r>
+      <w:bookmarkEnd w:id="22"/>
       <w:r>
         <w:t>. Basic Onion Model stakeholders</w:t>
       </w:r>
@@ -10523,7 +10471,6 @@
         <w:rPr>
           <w:u w:val="single"/>
         </w:rPr>
-        <w:lastRenderedPageBreak/>
         <w:t>The System</w:t>
       </w:r>
       <w:r>
@@ -10641,15 +10588,7 @@
         <w:t>s</w:t>
       </w:r>
       <w:r>
-        <w:t xml:space="preserve"> the final rewarded product to the customer (e.g. A free coffee, a free </w:t>
-      </w:r>
-      <w:proofErr w:type="gramStart"/>
-      <w:r>
-        <w:t>meal</w:t>
-      </w:r>
-      <w:proofErr w:type="gramEnd"/>
-      <w:r>
-        <w:t xml:space="preserve"> or a discount). For example, if the brand or retailer is a supermarket (e.g. Tesco) they can reward customers with different items in the shop (e.g. </w:t>
+        <w:t xml:space="preserve"> the final rewarded product to the customer (e.g. A free coffee, a free meal or a discount). For example, if the brand or retailer is a supermarket (e.g. Tesco) they can reward customers with different items in the shop (e.g. </w:t>
       </w:r>
       <w:r>
         <w:t>Chocol</w:t>
@@ -10752,14 +10691,12 @@
       <w:r>
         <w:t xml:space="preserve"> </w:t>
       </w:r>
-      <w:proofErr w:type="gramStart"/>
       <w:r>
         <w:t xml:space="preserve">and </w:t>
       </w:r>
       <w:r>
-        <w:t xml:space="preserve"> the</w:t>
-      </w:r>
-      <w:proofErr w:type="gramEnd"/>
+        <w:t>the</w:t>
+      </w:r>
       <w:r>
         <w:t xml:space="preserve"> public </w:t>
       </w:r>
@@ -10781,20 +10718,9 @@
       <w:r>
         <w:t xml:space="preserve"> who are not directly involved with the </w:t>
       </w:r>
-      <w:proofErr w:type="gramStart"/>
-      <w:r>
-        <w:t>product</w:t>
-      </w:r>
-      <w:r>
-        <w:t>,</w:t>
-      </w:r>
-      <w:r>
-        <w:t xml:space="preserve"> </w:t>
-      </w:r>
-      <w:r>
-        <w:t>but</w:t>
-      </w:r>
-      <w:proofErr w:type="gramEnd"/>
+      <w:r>
+        <w:t>product but</w:t>
+      </w:r>
       <w:r>
         <w:t xml:space="preserve"> are still related to it as an intermediate. </w:t>
       </w:r>
@@ -10826,19 +10752,395 @@
       <w:r>
         <w:t xml:space="preserve">To gain a more knowledge on the demand of this type of project, a survey has been carried </w:t>
       </w:r>
-      <w:commentRangeStart w:id="22"/>
+      <w:commentRangeStart w:id="23"/>
       <w:r>
         <w:t>out</w:t>
       </w:r>
-      <w:commentRangeEnd w:id="22"/>
+      <w:commentRangeEnd w:id="23"/>
       <w:r>
         <w:rPr>
           <w:rStyle w:val="CommentReference"/>
         </w:rPr>
-        <w:commentReference w:id="22"/>
-      </w:r>
-      <w:r>
-        <w:t>. The survey has been made online through</w:t>
+        <w:commentReference w:id="23"/>
+      </w:r>
+      <w:r>
+        <w:t xml:space="preserve"> along with interviews and </w:t>
+      </w:r>
+      <w:r>
+        <w:t>statistical</w:t>
+      </w:r>
+      <w:r>
+        <w:t xml:space="preserve"> analysis.</w:t>
+      </w:r>
+    </w:p>
+    <w:p>
+      <w:pPr>
+        <w:pStyle w:val="Heading3"/>
+      </w:pPr>
+      <w:r>
+        <w:t>Statistical Analysis</w:t>
+      </w:r>
+    </w:p>
+    <w:p>
+      <w:r>
+        <w:t>The project basic requirements have been decided using online resources and documentation about loyalty card schemes.</w:t>
+      </w:r>
+    </w:p>
+    <w:p>
+      <w:pPr>
+        <w:keepNext/>
+      </w:pPr>
+      <w:r>
+        <w:rPr>
+          <w:noProof/>
+        </w:rPr>
+        <w:drawing>
+          <wp:inline distT="0" distB="0" distL="0" distR="0" wp14:anchorId="7267F2DC" wp14:editId="283DEF7E">
+            <wp:extent cx="5731510" cy="4260215"/>
+            <wp:effectExtent l="19050" t="19050" r="21590" b="26035"/>
+            <wp:docPr id="21" name="Picture 21" descr="Image source: https://www.statista.com/statistics/326156/retailers-reasons-for-not-offering-loyalty-cards-united-kingdom-uk/"/>
+            <wp:cNvGraphicFramePr>
+              <a:graphicFrameLocks xmlns:a="http://schemas.openxmlformats.org/drawingml/2006/main" noChangeAspect="1"/>
+            </wp:cNvGraphicFramePr>
+            <a:graphic xmlns:a="http://schemas.openxmlformats.org/drawingml/2006/main">
+              <a:graphicData uri="http://schemas.openxmlformats.org/drawingml/2006/picture">
+                <pic:pic xmlns:pic="http://schemas.openxmlformats.org/drawingml/2006/picture">
+                  <pic:nvPicPr>
+                    <pic:cNvPr id="0" name="Picture 5"/>
+                    <pic:cNvPicPr>
+                      <a:picLocks noChangeAspect="1" noChangeArrowheads="1"/>
+                    </pic:cNvPicPr>
+                  </pic:nvPicPr>
+                  <pic:blipFill>
+                    <a:blip r:embed="rId30">
+                      <a:extLst>
+                        <a:ext uri="{28A0092B-C50C-407E-A947-70E740481C1C}">
+                          <a14:useLocalDpi xmlns:a14="http://schemas.microsoft.com/office/drawing/2010/main" val="0"/>
+                        </a:ext>
+                      </a:extLst>
+                    </a:blip>
+                    <a:srcRect/>
+                    <a:stretch>
+                      <a:fillRect/>
+                    </a:stretch>
+                  </pic:blipFill>
+                  <pic:spPr bwMode="auto">
+                    <a:xfrm>
+                      <a:off x="0" y="0"/>
+                      <a:ext cx="5731510" cy="4260215"/>
+                    </a:xfrm>
+                    <a:prstGeom prst="rect">
+                      <a:avLst/>
+                    </a:prstGeom>
+                    <a:noFill/>
+                    <a:ln>
+                      <a:solidFill>
+                        <a:schemeClr val="tx1"/>
+                      </a:solidFill>
+                    </a:ln>
+                  </pic:spPr>
+                </pic:pic>
+              </a:graphicData>
+            </a:graphic>
+          </wp:inline>
+        </w:drawing>
+      </w:r>
+    </w:p>
+    <w:p>
+      <w:pPr>
+        <w:pStyle w:val="Caption"/>
+      </w:pPr>
+      <w:bookmarkStart w:id="24" w:name="_Ref45393139"/>
+      <w:r>
+        <w:t xml:space="preserve">Figure </w:t>
+      </w:r>
+      <w:r>
+        <w:fldChar w:fldCharType="begin"/>
+      </w:r>
+      <w:r>
+        <w:instrText xml:space="preserve"> SEQ Figure \* ARABIC </w:instrText>
+      </w:r>
+      <w:r>
+        <w:fldChar w:fldCharType="separate"/>
+      </w:r>
+      <w:r>
+        <w:rPr>
+          <w:noProof/>
+        </w:rPr>
+        <w:t>17</w:t>
+      </w:r>
+      <w:r>
+        <w:fldChar w:fldCharType="end"/>
+      </w:r>
+      <w:bookmarkEnd w:id="24"/>
+      <w:r>
+        <w:t xml:space="preserve">. </w:t>
+      </w:r>
+      <w:r>
+        <w:t>Classification of r</w:t>
+      </w:r>
+      <w:r>
+        <w:t>eas</w:t>
+      </w:r>
+      <w:r>
+        <w:t>ons</w:t>
+      </w:r>
+      <w:r>
+        <w:t xml:space="preserve"> for not offering a loyalty scheme</w:t>
+      </w:r>
+    </w:p>
+    <w:p>
+      <w:r>
+        <w:t>The data shown above (</w:t>
+      </w:r>
+      <w:r>
+        <w:fldChar w:fldCharType="begin"/>
+      </w:r>
+      <w:r>
+        <w:instrText xml:space="preserve"> REF _Ref45393139 \h </w:instrText>
+      </w:r>
+      <w:r>
+        <w:fldChar w:fldCharType="separate"/>
+      </w:r>
+      <w:r>
+        <w:t xml:space="preserve">Figure </w:t>
+      </w:r>
+      <w:r>
+        <w:rPr>
+          <w:noProof/>
+        </w:rPr>
+        <w:t>17</w:t>
+      </w:r>
+      <w:r>
+        <w:fldChar w:fldCharType="end"/>
+      </w:r>
+      <w:r>
+        <w:t>) show</w:t>
+      </w:r>
+      <w:r>
+        <w:t>s</w:t>
+      </w:r>
+      <w:r>
+        <w:t xml:space="preserve"> that the </w:t>
+      </w:r>
+      <w:r>
+        <w:t xml:space="preserve">top </w:t>
+      </w:r>
+      <w:r>
+        <w:t>three drawbacks for offering a loyalty scheme to the customers from the point of view of UK retailers are:</w:t>
+      </w:r>
+    </w:p>
+    <w:p>
+      <w:pPr>
+        <w:pStyle w:val="ListParagraph"/>
+        <w:numPr>
+          <w:ilvl w:val="0"/>
+          <w:numId w:val="41"/>
+        </w:numPr>
+      </w:pPr>
+      <w:r>
+        <w:t>Not interested in the card programme.</w:t>
+      </w:r>
+    </w:p>
+    <w:p>
+      <w:pPr>
+        <w:pStyle w:val="ListParagraph"/>
+        <w:numPr>
+          <w:ilvl w:val="0"/>
+          <w:numId w:val="41"/>
+        </w:numPr>
+      </w:pPr>
+      <w:r>
+        <w:t>Poor return on investment</w:t>
+      </w:r>
+      <w:r>
+        <w:t>.</w:t>
+      </w:r>
+    </w:p>
+    <w:p>
+      <w:pPr>
+        <w:pStyle w:val="ListParagraph"/>
+        <w:numPr>
+          <w:ilvl w:val="0"/>
+          <w:numId w:val="41"/>
+        </w:numPr>
+      </w:pPr>
+      <w:r>
+        <w:t>Not appropriate resource to run the scheme</w:t>
+      </w:r>
+      <w:r>
+        <w:t>.</w:t>
+      </w:r>
+    </w:p>
+    <w:p>
+      <w:r>
+        <w:t xml:space="preserve">This </w:t>
+      </w:r>
+      <w:r>
+        <w:t>project can tackle the second and third problem.</w:t>
+      </w:r>
+      <w:r>
+        <w:t xml:space="preserve"> It provides a very low-cost technology and a service that can be included with a membership cost to run as long as the scheme is active. </w:t>
+      </w:r>
+    </w:p>
+    <w:p>
+      <w:pPr>
+        <w:keepNext/>
+        <w:jc w:val="center"/>
+      </w:pPr>
+      <w:r>
+        <w:rPr>
+          <w:noProof/>
+        </w:rPr>
+        <w:drawing>
+          <wp:inline distT="0" distB="0" distL="0" distR="0" wp14:anchorId="0A628E9C" wp14:editId="12586E4C">
+            <wp:extent cx="5731510" cy="4260215"/>
+            <wp:effectExtent l="19050" t="19050" r="21590" b="26035"/>
+            <wp:docPr id="20" name="Picture 20" descr="Image source: https://www.statista.com/statistics/326160/most-important-loyalty-card-features-in-the-united-kingdom-uk/"/>
+            <wp:cNvGraphicFramePr>
+              <a:graphicFrameLocks xmlns:a="http://schemas.openxmlformats.org/drawingml/2006/main" noChangeAspect="1"/>
+            </wp:cNvGraphicFramePr>
+            <a:graphic xmlns:a="http://schemas.openxmlformats.org/drawingml/2006/main">
+              <a:graphicData uri="http://schemas.openxmlformats.org/drawingml/2006/picture">
+                <pic:pic xmlns:pic="http://schemas.openxmlformats.org/drawingml/2006/picture">
+                  <pic:nvPicPr>
+                    <pic:cNvPr id="0" name="Picture 3"/>
+                    <pic:cNvPicPr>
+                      <a:picLocks noChangeAspect="1" noChangeArrowheads="1"/>
+                    </pic:cNvPicPr>
+                  </pic:nvPicPr>
+                  <pic:blipFill>
+                    <a:blip r:embed="rId31">
+                      <a:extLst>
+                        <a:ext uri="{28A0092B-C50C-407E-A947-70E740481C1C}">
+                          <a14:useLocalDpi xmlns:a14="http://schemas.microsoft.com/office/drawing/2010/main" val="0"/>
+                        </a:ext>
+                      </a:extLst>
+                    </a:blip>
+                    <a:srcRect/>
+                    <a:stretch>
+                      <a:fillRect/>
+                    </a:stretch>
+                  </pic:blipFill>
+                  <pic:spPr bwMode="auto">
+                    <a:xfrm>
+                      <a:off x="0" y="0"/>
+                      <a:ext cx="5731510" cy="4260215"/>
+                    </a:xfrm>
+                    <a:prstGeom prst="rect">
+                      <a:avLst/>
+                    </a:prstGeom>
+                    <a:noFill/>
+                    <a:ln>
+                      <a:solidFill>
+                        <a:schemeClr val="tx1"/>
+                      </a:solidFill>
+                    </a:ln>
+                  </pic:spPr>
+                </pic:pic>
+              </a:graphicData>
+            </a:graphic>
+          </wp:inline>
+        </w:drawing>
+      </w:r>
+    </w:p>
+    <w:p>
+      <w:pPr>
+        <w:pStyle w:val="Caption"/>
+      </w:pPr>
+      <w:bookmarkStart w:id="25" w:name="_Ref45394640"/>
+      <w:r>
+        <w:t xml:space="preserve">Figure </w:t>
+      </w:r>
+      <w:r>
+        <w:fldChar w:fldCharType="begin"/>
+      </w:r>
+      <w:r>
+        <w:instrText xml:space="preserve"> SEQ Figure \* ARABIC </w:instrText>
+      </w:r>
+      <w:r>
+        <w:fldChar w:fldCharType="separate"/>
+      </w:r>
+      <w:r>
+        <w:rPr>
+          <w:noProof/>
+        </w:rPr>
+        <w:t>18</w:t>
+      </w:r>
+      <w:r>
+        <w:fldChar w:fldCharType="end"/>
+      </w:r>
+      <w:bookmarkEnd w:id="25"/>
+      <w:r>
+        <w:t>. The most important features of a loyalty card</w:t>
+      </w:r>
+      <w:r>
+        <w:t xml:space="preserve"> for consumers</w:t>
+      </w:r>
+    </w:p>
+    <w:p>
+      <w:r>
+        <w:t xml:space="preserve">The data shown above (see </w:t>
+      </w:r>
+      <w:r>
+        <w:fldChar w:fldCharType="begin"/>
+      </w:r>
+      <w:r>
+        <w:instrText xml:space="preserve"> REF _Ref45394640 \h </w:instrText>
+      </w:r>
+      <w:r>
+        <w:fldChar w:fldCharType="separate"/>
+      </w:r>
+      <w:r>
+        <w:t xml:space="preserve">Figure </w:t>
+      </w:r>
+      <w:r>
+        <w:rPr>
+          <w:noProof/>
+        </w:rPr>
+        <w:t>18</w:t>
+      </w:r>
+      <w:r>
+        <w:fldChar w:fldCharType="end"/>
+      </w:r>
+      <w:r>
+        <w:t>) provides a classification of the most valued features for the UK consumers. It is clear that being able to use vouchers at a later date is a very important aspect in the loyalty scheme.</w:t>
+      </w:r>
+    </w:p>
+    <w:p>
+      <w:r>
+        <w:t xml:space="preserve">Although the software about the voucher rewards is not implemented in this project, it is included with the involvement of a digital voucher company (i.e. i-movo). The back-end of the Web App can make some validation for the reward system in terms of collecting points and tracking when to reward the customer. At the right moment, the Web App will allow the user to decide to receive the digital voucher provided </w:t>
+      </w:r>
+      <w:r>
+        <w:t>by</w:t>
+      </w:r>
+      <w:r>
+        <w:t xml:space="preserve"> SMS on the mobile phone</w:t>
+      </w:r>
+      <w:r>
+        <w:t xml:space="preserve"> from i-movo through an API</w:t>
+      </w:r>
+      <w:r>
+        <w:t xml:space="preserve">. The external company provides a secure voucher system that sends out different type of vouchers where the expiry date can be customised depending </w:t>
+      </w:r>
+      <w:r>
+        <w:t xml:space="preserve">on </w:t>
+      </w:r>
+      <w:r>
+        <w:t>the retailer or clients needs.</w:t>
+      </w:r>
+    </w:p>
+    <w:p>
+      <w:pPr>
+        <w:pStyle w:val="Heading3"/>
+      </w:pPr>
+      <w:r>
+        <w:t>Survey Analysis</w:t>
+      </w:r>
+    </w:p>
+    <w:p>
+      <w:r>
+        <w:t>The survey has been made online through</w:t>
       </w:r>
       <w:r>
         <w:t xml:space="preserve"> Google Forms and the answers have been analysed</w:t>
@@ -10847,10 +11149,20 @@
         <w:t xml:space="preserve"> (using what?)</w:t>
       </w:r>
       <w:r>
+        <w:t xml:space="preserve"> for further needs</w:t>
+      </w:r>
+      <w:r>
         <w:t>.</w:t>
       </w:r>
     </w:p>
-    <w:p/>
+    <w:p>
+      <w:pPr>
+        <w:pStyle w:val="Heading3"/>
+      </w:pPr>
+      <w:r>
+        <w:t>Interviews and Feedbacks</w:t>
+      </w:r>
+    </w:p>
     <w:p>
       <w:r>
         <w:t xml:space="preserve">Further feedbacks and comments have been taken through interviews with the stakeholders such as potential customers and loyalty scheme providers. </w:t>
@@ -10912,13 +11224,8 @@
           <w:numId w:val="24"/>
         </w:numPr>
       </w:pPr>
-      <w:proofErr w:type="spellStart"/>
-      <w:r>
-        <w:t>Takefumi</w:t>
-      </w:r>
-      <w:proofErr w:type="spellEnd"/>
-      <w:r>
-        <w:t xml:space="preserve"> Yoshi for tag id as serial number and identification</w:t>
+      <w:r>
+        <w:t>Takefumi Yoshi for tag id as serial number and identification</w:t>
       </w:r>
     </w:p>
     <w:p>
@@ -10933,20 +11240,12 @@
         <w:t>Lincoln for initial help and support</w:t>
       </w:r>
     </w:p>
-    <w:p>
-      <w:pPr>
-        <w:rPr>
-          <w:u w:val="single"/>
-        </w:rPr>
-      </w:pPr>
-    </w:p>
     <w:p/>
     <w:p>
       <w:pPr>
         <w:pStyle w:val="Heading2"/>
       </w:pPr>
       <w:r>
-        <w:lastRenderedPageBreak/>
         <w:t>Modelling requirements and relevant diagrams</w:t>
       </w:r>
     </w:p>
@@ -10996,7 +11295,7 @@
                     </pic:cNvPicPr>
                   </pic:nvPicPr>
                   <pic:blipFill>
-                    <a:blip r:embed="rId30" cstate="print">
+                    <a:blip r:embed="rId32" cstate="print">
                       <a:extLst>
                         <a:ext uri="{28A0092B-C50C-407E-A947-70E740481C1C}">
                           <a14:useLocalDpi xmlns:a14="http://schemas.microsoft.com/office/drawing/2010/main" val="0"/>
@@ -11037,14 +11336,27 @@
       <w:r>
         <w:t xml:space="preserve">Figure </w:t>
       </w:r>
-      <w:fldSimple w:instr=" SEQ Figure \* ARABIC ">
-        <w:r>
-          <w:rPr>
-            <w:noProof/>
-          </w:rPr>
-          <w:t>17</w:t>
-        </w:r>
-      </w:fldSimple>
+      <w:r>
+        <w:fldChar w:fldCharType="begin"/>
+      </w:r>
+      <w:r>
+        <w:instrText xml:space="preserve"> SEQ Figure \* ARABIC </w:instrText>
+      </w:r>
+      <w:r>
+        <w:fldChar w:fldCharType="separate"/>
+      </w:r>
+      <w:r>
+        <w:rPr>
+          <w:noProof/>
+        </w:rPr>
+        <w:t>19</w:t>
+      </w:r>
+      <w:r>
+        <w:rPr>
+          <w:noProof/>
+        </w:rPr>
+        <w:fldChar w:fldCharType="end"/>
+      </w:r>
       <w:r>
         <w:t xml:space="preserve">. Use </w:t>
       </w:r>
@@ -11059,16 +11371,6 @@
       <w:r>
         <w:t>actions that a user can do in the Web App.</w:t>
       </w:r>
-    </w:p>
-    <w:p>
-      <w:pPr>
-        <w:sectPr>
-          <w:pgSz w:w="11906" w:h="16838"/>
-          <w:pgMar w:top="1440" w:right="1440" w:bottom="1440" w:left="1440" w:header="708" w:footer="708" w:gutter="0"/>
-          <w:cols w:space="708"/>
-          <w:docGrid w:linePitch="360"/>
-        </w:sectPr>
-      </w:pPr>
     </w:p>
     <w:p>
       <w:pPr>
@@ -11773,14 +12075,27 @@
       <w:r>
         <w:t xml:space="preserve">Table </w:t>
       </w:r>
-      <w:fldSimple w:instr=" SEQ Table \* ARABIC ">
-        <w:r>
-          <w:rPr>
-            <w:noProof/>
-          </w:rPr>
-          <w:t>1</w:t>
-        </w:r>
-      </w:fldSimple>
+      <w:r>
+        <w:fldChar w:fldCharType="begin"/>
+      </w:r>
+      <w:r>
+        <w:instrText xml:space="preserve"> SEQ Table \* ARABIC </w:instrText>
+      </w:r>
+      <w:r>
+        <w:fldChar w:fldCharType="separate"/>
+      </w:r>
+      <w:r>
+        <w:rPr>
+          <w:noProof/>
+        </w:rPr>
+        <w:t>1</w:t>
+      </w:r>
+      <w:r>
+        <w:rPr>
+          <w:noProof/>
+        </w:rPr>
+        <w:fldChar w:fldCharType="end"/>
+      </w:r>
       <w:r>
         <w:t>.</w:t>
       </w:r>
@@ -11926,7 +12241,6 @@
                 <w:bCs/>
                 <w:szCs w:val="24"/>
               </w:rPr>
-              <w:lastRenderedPageBreak/>
               <w:t>Description</w:t>
             </w:r>
           </w:p>
@@ -12259,13 +12573,8 @@
               <w:t xml:space="preserve">The user clicks on the </w:t>
             </w:r>
             <w:r>
-              <w:t xml:space="preserve">Sign </w:t>
-            </w:r>
-            <w:proofErr w:type="gramStart"/>
-            <w:r>
-              <w:t>In</w:t>
-            </w:r>
-            <w:proofErr w:type="gramEnd"/>
+              <w:t>Sign In</w:t>
+            </w:r>
             <w:r>
               <w:t xml:space="preserve"> Button.</w:t>
             </w:r>
@@ -12436,14 +12745,27 @@
       <w:r>
         <w:t xml:space="preserve">Table </w:t>
       </w:r>
-      <w:fldSimple w:instr=" SEQ Table \* ARABIC ">
-        <w:r>
-          <w:rPr>
-            <w:noProof/>
-          </w:rPr>
-          <w:t>2</w:t>
-        </w:r>
-      </w:fldSimple>
+      <w:r>
+        <w:fldChar w:fldCharType="begin"/>
+      </w:r>
+      <w:r>
+        <w:instrText xml:space="preserve"> SEQ Table \* ARABIC </w:instrText>
+      </w:r>
+      <w:r>
+        <w:fldChar w:fldCharType="separate"/>
+      </w:r>
+      <w:r>
+        <w:rPr>
+          <w:noProof/>
+        </w:rPr>
+        <w:t>2</w:t>
+      </w:r>
+      <w:r>
+        <w:rPr>
+          <w:noProof/>
+        </w:rPr>
+        <w:fldChar w:fldCharType="end"/>
+      </w:r>
       <w:r>
         <w:t>. Use Case Description (UC1)</w:t>
       </w:r>
@@ -12963,7 +13285,6 @@
                 <w:bCs/>
                 <w:szCs w:val="24"/>
               </w:rPr>
-              <w:lastRenderedPageBreak/>
               <w:t>Exceptions</w:t>
             </w:r>
           </w:p>
@@ -13009,14 +13330,27 @@
       <w:r>
         <w:t xml:space="preserve">Table </w:t>
       </w:r>
-      <w:fldSimple w:instr=" SEQ Table \* ARABIC ">
-        <w:r>
-          <w:rPr>
-            <w:noProof/>
-          </w:rPr>
-          <w:t>3</w:t>
-        </w:r>
-      </w:fldSimple>
+      <w:r>
+        <w:fldChar w:fldCharType="begin"/>
+      </w:r>
+      <w:r>
+        <w:instrText xml:space="preserve"> SEQ Table \* ARABIC </w:instrText>
+      </w:r>
+      <w:r>
+        <w:fldChar w:fldCharType="separate"/>
+      </w:r>
+      <w:r>
+        <w:rPr>
+          <w:noProof/>
+        </w:rPr>
+        <w:t>3</w:t>
+      </w:r>
+      <w:r>
+        <w:rPr>
+          <w:noProof/>
+        </w:rPr>
+        <w:fldChar w:fldCharType="end"/>
+      </w:r>
       <w:r>
         <w:t xml:space="preserve">. Use Case </w:t>
       </w:r>
@@ -13580,14 +13914,27 @@
       <w:r>
         <w:t xml:space="preserve">Table </w:t>
       </w:r>
-      <w:fldSimple w:instr=" SEQ Table \* ARABIC ">
-        <w:r>
-          <w:rPr>
-            <w:noProof/>
-          </w:rPr>
-          <w:t>4</w:t>
-        </w:r>
-      </w:fldSimple>
+      <w:r>
+        <w:fldChar w:fldCharType="begin"/>
+      </w:r>
+      <w:r>
+        <w:instrText xml:space="preserve"> SEQ Table \* ARABIC </w:instrText>
+      </w:r>
+      <w:r>
+        <w:fldChar w:fldCharType="separate"/>
+      </w:r>
+      <w:r>
+        <w:rPr>
+          <w:noProof/>
+        </w:rPr>
+        <w:t>4</w:t>
+      </w:r>
+      <w:r>
+        <w:rPr>
+          <w:noProof/>
+        </w:rPr>
+        <w:fldChar w:fldCharType="end"/>
+      </w:r>
       <w:r>
         <w:t>. Use Case Description (UC3)</w:t>
       </w:r>
@@ -13876,7 +14223,6 @@
                 <w:bCs/>
                 <w:szCs w:val="24"/>
               </w:rPr>
-              <w:lastRenderedPageBreak/>
               <w:t>Pre-Conditions</w:t>
             </w:r>
           </w:p>
@@ -14356,15 +14702,7 @@
               <w:ind w:left="426" w:hanging="283"/>
             </w:pPr>
             <w:r>
-              <w:t xml:space="preserve">The user has exceeded the number of collections by either hour, </w:t>
-            </w:r>
-            <w:proofErr w:type="gramStart"/>
-            <w:r>
-              <w:t>day</w:t>
-            </w:r>
-            <w:proofErr w:type="gramEnd"/>
-            <w:r>
-              <w:t xml:space="preserve"> or week.</w:t>
+              <w:t>The user has exceeded the number of collections by either hour, day or week.</w:t>
             </w:r>
           </w:p>
         </w:tc>
@@ -14378,14 +14716,27 @@
       <w:r>
         <w:t xml:space="preserve">Table </w:t>
       </w:r>
-      <w:fldSimple w:instr=" SEQ Table \* ARABIC ">
-        <w:r>
-          <w:rPr>
-            <w:noProof/>
-          </w:rPr>
-          <w:t>5</w:t>
-        </w:r>
-      </w:fldSimple>
+      <w:r>
+        <w:fldChar w:fldCharType="begin"/>
+      </w:r>
+      <w:r>
+        <w:instrText xml:space="preserve"> SEQ Table \* ARABIC </w:instrText>
+      </w:r>
+      <w:r>
+        <w:fldChar w:fldCharType="separate"/>
+      </w:r>
+      <w:r>
+        <w:rPr>
+          <w:noProof/>
+        </w:rPr>
+        <w:t>5</w:t>
+      </w:r>
+      <w:r>
+        <w:rPr>
+          <w:noProof/>
+        </w:rPr>
+        <w:fldChar w:fldCharType="end"/>
+      </w:r>
       <w:r>
         <w:t>. Use Case Description (UC4)</w:t>
       </w:r>
@@ -14762,7 +15113,6 @@
                 <w:bCs/>
                 <w:szCs w:val="24"/>
               </w:rPr>
-              <w:lastRenderedPageBreak/>
               <w:t>Post Conditions</w:t>
             </w:r>
           </w:p>
@@ -14950,15 +15300,7 @@
               <w:ind w:left="426" w:hanging="283"/>
             </w:pPr>
             <w:r>
-              <w:t xml:space="preserve">The user has exceeded the number of collections by either hour, </w:t>
-            </w:r>
-            <w:proofErr w:type="gramStart"/>
-            <w:r>
-              <w:t>day</w:t>
-            </w:r>
-            <w:proofErr w:type="gramEnd"/>
-            <w:r>
-              <w:t xml:space="preserve"> or week.</w:t>
+              <w:t>The user has exceeded the number of collections by either hour, day or week.</w:t>
             </w:r>
           </w:p>
           <w:p>
@@ -14993,14 +15335,27 @@
       <w:r>
         <w:t xml:space="preserve">Table </w:t>
       </w:r>
-      <w:fldSimple w:instr=" SEQ Table \* ARABIC ">
-        <w:r>
-          <w:rPr>
-            <w:noProof/>
-          </w:rPr>
-          <w:t>6</w:t>
-        </w:r>
-      </w:fldSimple>
+      <w:r>
+        <w:fldChar w:fldCharType="begin"/>
+      </w:r>
+      <w:r>
+        <w:instrText xml:space="preserve"> SEQ Table \* ARABIC </w:instrText>
+      </w:r>
+      <w:r>
+        <w:fldChar w:fldCharType="separate"/>
+      </w:r>
+      <w:r>
+        <w:rPr>
+          <w:noProof/>
+        </w:rPr>
+        <w:t>6</w:t>
+      </w:r>
+      <w:r>
+        <w:rPr>
+          <w:noProof/>
+        </w:rPr>
+        <w:fldChar w:fldCharType="end"/>
+      </w:r>
       <w:r>
         <w:t>. Use Case Description (UC5)</w:t>
       </w:r>
@@ -15579,14 +15934,27 @@
       <w:r>
         <w:t xml:space="preserve">Table </w:t>
       </w:r>
-      <w:fldSimple w:instr=" SEQ Table \* ARABIC ">
-        <w:r>
-          <w:rPr>
-            <w:noProof/>
-          </w:rPr>
-          <w:t>7</w:t>
-        </w:r>
-      </w:fldSimple>
+      <w:r>
+        <w:fldChar w:fldCharType="begin"/>
+      </w:r>
+      <w:r>
+        <w:instrText xml:space="preserve"> SEQ Table \* ARABIC </w:instrText>
+      </w:r>
+      <w:r>
+        <w:fldChar w:fldCharType="separate"/>
+      </w:r>
+      <w:r>
+        <w:rPr>
+          <w:noProof/>
+        </w:rPr>
+        <w:t>7</w:t>
+      </w:r>
+      <w:r>
+        <w:rPr>
+          <w:noProof/>
+        </w:rPr>
+        <w:fldChar w:fldCharType="end"/>
+      </w:r>
       <w:r>
         <w:t>. Use Case description (UC6)</w:t>
       </w:r>
@@ -15625,7 +15993,6 @@
                 <w:bCs/>
                 <w:szCs w:val="24"/>
               </w:rPr>
-              <w:lastRenderedPageBreak/>
               <w:t>Use Case ID</w:t>
             </w:r>
           </w:p>
@@ -16212,14 +16579,27 @@
       <w:r>
         <w:t xml:space="preserve">Table </w:t>
       </w:r>
-      <w:fldSimple w:instr=" SEQ Table \* ARABIC ">
-        <w:r>
-          <w:rPr>
-            <w:noProof/>
-          </w:rPr>
-          <w:t>8</w:t>
-        </w:r>
-      </w:fldSimple>
+      <w:r>
+        <w:fldChar w:fldCharType="begin"/>
+      </w:r>
+      <w:r>
+        <w:instrText xml:space="preserve"> SEQ Table \* ARABIC </w:instrText>
+      </w:r>
+      <w:r>
+        <w:fldChar w:fldCharType="separate"/>
+      </w:r>
+      <w:r>
+        <w:rPr>
+          <w:noProof/>
+        </w:rPr>
+        <w:t>8</w:t>
+      </w:r>
+      <w:r>
+        <w:rPr>
+          <w:noProof/>
+        </w:rPr>
+        <w:fldChar w:fldCharType="end"/>
+      </w:r>
       <w:r>
         <w:t>. Use Case Description (UC7)</w:t>
       </w:r>
@@ -16620,7 +17000,6 @@
                 <w:bCs/>
                 <w:szCs w:val="24"/>
               </w:rPr>
-              <w:lastRenderedPageBreak/>
               <w:t>Main Success Scenario</w:t>
             </w:r>
           </w:p>
@@ -16880,14 +17259,27 @@
       <w:r>
         <w:t xml:space="preserve">Table </w:t>
       </w:r>
-      <w:fldSimple w:instr=" SEQ Table \* ARABIC ">
-        <w:r>
-          <w:rPr>
-            <w:noProof/>
-          </w:rPr>
-          <w:t>9</w:t>
-        </w:r>
-      </w:fldSimple>
+      <w:r>
+        <w:fldChar w:fldCharType="begin"/>
+      </w:r>
+      <w:r>
+        <w:instrText xml:space="preserve"> SEQ Table \* ARABIC </w:instrText>
+      </w:r>
+      <w:r>
+        <w:fldChar w:fldCharType="separate"/>
+      </w:r>
+      <w:r>
+        <w:rPr>
+          <w:noProof/>
+        </w:rPr>
+        <w:t>9</w:t>
+      </w:r>
+      <w:r>
+        <w:rPr>
+          <w:noProof/>
+        </w:rPr>
+        <w:fldChar w:fldCharType="end"/>
+      </w:r>
       <w:r>
         <w:t>. Use Case Description (UC8)</w:t>
       </w:r>
@@ -17350,35 +17742,62 @@
       <w:pPr>
         <w:pStyle w:val="Caption"/>
         <w:spacing w:line="480" w:lineRule="auto"/>
-        <w:sectPr>
-          <w:pgSz w:w="11906" w:h="16838"/>
-          <w:pgMar w:top="1440" w:right="1440" w:bottom="1440" w:left="1440" w:header="708" w:footer="708" w:gutter="0"/>
-          <w:cols w:space="708"/>
-          <w:docGrid w:linePitch="360"/>
-        </w:sectPr>
       </w:pPr>
       <w:r>
         <w:t xml:space="preserve">Table </w:t>
       </w:r>
-      <w:fldSimple w:instr=" SEQ Table \* ARABIC ">
-        <w:r>
-          <w:rPr>
-            <w:noProof/>
-          </w:rPr>
-          <w:t>10</w:t>
-        </w:r>
-      </w:fldSimple>
+      <w:r>
+        <w:fldChar w:fldCharType="begin"/>
+      </w:r>
+      <w:r>
+        <w:instrText xml:space="preserve"> SEQ Table \* ARABIC </w:instrText>
+      </w:r>
+      <w:r>
+        <w:fldChar w:fldCharType="separate"/>
+      </w:r>
+      <w:r>
+        <w:rPr>
+          <w:noProof/>
+        </w:rPr>
+        <w:t>10</w:t>
+      </w:r>
+      <w:r>
+        <w:rPr>
+          <w:noProof/>
+        </w:rPr>
+        <w:fldChar w:fldCharType="end"/>
+      </w:r>
       <w:r>
         <w:t>. Use Case Description (UC9</w:t>
       </w:r>
+      <w:r>
+        <w:t>)</w:t>
+      </w:r>
     </w:p>
     <w:p>
       <w:pPr>
         <w:pStyle w:val="Heading3"/>
       </w:pPr>
       <w:r>
-        <w:lastRenderedPageBreak/>
-        <w:t>Sequence Diagrams</w:t>
+        <w:t>S</w:t>
+      </w:r>
+      <w:r>
+        <w:t>equence Diagrams</w:t>
+      </w:r>
+    </w:p>
+    <w:p>
+      <w:pPr>
+        <w:rPr>
+          <w:lang w:val="it-IT"/>
+        </w:rPr>
+      </w:pPr>
+    </w:p>
+    <w:p>
+      <w:pPr>
+        <w:pStyle w:val="Heading3"/>
+      </w:pPr>
+      <w:r>
+        <w:t>ERD (Entity Relationship Diagram)</w:t>
       </w:r>
     </w:p>
     <w:p/>
@@ -17387,33 +17806,19 @@
         <w:pStyle w:val="Heading3"/>
       </w:pPr>
       <w:r>
-        <w:t>ERD (Entity Relationship Diagram)</w:t>
+        <w:t>UML (Unified Modelling Language)</w:t>
       </w:r>
     </w:p>
     <w:p/>
     <w:p>
       <w:pPr>
-        <w:pStyle w:val="Heading3"/>
-      </w:pPr>
-      <w:r>
-        <w:t>UML (Unified Modelling Language)</w:t>
-      </w:r>
-    </w:p>
-    <w:p/>
-    <w:p>
-      <w:pPr>
         <w:pStyle w:val="Heading2"/>
       </w:pPr>
       <w:r>
         <w:t xml:space="preserve">List </w:t>
       </w:r>
-      <w:proofErr w:type="gramStart"/>
-      <w:r>
-        <w:t>Of</w:t>
-      </w:r>
-      <w:proofErr w:type="gramEnd"/>
-      <w:r>
-        <w:t xml:space="preserve"> Project Requirements</w:t>
+      <w:r>
+        <w:t>Of Project Requirements</w:t>
       </w:r>
     </w:p>
     <w:p>
@@ -17547,18 +17952,10 @@
         <w:t>S</w:t>
       </w:r>
       <w:r>
-        <w:t xml:space="preserve">HOULD </w:t>
-      </w:r>
-      <w:proofErr w:type="gramStart"/>
-      <w:r>
-        <w:t>have</w:t>
-      </w:r>
-      <w:r>
-        <w:t>:</w:t>
-      </w:r>
-      <w:proofErr w:type="gramEnd"/>
-      <w:r>
-        <w:t xml:space="preserve"> </w:t>
+        <w:t>HOULD have</w:t>
+      </w:r>
+      <w:r>
+        <w:t xml:space="preserve">: </w:t>
       </w:r>
       <w:r>
         <w:t>characteristics</w:t>
@@ -17593,13 +17990,8 @@
         <w:t>C</w:t>
       </w:r>
       <w:r>
-        <w:t xml:space="preserve">OULD </w:t>
-      </w:r>
-      <w:proofErr w:type="gramStart"/>
-      <w:r>
-        <w:t>have:</w:t>
-      </w:r>
-      <w:proofErr w:type="gramEnd"/>
+        <w:t>OULD have:</w:t>
+      </w:r>
       <w:r>
         <w:t xml:space="preserve"> features that would be nice to have but not valuable as the </w:t>
       </w:r>
@@ -17630,13 +18022,8 @@
         <w:t>W</w:t>
       </w:r>
       <w:r>
-        <w:t xml:space="preserve">ON’T </w:t>
-      </w:r>
-      <w:proofErr w:type="gramStart"/>
-      <w:r>
-        <w:t>have:</w:t>
-      </w:r>
-      <w:proofErr w:type="gramEnd"/>
+        <w:t>ON’T have:</w:t>
+      </w:r>
       <w:r>
         <w:t xml:space="preserve"> also called “wish list”, are the requirements that are still important but that will be implemented in a future stage.</w:t>
       </w:r>
@@ -17680,7 +18067,7 @@
                     <pic:cNvPicPr/>
                   </pic:nvPicPr>
                   <pic:blipFill>
-                    <a:blip r:embed="rId31"/>
+                    <a:blip r:embed="rId33"/>
                     <a:stretch>
                       <a:fillRect/>
                     </a:stretch>
@@ -17718,14 +18105,27 @@
       <w:r>
         <w:t xml:space="preserve">Figure </w:t>
       </w:r>
-      <w:fldSimple w:instr=" SEQ Figure \* ARABIC ">
-        <w:r>
-          <w:rPr>
-            <w:noProof/>
-          </w:rPr>
-          <w:t>18</w:t>
-        </w:r>
-      </w:fldSimple>
+      <w:r>
+        <w:fldChar w:fldCharType="begin"/>
+      </w:r>
+      <w:r>
+        <w:instrText xml:space="preserve"> SEQ Figure \* ARABIC </w:instrText>
+      </w:r>
+      <w:r>
+        <w:fldChar w:fldCharType="separate"/>
+      </w:r>
+      <w:r>
+        <w:rPr>
+          <w:noProof/>
+        </w:rPr>
+        <w:t>20</w:t>
+      </w:r>
+      <w:r>
+        <w:rPr>
+          <w:noProof/>
+        </w:rPr>
+        <w:fldChar w:fldCharType="end"/>
+      </w:r>
       <w:r>
         <w:t>. Table of functional requirements</w:t>
       </w:r>
@@ -17773,7 +18173,7 @@
                     <pic:cNvPicPr/>
                   </pic:nvPicPr>
                   <pic:blipFill>
-                    <a:blip r:embed="rId32"/>
+                    <a:blip r:embed="rId34"/>
                     <a:stretch>
                       <a:fillRect/>
                     </a:stretch>
@@ -17806,14 +18206,27 @@
       <w:r>
         <w:t xml:space="preserve">Figure </w:t>
       </w:r>
-      <w:fldSimple w:instr=" SEQ Figure \* ARABIC ">
-        <w:r>
-          <w:rPr>
-            <w:noProof/>
-          </w:rPr>
-          <w:t>19</w:t>
-        </w:r>
-      </w:fldSimple>
+      <w:r>
+        <w:fldChar w:fldCharType="begin"/>
+      </w:r>
+      <w:r>
+        <w:instrText xml:space="preserve"> SEQ Figure \* ARABIC </w:instrText>
+      </w:r>
+      <w:r>
+        <w:fldChar w:fldCharType="separate"/>
+      </w:r>
+      <w:r>
+        <w:rPr>
+          <w:noProof/>
+        </w:rPr>
+        <w:t>21</w:t>
+      </w:r>
+      <w:r>
+        <w:rPr>
+          <w:noProof/>
+        </w:rPr>
+        <w:fldChar w:fldCharType="end"/>
+      </w:r>
       <w:r>
         <w:t>. Table of non-functional requirements</w:t>
       </w:r>
@@ -17823,15 +18236,10 @@
         <w:pStyle w:val="Heading2"/>
       </w:pPr>
       <w:r>
-        <w:t xml:space="preserve">Legal, </w:t>
-      </w:r>
-      <w:proofErr w:type="gramStart"/>
-      <w:r>
-        <w:t>social</w:t>
-      </w:r>
-      <w:proofErr w:type="gramEnd"/>
-      <w:r>
-        <w:t xml:space="preserve"> and ethical issues</w:t>
+        <w:t>Legal</w:t>
+      </w:r>
+      <w:r>
+        <w:t>, Social And Ethical Issues</w:t>
       </w:r>
     </w:p>
     <w:p>
@@ -17839,7 +18247,13 @@
         <w:t xml:space="preserve">This section </w:t>
       </w:r>
       <w:r>
-        <w:t>takes into consideration the issues exposed to this project.</w:t>
+        <w:t>takes into consideration the</w:t>
+      </w:r>
+      <w:r>
+        <w:t xml:space="preserve"> different</w:t>
+      </w:r>
+      <w:r>
+        <w:t xml:space="preserve"> issues exposed to this project.</w:t>
       </w:r>
     </w:p>
     <w:p>
@@ -17847,16 +18261,16 @@
         <w:pStyle w:val="Heading3"/>
       </w:pPr>
       <w:r>
-        <w:t>Data Protection Act 1998</w:t>
-      </w:r>
-    </w:p>
-    <w:p/>
-    <w:p>
-      <w:pPr>
-        <w:pStyle w:val="Heading3"/>
-      </w:pPr>
-      <w:r>
-        <w:t>GDPR And Security Concerns</w:t>
+        <w:t>GDPR</w:t>
+      </w:r>
+      <w:r>
+        <w:t xml:space="preserve"> </w:t>
+      </w:r>
+      <w:r>
+        <w:t>(General Data Protection Regulation)</w:t>
+      </w:r>
+      <w:r>
+        <w:t xml:space="preserve"> </w:t>
       </w:r>
     </w:p>
     <w:p>
@@ -17873,7 +18287,7 @@
         <w:t xml:space="preserve"> April 2016, the European parliament ratified t</w:t>
       </w:r>
       <w:r>
-        <w:t xml:space="preserve">he GDPR (General Data Protection Regulation) </w:t>
+        <w:t xml:space="preserve">he GDPR </w:t>
       </w:r>
       <w:r>
         <w:t xml:space="preserve">to give users more data and privacy protection. </w:t>
@@ -17884,13 +18298,8 @@
         <w:t xml:space="preserve">Articles </w:t>
       </w:r>
       <w:r>
-        <w:t xml:space="preserve">13 and 14 states that the user must have access to the information of where the personal data </w:t>
-      </w:r>
-      <w:proofErr w:type="gramStart"/>
-      <w:r>
-        <w:t>is collected</w:t>
-      </w:r>
-      <w:proofErr w:type="gramEnd"/>
+        <w:t>13 and 14 states that the user must have access to the information of where the personal data is collected</w:t>
+      </w:r>
       <w:r>
         <w:t>, how it is processed, and the duration of the data kept</w:t>
       </w:r>
@@ -17898,15 +18307,7 @@
         <w:t xml:space="preserve">. </w:t>
       </w:r>
       <w:r>
-        <w:t xml:space="preserve">To comply with this regulation, in the registration process there is a field to consent the Web App to process the data entered. This field is an agreement checkbox where the user can see how the data </w:t>
-      </w:r>
-      <w:proofErr w:type="gramStart"/>
-      <w:r>
-        <w:t>is used</w:t>
-      </w:r>
-      <w:proofErr w:type="gramEnd"/>
-      <w:r>
-        <w:t xml:space="preserve"> and collected.</w:t>
+        <w:t>To comply with this regulation, in the registration process there is a field to consent the Web App to process the data entered. This field is an agreement checkbox where the user can see how the data is used and collected.</w:t>
       </w:r>
     </w:p>
     <w:p>
@@ -17960,26 +18361,13 @@
       <w:r>
         <w:t xml:space="preserve">project </w:t>
       </w:r>
-      <w:proofErr w:type="gramStart"/>
-      <w:r>
-        <w:t>is built</w:t>
-      </w:r>
-      <w:proofErr w:type="gramEnd"/>
-      <w:r>
-        <w:t xml:space="preserve"> to prevent unauthorised access to its data from a third-party organisation. It will give appropriate access only to authorised individuals. </w:t>
-      </w:r>
-    </w:p>
-    <w:p>
-      <w:r>
-        <w:t xml:space="preserve">The application </w:t>
-      </w:r>
-      <w:proofErr w:type="gramStart"/>
-      <w:r>
-        <w:t>is designed</w:t>
-      </w:r>
-      <w:proofErr w:type="gramEnd"/>
-      <w:r>
-        <w:t xml:space="preserve"> in a way that the user data information is stored only</w:t>
+      <w:r>
+        <w:t xml:space="preserve">is built to prevent unauthorised access to its data from a third-party organisation. It will give appropriate access only to authorised individuals. </w:t>
+      </w:r>
+    </w:p>
+    <w:p>
+      <w:r>
+        <w:t>The application is designed in a way that the user data information is stored only</w:t>
       </w:r>
       <w:r>
         <w:t xml:space="preserve"> where necessary and </w:t>
@@ -18082,162 +18470,272 @@
     </w:p>
     <w:p>
       <w:pPr>
-        <w:rPr>
-          <w:lang w:val="it-IT"/>
-        </w:rPr>
-      </w:pPr>
-    </w:p>
-    <w:p/>
-    <w:p>
-      <w:pPr>
         <w:pStyle w:val="Heading3"/>
       </w:pPr>
       <w:r>
-        <w:lastRenderedPageBreak/>
         <w:t xml:space="preserve">Intellectual Property </w:t>
       </w:r>
     </w:p>
-    <w:p/>
+    <w:p>
+      <w:pPr>
+        <w:contextualSpacing/>
+      </w:pPr>
+      <w:r>
+        <w:t xml:space="preserve">The intellectual property of this project belongs to </w:t>
+      </w:r>
+      <w:r>
+        <w:t xml:space="preserve">the student developer and the University of Westminster. This is to protect against stealing the invention, design, look and brand of this product. Although not officially registered, this is a recognised piece of work from the University of Westminster. </w:t>
+      </w:r>
+    </w:p>
+    <w:p>
+      <w:pPr>
+        <w:contextualSpacing/>
+      </w:pPr>
+      <w:r>
+        <w:t>This Web Application also include some content</w:t>
+      </w:r>
+      <w:r>
+        <w:t>s</w:t>
+      </w:r>
+      <w:r>
+        <w:t xml:space="preserve"> adapted from online open source designs, hence a reference to those are appropriately added in the source code.</w:t>
+      </w:r>
+    </w:p>
     <w:p>
       <w:pPr>
         <w:pStyle w:val="Heading3"/>
       </w:pPr>
       <w:r>
-        <w:t>Environmental</w:t>
-      </w:r>
-    </w:p>
-    <w:p/>
-    <w:p>
-      <w:pPr>
-        <w:pStyle w:val="NormalWeb"/>
-        <w:spacing w:before="0" w:beforeAutospacing="0" w:after="0" w:afterAutospacing="0"/>
-        <w:rPr>
-          <w:rFonts w:ascii="Calibri" w:hAnsi="Calibri" w:cs="Calibri"/>
-          <w:sz w:val="22"/>
-          <w:szCs w:val="22"/>
-        </w:rPr>
-      </w:pPr>
-      <w:r>
-        <w:rPr>
-          <w:rFonts w:ascii="Calibri" w:hAnsi="Calibri" w:cs="Calibri"/>
-          <w:sz w:val="22"/>
-          <w:szCs w:val="22"/>
-        </w:rPr>
-        <w:t>What happens if someone tries to reset the NFC tag?</w:t>
-      </w:r>
-    </w:p>
-    <w:p>
-      <w:pPr>
-        <w:pStyle w:val="NormalWeb"/>
-        <w:spacing w:before="0" w:beforeAutospacing="0" w:after="0" w:afterAutospacing="0"/>
-        <w:rPr>
-          <w:rFonts w:ascii="Calibri" w:hAnsi="Calibri" w:cs="Calibri"/>
-          <w:sz w:val="22"/>
-          <w:szCs w:val="22"/>
-        </w:rPr>
-      </w:pPr>
-      <w:r>
-        <w:rPr>
-          <w:rFonts w:ascii="Calibri" w:hAnsi="Calibri" w:cs="Calibri"/>
-          <w:sz w:val="22"/>
-          <w:szCs w:val="22"/>
-        </w:rPr>
-        <w:t> </w:t>
-      </w:r>
-    </w:p>
-    <w:p>
-      <w:pPr>
-        <w:pStyle w:val="NormalWeb"/>
-        <w:spacing w:before="0" w:beforeAutospacing="0" w:after="0" w:afterAutospacing="0"/>
-        <w:rPr>
-          <w:rFonts w:ascii="Calibri" w:hAnsi="Calibri" w:cs="Calibri"/>
-          <w:sz w:val="22"/>
-          <w:szCs w:val="22"/>
-        </w:rPr>
-      </w:pPr>
-      <w:hyperlink r:id="rId33" w:history="1">
-        <w:r>
-          <w:rPr>
-            <w:rStyle w:val="Hyperlink"/>
-            <w:rFonts w:ascii="Calibri" w:hAnsi="Calibri" w:cs="Calibri"/>
-            <w:sz w:val="22"/>
-            <w:szCs w:val="22"/>
-          </w:rPr>
-          <w:t>https://operatus.tech/t/how-to-reset-nfc-tag-to-factory-default-reverse-ndef-format/280</w:t>
-        </w:r>
-      </w:hyperlink>
-    </w:p>
-    <w:p>
-      <w:pPr>
-        <w:pStyle w:val="NormalWeb"/>
-        <w:spacing w:before="0" w:beforeAutospacing="0" w:after="0" w:afterAutospacing="0"/>
-        <w:rPr>
-          <w:rFonts w:ascii="Calibri" w:hAnsi="Calibri" w:cs="Calibri"/>
-          <w:sz w:val="22"/>
-          <w:szCs w:val="22"/>
-        </w:rPr>
-      </w:pPr>
-    </w:p>
-    <w:p>
-      <w:pPr>
-        <w:pStyle w:val="NormalWeb"/>
-        <w:spacing w:before="0" w:beforeAutospacing="0" w:after="0" w:afterAutospacing="0"/>
-        <w:rPr>
-          <w:rFonts w:ascii="Calibri" w:hAnsi="Calibri" w:cs="Calibri"/>
-          <w:sz w:val="22"/>
-          <w:szCs w:val="22"/>
-        </w:rPr>
-      </w:pPr>
-      <w:r>
-        <w:rPr>
-          <w:rFonts w:ascii="Calibri" w:hAnsi="Calibri" w:cs="Calibri"/>
-          <w:sz w:val="22"/>
-          <w:szCs w:val="22"/>
-        </w:rPr>
-        <w:t xml:space="preserve">Security Note: The code above uses </w:t>
-      </w:r>
-      <w:hyperlink r:id="rId34" w:history="1">
-        <w:proofErr w:type="spellStart"/>
-        <w:r>
-          <w:rPr>
-            <w:rStyle w:val="Hyperlink"/>
-            <w:rFonts w:ascii="Calibri" w:hAnsi="Calibri" w:cs="Calibri"/>
-            <w:sz w:val="22"/>
-            <w:szCs w:val="22"/>
-          </w:rPr>
-          <w:t>HttpUtility.HtmlEncode</w:t>
-        </w:r>
-        <w:proofErr w:type="spellEnd"/>
-      </w:hyperlink>
-      <w:r>
-        <w:rPr>
-          <w:rFonts w:ascii="Calibri" w:hAnsi="Calibri" w:cs="Calibri"/>
-          <w:sz w:val="22"/>
-          <w:szCs w:val="22"/>
-        </w:rPr>
-        <w:t xml:space="preserve"> to protect the application from malicious input (namely JavaScript). For more information see </w:t>
-      </w:r>
-      <w:hyperlink r:id="rId35" w:history="1">
-        <w:r>
-          <w:rPr>
-            <w:rStyle w:val="Hyperlink"/>
-            <w:rFonts w:ascii="Calibri" w:hAnsi="Calibri" w:cs="Calibri"/>
-            <w:sz w:val="22"/>
-            <w:szCs w:val="22"/>
-          </w:rPr>
-          <w:t>How to: Protect Against Script Exploits in a Web Application by Applying HTML Encoding to Strings</w:t>
-        </w:r>
-      </w:hyperlink>
-      <w:r>
-        <w:rPr>
-          <w:rFonts w:ascii="Calibri" w:hAnsi="Calibri" w:cs="Calibri"/>
-          <w:sz w:val="22"/>
-          <w:szCs w:val="22"/>
-        </w:rPr>
+        <w:t>Environment</w:t>
+      </w:r>
+      <w:r>
+        <w:t xml:space="preserve">al </w:t>
+      </w:r>
+    </w:p>
+    <w:p>
+      <w:pPr>
+        <w:contextualSpacing/>
+      </w:pPr>
+      <w:r>
+        <w:t xml:space="preserve">Like previously mentioned (see </w:t>
+      </w:r>
+      <w:r>
+        <w:fldChar w:fldCharType="begin"/>
+      </w:r>
+      <w:r>
+        <w:instrText xml:space="preserve"> REF _Ref45390204 \w \h </w:instrText>
+      </w:r>
+      <w:r>
+        <w:fldChar w:fldCharType="separate"/>
+      </w:r>
+      <w:r>
+        <w:t>1</w:t>
+      </w:r>
+      <w:r>
         <w:t>.</w:t>
       </w:r>
-    </w:p>
-    <w:p/>
+      <w:r>
+        <w:t>1</w:t>
+      </w:r>
+      <w:r>
+        <w:fldChar w:fldCharType="end"/>
+      </w:r>
+      <w:r>
+        <w:t xml:space="preserve">), this project also aims to </w:t>
+      </w:r>
+      <w:r>
+        <w:t>be eco-friendly</w:t>
+      </w:r>
+      <w:r>
+        <w:t>.</w:t>
+      </w:r>
+    </w:p>
+    <w:p>
+      <w:r>
+        <w:t xml:space="preserve">Avoiding the production of plastic and paper cards can be very beneficial for the environment because it does not need printing of either plastic or paper cards </w:t>
+      </w:r>
+      <w:sdt>
+        <w:sdtPr>
+          <w:id w:val="-1553926497"/>
+          <w:citation/>
+        </w:sdtPr>
+        <w:sdtContent>
+          <w:r>
+            <w:fldChar w:fldCharType="begin"/>
+          </w:r>
+          <w:r>
+            <w:instrText xml:space="preserve"> CITATION Tyl18 \l 2057 </w:instrText>
+          </w:r>
+          <w:r>
+            <w:fldChar w:fldCharType="separate"/>
+          </w:r>
+          <w:r>
+            <w:rPr>
+              <w:noProof/>
+            </w:rPr>
+            <w:t>(Robertson, 2018)</w:t>
+          </w:r>
+          <w:r>
+            <w:fldChar w:fldCharType="end"/>
+          </w:r>
+        </w:sdtContent>
+      </w:sdt>
+      <w:r>
+        <w:t xml:space="preserve">. Even though this solution still requires the use of NFC tag, which is made out of coils, plastic and glue </w:t>
+      </w:r>
+      <w:sdt>
+        <w:sdtPr>
+          <w:id w:val="-1909148139"/>
+          <w:citation/>
+        </w:sdtPr>
+        <w:sdtContent>
+          <w:r>
+            <w:fldChar w:fldCharType="begin"/>
+          </w:r>
+          <w:r>
+            <w:instrText xml:space="preserve">CITATION SER20 \l 2057 </w:instrText>
+          </w:r>
+          <w:r>
+            <w:fldChar w:fldCharType="separate"/>
+          </w:r>
+          <w:r>
+            <w:rPr>
+              <w:noProof/>
+            </w:rPr>
+            <w:t>(Seritag, 2020)</w:t>
+          </w:r>
+          <w:r>
+            <w:fldChar w:fldCharType="end"/>
+          </w:r>
+        </w:sdtContent>
+      </w:sdt>
+      <w:r>
+        <w:t>, it is always a significant amount less than those used for creating cards.</w:t>
+      </w:r>
+      <w:r>
+        <w:t xml:space="preserve"> Moreover, the NFC tag can be programmed again by the retailer avoiding the need of producing or buying new tags.</w:t>
+      </w:r>
+    </w:p>
+    <w:p>
+      <w:pPr>
+        <w:keepNext/>
+      </w:pPr>
+      <w:r>
+        <w:rPr>
+          <w:noProof/>
+        </w:rPr>
+        <w:drawing>
+          <wp:inline distT="0" distB="0" distL="0" distR="0" wp14:anchorId="15DE5DC8" wp14:editId="1230C831">
+            <wp:extent cx="5731510" cy="4260215"/>
+            <wp:effectExtent l="19050" t="19050" r="21590" b="26035"/>
+            <wp:docPr id="13" name="Picture 13" descr="Image source: https://www.statista.com/statistics/792682/loyalty-cards-average-number-per-person-european-countries/"/>
+            <wp:cNvGraphicFramePr>
+              <a:graphicFrameLocks xmlns:a="http://schemas.openxmlformats.org/drawingml/2006/main" noChangeAspect="1"/>
+            </wp:cNvGraphicFramePr>
+            <a:graphic xmlns:a="http://schemas.openxmlformats.org/drawingml/2006/main">
+              <a:graphicData uri="http://schemas.openxmlformats.org/drawingml/2006/picture">
+                <pic:pic xmlns:pic="http://schemas.openxmlformats.org/drawingml/2006/picture">
+                  <pic:nvPicPr>
+                    <pic:cNvPr id="0" name="Picture 1"/>
+                    <pic:cNvPicPr>
+                      <a:picLocks noChangeAspect="1" noChangeArrowheads="1"/>
+                    </pic:cNvPicPr>
+                  </pic:nvPicPr>
+                  <pic:blipFill>
+                    <a:blip r:embed="rId35">
+                      <a:extLst>
+                        <a:ext uri="{28A0092B-C50C-407E-A947-70E740481C1C}">
+                          <a14:useLocalDpi xmlns:a14="http://schemas.microsoft.com/office/drawing/2010/main" val="0"/>
+                        </a:ext>
+                      </a:extLst>
+                    </a:blip>
+                    <a:srcRect/>
+                    <a:stretch>
+                      <a:fillRect/>
+                    </a:stretch>
+                  </pic:blipFill>
+                  <pic:spPr bwMode="auto">
+                    <a:xfrm>
+                      <a:off x="0" y="0"/>
+                      <a:ext cx="5731510" cy="4260215"/>
+                    </a:xfrm>
+                    <a:prstGeom prst="rect">
+                      <a:avLst/>
+                    </a:prstGeom>
+                    <a:noFill/>
+                    <a:ln>
+                      <a:solidFill>
+                        <a:schemeClr val="tx1"/>
+                      </a:solidFill>
+                    </a:ln>
+                  </pic:spPr>
+                </pic:pic>
+              </a:graphicData>
+            </a:graphic>
+          </wp:inline>
+        </w:drawing>
+      </w:r>
+    </w:p>
+    <w:p>
+      <w:pPr>
+        <w:pStyle w:val="Caption"/>
+      </w:pPr>
+      <w:bookmarkStart w:id="26" w:name="_Ref45392295"/>
+      <w:r>
+        <w:t xml:space="preserve">Figure </w:t>
+      </w:r>
+      <w:r>
+        <w:fldChar w:fldCharType="begin"/>
+      </w:r>
+      <w:r>
+        <w:instrText xml:space="preserve"> SEQ Figure \* ARABIC </w:instrText>
+      </w:r>
+      <w:r>
+        <w:fldChar w:fldCharType="separate"/>
+      </w:r>
+      <w:r>
+        <w:rPr>
+          <w:noProof/>
+        </w:rPr>
+        <w:t>22</w:t>
+      </w:r>
+      <w:r>
+        <w:fldChar w:fldCharType="end"/>
+      </w:r>
+      <w:bookmarkEnd w:id="26"/>
+      <w:r>
+        <w:t>. Average number of loyalty cards per person</w:t>
+      </w:r>
+    </w:p>
+    <w:p>
+      <w:r>
+        <w:t xml:space="preserve">Combining the previous factor to the statistic of cards per person (see </w:t>
+      </w:r>
+      <w:r>
+        <w:fldChar w:fldCharType="begin"/>
+      </w:r>
+      <w:r>
+        <w:instrText xml:space="preserve"> REF _Ref45392295 \h </w:instrText>
+      </w:r>
+      <w:r>
+        <w:fldChar w:fldCharType="separate"/>
+      </w:r>
+      <w:r>
+        <w:t xml:space="preserve">Figure </w:t>
+      </w:r>
+      <w:r>
+        <w:rPr>
+          <w:noProof/>
+        </w:rPr>
+        <w:t>21</w:t>
+      </w:r>
+      <w:r>
+        <w:fldChar w:fldCharType="end"/>
+      </w:r>
+      <w:r>
+        <w:t>), it is clear that by using this solution a lot of waste can be reduced.</w:t>
+      </w:r>
+    </w:p>
     <w:p>
       <w:pPr>
         <w:pStyle w:val="Heading1"/>
@@ -18258,15 +18756,7 @@
     </w:p>
     <w:p>
       <w:r>
-        <w:t xml:space="preserve">How the project design is </w:t>
-      </w:r>
-      <w:proofErr w:type="gramStart"/>
-      <w:r>
-        <w:t>implemented</w:t>
-      </w:r>
-      <w:proofErr w:type="gramEnd"/>
-      <w:r>
-        <w:t xml:space="preserve"> and the tool used</w:t>
+        <w:t>How the project design is implemented and the tool used</w:t>
       </w:r>
     </w:p>
     <w:p>
@@ -18334,11 +18824,9 @@
       <w:pPr>
         <w:pStyle w:val="Heading3"/>
       </w:pPr>
-      <w:proofErr w:type="spellStart"/>
       <w:r>
         <w:t>StyleCop</w:t>
       </w:r>
-      <w:proofErr w:type="spellEnd"/>
     </w:p>
     <w:p>
       <w:pPr>
@@ -20489,7 +20977,7 @@
 
 <file path=word/comments.xml><?xml version="1.0" encoding="utf-8"?>
 <w:comments xmlns:wpc="http://schemas.microsoft.com/office/word/2010/wordprocessingCanvas" xmlns:cx="http://schemas.microsoft.com/office/drawing/2014/chartex" xmlns:cx1="http://schemas.microsoft.com/office/drawing/2015/9/8/chartex" xmlns:cx2="http://schemas.microsoft.com/office/drawing/2015/10/21/chartex" xmlns:cx3="http://schemas.microsoft.com/office/drawing/2016/5/9/chartex" xmlns:cx4="http://schemas.microsoft.com/office/drawing/2016/5/10/chartex" xmlns:cx5="http://schemas.microsoft.com/office/drawing/2016/5/11/chartex" xmlns:cx6="http://schemas.microsoft.com/office/drawing/2016/5/12/chartex" xmlns:cx7="http://schemas.microsoft.com/office/drawing/2016/5/13/chartex" xmlns:cx8="http://schemas.microsoft.com/office/drawing/2016/5/14/chartex" xmlns:mc="http://schemas.openxmlformats.org/markup-compatibility/2006" xmlns:aink="http://schemas.microsoft.com/office/drawing/2016/ink" xmlns:am3d="http://schemas.microsoft.com/office/drawing/2017/model3d" xmlns:o="urn:schemas-microsoft-com:office:office" xmlns:r="http://schemas.openxmlformats.org/officeDocument/2006/relationships" xmlns:m="http://schemas.openxmlformats.org/officeDocument/2006/math" xmlns:v="urn:schemas-microsoft-com:vml" xmlns:wp14="http://schemas.microsoft.com/office/word/2010/wordprocessingDrawing" xmlns:wp="http://schemas.openxmlformats.org/drawingml/2006/wordprocessingDrawing" xmlns:w10="urn:schemas-microsoft-com:office:word" xmlns:w="http://schemas.openxmlformats.org/wordprocessingml/2006/main" xmlns:w14="http://schemas.microsoft.com/office/word/2010/wordml" xmlns:w15="http://schemas.microsoft.com/office/word/2012/wordml" xmlns:w16cex="http://schemas.microsoft.com/office/word/2018/wordml/cex" xmlns:w16cid="http://schemas.microsoft.com/office/word/2016/wordml/cid" xmlns:w16="http://schemas.microsoft.com/office/word/2018/wordml" xmlns:w16se="http://schemas.microsoft.com/office/word/2015/wordml/symex" xmlns:wpg="http://schemas.microsoft.com/office/word/2010/wordprocessingGroup" xmlns:wpi="http://schemas.microsoft.com/office/word/2010/wordprocessingInk" xmlns:wne="http://schemas.microsoft.com/office/word/2006/wordml" xmlns:wps="http://schemas.microsoft.com/office/word/2010/wordprocessingShape" mc:Ignorable="w14 w15 w16se w16cid w16 w16cex wp14">
-  <w:comment w:id="22" w:author="Shouyi Cui" w:date="2020-07-10T17:33:00Z" w:initials="SC">
+  <w:comment w:id="23" w:author="Shouyi Cui" w:date="2020-07-10T17:33:00Z" w:initials="SC">
     <w:p>
       <w:pPr>
         <w:pStyle w:val="CommentText"/>
@@ -24425,6 +24913,119 @@
     </w:lvl>
   </w:abstractNum>
   <w:abstractNum w:abstractNumId="37" w15:restartNumberingAfterBreak="0">
+    <w:nsid w:val="724C1A77"/>
+    <w:multiLevelType w:val="hybridMultilevel"/>
+    <w:tmpl w:val="E13C5C7E"/>
+    <w:lvl w:ilvl="0" w:tplc="08090001">
+      <w:start w:val="1"/>
+      <w:numFmt w:val="bullet"/>
+      <w:lvlText w:val=""/>
+      <w:lvlJc w:val="left"/>
+      <w:pPr>
+        <w:ind w:left="720" w:hanging="360"/>
+      </w:pPr>
+      <w:rPr>
+        <w:rFonts w:ascii="Symbol" w:hAnsi="Symbol" w:hint="default"/>
+      </w:rPr>
+    </w:lvl>
+    <w:lvl w:ilvl="1" w:tplc="08090003" w:tentative="1">
+      <w:start w:val="1"/>
+      <w:numFmt w:val="bullet"/>
+      <w:lvlText w:val="o"/>
+      <w:lvlJc w:val="left"/>
+      <w:pPr>
+        <w:ind w:left="1440" w:hanging="360"/>
+      </w:pPr>
+      <w:rPr>
+        <w:rFonts w:ascii="Courier New" w:hAnsi="Courier New" w:cs="Courier New" w:hint="default"/>
+      </w:rPr>
+    </w:lvl>
+    <w:lvl w:ilvl="2" w:tplc="08090005" w:tentative="1">
+      <w:start w:val="1"/>
+      <w:numFmt w:val="bullet"/>
+      <w:lvlText w:val=""/>
+      <w:lvlJc w:val="left"/>
+      <w:pPr>
+        <w:ind w:left="2160" w:hanging="360"/>
+      </w:pPr>
+      <w:rPr>
+        <w:rFonts w:ascii="Wingdings" w:hAnsi="Wingdings" w:hint="default"/>
+      </w:rPr>
+    </w:lvl>
+    <w:lvl w:ilvl="3" w:tplc="08090001" w:tentative="1">
+      <w:start w:val="1"/>
+      <w:numFmt w:val="bullet"/>
+      <w:lvlText w:val=""/>
+      <w:lvlJc w:val="left"/>
+      <w:pPr>
+        <w:ind w:left="2880" w:hanging="360"/>
+      </w:pPr>
+      <w:rPr>
+        <w:rFonts w:ascii="Symbol" w:hAnsi="Symbol" w:hint="default"/>
+      </w:rPr>
+    </w:lvl>
+    <w:lvl w:ilvl="4" w:tplc="08090003" w:tentative="1">
+      <w:start w:val="1"/>
+      <w:numFmt w:val="bullet"/>
+      <w:lvlText w:val="o"/>
+      <w:lvlJc w:val="left"/>
+      <w:pPr>
+        <w:ind w:left="3600" w:hanging="360"/>
+      </w:pPr>
+      <w:rPr>
+        <w:rFonts w:ascii="Courier New" w:hAnsi="Courier New" w:cs="Courier New" w:hint="default"/>
+      </w:rPr>
+    </w:lvl>
+    <w:lvl w:ilvl="5" w:tplc="08090005" w:tentative="1">
+      <w:start w:val="1"/>
+      <w:numFmt w:val="bullet"/>
+      <w:lvlText w:val=""/>
+      <w:lvlJc w:val="left"/>
+      <w:pPr>
+        <w:ind w:left="4320" w:hanging="360"/>
+      </w:pPr>
+      <w:rPr>
+        <w:rFonts w:ascii="Wingdings" w:hAnsi="Wingdings" w:hint="default"/>
+      </w:rPr>
+    </w:lvl>
+    <w:lvl w:ilvl="6" w:tplc="08090001" w:tentative="1">
+      <w:start w:val="1"/>
+      <w:numFmt w:val="bullet"/>
+      <w:lvlText w:val=""/>
+      <w:lvlJc w:val="left"/>
+      <w:pPr>
+        <w:ind w:left="5040" w:hanging="360"/>
+      </w:pPr>
+      <w:rPr>
+        <w:rFonts w:ascii="Symbol" w:hAnsi="Symbol" w:hint="default"/>
+      </w:rPr>
+    </w:lvl>
+    <w:lvl w:ilvl="7" w:tplc="08090003" w:tentative="1">
+      <w:start w:val="1"/>
+      <w:numFmt w:val="bullet"/>
+      <w:lvlText w:val="o"/>
+      <w:lvlJc w:val="left"/>
+      <w:pPr>
+        <w:ind w:left="5760" w:hanging="360"/>
+      </w:pPr>
+      <w:rPr>
+        <w:rFonts w:ascii="Courier New" w:hAnsi="Courier New" w:cs="Courier New" w:hint="default"/>
+      </w:rPr>
+    </w:lvl>
+    <w:lvl w:ilvl="8" w:tplc="08090005" w:tentative="1">
+      <w:start w:val="1"/>
+      <w:numFmt w:val="bullet"/>
+      <w:lvlText w:val=""/>
+      <w:lvlJc w:val="left"/>
+      <w:pPr>
+        <w:ind w:left="6480" w:hanging="360"/>
+      </w:pPr>
+      <w:rPr>
+        <w:rFonts w:ascii="Wingdings" w:hAnsi="Wingdings" w:hint="default"/>
+      </w:rPr>
+    </w:lvl>
+  </w:abstractNum>
+  <w:abstractNum w:abstractNumId="38" w15:restartNumberingAfterBreak="0">
     <w:nsid w:val="75C713E0"/>
     <w:multiLevelType w:val="hybridMultilevel"/>
     <w:tmpl w:val="F996741E"/>
@@ -24510,7 +25111,7 @@
       </w:pPr>
     </w:lvl>
   </w:abstractNum>
-  <w:abstractNum w:abstractNumId="38" w15:restartNumberingAfterBreak="0">
+  <w:abstractNum w:abstractNumId="39" w15:restartNumberingAfterBreak="0">
     <w:nsid w:val="7C273580"/>
     <w:multiLevelType w:val="hybridMultilevel"/>
     <w:tmpl w:val="598CDD9A"/>
@@ -24594,6 +25195,119 @@
       <w:pPr>
         <w:ind w:left="6480" w:hanging="180"/>
       </w:pPr>
+    </w:lvl>
+  </w:abstractNum>
+  <w:abstractNum w:abstractNumId="40" w15:restartNumberingAfterBreak="0">
+    <w:nsid w:val="7FAF21BB"/>
+    <w:multiLevelType w:val="hybridMultilevel"/>
+    <w:tmpl w:val="53BCBF1E"/>
+    <w:lvl w:ilvl="0" w:tplc="0809000F">
+      <w:start w:val="1"/>
+      <w:numFmt w:val="decimal"/>
+      <w:lvlText w:val="%1."/>
+      <w:lvlJc w:val="left"/>
+      <w:pPr>
+        <w:ind w:left="720" w:hanging="360"/>
+      </w:pPr>
+      <w:rPr>
+        <w:rFonts w:hint="default"/>
+      </w:rPr>
+    </w:lvl>
+    <w:lvl w:ilvl="1" w:tplc="08090003" w:tentative="1">
+      <w:start w:val="1"/>
+      <w:numFmt w:val="bullet"/>
+      <w:lvlText w:val="o"/>
+      <w:lvlJc w:val="left"/>
+      <w:pPr>
+        <w:ind w:left="1440" w:hanging="360"/>
+      </w:pPr>
+      <w:rPr>
+        <w:rFonts w:ascii="Courier New" w:hAnsi="Courier New" w:cs="Courier New" w:hint="default"/>
+      </w:rPr>
+    </w:lvl>
+    <w:lvl w:ilvl="2" w:tplc="08090005" w:tentative="1">
+      <w:start w:val="1"/>
+      <w:numFmt w:val="bullet"/>
+      <w:lvlText w:val=""/>
+      <w:lvlJc w:val="left"/>
+      <w:pPr>
+        <w:ind w:left="2160" w:hanging="360"/>
+      </w:pPr>
+      <w:rPr>
+        <w:rFonts w:ascii="Wingdings" w:hAnsi="Wingdings" w:hint="default"/>
+      </w:rPr>
+    </w:lvl>
+    <w:lvl w:ilvl="3" w:tplc="08090001" w:tentative="1">
+      <w:start w:val="1"/>
+      <w:numFmt w:val="bullet"/>
+      <w:lvlText w:val=""/>
+      <w:lvlJc w:val="left"/>
+      <w:pPr>
+        <w:ind w:left="2880" w:hanging="360"/>
+      </w:pPr>
+      <w:rPr>
+        <w:rFonts w:ascii="Symbol" w:hAnsi="Symbol" w:hint="default"/>
+      </w:rPr>
+    </w:lvl>
+    <w:lvl w:ilvl="4" w:tplc="08090003" w:tentative="1">
+      <w:start w:val="1"/>
+      <w:numFmt w:val="bullet"/>
+      <w:lvlText w:val="o"/>
+      <w:lvlJc w:val="left"/>
+      <w:pPr>
+        <w:ind w:left="3600" w:hanging="360"/>
+      </w:pPr>
+      <w:rPr>
+        <w:rFonts w:ascii="Courier New" w:hAnsi="Courier New" w:cs="Courier New" w:hint="default"/>
+      </w:rPr>
+    </w:lvl>
+    <w:lvl w:ilvl="5" w:tplc="08090005" w:tentative="1">
+      <w:start w:val="1"/>
+      <w:numFmt w:val="bullet"/>
+      <w:lvlText w:val=""/>
+      <w:lvlJc w:val="left"/>
+      <w:pPr>
+        <w:ind w:left="4320" w:hanging="360"/>
+      </w:pPr>
+      <w:rPr>
+        <w:rFonts w:ascii="Wingdings" w:hAnsi="Wingdings" w:hint="default"/>
+      </w:rPr>
+    </w:lvl>
+    <w:lvl w:ilvl="6" w:tplc="08090001" w:tentative="1">
+      <w:start w:val="1"/>
+      <w:numFmt w:val="bullet"/>
+      <w:lvlText w:val=""/>
+      <w:lvlJc w:val="left"/>
+      <w:pPr>
+        <w:ind w:left="5040" w:hanging="360"/>
+      </w:pPr>
+      <w:rPr>
+        <w:rFonts w:ascii="Symbol" w:hAnsi="Symbol" w:hint="default"/>
+      </w:rPr>
+    </w:lvl>
+    <w:lvl w:ilvl="7" w:tplc="08090003" w:tentative="1">
+      <w:start w:val="1"/>
+      <w:numFmt w:val="bullet"/>
+      <w:lvlText w:val="o"/>
+      <w:lvlJc w:val="left"/>
+      <w:pPr>
+        <w:ind w:left="5760" w:hanging="360"/>
+      </w:pPr>
+      <w:rPr>
+        <w:rFonts w:ascii="Courier New" w:hAnsi="Courier New" w:cs="Courier New" w:hint="default"/>
+      </w:rPr>
+    </w:lvl>
+    <w:lvl w:ilvl="8" w:tplc="08090005" w:tentative="1">
+      <w:start w:val="1"/>
+      <w:numFmt w:val="bullet"/>
+      <w:lvlText w:val=""/>
+      <w:lvlJc w:val="left"/>
+      <w:pPr>
+        <w:ind w:left="6480" w:hanging="360"/>
+      </w:pPr>
+      <w:rPr>
+        <w:rFonts w:ascii="Wingdings" w:hAnsi="Wingdings" w:hint="default"/>
+      </w:rPr>
     </w:lvl>
   </w:abstractNum>
   <w:num w:numId="1">
@@ -24669,7 +25383,7 @@
     <w:abstractNumId w:val="5"/>
   </w:num>
   <w:num w:numId="25">
-    <w:abstractNumId w:val="38"/>
+    <w:abstractNumId w:val="39"/>
   </w:num>
   <w:num w:numId="26">
     <w:abstractNumId w:val="16"/>
@@ -24693,7 +25407,7 @@
     <w:abstractNumId w:val="15"/>
   </w:num>
   <w:num w:numId="33">
-    <w:abstractNumId w:val="37"/>
+    <w:abstractNumId w:val="38"/>
   </w:num>
   <w:num w:numId="34">
     <w:abstractNumId w:val="17"/>
@@ -24712,6 +25426,12 @@
   </w:num>
   <w:num w:numId="39">
     <w:abstractNumId w:val="7"/>
+  </w:num>
+  <w:num w:numId="40">
+    <w:abstractNumId w:val="37"/>
+  </w:num>
+  <w:num w:numId="41">
+    <w:abstractNumId w:val="40"/>
   </w:num>
   <w:numIdMacAtCleanup w:val="21"/>
 </w:numbering>
@@ -27454,11 +28174,54 @@
     <b:URL>https://kenhaggerty.com/articles/article/aspnet-core-31-password-hasher</b:URL>
     <b:RefOrder>44</b:RefOrder>
   </b:Source>
+  <b:Source>
+    <b:Tag>Tyl18</b:Tag>
+    <b:SourceType>DocumentFromInternetSite</b:SourceType>
+    <b:Guid>{6E5E605B-19EB-4175-9EF4-FAC3872AC31E}</b:Guid>
+    <b:Author>
+      <b:Author>
+        <b:NameList>
+          <b:Person>
+            <b:Last>Robertson</b:Last>
+            <b:First>Tyler</b:First>
+          </b:Person>
+        </b:NameList>
+      </b:Author>
+    </b:Author>
+    <b:Title>Digital vs. Card Based Customer Loyalty Programs: Which is Right for You</b:Title>
+    <b:Year>2018</b:Year>
+    <b:Month>September</b:Month>
+    <b:Day>18</b:Day>
+    <b:YearAccessed>2020</b:YearAccessed>
+    <b:MonthAccessed>July</b:MonthAccessed>
+    <b:DayAccessed>10</b:DayAccessed>
+    <b:URL>https://getsparkage.com/blog/2018/09/18/https-getsparkage-com-blog-2018-09-18-digital-vs-card-based-customer-loyalty-programs-which-is-right-for-you/</b:URL>
+    <b:RefOrder>45</b:RefOrder>
+  </b:Source>
+  <b:Source>
+    <b:Tag>SER20</b:Tag>
+    <b:SourceType>DocumentFromInternetSite</b:SourceType>
+    <b:Guid>{A2FDABDD-717D-4FBB-9B76-45D174E00CE8}</b:Guid>
+    <b:Author>
+      <b:Author>
+        <b:Corporate>Seritag</b:Corporate>
+      </b:Author>
+    </b:Author>
+    <b:Title>NFC Tags Explained</b:Title>
+    <b:Year>2020</b:Year>
+    <b:Month>April</b:Month>
+    <b:Day>22</b:Day>
+    <b:YearAccessed>2020</b:YearAccessed>
+    <b:MonthAccessed>July</b:MonthAccessed>
+    <b:DayAccessed>10</b:DayAccessed>
+    <b:URL>https://seritag.com/learn/using-nfc/nfc-tags-explained</b:URL>
+    <b:RefOrder>46</b:RefOrder>
+  </b:Source>
 </b:Sources>
 </file>
 
 <file path=customXml/itemProps1.xml><?xml version="1.0" encoding="utf-8"?>
-<ds:datastoreItem xmlns:ds="http://schemas.openxmlformats.org/officeDocument/2006/customXml" ds:itemID="{D6F518B4-C0D7-468A-B890-EB1D5172DB06}">
+<ds:datastoreItem xmlns:ds="http://schemas.openxmlformats.org/officeDocument/2006/customXml" ds:itemID="{82FF8BE6-4705-4383-BC05-98D882EB57E3}">
   <ds:schemaRefs>
     <ds:schemaRef ds:uri="http://schemas.openxmlformats.org/officeDocument/2006/bibliography"/>
   </ds:schemaRefs>

</xml_diff>

<commit_message>
Report updated and class diagram created in visual studio
</commit_message>
<xml_diff>
--- a/Documentation/Final Report/Project Report.docx
+++ b/Documentation/Final Report/Project Report.docx
@@ -394,11 +394,16 @@
         <w:lastRenderedPageBreak/>
         <w:t xml:space="preserve">Table </w:t>
       </w:r>
+      <w:proofErr w:type="gramStart"/>
       <w:r>
         <w:t>O</w:t>
       </w:r>
       <w:r>
-        <w:t xml:space="preserve">f </w:t>
+        <w:t>f</w:t>
+      </w:r>
+      <w:proofErr w:type="gramEnd"/>
+      <w:r>
+        <w:t xml:space="preserve"> </w:t>
       </w:r>
       <w:r>
         <w:t>C</w:t>
@@ -422,11 +427,16 @@
       <w:r>
         <w:t xml:space="preserve">List </w:t>
       </w:r>
+      <w:proofErr w:type="gramStart"/>
       <w:r>
         <w:t>O</w:t>
       </w:r>
       <w:r>
-        <w:t xml:space="preserve">f </w:t>
+        <w:t>f</w:t>
+      </w:r>
+      <w:proofErr w:type="gramEnd"/>
+      <w:r>
+        <w:t xml:space="preserve"> </w:t>
       </w:r>
       <w:r>
         <w:t>F</w:t>
@@ -613,11 +623,16 @@
       <w:r>
         <w:t xml:space="preserve"> such as Starbucks, </w:t>
       </w:r>
+      <w:proofErr w:type="spellStart"/>
       <w:r>
         <w:t>Caff</w:t>
       </w:r>
       <w:r>
-        <w:t xml:space="preserve">è </w:t>
+        <w:t>è</w:t>
+      </w:r>
+      <w:proofErr w:type="spellEnd"/>
+      <w:r>
+        <w:t xml:space="preserve"> </w:t>
       </w:r>
       <w:r>
         <w:t>Nero and Costa Coffee</w:t>
@@ -1753,7 +1768,15 @@
         <w:t xml:space="preserve">on Theremin (also known as </w:t>
       </w:r>
       <w:r>
-        <w:t>Lev Sergeyevich Termen</w:t>
+        <w:t xml:space="preserve">Lev </w:t>
+      </w:r>
+      <w:proofErr w:type="spellStart"/>
+      <w:r>
+        <w:t>Sergeyevich</w:t>
+      </w:r>
+      <w:proofErr w:type="spellEnd"/>
+      <w:r>
+        <w:t xml:space="preserve"> Termen</w:t>
       </w:r>
       <w:r>
         <w:t xml:space="preserve">) in 1920 </w:t>
@@ -3137,7 +3160,15 @@
         <w:t>s</w:t>
       </w:r>
       <w:r>
-        <w:t xml:space="preserve"> of communication mode: active and passive. But first of all, it is </w:t>
+        <w:t xml:space="preserve"> of communication mode: active and passive. But </w:t>
+      </w:r>
+      <w:proofErr w:type="gramStart"/>
+      <w:r>
+        <w:t>first of all</w:t>
+      </w:r>
+      <w:proofErr w:type="gramEnd"/>
+      <w:r>
+        <w:t xml:space="preserve">, it is </w:t>
       </w:r>
       <w:r>
         <w:t>essential</w:t>
@@ -3606,21 +3637,37 @@
           <w:iCs/>
           <w:szCs w:val="28"/>
         </w:rPr>
-        <w:t>Reader/Writer</w:t>
-      </w:r>
+        <w:t>Reader/</w:t>
+      </w:r>
+      <w:proofErr w:type="gramStart"/>
       <w:r>
         <w:rPr>
           <w:i/>
           <w:iCs/>
           <w:szCs w:val="28"/>
         </w:rPr>
+        <w:t>Writer</w:t>
+      </w:r>
+      <w:r>
+        <w:rPr>
+          <w:i/>
+          <w:iCs/>
+          <w:szCs w:val="28"/>
+        </w:rPr>
         <w:t xml:space="preserve">  </w:t>
       </w:r>
       <w:r>
         <w:rPr>
           <w:szCs w:val="28"/>
         </w:rPr>
-        <w:t>when a device reads data from a target and/or writes to it</w:t>
+        <w:t>when</w:t>
+      </w:r>
+      <w:proofErr w:type="gramEnd"/>
+      <w:r>
+        <w:rPr>
+          <w:szCs w:val="28"/>
+        </w:rPr>
+        <w:t xml:space="preserve"> a device reads data from a target and/or writes to it</w:t>
       </w:r>
       <w:r>
         <w:rPr>
@@ -3648,21 +3695,37 @@
           <w:iCs/>
           <w:szCs w:val="28"/>
         </w:rPr>
-        <w:t>Card emulators</w:t>
-      </w:r>
+        <w:t xml:space="preserve">Card </w:t>
+      </w:r>
+      <w:proofErr w:type="gramStart"/>
       <w:r>
         <w:rPr>
           <w:i/>
           <w:iCs/>
           <w:szCs w:val="28"/>
         </w:rPr>
+        <w:t>emulators</w:t>
+      </w:r>
+      <w:r>
+        <w:rPr>
+          <w:i/>
+          <w:iCs/>
+          <w:szCs w:val="28"/>
+        </w:rPr>
         <w:t xml:space="preserve">  </w:t>
       </w:r>
       <w:r>
         <w:rPr>
           <w:szCs w:val="28"/>
         </w:rPr>
-        <w:t>when a device acts like a RFID tag in the electromagnetic field of another NFC or RFID device.</w:t>
+        <w:t>when</w:t>
+      </w:r>
+      <w:proofErr w:type="gramEnd"/>
+      <w:r>
+        <w:rPr>
+          <w:szCs w:val="28"/>
+        </w:rPr>
+        <w:t xml:space="preserve"> a device acts like a RFID tag in the electromagnetic field of another NFC or RFID device.</w:t>
       </w:r>
     </w:p>
     <w:p>
@@ -3684,21 +3747,37 @@
           <w:iCs/>
           <w:szCs w:val="28"/>
         </w:rPr>
-        <w:t>Peer-to-peer</w:t>
-      </w:r>
+        <w:t>Peer-to-</w:t>
+      </w:r>
+      <w:proofErr w:type="gramStart"/>
       <w:r>
         <w:rPr>
           <w:i/>
           <w:iCs/>
           <w:szCs w:val="28"/>
         </w:rPr>
+        <w:t>peer</w:t>
+      </w:r>
+      <w:r>
+        <w:rPr>
+          <w:i/>
+          <w:iCs/>
+          <w:szCs w:val="28"/>
+        </w:rPr>
         <w:t xml:space="preserve">  </w:t>
       </w:r>
       <w:r>
         <w:rPr>
           <w:szCs w:val="28"/>
         </w:rPr>
-        <w:t>when two devices exchange data to each other</w:t>
+        <w:t>when</w:t>
+      </w:r>
+      <w:proofErr w:type="gramEnd"/>
+      <w:r>
+        <w:rPr>
+          <w:szCs w:val="28"/>
+        </w:rPr>
+        <w:t xml:space="preserve"> two devices exchange data to each other</w:t>
       </w:r>
       <w:r>
         <w:rPr>
@@ -3919,7 +3998,15 @@
         <w:t>6).</w:t>
       </w:r>
       <w:r>
-        <w:t xml:space="preserve"> The long range advantage of RFID requires the target </w:t>
+        <w:t xml:space="preserve"> The </w:t>
+      </w:r>
+      <w:proofErr w:type="gramStart"/>
+      <w:r>
+        <w:t>long range</w:t>
+      </w:r>
+      <w:proofErr w:type="gramEnd"/>
+      <w:r>
+        <w:t xml:space="preserve"> advantage of RFID requires the target </w:t>
       </w:r>
       <w:r>
         <w:t>to</w:t>
@@ -4225,10 +4312,18 @@
         <w:t xml:space="preserve">A generic </w:t>
       </w:r>
       <w:r>
-        <w:t xml:space="preserve">record is </w:t>
-      </w:r>
-      <w:r>
-        <w:t xml:space="preserve">represented </w:t>
+        <w:t xml:space="preserve">record </w:t>
+      </w:r>
+      <w:proofErr w:type="gramStart"/>
+      <w:r>
+        <w:t xml:space="preserve">is </w:t>
+      </w:r>
+      <w:r>
+        <w:t>represented</w:t>
+      </w:r>
+      <w:proofErr w:type="gramEnd"/>
+      <w:r>
+        <w:t xml:space="preserve"> </w:t>
       </w:r>
       <w:r>
         <w:t xml:space="preserve">in the </w:t>
@@ -4605,6 +4700,8 @@
       <w:r>
         <w:t xml:space="preserve"> </w:t>
       </w:r>
+      <w:proofErr w:type="spellStart"/>
+      <w:proofErr w:type="gramStart"/>
       <w:r>
         <w:rPr>
           <w:rStyle w:val="HTMLCode"/>
@@ -4614,8 +4711,21 @@
           <w:sz w:val="24"/>
           <w:szCs w:val="24"/>
         </w:rPr>
-        <w:t>urn:nfc:ext:domain.org:atype</w:t>
-      </w:r>
+        <w:t>urn:nfc</w:t>
+      </w:r>
+      <w:proofErr w:type="gramEnd"/>
+      <w:r>
+        <w:rPr>
+          <w:rStyle w:val="HTMLCode"/>
+          <w:rFonts w:ascii="Baskerville Old Face" w:eastAsiaTheme="minorHAnsi" w:hAnsi="Baskerville Old Face"/>
+          <w:i/>
+          <w:iCs/>
+          <w:sz w:val="24"/>
+          <w:szCs w:val="24"/>
+        </w:rPr>
+        <w:t>:ext:domain.org:atype</w:t>
+      </w:r>
+      <w:proofErr w:type="spellEnd"/>
       <w:r>
         <w:rPr>
           <w:rStyle w:val="HTMLCode"/>
@@ -5441,8 +5551,13 @@
       <w:r>
         <w:t xml:space="preserve">, </w:t>
       </w:r>
-      <w:r>
-        <w:t xml:space="preserve">credit </w:t>
+      <w:proofErr w:type="gramStart"/>
+      <w:r>
+        <w:t>credit</w:t>
+      </w:r>
+      <w:proofErr w:type="gramEnd"/>
+      <w:r>
+        <w:t xml:space="preserve"> </w:t>
       </w:r>
       <w:r>
         <w:t xml:space="preserve">and debit </w:t>
@@ -5477,7 +5592,15 @@
         <w:t>the HCE</w:t>
       </w:r>
       <w:r>
-        <w:t xml:space="preserve"> (Host Card Emulation) to recreate a previously added credit card to make a payment at the POS (Point Of Sale).</w:t>
+        <w:t xml:space="preserve"> (Host Card Emulation) to recreate a previously added credit card to make a payment at the POS (Point </w:t>
+      </w:r>
+      <w:proofErr w:type="gramStart"/>
+      <w:r>
+        <w:t>Of</w:t>
+      </w:r>
+      <w:proofErr w:type="gramEnd"/>
+      <w:r>
+        <w:t xml:space="preserve"> Sale).</w:t>
       </w:r>
       <w:r>
         <w:t xml:space="preserve"> Note that the app does not send </w:t>
@@ -6190,8 +6313,13 @@
     </w:p>
     <w:p>
       <w:r>
-        <w:t>It is similar to</w:t>
-      </w:r>
+        <w:t xml:space="preserve">It is </w:t>
+      </w:r>
+      <w:proofErr w:type="gramStart"/>
+      <w:r>
+        <w:t>similar to</w:t>
+      </w:r>
+      <w:proofErr w:type="gramEnd"/>
       <w:r>
         <w:t xml:space="preserve"> the previous payments systems but with the difference</w:t>
       </w:r>
@@ -6515,7 +6643,15 @@
         <w:t xml:space="preserve">Close to </w:t>
       </w:r>
       <w:r>
-        <w:t xml:space="preserve">the aforementioned ideas, PayPal have developed this application to allow PayPal </w:t>
+        <w:t xml:space="preserve">the </w:t>
+      </w:r>
+      <w:proofErr w:type="gramStart"/>
+      <w:r>
+        <w:t>aforementioned ideas</w:t>
+      </w:r>
+      <w:proofErr w:type="gramEnd"/>
+      <w:r>
+        <w:t xml:space="preserve">, PayPal have developed this application to allow PayPal </w:t>
       </w:r>
       <w:r>
         <w:t>customers</w:t>
@@ -7316,7 +7452,15 @@
         <w:ind w:left="567" w:hanging="283"/>
       </w:pPr>
       <w:r>
-        <w:t>It works similar to the NFC, but it uses Bluetooth, GPS and Wi-Fi</w:t>
+        <w:t xml:space="preserve">It works </w:t>
+      </w:r>
+      <w:proofErr w:type="gramStart"/>
+      <w:r>
+        <w:t>similar to</w:t>
+      </w:r>
+      <w:proofErr w:type="gramEnd"/>
+      <w:r>
+        <w:t xml:space="preserve"> the NFC, but it uses Bluetooth, GPS and Wi-Fi</w:t>
       </w:r>
       <w:r>
         <w:t>.</w:t>
@@ -7377,7 +7521,15 @@
         <w:ind w:left="567" w:hanging="283"/>
       </w:pPr>
       <w:r>
-        <w:t>The user must have Bluetooth, GPS and Wi-Fi enabled in order to work</w:t>
+        <w:t xml:space="preserve">The user must have Bluetooth, GPS and Wi-Fi enabled </w:t>
+      </w:r>
+      <w:proofErr w:type="gramStart"/>
+      <w:r>
+        <w:t>in order to</w:t>
+      </w:r>
+      <w:proofErr w:type="gramEnd"/>
+      <w:r>
+        <w:t xml:space="preserve"> work</w:t>
       </w:r>
       <w:r>
         <w:t>.</w:t>
@@ -7922,11 +8074,16 @@
         <w:t xml:space="preserve"> as</w:t>
       </w:r>
       <w:r>
-        <w:t xml:space="preserve"> Costa Coffee and Tesco. It is focused on Caff</w:t>
+        <w:t xml:space="preserve"> Costa Coffee and Tesco. It is focused on </w:t>
+      </w:r>
+      <w:proofErr w:type="spellStart"/>
+      <w:r>
+        <w:t>Caff</w:t>
       </w:r>
       <w:r>
         <w:t>è</w:t>
       </w:r>
+      <w:proofErr w:type="spellEnd"/>
       <w:r>
         <w:t xml:space="preserve"> Nero </w:t>
       </w:r>
@@ -7943,7 +8100,15 @@
         <w:t xml:space="preserve"> </w:t>
       </w:r>
       <w:r>
-        <w:t xml:space="preserve">the most similar to the intended </w:t>
+        <w:t xml:space="preserve">the most </w:t>
+      </w:r>
+      <w:proofErr w:type="gramStart"/>
+      <w:r>
+        <w:t>similar to</w:t>
+      </w:r>
+      <w:proofErr w:type="gramEnd"/>
+      <w:r>
+        <w:t xml:space="preserve"> the intended </w:t>
       </w:r>
       <w:r>
         <w:t>development</w:t>
@@ -8019,8 +8184,13 @@
       <w:r>
         <w:t xml:space="preserve">The paper stamp card is </w:t>
       </w:r>
-      <w:r>
-        <w:t>similar to the ones provided by other popular brands</w:t>
+      <w:proofErr w:type="gramStart"/>
+      <w:r>
+        <w:t>similar to</w:t>
+      </w:r>
+      <w:proofErr w:type="gramEnd"/>
+      <w:r>
+        <w:t xml:space="preserve"> the ones provided by other popular brands</w:t>
       </w:r>
       <w:r>
         <w:t xml:space="preserve">. The customer buys a coffee and earns a stamp as a form of loyalty point. After collecting ten stamps, the customer is rewarded with a free coffee. </w:t>
@@ -8262,11 +8432,16 @@
         <w:ind w:left="567" w:hanging="283"/>
       </w:pPr>
       <w:r>
-        <w:t>Can be used only within Caff</w:t>
+        <w:t xml:space="preserve">Can be used only within </w:t>
+      </w:r>
+      <w:proofErr w:type="spellStart"/>
+      <w:r>
+        <w:t>Caff</w:t>
       </w:r>
       <w:r>
         <w:t>è</w:t>
       </w:r>
+      <w:proofErr w:type="spellEnd"/>
       <w:r>
         <w:t xml:space="preserve"> Nero shops.</w:t>
       </w:r>
@@ -8512,11 +8687,16 @@
     </w:p>
     <w:p>
       <w:r>
-        <w:t>Gregg’s Rewards and Costa Coffee Club are relatively similar to the Caff</w:t>
+        <w:t xml:space="preserve">Gregg’s Rewards and Costa Coffee Club are relatively similar to the </w:t>
+      </w:r>
+      <w:proofErr w:type="spellStart"/>
+      <w:r>
+        <w:t>Caff</w:t>
       </w:r>
       <w:r>
         <w:t>è</w:t>
       </w:r>
+      <w:proofErr w:type="spellEnd"/>
       <w:r>
         <w:t xml:space="preserve"> Nero scenario (see </w:t>
       </w:r>
@@ -8555,8 +8735,13 @@
       <w:r>
         <w:t xml:space="preserve">Review </w:t>
       </w:r>
-      <w:r>
-        <w:t>Of Tools And</w:t>
+      <w:proofErr w:type="gramStart"/>
+      <w:r>
+        <w:t>Of</w:t>
+      </w:r>
+      <w:proofErr w:type="gramEnd"/>
+      <w:r>
+        <w:t xml:space="preserve"> Tools And</w:t>
       </w:r>
       <w:r>
         <w:t xml:space="preserve"> Techniques</w:t>
@@ -8564,7 +8749,15 @@
     </w:p>
     <w:p>
       <w:r>
-        <w:t>There is a variety of tools to work with NFC. In this section an analysis is carried on to give a list of possible approach</w:t>
+        <w:t xml:space="preserve">There is a variety of tools to work with NFC. In this section an analysis is carried on </w:t>
+      </w:r>
+      <w:proofErr w:type="gramStart"/>
+      <w:r>
+        <w:t>to give</w:t>
+      </w:r>
+      <w:proofErr w:type="gramEnd"/>
+      <w:r>
+        <w:t xml:space="preserve"> a list of possible approach</w:t>
       </w:r>
       <w:r>
         <w:t xml:space="preserve"> for the intended solution. </w:t>
@@ -8686,7 +8879,15 @@
     </w:p>
     <w:p>
       <w:r>
-        <w:t>There are plenty of applications that can enable the user to interact with NFC</w:t>
+        <w:t xml:space="preserve">There are </w:t>
+      </w:r>
+      <w:proofErr w:type="gramStart"/>
+      <w:r>
+        <w:t>plenty of</w:t>
+      </w:r>
+      <w:proofErr w:type="gramEnd"/>
+      <w:r>
+        <w:t xml:space="preserve"> applications that can enable the user to interact with NFC</w:t>
       </w:r>
       <w:r>
         <w:t xml:space="preserve"> (see </w:t>
@@ -8952,8 +9153,13 @@
       </w:r>
     </w:p>
     <w:p>
-      <w:r>
-        <w:t xml:space="preserve">Similar to the previous technique (see </w:t>
+      <w:proofErr w:type="gramStart"/>
+      <w:r>
+        <w:t>Similar to</w:t>
+      </w:r>
+      <w:proofErr w:type="gramEnd"/>
+      <w:r>
+        <w:t xml:space="preserve"> the previous technique (see </w:t>
       </w:r>
       <w:r>
         <w:fldChar w:fldCharType="begin"/>
@@ -9248,7 +9454,15 @@
         </w:sdtContent>
       </w:sdt>
       <w:r>
-        <w:t>. This gives the opportunity to design a Web App with NFC features to enhance the UX like never before.</w:t>
+        <w:t xml:space="preserve">. This gives the opportunity to design a Web App with NFC features to enhance the UX like </w:t>
+      </w:r>
+      <w:proofErr w:type="gramStart"/>
+      <w:r>
+        <w:t>never before</w:t>
+      </w:r>
+      <w:proofErr w:type="gramEnd"/>
+      <w:r>
+        <w:t>.</w:t>
       </w:r>
     </w:p>
     <w:p>
@@ -9428,7 +9642,15 @@
         <w:t>s</w:t>
       </w:r>
       <w:r>
-        <w:t xml:space="preserve"> are considered to be </w:t>
+        <w:t xml:space="preserve"> </w:t>
+      </w:r>
+      <w:proofErr w:type="gramStart"/>
+      <w:r>
+        <w:t>are considered to be</w:t>
+      </w:r>
+      <w:proofErr w:type="gramEnd"/>
+      <w:r>
+        <w:t xml:space="preserve"> </w:t>
       </w:r>
       <w:r>
         <w:t xml:space="preserve">something </w:t>
@@ -9461,7 +9683,15 @@
         <w:t>pplication.</w:t>
       </w:r>
       <w:r>
-        <w:t xml:space="preserve"> They are installed on a mobile device like an app, but in order to work they need to surf the internet like a Web App.</w:t>
+        <w:t xml:space="preserve"> They are installed on a mobile device like an app, but </w:t>
+      </w:r>
+      <w:proofErr w:type="gramStart"/>
+      <w:r>
+        <w:t>in order to</w:t>
+      </w:r>
+      <w:proofErr w:type="gramEnd"/>
+      <w:r>
+        <w:t xml:space="preserve"> work they need to surf the internet like a Web App.</w:t>
       </w:r>
     </w:p>
     <w:p>
@@ -9624,7 +9854,15 @@
         <w:t>pplications</w:t>
       </w:r>
       <w:r>
-        <w:t>, services and console application</w:t>
+        <w:t xml:space="preserve">, </w:t>
+      </w:r>
+      <w:proofErr w:type="gramStart"/>
+      <w:r>
+        <w:t>services</w:t>
+      </w:r>
+      <w:proofErr w:type="gramEnd"/>
+      <w:r>
+        <w:t xml:space="preserve"> and console application</w:t>
       </w:r>
       <w:r>
         <w:t xml:space="preserve">. It is open-source and based on .NET platform </w:t>
@@ -9681,7 +9919,15 @@
         <w:t>s</w:t>
       </w:r>
       <w:r>
-        <w:t xml:space="preserve"> on multiple platforms such as Windows, Linux and Mac.</w:t>
+        <w:t xml:space="preserve"> on multiple platforms such as Windows, </w:t>
+      </w:r>
+      <w:proofErr w:type="gramStart"/>
+      <w:r>
+        <w:t>Linux</w:t>
+      </w:r>
+      <w:proofErr w:type="gramEnd"/>
+      <w:r>
+        <w:t xml:space="preserve"> and Mac.</w:t>
       </w:r>
     </w:p>
     <w:p>
@@ -9806,7 +10052,15 @@
         <w:t>.NET Framework</w:t>
       </w:r>
       <w:r>
-        <w:t xml:space="preserve"> is the framework solution created by Microsoft before .NET Core for the same purpose. It is used to develop Web Applications, service and console applications on Windows.</w:t>
+        <w:t xml:space="preserve"> is the framework solution created by Microsoft before .NET Core for the same purpose. It is used to develop Web Applications, </w:t>
+      </w:r>
+      <w:proofErr w:type="gramStart"/>
+      <w:r>
+        <w:t>service</w:t>
+      </w:r>
+      <w:proofErr w:type="gramEnd"/>
+      <w:r>
+        <w:t xml:space="preserve"> and console applications on Windows.</w:t>
       </w:r>
     </w:p>
     <w:p>
@@ -10236,7 +10490,15 @@
     </w:p>
     <w:p>
       <w:r>
-        <w:t>The following sections provide a presentation of the stakeholders, the project promises and the issues related to the legal and ethical aspects.</w:t>
+        <w:t xml:space="preserve">The following sections provide a presentation of the stakeholders, the project </w:t>
+      </w:r>
+      <w:proofErr w:type="gramStart"/>
+      <w:r>
+        <w:t>promises</w:t>
+      </w:r>
+      <w:proofErr w:type="gramEnd"/>
+      <w:r>
+        <w:t xml:space="preserve"> and the issues related to the legal and ethical aspects.</w:t>
       </w:r>
     </w:p>
     <w:p>
@@ -10588,7 +10850,15 @@
         <w:t>s</w:t>
       </w:r>
       <w:r>
-        <w:t xml:space="preserve"> the final rewarded product to the customer (e.g. A free coffee, a free meal or a discount). For example, if the brand or retailer is a supermarket (e.g. Tesco) they can reward customers with different items in the shop (e.g. </w:t>
+        <w:t xml:space="preserve"> the final rewarded product to the customer (e.g. A free coffee, a free </w:t>
+      </w:r>
+      <w:proofErr w:type="gramStart"/>
+      <w:r>
+        <w:t>meal</w:t>
+      </w:r>
+      <w:proofErr w:type="gramEnd"/>
+      <w:r>
+        <w:t xml:space="preserve"> or a discount). For example, if the brand or retailer is a supermarket (e.g. Tesco) they can reward customers with different items in the shop (e.g. </w:t>
       </w:r>
       <w:r>
         <w:t>Chocol</w:t>
@@ -10707,7 +10977,15 @@
         <w:t xml:space="preserve"> a public impact</w:t>
       </w:r>
       <w:r>
-        <w:t xml:space="preserve"> and similar entities. Moreover, the providers of the Web NFC API, Microsoft Azure for cloud services and NFC tag suppliers are considered to be the </w:t>
+        <w:t xml:space="preserve"> and similar entities. Moreover, the providers of the Web NFC API, Microsoft Azure for cloud services and NFC tag suppliers </w:t>
+      </w:r>
+      <w:proofErr w:type="gramStart"/>
+      <w:r>
+        <w:t>are considered to be</w:t>
+      </w:r>
+      <w:proofErr w:type="gramEnd"/>
+      <w:r>
+        <w:t xml:space="preserve"> the </w:t>
       </w:r>
       <w:r>
         <w:rPr>
@@ -10750,7 +11028,15 @@
     </w:p>
     <w:p>
       <w:r>
-        <w:t xml:space="preserve">To gain a more knowledge on the demand of this type of project, a survey has been carried </w:t>
+        <w:t xml:space="preserve">To gain a more knowledge on the demand of this type of project, a survey has </w:t>
+      </w:r>
+      <w:proofErr w:type="gramStart"/>
+      <w:r>
+        <w:t>been carried</w:t>
+      </w:r>
+      <w:proofErr w:type="gramEnd"/>
+      <w:r>
+        <w:t xml:space="preserve"> </w:t>
       </w:r>
       <w:commentRangeStart w:id="23"/>
       <w:r>
@@ -10783,7 +11069,15 @@
     </w:p>
     <w:p>
       <w:r>
-        <w:t>The project basic requirements have been decided using online resources and documentation about loyalty card schemes.</w:t>
+        <w:t xml:space="preserve">The project basic requirements have </w:t>
+      </w:r>
+      <w:proofErr w:type="gramStart"/>
+      <w:r>
+        <w:t>been decided</w:t>
+      </w:r>
+      <w:proofErr w:type="gramEnd"/>
+      <w:r>
+        <w:t xml:space="preserve"> using online resources and documentation about loyalty card schemes.</w:t>
       </w:r>
     </w:p>
     <w:p>
@@ -10980,7 +11274,15 @@
         <w:t>project can tackle the second and third problem.</w:t>
       </w:r>
       <w:r>
-        <w:t xml:space="preserve"> It provides a very low-cost technology and a service that can be included with a membership cost to run as long as the scheme is active. </w:t>
+        <w:t xml:space="preserve"> It provides a very low-cost technology and a service that can be included with a membership cost to run </w:t>
+      </w:r>
+      <w:proofErr w:type="gramStart"/>
+      <w:r>
+        <w:t>as long as</w:t>
+      </w:r>
+      <w:proofErr w:type="gramEnd"/>
+      <w:r>
+        <w:t xml:space="preserve"> the scheme is active. </w:t>
       </w:r>
     </w:p>
     <w:p>
@@ -11104,30 +11406,72 @@
         <w:fldChar w:fldCharType="end"/>
       </w:r>
       <w:r>
-        <w:t>) provides a classification of the most valued features for the UK consumers. It is clear that being able to use vouchers at a later date is a very important aspect in the loyalty scheme.</w:t>
-      </w:r>
-    </w:p>
-    <w:p>
-      <w:r>
-        <w:t xml:space="preserve">Although the software about the voucher rewards is not implemented in this project, it is included with the involvement of a digital voucher company (i.e. i-movo). The back-end of the Web App can make some validation for the reward system in terms of collecting points and tracking when to reward the customer. At the right moment, the Web App will allow the user to decide to receive the digital voucher provided </w:t>
+        <w:t xml:space="preserve">) provides a classification of the most valued features for the UK consumers. </w:t>
+      </w:r>
+      <w:proofErr w:type="gramStart"/>
+      <w:r>
+        <w:t>It is clear that being</w:t>
+      </w:r>
+      <w:proofErr w:type="gramEnd"/>
+      <w:r>
+        <w:t xml:space="preserve"> able to use vouchers at a later date is a very important aspect in the loyalty scheme.</w:t>
+      </w:r>
+    </w:p>
+    <w:p>
+      <w:r>
+        <w:t xml:space="preserve">Although the software about the voucher rewards </w:t>
+      </w:r>
+      <w:proofErr w:type="gramStart"/>
+      <w:r>
+        <w:t>is not implemented</w:t>
+      </w:r>
+      <w:proofErr w:type="gramEnd"/>
+      <w:r>
+        <w:t xml:space="preserve"> in this project, it is included with the involvement of a digital voucher company (i.e. i-movo). The back-end of the Web App can make </w:t>
+      </w:r>
+      <w:proofErr w:type="gramStart"/>
+      <w:r>
+        <w:t>some</w:t>
+      </w:r>
+      <w:proofErr w:type="gramEnd"/>
+      <w:r>
+        <w:t xml:space="preserve"> validation for the reward system in terms of collecting points and tracking when to reward the customer. At the right moment, the Web App will allow the user to decide to receive the digital voucher </w:t>
       </w:r>
       <w:r>
         <w:t>by</w:t>
       </w:r>
       <w:r>
-        <w:t xml:space="preserve"> SMS on the mobile phone</w:t>
+        <w:t xml:space="preserve"> SMS on </w:t>
+      </w:r>
+      <w:r>
+        <w:t xml:space="preserve">the </w:t>
+      </w:r>
+      <w:r>
+        <w:t>phone</w:t>
       </w:r>
       <w:r>
         <w:t xml:space="preserve"> from i-movo through an API</w:t>
       </w:r>
       <w:r>
-        <w:t xml:space="preserve">. The external company provides a secure voucher system that sends out different type of vouchers where the expiry date can be customised depending </w:t>
+        <w:t xml:space="preserve">. The external company provides a secure voucher system that sends out different type of vouchers where </w:t>
+      </w:r>
+      <w:r>
+        <w:t xml:space="preserve">different parameters, such as voucher </w:t>
+      </w:r>
+      <w:r>
+        <w:t>expiry date</w:t>
+      </w:r>
+      <w:r>
+        <w:t>,</w:t>
+      </w:r>
+      <w:r>
+        <w:t xml:space="preserve"> can be customised depending </w:t>
       </w:r>
       <w:r>
         <w:t xml:space="preserve">on </w:t>
       </w:r>
       <w:r>
-        <w:t>the retailer or clients needs.</w:t>
+        <w:t>the retailer or client needs.</w:t>
       </w:r>
     </w:p>
     <w:p>
@@ -11140,7 +11484,15 @@
     </w:p>
     <w:p>
       <w:r>
-        <w:t>The survey has been made online through</w:t>
+        <w:t xml:space="preserve">The survey has </w:t>
+      </w:r>
+      <w:proofErr w:type="gramStart"/>
+      <w:r>
+        <w:t>been made</w:t>
+      </w:r>
+      <w:proofErr w:type="gramEnd"/>
+      <w:r>
+        <w:t xml:space="preserve"> online through</w:t>
       </w:r>
       <w:r>
         <w:t xml:space="preserve"> Google Forms and the answers have been analysed</w:t>
@@ -11165,7 +11517,15 @@
     </w:p>
     <w:p>
       <w:r>
-        <w:t xml:space="preserve">Further feedbacks and comments have been taken through interviews with the stakeholders such as potential customers and loyalty scheme providers. </w:t>
+        <w:t xml:space="preserve">Further feedbacks and comments have </w:t>
+      </w:r>
+      <w:proofErr w:type="gramStart"/>
+      <w:r>
+        <w:t>been taken</w:t>
+      </w:r>
+      <w:proofErr w:type="gramEnd"/>
+      <w:r>
+        <w:t xml:space="preserve"> through interviews with the stakeholders such as potential customers and loyalty scheme providers. </w:t>
       </w:r>
     </w:p>
     <w:p>
@@ -11224,8 +11584,13 @@
           <w:numId w:val="24"/>
         </w:numPr>
       </w:pPr>
-      <w:r>
-        <w:t>Takefumi Yoshi for tag id as serial number and identification</w:t>
+      <w:proofErr w:type="spellStart"/>
+      <w:r>
+        <w:t>Takefumi</w:t>
+      </w:r>
+      <w:proofErr w:type="spellEnd"/>
+      <w:r>
+        <w:t xml:space="preserve"> Yoshi for tag id as serial number and identification</w:t>
       </w:r>
     </w:p>
     <w:p>
@@ -11378,7 +11743,6 @@
         <w:spacing w:after="240"/>
       </w:pPr>
       <w:r>
-        <w:lastRenderedPageBreak/>
         <w:t>Use Case Description</w:t>
       </w:r>
     </w:p>
@@ -12573,8 +12937,13 @@
               <w:t xml:space="preserve">The user clicks on the </w:t>
             </w:r>
             <w:r>
-              <w:t>Sign In</w:t>
-            </w:r>
+              <w:t xml:space="preserve">Sign </w:t>
+            </w:r>
+            <w:proofErr w:type="gramStart"/>
+            <w:r>
+              <w:t>In</w:t>
+            </w:r>
+            <w:proofErr w:type="gramEnd"/>
             <w:r>
               <w:t xml:space="preserve"> Button.</w:t>
             </w:r>
@@ -14702,7 +15071,15 @@
               <w:ind w:left="426" w:hanging="283"/>
             </w:pPr>
             <w:r>
-              <w:t>The user has exceeded the number of collections by either hour, day or week.</w:t>
+              <w:t xml:space="preserve">The user has exceeded the number of collections by either hour, </w:t>
+            </w:r>
+            <w:proofErr w:type="gramStart"/>
+            <w:r>
+              <w:t>day</w:t>
+            </w:r>
+            <w:proofErr w:type="gramEnd"/>
+            <w:r>
+              <w:t xml:space="preserve"> or week.</w:t>
             </w:r>
           </w:p>
         </w:tc>
@@ -15300,7 +15677,15 @@
               <w:ind w:left="426" w:hanging="283"/>
             </w:pPr>
             <w:r>
-              <w:t>The user has exceeded the number of collections by either hour, day or week.</w:t>
+              <w:t xml:space="preserve">The user has exceeded the number of collections by either hour, </w:t>
+            </w:r>
+            <w:proofErr w:type="gramStart"/>
+            <w:r>
+              <w:t>day</w:t>
+            </w:r>
+            <w:proofErr w:type="gramEnd"/>
+            <w:r>
+              <w:t xml:space="preserve"> or week.</w:t>
             </w:r>
           </w:p>
           <w:p>
@@ -17785,6 +18170,15 @@
         <w:t>equence Diagrams</w:t>
       </w:r>
     </w:p>
+    <w:p/>
+    <w:p>
+      <w:pPr>
+        <w:pStyle w:val="Heading3"/>
+      </w:pPr>
+      <w:r>
+        <w:t>UML (Unified Modelling Language)</w:t>
+      </w:r>
+    </w:p>
     <w:p>
       <w:pPr>
         <w:rPr>
@@ -17798,15 +18192,6 @@
       </w:pPr>
       <w:r>
         <w:t>ERD (Entity Relationship Diagram)</w:t>
-      </w:r>
-    </w:p>
-    <w:p/>
-    <w:p>
-      <w:pPr>
-        <w:pStyle w:val="Heading3"/>
-      </w:pPr>
-      <w:r>
-        <w:t>UML (Unified Modelling Language)</w:t>
       </w:r>
     </w:p>
     <w:p/>
@@ -17952,10 +18337,18 @@
         <w:t>S</w:t>
       </w:r>
       <w:r>
-        <w:t>HOULD have</w:t>
-      </w:r>
-      <w:r>
-        <w:t xml:space="preserve">: </w:t>
+        <w:t xml:space="preserve">HOULD </w:t>
+      </w:r>
+      <w:proofErr w:type="gramStart"/>
+      <w:r>
+        <w:t>have</w:t>
+      </w:r>
+      <w:r>
+        <w:t>:</w:t>
+      </w:r>
+      <w:proofErr w:type="gramEnd"/>
+      <w:r>
+        <w:t xml:space="preserve"> </w:t>
       </w:r>
       <w:r>
         <w:t>characteristics</w:t>
@@ -17990,8 +18383,13 @@
         <w:t>C</w:t>
       </w:r>
       <w:r>
-        <w:t>OULD have:</w:t>
-      </w:r>
+        <w:t xml:space="preserve">OULD </w:t>
+      </w:r>
+      <w:proofErr w:type="gramStart"/>
+      <w:r>
+        <w:t>have:</w:t>
+      </w:r>
+      <w:proofErr w:type="gramEnd"/>
       <w:r>
         <w:t xml:space="preserve"> features that would be nice to have but not valuable as the </w:t>
       </w:r>
@@ -18022,8 +18420,13 @@
         <w:t>W</w:t>
       </w:r>
       <w:r>
-        <w:t>ON’T have:</w:t>
-      </w:r>
+        <w:t xml:space="preserve">ON’T </w:t>
+      </w:r>
+      <w:proofErr w:type="gramStart"/>
+      <w:r>
+        <w:t>have:</w:t>
+      </w:r>
+      <w:proofErr w:type="gramEnd"/>
       <w:r>
         <w:t xml:space="preserve"> also called “wish list”, are the requirements that are still important but that will be implemented in a future stage.</w:t>
       </w:r>
@@ -18298,8 +18701,13 @@
         <w:t xml:space="preserve">Articles </w:t>
       </w:r>
       <w:r>
-        <w:t>13 and 14 states that the user must have access to the information of where the personal data is collected</w:t>
-      </w:r>
+        <w:t xml:space="preserve">13 and 14 states that the user must have access to the information of where the personal data </w:t>
+      </w:r>
+      <w:proofErr w:type="gramStart"/>
+      <w:r>
+        <w:t>is collected</w:t>
+      </w:r>
+      <w:proofErr w:type="gramEnd"/>
       <w:r>
         <w:t>, how it is processed, and the duration of the data kept</w:t>
       </w:r>
@@ -18307,7 +18715,15 @@
         <w:t xml:space="preserve">. </w:t>
       </w:r>
       <w:r>
-        <w:t>To comply with this regulation, in the registration process there is a field to consent the Web App to process the data entered. This field is an agreement checkbox where the user can see how the data is used and collected.</w:t>
+        <w:t xml:space="preserve">To comply with this regulation, in the registration process there is a field to consent the Web App to process the data entered. This field is an agreement checkbox where the user can see how the data </w:t>
+      </w:r>
+      <w:proofErr w:type="gramStart"/>
+      <w:r>
+        <w:t>is used</w:t>
+      </w:r>
+      <w:proofErr w:type="gramEnd"/>
+      <w:r>
+        <w:t xml:space="preserve"> and collected.</w:t>
       </w:r>
     </w:p>
     <w:p>
@@ -18361,13 +18777,26 @@
       <w:r>
         <w:t xml:space="preserve">project </w:t>
       </w:r>
-      <w:r>
-        <w:t xml:space="preserve">is built to prevent unauthorised access to its data from a third-party organisation. It will give appropriate access only to authorised individuals. </w:t>
-      </w:r>
-    </w:p>
-    <w:p>
-      <w:r>
-        <w:t>The application is designed in a way that the user data information is stored only</w:t>
+      <w:proofErr w:type="gramStart"/>
+      <w:r>
+        <w:t>is built</w:t>
+      </w:r>
+      <w:proofErr w:type="gramEnd"/>
+      <w:r>
+        <w:t xml:space="preserve"> to prevent unauthorised access to its data from a third-party organisation. It will give appropriate access only to authorised individuals. </w:t>
+      </w:r>
+    </w:p>
+    <w:p>
+      <w:r>
+        <w:t xml:space="preserve">The application </w:t>
+      </w:r>
+      <w:proofErr w:type="gramStart"/>
+      <w:r>
+        <w:t>is designed</w:t>
+      </w:r>
+      <w:proofErr w:type="gramEnd"/>
+      <w:r>
+        <w:t xml:space="preserve"> in a way that the user data information is stored only</w:t>
       </w:r>
       <w:r>
         <w:t xml:space="preserve"> where necessary and </w:t>
@@ -18492,7 +18921,15 @@
         <w:contextualSpacing/>
       </w:pPr>
       <w:r>
-        <w:t>This Web Application also include some content</w:t>
+        <w:t xml:space="preserve">This Web Application also include </w:t>
+      </w:r>
+      <w:proofErr w:type="gramStart"/>
+      <w:r>
+        <w:t>some</w:t>
+      </w:r>
+      <w:proofErr w:type="gramEnd"/>
+      <w:r>
+        <w:t xml:space="preserve"> content</w:t>
       </w:r>
       <w:r>
         <w:t>s</w:t>
@@ -18613,7 +19050,15 @@
         <w:t>, it is always a significant amount less than those used for creating cards.</w:t>
       </w:r>
       <w:r>
-        <w:t xml:space="preserve"> Moreover, the NFC tag can be programmed again by the retailer avoiding the need of producing or buying new tags.</w:t>
+        <w:t xml:space="preserve"> Moreover, the NFC tag can </w:t>
+      </w:r>
+      <w:proofErr w:type="gramStart"/>
+      <w:r>
+        <w:t>be programmed</w:t>
+      </w:r>
+      <w:proofErr w:type="gramEnd"/>
+      <w:r>
+        <w:t xml:space="preserve"> again by the retailer avoiding the need of producing or buying new tags.</w:t>
       </w:r>
     </w:p>
     <w:p>
@@ -18742,10 +19187,17 @@
         <w:spacing w:after="240"/>
       </w:pPr>
       <w:r>
+        <w:lastRenderedPageBreak/>
         <w:t>Methodology</w:t>
       </w:r>
     </w:p>
-    <w:p/>
+    <w:p>
+      <w:pPr>
+        <w:tabs>
+          <w:tab w:val="left" w:pos="1139"/>
+        </w:tabs>
+      </w:pPr>
+    </w:p>
     <w:p>
       <w:pPr>
         <w:pStyle w:val="Heading1"/>
@@ -18756,7 +19208,15 @@
     </w:p>
     <w:p>
       <w:r>
-        <w:t>How the project design is implemented and the tool used</w:t>
+        <w:t xml:space="preserve">How the project design is </w:t>
+      </w:r>
+      <w:proofErr w:type="gramStart"/>
+      <w:r>
+        <w:t>implemented</w:t>
+      </w:r>
+      <w:proofErr w:type="gramEnd"/>
+      <w:r>
+        <w:t xml:space="preserve"> and the tool used</w:t>
       </w:r>
     </w:p>
     <w:p>
@@ -18805,7 +19265,6 @@
         <w:pStyle w:val="Heading3"/>
       </w:pPr>
       <w:r>
-        <w:lastRenderedPageBreak/>
         <w:t>Visu</w:t>
       </w:r>
       <w:r>
@@ -18824,9 +19283,11 @@
       <w:pPr>
         <w:pStyle w:val="Heading3"/>
       </w:pPr>
+      <w:proofErr w:type="spellStart"/>
       <w:r>
         <w:t>StyleCop</w:t>
       </w:r>
+      <w:proofErr w:type="spellEnd"/>
     </w:p>
     <w:p>
       <w:pPr>
@@ -18903,6 +19364,7 @@
         <w:pStyle w:val="Heading3"/>
       </w:pPr>
       <w:r>
+        <w:lastRenderedPageBreak/>
         <w:t>Web API</w:t>
       </w:r>
     </w:p>
@@ -18948,7 +19410,6 @@
         <w:pStyle w:val="Heading3"/>
       </w:pPr>
       <w:r>
-        <w:lastRenderedPageBreak/>
         <w:t>Database setup</w:t>
       </w:r>
     </w:p>
@@ -19067,6 +19528,7 @@
                 <w:rPr>
                   <w:noProof/>
                 </w:rPr>
+                <w:lastRenderedPageBreak/>
                 <w:t xml:space="preserve">Apple, 2020. </w:t>
               </w:r>
               <w:r>
@@ -19312,7 +19774,6 @@
                 <w:rPr>
                   <w:noProof/>
                 </w:rPr>
-                <w:lastRenderedPageBreak/>
                 <w:t xml:space="preserve">BlueBite, 2020. </w:t>
               </w:r>
               <w:r>
@@ -19607,6 +20068,7 @@
                 <w:rPr>
                   <w:noProof/>
                 </w:rPr>
+                <w:lastRenderedPageBreak/>
                 <w:t xml:space="preserve">DevTeam.Space, 2020. </w:t>
               </w:r>
               <w:r>
@@ -19859,15 +20321,7 @@
                   <w:noProof/>
                   <w:u w:val="single"/>
                 </w:rPr>
-                <w:t>https://www.businessinsider.com/alipay-overtakes-paypal-as-the-largest-mobile-</w:t>
-              </w:r>
-              <w:r>
-                <w:rPr>
-                  <w:noProof/>
-                  <w:u w:val="single"/>
-                </w:rPr>
-                <w:lastRenderedPageBreak/>
-                <w:t>payments-platform-in-the-world-2014-2?r=US&amp;IR=T</w:t>
+                <w:t>https://www.businessinsider.com/alipay-overtakes-paypal-as-the-largest-mobile-payments-platform-in-the-world-2014-2?r=US&amp;IR=T</w:t>
               </w:r>
               <w:r>
                 <w:rPr>
@@ -20140,6 +20594,7 @@
                 <w:rPr>
                   <w:noProof/>
                 </w:rPr>
+                <w:lastRenderedPageBreak/>
                 <w:t xml:space="preserve">Kostiainen, A., 2019. </w:t>
               </w:r>
               <w:r>
@@ -20385,7 +20840,6 @@
                 <w:rPr>
                   <w:noProof/>
                 </w:rPr>
-                <w:lastRenderedPageBreak/>
                 <w:t xml:space="preserve">NextPoints, 2020. </w:t>
               </w:r>
               <w:r>
@@ -20659,7 +21113,15 @@
                   <w:noProof/>
                   <w:u w:val="single"/>
                 </w:rPr>
-                <w:t>https://internetofthingsagenda.techtarget.com/definition/RFID-radio-frequency-identification</w:t>
+                <w:t>https://internetofthingsagenda.techtarget.com/definition/RFID-radio-frequency-</w:t>
+              </w:r>
+              <w:r>
+                <w:rPr>
+                  <w:noProof/>
+                  <w:u w:val="single"/>
+                </w:rPr>
+                <w:lastRenderedPageBreak/>
+                <w:t>identification</w:t>
               </w:r>
               <w:r>
                 <w:rPr>
@@ -20876,7 +21338,6 @@
                 <w:rPr>
                   <w:noProof/>
                 </w:rPr>
-                <w:lastRenderedPageBreak/>
                 <w:t xml:space="preserve">Whitwam, R., 2020. </w:t>
               </w:r>
               <w:r>

</xml_diff>

<commit_message>
Update report layout and new sections
</commit_message>
<xml_diff>
--- a/Documentation/Final Report/Project Report.docx
+++ b/Documentation/Final Report/Project Report.docx
@@ -539,15 +539,7 @@
     </w:p>
     <w:p>
       <w:r>
-        <w:t xml:space="preserve">Nowadays there are </w:t>
-      </w:r>
-      <w:proofErr w:type="gramStart"/>
-      <w:r>
-        <w:t>many</w:t>
-      </w:r>
-      <w:proofErr w:type="gramEnd"/>
-      <w:r>
-        <w:t xml:space="preserve"> ways a retailer can reward the</w:t>
+        <w:t>Nowadays there are many ways a retailer can reward the</w:t>
       </w:r>
       <w:r>
         <w:t>ir</w:t>
@@ -587,6 +579,7 @@
           <w:id w:val="-748420929"/>
           <w:citation/>
         </w:sdtPr>
+        <w:sdtEndPr/>
         <w:sdtContent>
           <w:r>
             <w:fldChar w:fldCharType="begin"/>
@@ -659,6 +652,7 @@
           <w:id w:val="240759783"/>
           <w:citation/>
         </w:sdtPr>
+        <w:sdtEndPr/>
         <w:sdtContent>
           <w:r>
             <w:fldChar w:fldCharType="begin"/>
@@ -729,15 +723,7 @@
         <w:t xml:space="preserve"> stamp on it. </w:t>
       </w:r>
       <w:r>
-        <w:t xml:space="preserve">The cards </w:t>
-      </w:r>
-      <w:proofErr w:type="gramStart"/>
-      <w:r>
-        <w:t>are usually made</w:t>
-      </w:r>
-      <w:proofErr w:type="gramEnd"/>
-      <w:r>
-        <w:t xml:space="preserve"> with empty icons that can be filled with the stamp to represent the accumulation of </w:t>
+        <w:t xml:space="preserve">The cards are usually made with empty icons that can be filled with the stamp to represent the accumulation of </w:t>
       </w:r>
       <w:r>
         <w:t>loyalty points</w:t>
@@ -805,35 +791,22 @@
       <w:r>
         <w:t xml:space="preserve">Figure </w:t>
       </w:r>
-      <w:r>
-        <w:fldChar w:fldCharType="begin"/>
-      </w:r>
-      <w:r>
-        <w:instrText xml:space="preserve"> SEQ Figure \* ARABIC </w:instrText>
-      </w:r>
-      <w:r>
-        <w:fldChar w:fldCharType="separate"/>
+      <w:fldSimple w:instr=" SEQ Figure \* ARABIC ">
+        <w:r>
+          <w:rPr>
+            <w:noProof/>
+          </w:rPr>
+          <w:t>1</w:t>
+        </w:r>
+      </w:fldSimple>
+      <w:bookmarkEnd w:id="3"/>
+      <w:r>
+        <w:t>. Paper loyalty card and loyalty Mobile</w:t>
       </w:r>
       <w:r>
         <w:rPr>
           <w:noProof/>
         </w:rPr>
-        <w:t>1</w:t>
-      </w:r>
-      <w:r>
-        <w:rPr>
-          <w:noProof/>
-        </w:rPr>
-        <w:fldChar w:fldCharType="end"/>
-      </w:r>
-      <w:bookmarkEnd w:id="3"/>
-      <w:r>
-        <w:t>. Paper loyalty card and loyalty Mobile</w:t>
-      </w:r>
-      <w:r>
-        <w:rPr>
-          <w:noProof/>
-        </w:rPr>
         <w:t xml:space="preserve"> App</w:t>
       </w:r>
     </w:p>
@@ -895,15 +868,7 @@
         <w:t>innovation</w:t>
       </w:r>
       <w:r>
-        <w:t xml:space="preserve"> is now available in </w:t>
-      </w:r>
-      <w:proofErr w:type="gramStart"/>
-      <w:r>
-        <w:t>most of</w:t>
-      </w:r>
-      <w:proofErr w:type="gramEnd"/>
-      <w:r>
-        <w:t xml:space="preserve"> the devices in the world and </w:t>
+        <w:t xml:space="preserve"> is now available in most of the devices in the world and </w:t>
       </w:r>
       <w:r>
         <w:t>it is becoming more popular</w:t>
@@ -921,7 +886,6 @@
         <w:rPr>
           <w:noProof/>
         </w:rPr>
-        <w:lastRenderedPageBreak/>
         <w:drawing>
           <wp:inline distT="0" distB="0" distL="0" distR="0" wp14:anchorId="0F0D2A29" wp14:editId="104C851F">
             <wp:extent cx="5701871" cy="3207224"/>
@@ -971,42 +935,21 @@
       <w:r>
         <w:t xml:space="preserve">Figure </w:t>
       </w:r>
-      <w:r>
-        <w:fldChar w:fldCharType="begin"/>
-      </w:r>
-      <w:r>
-        <w:instrText xml:space="preserve"> SEQ Figure \* ARABIC </w:instrText>
-      </w:r>
-      <w:r>
-        <w:fldChar w:fldCharType="separate"/>
-      </w:r>
-      <w:r>
-        <w:rPr>
-          <w:noProof/>
-        </w:rPr>
-        <w:t>2</w:t>
-      </w:r>
-      <w:r>
-        <w:rPr>
-          <w:noProof/>
-        </w:rPr>
-        <w:fldChar w:fldCharType="end"/>
-      </w:r>
+      <w:fldSimple w:instr=" SEQ Figure \* ARABIC ">
+        <w:r>
+          <w:rPr>
+            <w:noProof/>
+          </w:rPr>
+          <w:t>2</w:t>
+        </w:r>
+      </w:fldSimple>
       <w:r>
         <w:t>. Monthly contactless transaction in the UK from June 2016 to October 2019</w:t>
       </w:r>
     </w:p>
     <w:p>
       <w:r>
-        <w:t xml:space="preserve">This technology </w:t>
-      </w:r>
-      <w:proofErr w:type="gramStart"/>
-      <w:r>
-        <w:t>is mostly used</w:t>
-      </w:r>
-      <w:proofErr w:type="gramEnd"/>
-      <w:r>
-        <w:t xml:space="preserve"> for payments with a small amount of money involved because it does not require any type of validation. The lack of validation makes the card more vulnerable to </w:t>
+        <w:t xml:space="preserve">This technology is mostly used for payments with a small amount of money involved because it does not require any type of validation. The lack of validation makes the card more vulnerable to </w:t>
       </w:r>
       <w:r>
         <w:t>fraud</w:t>
@@ -1019,6 +962,7 @@
           <w:id w:val="2074163184"/>
           <w:citation/>
         </w:sdtPr>
+        <w:sdtEndPr/>
         <w:sdtContent>
           <w:r>
             <w:fldChar w:fldCharType="begin"/>
@@ -1095,6 +1039,7 @@
           <w:id w:val="-1600634618"/>
           <w:citation/>
         </w:sdtPr>
+        <w:sdtEndPr/>
         <w:sdtContent>
           <w:r>
             <w:fldChar w:fldCharType="begin"/>
@@ -1168,6 +1113,7 @@
           <w:id w:val="790563116"/>
           <w:citation/>
         </w:sdtPr>
+        <w:sdtEndPr/>
         <w:sdtContent>
           <w:r>
             <w:fldChar w:fldCharType="begin"/>
@@ -1399,7 +1345,6 @@
         <w:rPr>
           <w:bCs/>
         </w:rPr>
-        <w:lastRenderedPageBreak/>
         <w:t>Constantly receive feedback from different sources to gain a wider perspective of the project</w:t>
       </w:r>
       <w:r>
@@ -1718,13 +1663,8 @@
         <w:t xml:space="preserve"> for the intended solution</w:t>
       </w:r>
       <w:r>
-        <w:t xml:space="preserve"> </w:t>
-      </w:r>
-      <w:proofErr w:type="gramStart"/>
-      <w:r>
-        <w:t>is included</w:t>
-      </w:r>
-      <w:proofErr w:type="gramEnd"/>
+        <w:t xml:space="preserve"> is included</w:t>
+      </w:r>
       <w:r>
         <w:t>.</w:t>
       </w:r>
@@ -1763,15 +1703,7 @@
         <w:t>modern enhancement and what are the future capabilities</w:t>
       </w:r>
       <w:r>
-        <w:t xml:space="preserve"> </w:t>
-      </w:r>
-      <w:proofErr w:type="gramStart"/>
-      <w:r>
-        <w:t>are also discussed</w:t>
-      </w:r>
-      <w:proofErr w:type="gramEnd"/>
-      <w:r>
-        <w:t xml:space="preserve"> within the scope of the project</w:t>
+        <w:t xml:space="preserve"> are also discussed within the scope of the project</w:t>
       </w:r>
       <w:r>
         <w:t>.</w:t>
@@ -1845,15 +1777,7 @@
         <w:t>can</w:t>
       </w:r>
       <w:r>
-        <w:t xml:space="preserve"> produce sounds without </w:t>
-      </w:r>
-      <w:proofErr w:type="gramStart"/>
-      <w:r>
-        <w:t>being touched</w:t>
-      </w:r>
-      <w:proofErr w:type="gramEnd"/>
-      <w:r>
-        <w:t xml:space="preserve">. The theremin core principles are heterodyning and capacitance. </w:t>
+        <w:t xml:space="preserve"> produce sounds without being touched. The theremin core principles are heterodyning and capacitance. </w:t>
       </w:r>
       <w:r>
         <w:t>The former is the result of a combination or mixture of two frequencies</w:t>
@@ -1896,6 +1820,7 @@
           <w:id w:val="-160618928"/>
           <w:citation/>
         </w:sdtPr>
+        <w:sdtEndPr/>
         <w:sdtContent>
           <w:r>
             <w:fldChar w:fldCharType="begin"/>
@@ -1984,27 +1909,14 @@
       <w:r>
         <w:t xml:space="preserve">Figure </w:t>
       </w:r>
-      <w:r>
-        <w:fldChar w:fldCharType="begin"/>
-      </w:r>
-      <w:r>
-        <w:instrText xml:space="preserve"> SEQ Figure \* ARABIC </w:instrText>
-      </w:r>
-      <w:r>
-        <w:fldChar w:fldCharType="separate"/>
-      </w:r>
-      <w:r>
-        <w:rPr>
-          <w:noProof/>
-        </w:rPr>
-        <w:t>3</w:t>
-      </w:r>
-      <w:r>
-        <w:rPr>
-          <w:noProof/>
-        </w:rPr>
-        <w:fldChar w:fldCharType="end"/>
-      </w:r>
+      <w:fldSimple w:instr=" SEQ Figure \* ARABIC ">
+        <w:r>
+          <w:rPr>
+            <w:noProof/>
+          </w:rPr>
+          <w:t>3</w:t>
+        </w:r>
+      </w:fldSimple>
       <w:r>
         <w:t>. Léon Theremin playing his own invention</w:t>
       </w:r>
@@ -2017,18 +1929,10 @@
         <w:t>electrical</w:t>
       </w:r>
       <w:r>
-        <w:t xml:space="preserve"> instrument has two metal antennas, one to control the pitch and the other to control the volume. When a hand goes near to an antenna, a natural capacitor </w:t>
-      </w:r>
-      <w:proofErr w:type="gramStart"/>
-      <w:r>
-        <w:t xml:space="preserve">is </w:t>
-      </w:r>
-      <w:r>
-        <w:t>generated</w:t>
-      </w:r>
-      <w:proofErr w:type="gramEnd"/>
-      <w:r>
-        <w:t>,</w:t>
+        <w:t xml:space="preserve"> instrument has two metal antennas, one to control the pitch and the other to control the volume. When a hand goes near to an antenna, a natural capacitor is </w:t>
+      </w:r>
+      <w:r>
+        <w:t>generated,</w:t>
       </w:r>
       <w:r>
         <w:t xml:space="preserve"> and</w:t>
@@ -2068,6 +1972,7 @@
           <w:id w:val="135467499"/>
           <w:citation/>
         </w:sdtPr>
+        <w:sdtEndPr/>
         <w:sdtContent>
           <w:r>
             <w:fldChar w:fldCharType="begin"/>
@@ -2095,7 +2000,6 @@
     </w:p>
     <w:p>
       <w:r>
-        <w:lastRenderedPageBreak/>
         <w:t xml:space="preserve">Later, in </w:t>
       </w:r>
       <w:r>
@@ -2172,6 +2076,7 @@
           <w:id w:val="887228676"/>
           <w:citation/>
         </w:sdtPr>
+        <w:sdtEndPr/>
         <w:sdtContent>
           <w:r>
             <w:fldChar w:fldCharType="begin"/>
@@ -2266,27 +2171,14 @@
       <w:r>
         <w:t xml:space="preserve">Figure </w:t>
       </w:r>
-      <w:r>
-        <w:fldChar w:fldCharType="begin"/>
-      </w:r>
-      <w:r>
-        <w:instrText xml:space="preserve"> SEQ Figure \* ARABIC </w:instrText>
-      </w:r>
-      <w:r>
-        <w:fldChar w:fldCharType="separate"/>
-      </w:r>
-      <w:r>
-        <w:rPr>
-          <w:noProof/>
-        </w:rPr>
-        <w:t>4</w:t>
-      </w:r>
-      <w:r>
-        <w:rPr>
-          <w:noProof/>
-        </w:rPr>
-        <w:fldChar w:fldCharType="end"/>
-      </w:r>
+      <w:fldSimple w:instr=" SEQ Figure \* ARABIC ">
+        <w:r>
+          <w:rPr>
+            <w:noProof/>
+          </w:rPr>
+          <w:t>4</w:t>
+        </w:r>
+      </w:fldSimple>
       <w:bookmarkEnd w:id="6"/>
       <w:r>
         <w:t>. The present given to the</w:t>
@@ -2300,13 +2192,8 @@
     </w:p>
     <w:p>
       <w:r>
-        <w:t xml:space="preserve">Eventually it </w:t>
-      </w:r>
-      <w:proofErr w:type="gramStart"/>
-      <w:r>
-        <w:t>was found</w:t>
-      </w:r>
-      <w:proofErr w:type="gramEnd"/>
+        <w:t>Eventually it was found</w:t>
+      </w:r>
       <w:r>
         <w:t xml:space="preserve"> out</w:t>
       </w:r>
@@ -2402,6 +2289,7 @@
           <w:id w:val="728895785"/>
           <w:citation/>
         </w:sdtPr>
+        <w:sdtEndPr/>
         <w:sdtContent>
           <w:r>
             <w:fldChar w:fldCharType="begin"/>
@@ -2471,15 +2359,7 @@
         <w:t xml:space="preserve">. </w:t>
       </w:r>
       <w:r>
-        <w:t xml:space="preserve">An interference would </w:t>
-      </w:r>
-      <w:proofErr w:type="gramStart"/>
-      <w:r>
-        <w:t>be created</w:t>
-      </w:r>
-      <w:proofErr w:type="gramEnd"/>
-      <w:r>
-        <w:t xml:space="preserve"> w</w:t>
+        <w:t>An interference would be created w</w:t>
       </w:r>
       <w:r>
         <w:t xml:space="preserve">hen beaming a </w:t>
@@ -2552,6 +2432,7 @@
           <w:id w:val="-1680890946"/>
           <w:citation/>
         </w:sdtPr>
+        <w:sdtEndPr/>
         <w:sdtContent>
           <w:r>
             <w:fldChar w:fldCharType="begin"/>
@@ -2579,15 +2460,7 @@
     </w:p>
     <w:p>
       <w:r>
-        <w:t xml:space="preserve">This can </w:t>
-      </w:r>
-      <w:proofErr w:type="gramStart"/>
-      <w:r>
-        <w:t>be conceived</w:t>
-      </w:r>
-      <w:proofErr w:type="gramEnd"/>
-      <w:r>
-        <w:t xml:space="preserve"> as the first example of the modern RFID (radio-frequency identification) technology because of the</w:t>
+        <w:t>This can be conceived as the first example of the modern RFID (radio-frequency identification) technology because of the</w:t>
       </w:r>
       <w:r>
         <w:t xml:space="preserve"> concept and physics involved.</w:t>
@@ -2631,7 +2504,6 @@
         <w:rPr>
           <w:noProof/>
         </w:rPr>
-        <w:lastRenderedPageBreak/>
         <w:drawing>
           <wp:inline distT="0" distB="0" distL="0" distR="0" wp14:anchorId="162CE2B8" wp14:editId="0C39415E">
             <wp:extent cx="3894582" cy="2445995"/>
@@ -2720,27 +2592,14 @@
       <w:r>
         <w:t xml:space="preserve">Figure </w:t>
       </w:r>
-      <w:r>
-        <w:fldChar w:fldCharType="begin"/>
-      </w:r>
-      <w:r>
-        <w:instrText xml:space="preserve"> SEQ Figure \* ARABIC </w:instrText>
-      </w:r>
-      <w:r>
-        <w:fldChar w:fldCharType="separate"/>
-      </w:r>
-      <w:r>
-        <w:rPr>
-          <w:noProof/>
-        </w:rPr>
-        <w:t>5</w:t>
-      </w:r>
-      <w:r>
-        <w:rPr>
-          <w:noProof/>
-        </w:rPr>
-        <w:fldChar w:fldCharType="end"/>
-      </w:r>
+      <w:fldSimple w:instr=" SEQ Figure \* ARABIC ">
+        <w:r>
+          <w:rPr>
+            <w:noProof/>
+          </w:rPr>
+          <w:t>5</w:t>
+        </w:r>
+      </w:fldSimple>
       <w:bookmarkEnd w:id="7"/>
       <w:r>
         <w:t>. Inductive coupled coils</w:t>
@@ -2858,15 +2717,7 @@
         <w:t xml:space="preserve"> between the two coils </w:t>
       </w:r>
       <w:r>
-        <w:t xml:space="preserve">can </w:t>
-      </w:r>
-      <w:proofErr w:type="gramStart"/>
-      <w:r>
-        <w:t>be calculated</w:t>
-      </w:r>
-      <w:proofErr w:type="gramEnd"/>
-      <w:r>
-        <w:t xml:space="preserve"> by the following formula</w:t>
+        <w:t>can be calculated by the following formula</w:t>
       </w:r>
       <w:r>
         <w:t xml:space="preserve">: </w:t>
@@ -3090,6 +2941,7 @@
           <w:id w:val="-1847167897"/>
           <w:citation/>
         </w:sdtPr>
+        <w:sdtEndPr/>
         <w:sdtContent>
           <w:r>
             <w:fldChar w:fldCharType="begin"/>
@@ -3179,6 +3031,7 @@
           <w:id w:val="-369679857"/>
           <w:citation/>
         </w:sdtPr>
+        <w:sdtEndPr/>
         <w:sdtContent>
           <w:r>
             <w:fldChar w:fldCharType="begin"/>
@@ -3217,6 +3070,7 @@
           <w:id w:val="-892965021"/>
           <w:citation/>
         </w:sdtPr>
+        <w:sdtEndPr/>
         <w:sdtContent>
           <w:r>
             <w:fldChar w:fldCharType="begin"/>
@@ -3250,15 +3104,7 @@
         <w:t>s</w:t>
       </w:r>
       <w:r>
-        <w:t xml:space="preserve"> of communication mode: active and passive. But </w:t>
-      </w:r>
-      <w:proofErr w:type="gramStart"/>
-      <w:r>
-        <w:t>first of all</w:t>
-      </w:r>
-      <w:proofErr w:type="gramEnd"/>
-      <w:r>
-        <w:t xml:space="preserve">, it is </w:t>
+        <w:t xml:space="preserve"> of communication mode: active and passive. But first of all, it is </w:t>
       </w:r>
       <w:r>
         <w:t>essential</w:t>
@@ -3286,6 +3132,7 @@
           <w:id w:val="1515195365"/>
           <w:citation/>
         </w:sdtPr>
+        <w:sdtEndPr/>
         <w:sdtContent>
           <w:r>
             <w:fldChar w:fldCharType="begin"/>
@@ -3317,15 +3164,7 @@
         <w:t>Therefore</w:t>
       </w:r>
       <w:r>
-        <w:t xml:space="preserve">, the communication mode </w:t>
-      </w:r>
-      <w:proofErr w:type="gramStart"/>
-      <w:r>
-        <w:t>is considered</w:t>
-      </w:r>
-      <w:proofErr w:type="gramEnd"/>
-      <w:r>
-        <w:t xml:space="preserve"> as:</w:t>
+        <w:t>, the communication mode is considered as:</w:t>
       </w:r>
     </w:p>
     <w:p>
@@ -3351,21 +3190,7 @@
         <w:rPr>
           <w:szCs w:val="28"/>
         </w:rPr>
-        <w:t xml:space="preserve"> when the target </w:t>
-      </w:r>
-      <w:proofErr w:type="gramStart"/>
-      <w:r>
-        <w:rPr>
-          <w:szCs w:val="28"/>
-        </w:rPr>
-        <w:t>is powered</w:t>
-      </w:r>
-      <w:proofErr w:type="gramEnd"/>
-      <w:r>
-        <w:rPr>
-          <w:szCs w:val="28"/>
-        </w:rPr>
-        <w:t xml:space="preserve"> independently</w:t>
+        <w:t xml:space="preserve"> when the target is powered independently</w:t>
       </w:r>
       <w:r>
         <w:rPr>
@@ -3525,6 +3350,7 @@
           <w:id w:val="-560788453"/>
           <w:citation/>
         </w:sdtPr>
+        <w:sdtEndPr/>
         <w:sdtContent>
           <w:r>
             <w:fldChar w:fldCharType="begin"/>
@@ -3550,11 +3376,7 @@
         <w:t>.</w:t>
       </w:r>
       <w:r>
-        <w:t xml:space="preserve"> These protocols are created for the purpose of having interoperable standards </w:t>
-      </w:r>
-      <w:r>
-        <w:lastRenderedPageBreak/>
-        <w:t>so that the technologies can work together and allow a competitive market from different industries</w:t>
+        <w:t xml:space="preserve"> These protocols are created for the purpose of having interoperable standards so that the technologies can work together and allow a competitive market from different industries</w:t>
       </w:r>
       <w:r>
         <w:t xml:space="preserve"> </w:t>
@@ -3564,6 +3386,7 @@
           <w:id w:val="1791318099"/>
           <w:citation/>
         </w:sdtPr>
+        <w:sdtEndPr/>
         <w:sdtContent>
           <w:r>
             <w:fldChar w:fldCharType="begin"/>
@@ -3646,15 +3469,7 @@
         <w:t xml:space="preserve">. </w:t>
       </w:r>
       <w:r>
-        <w:t xml:space="preserve">It </w:t>
-      </w:r>
-      <w:proofErr w:type="gramStart"/>
-      <w:r>
-        <w:t>is designed</w:t>
-      </w:r>
-      <w:proofErr w:type="gramEnd"/>
-      <w:r>
-        <w:t xml:space="preserve"> upon the RFID protocols and it is</w:t>
+        <w:t>It is designed upon the RFID protocols and it is</w:t>
       </w:r>
       <w:r>
         <w:t xml:space="preserve"> generally </w:t>
@@ -3700,13 +3515,8 @@
       <w:r>
         <w:t xml:space="preserve">It is important to note that NFC targets </w:t>
       </w:r>
-      <w:proofErr w:type="gramStart"/>
-      <w:r>
-        <w:t>are not limited</w:t>
-      </w:r>
-      <w:proofErr w:type="gramEnd"/>
-      <w:r>
-        <w:t xml:space="preserve"> to </w:t>
+      <w:r>
+        <w:t xml:space="preserve">are not limited to </w:t>
       </w:r>
       <w:r>
         <w:t>tags,</w:t>
@@ -3762,37 +3572,21 @@
           <w:iCs/>
           <w:szCs w:val="28"/>
         </w:rPr>
-        <w:t>Reader/</w:t>
-      </w:r>
-      <w:proofErr w:type="gramStart"/>
+        <w:t>Reader/Writer</w:t>
+      </w:r>
       <w:r>
         <w:rPr>
           <w:i/>
           <w:iCs/>
           <w:szCs w:val="28"/>
         </w:rPr>
-        <w:t>Writer</w:t>
-      </w:r>
-      <w:r>
-        <w:rPr>
-          <w:i/>
-          <w:iCs/>
+        <w:t xml:space="preserve">  </w:t>
+      </w:r>
+      <w:r>
+        <w:rPr>
           <w:szCs w:val="28"/>
         </w:rPr>
-        <w:t xml:space="preserve">  </w:t>
-      </w:r>
-      <w:r>
-        <w:rPr>
-          <w:szCs w:val="28"/>
-        </w:rPr>
-        <w:t>when</w:t>
-      </w:r>
-      <w:proofErr w:type="gramEnd"/>
-      <w:r>
-        <w:rPr>
-          <w:szCs w:val="28"/>
-        </w:rPr>
-        <w:t xml:space="preserve"> a device reads data from a target and/or writes to it</w:t>
+        <w:t>when a device reads data from a target and/or writes to it</w:t>
       </w:r>
       <w:r>
         <w:rPr>
@@ -3820,37 +3614,21 @@
           <w:iCs/>
           <w:szCs w:val="28"/>
         </w:rPr>
-        <w:t xml:space="preserve">Card </w:t>
-      </w:r>
-      <w:proofErr w:type="gramStart"/>
+        <w:t>Card emulators</w:t>
+      </w:r>
       <w:r>
         <w:rPr>
           <w:i/>
           <w:iCs/>
           <w:szCs w:val="28"/>
         </w:rPr>
-        <w:t>emulators</w:t>
-      </w:r>
-      <w:r>
-        <w:rPr>
-          <w:i/>
-          <w:iCs/>
+        <w:t xml:space="preserve">  </w:t>
+      </w:r>
+      <w:r>
+        <w:rPr>
           <w:szCs w:val="28"/>
         </w:rPr>
-        <w:t xml:space="preserve">  </w:t>
-      </w:r>
-      <w:r>
-        <w:rPr>
-          <w:szCs w:val="28"/>
-        </w:rPr>
-        <w:t>when</w:t>
-      </w:r>
-      <w:proofErr w:type="gramEnd"/>
-      <w:r>
-        <w:rPr>
-          <w:szCs w:val="28"/>
-        </w:rPr>
-        <w:t xml:space="preserve"> a device acts like a RFID tag in the electromagnetic field of another NFC or RFID device.</w:t>
+        <w:t>when a device acts like a RFID tag in the electromagnetic field of another NFC or RFID device.</w:t>
       </w:r>
     </w:p>
     <w:p>
@@ -3872,42 +3650,26 @@
           <w:iCs/>
           <w:szCs w:val="28"/>
         </w:rPr>
-        <w:t>Peer-to-</w:t>
-      </w:r>
-      <w:proofErr w:type="gramStart"/>
+        <w:t>Peer-to-peer</w:t>
+      </w:r>
       <w:r>
         <w:rPr>
           <w:i/>
           <w:iCs/>
           <w:szCs w:val="28"/>
         </w:rPr>
-        <w:t>peer</w:t>
-      </w:r>
-      <w:r>
-        <w:rPr>
-          <w:i/>
-          <w:iCs/>
+        <w:t xml:space="preserve">  </w:t>
+      </w:r>
+      <w:r>
+        <w:rPr>
           <w:szCs w:val="28"/>
         </w:rPr>
-        <w:t xml:space="preserve">  </w:t>
+        <w:t>when two devices exchange data to each other</w:t>
       </w:r>
       <w:r>
         <w:rPr>
           <w:szCs w:val="28"/>
         </w:rPr>
-        <w:t>when</w:t>
-      </w:r>
-      <w:proofErr w:type="gramEnd"/>
-      <w:r>
-        <w:rPr>
-          <w:szCs w:val="28"/>
-        </w:rPr>
-        <w:t xml:space="preserve"> two devices exchange data to each other</w:t>
-      </w:r>
-      <w:r>
-        <w:rPr>
-          <w:szCs w:val="28"/>
-        </w:rPr>
         <w:t>.</w:t>
       </w:r>
     </w:p>
@@ -3930,29 +3692,13 @@
     </w:p>
     <w:p>
       <w:r>
-        <w:t xml:space="preserve">NFC can </w:t>
-      </w:r>
-      <w:proofErr w:type="gramStart"/>
-      <w:r>
-        <w:t>be considered</w:t>
-      </w:r>
-      <w:proofErr w:type="gramEnd"/>
-      <w:r>
-        <w:t xml:space="preserve"> as an enhanced version of RFID in the case where the initiator and target </w:t>
+        <w:t xml:space="preserve">NFC can be considered as an enhanced version of RFID in the case where the initiator and target </w:t>
       </w:r>
       <w:r>
         <w:t xml:space="preserve">are in a short range. </w:t>
       </w:r>
       <w:r>
-        <w:t xml:space="preserve">NFC </w:t>
-      </w:r>
-      <w:proofErr w:type="gramStart"/>
-      <w:r>
-        <w:t>is not designed</w:t>
-      </w:r>
-      <w:proofErr w:type="gramEnd"/>
-      <w:r>
-        <w:t xml:space="preserve"> to work the in long range so this limitation cannot be considered a real disadvantage, besides Wi-Fi and Bluetooth </w:t>
+        <w:t xml:space="preserve">NFC is not designed to work the in long range so this limitation cannot be considered a real disadvantage, besides Wi-Fi and Bluetooth </w:t>
       </w:r>
       <w:r>
         <w:t>technologies</w:t>
@@ -4074,41 +3820,27 @@
       <w:r>
         <w:t xml:space="preserve">Figure </w:t>
       </w:r>
-      <w:r>
-        <w:fldChar w:fldCharType="begin"/>
-      </w:r>
-      <w:r>
-        <w:instrText xml:space="preserve"> SEQ Figure \* ARABIC </w:instrText>
-      </w:r>
-      <w:r>
-        <w:fldChar w:fldCharType="separate"/>
+      <w:fldSimple w:instr=" SEQ Figure \* ARABIC ">
+        <w:r>
+          <w:rPr>
+            <w:noProof/>
+          </w:rPr>
+          <w:t>6</w:t>
+        </w:r>
+      </w:fldSimple>
+      <w:bookmarkEnd w:id="10"/>
+      <w:r>
+        <w:t>. RFID &amp; NFC</w:t>
       </w:r>
       <w:r>
         <w:rPr>
           <w:noProof/>
         </w:rPr>
-        <w:t>6</w:t>
-      </w:r>
-      <w:r>
-        <w:rPr>
-          <w:noProof/>
-        </w:rPr>
-        <w:fldChar w:fldCharType="end"/>
-      </w:r>
-      <w:bookmarkEnd w:id="10"/>
-      <w:r>
-        <w:t>. RFID &amp; NFC</w:t>
-      </w:r>
-      <w:r>
-        <w:rPr>
-          <w:noProof/>
-        </w:rPr>
         <w:t xml:space="preserve"> comparison</w:t>
       </w:r>
     </w:p>
     <w:p>
       <w:r>
-        <w:lastRenderedPageBreak/>
         <w:t xml:space="preserve">A big advantage of NFC is that </w:t>
       </w:r>
       <w:r>
@@ -4139,15 +3871,7 @@
         <w:t>6).</w:t>
       </w:r>
       <w:r>
-        <w:t xml:space="preserve"> The </w:t>
-      </w:r>
-      <w:proofErr w:type="gramStart"/>
-      <w:r>
-        <w:t>long range</w:t>
-      </w:r>
-      <w:proofErr w:type="gramEnd"/>
-      <w:r>
-        <w:t xml:space="preserve"> advantage of RFID requires the target </w:t>
+        <w:t xml:space="preserve"> The long range advantage of RFID requires the target </w:t>
       </w:r>
       <w:r>
         <w:t>to</w:t>
@@ -4169,6 +3893,7 @@
           <w:id w:val="1831858351"/>
           <w:citation/>
         </w:sdtPr>
+        <w:sdtEndPr/>
         <w:sdtContent>
           <w:r>
             <w:fldChar w:fldCharType="begin"/>
@@ -4273,27 +3998,14 @@
       <w:r>
         <w:t xml:space="preserve">Figure </w:t>
       </w:r>
-      <w:r>
-        <w:fldChar w:fldCharType="begin"/>
-      </w:r>
-      <w:r>
-        <w:instrText xml:space="preserve"> SEQ Figure \* ARABIC </w:instrText>
-      </w:r>
-      <w:r>
-        <w:fldChar w:fldCharType="separate"/>
-      </w:r>
-      <w:r>
-        <w:rPr>
-          <w:noProof/>
-        </w:rPr>
-        <w:t>7</w:t>
-      </w:r>
-      <w:r>
-        <w:rPr>
-          <w:noProof/>
-        </w:rPr>
-        <w:fldChar w:fldCharType="end"/>
-      </w:r>
+      <w:fldSimple w:instr=" SEQ Figure \* ARABIC ">
+        <w:r>
+          <w:rPr>
+            <w:noProof/>
+          </w:rPr>
+          <w:t>7</w:t>
+        </w:r>
+      </w:fldSimple>
       <w:bookmarkEnd w:id="11"/>
       <w:r>
         <w:t>. NFC enabled handsets from 2014 to 2020</w:t>
@@ -4374,6 +4086,7 @@
           <w:id w:val="1511875033"/>
           <w:citation/>
         </w:sdtPr>
+        <w:sdtEndPr/>
         <w:sdtContent>
           <w:r>
             <w:fldChar w:fldCharType="begin"/>
@@ -4404,7 +4117,6 @@
         <w:pStyle w:val="Heading3"/>
       </w:pPr>
       <w:r>
-        <w:lastRenderedPageBreak/>
         <w:t>NDEF</w:t>
       </w:r>
       <w:r>
@@ -4423,6 +4135,7 @@
           <w:id w:val="1037549298"/>
           <w:citation/>
         </w:sdtPr>
+        <w:sdtEndPr/>
         <w:sdtContent>
           <w:r>
             <w:fldChar w:fldCharType="begin"/>
@@ -4453,18 +4166,10 @@
         <w:t xml:space="preserve">A generic </w:t>
       </w:r>
       <w:r>
-        <w:t xml:space="preserve">record </w:t>
-      </w:r>
-      <w:proofErr w:type="gramStart"/>
-      <w:r>
-        <w:t xml:space="preserve">is </w:t>
-      </w:r>
-      <w:r>
-        <w:t>represented</w:t>
-      </w:r>
-      <w:proofErr w:type="gramEnd"/>
-      <w:r>
-        <w:t xml:space="preserve"> </w:t>
+        <w:t xml:space="preserve">record is </w:t>
+      </w:r>
+      <w:r>
+        <w:t xml:space="preserve">represented </w:t>
       </w:r>
       <w:r>
         <w:t xml:space="preserve">in the </w:t>
@@ -4556,27 +4261,14 @@
       <w:r>
         <w:t xml:space="preserve">Figure </w:t>
       </w:r>
-      <w:r>
-        <w:fldChar w:fldCharType="begin"/>
-      </w:r>
-      <w:r>
-        <w:instrText xml:space="preserve"> SEQ Figure \* ARABIC </w:instrText>
-      </w:r>
-      <w:r>
-        <w:fldChar w:fldCharType="separate"/>
-      </w:r>
-      <w:r>
-        <w:rPr>
-          <w:noProof/>
-        </w:rPr>
-        <w:t>8</w:t>
-      </w:r>
-      <w:r>
-        <w:rPr>
-          <w:noProof/>
-        </w:rPr>
-        <w:fldChar w:fldCharType="end"/>
-      </w:r>
+      <w:fldSimple w:instr=" SEQ Figure \* ARABIC ">
+        <w:r>
+          <w:rPr>
+            <w:noProof/>
+          </w:rPr>
+          <w:t>8</w:t>
+        </w:r>
+      </w:fldSimple>
       <w:bookmarkEnd w:id="13"/>
       <w:r>
         <w:t>. NDEF record structure</w:t>
@@ -4636,15 +4328,7 @@
         </w:numPr>
       </w:pPr>
       <w:r>
-        <w:t xml:space="preserve">Bit 5 indicates whether the payload </w:t>
-      </w:r>
-      <w:proofErr w:type="gramStart"/>
-      <w:r>
-        <w:t>is chunked</w:t>
-      </w:r>
-      <w:proofErr w:type="gramEnd"/>
-      <w:r>
-        <w:t xml:space="preserve"> across multiple records.</w:t>
+        <w:t>Bit 5 indicates whether the payload is chunked across multiple records.</w:t>
       </w:r>
     </w:p>
     <w:p>
@@ -4850,7 +4534,6 @@
         <w:t xml:space="preserve"> </w:t>
       </w:r>
       <w:proofErr w:type="spellStart"/>
-      <w:proofErr w:type="gramStart"/>
       <w:r>
         <w:rPr>
           <w:rStyle w:val="HTMLCode"/>
@@ -4860,19 +4543,7 @@
           <w:sz w:val="24"/>
           <w:szCs w:val="24"/>
         </w:rPr>
-        <w:t>urn:nfc</w:t>
-      </w:r>
-      <w:proofErr w:type="gramEnd"/>
-      <w:r>
-        <w:rPr>
-          <w:rStyle w:val="HTMLCode"/>
-          <w:rFonts w:ascii="Baskerville Old Face" w:eastAsiaTheme="minorHAnsi" w:hAnsi="Baskerville Old Face"/>
-          <w:i/>
-          <w:iCs/>
-          <w:sz w:val="24"/>
-          <w:szCs w:val="24"/>
-        </w:rPr>
-        <w:t>:ext:domain.org:atype</w:t>
+        <w:t>urn:nfc:ext:domain.org:atype</w:t>
       </w:r>
       <w:proofErr w:type="spellEnd"/>
       <w:r>
@@ -4985,15 +4656,7 @@
         <w:t>Unchanged</w:t>
       </w:r>
       <w:r>
-        <w:t xml:space="preserve"> (TNF 6) is a section of a chunked data set, so the payload </w:t>
-      </w:r>
-      <w:proofErr w:type="gramStart"/>
-      <w:r>
-        <w:t>is spread</w:t>
-      </w:r>
-      <w:proofErr w:type="gramEnd"/>
-      <w:r>
-        <w:t xml:space="preserve"> across multiple NDEF records.</w:t>
+        <w:t xml:space="preserve"> (TNF 6) is a section of a chunked data set, so the payload is spread across multiple NDEF records.</w:t>
       </w:r>
     </w:p>
     <w:p>
@@ -5011,7 +4674,6 @@
           <w:b/>
           <w:bCs/>
         </w:rPr>
-        <w:lastRenderedPageBreak/>
         <w:t>Reserved</w:t>
       </w:r>
       <w:r>
@@ -5079,27 +4741,14 @@
       <w:r>
         <w:t xml:space="preserve">Figure </w:t>
       </w:r>
-      <w:r>
-        <w:fldChar w:fldCharType="begin"/>
-      </w:r>
-      <w:r>
-        <w:instrText xml:space="preserve"> SEQ Figure \* ARABIC </w:instrText>
-      </w:r>
-      <w:r>
-        <w:fldChar w:fldCharType="separate"/>
-      </w:r>
-      <w:r>
-        <w:rPr>
-          <w:noProof/>
-        </w:rPr>
-        <w:t>9</w:t>
-      </w:r>
-      <w:r>
-        <w:rPr>
-          <w:noProof/>
-        </w:rPr>
-        <w:fldChar w:fldCharType="end"/>
-      </w:r>
+      <w:fldSimple w:instr=" SEQ Figure \* ARABIC ">
+        <w:r>
+          <w:rPr>
+            <w:noProof/>
+          </w:rPr>
+          <w:t>9</w:t>
+        </w:r>
+      </w:fldSimple>
       <w:r>
         <w:t>. Summary of possible Type Name Format (TNF)</w:t>
       </w:r>
@@ -5124,6 +4773,7 @@
           <w:id w:val="-372075642"/>
           <w:citation/>
         </w:sdtPr>
+        <w:sdtEndPr/>
         <w:sdtContent>
           <w:r>
             <w:fldChar w:fldCharType="begin"/>
@@ -5188,6 +4838,7 @@
           <w:id w:val="-964348602"/>
           <w:citation/>
         </w:sdtPr>
+        <w:sdtEndPr/>
         <w:sdtContent>
           <w:r>
             <w:fldChar w:fldCharType="begin"/>
@@ -5447,27 +5098,14 @@
       <w:r>
         <w:t xml:space="preserve">Figure </w:t>
       </w:r>
-      <w:r>
-        <w:fldChar w:fldCharType="begin"/>
-      </w:r>
-      <w:r>
-        <w:instrText xml:space="preserve"> SEQ Figure \* ARABIC </w:instrText>
-      </w:r>
-      <w:r>
-        <w:fldChar w:fldCharType="separate"/>
-      </w:r>
-      <w:r>
-        <w:rPr>
-          <w:noProof/>
-        </w:rPr>
-        <w:t>10</w:t>
-      </w:r>
-      <w:r>
-        <w:rPr>
-          <w:noProof/>
-        </w:rPr>
-        <w:fldChar w:fldCharType="end"/>
-      </w:r>
+      <w:fldSimple w:instr=" SEQ Figure \* ARABIC ">
+        <w:r>
+          <w:rPr>
+            <w:noProof/>
+          </w:rPr>
+          <w:t>10</w:t>
+        </w:r>
+      </w:fldSimple>
       <w:r>
         <w:t xml:space="preserve">. Example of </w:t>
       </w:r>
@@ -5503,7 +5141,6 @@
         <w:rPr>
           <w:szCs w:val="24"/>
         </w:rPr>
-        <w:lastRenderedPageBreak/>
         <w:t xml:space="preserve">This new enhancement released on January 2020 gives the developers a lot of new potential in various use cases </w:t>
       </w:r>
       <w:sdt>
@@ -5514,6 +5151,7 @@
           <w:id w:val="668300520"/>
           <w:citation/>
         </w:sdtPr>
+        <w:sdtEndPr/>
         <w:sdtContent>
           <w:r>
             <w:rPr>
@@ -5577,15 +5215,7 @@
     </w:p>
     <w:p>
       <w:r>
-        <w:t xml:space="preserve">Hopefully, this Web API will be available in </w:t>
-      </w:r>
-      <w:proofErr w:type="gramStart"/>
-      <w:r>
-        <w:t>most of</w:t>
-      </w:r>
-      <w:proofErr w:type="gramEnd"/>
-      <w:r>
-        <w:t xml:space="preserve"> the modern mobile browser so that the developers can create more sophisticated solutions overtime. It has the potential of relieving the </w:t>
+        <w:t xml:space="preserve">Hopefully, this Web API will be available in most of the modern mobile browser so that the developers can create more sophisticated solutions overtime. It has the potential of relieving the </w:t>
       </w:r>
       <w:r>
         <w:t>users</w:t>
@@ -5648,13 +5278,8 @@
         <w:t xml:space="preserve"> </w:t>
       </w:r>
       <w:r>
-        <w:t xml:space="preserve">will </w:t>
-      </w:r>
-      <w:proofErr w:type="gramStart"/>
-      <w:r>
-        <w:t>be presented</w:t>
-      </w:r>
-      <w:proofErr w:type="gramEnd"/>
+        <w:t>will be presented</w:t>
+      </w:r>
       <w:r>
         <w:t>.</w:t>
       </w:r>
@@ -5691,6 +5316,7 @@
           <w:id w:val="-787272830"/>
           <w:citation/>
         </w:sdtPr>
+        <w:sdtEndPr/>
         <w:sdtContent>
           <w:r>
             <w:fldChar w:fldCharType="begin"/>
@@ -5721,13 +5347,8 @@
       <w:r>
         <w:t xml:space="preserve">, </w:t>
       </w:r>
-      <w:proofErr w:type="gramStart"/>
-      <w:r>
-        <w:t>credit</w:t>
-      </w:r>
-      <w:proofErr w:type="gramEnd"/>
-      <w:r>
-        <w:t xml:space="preserve"> </w:t>
+      <w:r>
+        <w:t xml:space="preserve">credit </w:t>
       </w:r>
       <w:r>
         <w:t xml:space="preserve">and debit </w:t>
@@ -5750,15 +5371,7 @@
         <w:t xml:space="preserve">. </w:t>
       </w:r>
       <w:r>
-        <w:t xml:space="preserve">After the card details </w:t>
-      </w:r>
-      <w:proofErr w:type="gramStart"/>
-      <w:r>
-        <w:t>are successfully added</w:t>
-      </w:r>
-      <w:proofErr w:type="gramEnd"/>
-      <w:r>
-        <w:t xml:space="preserve"> in, the app generates a barcode representing the loyalty card. </w:t>
+        <w:t xml:space="preserve">After the card details are successfully added in, the app generates a barcode representing the loyalty card. </w:t>
       </w:r>
       <w:r>
         <w:t>Secondly, the NFC payment system that use</w:t>
@@ -5770,15 +5383,7 @@
         <w:t>the HCE</w:t>
       </w:r>
       <w:r>
-        <w:t xml:space="preserve"> (Host Card Emulation) to recreate a previously added credit card to make a payment at the POS (Point </w:t>
-      </w:r>
-      <w:proofErr w:type="gramStart"/>
-      <w:r>
-        <w:t>Of</w:t>
-      </w:r>
-      <w:proofErr w:type="gramEnd"/>
-      <w:r>
-        <w:t xml:space="preserve"> Sale).</w:t>
+        <w:t xml:space="preserve"> (Host Card Emulation) to recreate a previously added credit card to make a payment at the POS (Point Of Sale).</w:t>
       </w:r>
       <w:r>
         <w:t xml:space="preserve"> Note that the app does not send </w:t>
@@ -5794,6 +5399,7 @@
           <w:id w:val="1862697406"/>
           <w:citation/>
         </w:sdtPr>
+        <w:sdtEndPr/>
         <w:sdtContent>
           <w:r>
             <w:fldChar w:fldCharType="begin"/>
@@ -5887,15 +5493,7 @@
         <w:ind w:left="567" w:hanging="283"/>
       </w:pPr>
       <w:r>
-        <w:t xml:space="preserve">Unlimited payment amount, although </w:t>
-      </w:r>
-      <w:proofErr w:type="gramStart"/>
-      <w:r>
-        <w:t>some</w:t>
-      </w:r>
-      <w:proofErr w:type="gramEnd"/>
-      <w:r>
-        <w:t xml:space="preserve"> merchant </w:t>
+        <w:t xml:space="preserve">Unlimited payment amount, although some merchant </w:t>
       </w:r>
       <w:r>
         <w:t>applies</w:t>
@@ -5908,6 +5506,7 @@
           <w:id w:val="-1873371577"/>
           <w:citation/>
         </w:sdtPr>
+        <w:sdtEndPr/>
         <w:sdtContent>
           <w:r>
             <w:fldChar w:fldCharType="begin"/>
@@ -6024,7 +5623,6 @@
         <w:ind w:left="567" w:hanging="283"/>
       </w:pPr>
       <w:r>
-        <w:lastRenderedPageBreak/>
         <w:t>Requires the store or retailer to have a specialised NFC reader that is not ideal in places like street food markets.</w:t>
       </w:r>
     </w:p>
@@ -6059,15 +5657,7 @@
         <w:t xml:space="preserve"> digital wallet</w:t>
       </w:r>
       <w:r>
-        <w:t xml:space="preserve"> that can </w:t>
-      </w:r>
-      <w:proofErr w:type="gramStart"/>
-      <w:r>
-        <w:t>be used</w:t>
-      </w:r>
-      <w:proofErr w:type="gramEnd"/>
-      <w:r>
-        <w:t xml:space="preserve"> for </w:t>
+        <w:t xml:space="preserve"> that can be used for </w:t>
       </w:r>
       <w:r>
         <w:t xml:space="preserve">store </w:t>
@@ -6079,15 +5669,7 @@
         <w:t xml:space="preserve"> Fundamentally is the same concept of Google Pay.</w:t>
       </w:r>
       <w:r>
-        <w:t xml:space="preserve"> It </w:t>
-      </w:r>
-      <w:proofErr w:type="gramStart"/>
-      <w:r>
-        <w:t>was initially created</w:t>
-      </w:r>
-      <w:proofErr w:type="gramEnd"/>
-      <w:r>
-        <w:t xml:space="preserve"> for online payments </w:t>
+        <w:t xml:space="preserve"> It was initially created for online payments </w:t>
       </w:r>
       <w:r>
         <w:t xml:space="preserve">only </w:t>
@@ -6178,6 +5760,7 @@
           <w:id w:val="-103732410"/>
           <w:citation/>
         </w:sdtPr>
+        <w:sdtEndPr/>
         <w:sdtContent>
           <w:r>
             <w:fldChar w:fldCharType="begin"/>
@@ -6220,6 +5803,7 @@
           <w:id w:val="1768888104"/>
           <w:citation/>
         </w:sdtPr>
+        <w:sdtEndPr/>
         <w:sdtContent>
           <w:r>
             <w:fldChar w:fldCharType="begin"/>
@@ -6325,15 +5909,7 @@
         <w:t>T</w:t>
       </w:r>
       <w:r>
-        <w:t xml:space="preserve">here are </w:t>
-      </w:r>
-      <w:proofErr w:type="gramStart"/>
-      <w:r>
-        <w:t>many</w:t>
-      </w:r>
-      <w:proofErr w:type="gramEnd"/>
-      <w:r>
-        <w:t xml:space="preserve"> other digital wallets like Google Pay and Apple Pay</w:t>
+        <w:t>here are many other digital wallets like Google Pay and Apple Pay</w:t>
       </w:r>
       <w:r>
         <w:t xml:space="preserve"> currently having the NFC payment method</w:t>
@@ -6351,15 +5927,7 @@
         <w:t xml:space="preserve">company solutions </w:t>
       </w:r>
       <w:r>
-        <w:t xml:space="preserve">are just going to </w:t>
-      </w:r>
-      <w:proofErr w:type="gramStart"/>
-      <w:r>
-        <w:t>be briefly mentioned</w:t>
-      </w:r>
-      <w:proofErr w:type="gramEnd"/>
-      <w:r>
-        <w:t xml:space="preserve"> as a proof of the increased demand and popularity of this </w:t>
+        <w:t xml:space="preserve">are just going to be briefly mentioned as a proof of the increased demand and popularity of this </w:t>
       </w:r>
       <w:r>
         <w:t>technology</w:t>
@@ -6406,6 +5974,7 @@
           <w:id w:val="1961840816"/>
           <w:citation/>
         </w:sdtPr>
+        <w:sdtEndPr/>
         <w:sdtContent>
           <w:r>
             <w:fldChar w:fldCharType="begin"/>
@@ -6441,6 +6010,7 @@
           <w:id w:val="-2090761938"/>
           <w:citation/>
         </w:sdtPr>
+        <w:sdtEndPr/>
         <w:sdtContent>
           <w:r>
             <w:fldChar w:fldCharType="begin"/>
@@ -6471,7 +6041,6 @@
         <w:pStyle w:val="Heading4"/>
       </w:pPr>
       <w:r>
-        <w:lastRenderedPageBreak/>
         <w:t>Microsoft Pay</w:t>
       </w:r>
     </w:p>
@@ -6493,6 +6062,7 @@
           <w:id w:val="-1092008721"/>
           <w:citation/>
         </w:sdtPr>
+        <w:sdtEndPr/>
         <w:sdtContent>
           <w:r>
             <w:fldChar w:fldCharType="begin"/>
@@ -6531,13 +6101,8 @@
     </w:p>
     <w:p>
       <w:r>
-        <w:t xml:space="preserve">It is </w:t>
-      </w:r>
-      <w:proofErr w:type="gramStart"/>
-      <w:r>
-        <w:t>similar to</w:t>
-      </w:r>
-      <w:proofErr w:type="gramEnd"/>
+        <w:t>It is similar to</w:t>
+      </w:r>
       <w:r>
         <w:t xml:space="preserve"> the previous payments systems but with the difference</w:t>
       </w:r>
@@ -6582,6 +6147,7 @@
           <w:id w:val="-1539511677"/>
           <w:citation/>
         </w:sdtPr>
+        <w:sdtEndPr/>
         <w:sdtContent>
           <w:r>
             <w:fldChar w:fldCharType="begin"/>
@@ -6749,15 +6315,7 @@
         <w:t xml:space="preserve"> a payment </w:t>
       </w:r>
       <w:r>
-        <w:t xml:space="preserve">to </w:t>
-      </w:r>
-      <w:proofErr w:type="gramStart"/>
-      <w:r>
-        <w:t>be sent</w:t>
-      </w:r>
-      <w:proofErr w:type="gramEnd"/>
-      <w:r>
-        <w:t xml:space="preserve"> via chat to the customer</w:t>
+        <w:t>to be sent via chat to the customer</w:t>
       </w:r>
     </w:p>
     <w:p>
@@ -6799,6 +6357,7 @@
           <w:id w:val="2034608813"/>
           <w:citation/>
         </w:sdtPr>
+        <w:sdtEndPr/>
         <w:sdtContent>
           <w:r>
             <w:fldChar w:fldCharType="begin"/>
@@ -6831,6 +6390,7 @@
           <w:id w:val="-981916783"/>
           <w:citation/>
         </w:sdtPr>
+        <w:sdtEndPr/>
         <w:sdtContent>
           <w:r>
             <w:fldChar w:fldCharType="begin"/>
@@ -6869,15 +6429,7 @@
         <w:t xml:space="preserve">Close to </w:t>
       </w:r>
       <w:r>
-        <w:t xml:space="preserve">the </w:t>
-      </w:r>
-      <w:proofErr w:type="gramStart"/>
-      <w:r>
-        <w:t>aforementioned ideas</w:t>
-      </w:r>
-      <w:proofErr w:type="gramEnd"/>
-      <w:r>
-        <w:t xml:space="preserve">, PayPal have developed this application to allow PayPal </w:t>
+        <w:t xml:space="preserve">the aforementioned ideas, PayPal have developed this application to allow PayPal </w:t>
       </w:r>
       <w:r>
         <w:t>customers</w:t>
@@ -6905,6 +6457,7 @@
           <w:id w:val="-739713006"/>
           <w:citation/>
         </w:sdtPr>
+        <w:sdtEndPr/>
         <w:sdtContent>
           <w:r>
             <w:fldChar w:fldCharType="begin"/>
@@ -6954,14 +6507,12 @@
       <w:r>
         <w:t xml:space="preserve">needed to </w:t>
       </w:r>
-      <w:proofErr w:type="gramStart"/>
       <w:r>
         <w:t xml:space="preserve">be </w:t>
       </w:r>
       <w:r>
         <w:t>commented</w:t>
       </w:r>
-      <w:proofErr w:type="gramEnd"/>
       <w:r>
         <w:t xml:space="preserve"> </w:t>
       </w:r>
@@ -6982,6 +6533,7 @@
           <w:id w:val="1688949016"/>
           <w:citation/>
         </w:sdtPr>
+        <w:sdtEndPr/>
         <w:sdtContent>
           <w:r>
             <w:fldChar w:fldCharType="begin"/>
@@ -7029,6 +6581,7 @@
           <w:id w:val="1411195855"/>
           <w:citation/>
         </w:sdtPr>
+        <w:sdtEndPr/>
         <w:sdtContent>
           <w:r>
             <w:fldChar w:fldCharType="begin"/>
@@ -7084,7 +6637,6 @@
     </w:p>
     <w:p>
       <w:r>
-        <w:lastRenderedPageBreak/>
         <w:t xml:space="preserve">The </w:t>
       </w:r>
       <w:r>
@@ -7094,15 +6646,7 @@
         <w:t>s</w:t>
       </w:r>
       <w:r>
-        <w:t xml:space="preserve"> as loyalty card to </w:t>
-      </w:r>
-      <w:proofErr w:type="gramStart"/>
-      <w:r>
-        <w:t>be stored</w:t>
-      </w:r>
-      <w:proofErr w:type="gramEnd"/>
-      <w:r>
-        <w:t xml:space="preserve"> in </w:t>
+        <w:t xml:space="preserve"> as loyalty card to be stored in </w:t>
       </w:r>
       <w:r>
         <w:t>Apple</w:t>
@@ -7138,15 +6682,7 @@
         </w:numPr>
       </w:pPr>
       <w:r>
-        <w:t xml:space="preserve">The customer </w:t>
-      </w:r>
-      <w:proofErr w:type="gramStart"/>
-      <w:r>
-        <w:t>is registered</w:t>
-      </w:r>
-      <w:proofErr w:type="gramEnd"/>
-      <w:r>
-        <w:t xml:space="preserve"> in the loyalty scheme by </w:t>
+        <w:t xml:space="preserve">The customer is registered in the loyalty scheme by </w:t>
       </w:r>
       <w:r>
         <w:t>email</w:t>
@@ -7170,15 +6706,7 @@
         </w:numPr>
       </w:pPr>
       <w:r>
-        <w:t xml:space="preserve">The customer buys a product and therefore satisfies the stamp collection criteria (to </w:t>
-      </w:r>
-      <w:proofErr w:type="gramStart"/>
-      <w:r>
-        <w:t>be decided</w:t>
-      </w:r>
-      <w:proofErr w:type="gramEnd"/>
-      <w:r>
-        <w:t xml:space="preserve"> by the retailer).</w:t>
+        <w:t>The customer buys a product and therefore satisfies the stamp collection criteria (to be decided by the retailer).</w:t>
       </w:r>
     </w:p>
     <w:p>
@@ -7352,57 +6880,31 @@
       <w:r>
         <w:t xml:space="preserve">Figure </w:t>
       </w:r>
-      <w:r>
-        <w:fldChar w:fldCharType="begin"/>
-      </w:r>
-      <w:r>
-        <w:instrText xml:space="preserve"> SEQ Figure \* ARABIC </w:instrText>
-      </w:r>
-      <w:r>
-        <w:fldChar w:fldCharType="separate"/>
+      <w:fldSimple w:instr=" SEQ Figure \* ARABIC ">
+        <w:r>
+          <w:rPr>
+            <w:noProof/>
+          </w:rPr>
+          <w:t>11</w:t>
+        </w:r>
+      </w:fldSimple>
+      <w:bookmarkEnd w:id="15"/>
+      <w:r>
+        <w:t>. Options for stamp record on Loopy Loyalty</w:t>
       </w:r>
       <w:r>
         <w:rPr>
           <w:noProof/>
         </w:rPr>
-        <w:t>11</w:t>
-      </w:r>
-      <w:r>
-        <w:rPr>
-          <w:noProof/>
-        </w:rPr>
-        <w:fldChar w:fldCharType="end"/>
-      </w:r>
-      <w:bookmarkEnd w:id="15"/>
-      <w:r>
-        <w:t>. Options for stamp record on Loopy Loyalty</w:t>
-      </w:r>
-      <w:r>
-        <w:rPr>
-          <w:noProof/>
-        </w:rPr>
         <w:t xml:space="preserve"> Stamper app</w:t>
       </w:r>
     </w:p>
     <w:p>
       <w:r>
-        <w:t xml:space="preserve">Although this system is very efficient, in practical terms, it is hard to use. The retailer would need to have his smartphone available all the time after a transaction </w:t>
-      </w:r>
-      <w:proofErr w:type="gramStart"/>
-      <w:r>
-        <w:t>is successfully completed</w:t>
-      </w:r>
-      <w:proofErr w:type="gramEnd"/>
-      <w:r>
-        <w:t xml:space="preserve">. He would also need </w:t>
-      </w:r>
-      <w:proofErr w:type="gramStart"/>
-      <w:r>
-        <w:t>some</w:t>
-      </w:r>
-      <w:proofErr w:type="gramEnd"/>
-      <w:r>
-        <w:t xml:space="preserve"> time </w:t>
+        <w:t xml:space="preserve">Although this system is very efficient, in practical terms, it is hard to use. The retailer would need to have his smartphone available all the time after a transaction is successfully completed. He would also need </w:t>
+      </w:r>
+      <w:r>
+        <w:t xml:space="preserve">some time </w:t>
       </w:r>
       <w:r>
         <w:t xml:space="preserve">to </w:t>
@@ -7507,15 +7009,7 @@
         <w:t>venue</w:t>
       </w:r>
       <w:r>
-        <w:t xml:space="preserve">. </w:t>
-      </w:r>
-      <w:proofErr w:type="gramStart"/>
-      <w:r>
-        <w:t>Some</w:t>
-      </w:r>
-      <w:proofErr w:type="gramEnd"/>
-      <w:r>
-        <w:t xml:space="preserve"> special discounts are also included depending on the </w:t>
+        <w:t xml:space="preserve">. Some special discounts are also included depending on the </w:t>
       </w:r>
       <w:r>
         <w:t>specific place.</w:t>
@@ -7523,7 +7017,6 @@
     </w:p>
     <w:p>
       <w:r>
-        <w:lastRenderedPageBreak/>
         <w:t xml:space="preserve">As shown below (see </w:t>
       </w:r>
       <w:r>
@@ -7624,27 +7117,14 @@
       <w:r>
         <w:t xml:space="preserve">Figure </w:t>
       </w:r>
-      <w:r>
-        <w:fldChar w:fldCharType="begin"/>
-      </w:r>
-      <w:r>
-        <w:instrText xml:space="preserve"> SEQ Figure \* ARABIC </w:instrText>
-      </w:r>
-      <w:r>
-        <w:fldChar w:fldCharType="separate"/>
-      </w:r>
-      <w:r>
-        <w:rPr>
-          <w:noProof/>
-        </w:rPr>
-        <w:t>12</w:t>
-      </w:r>
-      <w:r>
-        <w:rPr>
-          <w:noProof/>
-        </w:rPr>
-        <w:fldChar w:fldCharType="end"/>
-      </w:r>
+      <w:fldSimple w:instr=" SEQ Figure \* ARABIC ">
+        <w:r>
+          <w:rPr>
+            <w:noProof/>
+          </w:rPr>
+          <w:t>12</w:t>
+        </w:r>
+      </w:fldSimple>
       <w:bookmarkEnd w:id="16"/>
       <w:r>
         <w:t>. Embargo App screenshot example from the Google Play Store</w:t>
@@ -7666,6 +7146,7 @@
           <w:id w:val="-124086447"/>
           <w:citation/>
         </w:sdtPr>
+        <w:sdtEndPr/>
         <w:sdtContent>
           <w:r>
             <w:fldChar w:fldCharType="begin"/>
@@ -7725,15 +7206,7 @@
         <w:ind w:left="567" w:hanging="283"/>
       </w:pPr>
       <w:r>
-        <w:t xml:space="preserve">It works </w:t>
-      </w:r>
-      <w:proofErr w:type="gramStart"/>
-      <w:r>
-        <w:t>similar to</w:t>
-      </w:r>
-      <w:proofErr w:type="gramEnd"/>
-      <w:r>
-        <w:t xml:space="preserve"> the NFC, but it uses Bluetooth, GPS and Wi-Fi</w:t>
+        <w:t>It works similar to the NFC, but it uses Bluetooth, GPS and Wi-Fi</w:t>
       </w:r>
       <w:r>
         <w:t>.</w:t>
@@ -7794,15 +7267,7 @@
         <w:ind w:left="567" w:hanging="283"/>
       </w:pPr>
       <w:r>
-        <w:t xml:space="preserve">The user must have Bluetooth, GPS and Wi-Fi enabled </w:t>
-      </w:r>
-      <w:proofErr w:type="gramStart"/>
-      <w:r>
-        <w:t>in order to</w:t>
-      </w:r>
-      <w:proofErr w:type="gramEnd"/>
-      <w:r>
-        <w:t xml:space="preserve"> work</w:t>
+        <w:t>The user must have Bluetooth, GPS and Wi-Fi enabled in order to work</w:t>
       </w:r>
       <w:r>
         <w:t>.</w:t>
@@ -7847,6 +7312,7 @@
           <w:id w:val="-531193641"/>
           <w:citation/>
         </w:sdtPr>
+        <w:sdtEndPr/>
         <w:sdtContent>
           <w:r>
             <w:fldChar w:fldCharType="begin"/>
@@ -7872,7 +7338,6 @@
         <w:t xml:space="preserve">. Like the RFID active mode (see </w:t>
       </w:r>
       <w:r>
-        <w:lastRenderedPageBreak/>
         <w:fldChar w:fldCharType="begin"/>
       </w:r>
       <w:r>
@@ -7906,15 +7371,7 @@
         <w:fldChar w:fldCharType="end"/>
       </w:r>
       <w:r>
-        <w:t xml:space="preserve">). It </w:t>
-      </w:r>
-      <w:proofErr w:type="gramStart"/>
-      <w:r>
-        <w:t>is designed</w:t>
-      </w:r>
-      <w:proofErr w:type="gramEnd"/>
-      <w:r>
-        <w:t xml:space="preserve"> to work in a short or medium range around 10 to 30 meters although it has the capability to reach 300 meters. </w:t>
+        <w:t xml:space="preserve">). It is designed to work in a short or medium range around 10 to 30 meters although it has the capability to reach 300 meters. </w:t>
       </w:r>
       <w:r>
         <w:t>The drawback is in</w:t>
@@ -7933,6 +7390,7 @@
           <w:id w:val="1080487352"/>
           <w:citation/>
         </w:sdtPr>
+        <w:sdtEndPr/>
         <w:sdtContent>
           <w:r>
             <w:fldChar w:fldCharType="begin"/>
@@ -8046,15 +7504,7 @@
         <w:t xml:space="preserve"> like a bank card in the app to start purchasing products. </w:t>
       </w:r>
       <w:r>
-        <w:t xml:space="preserve">A possible use case can </w:t>
-      </w:r>
-      <w:proofErr w:type="gramStart"/>
-      <w:r>
-        <w:t>be described</w:t>
-      </w:r>
-      <w:proofErr w:type="gramEnd"/>
-      <w:r>
-        <w:t xml:space="preserve"> as: </w:t>
+        <w:t xml:space="preserve">A possible use case can be described as: </w:t>
       </w:r>
     </w:p>
     <w:p>
@@ -8067,15 +7517,7 @@
         <w:ind w:left="567" w:hanging="283"/>
       </w:pPr>
       <w:r>
-        <w:t xml:space="preserve">The customer </w:t>
-      </w:r>
-      <w:proofErr w:type="gramStart"/>
-      <w:r>
-        <w:t>is registered</w:t>
-      </w:r>
-      <w:proofErr w:type="gramEnd"/>
-      <w:r>
-        <w:t xml:space="preserve"> to the app and has the payment method set</w:t>
+        <w:t>The customer is registered to the app and has the payment method set</w:t>
       </w:r>
       <w:r>
         <w:t xml:space="preserve"> </w:t>
@@ -8271,13 +7713,8 @@
         <w:ind w:left="567" w:hanging="283"/>
       </w:pPr>
       <w:r>
-        <w:t xml:space="preserve">Does not require the user to register for using </w:t>
-      </w:r>
-      <w:proofErr w:type="gramStart"/>
-      <w:r>
-        <w:t>some</w:t>
-      </w:r>
-      <w:proofErr w:type="gramEnd"/>
+        <w:t>Does not require the user to register for using some</w:t>
+      </w:r>
       <w:r>
         <w:t xml:space="preserve"> app</w:t>
       </w:r>
@@ -8353,91 +7790,70 @@
       <w:r>
         <w:t xml:space="preserve">in store </w:t>
       </w:r>
-      <w:proofErr w:type="gramStart"/>
-      <w:r>
-        <w:t>is limited</w:t>
-      </w:r>
-      <w:proofErr w:type="gramEnd"/>
+      <w:r>
+        <w:t>is limited.</w:t>
+      </w:r>
+    </w:p>
+    <w:p>
+      <w:pPr>
+        <w:pStyle w:val="Heading3"/>
+      </w:pPr>
+      <w:r>
+        <w:t>Branded</w:t>
+      </w:r>
+      <w:r>
+        <w:t xml:space="preserve"> loyalty apps</w:t>
+      </w:r>
+    </w:p>
+    <w:p>
+      <w:r>
+        <w:t>This section covers an overview of the existing loyalty mobile application available from different brands such</w:t>
+      </w:r>
+      <w:r>
+        <w:t xml:space="preserve"> as</w:t>
+      </w:r>
+      <w:r>
+        <w:t xml:space="preserve"> Costa Coffee and Tesco. It is focused on </w:t>
+      </w:r>
+      <w:proofErr w:type="spellStart"/>
+      <w:r>
+        <w:t>Caff</w:t>
+      </w:r>
+      <w:r>
+        <w:t>è</w:t>
+      </w:r>
+      <w:proofErr w:type="spellEnd"/>
+      <w:r>
+        <w:t xml:space="preserve"> Nero </w:t>
+      </w:r>
+      <w:r>
+        <w:t xml:space="preserve">as main example </w:t>
+      </w:r>
+      <w:r>
+        <w:t>because</w:t>
+      </w:r>
+      <w:r>
+        <w:t xml:space="preserve"> is</w:t>
+      </w:r>
+      <w:r>
+        <w:t xml:space="preserve"> </w:t>
+      </w:r>
+      <w:r>
+        <w:t xml:space="preserve">the most similar to the intended </w:t>
+      </w:r>
+      <w:r>
+        <w:t>development</w:t>
+      </w:r>
       <w:r>
         <w:t>.</w:t>
       </w:r>
     </w:p>
     <w:p>
-      <w:pPr>
-        <w:pStyle w:val="Heading3"/>
-      </w:pPr>
-      <w:r>
-        <w:t>Branded</w:t>
-      </w:r>
-      <w:r>
-        <w:t xml:space="preserve"> loyalty apps</w:t>
-      </w:r>
-    </w:p>
-    <w:p>
-      <w:r>
-        <w:t>This section covers an overview of the existing loyalty mobile application available from different brands such</w:t>
-      </w:r>
-      <w:r>
-        <w:t xml:space="preserve"> as</w:t>
-      </w:r>
-      <w:r>
-        <w:t xml:space="preserve"> Costa Coffee and Tesco. It is focused on </w:t>
-      </w:r>
-      <w:proofErr w:type="spellStart"/>
-      <w:r>
-        <w:t>Caff</w:t>
-      </w:r>
-      <w:r>
-        <w:t>è</w:t>
-      </w:r>
-      <w:proofErr w:type="spellEnd"/>
-      <w:r>
-        <w:t xml:space="preserve"> Nero </w:t>
-      </w:r>
-      <w:r>
-        <w:t xml:space="preserve">as main example </w:t>
-      </w:r>
-      <w:r>
-        <w:t>because</w:t>
-      </w:r>
-      <w:r>
-        <w:t xml:space="preserve"> is</w:t>
-      </w:r>
-      <w:r>
-        <w:t xml:space="preserve"> </w:t>
-      </w:r>
-      <w:r>
-        <w:t xml:space="preserve">the most </w:t>
-      </w:r>
-      <w:proofErr w:type="gramStart"/>
-      <w:r>
-        <w:t>similar to</w:t>
-      </w:r>
-      <w:proofErr w:type="gramEnd"/>
-      <w:r>
-        <w:t xml:space="preserve"> the intended </w:t>
-      </w:r>
-      <w:r>
-        <w:t>development</w:t>
-      </w:r>
-      <w:r>
-        <w:t>.</w:t>
-      </w:r>
-    </w:p>
-    <w:p>
       <w:r>
         <w:t>The difference between th</w:t>
       </w:r>
       <w:r>
-        <w:t xml:space="preserve">e following services is that </w:t>
-      </w:r>
-      <w:proofErr w:type="gramStart"/>
-      <w:r>
-        <w:t>they are developed by the retailer</w:t>
-      </w:r>
-      <w:proofErr w:type="gramEnd"/>
-      <w:r>
-        <w:t xml:space="preserve"> itself. They do not work as medium between retailer and customer; they are the direct seller of the product and the app user can only be the customer.</w:t>
+        <w:t>e following services is that they are developed by the retailer itself. They do not work as medium between retailer and customer; they are the direct seller of the product and the app user can only be the customer.</w:t>
       </w:r>
     </w:p>
     <w:p>
@@ -8449,7 +7865,6 @@
       </w:pPr>
       <w:bookmarkStart w:id="18" w:name="_Ref44962492"/>
       <w:r>
-        <w:lastRenderedPageBreak/>
         <w:t>C</w:t>
       </w:r>
       <w:r>
@@ -8499,24 +7914,11 @@
       <w:r>
         <w:t xml:space="preserve">The paper stamp card is </w:t>
       </w:r>
-      <w:proofErr w:type="gramStart"/>
-      <w:r>
-        <w:t>similar to</w:t>
-      </w:r>
-      <w:proofErr w:type="gramEnd"/>
-      <w:r>
-        <w:t xml:space="preserve"> the ones provided by other popular brands</w:t>
-      </w:r>
-      <w:r>
-        <w:t xml:space="preserve">. The customer buys a coffee and earns a stamp as a form of loyalty point. After collecting ten stamps, the customer </w:t>
-      </w:r>
-      <w:proofErr w:type="gramStart"/>
-      <w:r>
-        <w:t>is rewarded</w:t>
-      </w:r>
-      <w:proofErr w:type="gramEnd"/>
-      <w:r>
-        <w:t xml:space="preserve"> with a free coffee. </w:t>
+      <w:r>
+        <w:t>similar to the ones provided by other popular brands</w:t>
+      </w:r>
+      <w:r>
+        <w:t xml:space="preserve">. The customer buys a coffee and earns a stamp as a form of loyalty point. After collecting ten stamps, the customer is rewarded with a free coffee. </w:t>
       </w:r>
       <w:r>
         <w:t>Usually</w:t>
@@ -8546,6 +7948,7 @@
           <w:id w:val="1991824785"/>
           <w:citation/>
         </w:sdtPr>
+        <w:sdtEndPr/>
         <w:sdtContent>
           <w:r>
             <w:fldChar w:fldCharType="begin"/>
@@ -8641,6 +8044,7 @@
           <w:id w:val="374286805"/>
           <w:citation/>
         </w:sdtPr>
+        <w:sdtEndPr/>
         <w:sdtContent>
           <w:r>
             <w:fldChar w:fldCharType="begin"/>
@@ -8676,15 +8080,7 @@
         <w:ind w:left="567" w:hanging="283"/>
       </w:pPr>
       <w:r>
-        <w:t xml:space="preserve">The voucher awarded </w:t>
-      </w:r>
-      <w:proofErr w:type="gramStart"/>
-      <w:r>
-        <w:t>is kept</w:t>
-      </w:r>
-      <w:proofErr w:type="gramEnd"/>
-      <w:r>
-        <w:t xml:space="preserve"> separately</w:t>
+        <w:t>The voucher awarded is kept separately</w:t>
       </w:r>
       <w:r>
         <w:t>,</w:t>
@@ -8703,15 +8099,7 @@
         <w:ind w:left="567" w:hanging="283"/>
       </w:pPr>
       <w:r>
-        <w:t xml:space="preserve">It can </w:t>
-      </w:r>
-      <w:proofErr w:type="gramStart"/>
-      <w:r>
-        <w:t>be added</w:t>
-      </w:r>
-      <w:proofErr w:type="gramEnd"/>
-      <w:r>
-        <w:t xml:space="preserve"> to the Apple Wallet or Google Pay to collect stamps.</w:t>
+        <w:t>It can be added to the Apple Wallet or Google Pay to collect stamps.</w:t>
       </w:r>
     </w:p>
     <w:p>
@@ -8737,15 +8125,7 @@
         <w:ind w:left="567" w:hanging="283"/>
       </w:pPr>
       <w:r>
-        <w:t xml:space="preserve">Does not require the user to </w:t>
-      </w:r>
-      <w:proofErr w:type="gramStart"/>
-      <w:r>
-        <w:t>be connected</w:t>
-      </w:r>
-      <w:proofErr w:type="gramEnd"/>
-      <w:r>
-        <w:t xml:space="preserve"> over the internet to collect the stamp.</w:t>
+        <w:t>Does not require the user to be connected over the internet to collect the stamp.</w:t>
       </w:r>
     </w:p>
     <w:p>
@@ -8763,15 +8143,7 @@
         <w:ind w:left="567" w:hanging="283"/>
       </w:pPr>
       <w:r>
-        <w:t xml:space="preserve">Must </w:t>
-      </w:r>
-      <w:proofErr w:type="gramStart"/>
-      <w:r>
-        <w:t>be scanned</w:t>
-      </w:r>
-      <w:proofErr w:type="gramEnd"/>
-      <w:r>
-        <w:t xml:space="preserve"> prior to the purchase</w:t>
+        <w:t>Must be scanned prior to the purchase</w:t>
       </w:r>
       <w:r>
         <w:t>.</w:t>
@@ -8787,15 +8159,7 @@
         <w:ind w:left="567" w:hanging="283"/>
       </w:pPr>
       <w:r>
-        <w:t xml:space="preserve">Can </w:t>
-      </w:r>
-      <w:proofErr w:type="gramStart"/>
-      <w:r>
-        <w:t>be used</w:t>
-      </w:r>
-      <w:proofErr w:type="gramEnd"/>
-      <w:r>
-        <w:t xml:space="preserve"> only within </w:t>
+        <w:t xml:space="preserve">Can be used only within </w:t>
       </w:r>
       <w:proofErr w:type="spellStart"/>
       <w:r>
@@ -8825,15 +8189,7 @@
         <w:t>s</w:t>
       </w:r>
       <w:r>
-        <w:t xml:space="preserve"> that are available in the UK territory </w:t>
-      </w:r>
-      <w:proofErr w:type="gramStart"/>
-      <w:r>
-        <w:t>is listed</w:t>
-      </w:r>
-      <w:proofErr w:type="gramEnd"/>
-      <w:r>
-        <w:t xml:space="preserve"> below:</w:t>
+        <w:t xml:space="preserve"> that are available in the UK territory is listed below:</w:t>
       </w:r>
     </w:p>
     <w:p>
@@ -8846,7 +8202,6 @@
         <w:rPr>
           <w:noProof/>
         </w:rPr>
-        <w:lastRenderedPageBreak/>
         <w:drawing>
           <wp:inline distT="0" distB="0" distL="0" distR="0" wp14:anchorId="35AB0799" wp14:editId="2340C276">
             <wp:extent cx="5654000" cy="2450465"/>
@@ -8901,27 +8256,14 @@
       <w:r>
         <w:t xml:space="preserve">Figure </w:t>
       </w:r>
-      <w:r>
-        <w:fldChar w:fldCharType="begin"/>
-      </w:r>
-      <w:r>
-        <w:instrText xml:space="preserve"> SEQ Figure \* ARABIC </w:instrText>
-      </w:r>
-      <w:r>
-        <w:fldChar w:fldCharType="separate"/>
-      </w:r>
-      <w:r>
-        <w:rPr>
-          <w:noProof/>
-        </w:rPr>
-        <w:t>13</w:t>
-      </w:r>
-      <w:r>
-        <w:rPr>
-          <w:noProof/>
-        </w:rPr>
-        <w:fldChar w:fldCharType="end"/>
-      </w:r>
+      <w:fldSimple w:instr=" SEQ Figure \* ARABIC ">
+        <w:r>
+          <w:rPr>
+            <w:noProof/>
+          </w:rPr>
+          <w:t>13</w:t>
+        </w:r>
+      </w:fldSimple>
       <w:r>
         <w:t>.</w:t>
       </w:r>
@@ -8992,6 +8334,7 @@
       </w:r>
       <w:r>
         <w:rPr>
+          <w:noProof/>
           <w:szCs w:val="24"/>
         </w:rPr>
         <w:drawing>
@@ -9055,7 +8398,6 @@
       <w:r>
         <w:t xml:space="preserve"> </w:t>
       </w:r>
-      <w:proofErr w:type="gramStart"/>
       <w:r>
         <w:rPr>
           <w:noProof/>
@@ -9066,11 +8408,7 @@
         <w:t>.</w:t>
       </w:r>
       <w:r>
-        <w:t>Comparison</w:t>
-      </w:r>
-      <w:proofErr w:type="gramEnd"/>
-      <w:r>
-        <w:t xml:space="preserve"> of company mobile loyalty apps features and loyalty scheme details</w:t>
+        <w:t>Comparison of company mobile loyalty apps features and loyalty scheme details</w:t>
       </w:r>
     </w:p>
     <w:p>
@@ -9087,15 +8425,7 @@
         <w:t>)</w:t>
       </w:r>
       <w:r>
-        <w:t xml:space="preserve">, </w:t>
-      </w:r>
-      <w:proofErr w:type="gramStart"/>
-      <w:r>
-        <w:t>it is clear that the</w:t>
-      </w:r>
-      <w:proofErr w:type="gramEnd"/>
-      <w:r>
-        <w:t xml:space="preserve"> NFC technology is still </w:t>
+        <w:t xml:space="preserve">, it is clear that the NFC technology is still </w:t>
       </w:r>
       <w:r>
         <w:t xml:space="preserve">not </w:t>
@@ -9114,6 +8444,7 @@
           <w:id w:val="-610124163"/>
           <w:citation/>
         </w:sdtPr>
+        <w:sdtEndPr/>
         <w:sdtContent>
           <w:r>
             <w:fldChar w:fldCharType="begin"/>
@@ -9176,15 +8507,7 @@
         <w:t>s</w:t>
       </w:r>
       <w:r>
-        <w:t xml:space="preserve"> Card that can </w:t>
-      </w:r>
-      <w:proofErr w:type="gramStart"/>
-      <w:r>
-        <w:t>be added</w:t>
-      </w:r>
-      <w:proofErr w:type="gramEnd"/>
-      <w:r>
-        <w:t xml:space="preserve"> into the app</w:t>
+        <w:t xml:space="preserve"> Card that can be added into the app</w:t>
       </w:r>
       <w:r>
         <w:t>.</w:t>
@@ -9197,13 +8520,8 @@
       <w:r>
         <w:t xml:space="preserve">Review </w:t>
       </w:r>
-      <w:proofErr w:type="gramStart"/>
-      <w:r>
-        <w:t>Of</w:t>
-      </w:r>
-      <w:proofErr w:type="gramEnd"/>
-      <w:r>
-        <w:t xml:space="preserve"> Tools And</w:t>
+      <w:r>
+        <w:t>Of Tools And</w:t>
       </w:r>
       <w:r>
         <w:t xml:space="preserve"> Techniques</w:t>
@@ -9211,15 +8529,7 @@
     </w:p>
     <w:p>
       <w:r>
-        <w:t xml:space="preserve">There is a variety of tools to work with NFC. In this section an analysis is carried on </w:t>
-      </w:r>
-      <w:proofErr w:type="gramStart"/>
-      <w:r>
-        <w:t>to give</w:t>
-      </w:r>
-      <w:proofErr w:type="gramEnd"/>
-      <w:r>
-        <w:t xml:space="preserve"> a list of possible approach</w:t>
+        <w:t>There is a variety of tools to work with NFC. In this section an analysis is carried on to give a list of possible approach</w:t>
       </w:r>
       <w:r>
         <w:t xml:space="preserve"> for the intended solution. </w:t>
@@ -9231,7 +8541,6 @@
       </w:pPr>
       <w:bookmarkStart w:id="20" w:name="_Ref45208425"/>
       <w:r>
-        <w:lastRenderedPageBreak/>
         <w:t>Mobile Native Android Application</w:t>
       </w:r>
       <w:bookmarkEnd w:id="20"/>
@@ -9310,27 +8619,14 @@
       <w:r>
         <w:t xml:space="preserve">Figure </w:t>
       </w:r>
-      <w:r>
-        <w:fldChar w:fldCharType="begin"/>
-      </w:r>
-      <w:r>
-        <w:instrText xml:space="preserve"> SEQ Figure \* ARABIC </w:instrText>
-      </w:r>
-      <w:r>
-        <w:fldChar w:fldCharType="separate"/>
-      </w:r>
-      <w:r>
-        <w:rPr>
-          <w:noProof/>
-        </w:rPr>
-        <w:t>14</w:t>
-      </w:r>
-      <w:r>
-        <w:rPr>
-          <w:noProof/>
-        </w:rPr>
-        <w:fldChar w:fldCharType="end"/>
-      </w:r>
+      <w:fldSimple w:instr=" SEQ Figure \* ARABIC ">
+        <w:r>
+          <w:rPr>
+            <w:noProof/>
+          </w:rPr>
+          <w:t>14</w:t>
+        </w:r>
+      </w:fldSimple>
       <w:bookmarkEnd w:id="21"/>
       <w:r>
         <w:t>. NFC application search result on Google Play</w:t>
@@ -9341,15 +8637,7 @@
     </w:p>
     <w:p>
       <w:r>
-        <w:t xml:space="preserve">There are </w:t>
-      </w:r>
-      <w:proofErr w:type="gramStart"/>
-      <w:r>
-        <w:t>plenty of</w:t>
-      </w:r>
-      <w:proofErr w:type="gramEnd"/>
-      <w:r>
-        <w:t xml:space="preserve"> applications that can enable the user to interact with NFC</w:t>
+        <w:t>There are plenty of applications that can enable the user to interact with NFC</w:t>
       </w:r>
       <w:r>
         <w:t xml:space="preserve"> (see </w:t>
@@ -9410,6 +8698,7 @@
           <w:id w:val="-719969451"/>
           <w:citation/>
         </w:sdtPr>
+        <w:sdtEndPr/>
         <w:sdtContent>
           <w:r>
             <w:fldChar w:fldCharType="begin"/>
@@ -9564,21 +8853,7 @@
         <w:rPr>
           <w:szCs w:val="28"/>
         </w:rPr>
-        <w:t xml:space="preserve">Difficult to maintain once there are </w:t>
-      </w:r>
-      <w:proofErr w:type="gramStart"/>
-      <w:r>
-        <w:rPr>
-          <w:szCs w:val="28"/>
-        </w:rPr>
-        <w:t>many</w:t>
-      </w:r>
-      <w:proofErr w:type="gramEnd"/>
-      <w:r>
-        <w:rPr>
-          <w:szCs w:val="28"/>
-        </w:rPr>
-        <w:t xml:space="preserve"> different devices using it on different versions.</w:t>
+        <w:t>Difficult to maintain once there are many different devices using it on different versions.</w:t>
       </w:r>
     </w:p>
     <w:p>
@@ -9598,7 +8873,6 @@
         <w:rPr>
           <w:szCs w:val="28"/>
         </w:rPr>
-        <w:lastRenderedPageBreak/>
         <w:t xml:space="preserve">Cannot work on </w:t>
       </w:r>
       <w:r>
@@ -9629,13 +8903,8 @@
       </w:r>
     </w:p>
     <w:p>
-      <w:proofErr w:type="gramStart"/>
-      <w:r>
-        <w:t>Similar to</w:t>
-      </w:r>
-      <w:proofErr w:type="gramEnd"/>
-      <w:r>
-        <w:t xml:space="preserve"> the previous technique (see </w:t>
+      <w:r>
+        <w:t xml:space="preserve">Similar to the previous technique (see </w:t>
       </w:r>
       <w:r>
         <w:fldChar w:fldCharType="begin"/>
@@ -9669,6 +8938,7 @@
           <w:id w:val="-1581207484"/>
           <w:citation/>
         </w:sdtPr>
+        <w:sdtEndPr/>
         <w:sdtContent>
           <w:r>
             <w:fldChar w:fldCharType="begin"/>
@@ -9752,27 +9022,14 @@
       <w:r>
         <w:t xml:space="preserve">Figure </w:t>
       </w:r>
-      <w:r>
-        <w:fldChar w:fldCharType="begin"/>
-      </w:r>
-      <w:r>
-        <w:instrText xml:space="preserve"> SEQ Figure \* ARABIC </w:instrText>
-      </w:r>
-      <w:r>
-        <w:fldChar w:fldCharType="separate"/>
-      </w:r>
-      <w:r>
-        <w:rPr>
-          <w:noProof/>
-        </w:rPr>
-        <w:t>15</w:t>
-      </w:r>
-      <w:r>
-        <w:rPr>
-          <w:noProof/>
-        </w:rPr>
-        <w:fldChar w:fldCharType="end"/>
-      </w:r>
+      <w:fldSimple w:instr=" SEQ Figure \* ARABIC ">
+        <w:r>
+          <w:rPr>
+            <w:noProof/>
+          </w:rPr>
+          <w:t>15</w:t>
+        </w:r>
+      </w:fldSimple>
       <w:r>
         <w:t>. NFC features enabled on iOS smartphones</w:t>
       </w:r>
@@ -9908,6 +9165,7 @@
           <w:id w:val="1577715715"/>
           <w:citation/>
         </w:sdtPr>
+        <w:sdtEndPr/>
         <w:sdtContent>
           <w:r>
             <w:fldChar w:fldCharType="begin"/>
@@ -9930,28 +9188,12 @@
         </w:sdtContent>
       </w:sdt>
       <w:r>
-        <w:t xml:space="preserve">. This gives the opportunity to design a Web App with NFC features to enhance the UX like </w:t>
-      </w:r>
-      <w:proofErr w:type="gramStart"/>
-      <w:r>
-        <w:t>never before</w:t>
-      </w:r>
-      <w:proofErr w:type="gramEnd"/>
-      <w:r>
-        <w:t>.</w:t>
-      </w:r>
-    </w:p>
-    <w:p>
-      <w:r>
-        <w:t xml:space="preserve">A Web App is what is commonly known as a Website that uses improved back-end capabilities to perform specific task. It is a software that </w:t>
-      </w:r>
-      <w:proofErr w:type="gramStart"/>
-      <w:r>
-        <w:t>is made</w:t>
-      </w:r>
-      <w:proofErr w:type="gramEnd"/>
-      <w:r>
-        <w:t xml:space="preserve"> to be accessible by any web browser.</w:t>
+        <w:t>. This gives the opportunity to design a Web App with NFC features to enhance the UX like never before.</w:t>
+      </w:r>
+    </w:p>
+    <w:p>
+      <w:r>
+        <w:t>A Web App is what is commonly known as a Website that uses improved back-end capabilities to perform specific task. It is a software that is made to be accessible by any web browser.</w:t>
       </w:r>
     </w:p>
     <w:p>
@@ -10060,7 +9302,6 @@
         <w:rPr>
           <w:szCs w:val="28"/>
         </w:rPr>
-        <w:lastRenderedPageBreak/>
         <w:t>Harder to discover because not listed in a marketplace.</w:t>
       </w:r>
     </w:p>
@@ -10126,34 +9367,26 @@
         <w:t>s</w:t>
       </w:r>
       <w:r>
+        <w:t xml:space="preserve"> are considered to be </w:t>
+      </w:r>
+      <w:r>
+        <w:t xml:space="preserve">something </w:t>
+      </w:r>
+      <w:r>
+        <w:t xml:space="preserve">between </w:t>
+      </w:r>
+      <w:r>
+        <w:t>a</w:t>
+      </w:r>
+      <w:r>
+        <w:t xml:space="preserve"> Web App and </w:t>
+      </w:r>
+      <w:r>
+        <w:t>a</w:t>
+      </w:r>
+      <w:r>
         <w:t xml:space="preserve"> </w:t>
       </w:r>
-      <w:proofErr w:type="gramStart"/>
-      <w:r>
-        <w:t>are considered to be</w:t>
-      </w:r>
-      <w:proofErr w:type="gramEnd"/>
-      <w:r>
-        <w:t xml:space="preserve"> </w:t>
-      </w:r>
-      <w:r>
-        <w:t xml:space="preserve">something </w:t>
-      </w:r>
-      <w:r>
-        <w:t xml:space="preserve">between </w:t>
-      </w:r>
-      <w:r>
-        <w:t>a</w:t>
-      </w:r>
-      <w:r>
-        <w:t xml:space="preserve"> Web App and </w:t>
-      </w:r>
-      <w:r>
-        <w:t>a</w:t>
-      </w:r>
-      <w:r>
-        <w:t xml:space="preserve"> </w:t>
-      </w:r>
       <w:r>
         <w:t>Native M</w:t>
       </w:r>
@@ -10167,15 +9400,7 @@
         <w:t>pplication.</w:t>
       </w:r>
       <w:r>
-        <w:t xml:space="preserve"> They are installed on a mobile device like an app, but </w:t>
-      </w:r>
-      <w:proofErr w:type="gramStart"/>
-      <w:r>
-        <w:t>in order to</w:t>
-      </w:r>
-      <w:proofErr w:type="gramEnd"/>
-      <w:r>
-        <w:t xml:space="preserve"> work they need to surf the internet like a Web App.</w:t>
+        <w:t xml:space="preserve"> They are installed on a mobile device like an app, but in order to work they need to surf the internet like a Web App.</w:t>
       </w:r>
     </w:p>
     <w:p>
@@ -10338,15 +9563,7 @@
         <w:t>pplications</w:t>
       </w:r>
       <w:r>
-        <w:t xml:space="preserve">, </w:t>
-      </w:r>
-      <w:proofErr w:type="gramStart"/>
-      <w:r>
-        <w:t>services</w:t>
-      </w:r>
-      <w:proofErr w:type="gramEnd"/>
-      <w:r>
-        <w:t xml:space="preserve"> and console application</w:t>
+        <w:t>, services and console application</w:t>
       </w:r>
       <w:r>
         <w:t xml:space="preserve">. It is open-source and based on .NET platform </w:t>
@@ -10356,6 +9573,7 @@
           <w:id w:val="395014133"/>
           <w:citation/>
         </w:sdtPr>
+        <w:sdtEndPr/>
         <w:sdtContent>
           <w:r>
             <w:fldChar w:fldCharType="begin"/>
@@ -10403,15 +9621,7 @@
         <w:t>s</w:t>
       </w:r>
       <w:r>
-        <w:t xml:space="preserve"> on multiple platforms such as Windows, </w:t>
-      </w:r>
-      <w:proofErr w:type="gramStart"/>
-      <w:r>
-        <w:t>Linux</w:t>
-      </w:r>
-      <w:proofErr w:type="gramEnd"/>
-      <w:r>
-        <w:t xml:space="preserve"> and Mac.</w:t>
+        <w:t xml:space="preserve"> on multiple platforms such as Windows, Linux and Mac.</w:t>
       </w:r>
     </w:p>
     <w:p>
@@ -10478,22 +9688,7 @@
         <w:rPr>
           <w:szCs w:val="28"/>
         </w:rPr>
-        <w:lastRenderedPageBreak/>
-        <w:t xml:space="preserve">It has </w:t>
-      </w:r>
-      <w:proofErr w:type="gramStart"/>
-      <w:r>
-        <w:rPr>
-          <w:szCs w:val="28"/>
-        </w:rPr>
-        <w:t>many</w:t>
-      </w:r>
-      <w:proofErr w:type="gramEnd"/>
-      <w:r>
-        <w:rPr>
-          <w:szCs w:val="28"/>
-        </w:rPr>
-        <w:t xml:space="preserve"> features not yet fully developed</w:t>
+        <w:t>It has many features not yet fully developed</w:t>
       </w:r>
       <w:r>
         <w:rPr>
@@ -10550,15 +9745,7 @@
         <w:t>.NET Framework</w:t>
       </w:r>
       <w:r>
-        <w:t xml:space="preserve"> is the framework solution created by Microsoft before .NET Core for the same purpose. It is used to develop Web Applications, </w:t>
-      </w:r>
-      <w:proofErr w:type="gramStart"/>
-      <w:r>
-        <w:t>service</w:t>
-      </w:r>
-      <w:proofErr w:type="gramEnd"/>
-      <w:r>
-        <w:t xml:space="preserve"> and console applications on Windows.</w:t>
+        <w:t xml:space="preserve"> is the framework solution created by Microsoft before .NET Core for the same purpose. It is used to develop Web Applications, service and console applications on Windows.</w:t>
       </w:r>
     </w:p>
     <w:p>
@@ -10694,15 +9881,7 @@
         <w:contextualSpacing w:val="0"/>
       </w:pPr>
       <w:r>
-        <w:t xml:space="preserve">It </w:t>
-      </w:r>
-      <w:proofErr w:type="gramStart"/>
-      <w:r>
-        <w:t>is developed</w:t>
-      </w:r>
-      <w:proofErr w:type="gramEnd"/>
-      <w:r>
-        <w:t xml:space="preserve"> as an Open Source product.</w:t>
+        <w:t>It is developed as an Open Source product.</w:t>
       </w:r>
     </w:p>
     <w:p>
@@ -10783,7 +9962,6 @@
         <w:pStyle w:val="Heading3"/>
       </w:pPr>
       <w:r>
-        <w:lastRenderedPageBreak/>
         <w:t>QR Code generation</w:t>
       </w:r>
     </w:p>
@@ -10856,15 +10034,7 @@
         <w:contextualSpacing w:val="0"/>
       </w:pPr>
       <w:r>
-        <w:t xml:space="preserve">Versatility of </w:t>
-      </w:r>
-      <w:proofErr w:type="gramStart"/>
-      <w:r>
-        <w:t>being used</w:t>
-      </w:r>
-      <w:proofErr w:type="gramEnd"/>
-      <w:r>
-        <w:t xml:space="preserve"> </w:t>
+        <w:t xml:space="preserve">Versatility of being used </w:t>
       </w:r>
       <w:r>
         <w:t>for different purposes</w:t>
@@ -10909,21 +10079,7 @@
         <w:rPr>
           <w:szCs w:val="28"/>
         </w:rPr>
-        <w:t xml:space="preserve">Must </w:t>
-      </w:r>
-      <w:proofErr w:type="gramStart"/>
-      <w:r>
-        <w:rPr>
-          <w:szCs w:val="28"/>
-        </w:rPr>
-        <w:t>be scanned</w:t>
-      </w:r>
-      <w:proofErr w:type="gramEnd"/>
-      <w:r>
-        <w:rPr>
-          <w:szCs w:val="28"/>
-        </w:rPr>
-        <w:t xml:space="preserve"> through a device that has a camera and understand what data is the QR code representing</w:t>
+        <w:t>Must be scanned through a device that has a camera and understand what data is the QR code representing</w:t>
       </w:r>
       <w:r>
         <w:rPr>
@@ -11033,15 +10189,7 @@
     </w:p>
     <w:p>
       <w:r>
-        <w:t xml:space="preserve">The following sections provide a presentation of the stakeholders, the project </w:t>
-      </w:r>
-      <w:proofErr w:type="gramStart"/>
-      <w:r>
-        <w:t>promises</w:t>
-      </w:r>
-      <w:proofErr w:type="gramEnd"/>
-      <w:r>
-        <w:t xml:space="preserve"> and the issues related to the legal and ethical aspects.</w:t>
+        <w:t>The following sections provide a presentation of the stakeholders, the project promises and the issues related to the legal and ethical aspects.</w:t>
       </w:r>
     </w:p>
     <w:p>
@@ -11061,6 +10209,7 @@
           <w:id w:val="-487333362"/>
           <w:citation/>
         </w:sdtPr>
+        <w:sdtEndPr/>
         <w:sdtContent>
           <w:r>
             <w:fldChar w:fldCharType="begin"/>
@@ -11104,6 +10253,7 @@
           <w:id w:val="-266544018"/>
           <w:citation/>
         </w:sdtPr>
+        <w:sdtEndPr/>
         <w:sdtContent>
           <w:r>
             <w:fldChar w:fldCharType="begin"/>
@@ -11204,57 +10354,44 @@
       <w:r>
         <w:t xml:space="preserve">Figure </w:t>
       </w:r>
+      <w:fldSimple w:instr=" SEQ Figure \* ARABIC ">
+        <w:r>
+          <w:rPr>
+            <w:noProof/>
+          </w:rPr>
+          <w:t>16</w:t>
+        </w:r>
+      </w:fldSimple>
+      <w:bookmarkEnd w:id="22"/>
+      <w:r>
+        <w:t>. Basic Onion Model stakeholders</w:t>
+      </w:r>
+    </w:p>
+    <w:p>
+      <w:r>
+        <w:t xml:space="preserve">In the figure above (see </w:t>
+      </w:r>
       <w:r>
         <w:fldChar w:fldCharType="begin"/>
       </w:r>
       <w:r>
-        <w:instrText xml:space="preserve"> SEQ Figure \* ARABIC </w:instrText>
+        <w:instrText xml:space="preserve"> REF _Ref45294429 \h </w:instrText>
       </w:r>
       <w:r>
         <w:fldChar w:fldCharType="separate"/>
       </w:r>
       <w:r>
+        <w:t xml:space="preserve">Figure </w:t>
+      </w:r>
+      <w:r>
         <w:rPr>
           <w:noProof/>
         </w:rPr>
         <w:t>16</w:t>
       </w:r>
       <w:r>
-        <w:rPr>
-          <w:noProof/>
-        </w:rPr>
         <w:fldChar w:fldCharType="end"/>
       </w:r>
-      <w:bookmarkEnd w:id="22"/>
-      <w:r>
-        <w:t>. Basic Onion Model stakeholders</w:t>
-      </w:r>
-    </w:p>
-    <w:p>
-      <w:r>
-        <w:t xml:space="preserve">In the figure above (see </w:t>
-      </w:r>
-      <w:r>
-        <w:fldChar w:fldCharType="begin"/>
-      </w:r>
-      <w:r>
-        <w:instrText xml:space="preserve"> REF _Ref45294429 \h </w:instrText>
-      </w:r>
-      <w:r>
-        <w:fldChar w:fldCharType="separate"/>
-      </w:r>
-      <w:r>
-        <w:t xml:space="preserve">Figure </w:t>
-      </w:r>
-      <w:r>
-        <w:rPr>
-          <w:noProof/>
-        </w:rPr>
-        <w:t>16</w:t>
-      </w:r>
-      <w:r>
-        <w:fldChar w:fldCharType="end"/>
-      </w:r>
       <w:r>
         <w:t>),</w:t>
       </w:r>
@@ -11276,7 +10413,6 @@
         <w:rPr>
           <w:u w:val="single"/>
         </w:rPr>
-        <w:lastRenderedPageBreak/>
         <w:t>The System</w:t>
       </w:r>
       <w:r>
@@ -11376,15 +10512,7 @@
         <w:t>owners</w:t>
       </w:r>
       <w:r>
-        <w:t xml:space="preserve"> that are the people who decide to use this service to </w:t>
-      </w:r>
-      <w:proofErr w:type="gramStart"/>
-      <w:r>
-        <w:t>be applied</w:t>
-      </w:r>
-      <w:proofErr w:type="gramEnd"/>
-      <w:r>
-        <w:t xml:space="preserve"> in their shops. </w:t>
+        <w:t xml:space="preserve"> that are the people who decide to use this service to be applied in their shops. </w:t>
       </w:r>
       <w:r>
         <w:t xml:space="preserve">The </w:t>
@@ -11402,15 +10530,7 @@
         <w:t>s</w:t>
       </w:r>
       <w:r>
-        <w:t xml:space="preserve"> the final rewarded product to the customer (e.g. A free coffee, a free </w:t>
-      </w:r>
-      <w:proofErr w:type="gramStart"/>
-      <w:r>
-        <w:t>meal</w:t>
-      </w:r>
-      <w:proofErr w:type="gramEnd"/>
-      <w:r>
-        <w:t xml:space="preserve"> or a discount). For example, if the brand or retailer is a supermarket (e.g. Tesco) they can reward customers with different items in the shop (e.g. </w:t>
+        <w:t xml:space="preserve"> the final rewarded product to the customer (e.g. A free coffee, a free meal or a discount). For example, if the brand or retailer is a supermarket (e.g. Tesco) they can reward customers with different items in the shop (e.g. </w:t>
       </w:r>
       <w:r>
         <w:t>Chocol</w:t>
@@ -11529,15 +10649,7 @@
         <w:t xml:space="preserve"> a public impact</w:t>
       </w:r>
       <w:r>
-        <w:t xml:space="preserve"> and similar entities. Moreover, the providers of the Web NFC API, Microsoft Azure for cloud services and NFC tag suppliers </w:t>
-      </w:r>
-      <w:proofErr w:type="gramStart"/>
-      <w:r>
-        <w:t>are considered to be</w:t>
-      </w:r>
-      <w:proofErr w:type="gramEnd"/>
-      <w:r>
-        <w:t xml:space="preserve"> the </w:t>
+        <w:t xml:space="preserve"> and similar entities. Moreover, the providers of the Web NFC API, Microsoft Azure for cloud services and NFC tag suppliers are considered to be the </w:t>
       </w:r>
       <w:r>
         <w:rPr>
@@ -11580,15 +10692,7 @@
     </w:p>
     <w:p>
       <w:r>
-        <w:t xml:space="preserve">To gain a more knowledge on the demand of this type of project, a survey has </w:t>
-      </w:r>
-      <w:proofErr w:type="gramStart"/>
-      <w:r>
-        <w:t>been carried</w:t>
-      </w:r>
-      <w:proofErr w:type="gramEnd"/>
-      <w:r>
-        <w:t xml:space="preserve"> </w:t>
+        <w:t xml:space="preserve">To gain a more knowledge on the demand of this type of project, a survey has been carried </w:t>
       </w:r>
       <w:commentRangeStart w:id="23"/>
       <w:r>
@@ -11621,15 +10725,7 @@
     </w:p>
     <w:p>
       <w:r>
-        <w:t xml:space="preserve">The project basic requirements have </w:t>
-      </w:r>
-      <w:proofErr w:type="gramStart"/>
-      <w:r>
-        <w:t>been decided</w:t>
-      </w:r>
-      <w:proofErr w:type="gramEnd"/>
-      <w:r>
-        <w:t xml:space="preserve"> using online resources and documentation about loyalty card schemes.</w:t>
+        <w:t>The project basic requirements have been decided using online resources and documentation about loyalty card schemes.</w:t>
       </w:r>
     </w:p>
     <w:p>
@@ -11640,7 +10736,6 @@
         <w:rPr>
           <w:noProof/>
         </w:rPr>
-        <w:lastRenderedPageBreak/>
         <w:drawing>
           <wp:inline distT="0" distB="0" distL="0" distR="0" wp14:anchorId="7267F2DC" wp14:editId="283DEF7E">
             <wp:extent cx="5731510" cy="4260215"/>
@@ -11701,24 +10796,14 @@
       <w:r>
         <w:t xml:space="preserve">Figure </w:t>
       </w:r>
-      <w:r>
-        <w:fldChar w:fldCharType="begin"/>
-      </w:r>
-      <w:r>
-        <w:instrText xml:space="preserve"> SEQ Figure \* ARABIC </w:instrText>
-      </w:r>
-      <w:r>
-        <w:fldChar w:fldCharType="separate"/>
-      </w:r>
-      <w:r>
-        <w:rPr>
-          <w:noProof/>
-        </w:rPr>
-        <w:t>17</w:t>
-      </w:r>
-      <w:r>
-        <w:fldChar w:fldCharType="end"/>
-      </w:r>
+      <w:fldSimple w:instr=" SEQ Figure \* ARABIC ">
+        <w:r>
+          <w:rPr>
+            <w:noProof/>
+          </w:rPr>
+          <w:t>17</w:t>
+        </w:r>
+      </w:fldSimple>
       <w:bookmarkEnd w:id="24"/>
       <w:r>
         <w:t xml:space="preserve">. </w:t>
@@ -11827,15 +10912,7 @@
         <w:t>project can tackle the second and third problem.</w:t>
       </w:r>
       <w:r>
-        <w:t xml:space="preserve"> It provides a very low-cost technology and a service that can be included with a membership cost to run </w:t>
-      </w:r>
-      <w:proofErr w:type="gramStart"/>
-      <w:r>
-        <w:t>as long as</w:t>
-      </w:r>
-      <w:proofErr w:type="gramEnd"/>
-      <w:r>
-        <w:t xml:space="preserve"> the scheme is active. </w:t>
+        <w:t xml:space="preserve"> It provides a very low-cost technology and a service that can be included with a membership cost to run as long as the scheme is active. </w:t>
       </w:r>
     </w:p>
     <w:p>
@@ -11847,7 +10924,6 @@
         <w:rPr>
           <w:noProof/>
         </w:rPr>
-        <w:lastRenderedPageBreak/>
         <w:drawing>
           <wp:inline distT="0" distB="0" distL="0" distR="0" wp14:anchorId="0A628E9C" wp14:editId="12586E4C">
             <wp:extent cx="5731510" cy="4260215"/>
@@ -11908,16 +10984,39 @@
       <w:r>
         <w:t xml:space="preserve">Figure </w:t>
       </w:r>
+      <w:fldSimple w:instr=" SEQ Figure \* ARABIC ">
+        <w:r>
+          <w:rPr>
+            <w:noProof/>
+          </w:rPr>
+          <w:t>18</w:t>
+        </w:r>
+      </w:fldSimple>
+      <w:bookmarkEnd w:id="25"/>
+      <w:r>
+        <w:t>. The most important features of a loyalty card</w:t>
+      </w:r>
+      <w:r>
+        <w:t xml:space="preserve"> for consumers</w:t>
+      </w:r>
+    </w:p>
+    <w:p>
+      <w:r>
+        <w:t xml:space="preserve">The data shown above (see </w:t>
+      </w:r>
       <w:r>
         <w:fldChar w:fldCharType="begin"/>
       </w:r>
       <w:r>
-        <w:instrText xml:space="preserve"> SEQ Figure \* ARABIC </w:instrText>
+        <w:instrText xml:space="preserve"> REF _Ref45394640 \h </w:instrText>
       </w:r>
       <w:r>
         <w:fldChar w:fldCharType="separate"/>
       </w:r>
       <w:r>
+        <w:t xml:space="preserve">Figure </w:t>
+      </w:r>
+      <w:r>
         <w:rPr>
           <w:noProof/>
         </w:rPr>
@@ -11926,70 +11025,13 @@
       <w:r>
         <w:fldChar w:fldCharType="end"/>
       </w:r>
-      <w:bookmarkEnd w:id="25"/>
-      <w:r>
-        <w:t>. The most important features of a loyalty card</w:t>
-      </w:r>
-      <w:r>
-        <w:t xml:space="preserve"> for consumers</w:t>
-      </w:r>
-    </w:p>
-    <w:p>
-      <w:r>
-        <w:t xml:space="preserve">The data shown above (see </w:t>
-      </w:r>
-      <w:r>
-        <w:fldChar w:fldCharType="begin"/>
-      </w:r>
-      <w:r>
-        <w:instrText xml:space="preserve"> REF _Ref45394640 \h </w:instrText>
-      </w:r>
-      <w:r>
-        <w:fldChar w:fldCharType="separate"/>
-      </w:r>
-      <w:r>
-        <w:t xml:space="preserve">Figure </w:t>
-      </w:r>
-      <w:r>
-        <w:rPr>
-          <w:noProof/>
-        </w:rPr>
-        <w:t>18</w:t>
-      </w:r>
-      <w:r>
-        <w:fldChar w:fldCharType="end"/>
-      </w:r>
-      <w:r>
-        <w:t xml:space="preserve">) provides a classification of the most valued features for the UK consumers. </w:t>
-      </w:r>
-      <w:proofErr w:type="gramStart"/>
-      <w:r>
-        <w:t>It is clear that being</w:t>
-      </w:r>
-      <w:proofErr w:type="gramEnd"/>
-      <w:r>
-        <w:t xml:space="preserve"> able to use vouchers at a later date is a very important aspect in the loyalty scheme.</w:t>
-      </w:r>
-    </w:p>
-    <w:p>
-      <w:r>
-        <w:t xml:space="preserve">Although the software about the voucher rewards </w:t>
-      </w:r>
-      <w:proofErr w:type="gramStart"/>
-      <w:r>
-        <w:t>is not implemented</w:t>
-      </w:r>
-      <w:proofErr w:type="gramEnd"/>
-      <w:r>
-        <w:t xml:space="preserve"> in this project, it is included with the involvement of a digital voucher company (i.e. i-movo). The back-end of the Web App can make </w:t>
-      </w:r>
-      <w:proofErr w:type="gramStart"/>
-      <w:r>
-        <w:t>some</w:t>
-      </w:r>
-      <w:proofErr w:type="gramEnd"/>
-      <w:r>
-        <w:t xml:space="preserve"> validation for the reward system in terms of collecting points and tracking when to reward the customer. At the right moment, the Web App will allow the user to decide to receive the digital voucher </w:t>
+      <w:r>
+        <w:t>) provides a classification of the most valued features for the UK consumers. It is clear that being able to use vouchers at a later date is a very important aspect in the loyalty scheme.</w:t>
+      </w:r>
+    </w:p>
+    <w:p>
+      <w:r>
+        <w:t xml:space="preserve">Although the software about the voucher rewards is not implemented in this project, it is included with the involvement of a digital voucher company (i.e. i-movo). The back-end of the Web App can make some validation for the reward system in terms of collecting points and tracking when to reward the customer. At the right moment, the Web App will allow the user to decide to receive the digital voucher </w:t>
       </w:r>
       <w:r>
         <w:t>by</w:t>
@@ -12038,15 +11080,7 @@
     </w:p>
     <w:p>
       <w:r>
-        <w:t xml:space="preserve">The survey has </w:t>
-      </w:r>
-      <w:proofErr w:type="gramStart"/>
-      <w:r>
-        <w:t>been made</w:t>
-      </w:r>
-      <w:proofErr w:type="gramEnd"/>
-      <w:r>
-        <w:t xml:space="preserve"> online through</w:t>
+        <w:t>The survey has been made online through</w:t>
       </w:r>
       <w:r>
         <w:t xml:space="preserve"> Google Forms and the answers have been analysed</w:t>
@@ -12071,15 +11105,7 @@
     </w:p>
     <w:p>
       <w:r>
-        <w:t xml:space="preserve">Further feedbacks and comments have </w:t>
-      </w:r>
-      <w:proofErr w:type="gramStart"/>
-      <w:r>
-        <w:t>been taken</w:t>
-      </w:r>
-      <w:proofErr w:type="gramEnd"/>
-      <w:r>
-        <w:t xml:space="preserve"> through interviews with the stakeholders such as potential customers and loyalty scheme providers. </w:t>
+        <w:t xml:space="preserve">Further feedbacks and comments have been taken through interviews with the stakeholders such as potential customers and loyalty scheme providers. </w:t>
       </w:r>
     </w:p>
     <w:p>
@@ -12091,7 +11117,6 @@
         </w:numPr>
       </w:pPr>
       <w:r>
-        <w:lastRenderedPageBreak/>
         <w:t>Laurence – user registration security and data modelling</w:t>
       </w:r>
     </w:p>
@@ -12116,15 +11141,7 @@
         </w:numPr>
       </w:pPr>
       <w:r>
-        <w:t xml:space="preserve">Toby for voucher system to </w:t>
-      </w:r>
-      <w:proofErr w:type="gramStart"/>
-      <w:r>
-        <w:t>be sent</w:t>
-      </w:r>
-      <w:proofErr w:type="gramEnd"/>
-      <w:r>
-        <w:t xml:space="preserve"> through mobile and not email – date validation – scheme validation</w:t>
+        <w:t>Toby for voucher system to be sent through mobile and not email – date validation – scheme validation</w:t>
       </w:r>
     </w:p>
     <w:p>
@@ -12182,15 +11199,7 @@
         <w:t xml:space="preserve">In the following sections </w:t>
       </w:r>
       <w:r>
-        <w:t xml:space="preserve">the description and diagrams relevant to this scenario </w:t>
-      </w:r>
-      <w:proofErr w:type="gramStart"/>
-      <w:r>
-        <w:t>are provided</w:t>
-      </w:r>
-      <w:proofErr w:type="gramEnd"/>
-      <w:r>
-        <w:t xml:space="preserve"> to support the software decisions.</w:t>
+        <w:t>the description and diagrams relevant to this scenario are provided to support the software decisions.</w:t>
       </w:r>
     </w:p>
     <w:p>
@@ -12198,7 +11207,6 @@
         <w:pStyle w:val="Heading3"/>
       </w:pPr>
       <w:r>
-        <w:lastRenderedPageBreak/>
         <w:t xml:space="preserve">Use </w:t>
       </w:r>
       <w:r>
@@ -12273,27 +11281,14 @@
       <w:r>
         <w:t xml:space="preserve">Figure </w:t>
       </w:r>
-      <w:r>
-        <w:fldChar w:fldCharType="begin"/>
-      </w:r>
-      <w:r>
-        <w:instrText xml:space="preserve"> SEQ Figure \* ARABIC </w:instrText>
-      </w:r>
-      <w:r>
-        <w:fldChar w:fldCharType="separate"/>
-      </w:r>
-      <w:r>
-        <w:rPr>
-          <w:noProof/>
-        </w:rPr>
-        <w:t>19</w:t>
-      </w:r>
-      <w:r>
-        <w:rPr>
-          <w:noProof/>
-        </w:rPr>
-        <w:fldChar w:fldCharType="end"/>
-      </w:r>
+      <w:fldSimple w:instr=" SEQ Figure \* ARABIC ">
+        <w:r>
+          <w:rPr>
+            <w:noProof/>
+          </w:rPr>
+          <w:t>19</w:t>
+        </w:r>
+      </w:fldSimple>
       <w:r>
         <w:t xml:space="preserve">. Use </w:t>
       </w:r>
@@ -12483,21 +11478,7 @@
               <w:rPr>
                 <w:szCs w:val="24"/>
               </w:rPr>
-              <w:t xml:space="preserve">ser attempts to register on the Web App by providing </w:t>
-            </w:r>
-            <w:proofErr w:type="gramStart"/>
-            <w:r>
-              <w:rPr>
-                <w:szCs w:val="24"/>
-              </w:rPr>
-              <w:t>some</w:t>
-            </w:r>
-            <w:proofErr w:type="gramEnd"/>
-            <w:r>
-              <w:rPr>
-                <w:szCs w:val="24"/>
-              </w:rPr>
-              <w:t xml:space="preserve"> details such as First and Last Name, Password Mobile Phone Number</w:t>
+              <w:t>ser attempts to register on the Web App by providing some details such as First and Last Name, Password Mobile Phone Number</w:t>
             </w:r>
             <w:r>
               <w:rPr>
@@ -12539,7 +11520,6 @@
                 <w:bCs/>
                 <w:szCs w:val="24"/>
               </w:rPr>
-              <w:lastRenderedPageBreak/>
               <w:t>Primary Actor</w:t>
             </w:r>
           </w:p>
@@ -12678,35 +11658,7 @@
               <w:rPr>
                 <w:szCs w:val="24"/>
               </w:rPr>
-              <w:t xml:space="preserve"> validates the input data and the details </w:t>
-            </w:r>
-            <w:proofErr w:type="gramStart"/>
-            <w:r>
-              <w:rPr>
-                <w:szCs w:val="24"/>
-              </w:rPr>
-              <w:t>are stored</w:t>
-            </w:r>
-            <w:proofErr w:type="gramEnd"/>
-            <w:r>
-              <w:rPr>
-                <w:szCs w:val="24"/>
-              </w:rPr>
-              <w:t xml:space="preserve"> in the database. The user </w:t>
-            </w:r>
-            <w:proofErr w:type="gramStart"/>
-            <w:r>
-              <w:rPr>
-                <w:szCs w:val="24"/>
-              </w:rPr>
-              <w:t>is automatically redirected</w:t>
-            </w:r>
-            <w:proofErr w:type="gramEnd"/>
-            <w:r>
-              <w:rPr>
-                <w:szCs w:val="24"/>
-              </w:rPr>
-              <w:t xml:space="preserve"> to the</w:t>
+              <w:t xml:space="preserve"> validates the input data and the details are stored in the database. The user is automatically redirected to the</w:t>
             </w:r>
             <w:r>
               <w:rPr>
@@ -13054,27 +12006,14 @@
       <w:r>
         <w:t xml:space="preserve">Table </w:t>
       </w:r>
-      <w:r>
-        <w:fldChar w:fldCharType="begin"/>
-      </w:r>
-      <w:r>
-        <w:instrText xml:space="preserve"> SEQ Table \* ARABIC </w:instrText>
-      </w:r>
-      <w:r>
-        <w:fldChar w:fldCharType="separate"/>
-      </w:r>
-      <w:r>
-        <w:rPr>
-          <w:noProof/>
-        </w:rPr>
-        <w:t>1</w:t>
-      </w:r>
-      <w:r>
-        <w:rPr>
-          <w:noProof/>
-        </w:rPr>
-        <w:fldChar w:fldCharType="end"/>
-      </w:r>
+      <w:fldSimple w:instr=" SEQ Table \* ARABIC ">
+        <w:r>
+          <w:rPr>
+            <w:noProof/>
+          </w:rPr>
+          <w:t>1</w:t>
+        </w:r>
+      </w:fldSimple>
       <w:r>
         <w:t>.</w:t>
       </w:r>
@@ -13441,7 +12380,6 @@
                 <w:bCs/>
                 <w:szCs w:val="24"/>
               </w:rPr>
-              <w:lastRenderedPageBreak/>
               <w:t>Post Conditions</w:t>
             </w:r>
           </w:p>
@@ -13495,18 +12433,10 @@
               <w:ind w:left="426" w:hanging="283"/>
             </w:pPr>
             <w:r>
-              <w:t xml:space="preserve">The user </w:t>
-            </w:r>
-            <w:proofErr w:type="gramStart"/>
-            <w:r>
-              <w:t xml:space="preserve">is </w:t>
-            </w:r>
-            <w:r>
-              <w:t>logged</w:t>
-            </w:r>
-            <w:proofErr w:type="gramEnd"/>
-            <w:r>
-              <w:t xml:space="preserve"> in and can choose all the internal features</w:t>
+              <w:t xml:space="preserve">The user is </w:t>
+            </w:r>
+            <w:r>
+              <w:t>logged in and can choose all the internal features</w:t>
             </w:r>
             <w:r>
               <w:t>.</w:t>
@@ -13561,13 +12491,8 @@
               <w:t xml:space="preserve">The user clicks on the </w:t>
             </w:r>
             <w:r>
-              <w:t xml:space="preserve">Sign </w:t>
-            </w:r>
-            <w:proofErr w:type="gramStart"/>
-            <w:r>
-              <w:t>In</w:t>
-            </w:r>
-            <w:proofErr w:type="gramEnd"/>
+              <w:t>Sign In</w:t>
+            </w:r>
             <w:r>
               <w:t xml:space="preserve"> Button.</w:t>
             </w:r>
@@ -13738,27 +12663,14 @@
       <w:r>
         <w:t xml:space="preserve">Table </w:t>
       </w:r>
-      <w:r>
-        <w:fldChar w:fldCharType="begin"/>
-      </w:r>
-      <w:r>
-        <w:instrText xml:space="preserve"> SEQ Table \* ARABIC </w:instrText>
-      </w:r>
-      <w:r>
-        <w:fldChar w:fldCharType="separate"/>
-      </w:r>
-      <w:r>
-        <w:rPr>
-          <w:noProof/>
-        </w:rPr>
-        <w:t>2</w:t>
-      </w:r>
-      <w:r>
-        <w:rPr>
-          <w:noProof/>
-        </w:rPr>
-        <w:fldChar w:fldCharType="end"/>
-      </w:r>
+      <w:fldSimple w:instr=" SEQ Table \* ARABIC ">
+        <w:r>
+          <w:rPr>
+            <w:noProof/>
+          </w:rPr>
+          <w:t>2</w:t>
+        </w:r>
+      </w:fldSimple>
       <w:r>
         <w:t>. Use Case Description (UC1)</w:t>
       </w:r>
@@ -14045,15 +12957,7 @@
               <w:ind w:left="426" w:hanging="293"/>
             </w:pPr>
             <w:r>
-              <w:t xml:space="preserve">User must </w:t>
-            </w:r>
-            <w:proofErr w:type="gramStart"/>
-            <w:r>
-              <w:t>be logged</w:t>
-            </w:r>
-            <w:proofErr w:type="gramEnd"/>
-            <w:r>
-              <w:t xml:space="preserve"> in. </w:t>
+              <w:t xml:space="preserve">User must be logged in. </w:t>
             </w:r>
           </w:p>
           <w:p>
@@ -14331,27 +13235,14 @@
       <w:r>
         <w:t xml:space="preserve">Table </w:t>
       </w:r>
-      <w:r>
-        <w:fldChar w:fldCharType="begin"/>
-      </w:r>
-      <w:r>
-        <w:instrText xml:space="preserve"> SEQ Table \* ARABIC </w:instrText>
-      </w:r>
-      <w:r>
-        <w:fldChar w:fldCharType="separate"/>
-      </w:r>
-      <w:r>
-        <w:rPr>
-          <w:noProof/>
-        </w:rPr>
-        <w:t>3</w:t>
-      </w:r>
-      <w:r>
-        <w:rPr>
-          <w:noProof/>
-        </w:rPr>
-        <w:fldChar w:fldCharType="end"/>
-      </w:r>
+      <w:fldSimple w:instr=" SEQ Table \* ARABIC ">
+        <w:r>
+          <w:rPr>
+            <w:noProof/>
+          </w:rPr>
+          <w:t>3</w:t>
+        </w:r>
+      </w:fldSimple>
       <w:r>
         <w:t xml:space="preserve">. Use Case </w:t>
       </w:r>
@@ -14460,7 +13351,6 @@
                 <w:bCs/>
                 <w:szCs w:val="24"/>
               </w:rPr>
-              <w:lastRenderedPageBreak/>
               <w:t>Use Case Name</w:t>
             </w:r>
           </w:p>
@@ -14654,15 +13544,7 @@
               <w:ind w:left="426" w:hanging="293"/>
             </w:pPr>
             <w:r>
-              <w:t xml:space="preserve">User must </w:t>
-            </w:r>
-            <w:proofErr w:type="gramStart"/>
-            <w:r>
-              <w:t>be logged</w:t>
-            </w:r>
-            <w:proofErr w:type="gramEnd"/>
-            <w:r>
-              <w:t xml:space="preserve"> in. </w:t>
+              <w:t xml:space="preserve">User must be logged in. </w:t>
             </w:r>
           </w:p>
           <w:p>
@@ -14924,27 +13806,14 @@
       <w:r>
         <w:t xml:space="preserve">Table </w:t>
       </w:r>
-      <w:r>
-        <w:fldChar w:fldCharType="begin"/>
-      </w:r>
-      <w:r>
-        <w:instrText xml:space="preserve"> SEQ Table \* ARABIC </w:instrText>
-      </w:r>
-      <w:r>
-        <w:fldChar w:fldCharType="separate"/>
-      </w:r>
-      <w:r>
-        <w:rPr>
-          <w:noProof/>
-        </w:rPr>
-        <w:t>4</w:t>
-      </w:r>
-      <w:r>
-        <w:rPr>
-          <w:noProof/>
-        </w:rPr>
-        <w:fldChar w:fldCharType="end"/>
-      </w:r>
+      <w:fldSimple w:instr=" SEQ Table \* ARABIC ">
+        <w:r>
+          <w:rPr>
+            <w:noProof/>
+          </w:rPr>
+          <w:t>4</w:t>
+        </w:r>
+      </w:fldSimple>
       <w:r>
         <w:t>. Use Case Description (UC3)</w:t>
       </w:r>
@@ -15267,15 +14136,7 @@
               <w:ind w:left="426" w:hanging="293"/>
             </w:pPr>
             <w:r>
-              <w:t xml:space="preserve">User must </w:t>
-            </w:r>
-            <w:proofErr w:type="gramStart"/>
-            <w:r>
-              <w:t>be logged</w:t>
-            </w:r>
-            <w:proofErr w:type="gramEnd"/>
-            <w:r>
-              <w:t xml:space="preserve"> in. </w:t>
+              <w:t xml:space="preserve">User must be logged in. </w:t>
             </w:r>
           </w:p>
           <w:p>
@@ -15450,7 +14311,6 @@
                 <w:bCs/>
                 <w:szCs w:val="24"/>
               </w:rPr>
-              <w:lastRenderedPageBreak/>
               <w:t>Post Conditions</w:t>
             </w:r>
           </w:p>
@@ -15706,15 +14566,7 @@
               <w:ind w:left="426" w:hanging="283"/>
             </w:pPr>
             <w:r>
-              <w:t xml:space="preserve">The NFC tag Serial Number </w:t>
-            </w:r>
-            <w:proofErr w:type="gramStart"/>
-            <w:r>
-              <w:t>is not expected</w:t>
-            </w:r>
-            <w:proofErr w:type="gramEnd"/>
-            <w:r>
-              <w:t>.</w:t>
+              <w:t>The NFC tag Serial Number is not expected.</w:t>
             </w:r>
           </w:p>
           <w:p>
@@ -15729,15 +14581,7 @@
               <w:ind w:left="426" w:hanging="283"/>
             </w:pPr>
             <w:r>
-              <w:t xml:space="preserve">The user has exceeded the number of collections by either hour, </w:t>
-            </w:r>
-            <w:proofErr w:type="gramStart"/>
-            <w:r>
-              <w:t>day</w:t>
-            </w:r>
-            <w:proofErr w:type="gramEnd"/>
-            <w:r>
-              <w:t xml:space="preserve"> or week.</w:t>
+              <w:t>The user has exceeded the number of collections by either hour, day or week.</w:t>
             </w:r>
           </w:p>
         </w:tc>
@@ -15751,27 +14595,14 @@
       <w:r>
         <w:t xml:space="preserve">Table </w:t>
       </w:r>
-      <w:r>
-        <w:fldChar w:fldCharType="begin"/>
-      </w:r>
-      <w:r>
-        <w:instrText xml:space="preserve"> SEQ Table \* ARABIC </w:instrText>
-      </w:r>
-      <w:r>
-        <w:fldChar w:fldCharType="separate"/>
-      </w:r>
-      <w:r>
-        <w:rPr>
-          <w:noProof/>
-        </w:rPr>
-        <w:t>5</w:t>
-      </w:r>
-      <w:r>
-        <w:rPr>
-          <w:noProof/>
-        </w:rPr>
-        <w:fldChar w:fldCharType="end"/>
-      </w:r>
+      <w:fldSimple w:instr=" SEQ Table \* ARABIC ">
+        <w:r>
+          <w:rPr>
+            <w:noProof/>
+          </w:rPr>
+          <w:t>5</w:t>
+        </w:r>
+      </w:fldSimple>
       <w:r>
         <w:t>. Use Case Description (UC4)</w:t>
       </w:r>
@@ -16058,15 +14889,7 @@
               <w:ind w:left="426" w:hanging="293"/>
             </w:pPr>
             <w:r>
-              <w:t xml:space="preserve">User must </w:t>
-            </w:r>
-            <w:proofErr w:type="gramStart"/>
-            <w:r>
-              <w:t>be logged</w:t>
-            </w:r>
-            <w:proofErr w:type="gramEnd"/>
-            <w:r>
-              <w:t xml:space="preserve"> in. </w:t>
+              <w:t xml:space="preserve">User must be logged in. </w:t>
             </w:r>
           </w:p>
           <w:p>
@@ -16343,15 +15166,7 @@
               <w:ind w:left="426" w:hanging="283"/>
             </w:pPr>
             <w:r>
-              <w:t xml:space="preserve">The user has exceeded the number of collections by either hour, </w:t>
-            </w:r>
-            <w:proofErr w:type="gramStart"/>
-            <w:r>
-              <w:t>day</w:t>
-            </w:r>
-            <w:proofErr w:type="gramEnd"/>
-            <w:r>
-              <w:t xml:space="preserve"> or week.</w:t>
+              <w:t>The user has exceeded the number of collections by either hour, day or week.</w:t>
             </w:r>
           </w:p>
           <w:p>
@@ -16384,30 +15199,16 @@
         <w:spacing w:line="480" w:lineRule="auto"/>
       </w:pPr>
       <w:r>
-        <w:lastRenderedPageBreak/>
         <w:t xml:space="preserve">Table </w:t>
       </w:r>
-      <w:r>
-        <w:fldChar w:fldCharType="begin"/>
-      </w:r>
-      <w:r>
-        <w:instrText xml:space="preserve"> SEQ Table \* ARABIC </w:instrText>
-      </w:r>
-      <w:r>
-        <w:fldChar w:fldCharType="separate"/>
-      </w:r>
-      <w:r>
-        <w:rPr>
-          <w:noProof/>
-        </w:rPr>
-        <w:t>6</w:t>
-      </w:r>
-      <w:r>
-        <w:rPr>
-          <w:noProof/>
-        </w:rPr>
-        <w:fldChar w:fldCharType="end"/>
-      </w:r>
+      <w:fldSimple w:instr=" SEQ Table \* ARABIC ">
+        <w:r>
+          <w:rPr>
+            <w:noProof/>
+          </w:rPr>
+          <w:t>6</w:t>
+        </w:r>
+      </w:fldSimple>
       <w:r>
         <w:t>. Use Case Description (UC5)</w:t>
       </w:r>
@@ -16688,15 +15489,7 @@
               <w:ind w:left="426" w:hanging="293"/>
             </w:pPr>
             <w:r>
-              <w:t xml:space="preserve">User must </w:t>
-            </w:r>
-            <w:proofErr w:type="gramStart"/>
-            <w:r>
-              <w:t>be logged</w:t>
-            </w:r>
-            <w:proofErr w:type="gramEnd"/>
-            <w:r>
-              <w:t xml:space="preserve"> in. </w:t>
+              <w:t xml:space="preserve">User must be logged in. </w:t>
             </w:r>
           </w:p>
           <w:p>
@@ -16994,27 +15787,14 @@
       <w:r>
         <w:t xml:space="preserve">Table </w:t>
       </w:r>
-      <w:r>
-        <w:fldChar w:fldCharType="begin"/>
-      </w:r>
-      <w:r>
-        <w:instrText xml:space="preserve"> SEQ Table \* ARABIC </w:instrText>
-      </w:r>
-      <w:r>
-        <w:fldChar w:fldCharType="separate"/>
-      </w:r>
-      <w:r>
-        <w:rPr>
-          <w:noProof/>
-        </w:rPr>
-        <w:t>7</w:t>
-      </w:r>
-      <w:r>
-        <w:rPr>
-          <w:noProof/>
-        </w:rPr>
-        <w:fldChar w:fldCharType="end"/>
-      </w:r>
+      <w:fldSimple w:instr=" SEQ Table \* ARABIC ">
+        <w:r>
+          <w:rPr>
+            <w:noProof/>
+          </w:rPr>
+          <w:t>7</w:t>
+        </w:r>
+      </w:fldSimple>
       <w:r>
         <w:t>. Use Case description (UC6)</w:t>
       </w:r>
@@ -17285,7 +16065,6 @@
                 <w:bCs/>
                 <w:szCs w:val="24"/>
               </w:rPr>
-              <w:lastRenderedPageBreak/>
               <w:t>Pre-Conditions</w:t>
             </w:r>
           </w:p>
@@ -17320,15 +16099,7 @@
               <w:ind w:left="426" w:hanging="293"/>
             </w:pPr>
             <w:r>
-              <w:t xml:space="preserve">User must </w:t>
-            </w:r>
-            <w:proofErr w:type="gramStart"/>
-            <w:r>
-              <w:t>be logged</w:t>
-            </w:r>
-            <w:proofErr w:type="gramEnd"/>
-            <w:r>
-              <w:t xml:space="preserve"> in. </w:t>
+              <w:t xml:space="preserve">User must be logged in. </w:t>
             </w:r>
           </w:p>
           <w:p>
@@ -17648,27 +16419,14 @@
       <w:r>
         <w:t xml:space="preserve">Table </w:t>
       </w:r>
-      <w:r>
-        <w:fldChar w:fldCharType="begin"/>
-      </w:r>
-      <w:r>
-        <w:instrText xml:space="preserve"> SEQ Table \* ARABIC </w:instrText>
-      </w:r>
-      <w:r>
-        <w:fldChar w:fldCharType="separate"/>
-      </w:r>
-      <w:r>
-        <w:rPr>
-          <w:noProof/>
-        </w:rPr>
-        <w:t>8</w:t>
-      </w:r>
-      <w:r>
-        <w:rPr>
-          <w:noProof/>
-        </w:rPr>
-        <w:fldChar w:fldCharType="end"/>
-      </w:r>
+      <w:fldSimple w:instr=" SEQ Table \* ARABIC ">
+        <w:r>
+          <w:rPr>
+            <w:noProof/>
+          </w:rPr>
+          <w:t>8</w:t>
+        </w:r>
+      </w:fldSimple>
       <w:r>
         <w:t>. Use Case Description (UC7)</w:t>
       </w:r>
@@ -17949,15 +16707,7 @@
               <w:ind w:left="426" w:hanging="293"/>
             </w:pPr>
             <w:r>
-              <w:t xml:space="preserve">User must </w:t>
-            </w:r>
-            <w:proofErr w:type="gramStart"/>
-            <w:r>
-              <w:t>be logged</w:t>
-            </w:r>
-            <w:proofErr w:type="gramEnd"/>
-            <w:r>
-              <w:t xml:space="preserve"> in. </w:t>
+              <w:t xml:space="preserve">User must be logged in. </w:t>
             </w:r>
           </w:p>
           <w:p>
@@ -18186,7 +16936,6 @@
                 <w:bCs/>
                 <w:szCs w:val="24"/>
               </w:rPr>
-              <w:lastRenderedPageBreak/>
               <w:t>Exceptions</w:t>
             </w:r>
           </w:p>
@@ -18337,27 +17086,14 @@
       <w:r>
         <w:t xml:space="preserve">Table </w:t>
       </w:r>
-      <w:r>
-        <w:fldChar w:fldCharType="begin"/>
-      </w:r>
-      <w:r>
-        <w:instrText xml:space="preserve"> SEQ Table \* ARABIC </w:instrText>
-      </w:r>
-      <w:r>
-        <w:fldChar w:fldCharType="separate"/>
-      </w:r>
-      <w:r>
-        <w:rPr>
-          <w:noProof/>
-        </w:rPr>
-        <w:t>9</w:t>
-      </w:r>
-      <w:r>
-        <w:rPr>
-          <w:noProof/>
-        </w:rPr>
-        <w:fldChar w:fldCharType="end"/>
-      </w:r>
+      <w:fldSimple w:instr=" SEQ Table \* ARABIC ">
+        <w:r>
+          <w:rPr>
+            <w:noProof/>
+          </w:rPr>
+          <w:t>9</w:t>
+        </w:r>
+      </w:fldSimple>
       <w:r>
         <w:t>. Use Case Description (UC8)</w:t>
       </w:r>
@@ -18638,15 +17374,7 @@
               <w:ind w:left="426" w:hanging="293"/>
             </w:pPr>
             <w:r>
-              <w:t xml:space="preserve">User must </w:t>
-            </w:r>
-            <w:proofErr w:type="gramStart"/>
-            <w:r>
-              <w:t>be logged</w:t>
-            </w:r>
-            <w:proofErr w:type="gramEnd"/>
-            <w:r>
-              <w:t xml:space="preserve"> in. </w:t>
+              <w:t xml:space="preserve">User must be logged in. </w:t>
             </w:r>
           </w:p>
         </w:tc>
@@ -18818,15 +17546,7 @@
               <w:ind w:left="426" w:hanging="283"/>
             </w:pPr>
             <w:r>
-              <w:t xml:space="preserve">The page </w:t>
-            </w:r>
-            <w:proofErr w:type="gramStart"/>
-            <w:r>
-              <w:t>is not found</w:t>
-            </w:r>
-            <w:proofErr w:type="gramEnd"/>
-            <w:r>
-              <w:t>.</w:t>
+              <w:t>The page is not found.</w:t>
             </w:r>
           </w:p>
         </w:tc>
@@ -18840,27 +17560,14 @@
       <w:r>
         <w:t xml:space="preserve">Table </w:t>
       </w:r>
-      <w:r>
-        <w:fldChar w:fldCharType="begin"/>
-      </w:r>
-      <w:r>
-        <w:instrText xml:space="preserve"> SEQ Table \* ARABIC </w:instrText>
-      </w:r>
-      <w:r>
-        <w:fldChar w:fldCharType="separate"/>
-      </w:r>
-      <w:r>
-        <w:rPr>
-          <w:noProof/>
-        </w:rPr>
-        <w:t>10</w:t>
-      </w:r>
-      <w:r>
-        <w:rPr>
-          <w:noProof/>
-        </w:rPr>
-        <w:fldChar w:fldCharType="end"/>
-      </w:r>
+      <w:fldSimple w:instr=" SEQ Table \* ARABIC ">
+        <w:r>
+          <w:rPr>
+            <w:noProof/>
+          </w:rPr>
+          <w:t>10</w:t>
+        </w:r>
+      </w:fldSimple>
       <w:r>
         <w:t>. Use Case Description (UC9</w:t>
       </w:r>
@@ -18869,18 +17576,10 @@
       </w:r>
     </w:p>
     <w:p>
-      <w:pPr>
-        <w:pStyle w:val="Heading3"/>
-      </w:pPr>
-      <w:r>
-        <w:t>S</w:t>
-      </w:r>
-      <w:r>
-        <w:t>equence Diagrams</w:t>
-      </w:r>
-    </w:p>
-    <w:p/>
-    <w:p/>
+      <w:r>
+        <w:br w:type="page"/>
+      </w:r>
+    </w:p>
     <w:p>
       <w:pPr>
         <w:sectPr>
@@ -18902,7 +17601,7 @@
         </w:rPr>
         <w:lastRenderedPageBreak/>
         <w:drawing>
-          <wp:anchor distT="0" distB="0" distL="114300" distR="114300" simplePos="0" relativeHeight="251658240" behindDoc="0" locked="0" layoutInCell="1" allowOverlap="1" wp14:anchorId="6CED7AAA" wp14:editId="1B8EDBA7">
+          <wp:anchor distT="0" distB="0" distL="114300" distR="114300" simplePos="0" relativeHeight="251658240" behindDoc="0" locked="0" layoutInCell="1" allowOverlap="1" wp14:anchorId="6CED7AAA" wp14:editId="554E2C5E">
             <wp:simplePos x="0" y="0"/>
             <wp:positionH relativeFrom="margin">
               <wp:posOffset>-735965</wp:posOffset>
@@ -18911,7 +17610,7 @@
               <wp:posOffset>504825</wp:posOffset>
             </wp:positionV>
             <wp:extent cx="10371455" cy="5567680"/>
-            <wp:effectExtent l="0" t="0" r="0" b="0"/>
+            <wp:effectExtent l="19050" t="19050" r="10795" b="13970"/>
             <wp:wrapSquare wrapText="bothSides"/>
             <wp:docPr id="23" name="Picture 23"/>
             <wp:cNvGraphicFramePr>
@@ -18948,8 +17647,10 @@
                       <a:avLst/>
                     </a:prstGeom>
                     <a:noFill/>
-                    <a:ln>
-                      <a:noFill/>
+                    <a:ln w="3175">
+                      <a:solidFill>
+                        <a:schemeClr val="tx1"/>
+                      </a:solidFill>
                     </a:ln>
                   </pic:spPr>
                 </pic:pic>
@@ -18975,29 +17676,16 @@
       <w:r>
         <w:t xml:space="preserve">Figure </w:t>
       </w:r>
-      <w:r>
-        <w:fldChar w:fldCharType="begin"/>
-      </w:r>
-      <w:r>
-        <w:instrText xml:space="preserve"> SEQ Figure \* ARABIC </w:instrText>
-      </w:r>
-      <w:r>
-        <w:fldChar w:fldCharType="separate"/>
-      </w:r>
-      <w:r>
-        <w:rPr>
-          <w:noProof/>
-        </w:rPr>
-        <w:t>20</w:t>
-      </w:r>
-      <w:r>
-        <w:fldChar w:fldCharType="end"/>
-      </w:r>
-      <w:r>
-        <w:t xml:space="preserve">. Main Class Diagram of the </w:t>
-      </w:r>
-      <w:r>
-        <w:t>Contactless Loyalty Web Application</w:t>
+      <w:fldSimple w:instr=" SEQ Figure \* ARABIC ">
+        <w:r>
+          <w:rPr>
+            <w:noProof/>
+          </w:rPr>
+          <w:t>20</w:t>
+        </w:r>
+      </w:fldSimple>
+      <w:r>
+        <w:t>. Main Class Diagram of the Contactless Loyalty Web Application</w:t>
       </w:r>
     </w:p>
     <w:p/>
@@ -19020,7 +17708,295 @@
         <w:t>ERD (Entity Relationship Diagram)</w:t>
       </w:r>
     </w:p>
-    <w:p/>
+    <w:p>
+      <w:r>
+        <w:t xml:space="preserve">The following diagram </w:t>
+      </w:r>
+      <w:r>
+        <w:t xml:space="preserve">(see </w:t>
+      </w:r>
+      <w:r>
+        <w:fldChar w:fldCharType="begin"/>
+      </w:r>
+      <w:r>
+        <w:instrText xml:space="preserve"> REF _Ref45404464 \h </w:instrText>
+      </w:r>
+      <w:r>
+        <w:fldChar w:fldCharType="separate"/>
+      </w:r>
+      <w:r>
+        <w:t xml:space="preserve">Figure </w:t>
+      </w:r>
+      <w:r>
+        <w:rPr>
+          <w:noProof/>
+        </w:rPr>
+        <w:t>21</w:t>
+      </w:r>
+      <w:r>
+        <w:fldChar w:fldCharType="end"/>
+      </w:r>
+      <w:r>
+        <w:t xml:space="preserve">) </w:t>
+      </w:r>
+      <w:r>
+        <w:t xml:space="preserve">shows the structure model of the Web Application. Because of the solution </w:t>
+      </w:r>
+      <w:r>
+        <w:t xml:space="preserve">initially </w:t>
+      </w:r>
+      <w:r>
+        <w:t xml:space="preserve">provided </w:t>
+      </w:r>
+      <w:r>
+        <w:t>the database is relatively simple. The main two tables are the AspNetUsers and LoyaltyCards</w:t>
+      </w:r>
+      <w:r>
+        <w:t xml:space="preserve">. The former has automatically created </w:t>
+      </w:r>
+      <w:r>
+        <w:t>attributes that will be user in future stage of the software.</w:t>
+      </w:r>
+    </w:p>
+    <w:p>
+      <w:r>
+        <w:t xml:space="preserve">The AspNetUsers </w:t>
+      </w:r>
+      <w:proofErr w:type="gramStart"/>
+      <w:r>
+        <w:t>is identified</w:t>
+      </w:r>
+      <w:proofErr w:type="gramEnd"/>
+      <w:r>
+        <w:t xml:space="preserve"> with an ID used a Primary Key and it will </w:t>
+      </w:r>
+      <w:r>
+        <w:t xml:space="preserve">also </w:t>
+      </w:r>
+      <w:r>
+        <w:t>have a UserName matching the PhoneNumber, FirstName</w:t>
+      </w:r>
+      <w:r>
+        <w:t xml:space="preserve">, </w:t>
+      </w:r>
+      <w:r>
+        <w:t xml:space="preserve">LastName along with a PasswordHash. </w:t>
+      </w:r>
+    </w:p>
+    <w:p>
+      <w:r>
+        <w:t xml:space="preserve">The LoyaltyCards have an ID as Primary Key </w:t>
+      </w:r>
+      <w:r>
+        <w:t>and the attributes: LastStampDateTime, NumberOfVouchers, NumberOfStamps, Storename, StoreSchemeCode and Foreign Key UserId associated with the AspNetUsers table.</w:t>
+      </w:r>
+    </w:p>
+    <w:p>
+      <w:r>
+        <w:t xml:space="preserve">Since the user is one and he will be able to store zero or more cards, the multiplicity of the relationship is one to </w:t>
+      </w:r>
+      <w:proofErr w:type="gramStart"/>
+      <w:r>
+        <w:t>many</w:t>
+      </w:r>
+      <w:proofErr w:type="gramEnd"/>
+      <w:r>
+        <w:t xml:space="preserve">. The AspNetUsers table will have participation and cardinality 1 while LoyaltyCards will have 0 participation and </w:t>
+      </w:r>
+      <w:proofErr w:type="gramStart"/>
+      <w:r>
+        <w:t>many</w:t>
+      </w:r>
+      <w:proofErr w:type="gramEnd"/>
+      <w:r>
+        <w:t xml:space="preserve"> as cardinality.</w:t>
+      </w:r>
+    </w:p>
+    <w:p>
+      <w:pPr>
+        <w:keepNext/>
+        <w:jc w:val="center"/>
+      </w:pPr>
+      <w:r>
+        <w:rPr>
+          <w:noProof/>
+        </w:rPr>
+        <w:drawing>
+          <wp:inline distT="0" distB="0" distL="0" distR="0" wp14:anchorId="25CFA7C9" wp14:editId="5E6AC62E">
+            <wp:extent cx="5731510" cy="3363402"/>
+            <wp:effectExtent l="0" t="0" r="2540" b="8890"/>
+            <wp:docPr id="28" name="Picture 28"/>
+            <wp:cNvGraphicFramePr>
+              <a:graphicFrameLocks xmlns:a="http://schemas.openxmlformats.org/drawingml/2006/main" noChangeAspect="1"/>
+            </wp:cNvGraphicFramePr>
+            <a:graphic xmlns:a="http://schemas.openxmlformats.org/drawingml/2006/main">
+              <a:graphicData uri="http://schemas.openxmlformats.org/drawingml/2006/picture">
+                <pic:pic xmlns:pic="http://schemas.openxmlformats.org/drawingml/2006/picture">
+                  <pic:nvPicPr>
+                    <pic:cNvPr id="1" name=""/>
+                    <pic:cNvPicPr/>
+                  </pic:nvPicPr>
+                  <pic:blipFill rotWithShape="1">
+                    <a:blip r:embed="rId34"/>
+                    <a:srcRect b="1695"/>
+                    <a:stretch/>
+                  </pic:blipFill>
+                  <pic:spPr bwMode="auto">
+                    <a:xfrm>
+                      <a:off x="0" y="0"/>
+                      <a:ext cx="5731510" cy="3363402"/>
+                    </a:xfrm>
+                    <a:prstGeom prst="rect">
+                      <a:avLst/>
+                    </a:prstGeom>
+                    <a:ln>
+                      <a:noFill/>
+                    </a:ln>
+                    <a:extLst>
+                      <a:ext uri="{53640926-AAD7-44D8-BBD7-CCE9431645EC}">
+                        <a14:shadowObscured xmlns:a14="http://schemas.microsoft.com/office/drawing/2010/main"/>
+                      </a:ext>
+                    </a:extLst>
+                  </pic:spPr>
+                </pic:pic>
+              </a:graphicData>
+            </a:graphic>
+          </wp:inline>
+        </w:drawing>
+      </w:r>
+    </w:p>
+    <w:p>
+      <w:pPr>
+        <w:pStyle w:val="Caption"/>
+      </w:pPr>
+      <w:bookmarkStart w:id="26" w:name="_Ref45404464"/>
+      <w:r>
+        <w:t xml:space="preserve">Figure </w:t>
+      </w:r>
+      <w:fldSimple w:instr=" SEQ Figure \* ARABIC ">
+        <w:r>
+          <w:rPr>
+            <w:noProof/>
+          </w:rPr>
+          <w:t>21</w:t>
+        </w:r>
+      </w:fldSimple>
+      <w:bookmarkEnd w:id="26"/>
+      <w:r>
+        <w:t>. Database ERD</w:t>
+      </w:r>
+    </w:p>
+    <w:p>
+      <w:r>
+        <w:t>A future implementation for improved user management in the database could look like the diagram below</w:t>
+      </w:r>
+      <w:r>
+        <w:t xml:space="preserve"> (</w:t>
+      </w:r>
+      <w:r>
+        <w:fldChar w:fldCharType="begin"/>
+      </w:r>
+      <w:r>
+        <w:instrText xml:space="preserve"> REF _Ref45406481 \h </w:instrText>
+      </w:r>
+      <w:r>
+        <w:fldChar w:fldCharType="separate"/>
+      </w:r>
+      <w:r>
+        <w:t xml:space="preserve">Figure </w:t>
+      </w:r>
+      <w:r>
+        <w:rPr>
+          <w:noProof/>
+        </w:rPr>
+        <w:t>22</w:t>
+      </w:r>
+      <w:r>
+        <w:fldChar w:fldCharType="end"/>
+      </w:r>
+      <w:r>
+        <w:t>) where the user can have the possibility to have a two factor authentication using a token and can hold different roles.</w:t>
+      </w:r>
+    </w:p>
+    <w:p>
+      <w:pPr>
+        <w:keepNext/>
+      </w:pPr>
+      <w:r>
+        <w:rPr>
+          <w:noProof/>
+        </w:rPr>
+        <w:drawing>
+          <wp:inline distT="0" distB="0" distL="0" distR="0" wp14:anchorId="7D3E6559" wp14:editId="783F8D67">
+            <wp:extent cx="5353627" cy="5748793"/>
+            <wp:effectExtent l="0" t="0" r="0" b="4445"/>
+            <wp:docPr id="29" name="Picture 29"/>
+            <wp:cNvGraphicFramePr>
+              <a:graphicFrameLocks xmlns:a="http://schemas.openxmlformats.org/drawingml/2006/main" noChangeAspect="1"/>
+            </wp:cNvGraphicFramePr>
+            <a:graphic xmlns:a="http://schemas.openxmlformats.org/drawingml/2006/main">
+              <a:graphicData uri="http://schemas.openxmlformats.org/drawingml/2006/picture">
+                <pic:pic xmlns:pic="http://schemas.openxmlformats.org/drawingml/2006/picture">
+                  <pic:nvPicPr>
+                    <pic:cNvPr id="1" name=""/>
+                    <pic:cNvPicPr/>
+                  </pic:nvPicPr>
+                  <pic:blipFill rotWithShape="1">
+                    <a:blip r:embed="rId35"/>
+                    <a:srcRect b="2349"/>
+                    <a:stretch/>
+                  </pic:blipFill>
+                  <pic:spPr bwMode="auto">
+                    <a:xfrm>
+                      <a:off x="0" y="0"/>
+                      <a:ext cx="5353797" cy="5748976"/>
+                    </a:xfrm>
+                    <a:prstGeom prst="rect">
+                      <a:avLst/>
+                    </a:prstGeom>
+                    <a:ln>
+                      <a:noFill/>
+                    </a:ln>
+                    <a:extLst>
+                      <a:ext uri="{53640926-AAD7-44D8-BBD7-CCE9431645EC}">
+                        <a14:shadowObscured xmlns:a14="http://schemas.microsoft.com/office/drawing/2010/main"/>
+                      </a:ext>
+                    </a:extLst>
+                  </pic:spPr>
+                </pic:pic>
+              </a:graphicData>
+            </a:graphic>
+          </wp:inline>
+        </w:drawing>
+      </w:r>
+    </w:p>
+    <w:p>
+      <w:pPr>
+        <w:pStyle w:val="Caption"/>
+      </w:pPr>
+      <w:bookmarkStart w:id="27" w:name="_Ref45406481"/>
+      <w:r>
+        <w:t xml:space="preserve">Figure </w:t>
+      </w:r>
+      <w:fldSimple w:instr=" SEQ Figure \* ARABIC ">
+        <w:r>
+          <w:rPr>
+            <w:noProof/>
+          </w:rPr>
+          <w:t>22</w:t>
+        </w:r>
+      </w:fldSimple>
+      <w:bookmarkEnd w:id="27"/>
+      <w:r>
+        <w:t>. Possible database design</w:t>
+      </w:r>
+      <w:r>
+        <w:rPr>
+          <w:noProof/>
+        </w:rPr>
+        <w:t xml:space="preserve"> with more user management</w:t>
+      </w:r>
+    </w:p>
     <w:p>
       <w:pPr>
         <w:pStyle w:val="Heading2"/>
@@ -19062,11 +18038,9 @@
       <w:r>
         <w:t xml:space="preserve"> following two systems called Simple Ranking and </w:t>
       </w:r>
-      <w:proofErr w:type="spellStart"/>
       <w:r>
         <w:t>MoSCoW</w:t>
       </w:r>
-      <w:proofErr w:type="spellEnd"/>
       <w:r>
         <w:t>.</w:t>
       </w:r>
@@ -19083,6 +18057,7 @@
           <w:id w:val="807672328"/>
           <w:citation/>
         </w:sdtPr>
+        <w:sdtEndPr/>
         <w:sdtContent>
           <w:r>
             <w:fldChar w:fldCharType="begin"/>
@@ -19123,6 +18098,7 @@
           <w:id w:val="2088880542"/>
           <w:citation/>
         </w:sdtPr>
+        <w:sdtEndPr/>
         <w:sdtContent>
           <w:r>
             <w:fldChar w:fldCharType="begin"/>
@@ -19302,7 +18278,6 @@
         <w:rPr>
           <w:noProof/>
         </w:rPr>
-        <w:lastRenderedPageBreak/>
         <w:drawing>
           <wp:inline distT="0" distB="0" distL="0" distR="0" wp14:anchorId="28C37B25" wp14:editId="775A5AD8">
             <wp:extent cx="5731510" cy="3392805"/>
@@ -19319,7 +18294,7 @@
                     <pic:cNvPicPr/>
                   </pic:nvPicPr>
                   <pic:blipFill>
-                    <a:blip r:embed="rId34"/>
+                    <a:blip r:embed="rId36"/>
                     <a:stretch>
                       <a:fillRect/>
                     </a:stretch>
@@ -19357,27 +18332,14 @@
       <w:r>
         <w:t xml:space="preserve">Figure </w:t>
       </w:r>
-      <w:r>
-        <w:fldChar w:fldCharType="begin"/>
-      </w:r>
-      <w:r>
-        <w:instrText xml:space="preserve"> SEQ Figure \* ARABIC </w:instrText>
-      </w:r>
-      <w:r>
-        <w:fldChar w:fldCharType="separate"/>
-      </w:r>
-      <w:r>
-        <w:rPr>
-          <w:noProof/>
-        </w:rPr>
-        <w:t>21</w:t>
-      </w:r>
-      <w:r>
-        <w:rPr>
-          <w:noProof/>
-        </w:rPr>
-        <w:fldChar w:fldCharType="end"/>
-      </w:r>
+      <w:fldSimple w:instr=" SEQ Figure \* ARABIC ">
+        <w:r>
+          <w:rPr>
+            <w:noProof/>
+          </w:rPr>
+          <w:t>23</w:t>
+        </w:r>
+      </w:fldSimple>
       <w:r>
         <w:t>. Table of functional requirements</w:t>
       </w:r>
@@ -19425,7 +18387,7 @@
                     <pic:cNvPicPr/>
                   </pic:nvPicPr>
                   <pic:blipFill>
-                    <a:blip r:embed="rId35"/>
+                    <a:blip r:embed="rId37"/>
                     <a:stretch>
                       <a:fillRect/>
                     </a:stretch>
@@ -19458,27 +18420,14 @@
       <w:r>
         <w:t xml:space="preserve">Figure </w:t>
       </w:r>
-      <w:r>
-        <w:fldChar w:fldCharType="begin"/>
-      </w:r>
-      <w:r>
-        <w:instrText xml:space="preserve"> SEQ Figure \* ARABIC </w:instrText>
-      </w:r>
-      <w:r>
-        <w:fldChar w:fldCharType="separate"/>
-      </w:r>
-      <w:r>
-        <w:rPr>
-          <w:noProof/>
-        </w:rPr>
-        <w:t>22</w:t>
-      </w:r>
-      <w:r>
-        <w:rPr>
-          <w:noProof/>
-        </w:rPr>
-        <w:fldChar w:fldCharType="end"/>
-      </w:r>
+      <w:fldSimple w:instr=" SEQ Figure \* ARABIC ">
+        <w:r>
+          <w:rPr>
+            <w:noProof/>
+          </w:rPr>
+          <w:t>24</w:t>
+        </w:r>
+      </w:fldSimple>
       <w:r>
         <w:t>. Table of non-functional requirements</w:t>
       </w:r>
@@ -19552,7 +18501,6 @@
     </w:p>
     <w:p>
       <w:r>
-        <w:lastRenderedPageBreak/>
         <w:t xml:space="preserve">Articles 13 and 14 states that the user must have access to the information of where the personal data </w:t>
       </w:r>
       <w:proofErr w:type="gramStart"/>
@@ -19590,6 +18538,7 @@
           <w:id w:val="66690626"/>
           <w:citation/>
         </w:sdtPr>
+        <w:sdtEndPr/>
         <w:sdtContent>
           <w:r>
             <w:fldChar w:fldCharType="begin"/>
@@ -19724,6 +18673,7 @@
           <w:id w:val="-1962415850"/>
           <w:citation/>
         </w:sdtPr>
+        <w:sdtEndPr/>
         <w:sdtContent>
           <w:r>
             <w:fldChar w:fldCharType="begin"/>
@@ -19835,13 +18785,17 @@
     </w:p>
     <w:p>
       <w:r>
-        <w:t xml:space="preserve">Avoiding the production of plastic and paper cards can be very beneficial for the environment because it does not need printing of either plastic or paper cards </w:t>
+        <w:t xml:space="preserve">Avoiding the production of plastic and paper cards can be very beneficial for the environment because </w:t>
+      </w:r>
+      <w:r>
+        <w:t>it prevents the waste of materials</w:t>
       </w:r>
       <w:sdt>
         <w:sdtPr>
           <w:id w:val="-1553926497"/>
           <w:citation/>
         </w:sdtPr>
+        <w:sdtEndPr/>
         <w:sdtContent>
           <w:r>
             <w:fldChar w:fldCharType="begin"/>
@@ -19871,6 +18825,7 @@
           <w:id w:val="-1909148139"/>
           <w:citation/>
         </w:sdtPr>
+        <w:sdtEndPr/>
         <w:sdtContent>
           <w:r>
             <w:fldChar w:fldCharType="begin"/>
@@ -19915,7 +18870,6 @@
         <w:rPr>
           <w:noProof/>
         </w:rPr>
-        <w:lastRenderedPageBreak/>
         <w:drawing>
           <wp:inline distT="0" distB="0" distL="0" distR="0" wp14:anchorId="15DE5DC8" wp14:editId="1230C831">
             <wp:extent cx="5731510" cy="4260215"/>
@@ -19934,7 +18888,7 @@
                     </pic:cNvPicPr>
                   </pic:nvPicPr>
                   <pic:blipFill>
-                    <a:blip r:embed="rId36">
+                    <a:blip r:embed="rId38">
                       <a:extLst>
                         <a:ext uri="{28A0092B-C50C-407E-A947-70E740481C1C}">
                           <a14:useLocalDpi xmlns:a14="http://schemas.microsoft.com/office/drawing/2010/main" val="0"/>
@@ -19972,61 +18926,74 @@
       <w:pPr>
         <w:pStyle w:val="Caption"/>
       </w:pPr>
-      <w:bookmarkStart w:id="26" w:name="_Ref45392295"/>
+      <w:bookmarkStart w:id="28" w:name="_Ref45392295"/>
       <w:r>
         <w:t xml:space="preserve">Figure </w:t>
       </w:r>
+      <w:fldSimple w:instr=" SEQ Figure \* ARABIC ">
+        <w:r>
+          <w:rPr>
+            <w:noProof/>
+          </w:rPr>
+          <w:t>25</w:t>
+        </w:r>
+      </w:fldSimple>
+      <w:bookmarkEnd w:id="28"/>
+      <w:r>
+        <w:t>. Average number of loyalty cards per person</w:t>
+      </w:r>
+    </w:p>
+    <w:p>
+      <w:r>
+        <w:t xml:space="preserve">Combining the previous factor to the statistic of cards per person (see </w:t>
+      </w:r>
       <w:r>
         <w:fldChar w:fldCharType="begin"/>
       </w:r>
       <w:r>
-        <w:instrText xml:space="preserve"> SEQ Figure \* ARABIC </w:instrText>
+        <w:instrText xml:space="preserve"> REF _Ref45392295 \h </w:instrText>
       </w:r>
       <w:r>
         <w:fldChar w:fldCharType="separate"/>
       </w:r>
       <w:r>
+        <w:t xml:space="preserve">Figure </w:t>
+      </w:r>
+      <w:r>
         <w:rPr>
           <w:noProof/>
         </w:rPr>
-        <w:t>23</w:t>
+        <w:t>22</w:t>
       </w:r>
       <w:r>
         <w:fldChar w:fldCharType="end"/>
       </w:r>
-      <w:bookmarkEnd w:id="26"/>
-      <w:r>
-        <w:t>. Average number of loyalty cards per person</w:t>
-      </w:r>
-    </w:p>
-    <w:p>
-      <w:r>
-        <w:t xml:space="preserve">Combining the previous factor to the statistic of cards per person (see </w:t>
-      </w:r>
-      <w:r>
-        <w:fldChar w:fldCharType="begin"/>
-      </w:r>
-      <w:r>
-        <w:instrText xml:space="preserve"> REF _Ref45392295 \h </w:instrText>
-      </w:r>
-      <w:r>
-        <w:fldChar w:fldCharType="separate"/>
-      </w:r>
-      <w:r>
-        <w:t xml:space="preserve">Figure </w:t>
-      </w:r>
-      <w:r>
-        <w:rPr>
-          <w:noProof/>
-        </w:rPr>
-        <w:t>22</w:t>
-      </w:r>
-      <w:r>
-        <w:fldChar w:fldCharType="end"/>
-      </w:r>
-      <w:r>
-        <w:t>), it is clear that by using this solution a lot of waste can be reduced.</w:t>
-      </w:r>
+      <w:r>
+        <w:t xml:space="preserve">), it is </w:t>
+      </w:r>
+      <w:r>
+        <w:t>possible to point out</w:t>
+      </w:r>
+      <w:r>
+        <w:t xml:space="preserve"> that by using this solution a lot of waste can be reduced</w:t>
+      </w:r>
+      <w:r>
+        <w:t xml:space="preserve"> because each person could have 3 digital cards instead of the physical cards</w:t>
+      </w:r>
+      <w:r>
+        <w:t>.</w:t>
+      </w:r>
+    </w:p>
+    <w:p/>
+    <w:p>
+      <w:pPr>
+        <w:sectPr>
+          <w:pgSz w:w="11906" w:h="16838"/>
+          <w:pgMar w:top="1440" w:right="1440" w:bottom="1440" w:left="1440" w:header="708" w:footer="708" w:gutter="0"/>
+          <w:cols w:space="708"/>
+          <w:docGrid w:linePitch="360"/>
+        </w:sectPr>
+      </w:pPr>
     </w:p>
     <w:p>
       <w:pPr>
@@ -20034,9 +19001,11 @@
         <w:spacing w:after="240"/>
       </w:pPr>
       <w:r>
+        <w:lastRenderedPageBreak/>
         <w:t>Methodology</w:t>
       </w:r>
     </w:p>
+    <w:p/>
     <w:p>
       <w:pPr>
         <w:tabs>
@@ -20052,6 +19021,7 @@
         <w:t>Design</w:t>
       </w:r>
     </w:p>
+    <w:p/>
     <w:p>
       <w:r>
         <w:t xml:space="preserve">How the project design is </w:t>
@@ -20085,12 +19055,14 @@
         <w:t>Retailer settings</w:t>
       </w:r>
     </w:p>
+    <w:p/>
+    <w:p/>
+    <w:p/>
     <w:p>
       <w:pPr>
         <w:pStyle w:val="Heading1"/>
       </w:pPr>
       <w:r>
-        <w:lastRenderedPageBreak/>
         <w:t>Tools and implementation</w:t>
       </w:r>
     </w:p>
@@ -20156,7 +19128,7 @@
       </w:r>
     </w:p>
     <w:p>
-      <w:hyperlink r:id="rId37" w:history="1">
+      <w:hyperlink r:id="rId39" w:history="1">
         <w:r>
           <w:rPr>
             <w:rStyle w:val="Hyperlink"/>
@@ -20242,12 +19214,13 @@
       </w:r>
     </w:p>
     <w:p/>
+    <w:p/>
+    <w:p/>
     <w:p>
       <w:pPr>
         <w:pStyle w:val="Heading3"/>
       </w:pPr>
       <w:r>
-        <w:lastRenderedPageBreak/>
         <w:t>Web Application setup</w:t>
       </w:r>
     </w:p>

</xml_diff>